<commit_message>
Adding newline after one of the publication entries
</commit_message>
<xml_diff>
--- a/CV.docx
+++ b/CV.docx
@@ -1,6 +1,6 @@
 
 <file path=word/document.xml><?xml version="1.0" encoding="utf-8"?>
-<w:document xmlns:wpc="http://schemas.microsoft.com/office/word/2010/wordprocessingCanvas" xmlns:mc="http://schemas.openxmlformats.org/markup-compatibility/2006" xmlns:o="urn:schemas-microsoft-com:office:office" xmlns:r="http://schemas.openxmlformats.org/officeDocument/2006/relationships" xmlns:m="http://schemas.openxmlformats.org/officeDocument/2006/math" xmlns:v="urn:schemas-microsoft-com:vml" xmlns:wp14="http://schemas.microsoft.com/office/word/2010/wordprocessingDrawing" xmlns:wp="http://schemas.openxmlformats.org/drawingml/2006/wordprocessingDrawing" xmlns:w10="urn:schemas-microsoft-com:office:word" xmlns:w="http://schemas.openxmlformats.org/wordprocessingml/2006/main" xmlns:w14="http://schemas.microsoft.com/office/word/2010/wordml" xmlns:w15="http://schemas.microsoft.com/office/word/2012/wordml" xmlns:wpg="http://schemas.microsoft.com/office/word/2010/wordprocessingGroup" xmlns:wpi="http://schemas.microsoft.com/office/word/2010/wordprocessingInk" xmlns:wne="http://schemas.microsoft.com/office/word/2006/wordml" xmlns:wps="http://schemas.microsoft.com/office/word/2010/wordprocessingShape" mc:Ignorable="w14 w15 wp14">
+<w:document xmlns:wpc="http://schemas.microsoft.com/office/word/2010/wordprocessingCanvas" xmlns:cx="http://schemas.microsoft.com/office/drawing/2014/chartex" xmlns:cx1="http://schemas.microsoft.com/office/drawing/2015/9/8/chartex" xmlns:cx2="http://schemas.microsoft.com/office/drawing/2015/10/21/chartex" xmlns:cx3="http://schemas.microsoft.com/office/drawing/2016/5/9/chartex" xmlns:cx4="http://schemas.microsoft.com/office/drawing/2016/5/10/chartex" xmlns:cx5="http://schemas.microsoft.com/office/drawing/2016/5/11/chartex" xmlns:mc="http://schemas.openxmlformats.org/markup-compatibility/2006" xmlns:o="urn:schemas-microsoft-com:office:office" xmlns:r="http://schemas.openxmlformats.org/officeDocument/2006/relationships" xmlns:m="http://schemas.openxmlformats.org/officeDocument/2006/math" xmlns:v="urn:schemas-microsoft-com:vml" xmlns:wp14="http://schemas.microsoft.com/office/word/2010/wordprocessingDrawing" xmlns:wp="http://schemas.openxmlformats.org/drawingml/2006/wordprocessingDrawing" xmlns:w10="urn:schemas-microsoft-com:office:word" xmlns:w="http://schemas.openxmlformats.org/wordprocessingml/2006/main" xmlns:w14="http://schemas.microsoft.com/office/word/2010/wordml" xmlns:w15="http://schemas.microsoft.com/office/word/2012/wordml" xmlns:w16se="http://schemas.microsoft.com/office/word/2015/wordml/symex" xmlns:wpg="http://schemas.microsoft.com/office/word/2010/wordprocessingGroup" xmlns:wpi="http://schemas.microsoft.com/office/word/2010/wordprocessingInk" xmlns:wne="http://schemas.microsoft.com/office/word/2006/wordml" xmlns:wps="http://schemas.microsoft.com/office/word/2010/wordprocessingShape" mc:Ignorable="w14 w15 w16se wp14">
   <w:body>
     <w:tbl>
       <w:tblPr>
@@ -790,23 +790,7 @@
                 <w:rFonts w:ascii="Calibri" w:eastAsia="Calibri" w:hAnsi="Calibri" w:cs="Calibri"/>
                 <w:sz w:val="20"/>
               </w:rPr>
-              <w:t xml:space="preserve">Dr. Jonathan I. </w:t>
-            </w:r>
-            <w:proofErr w:type="spellStart"/>
-            <w:r>
-              <w:rPr>
-                <w:rFonts w:ascii="Calibri" w:eastAsia="Calibri" w:hAnsi="Calibri" w:cs="Calibri"/>
-                <w:sz w:val="20"/>
-              </w:rPr>
-              <w:t>Maletic</w:t>
-            </w:r>
-            <w:proofErr w:type="spellEnd"/>
-            <w:r>
-              <w:rPr>
-                <w:rFonts w:ascii="Calibri" w:eastAsia="Calibri" w:hAnsi="Calibri" w:cs="Calibri"/>
-                <w:sz w:val="20"/>
-              </w:rPr>
-              <w:t xml:space="preserve"> (2010 – Present)</w:t>
+              <w:t>Dr. Jonathan I. Maletic (2010 – Present)</w:t>
             </w:r>
           </w:p>
           <w:p>
@@ -1022,21 +1006,7 @@
               <w:rPr>
                 <w:rFonts w:ascii="Calibri" w:eastAsia="Calibri" w:hAnsi="Calibri" w:cs="Calibri"/>
               </w:rPr>
-              <w:t>I have developed Normalizing-</w:t>
-            </w:r>
-            <w:proofErr w:type="spellStart"/>
-            <w:r>
-              <w:rPr>
-                <w:rFonts w:ascii="Calibri" w:eastAsia="Calibri" w:hAnsi="Calibri" w:cs="Calibri"/>
-              </w:rPr>
-              <w:t>Refactorings</w:t>
-            </w:r>
-            <w:proofErr w:type="spellEnd"/>
-            <w:r>
-              <w:rPr>
-                <w:rFonts w:ascii="Calibri" w:eastAsia="Calibri" w:hAnsi="Calibri" w:cs="Calibri"/>
-              </w:rPr>
-              <w:t xml:space="preserve"> as a technique for easing the creation of program transformation </w:t>
+              <w:t xml:space="preserve">I have developed Normalizing-Refactorings as a technique for easing the creation of program transformation </w:t>
             </w:r>
             <w:r>
               <w:rPr>
@@ -1051,7 +1021,6 @@
               <w:t xml:space="preserve">and am currently developing a small programming language to support transformation tasks in </w:t>
             </w:r>
             <w:hyperlink r:id="rId6" w:history="1">
-              <w:proofErr w:type="spellStart"/>
               <w:r>
                 <w:rPr>
                   <w:rStyle w:val="Hyperlink"/>
@@ -1059,7 +1028,6 @@
                 </w:rPr>
                 <w:t>srcML</w:t>
               </w:r>
-              <w:proofErr w:type="spellEnd"/>
             </w:hyperlink>
             <w:r>
               <w:rPr>
@@ -1105,7 +1073,6 @@
               <w:t xml:space="preserve">My work in this area has focused on the use of natural language processing combined with the use of method stereotypes in order to re-document </w:t>
             </w:r>
             <w:hyperlink r:id="rId7" w:history="1">
-              <w:proofErr w:type="spellStart"/>
               <w:r>
                 <w:rPr>
                   <w:rStyle w:val="Hyperlink"/>
@@ -1113,7 +1080,6 @@
                 </w:rPr>
                 <w:t>srcML</w:t>
               </w:r>
-              <w:proofErr w:type="spellEnd"/>
             </w:hyperlink>
             <w:r>
               <w:rPr>
@@ -1164,21 +1130,7 @@
               <w:rPr>
                 <w:rFonts w:ascii="Calibri" w:eastAsia="Calibri" w:hAnsi="Calibri" w:cs="Calibri"/>
               </w:rPr>
-              <w:t xml:space="preserve">I have been heavily involved in re-writing the </w:t>
-            </w:r>
-            <w:proofErr w:type="spellStart"/>
-            <w:r>
-              <w:rPr>
-                <w:rFonts w:ascii="Calibri" w:eastAsia="Calibri" w:hAnsi="Calibri" w:cs="Calibri"/>
-              </w:rPr>
-              <w:t>srcSlice</w:t>
-            </w:r>
-            <w:proofErr w:type="spellEnd"/>
-            <w:r>
-              <w:rPr>
-                <w:rFonts w:ascii="Calibri" w:eastAsia="Calibri" w:hAnsi="Calibri" w:cs="Calibri"/>
-              </w:rPr>
-              <w:t xml:space="preserve"> tool for</w:t>
+              <w:t>I have been heavily involved in re-writing the srcSlice tool for</w:t>
             </w:r>
             <w:r>
               <w:rPr>
@@ -1193,7 +1145,6 @@
               <w:t xml:space="preserve"> </w:t>
             </w:r>
             <w:hyperlink r:id="rId8" w:history="1">
-              <w:proofErr w:type="spellStart"/>
               <w:r>
                 <w:rPr>
                   <w:rStyle w:val="Hyperlink"/>
@@ -1201,7 +1152,6 @@
                 </w:rPr>
                 <w:t>srcML</w:t>
               </w:r>
-              <w:proofErr w:type="spellEnd"/>
             </w:hyperlink>
             <w:r>
               <w:rPr>
@@ -1301,21 +1251,7 @@
               <w:rPr>
                 <w:rFonts w:ascii="Calibri" w:eastAsia="Calibri" w:hAnsi="Calibri" w:cs="Calibri"/>
               </w:rPr>
-              <w:t xml:space="preserve">her sorts of metadata. I was part of the team that developed </w:t>
-            </w:r>
-            <w:proofErr w:type="spellStart"/>
-            <w:r>
-              <w:rPr>
-                <w:rFonts w:ascii="Calibri" w:eastAsia="Calibri" w:hAnsi="Calibri" w:cs="Calibri"/>
-              </w:rPr>
-              <w:t>Mosaicode</w:t>
-            </w:r>
-            <w:proofErr w:type="spellEnd"/>
-            <w:r>
-              <w:rPr>
-                <w:rFonts w:ascii="Calibri" w:eastAsia="Calibri" w:hAnsi="Calibri" w:cs="Calibri"/>
-              </w:rPr>
-              <w:t>; a program used for identifying characteristics of a large code base. Example include identifying areas of high code churn</w:t>
+              <w:t>her sorts of metadata. I was part of the team that developed Mosaicode; a program used for identifying characteristics of a large code base. Example include identifying areas of high code churn</w:t>
             </w:r>
             <w:r>
               <w:rPr>
@@ -1362,7 +1298,6 @@
               <w:t xml:space="preserve">As a </w:t>
             </w:r>
             <w:hyperlink r:id="rId9" w:history="1">
-              <w:proofErr w:type="spellStart"/>
               <w:r>
                 <w:rPr>
                   <w:rStyle w:val="Hyperlink"/>
@@ -1370,7 +1305,6 @@
                 </w:rPr>
                 <w:t>srcML</w:t>
               </w:r>
-              <w:proofErr w:type="spellEnd"/>
             </w:hyperlink>
             <w:r>
               <w:rPr>
@@ -1385,7 +1319,6 @@
               <w:t xml:space="preserve">developer, I’ve worked on and supported a number of tools to support static analysis. As a result, I’ve become familiar with the development and support of tools using the </w:t>
             </w:r>
             <w:hyperlink r:id="rId10" w:history="1">
-              <w:proofErr w:type="spellStart"/>
               <w:r>
                 <w:rPr>
                   <w:rStyle w:val="Hyperlink"/>
@@ -1393,7 +1326,6 @@
                 </w:rPr>
                 <w:t>srcML</w:t>
               </w:r>
-              <w:proofErr w:type="spellEnd"/>
             </w:hyperlink>
             <w:r>
               <w:rPr>
@@ -1673,53 +1605,12 @@
                 <w:sz w:val="20"/>
               </w:rPr>
             </w:pPr>
-            <w:proofErr w:type="spellStart"/>
-            <w:r>
-              <w:rPr>
-                <w:rFonts w:ascii="Calibri" w:eastAsia="Calibri" w:hAnsi="Calibri" w:cs="Calibri"/>
-                <w:sz w:val="20"/>
-              </w:rPr>
-              <w:t>Maletic</w:t>
-            </w:r>
-            <w:proofErr w:type="spellEnd"/>
-            <w:r>
-              <w:rPr>
-                <w:rFonts w:ascii="Calibri" w:eastAsia="Calibri" w:hAnsi="Calibri" w:cs="Calibri"/>
-                <w:sz w:val="20"/>
-              </w:rPr>
-              <w:t xml:space="preserve">, J.I., </w:t>
-            </w:r>
-            <w:proofErr w:type="spellStart"/>
-            <w:r>
-              <w:rPr>
-                <w:rFonts w:ascii="Calibri" w:eastAsia="Calibri" w:hAnsi="Calibri" w:cs="Calibri"/>
-                <w:sz w:val="20"/>
-              </w:rPr>
-              <w:t>Mosora</w:t>
-            </w:r>
-            <w:proofErr w:type="spellEnd"/>
-            <w:r>
-              <w:rPr>
-                <w:rFonts w:ascii="Calibri" w:eastAsia="Calibri" w:hAnsi="Calibri" w:cs="Calibri"/>
-                <w:sz w:val="20"/>
-              </w:rPr>
-              <w:t>, D.J., Newman, C.D., Collard, M.L., Sutton, A., Robinson, B.P., (2011), “</w:t>
-            </w:r>
-            <w:proofErr w:type="spellStart"/>
-            <w:r>
-              <w:rPr>
-                <w:rFonts w:ascii="Calibri" w:eastAsia="Calibri" w:hAnsi="Calibri" w:cs="Calibri"/>
-                <w:sz w:val="20"/>
-              </w:rPr>
-              <w:t>MosaiCode</w:t>
-            </w:r>
-            <w:proofErr w:type="spellEnd"/>
-            <w:r>
-              <w:rPr>
-                <w:rFonts w:ascii="Calibri" w:eastAsia="Calibri" w:hAnsi="Calibri" w:cs="Calibri"/>
-                <w:sz w:val="20"/>
-              </w:rPr>
-              <w:t>:</w:t>
+            <w:r>
+              <w:rPr>
+                <w:rFonts w:ascii="Calibri" w:eastAsia="Calibri" w:hAnsi="Calibri" w:cs="Calibri"/>
+                <w:sz w:val="20"/>
+              </w:rPr>
+              <w:t>Maletic, J.I., Mosora, D.J., Newman, C.D., Collard, M.L., Sutton, A., Robinson, B.P., (2011), “MosaiCode:</w:t>
             </w:r>
           </w:p>
           <w:p>
@@ -1787,202 +1678,90 @@
                 <w:sz w:val="20"/>
               </w:rPr>
             </w:pPr>
-            <w:proofErr w:type="spellStart"/>
-            <w:r>
-              <w:rPr>
-                <w:rFonts w:ascii="Calibri" w:eastAsia="Calibri" w:hAnsi="Calibri" w:cs="Calibri"/>
-                <w:sz w:val="20"/>
-              </w:rPr>
-              <w:t>Alali</w:t>
-            </w:r>
-            <w:proofErr w:type="spellEnd"/>
-            <w:r>
-              <w:rPr>
-                <w:rFonts w:ascii="Calibri" w:eastAsia="Calibri" w:hAnsi="Calibri" w:cs="Calibri"/>
-                <w:sz w:val="20"/>
-              </w:rPr>
-              <w:t xml:space="preserve">, A., </w:t>
-            </w:r>
-            <w:proofErr w:type="spellStart"/>
-            <w:r>
-              <w:rPr>
-                <w:rFonts w:ascii="Calibri" w:eastAsia="Calibri" w:hAnsi="Calibri" w:cs="Calibri"/>
-                <w:sz w:val="20"/>
-              </w:rPr>
-              <w:t>Bartman</w:t>
-            </w:r>
+            <w:r>
+              <w:rPr>
+                <w:rFonts w:ascii="Calibri" w:eastAsia="Calibri" w:hAnsi="Calibri" w:cs="Calibri"/>
+                <w:sz w:val="20"/>
+              </w:rPr>
+              <w:t>Alali, A., Bartman, B., Newman, C.D., Maletic, J.I., "A Preliminary Investigation of Using Age and Distance Measures in the Detection of Evolutionary Couplings" in the Proceedings of the ACM International Working Conference on Mining Software Repositories (MSR'13), San Francisco, California, May 18-19, 2013, pp. 169-172.</w:t>
+            </w:r>
+          </w:p>
+          <w:p>
+            <w:pPr>
+              <w:spacing w:after="0" w:line="240" w:lineRule="auto"/>
+              <w:rPr>
+                <w:rFonts w:ascii="Calibri" w:eastAsia="Calibri" w:hAnsi="Calibri" w:cs="Calibri"/>
+                <w:sz w:val="20"/>
+              </w:rPr>
+            </w:pPr>
+          </w:p>
+          <w:p>
+            <w:pPr>
+              <w:spacing w:after="0" w:line="240" w:lineRule="auto"/>
+            </w:pPr>
+            <w:r>
+              <w:t xml:space="preserve">R. S. Alsuhaibani, C. D. Newman, M. L. Collard and J. I. Maletic, "Heuristic-based part-of-speech tagging of source code identifiers and comments," </w:t>
+            </w:r>
+            <w:r>
+              <w:rPr>
+                <w:rStyle w:val="Emphasis"/>
+              </w:rPr>
+              <w:t>Mining Unstructured Data (MUD), 2015 IEEE 5th Workshop on</w:t>
+            </w:r>
+            <w:r>
+              <w:t>, Bremen, 2015, pp. 1-6.</w:t>
+            </w:r>
+          </w:p>
+          <w:p>
+            <w:pPr>
+              <w:spacing w:after="0" w:line="240" w:lineRule="auto"/>
+            </w:pPr>
+          </w:p>
+          <w:p>
+            <w:pPr>
+              <w:spacing w:after="0" w:line="240" w:lineRule="auto"/>
+            </w:pPr>
+            <w:r>
+              <w:t xml:space="preserve">Christian D. Newman, Tessandra Sage, Michael L. Collard, Hakam W. Alomari, and Jonathan I. Maletic. 2016. srcSlice: a tool for efficient static forward slicing. In </w:t>
+            </w:r>
+            <w:r>
+              <w:rPr>
+                <w:rStyle w:val="Emphasis"/>
+              </w:rPr>
+              <w:t>Proceedings of the 38th International Conference on Software Engineering Companion</w:t>
+            </w:r>
+            <w:r>
+              <w:t xml:space="preserve"> (ICSE '16). ACM, New York, NY, USA, 621-624. </w:t>
+            </w:r>
+          </w:p>
+          <w:p>
+            <w:pPr>
+              <w:spacing w:after="0" w:line="240" w:lineRule="auto"/>
+            </w:pPr>
+          </w:p>
+          <w:p>
+            <w:pPr>
+              <w:spacing w:after="0" w:line="240" w:lineRule="auto"/>
+            </w:pPr>
+            <w:r>
+              <w:t xml:space="preserve">Christian D. Newman, Michael L. Collard, and Jonathan I. Maletic. 2016. srcType: A Tool for Efficient Static Type Resolution. In </w:t>
+            </w:r>
+            <w:r>
+              <w:rPr>
+                <w:rStyle w:val="Emphasis"/>
+              </w:rPr>
+              <w:t>Proceedings of the 32nd International Conference on Software Maintenance and Evolution</w:t>
+            </w:r>
+            <w:r>
+              <w:t xml:space="preserve"> (ICSME ‘16). IEEE, Raleigh, NC, USA.</w:t>
+            </w:r>
+          </w:p>
+          <w:p>
+            <w:pPr>
+              <w:spacing w:after="0" w:line="240" w:lineRule="auto"/>
+            </w:pPr>
             <w:bookmarkStart w:id="0" w:name="_GoBack"/>
             <w:bookmarkEnd w:id="0"/>
-            <w:proofErr w:type="spellEnd"/>
-            <w:r>
-              <w:rPr>
-                <w:rFonts w:ascii="Calibri" w:eastAsia="Calibri" w:hAnsi="Calibri" w:cs="Calibri"/>
-                <w:sz w:val="20"/>
-              </w:rPr>
-              <w:t xml:space="preserve">, B., Newman, C.D., </w:t>
-            </w:r>
-            <w:proofErr w:type="spellStart"/>
-            <w:r>
-              <w:rPr>
-                <w:rFonts w:ascii="Calibri" w:eastAsia="Calibri" w:hAnsi="Calibri" w:cs="Calibri"/>
-                <w:sz w:val="20"/>
-              </w:rPr>
-              <w:t>Maletic</w:t>
-            </w:r>
-            <w:proofErr w:type="spellEnd"/>
-            <w:r>
-              <w:rPr>
-                <w:rFonts w:ascii="Calibri" w:eastAsia="Calibri" w:hAnsi="Calibri" w:cs="Calibri"/>
-                <w:sz w:val="20"/>
-              </w:rPr>
-              <w:t>, J.I., "A Preliminary Investigation of Using Age and Distance Measures in the Detection of Evolutionary Couplings" in the Proceedings of the ACM International Working Conference on Mining Software Repositories (MSR'13), San Francisco, California, May 18-19, 2013, pp. 169-172.</w:t>
-            </w:r>
-          </w:p>
-          <w:p>
-            <w:pPr>
-              <w:spacing w:after="0" w:line="240" w:lineRule="auto"/>
-              <w:rPr>
-                <w:rFonts w:ascii="Calibri" w:eastAsia="Calibri" w:hAnsi="Calibri" w:cs="Calibri"/>
-                <w:sz w:val="20"/>
-              </w:rPr>
-            </w:pPr>
-          </w:p>
-          <w:p>
-            <w:pPr>
-              <w:spacing w:after="0" w:line="240" w:lineRule="auto"/>
-            </w:pPr>
-            <w:r>
-              <w:t xml:space="preserve">R. S. </w:t>
-            </w:r>
-            <w:proofErr w:type="spellStart"/>
-            <w:r>
-              <w:t>Alsuhaibani</w:t>
-            </w:r>
-            <w:proofErr w:type="spellEnd"/>
-            <w:r>
-              <w:t xml:space="preserve">, C. D. Newman, M. L. Collard and J. I. </w:t>
-            </w:r>
-            <w:proofErr w:type="spellStart"/>
-            <w:r>
-              <w:t>Maletic</w:t>
-            </w:r>
-            <w:proofErr w:type="spellEnd"/>
-            <w:r>
-              <w:t xml:space="preserve">, "Heuristic-based part-of-speech tagging of source code identifiers and comments," </w:t>
-            </w:r>
-            <w:r>
-              <w:rPr>
-                <w:rStyle w:val="Emphasis"/>
-              </w:rPr>
-              <w:t>Mining Unstructured Data (MUD), 2015 IEEE 5th Workshop on</w:t>
-            </w:r>
-            <w:r>
-              <w:t>, Bremen, 2015, pp. 1-6.</w:t>
-            </w:r>
-          </w:p>
-          <w:p>
-            <w:pPr>
-              <w:spacing w:after="0" w:line="240" w:lineRule="auto"/>
-            </w:pPr>
-          </w:p>
-          <w:p>
-            <w:pPr>
-              <w:spacing w:after="0" w:line="240" w:lineRule="auto"/>
-            </w:pPr>
-            <w:r>
-              <w:t xml:space="preserve">Christian D. Newman, </w:t>
-            </w:r>
-            <w:proofErr w:type="spellStart"/>
-            <w:r>
-              <w:t>Tessandra</w:t>
-            </w:r>
-            <w:proofErr w:type="spellEnd"/>
-            <w:r>
-              <w:t xml:space="preserve"> Sage, Michael L. Collard, </w:t>
-            </w:r>
-            <w:proofErr w:type="spellStart"/>
-            <w:r>
-              <w:t>Hakam</w:t>
-            </w:r>
-            <w:proofErr w:type="spellEnd"/>
-            <w:r>
-              <w:t xml:space="preserve"> W. </w:t>
-            </w:r>
-            <w:proofErr w:type="spellStart"/>
-            <w:r>
-              <w:t>Alomari</w:t>
-            </w:r>
-            <w:proofErr w:type="spellEnd"/>
-            <w:r>
-              <w:t xml:space="preserve">, and Jonathan I. </w:t>
-            </w:r>
-            <w:proofErr w:type="spellStart"/>
-            <w:r>
-              <w:t>Maletic</w:t>
-            </w:r>
-            <w:proofErr w:type="spellEnd"/>
-            <w:r>
-              <w:t xml:space="preserve">. 2016. </w:t>
-            </w:r>
-            <w:proofErr w:type="spellStart"/>
-            <w:proofErr w:type="gramStart"/>
-            <w:r>
-              <w:t>srcSlice</w:t>
-            </w:r>
-            <w:proofErr w:type="spellEnd"/>
-            <w:proofErr w:type="gramEnd"/>
-            <w:r>
-              <w:t xml:space="preserve">: a tool for efficient static forward slicing. In </w:t>
-            </w:r>
-            <w:r>
-              <w:rPr>
-                <w:rStyle w:val="Emphasis"/>
-              </w:rPr>
-              <w:t>Proceedings of the 38th International Conference on Software Engineering Companion</w:t>
-            </w:r>
-            <w:r>
-              <w:t xml:space="preserve"> (ICSE '16). ACM, New York, NY, USA, 621-624. </w:t>
-            </w:r>
-          </w:p>
-          <w:p>
-            <w:pPr>
-              <w:spacing w:after="0" w:line="240" w:lineRule="auto"/>
-            </w:pPr>
-          </w:p>
-          <w:p>
-            <w:pPr>
-              <w:spacing w:after="0" w:line="240" w:lineRule="auto"/>
-            </w:pPr>
-            <w:r>
-              <w:t xml:space="preserve">Christian D. Newman, Michael L. Collard, and Jonathan I. </w:t>
-            </w:r>
-            <w:proofErr w:type="spellStart"/>
-            <w:r>
-              <w:t>Maletic</w:t>
-            </w:r>
-            <w:proofErr w:type="spellEnd"/>
-            <w:r>
-              <w:t xml:space="preserve">. 2016. </w:t>
-            </w:r>
-            <w:proofErr w:type="spellStart"/>
-            <w:proofErr w:type="gramStart"/>
-            <w:r>
-              <w:t>srcType</w:t>
-            </w:r>
-            <w:proofErr w:type="spellEnd"/>
-            <w:proofErr w:type="gramEnd"/>
-            <w:r>
-              <w:t xml:space="preserve">: A Tool for Efficient Static Type Resolution. In </w:t>
-            </w:r>
-            <w:r>
-              <w:rPr>
-                <w:rStyle w:val="Emphasis"/>
-              </w:rPr>
-              <w:t>Proceedings of the 32nd International Conference on Software Maintenance and Evolution</w:t>
-            </w:r>
-            <w:r>
-              <w:t xml:space="preserve"> (ICSME ‘16). IEEE, Raleigh, NC, USA.</w:t>
-            </w:r>
           </w:p>
           <w:p>
             <w:pPr>
@@ -1992,23 +1771,7 @@
               <w:t>Christian D. Newman</w:t>
             </w:r>
             <w:r>
-              <w:t xml:space="preserve">, </w:t>
-            </w:r>
-            <w:proofErr w:type="spellStart"/>
-            <w:r>
-              <w:t>Alsuhaibani</w:t>
-            </w:r>
-            <w:proofErr w:type="spellEnd"/>
-            <w:r>
-              <w:t xml:space="preserve">, R., Collard, M.L., </w:t>
-            </w:r>
-            <w:proofErr w:type="spellStart"/>
-            <w:r>
-              <w:t>Maletic</w:t>
-            </w:r>
-            <w:proofErr w:type="spellEnd"/>
-            <w:r>
-              <w:t xml:space="preserve">, J.I., "Lexical Categories for Source Code Identifiers", </w:t>
+              <w:t xml:space="preserve">, Alsuhaibani, R., Collard, M.L., Maletic, J.I., "Lexical Categories for Source Code Identifiers", </w:t>
             </w:r>
             <w:r>
               <w:rPr>
@@ -2045,35 +1808,7 @@
               <w:rPr>
                 <w:rFonts w:ascii="Calibri" w:eastAsia="Calibri" w:hAnsi="Calibri" w:cs="Calibri"/>
               </w:rPr>
-              <w:t xml:space="preserve">Newman, C., </w:t>
-            </w:r>
-            <w:proofErr w:type="spellStart"/>
-            <w:r>
-              <w:rPr>
-                <w:rFonts w:ascii="Calibri" w:eastAsia="Calibri" w:hAnsi="Calibri" w:cs="Calibri"/>
-              </w:rPr>
-              <w:t>Bartman</w:t>
-            </w:r>
-            <w:proofErr w:type="spellEnd"/>
-            <w:r>
-              <w:rPr>
-                <w:rFonts w:ascii="Calibri" w:eastAsia="Calibri" w:hAnsi="Calibri" w:cs="Calibri"/>
-              </w:rPr>
-              <w:t xml:space="preserve">, B., Collard, M.L., </w:t>
-            </w:r>
-            <w:proofErr w:type="spellStart"/>
-            <w:r>
-              <w:rPr>
-                <w:rFonts w:ascii="Calibri" w:eastAsia="Calibri" w:hAnsi="Calibri" w:cs="Calibri"/>
-              </w:rPr>
-              <w:t>Maletic</w:t>
-            </w:r>
-            <w:proofErr w:type="spellEnd"/>
-            <w:r>
-              <w:rPr>
-                <w:rFonts w:ascii="Calibri" w:eastAsia="Calibri" w:hAnsi="Calibri" w:cs="Calibri"/>
-              </w:rPr>
-              <w:t>, J.I., "Simplifying the Construction of Source Code Transformations via Automatic Syntactic Restructurings", </w:t>
+              <w:t>Newman, C., Bartman, B., Collard, M.L., Maletic, J.I., "Simplifying the Construction of Source Code Transformations via Automatic Syntactic Restructurings", </w:t>
             </w:r>
             <w:r>
               <w:rPr>
@@ -2113,7 +1848,6 @@
                 <w:b/>
                 <w:sz w:val="20"/>
               </w:rPr>
-              <w:lastRenderedPageBreak/>
               <w:t>Other Publications</w:t>
             </w:r>
           </w:p>
@@ -2137,17 +1871,8 @@
                 <w:rFonts w:ascii="Calibri" w:eastAsia="Calibri" w:hAnsi="Calibri" w:cs="Calibri"/>
                 <w:sz w:val="20"/>
               </w:rPr>
-              <w:t xml:space="preserve">, </w:t>
-            </w:r>
-            <w:proofErr w:type="spellStart"/>
-            <w:r>
-              <w:rPr>
-                <w:rFonts w:ascii="Calibri" w:eastAsia="Calibri" w:hAnsi="Calibri" w:cs="Calibri"/>
-                <w:sz w:val="20"/>
-              </w:rPr>
-              <w:t>M.J.Decker</w:t>
-            </w:r>
-            <w:proofErr w:type="spellEnd"/>
+              <w:t>, M.J.Decker</w:t>
+            </w:r>
             <w:r>
               <w:rPr>
                 <w:rFonts w:ascii="Calibri" w:eastAsia="Calibri" w:hAnsi="Calibri" w:cs="Calibri"/>
@@ -2175,32 +1900,14 @@
                 <w:rFonts w:ascii="Calibri" w:eastAsia="Calibri" w:hAnsi="Calibri" w:cs="Calibri"/>
                 <w:sz w:val="20"/>
               </w:rPr>
-              <w:t xml:space="preserve">, 2013. </w:t>
-            </w:r>
-            <w:proofErr w:type="spellStart"/>
-            <w:proofErr w:type="gramStart"/>
-            <w:r>
-              <w:rPr>
-                <w:rFonts w:ascii="Calibri" w:eastAsia="Calibri" w:hAnsi="Calibri" w:cs="Calibri"/>
-                <w:sz w:val="20"/>
-              </w:rPr>
-              <w:t>s</w:t>
-            </w:r>
-            <w:r>
-              <w:rPr>
-                <w:rFonts w:ascii="Calibri" w:eastAsia="Calibri" w:hAnsi="Calibri" w:cs="Calibri"/>
-                <w:sz w:val="20"/>
-              </w:rPr>
-              <w:t>rcML</w:t>
-            </w:r>
-            <w:proofErr w:type="spellEnd"/>
-            <w:proofErr w:type="gramEnd"/>
-            <w:r>
-              <w:rPr>
-                <w:rFonts w:ascii="Calibri" w:eastAsia="Calibri" w:hAnsi="Calibri" w:cs="Calibri"/>
-                <w:sz w:val="20"/>
-              </w:rPr>
-              <w:t xml:space="preserve"> </w:t>
+              <w:t>, 2013. s</w:t>
+            </w:r>
+            <w:r>
+              <w:rPr>
+                <w:rFonts w:ascii="Calibri" w:eastAsia="Calibri" w:hAnsi="Calibri" w:cs="Calibri"/>
+                <w:sz w:val="20"/>
+              </w:rPr>
+              <w:t xml:space="preserve">rcML </w:t>
             </w:r>
             <w:r>
               <w:rPr>
@@ -2410,46 +2117,14 @@
                 <w:rFonts w:ascii="Calibri" w:eastAsia="Calibri" w:hAnsi="Calibri" w:cs="Calibri"/>
                 <w:sz w:val="20"/>
               </w:rPr>
-              <w:t xml:space="preserve"> </w:t>
-            </w:r>
-            <w:proofErr w:type="gramStart"/>
-            <w:r>
-              <w:rPr>
-                <w:rFonts w:ascii="Calibri" w:eastAsia="Calibri" w:hAnsi="Calibri" w:cs="Calibri"/>
-                <w:sz w:val="20"/>
-              </w:rPr>
-              <w:t>questions</w:t>
-            </w:r>
-            <w:proofErr w:type="gramEnd"/>
-            <w:r>
-              <w:rPr>
-                <w:rFonts w:ascii="Calibri" w:eastAsia="Calibri" w:hAnsi="Calibri" w:cs="Calibri"/>
-                <w:sz w:val="20"/>
-              </w:rPr>
-              <w:t xml:space="preserve"> both in person and through a website I helped administrate called </w:t>
-            </w:r>
-            <w:proofErr w:type="spellStart"/>
-            <w:r>
-              <w:rPr>
-                <w:rFonts w:ascii="Calibri" w:eastAsia="Calibri" w:hAnsi="Calibri" w:cs="Calibri"/>
-                <w:sz w:val="20"/>
-              </w:rPr>
-              <w:t>segfa</w:t>
-            </w:r>
-            <w:r>
-              <w:rPr>
-                <w:rFonts w:ascii="Calibri" w:eastAsia="Calibri" w:hAnsi="Calibri" w:cs="Calibri"/>
-                <w:sz w:val="20"/>
-              </w:rPr>
-              <w:t>ult</w:t>
-            </w:r>
-            <w:proofErr w:type="spellEnd"/>
-            <w:r>
-              <w:rPr>
-                <w:rFonts w:ascii="Calibri" w:eastAsia="Calibri" w:hAnsi="Calibri" w:cs="Calibri"/>
-                <w:sz w:val="20"/>
-              </w:rPr>
-              <w:t xml:space="preserve"> (it’s very much like stack</w:t>
+              <w:t xml:space="preserve"> questions both in person and through a website I helped administrate called segfa</w:t>
+            </w:r>
+            <w:r>
+              <w:rPr>
+                <w:rFonts w:ascii="Calibri" w:eastAsia="Calibri" w:hAnsi="Calibri" w:cs="Calibri"/>
+                <w:sz w:val="20"/>
+              </w:rPr>
+              <w:t>ult (it’s very much like stack</w:t>
             </w:r>
             <w:r>
               <w:rPr>
@@ -2896,21 +2571,7 @@
               <w:rPr>
                 <w:rFonts w:ascii="Calibri" w:eastAsia="Calibri" w:hAnsi="Calibri" w:cs="Calibri"/>
               </w:rPr>
-              <w:t xml:space="preserve">Primary languages include C++, C, C#, and Python. I have some experience with </w:t>
-            </w:r>
-            <w:proofErr w:type="spellStart"/>
-            <w:r>
-              <w:rPr>
-                <w:rFonts w:ascii="Calibri" w:eastAsia="Calibri" w:hAnsi="Calibri" w:cs="Calibri"/>
-              </w:rPr>
-              <w:t>Javascript</w:t>
-            </w:r>
-            <w:proofErr w:type="spellEnd"/>
-            <w:r>
-              <w:rPr>
-                <w:rFonts w:ascii="Calibri" w:eastAsia="Calibri" w:hAnsi="Calibri" w:cs="Calibri"/>
-              </w:rPr>
-              <w:t>, Haskell, ASP, and Java.</w:t>
+              <w:t>Primary languages include C++, C, C#, and Python. I have some experience with Javascript, Haskell, ASP, and Java.</w:t>
             </w:r>
             <w:r>
               <w:rPr>
@@ -2992,7 +2653,6 @@
               <w:t xml:space="preserve"> and another for parts of speech tagging in source. This was all written using the </w:t>
             </w:r>
             <w:hyperlink r:id="rId14" w:history="1">
-              <w:proofErr w:type="spellStart"/>
               <w:r>
                 <w:rPr>
                   <w:rStyle w:val="Hyperlink"/>
@@ -3000,7 +2660,6 @@
                 </w:rPr>
                 <w:t>srcML</w:t>
               </w:r>
-              <w:proofErr w:type="spellEnd"/>
             </w:hyperlink>
             <w:r>
               <w:rPr>
@@ -3046,49 +2705,7 @@
               <w:rPr>
                 <w:rFonts w:ascii="Calibri" w:eastAsia="Calibri" w:hAnsi="Calibri" w:cs="Calibri"/>
               </w:rPr>
-              <w:t xml:space="preserve">  I also wrote a wrapper around </w:t>
-            </w:r>
-            <w:proofErr w:type="spellStart"/>
-            <w:r>
-              <w:rPr>
-                <w:rFonts w:ascii="Calibri" w:eastAsia="Calibri" w:hAnsi="Calibri" w:cs="Calibri"/>
-              </w:rPr>
-              <w:t>srcML’s</w:t>
-            </w:r>
-            <w:proofErr w:type="spellEnd"/>
-            <w:r>
-              <w:rPr>
-                <w:rFonts w:ascii="Calibri" w:eastAsia="Calibri" w:hAnsi="Calibri" w:cs="Calibri"/>
-              </w:rPr>
-              <w:t xml:space="preserve"> </w:t>
-            </w:r>
-            <w:proofErr w:type="spellStart"/>
-            <w:r>
-              <w:rPr>
-                <w:rFonts w:ascii="Calibri" w:eastAsia="Calibri" w:hAnsi="Calibri" w:cs="Calibri"/>
-              </w:rPr>
-              <w:t>c++</w:t>
-            </w:r>
-            <w:proofErr w:type="spellEnd"/>
-            <w:r>
-              <w:rPr>
-                <w:rFonts w:ascii="Calibri" w:eastAsia="Calibri" w:hAnsi="Calibri" w:cs="Calibri"/>
-              </w:rPr>
-              <w:t xml:space="preserve"> library to adapt </w:t>
-            </w:r>
-            <w:proofErr w:type="spellStart"/>
-            <w:r>
-              <w:rPr>
-                <w:rFonts w:ascii="Calibri" w:eastAsia="Calibri" w:hAnsi="Calibri" w:cs="Calibri"/>
-              </w:rPr>
-              <w:t>srcML</w:t>
-            </w:r>
-            <w:proofErr w:type="spellEnd"/>
-            <w:r>
-              <w:rPr>
-                <w:rFonts w:ascii="Calibri" w:eastAsia="Calibri" w:hAnsi="Calibri" w:cs="Calibri"/>
-              </w:rPr>
-              <w:t xml:space="preserve"> for us in C# for use at ABB.  The project can be found here: </w:t>
+              <w:t xml:space="preserve">  I also wrote a wrapper around srcML’s c++ library to adapt srcML for us in C# for use at ABB.  The project can be found here: </w:t>
             </w:r>
             <w:r>
               <w:rPr>
@@ -3119,7 +2736,7 @@
 </file>
 
 <file path=word/numbering.xml><?xml version="1.0" encoding="utf-8"?>
-<w:numbering xmlns:wpc="http://schemas.microsoft.com/office/word/2010/wordprocessingCanvas" xmlns:mc="http://schemas.openxmlformats.org/markup-compatibility/2006" xmlns:o="urn:schemas-microsoft-com:office:office" xmlns:r="http://schemas.openxmlformats.org/officeDocument/2006/relationships" xmlns:m="http://schemas.openxmlformats.org/officeDocument/2006/math" xmlns:v="urn:schemas-microsoft-com:vml" xmlns:wp14="http://schemas.microsoft.com/office/word/2010/wordprocessingDrawing" xmlns:wp="http://schemas.openxmlformats.org/drawingml/2006/wordprocessingDrawing" xmlns:w10="urn:schemas-microsoft-com:office:word" xmlns:w="http://schemas.openxmlformats.org/wordprocessingml/2006/main" xmlns:w14="http://schemas.microsoft.com/office/word/2010/wordml" xmlns:w15="http://schemas.microsoft.com/office/word/2012/wordml" xmlns:wpg="http://schemas.microsoft.com/office/word/2010/wordprocessingGroup" xmlns:wpi="http://schemas.microsoft.com/office/word/2010/wordprocessingInk" xmlns:wne="http://schemas.microsoft.com/office/word/2006/wordml" xmlns:wps="http://schemas.microsoft.com/office/word/2010/wordprocessingShape" mc:Ignorable="w14 w15 wp14">
+<w:numbering xmlns:wpc="http://schemas.microsoft.com/office/word/2010/wordprocessingCanvas" xmlns:cx="http://schemas.microsoft.com/office/drawing/2014/chartex" xmlns:cx1="http://schemas.microsoft.com/office/drawing/2015/9/8/chartex" xmlns:cx2="http://schemas.microsoft.com/office/drawing/2015/10/21/chartex" xmlns:cx3="http://schemas.microsoft.com/office/drawing/2016/5/9/chartex" xmlns:cx4="http://schemas.microsoft.com/office/drawing/2016/5/10/chartex" xmlns:cx5="http://schemas.microsoft.com/office/drawing/2016/5/11/chartex" xmlns:mc="http://schemas.openxmlformats.org/markup-compatibility/2006" xmlns:o="urn:schemas-microsoft-com:office:office" xmlns:r="http://schemas.openxmlformats.org/officeDocument/2006/relationships" xmlns:m="http://schemas.openxmlformats.org/officeDocument/2006/math" xmlns:v="urn:schemas-microsoft-com:vml" xmlns:wp14="http://schemas.microsoft.com/office/word/2010/wordprocessingDrawing" xmlns:wp="http://schemas.openxmlformats.org/drawingml/2006/wordprocessingDrawing" xmlns:w10="urn:schemas-microsoft-com:office:word" xmlns:w="http://schemas.openxmlformats.org/wordprocessingml/2006/main" xmlns:w14="http://schemas.microsoft.com/office/word/2010/wordml" xmlns:w15="http://schemas.microsoft.com/office/word/2012/wordml" xmlns:w16se="http://schemas.microsoft.com/office/word/2015/wordml/symex" xmlns:wpg="http://schemas.microsoft.com/office/word/2010/wordprocessingGroup" xmlns:wpi="http://schemas.microsoft.com/office/word/2010/wordprocessingInk" xmlns:wne="http://schemas.microsoft.com/office/word/2006/wordml" xmlns:wps="http://schemas.microsoft.com/office/word/2010/wordprocessingShape" mc:Ignorable="w14 w15 w16se wp14">
   <w:abstractNum w:abstractNumId="0" w15:restartNumberingAfterBreak="0">
     <w:nsid w:val="FFFFFF7C"/>
     <w:multiLevelType w:val="singleLevel"/>
@@ -3465,7 +3082,7 @@
 </file>
 
 <file path=word/styles.xml><?xml version="1.0" encoding="utf-8"?>
-<w:styles xmlns:mc="http://schemas.openxmlformats.org/markup-compatibility/2006" xmlns:r="http://schemas.openxmlformats.org/officeDocument/2006/relationships" xmlns:w="http://schemas.openxmlformats.org/wordprocessingml/2006/main" xmlns:w14="http://schemas.microsoft.com/office/word/2010/wordml" xmlns:w15="http://schemas.microsoft.com/office/word/2012/wordml" mc:Ignorable="w14 w15">
+<w:styles xmlns:mc="http://schemas.openxmlformats.org/markup-compatibility/2006" xmlns:r="http://schemas.openxmlformats.org/officeDocument/2006/relationships" xmlns:w="http://schemas.openxmlformats.org/wordprocessingml/2006/main" xmlns:w14="http://schemas.microsoft.com/office/word/2010/wordml" xmlns:w15="http://schemas.microsoft.com/office/word/2012/wordml" xmlns:w16se="http://schemas.microsoft.com/office/word/2015/wordml/symex" mc:Ignorable="w14 w15 w16se">
   <w:docDefaults>
     <w:rPrDefault>
       <w:rPr>
@@ -3481,7 +3098,7 @@
       </w:pPr>
     </w:pPrDefault>
   </w:docDefaults>
-  <w:latentStyles w:defLockedState="0" w:defUIPriority="99" w:defSemiHidden="0" w:defUnhideWhenUsed="0" w:defQFormat="0" w:count="371">
+  <w:latentStyles w:defLockedState="0" w:defUIPriority="99" w:defSemiHidden="0" w:defUnhideWhenUsed="0" w:defQFormat="0" w:count="374">
     <w:lsdException w:name="Normal" w:uiPriority="0" w:qFormat="1"/>
     <w:lsdException w:name="heading 1" w:uiPriority="9" w:qFormat="1"/>
     <w:lsdException w:name="heading 2" w:semiHidden="1" w:uiPriority="9" w:unhideWhenUsed="1" w:qFormat="1"/>
@@ -3587,7 +3204,6 @@
     <w:lsdException w:name="HTML Sample" w:semiHidden="1" w:unhideWhenUsed="1"/>
     <w:lsdException w:name="HTML Typewriter" w:semiHidden="1" w:unhideWhenUsed="1"/>
     <w:lsdException w:name="HTML Variable" w:semiHidden="1" w:unhideWhenUsed="1"/>
-    <w:lsdException w:name="Normal Table" w:semiHidden="1" w:unhideWhenUsed="1"/>
     <w:lsdException w:name="annotation subject" w:semiHidden="1" w:unhideWhenUsed="1"/>
     <w:lsdException w:name="No List" w:semiHidden="1" w:unhideWhenUsed="1"/>
     <w:lsdException w:name="Outline List 1" w:semiHidden="1" w:unhideWhenUsed="1"/>
@@ -3632,7 +3248,6 @@
     <w:lsdException w:name="Table Professional" w:semiHidden="1" w:unhideWhenUsed="1"/>
     <w:lsdException w:name="Table Subtle 1" w:semiHidden="1" w:unhideWhenUsed="1"/>
     <w:lsdException w:name="Table Subtle 2" w:semiHidden="1" w:unhideWhenUsed="1"/>
-    <w:lsdException w:name="Table Web 1" w:semiHidden="1" w:unhideWhenUsed="1"/>
     <w:lsdException w:name="Table Web 2" w:semiHidden="1" w:unhideWhenUsed="1"/>
     <w:lsdException w:name="Table Web 3" w:semiHidden="1" w:unhideWhenUsed="1"/>
     <w:lsdException w:name="Balloon Text" w:semiHidden="1" w:unhideWhenUsed="1"/>
@@ -3853,6 +3468,9 @@
     <w:lsdException w:name="List Table 5 Dark Accent 6" w:uiPriority="50"/>
     <w:lsdException w:name="List Table 6 Colorful Accent 6" w:uiPriority="51"/>
     <w:lsdException w:name="List Table 7 Colorful Accent 6" w:uiPriority="52"/>
+    <w:lsdException w:name="Mention" w:semiHidden="1" w:unhideWhenUsed="1"/>
+    <w:lsdException w:name="Smart Hyperlink" w:semiHidden="1" w:unhideWhenUsed="1"/>
+    <w:lsdException w:name="Hashtag" w:semiHidden="1" w:unhideWhenUsed="1"/>
   </w:latentStyles>
   <w:style w:type="paragraph" w:default="1" w:styleId="Normal">
     <w:name w:val="Normal"/>
@@ -4064,6 +3682,7 @@
   <w:style w:type="character" w:default="1" w:styleId="DefaultParagraphFont">
     <w:name w:val="Default Paragraph Font"/>
     <w:uiPriority w:val="1"/>
+    <w:semiHidden/>
     <w:unhideWhenUsed/>
   </w:style>
   <w:style w:type="table" w:default="1" w:styleId="TableNormal">

</xml_diff>

<commit_message>
One uh. One more...
</commit_message>
<xml_diff>
--- a/CV.docx
+++ b/CV.docx
@@ -645,8 +645,16 @@
         <w:rPr>
           <w:rFonts w:eastAsia="Calibri"/>
         </w:rPr>
-        <w:t xml:space="preserve"> State University, Kent, Ohio. 05/12 – 08/12, Funded by ABB inc.</w:t>
-      </w:r>
+        <w:t xml:space="preserve"> State University, Kent, Ohio. 05/12 – 08/12, Funded by ABB </w:t>
+      </w:r>
+      <w:proofErr w:type="spellStart"/>
+      <w:r>
+        <w:rPr>
+          <w:rFonts w:eastAsia="Calibri"/>
+        </w:rPr>
+        <w:t>inc.</w:t>
+      </w:r>
+      <w:proofErr w:type="spellEnd"/>
     </w:p>
     <w:p>
       <w:pPr>
@@ -745,7 +753,49 @@
         <w:rPr>
           <w:rFonts w:eastAsia="Calibri"/>
         </w:rPr>
-        <w:t xml:space="preserve"> and a UI. Additionally, I wrote a wrapper around srcML’s c++ library to adapt srcML for us in C# for use at ABB.  The project can be found here: </w:t>
+        <w:t xml:space="preserve"> and a UI. Additionally, I wrote a wrapper around </w:t>
+      </w:r>
+      <w:proofErr w:type="spellStart"/>
+      <w:r>
+        <w:rPr>
+          <w:rFonts w:eastAsia="Calibri"/>
+        </w:rPr>
+        <w:t>srcML’s</w:t>
+      </w:r>
+      <w:proofErr w:type="spellEnd"/>
+      <w:r>
+        <w:rPr>
+          <w:rFonts w:eastAsia="Calibri"/>
+        </w:rPr>
+        <w:t xml:space="preserve"> </w:t>
+      </w:r>
+      <w:proofErr w:type="spellStart"/>
+      <w:r>
+        <w:rPr>
+          <w:rFonts w:eastAsia="Calibri"/>
+        </w:rPr>
+        <w:t>c++</w:t>
+      </w:r>
+      <w:proofErr w:type="spellEnd"/>
+      <w:r>
+        <w:rPr>
+          <w:rFonts w:eastAsia="Calibri"/>
+        </w:rPr>
+        <w:t xml:space="preserve"> library to adapt </w:t>
+      </w:r>
+      <w:proofErr w:type="spellStart"/>
+      <w:r>
+        <w:rPr>
+          <w:rFonts w:eastAsia="Calibri"/>
+        </w:rPr>
+        <w:t>srcML</w:t>
+      </w:r>
+      <w:proofErr w:type="spellEnd"/>
+      <w:r>
+        <w:rPr>
+          <w:rFonts w:eastAsia="Calibri"/>
+        </w:rPr>
+        <w:t xml:space="preserve"> for us in C# for use at ABB.  The project can be found here: </w:t>
       </w:r>
       <w:hyperlink r:id="rId12" w:history="1">
         <w:r>
@@ -860,7 +910,21 @@
         <w:rPr>
           <w:rFonts w:ascii="Calibri" w:eastAsia="Calibri" w:hAnsi="Calibri" w:cs="Calibri"/>
         </w:rPr>
-        <w:t>Dr. Jonathan I. Maletic (2010 – Present)</w:t>
+        <w:t xml:space="preserve">Dr. Jonathan I. </w:t>
+      </w:r>
+      <w:proofErr w:type="spellStart"/>
+      <w:r>
+        <w:rPr>
+          <w:rFonts w:ascii="Calibri" w:eastAsia="Calibri" w:hAnsi="Calibri" w:cs="Calibri"/>
+        </w:rPr>
+        <w:t>Maletic</w:t>
+      </w:r>
+      <w:proofErr w:type="spellEnd"/>
+      <w:r>
+        <w:rPr>
+          <w:rFonts w:ascii="Calibri" w:eastAsia="Calibri" w:hAnsi="Calibri" w:cs="Calibri"/>
+        </w:rPr>
+        <w:t xml:space="preserve"> (2010 – Present)</w:t>
       </w:r>
     </w:p>
     <w:p>
@@ -942,6 +1006,7 @@
         <w:t xml:space="preserve">] are currently aimed at developing a language to support transformation tasks using </w:t>
       </w:r>
       <w:hyperlink r:id="rId13" w:history="1">
+        <w:proofErr w:type="spellStart"/>
         <w:r>
           <w:rPr>
             <w:rStyle w:val="Hyperlink"/>
@@ -949,6 +1014,7 @@
           </w:rPr>
           <w:t>srcML</w:t>
         </w:r>
+        <w:proofErr w:type="spellEnd"/>
       </w:hyperlink>
       <w:r>
         <w:t>; an empirical study on usage of transformation technology in industry and in research; and methods for automatic generation of transformation scripts.</w:t>
@@ -1028,6 +1094,7 @@
         <w:t xml:space="preserve">] via user-study, and applying the patterns to solve problems in program comprehension, naming consistency/recommendation, and more. As it stands, the technique involves re-documentation of </w:t>
       </w:r>
       <w:hyperlink r:id="rId14" w:history="1">
+        <w:proofErr w:type="spellStart"/>
         <w:r>
           <w:rPr>
             <w:rStyle w:val="Hyperlink"/>
@@ -1035,6 +1102,7 @@
           </w:rPr>
           <w:t>srcML</w:t>
         </w:r>
+        <w:proofErr w:type="spellEnd"/>
       </w:hyperlink>
       <w:r>
         <w:rPr>
@@ -1081,13 +1149,19 @@
       </w:r>
     </w:p>
     <w:p>
-      <w:r>
-        <w:t>srcSlice implements a static, forward slicing technique and is written on top of the</w:t>
+      <w:proofErr w:type="spellStart"/>
+      <w:r>
+        <w:t>srcSlice</w:t>
+      </w:r>
+      <w:proofErr w:type="spellEnd"/>
+      <w:r>
+        <w:t xml:space="preserve"> implements a static, forward slicing technique and is written on top of the</w:t>
       </w:r>
       <w:r>
         <w:t xml:space="preserve"> </w:t>
       </w:r>
       <w:hyperlink r:id="rId15" w:history="1">
+        <w:proofErr w:type="spellStart"/>
         <w:r>
           <w:rPr>
             <w:rStyle w:val="Hyperlink"/>
@@ -1095,9 +1169,18 @@
           </w:rPr>
           <w:t>srcML</w:t>
         </w:r>
+        <w:proofErr w:type="spellEnd"/>
       </w:hyperlink>
       <w:r>
-        <w:t xml:space="preserve"> framework. Currently, it is still being developed and is open-sourced for free use in other projects. Application of the srcSlice tool to helping find higher-order relationships between patterns presented in [</w:t>
+        <w:t xml:space="preserve"> framework. Currently, it is still being developed and is open-sourced for free use in other projects. Application of the </w:t>
+      </w:r>
+      <w:proofErr w:type="spellStart"/>
+      <w:r>
+        <w:t>srcSlice</w:t>
+      </w:r>
+      <w:proofErr w:type="spellEnd"/>
+      <w:r>
+        <w:t xml:space="preserve"> tool to helping find higher-order relationships between patterns presented in [</w:t>
       </w:r>
       <w:r>
         <w:fldChar w:fldCharType="begin"/>
@@ -1145,12 +1228,36 @@
     </w:p>
     <w:p>
       <w:r>
-        <w:t>The TreeMiner algorithm, along with srcML archives, is used to investigate API usage and evolution patterns. This can help with comprehension tasks as well as to inform API developers of how people are using their API.</w:t>
-      </w:r>
-    </w:p>
-    <w:p>
-      <w:r>
-        <w:t>A framework was constructed to help decrease the time needed to construct tools for analyzing srcML’s syntax tree, meaning many types of research requiring static program information are available. Additionally, this framework, and many of the tools that use it are open source; other researchers are free to use it.</w:t>
+        <w:t xml:space="preserve">The </w:t>
+      </w:r>
+      <w:proofErr w:type="spellStart"/>
+      <w:r>
+        <w:t>TreeMiner</w:t>
+      </w:r>
+      <w:proofErr w:type="spellEnd"/>
+      <w:r>
+        <w:t xml:space="preserve"> algorithm, along with </w:t>
+      </w:r>
+      <w:proofErr w:type="spellStart"/>
+      <w:r>
+        <w:t>srcML</w:t>
+      </w:r>
+      <w:proofErr w:type="spellEnd"/>
+      <w:r>
+        <w:t xml:space="preserve"> archives, is used to investigate API usage and evolution patterns. This can help with comprehension tasks as well as to inform API developers of how people are using their API.</w:t>
+      </w:r>
+    </w:p>
+    <w:p>
+      <w:r>
+        <w:t xml:space="preserve">A framework was constructed to help decrease the time needed to construct tools for analyzing </w:t>
+      </w:r>
+      <w:proofErr w:type="spellStart"/>
+      <w:r>
+        <w:t>srcML’s</w:t>
+      </w:r>
+      <w:proofErr w:type="spellEnd"/>
+      <w:r>
+        <w:t xml:space="preserve"> syntax tree, meaning many types of research requiring static program information are available. Additionally, this framework, and many of the tools that use it are open source; other researchers are free to use it.</w:t>
       </w:r>
     </w:p>
     <w:p>
@@ -1326,7 +1433,23 @@
           <w:rFonts w:eastAsia="Calibri"/>
           <w:szCs w:val="20"/>
         </w:rPr>
-        <w:t>Newman, C.D., Collard, M.L., Maletic, J.I. “</w:t>
+        <w:t xml:space="preserve">Newman, C.D., Collard, M.L., </w:t>
+      </w:r>
+      <w:proofErr w:type="spellStart"/>
+      <w:r>
+        <w:rPr>
+          <w:rFonts w:eastAsia="Calibri"/>
+          <w:szCs w:val="20"/>
+        </w:rPr>
+        <w:t>Maletic</w:t>
+      </w:r>
+      <w:proofErr w:type="spellEnd"/>
+      <w:r>
+        <w:rPr>
+          <w:rFonts w:eastAsia="Calibri"/>
+          <w:szCs w:val="20"/>
+        </w:rPr>
+        <w:t>, J.I. “</w:t>
       </w:r>
       <w:r>
         <w:rPr>
@@ -1335,8 +1458,19 @@
           <w:i/>
           <w:szCs w:val="20"/>
         </w:rPr>
-        <w:t>Why Do Developers Avoid Automated Refactorings</w:t>
-      </w:r>
+        <w:t xml:space="preserve">Why Do Developers Avoid Automated </w:t>
+      </w:r>
+      <w:proofErr w:type="spellStart"/>
+      <w:r>
+        <w:rPr>
+          <w:rFonts w:eastAsia="Calibri"/>
+          <w:b/>
+          <w:i/>
+          <w:szCs w:val="20"/>
+        </w:rPr>
+        <w:t>Refactorings</w:t>
+      </w:r>
+      <w:proofErr w:type="spellEnd"/>
       <w:r>
         <w:rPr>
           <w:rFonts w:eastAsia="Calibri"/>
@@ -1370,7 +1504,37 @@
           <w:rFonts w:eastAsia="Calibri"/>
           <w:szCs w:val="20"/>
         </w:rPr>
-        <w:t>Decker, M.J., Newman, C.D., Collard, M.L., Maletic, J.I. “</w:t>
+        <w:t xml:space="preserve">Decker, M.J., Newman, C.D., </w:t>
+      </w:r>
+      <w:r>
+        <w:rPr>
+          <w:rFonts w:eastAsia="Calibri"/>
+          <w:szCs w:val="20"/>
+        </w:rPr>
+        <w:t xml:space="preserve">NA Kraft, </w:t>
+      </w:r>
+      <w:r>
+        <w:rPr>
+          <w:rFonts w:eastAsia="Calibri"/>
+          <w:szCs w:val="20"/>
+        </w:rPr>
+        <w:t xml:space="preserve">Collard, M.L., </w:t>
+      </w:r>
+      <w:proofErr w:type="spellStart"/>
+      <w:r>
+        <w:rPr>
+          <w:rFonts w:eastAsia="Calibri"/>
+          <w:szCs w:val="20"/>
+        </w:rPr>
+        <w:t>Maletic</w:t>
+      </w:r>
+      <w:proofErr w:type="spellEnd"/>
+      <w:r>
+        <w:rPr>
+          <w:rFonts w:eastAsia="Calibri"/>
+          <w:szCs w:val="20"/>
+        </w:rPr>
+        <w:t>, J.I. “</w:t>
       </w:r>
       <w:r>
         <w:rPr>
@@ -1426,12 +1590,69 @@
           <w:szCs w:val="20"/>
         </w:rPr>
       </w:pPr>
-      <w:r>
-        <w:rPr>
-          <w:rFonts w:eastAsia="Calibri"/>
-          <w:szCs w:val="20"/>
-        </w:rPr>
-        <w:t>AlAbed AlHaq, A., Bartman, B., Newman, C.D., Decker, M.J., Collard, M.L., Maletic, J.I. “</w:t>
+      <w:proofErr w:type="spellStart"/>
+      <w:r>
+        <w:rPr>
+          <w:rFonts w:eastAsia="Calibri"/>
+          <w:szCs w:val="20"/>
+        </w:rPr>
+        <w:t>AlAbed</w:t>
+      </w:r>
+      <w:proofErr w:type="spellEnd"/>
+      <w:r>
+        <w:rPr>
+          <w:rFonts w:eastAsia="Calibri"/>
+          <w:szCs w:val="20"/>
+        </w:rPr>
+        <w:t xml:space="preserve"> </w:t>
+      </w:r>
+      <w:proofErr w:type="spellStart"/>
+      <w:r>
+        <w:rPr>
+          <w:rFonts w:eastAsia="Calibri"/>
+          <w:szCs w:val="20"/>
+        </w:rPr>
+        <w:t>AlHaq</w:t>
+      </w:r>
+      <w:proofErr w:type="spellEnd"/>
+      <w:r>
+        <w:rPr>
+          <w:rFonts w:eastAsia="Calibri"/>
+          <w:szCs w:val="20"/>
+        </w:rPr>
+        <w:t xml:space="preserve">, A., </w:t>
+      </w:r>
+      <w:proofErr w:type="spellStart"/>
+      <w:r>
+        <w:rPr>
+          <w:rFonts w:eastAsia="Calibri"/>
+          <w:szCs w:val="20"/>
+        </w:rPr>
+        <w:t>Bartman</w:t>
+      </w:r>
+      <w:proofErr w:type="spellEnd"/>
+      <w:r>
+        <w:rPr>
+          <w:rFonts w:eastAsia="Calibri"/>
+          <w:szCs w:val="20"/>
+        </w:rPr>
+        <w:t xml:space="preserve">, B., Newman, C.D., Decker, M.J., Collard, M.L., </w:t>
+      </w:r>
+      <w:proofErr w:type="spellStart"/>
+      <w:r>
+        <w:rPr>
+          <w:rFonts w:eastAsia="Calibri"/>
+          <w:szCs w:val="20"/>
+        </w:rPr>
+        <w:t>Maletic</w:t>
+      </w:r>
+      <w:proofErr w:type="spellEnd"/>
+      <w:r>
+        <w:rPr>
+          <w:rFonts w:eastAsia="Calibri"/>
+          <w:szCs w:val="20"/>
+        </w:rPr>
+        <w:t>, J.I. “</w:t>
       </w:r>
       <w:r>
         <w:rPr>
@@ -1440,8 +1661,19 @@
           <w:i/>
           <w:szCs w:val="20"/>
         </w:rPr>
-        <w:t>Automatically Detecting API Usage Patterns with TreeMiner</w:t>
-      </w:r>
+        <w:t xml:space="preserve">Automatically Detecting API Usage Patterns with </w:t>
+      </w:r>
+      <w:proofErr w:type="spellStart"/>
+      <w:r>
+        <w:rPr>
+          <w:rFonts w:eastAsia="Calibri"/>
+          <w:b/>
+          <w:i/>
+          <w:szCs w:val="20"/>
+        </w:rPr>
+        <w:t>TreeMiner</w:t>
+      </w:r>
+      <w:proofErr w:type="spellEnd"/>
       <w:r>
         <w:rPr>
           <w:rFonts w:eastAsia="Calibri"/>
@@ -1462,12 +1694,53 @@
           <w:szCs w:val="20"/>
         </w:rPr>
       </w:pPr>
-      <w:r>
-        <w:rPr>
-          <w:rFonts w:eastAsia="Calibri"/>
-          <w:szCs w:val="20"/>
-        </w:rPr>
-        <w:t>Meqdadi, O., Alhindawi, N., Newman, C.D., Decker, M.J., Collard, M.L., Maletic, J.I. “</w:t>
+      <w:proofErr w:type="spellStart"/>
+      <w:r>
+        <w:rPr>
+          <w:rFonts w:eastAsia="Calibri"/>
+          <w:szCs w:val="20"/>
+        </w:rPr>
+        <w:t>Meqdadi</w:t>
+      </w:r>
+      <w:proofErr w:type="spellEnd"/>
+      <w:r>
+        <w:rPr>
+          <w:rFonts w:eastAsia="Calibri"/>
+          <w:szCs w:val="20"/>
+        </w:rPr>
+        <w:t xml:space="preserve">, O., </w:t>
+      </w:r>
+      <w:proofErr w:type="spellStart"/>
+      <w:r>
+        <w:rPr>
+          <w:rFonts w:eastAsia="Calibri"/>
+          <w:szCs w:val="20"/>
+        </w:rPr>
+        <w:t>Alhindawi</w:t>
+      </w:r>
+      <w:proofErr w:type="spellEnd"/>
+      <w:r>
+        <w:rPr>
+          <w:rFonts w:eastAsia="Calibri"/>
+          <w:szCs w:val="20"/>
+        </w:rPr>
+        <w:t xml:space="preserve">, N., Newman, C.D., Decker, M.J., Collard, M.L., </w:t>
+      </w:r>
+      <w:proofErr w:type="spellStart"/>
+      <w:r>
+        <w:rPr>
+          <w:rFonts w:eastAsia="Calibri"/>
+          <w:szCs w:val="20"/>
+        </w:rPr>
+        <w:t>Maletic</w:t>
+      </w:r>
+      <w:proofErr w:type="spellEnd"/>
+      <w:r>
+        <w:rPr>
+          <w:rFonts w:eastAsia="Calibri"/>
+          <w:szCs w:val="20"/>
+        </w:rPr>
+        <w:t>, J.I. “</w:t>
       </w:r>
       <w:r>
         <w:rPr>
@@ -1503,7 +1776,23 @@
           <w:rFonts w:eastAsia="Calibri"/>
           <w:szCs w:val="20"/>
         </w:rPr>
-        <w:t>Newman, C.D., Decker, M.J., Collard, M.L., Maletic, J.I. “</w:t>
+        <w:t xml:space="preserve">Newman, C.D., Decker, M.J., Collard, M.L., </w:t>
+      </w:r>
+      <w:proofErr w:type="spellStart"/>
+      <w:r>
+        <w:rPr>
+          <w:rFonts w:eastAsia="Calibri"/>
+          <w:szCs w:val="20"/>
+        </w:rPr>
+        <w:t>Maletic</w:t>
+      </w:r>
+      <w:proofErr w:type="spellEnd"/>
+      <w:r>
+        <w:rPr>
+          <w:rFonts w:eastAsia="Calibri"/>
+          <w:szCs w:val="20"/>
+        </w:rPr>
+        <w:t>, J.I. “</w:t>
       </w:r>
       <w:r>
         <w:rPr>
@@ -1550,11 +1839,33 @@
         </w:rPr>
       </w:pPr>
       <w:bookmarkStart w:id="1" w:name="_Ref472608826"/>
-      <w:r>
-        <w:rPr>
-          <w:szCs w:val="20"/>
-        </w:rPr>
-        <w:t>Bartman, B., Newman, C. D., Collard, M.L., Maletic, J.I. "</w:t>
+      <w:proofErr w:type="spellStart"/>
+      <w:r>
+        <w:rPr>
+          <w:szCs w:val="20"/>
+        </w:rPr>
+        <w:t>Bartman</w:t>
+      </w:r>
+      <w:proofErr w:type="spellEnd"/>
+      <w:r>
+        <w:rPr>
+          <w:szCs w:val="20"/>
+        </w:rPr>
+        <w:t xml:space="preserve">, B., Newman, C. D., Collard, M.L., </w:t>
+      </w:r>
+      <w:proofErr w:type="spellStart"/>
+      <w:r>
+        <w:rPr>
+          <w:szCs w:val="20"/>
+        </w:rPr>
+        <w:t>Maletic</w:t>
+      </w:r>
+      <w:proofErr w:type="spellEnd"/>
+      <w:r>
+        <w:rPr>
+          <w:szCs w:val="20"/>
+        </w:rPr>
+        <w:t>, J.I. "</w:t>
       </w:r>
       <w:r>
         <w:rPr>
@@ -1564,12 +1875,21 @@
         </w:rPr>
         <w:t xml:space="preserve"> </w:t>
       </w:r>
+      <w:proofErr w:type="spellStart"/>
       <w:r>
         <w:rPr>
           <w:b/>
           <w:szCs w:val="20"/>
         </w:rPr>
-        <w:t>srcQL: A Syntax-Aware Query Language for Source Code</w:t>
+        <w:t>srcQL</w:t>
+      </w:r>
+      <w:proofErr w:type="spellEnd"/>
+      <w:r>
+        <w:rPr>
+          <w:b/>
+          <w:szCs w:val="20"/>
+        </w:rPr>
+        <w:t>: A Syntax-Aware Query Language for Source Code</w:t>
       </w:r>
       <w:r>
         <w:rPr>
@@ -1582,7 +1902,23 @@
           <w:i/>
           <w:szCs w:val="20"/>
         </w:rPr>
-        <w:t>Proceedings of 24th IEEE International Conference on Software Analysis, Evoluation, and Reengineering</w:t>
+        <w:t xml:space="preserve">Proceedings of 24th IEEE International Conference on Software Analysis, </w:t>
+      </w:r>
+      <w:proofErr w:type="spellStart"/>
+      <w:r>
+        <w:rPr>
+          <w:i/>
+          <w:szCs w:val="20"/>
+        </w:rPr>
+        <w:t>Evoluation</w:t>
+      </w:r>
+      <w:proofErr w:type="spellEnd"/>
+      <w:r>
+        <w:rPr>
+          <w:i/>
+          <w:szCs w:val="20"/>
+        </w:rPr>
+        <w:t>, and Reengineering</w:t>
       </w:r>
       <w:r>
         <w:rPr>
@@ -1612,7 +1948,39 @@
           <w:rFonts w:ascii="Calibri" w:eastAsia="Calibri" w:hAnsi="Calibri" w:cs="Calibri"/>
           <w:szCs w:val="20"/>
         </w:rPr>
-        <w:t>Newman, C.D., Bartman, B., Collard, M.L., Maletic, J.I., "</w:t>
+        <w:t xml:space="preserve">Newman, C.D., </w:t>
+      </w:r>
+      <w:proofErr w:type="spellStart"/>
+      <w:r>
+        <w:rPr>
+          <w:rFonts w:ascii="Calibri" w:eastAsia="Calibri" w:hAnsi="Calibri" w:cs="Calibri"/>
+          <w:szCs w:val="20"/>
+        </w:rPr>
+        <w:t>Bartman</w:t>
+      </w:r>
+      <w:proofErr w:type="spellEnd"/>
+      <w:r>
+        <w:rPr>
+          <w:rFonts w:ascii="Calibri" w:eastAsia="Calibri" w:hAnsi="Calibri" w:cs="Calibri"/>
+          <w:szCs w:val="20"/>
+        </w:rPr>
+        <w:t xml:space="preserve">, B., Collard, M.L., </w:t>
+      </w:r>
+      <w:proofErr w:type="spellStart"/>
+      <w:r>
+        <w:rPr>
+          <w:rFonts w:ascii="Calibri" w:eastAsia="Calibri" w:hAnsi="Calibri" w:cs="Calibri"/>
+          <w:szCs w:val="20"/>
+        </w:rPr>
+        <w:t>Maletic</w:t>
+      </w:r>
+      <w:proofErr w:type="spellEnd"/>
+      <w:r>
+        <w:rPr>
+          <w:rFonts w:ascii="Calibri" w:eastAsia="Calibri" w:hAnsi="Calibri" w:cs="Calibri"/>
+          <w:szCs w:val="20"/>
+        </w:rPr>
+        <w:t>, J.I., "</w:t>
       </w:r>
       <w:r>
         <w:rPr>
@@ -1665,7 +2033,35 @@
         <w:rPr>
           <w:szCs w:val="20"/>
         </w:rPr>
-        <w:t xml:space="preserve">Newman, C. D., Newman, Alsuhaibani, R., Collard, M.L., Maletic, J.I., </w:t>
+        <w:t xml:space="preserve">Newman, C. D., Newman, </w:t>
+      </w:r>
+      <w:proofErr w:type="spellStart"/>
+      <w:r>
+        <w:rPr>
+          <w:szCs w:val="20"/>
+        </w:rPr>
+        <w:t>Alsuhaibani</w:t>
+      </w:r>
+      <w:proofErr w:type="spellEnd"/>
+      <w:r>
+        <w:rPr>
+          <w:szCs w:val="20"/>
+        </w:rPr>
+        <w:t xml:space="preserve">, R., Collard, M.L., </w:t>
+      </w:r>
+      <w:proofErr w:type="spellStart"/>
+      <w:r>
+        <w:rPr>
+          <w:szCs w:val="20"/>
+        </w:rPr>
+        <w:t>Maletic</w:t>
+      </w:r>
+      <w:proofErr w:type="spellEnd"/>
+      <w:r>
+        <w:rPr>
+          <w:szCs w:val="20"/>
+        </w:rPr>
+        <w:t xml:space="preserve">, J.I., </w:t>
       </w:r>
       <w:r>
         <w:rPr>
@@ -1712,7 +2108,21 @@
         <w:rPr>
           <w:szCs w:val="20"/>
         </w:rPr>
-        <w:t xml:space="preserve">Newman, C.D., Michael L. Collard, and Jonathan I. Maletic. 2016. </w:t>
+        <w:t xml:space="preserve">Newman, C.D., Michael L. Collard, and Jonathan I. </w:t>
+      </w:r>
+      <w:proofErr w:type="spellStart"/>
+      <w:r>
+        <w:rPr>
+          <w:szCs w:val="20"/>
+        </w:rPr>
+        <w:t>Maletic</w:t>
+      </w:r>
+      <w:proofErr w:type="spellEnd"/>
+      <w:r>
+        <w:rPr>
+          <w:szCs w:val="20"/>
+        </w:rPr>
+        <w:t xml:space="preserve">. 2016. </w:t>
       </w:r>
       <w:r>
         <w:rPr>
@@ -1720,12 +2130,21 @@
         </w:rPr>
         <w:t>“</w:t>
       </w:r>
+      <w:proofErr w:type="spellStart"/>
       <w:r>
         <w:rPr>
           <w:b/>
           <w:szCs w:val="20"/>
         </w:rPr>
-        <w:t>srcType: A Tool for Efficient Static Type Resolution</w:t>
+        <w:t>srcType</w:t>
+      </w:r>
+      <w:proofErr w:type="spellEnd"/>
+      <w:r>
+        <w:rPr>
+          <w:b/>
+          <w:szCs w:val="20"/>
+        </w:rPr>
+        <w:t>: A Tool for Efficient Static Type Resolution</w:t>
       </w:r>
       <w:r>
         <w:rPr>
@@ -1776,7 +2195,49 @@
         <w:rPr>
           <w:szCs w:val="20"/>
         </w:rPr>
-        <w:t xml:space="preserve">Newman, C.D., Tessandra Sage, Michael L. Collard, Hakam W. Alomari, and Jonathan I. Maletic. 2016. </w:t>
+        <w:t xml:space="preserve">Newman, C.D., </w:t>
+      </w:r>
+      <w:proofErr w:type="spellStart"/>
+      <w:r>
+        <w:rPr>
+          <w:szCs w:val="20"/>
+        </w:rPr>
+        <w:t>Tessandra</w:t>
+      </w:r>
+      <w:proofErr w:type="spellEnd"/>
+      <w:r>
+        <w:rPr>
+          <w:szCs w:val="20"/>
+        </w:rPr>
+        <w:t xml:space="preserve"> Sage, Michael L. Collard, Hakam W. </w:t>
+      </w:r>
+      <w:proofErr w:type="spellStart"/>
+      <w:r>
+        <w:rPr>
+          <w:szCs w:val="20"/>
+        </w:rPr>
+        <w:t>Alomari</w:t>
+      </w:r>
+      <w:proofErr w:type="spellEnd"/>
+      <w:r>
+        <w:rPr>
+          <w:szCs w:val="20"/>
+        </w:rPr>
+        <w:t xml:space="preserve">, and Jonathan I. </w:t>
+      </w:r>
+      <w:proofErr w:type="spellStart"/>
+      <w:r>
+        <w:rPr>
+          <w:szCs w:val="20"/>
+        </w:rPr>
+        <w:t>Maletic</w:t>
+      </w:r>
+      <w:proofErr w:type="spellEnd"/>
+      <w:r>
+        <w:rPr>
+          <w:szCs w:val="20"/>
+        </w:rPr>
+        <w:t xml:space="preserve">. 2016. </w:t>
       </w:r>
       <w:r>
         <w:rPr>
@@ -1784,12 +2245,21 @@
         </w:rPr>
         <w:t>“</w:t>
       </w:r>
+      <w:proofErr w:type="spellStart"/>
       <w:r>
         <w:rPr>
           <w:b/>
           <w:szCs w:val="20"/>
         </w:rPr>
-        <w:t>srcSlice: a tool for efficient static forward slicing</w:t>
+        <w:t>srcSlice</w:t>
+      </w:r>
+      <w:proofErr w:type="spellEnd"/>
+      <w:r>
+        <w:rPr>
+          <w:b/>
+          <w:szCs w:val="20"/>
+        </w:rPr>
+        <w:t>: a tool for efficient static forward slicing</w:t>
       </w:r>
       <w:r>
         <w:rPr>
@@ -1847,7 +2317,35 @@
         <w:rPr>
           <w:szCs w:val="20"/>
         </w:rPr>
-        <w:t>R. S. Alsuhaibani, C. D. Newman, M. L. Collard and J. I. Maletic, "</w:t>
+        <w:t xml:space="preserve">R. S. </w:t>
+      </w:r>
+      <w:proofErr w:type="spellStart"/>
+      <w:r>
+        <w:rPr>
+          <w:szCs w:val="20"/>
+        </w:rPr>
+        <w:t>Alsuhaibani</w:t>
+      </w:r>
+      <w:proofErr w:type="spellEnd"/>
+      <w:r>
+        <w:rPr>
+          <w:szCs w:val="20"/>
+        </w:rPr>
+        <w:t xml:space="preserve">, C. D. Newman, M. L. Collard and J. I. </w:t>
+      </w:r>
+      <w:proofErr w:type="spellStart"/>
+      <w:r>
+        <w:rPr>
+          <w:szCs w:val="20"/>
+        </w:rPr>
+        <w:t>Maletic</w:t>
+      </w:r>
+      <w:proofErr w:type="spellEnd"/>
+      <w:r>
+        <w:rPr>
+          <w:szCs w:val="20"/>
+        </w:rPr>
+        <w:t>, "</w:t>
       </w:r>
       <w:r>
         <w:rPr>
@@ -1907,8 +2405,29 @@
         </w:numPr>
         <w:ind w:left="360"/>
       </w:pPr>
-      <w:r>
-        <w:t>Alali, A., Bartman, B., Newman, C.D., Maletic, J.I., "</w:t>
+      <w:proofErr w:type="spellStart"/>
+      <w:r>
+        <w:t>Alali</w:t>
+      </w:r>
+      <w:proofErr w:type="spellEnd"/>
+      <w:r>
+        <w:t xml:space="preserve">, A., </w:t>
+      </w:r>
+      <w:proofErr w:type="spellStart"/>
+      <w:r>
+        <w:t>Bartman</w:t>
+      </w:r>
+      <w:proofErr w:type="spellEnd"/>
+      <w:r>
+        <w:t xml:space="preserve">, B., Newman, C.D., </w:t>
+      </w:r>
+      <w:proofErr w:type="spellStart"/>
+      <w:r>
+        <w:t>Maletic</w:t>
+      </w:r>
+      <w:proofErr w:type="spellEnd"/>
+      <w:r>
+        <w:t>, J.I., "</w:t>
       </w:r>
       <w:r>
         <w:rPr>
@@ -1932,14 +2451,35 @@
           <w:b/>
         </w:rPr>
       </w:pPr>
-      <w:r>
-        <w:t>Maletic, J.I., Mosora, D.J., Newman, C.D., Collard, M.L., Sutton, A., Robinson, B.P., (2011), “</w:t>
-      </w:r>
+      <w:proofErr w:type="spellStart"/>
+      <w:r>
+        <w:t>Maletic</w:t>
+      </w:r>
+      <w:proofErr w:type="spellEnd"/>
+      <w:r>
+        <w:t xml:space="preserve">, J.I., </w:t>
+      </w:r>
+      <w:proofErr w:type="spellStart"/>
+      <w:r>
+        <w:t>Mosora</w:t>
+      </w:r>
+      <w:proofErr w:type="spellEnd"/>
+      <w:r>
+        <w:t>, D.J., Newman, C.D., Collard, M.L., Sutton, A., Robinson, B.P., (2011), “</w:t>
+      </w:r>
+      <w:proofErr w:type="spellStart"/>
       <w:r>
         <w:rPr>
           <w:b/>
         </w:rPr>
-        <w:t>MosaiCode:</w:t>
+        <w:t>MosaiCode</w:t>
+      </w:r>
+      <w:proofErr w:type="spellEnd"/>
+      <w:r>
+        <w:rPr>
+          <w:b/>
+        </w:rPr>
+        <w:t>:</w:t>
       </w:r>
     </w:p>
     <w:p>
@@ -2005,7 +2545,21 @@
         <w:rPr>
           <w:rFonts w:eastAsia="Calibri" w:cs="Times New Roman"/>
         </w:rPr>
-        <w:t>C.D Newman., M.J.Decker. Feb. 12</w:t>
+        <w:t xml:space="preserve">C.D Newman., </w:t>
+      </w:r>
+      <w:proofErr w:type="spellStart"/>
+      <w:r>
+        <w:rPr>
+          <w:rFonts w:eastAsia="Calibri" w:cs="Times New Roman"/>
+        </w:rPr>
+        <w:t>M.J.Decker</w:t>
+      </w:r>
+      <w:proofErr w:type="spellEnd"/>
+      <w:r>
+        <w:rPr>
+          <w:rFonts w:eastAsia="Calibri" w:cs="Times New Roman"/>
+        </w:rPr>
+        <w:t>. Feb. 12</w:t>
       </w:r>
       <w:r>
         <w:rPr>
@@ -2018,7 +2572,21 @@
         <w:rPr>
           <w:rFonts w:eastAsia="Calibri" w:cs="Times New Roman"/>
         </w:rPr>
-        <w:t>, 2013. srcML (Wikipedia Page) [Online]</w:t>
+        <w:t xml:space="preserve">, 2013. </w:t>
+      </w:r>
+      <w:proofErr w:type="spellStart"/>
+      <w:r>
+        <w:rPr>
+          <w:rFonts w:eastAsia="Calibri" w:cs="Times New Roman"/>
+        </w:rPr>
+        <w:t>srcML</w:t>
+      </w:r>
+      <w:proofErr w:type="spellEnd"/>
+      <w:r>
+        <w:rPr>
+          <w:rFonts w:eastAsia="Calibri" w:cs="Times New Roman"/>
+        </w:rPr>
+        <w:t xml:space="preserve"> (Wikipedia Page) [Online]</w:t>
       </w:r>
       <w:r>
         <w:rPr>
@@ -2067,11 +2635,19 @@
           <w:szCs w:val="20"/>
         </w:rPr>
       </w:pPr>
-      <w:r>
-        <w:rPr>
-          <w:rFonts w:eastAsia="Calibri"/>
-        </w:rPr>
-        <w:t xml:space="preserve">srcSlice </w:t>
+      <w:proofErr w:type="spellStart"/>
+      <w:r>
+        <w:rPr>
+          <w:rFonts w:eastAsia="Calibri"/>
+        </w:rPr>
+        <w:t>srcSlice</w:t>
+      </w:r>
+      <w:proofErr w:type="spellEnd"/>
+      <w:r>
+        <w:rPr>
+          <w:rFonts w:eastAsia="Calibri"/>
+        </w:rPr>
+        <w:t xml:space="preserve"> </w:t>
       </w:r>
       <w:r>
         <w:rPr>
@@ -2109,8 +2685,13 @@
           <w:szCs w:val="20"/>
         </w:rPr>
       </w:pPr>
-      <w:r>
-        <w:t xml:space="preserve">srctype </w:t>
+      <w:proofErr w:type="spellStart"/>
+      <w:r>
+        <w:t>srctype</w:t>
+      </w:r>
+      <w:proofErr w:type="spellEnd"/>
+      <w:r>
+        <w:t xml:space="preserve"> </w:t>
       </w:r>
       <w:r>
         <w:t>– A t</w:t>
@@ -2140,11 +2721,19 @@
           <w:rFonts w:eastAsia="Calibri"/>
         </w:rPr>
       </w:pPr>
-      <w:r>
-        <w:rPr>
-          <w:rFonts w:eastAsia="Calibri"/>
-        </w:rPr>
-        <w:t xml:space="preserve">srcTL </w:t>
+      <w:proofErr w:type="spellStart"/>
+      <w:r>
+        <w:rPr>
+          <w:rFonts w:eastAsia="Calibri"/>
+        </w:rPr>
+        <w:t>srcTL</w:t>
+      </w:r>
+      <w:proofErr w:type="spellEnd"/>
+      <w:r>
+        <w:rPr>
+          <w:rFonts w:eastAsia="Calibri"/>
+        </w:rPr>
+        <w:t xml:space="preserve"> </w:t>
       </w:r>
       <w:r>
         <w:rPr>
@@ -2206,7 +2795,15 @@
         </w:rPr>
       </w:pPr>
       <w:r>
-        <w:t xml:space="preserve">Event-Driven dispatcher framework to assist in the construction of srcML tools -- </w:t>
+        <w:t xml:space="preserve">Event-Driven dispatcher framework to assist in the construction of </w:t>
+      </w:r>
+      <w:proofErr w:type="spellStart"/>
+      <w:r>
+        <w:t>srcML</w:t>
+      </w:r>
+      <w:proofErr w:type="spellEnd"/>
+      <w:r>
+        <w:t xml:space="preserve"> tools -- </w:t>
       </w:r>
       <w:hyperlink r:id="rId19" w:history="1">
         <w:r>
@@ -2515,8 +3112,13 @@
           <w:numId w:val="22"/>
         </w:numPr>
       </w:pPr>
-      <w:r>
-        <w:t>Tessandra Sage, Kent State University, Fall 2014.</w:t>
+      <w:proofErr w:type="spellStart"/>
+      <w:r>
+        <w:t>Tessandra</w:t>
+      </w:r>
+      <w:proofErr w:type="spellEnd"/>
+      <w:r>
+        <w:t xml:space="preserve"> Sage, Kent State University, Fall 2014.</w:t>
       </w:r>
     </w:p>
     <w:p>
@@ -2528,7 +3130,15 @@
         </w:numPr>
       </w:pPr>
       <w:r>
-        <w:t>David Carlyn, Kent State University, Fall 2016 and Spring 2017</w:t>
+        <w:t xml:space="preserve">David </w:t>
+      </w:r>
+      <w:proofErr w:type="spellStart"/>
+      <w:r>
+        <w:t>Carlyn</w:t>
+      </w:r>
+      <w:proofErr w:type="spellEnd"/>
+      <w:r>
+        <w:t>, Kent State University, Fall 2016 and Spring 2017</w:t>
       </w:r>
     </w:p>
     <w:p>
@@ -2539,8 +3149,21 @@
           <w:numId w:val="22"/>
         </w:numPr>
       </w:pPr>
-      <w:r>
-        <w:t>Vlas Zyrianov, Kent State University, Fall 2016 and Spring 2017</w:t>
+      <w:proofErr w:type="spellStart"/>
+      <w:r>
+        <w:t>Vlas</w:t>
+      </w:r>
+      <w:proofErr w:type="spellEnd"/>
+      <w:r>
+        <w:t xml:space="preserve"> </w:t>
+      </w:r>
+      <w:proofErr w:type="spellStart"/>
+      <w:r>
+        <w:t>Zyrianov</w:t>
+      </w:r>
+      <w:proofErr w:type="spellEnd"/>
+      <w:r>
+        <w:t>, Kent State University, Fall 2016 and Spring 2017</w:t>
       </w:r>
     </w:p>
     <w:p>
@@ -3281,7 +3904,15 @@
         <w:t>e</w:t>
       </w:r>
       <w:r>
-        <w:t>xperience with Javascript, Haskell, and Java.</w:t>
+        <w:t xml:space="preserve">xperience with </w:t>
+      </w:r>
+      <w:proofErr w:type="spellStart"/>
+      <w:r>
+        <w:t>Javascript</w:t>
+      </w:r>
+      <w:proofErr w:type="spellEnd"/>
+      <w:r>
+        <w:t>, Haskell, and Java.</w:t>
       </w:r>
     </w:p>
     <w:sectPr>
@@ -6973,7 +7604,7 @@
 </file>
 
 <file path=customXml/itemProps1.xml><?xml version="1.0" encoding="utf-8"?>
-<ds:datastoreItem xmlns:ds="http://schemas.openxmlformats.org/officeDocument/2006/customXml" ds:itemID="{AD31EC7C-D300-4DEC-975B-B918A4B7C978}">
+<ds:datastoreItem xmlns:ds="http://schemas.openxmlformats.org/officeDocument/2006/customXml" ds:itemID="{4892D97F-CAFD-4EC9-BCF4-537D43617C33}">
   <ds:schemaRefs>
     <ds:schemaRef ds:uri="http://schemas.openxmlformats.org/officeDocument/2006/bibliography"/>
   </ds:schemaRefs>

</xml_diff>

<commit_message>
Funding, class, general updates
</commit_message>
<xml_diff>
--- a/CV.docx
+++ b/CV.docx
@@ -35,8 +35,6 @@
         </w:rPr>
         <w:t>Assistant Professor</w:t>
       </w:r>
-      <w:bookmarkStart w:id="2" w:name="_GoBack"/>
-      <w:bookmarkEnd w:id="2"/>
     </w:p>
     <w:p>
       <w:pPr>
@@ -513,19 +511,11 @@
         </w:rPr>
         <w:t>Department of Computer Science, Kent State University, Kent, Ohio</w:t>
       </w:r>
-      <w:proofErr w:type="gramStart"/>
-      <w:r>
-        <w:rPr>
-          <w:rFonts w:eastAsia="Calibri"/>
-        </w:rPr>
-        <w:t xml:space="preserve">. </w:t>
-      </w:r>
-      <w:proofErr w:type="gramEnd"/>
-      <w:r>
-        <w:rPr>
-          <w:rFonts w:eastAsia="Calibri"/>
-        </w:rPr>
-        <w:t>01/</w:t>
+      <w:r>
+        <w:rPr>
+          <w:rFonts w:eastAsia="Calibri"/>
+        </w:rPr>
+        <w:t>. 01/</w:t>
       </w:r>
       <w:r>
         <w:rPr>
@@ -591,19 +581,11 @@
         </w:rPr>
         <w:t>Department of Computer Science, Kent State University, Kent, Ohio</w:t>
       </w:r>
-      <w:proofErr w:type="gramStart"/>
-      <w:r>
-        <w:rPr>
-          <w:rFonts w:eastAsia="Calibri"/>
-        </w:rPr>
-        <w:t xml:space="preserve">. </w:t>
-      </w:r>
-      <w:proofErr w:type="gramEnd"/>
-      <w:r>
-        <w:rPr>
-          <w:rFonts w:eastAsia="Calibri"/>
-        </w:rPr>
-        <w:t>05/15</w:t>
+      <w:r>
+        <w:rPr>
+          <w:rFonts w:eastAsia="Calibri"/>
+        </w:rPr>
+        <w:t>. 05/15</w:t>
       </w:r>
       <w:r>
         <w:rPr>
@@ -669,21 +651,7 @@
         <w:rPr>
           <w:rFonts w:eastAsia="Calibri"/>
         </w:rPr>
-        <w:t>, Kent, Ohio</w:t>
-      </w:r>
-      <w:proofErr w:type="gramStart"/>
-      <w:r>
-        <w:rPr>
-          <w:rFonts w:eastAsia="Calibri"/>
-        </w:rPr>
-        <w:t xml:space="preserve">. </w:t>
-      </w:r>
-      <w:proofErr w:type="gramEnd"/>
-      <w:r>
-        <w:rPr>
-          <w:rFonts w:eastAsia="Calibri"/>
-        </w:rPr>
-        <w:t>(</w:t>
+        <w:t>, Kent, Ohio. (</w:t>
       </w:r>
       <w:r>
         <w:rPr>
@@ -747,21 +715,7 @@
         <w:rPr>
           <w:rFonts w:eastAsia="Calibri"/>
         </w:rPr>
-        <w:t xml:space="preserve"> State University, Kent, Ohio</w:t>
-      </w:r>
-      <w:proofErr w:type="gramStart"/>
-      <w:r>
-        <w:rPr>
-          <w:rFonts w:eastAsia="Calibri"/>
-        </w:rPr>
-        <w:t xml:space="preserve">. </w:t>
-      </w:r>
-      <w:proofErr w:type="gramEnd"/>
-      <w:r>
-        <w:rPr>
-          <w:rFonts w:eastAsia="Calibri"/>
-        </w:rPr>
-        <w:t xml:space="preserve">05/12 – 08/12, Funded by ABB </w:t>
+        <w:t xml:space="preserve"> State University, Kent, Ohio. 05/12 – 08/12, Funded by ABB </w:t>
       </w:r>
       <w:proofErr w:type="spellStart"/>
       <w:r>
@@ -794,21 +748,7 @@
         <w:rPr>
           <w:rFonts w:eastAsia="Calibri"/>
         </w:rPr>
-        <w:t>, Department of Computer Science, Kent State University, Kent, Ohio</w:t>
-      </w:r>
-      <w:proofErr w:type="gramStart"/>
-      <w:r>
-        <w:rPr>
-          <w:rFonts w:eastAsia="Calibri"/>
-        </w:rPr>
-        <w:t xml:space="preserve">. </w:t>
-      </w:r>
-      <w:proofErr w:type="gramEnd"/>
-      <w:r>
-        <w:rPr>
-          <w:rFonts w:eastAsia="Calibri"/>
-        </w:rPr>
-        <w:t>07/10 – 05/12, Funded by the National Science Foundation MRI-R2 CNS 09-59924</w:t>
+        <w:t>, Department of Computer Science, Kent State University, Kent, Ohio. 07/10 – 05/12, Funded by the National Science Foundation MRI-R2 CNS 09-59924</w:t>
       </w:r>
       <w:r>
         <w:rPr>
@@ -884,49 +824,49 @@
         <w:rPr>
           <w:rFonts w:eastAsia="Calibri"/>
         </w:rPr>
-        <w:t xml:space="preserve"> and a UI</w:t>
+        <w:t xml:space="preserve"> and a UI. Additionally, I wrote a wrapper around </w:t>
+      </w:r>
+      <w:proofErr w:type="spellStart"/>
+      <w:r>
+        <w:rPr>
+          <w:rFonts w:eastAsia="Calibri"/>
+        </w:rPr>
+        <w:t>srcML’s</w:t>
+      </w:r>
+      <w:proofErr w:type="spellEnd"/>
+      <w:r>
+        <w:rPr>
+          <w:rFonts w:eastAsia="Calibri"/>
+        </w:rPr>
+        <w:t xml:space="preserve"> </w:t>
+      </w:r>
+      <w:proofErr w:type="spellStart"/>
+      <w:r>
+        <w:rPr>
+          <w:rFonts w:eastAsia="Calibri"/>
+        </w:rPr>
+        <w:t>c++</w:t>
+      </w:r>
+      <w:proofErr w:type="spellEnd"/>
+      <w:r>
+        <w:rPr>
+          <w:rFonts w:eastAsia="Calibri"/>
+        </w:rPr>
+        <w:t xml:space="preserve"> library to adapt srcML for us in C# for use at ABB.  The project can </w:t>
       </w:r>
       <w:proofErr w:type="gramStart"/>
       <w:r>
         <w:rPr>
           <w:rFonts w:eastAsia="Calibri"/>
         </w:rPr>
-        <w:t xml:space="preserve">. </w:t>
+        <w:t>be found</w:t>
       </w:r>
       <w:proofErr w:type="gramEnd"/>
       <w:r>
         <w:rPr>
           <w:rFonts w:eastAsia="Calibri"/>
         </w:rPr>
-        <w:t xml:space="preserve">Additionally, I wrote a wrapper around </w:t>
-      </w:r>
-      <w:proofErr w:type="spellStart"/>
-      <w:r>
-        <w:rPr>
-          <w:rFonts w:eastAsia="Calibri"/>
-        </w:rPr>
-        <w:t>srcML’s</w:t>
-      </w:r>
-      <w:proofErr w:type="spellEnd"/>
-      <w:r>
-        <w:rPr>
-          <w:rFonts w:eastAsia="Calibri"/>
-        </w:rPr>
-        <w:t xml:space="preserve"> </w:t>
-      </w:r>
-      <w:proofErr w:type="spellStart"/>
-      <w:r>
-        <w:rPr>
-          <w:rFonts w:eastAsia="Calibri"/>
-        </w:rPr>
-        <w:t>c++</w:t>
-      </w:r>
-      <w:proofErr w:type="spellEnd"/>
-      <w:r>
-        <w:rPr>
-          <w:rFonts w:eastAsia="Calibri"/>
-        </w:rPr>
-        <w:t xml:space="preserve"> library to adapt srcML for us in C# for use at ABB.  The project can be found here: </w:t>
+        <w:t xml:space="preserve"> here: </w:t>
       </w:r>
       <w:hyperlink r:id="rId12" w:history="1">
         <w:r>
@@ -937,19 +877,11 @@
           <w:t>https://github.com/abb-iss/SrcML.NET</w:t>
         </w:r>
       </w:hyperlink>
-      <w:proofErr w:type="gramStart"/>
-      <w:r>
-        <w:rPr>
-          <w:rFonts w:eastAsia="Calibri"/>
-        </w:rPr>
-        <w:t xml:space="preserve">. </w:t>
-      </w:r>
-      <w:proofErr w:type="gramEnd"/>
-      <w:r>
-        <w:rPr>
-          <w:rFonts w:eastAsia="Calibri"/>
-        </w:rPr>
-        <w:t xml:space="preserve">Employment dates: </w:t>
+      <w:r>
+        <w:rPr>
+          <w:rFonts w:eastAsia="Calibri"/>
+        </w:rPr>
+        <w:t xml:space="preserve">. Employment dates: </w:t>
       </w:r>
       <w:r>
         <w:rPr>
@@ -1009,19 +941,11 @@
         </w:rPr>
         <w:t>Kent State University IS as a Student Technician</w:t>
       </w:r>
-      <w:proofErr w:type="gramStart"/>
-      <w:r>
-        <w:rPr>
-          <w:rFonts w:eastAsia="Calibri"/>
-        </w:rPr>
-        <w:t xml:space="preserve">. </w:t>
-      </w:r>
-      <w:proofErr w:type="gramEnd"/>
-      <w:r>
-        <w:rPr>
-          <w:rFonts w:eastAsia="Calibri"/>
-        </w:rPr>
-        <w:t xml:space="preserve">Computer </w:t>
+      <w:r>
+        <w:rPr>
+          <w:rFonts w:eastAsia="Calibri"/>
+        </w:rPr>
+        <w:t xml:space="preserve">. Computer </w:t>
       </w:r>
       <w:r>
         <w:t>hardware</w:t>
@@ -1030,21 +954,7 @@
         <w:rPr>
           <w:rFonts w:eastAsia="Calibri"/>
         </w:rPr>
-        <w:t xml:space="preserve"> and software end-user support, group policy management, software distribution</w:t>
-      </w:r>
-      <w:proofErr w:type="gramStart"/>
-      <w:r>
-        <w:rPr>
-          <w:rFonts w:eastAsia="Calibri"/>
-        </w:rPr>
-        <w:t xml:space="preserve">. </w:t>
-      </w:r>
-      <w:proofErr w:type="gramEnd"/>
-      <w:r>
-        <w:rPr>
-          <w:rFonts w:eastAsia="Calibri"/>
-        </w:rPr>
-        <w:t>Employment dates:</w:t>
+        <w:t xml:space="preserve"> and software end-user support, group policy management, software distribution. Employment dates:</w:t>
       </w:r>
       <w:r>
         <w:rPr>
@@ -1070,7 +980,7 @@
     </w:p>
     <w:p>
       <w:pPr>
-        <w:spacing w:after="0" w:line="240" w:lineRule="auto"/>
+        <w:spacing w:line="240" w:lineRule="auto"/>
         <w:rPr>
           <w:rFonts w:ascii="Calibri" w:eastAsia="Calibri" w:hAnsi="Calibri" w:cs="Calibri"/>
         </w:rPr>
@@ -1172,19 +1082,7 @@
         <w:fldChar w:fldCharType="end"/>
       </w:r>
       <w:r>
-        <w:t>] simplifies the task of writing transformation scripts by significantly reducing the number of syntax isomorphisms (via pre-processing transformation step)</w:t>
-      </w:r>
-      <w:proofErr w:type="gramStart"/>
-      <w:r>
-        <w:t xml:space="preserve">. </w:t>
-      </w:r>
-      <w:proofErr w:type="gramEnd"/>
-      <w:r>
-        <w:t xml:space="preserve">Further research and </w:t>
-      </w:r>
-      <w:r>
-        <w:lastRenderedPageBreak/>
-        <w:t>development [</w:t>
+        <w:t>] simplifies the task of writing transformation scripts by significantly reducing the number of syntax isomorphisms (via pre-processing transformation step). Further research and development [</w:t>
       </w:r>
       <w:r>
         <w:fldChar w:fldCharType="begin"/>
@@ -1228,7 +1126,11 @@
         </w:r>
       </w:hyperlink>
       <w:r>
-        <w:t>; an empirical study on usage of transformation technology in industry and in research; and methods for automatic generation of transformation scripts.</w:t>
+        <w:t xml:space="preserve">; an </w:t>
+      </w:r>
+      <w:r>
+        <w:lastRenderedPageBreak/>
+        <w:t>empirical study on usage of transformation technology in industry and in research; and methods for automatic generation of transformation scripts.</w:t>
       </w:r>
     </w:p>
     <w:p>
@@ -1295,23 +1197,23 @@
         <w:fldChar w:fldCharType="end"/>
       </w:r>
       <w:r>
-        <w:t>] investigates the use and meaning of identifiers</w:t>
+        <w:t xml:space="preserve">] investigates the use and meaning of identifiers. It </w:t>
       </w:r>
       <w:proofErr w:type="gramStart"/>
       <w:r>
-        <w:t xml:space="preserve">. </w:t>
+        <w:t>is focused</w:t>
       </w:r>
       <w:proofErr w:type="gramEnd"/>
       <w:r>
-        <w:t>It is focused on discovering, statically, the role of an identifier in the context of the body of code it appears in and correlating this role with its name</w:t>
+        <w:t xml:space="preserve"> on discovering, statically, the role of an identifier in the context of the body of code it appears in and correlating this role with its name. This research will </w:t>
       </w:r>
       <w:proofErr w:type="gramStart"/>
       <w:r>
-        <w:t xml:space="preserve">. </w:t>
+        <w:t>be continued</w:t>
       </w:r>
       <w:proofErr w:type="gramEnd"/>
       <w:r>
-        <w:t>This research will be continued by further investigating the patterns presented in [</w:t>
+        <w:t xml:space="preserve"> by further investigating the patterns presented in [</w:t>
       </w:r>
       <w:r>
         <w:fldChar w:fldCharType="begin"/>
@@ -1335,15 +1237,7 @@
         <w:fldChar w:fldCharType="end"/>
       </w:r>
       <w:r>
-        <w:t>] via user-study, and applying the patterns to solve problems in program comprehension, naming consistency/recommendation, and more</w:t>
-      </w:r>
-      <w:proofErr w:type="gramStart"/>
-      <w:r>
-        <w:t xml:space="preserve">. </w:t>
-      </w:r>
-      <w:proofErr w:type="gramEnd"/>
-      <w:r>
-        <w:t xml:space="preserve">As it stands, the technique involves re-documentation of </w:t>
+        <w:t xml:space="preserve">] via user-study, and applying the patterns to solve problems in program comprehension, naming consistency/recommendation, and more. As it stands, the technique involves re-documentation of </w:t>
       </w:r>
       <w:hyperlink r:id="rId14" w:history="1">
         <w:r>
@@ -1362,64 +1256,64 @@
         <w:t xml:space="preserve"> </w:t>
       </w:r>
       <w:r>
-        <w:t>archives with parts-of-speech-like markers</w:t>
+        <w:t>archives with parts-of-speech-like markers. Currently, a framework is in development to extend this functionality to English parts-of-speech as well, to assist other researchers in program comprehension and to help compare/contrast the technique given in [</w:t>
+      </w:r>
+      <w:r>
+        <w:fldChar w:fldCharType="begin"/>
+      </w:r>
+      <w:r>
+        <w:instrText xml:space="preserve"> REF _Ref472606763 \r \h  \* MERGEFORMAT </w:instrText>
+      </w:r>
+      <w:r>
+        <w:fldChar w:fldCharType="separate"/>
+      </w:r>
+      <w:r>
+        <w:rPr>
+          <w:cs/>
+        </w:rPr>
+        <w:t>‎</w:t>
+      </w:r>
+      <w:r>
+        <w:t>3</w:t>
+      </w:r>
+      <w:r>
+        <w:fldChar w:fldCharType="end"/>
+      </w:r>
+      <w:r>
+        <w:t>] with English parts of speech.</w:t>
+      </w:r>
+    </w:p>
+    <w:p>
+      <w:pPr>
+        <w:pStyle w:val="Heading2"/>
+        <w:rPr>
+          <w:rFonts w:eastAsia="Calibri"/>
+          <w:b w:val="0"/>
+        </w:rPr>
+      </w:pPr>
+      <w:r>
+        <w:rPr>
+          <w:rFonts w:eastAsia="Calibri"/>
+        </w:rPr>
+        <w:t>Program Slicing</w:t>
+      </w:r>
+    </w:p>
+    <w:p>
+      <w:proofErr w:type="spellStart"/>
+      <w:r>
+        <w:t>srcSlice</w:t>
+      </w:r>
+      <w:proofErr w:type="spellEnd"/>
+      <w:r>
+        <w:t xml:space="preserve"> implements a static, forward slicing technique and </w:t>
       </w:r>
       <w:proofErr w:type="gramStart"/>
       <w:r>
-        <w:t xml:space="preserve">. </w:t>
+        <w:t>is written</w:t>
       </w:r>
       <w:proofErr w:type="gramEnd"/>
       <w:r>
-        <w:t>Currently, a framework is in development to extend this functionality to English parts-of-speech as well, to assist other researchers in program comprehension and to help compare/contrast the technique given in [</w:t>
-      </w:r>
-      <w:r>
-        <w:fldChar w:fldCharType="begin"/>
-      </w:r>
-      <w:r>
-        <w:instrText xml:space="preserve"> REF _Ref472606763 \r \h  \* MERGEFORMAT </w:instrText>
-      </w:r>
-      <w:r>
-        <w:fldChar w:fldCharType="separate"/>
-      </w:r>
-      <w:r>
-        <w:rPr>
-          <w:cs/>
-        </w:rPr>
-        <w:t>‎</w:t>
-      </w:r>
-      <w:r>
-        <w:t>3</w:t>
-      </w:r>
-      <w:r>
-        <w:fldChar w:fldCharType="end"/>
-      </w:r>
-      <w:r>
-        <w:t>] with English parts of speech.</w:t>
-      </w:r>
-    </w:p>
-    <w:p>
-      <w:pPr>
-        <w:pStyle w:val="Heading2"/>
-        <w:rPr>
-          <w:rFonts w:eastAsia="Calibri"/>
-          <w:b w:val="0"/>
-        </w:rPr>
-      </w:pPr>
-      <w:r>
-        <w:rPr>
-          <w:rFonts w:eastAsia="Calibri"/>
-        </w:rPr>
-        <w:t>Program Slicing</w:t>
-      </w:r>
-    </w:p>
-    <w:p>
-      <w:proofErr w:type="spellStart"/>
-      <w:r>
-        <w:t>srcSlice</w:t>
-      </w:r>
-      <w:proofErr w:type="spellEnd"/>
-      <w:r>
-        <w:t xml:space="preserve"> implements a static, forward slicing technique and is written on top of the</w:t>
+        <w:t xml:space="preserve"> on top of the</w:t>
       </w:r>
       <w:r>
         <w:t xml:space="preserve"> </w:t>
@@ -1434,68 +1328,533 @@
         </w:r>
       </w:hyperlink>
       <w:r>
-        <w:t xml:space="preserve"> framework</w:t>
+        <w:t xml:space="preserve"> framework. Currently, it is still </w:t>
       </w:r>
       <w:proofErr w:type="gramStart"/>
       <w:r>
-        <w:t xml:space="preserve">. </w:t>
+        <w:t>being developed</w:t>
       </w:r>
       <w:proofErr w:type="gramEnd"/>
       <w:r>
-        <w:t>Currently, it is still being developed and is open-sourced for free use in other projects</w:t>
+        <w:t xml:space="preserve"> and is open-sourced for free use in other projects. Application of the </w:t>
+      </w:r>
+      <w:proofErr w:type="spellStart"/>
+      <w:r>
+        <w:t>srcSlice</w:t>
+      </w:r>
+      <w:proofErr w:type="spellEnd"/>
+      <w:r>
+        <w:t xml:space="preserve"> tool to helping find higher-order relationships between patterns presented in [</w:t>
+      </w:r>
+      <w:r>
+        <w:fldChar w:fldCharType="begin"/>
+      </w:r>
+      <w:r>
+        <w:instrText xml:space="preserve"> REF _Ref472606763 \r \h </w:instrText>
+      </w:r>
+      <w:r>
+        <w:fldChar w:fldCharType="separate"/>
+      </w:r>
+      <w:r>
+        <w:rPr>
+          <w:cs/>
+        </w:rPr>
+        <w:t>‎</w:t>
+      </w:r>
+      <w:r>
+        <w:t>3</w:t>
+      </w:r>
+      <w:r>
+        <w:fldChar w:fldCharType="end"/>
+      </w:r>
+      <w:r>
+        <w:t xml:space="preserve">] </w:t>
       </w:r>
       <w:proofErr w:type="gramStart"/>
       <w:r>
-        <w:t xml:space="preserve">. </w:t>
+        <w:t>is planned</w:t>
       </w:r>
       <w:proofErr w:type="gramEnd"/>
       <w:r>
-        <w:t xml:space="preserve">Application of the </w:t>
+        <w:t>.</w:t>
+      </w:r>
+    </w:p>
+    <w:p>
+      <w:pPr>
+        <w:pStyle w:val="Heading2"/>
+        <w:rPr>
+          <w:rFonts w:eastAsia="Calibri"/>
+          <w:b w:val="0"/>
+        </w:rPr>
+      </w:pPr>
+      <w:r>
+        <w:rPr>
+          <w:rFonts w:eastAsia="Calibri"/>
+        </w:rPr>
+        <w:t>Static Analysis</w:t>
+      </w:r>
+    </w:p>
+    <w:p>
+      <w:r>
+        <w:t xml:space="preserve">Several projects feed into transformation and comprehension, but stand well on their own. </w:t>
+      </w:r>
+    </w:p>
+    <w:p>
+      <w:r>
+        <w:t xml:space="preserve">Software differences </w:t>
+      </w:r>
+      <w:proofErr w:type="gramStart"/>
+      <w:r>
+        <w:t>are used</w:t>
+      </w:r>
+      <w:proofErr w:type="gramEnd"/>
+      <w:r>
+        <w:t xml:space="preserve"> to investigate automatically detecting adaptive maintenance commits within software repositories. The goal is to find examples of adaptive maintenance changes to use as a golden set for future work as well as support program transformation research and possible detection of other forms of maintenance. </w:t>
+      </w:r>
+    </w:p>
+    <w:p>
+      <w:r>
+        <w:t xml:space="preserve">The </w:t>
       </w:r>
       <w:proofErr w:type="spellStart"/>
       <w:r>
-        <w:t>srcSlice</w:t>
+        <w:t>TreeMiner</w:t>
       </w:r>
       <w:proofErr w:type="spellEnd"/>
       <w:r>
-        <w:t xml:space="preserve"> tool to helping find higher-order relationships between patterns presented in [</w:t>
-      </w:r>
-      <w:r>
-        <w:fldChar w:fldCharType="begin"/>
-      </w:r>
-      <w:r>
-        <w:instrText xml:space="preserve"> REF _Ref472606763 \r \h </w:instrText>
-      </w:r>
-      <w:r>
-        <w:fldChar w:fldCharType="separate"/>
-      </w:r>
-      <w:r>
-        <w:rPr>
-          <w:cs/>
-        </w:rPr>
-        <w:t>‎</w:t>
-      </w:r>
-      <w:r>
-        <w:t>3</w:t>
-      </w:r>
-      <w:r>
-        <w:fldChar w:fldCharType="end"/>
-      </w:r>
-      <w:r>
-        <w:t xml:space="preserve">] </w:t>
+        <w:t xml:space="preserve"> algorithm, along with srcML archives, </w:t>
       </w:r>
       <w:proofErr w:type="gramStart"/>
       <w:r>
-        <w:t>is planned</w:t>
+        <w:t>is used</w:t>
       </w:r>
       <w:proofErr w:type="gramEnd"/>
       <w:r>
-        <w:t>.</w:t>
-      </w:r>
-    </w:p>
-    <w:p>
-      <w:pPr>
-        <w:pStyle w:val="Heading2"/>
+        <w:t xml:space="preserve"> to investigate API usage and evolution patterns. This can help with comprehension tasks as well as to inform API developers of how people are using their API.</w:t>
+      </w:r>
+    </w:p>
+    <w:p>
+      <w:r>
+        <w:t xml:space="preserve">A framework </w:t>
+      </w:r>
+      <w:proofErr w:type="gramStart"/>
+      <w:r>
+        <w:t>was constructed</w:t>
+      </w:r>
+      <w:proofErr w:type="gramEnd"/>
+      <w:r>
+        <w:t xml:space="preserve"> to help decrease the time needed to construct tools for analyzing </w:t>
+      </w:r>
+      <w:proofErr w:type="spellStart"/>
+      <w:r>
+        <w:t>srcML’s</w:t>
+      </w:r>
+      <w:proofErr w:type="spellEnd"/>
+      <w:r>
+        <w:t xml:space="preserve"> syntax tree, meaning many types of research requiring static program information are available. Additionally, this framework, and many of the tools that use it are open source; other researchers are free to use it.</w:t>
+      </w:r>
+    </w:p>
+    <w:p>
+      <w:pPr>
+        <w:pStyle w:val="Heading1"/>
+        <w:rPr>
+          <w:rFonts w:eastAsia="Calibri"/>
+        </w:rPr>
+      </w:pPr>
+      <w:r>
+        <w:rPr>
+          <w:rFonts w:eastAsia="Calibri"/>
+        </w:rPr>
+        <w:t>Funding</w:t>
+      </w:r>
+    </w:p>
+    <w:p>
+      <w:pPr>
+        <w:rPr>
+          <w:rStyle w:val="Strong"/>
+        </w:rPr>
+      </w:pPr>
+      <w:r>
+        <w:rPr>
+          <w:rStyle w:val="Strong"/>
+        </w:rPr>
+        <w:t>Proposals Submitted &amp; Pending</w:t>
+      </w:r>
+    </w:p>
+    <w:tbl>
+      <w:tblPr>
+        <w:tblStyle w:val="TableGrid"/>
+        <w:tblW w:w="0" w:type="auto"/>
+        <w:tblLook w:val="04A0" w:firstRow="1" w:lastRow="0" w:firstColumn="1" w:lastColumn="0" w:noHBand="0" w:noVBand="1"/>
+      </w:tblPr>
+      <w:tblGrid>
+        <w:gridCol w:w="2697"/>
+        <w:gridCol w:w="2045"/>
+        <w:gridCol w:w="1750"/>
+        <w:gridCol w:w="1469"/>
+        <w:gridCol w:w="1389"/>
+      </w:tblGrid>
+      <w:tr>
+        <w:tc>
+          <w:tcPr>
+            <w:tcW w:w="2785" w:type="dxa"/>
+            <w:shd w:val="clear" w:color="auto" w:fill="AEAAAA" w:themeFill="background2" w:themeFillShade="BF"/>
+          </w:tcPr>
+          <w:p>
+            <w:pPr>
+              <w:pStyle w:val="Heading2"/>
+              <w:outlineLvl w:val="1"/>
+            </w:pPr>
+            <w:r>
+              <w:t>Title</w:t>
+            </w:r>
+          </w:p>
+        </w:tc>
+        <w:tc>
+          <w:tcPr>
+            <w:tcW w:w="2070" w:type="dxa"/>
+            <w:shd w:val="clear" w:color="auto" w:fill="AEAAAA" w:themeFill="background2" w:themeFillShade="BF"/>
+          </w:tcPr>
+          <w:p>
+            <w:pPr>
+              <w:pStyle w:val="Heading2"/>
+              <w:outlineLvl w:val="1"/>
+            </w:pPr>
+            <w:r>
+              <w:t>Investigator(s)</w:t>
+            </w:r>
+          </w:p>
+        </w:tc>
+        <w:tc>
+          <w:tcPr>
+            <w:tcW w:w="1569" w:type="dxa"/>
+            <w:shd w:val="clear" w:color="auto" w:fill="AEAAAA" w:themeFill="background2" w:themeFillShade="BF"/>
+          </w:tcPr>
+          <w:p>
+            <w:pPr>
+              <w:pStyle w:val="Heading2"/>
+              <w:outlineLvl w:val="1"/>
+            </w:pPr>
+            <w:r>
+              <w:t>Agency/Source</w:t>
+            </w:r>
+          </w:p>
+        </w:tc>
+        <w:tc>
+          <w:tcPr>
+            <w:tcW w:w="1500" w:type="dxa"/>
+            <w:shd w:val="clear" w:color="auto" w:fill="AEAAAA" w:themeFill="background2" w:themeFillShade="BF"/>
+          </w:tcPr>
+          <w:p>
+            <w:pPr>
+              <w:pStyle w:val="Heading2"/>
+              <w:outlineLvl w:val="1"/>
+            </w:pPr>
+            <w:r>
+              <w:t>Amount</w:t>
+            </w:r>
+          </w:p>
+        </w:tc>
+        <w:tc>
+          <w:tcPr>
+            <w:tcW w:w="1426" w:type="dxa"/>
+            <w:shd w:val="clear" w:color="auto" w:fill="AEAAAA" w:themeFill="background2" w:themeFillShade="BF"/>
+          </w:tcPr>
+          <w:p>
+            <w:pPr>
+              <w:pStyle w:val="Heading2"/>
+              <w:outlineLvl w:val="1"/>
+            </w:pPr>
+            <w:r>
+              <w:t>Period</w:t>
+            </w:r>
+          </w:p>
+        </w:tc>
+      </w:tr>
+      <w:tr>
+        <w:tc>
+          <w:tcPr>
+            <w:tcW w:w="2785" w:type="dxa"/>
+          </w:tcPr>
+          <w:p>
+            <w:pPr>
+              <w:pStyle w:val="Title"/>
+              <w:jc w:val="left"/>
+              <w:rPr>
+                <w:b w:val="0"/>
+                <w:bCs w:val="0"/>
+                <w:sz w:val="24"/>
+              </w:rPr>
+            </w:pPr>
+            <w:r>
+              <w:rPr>
+                <w:b w:val="0"/>
+                <w:bCs w:val="0"/>
+                <w:sz w:val="24"/>
+              </w:rPr>
+              <w:t xml:space="preserve">SHF: </w:t>
+            </w:r>
+            <w:r>
+              <w:rPr>
+                <w:b w:val="0"/>
+                <w:bCs w:val="0"/>
+                <w:sz w:val="24"/>
+              </w:rPr>
+              <w:t>MEDIUM</w:t>
+            </w:r>
+            <w:r>
+              <w:rPr>
+                <w:b w:val="0"/>
+                <w:bCs w:val="0"/>
+                <w:sz w:val="24"/>
+              </w:rPr>
+              <w:t>: Collaborative Research: Supporting Automated Evolution of Large-Scale Software</w:t>
+            </w:r>
+          </w:p>
+          <w:p>
+            <w:pPr>
+              <w:rPr>
+                <w:b/>
+                <w:bCs/>
+                <w:i/>
+                <w:iCs/>
+              </w:rPr>
+            </w:pPr>
+            <w:r>
+              <w:rPr>
+                <w:b/>
+                <w:bCs/>
+                <w:i/>
+                <w:iCs/>
+                <w:sz w:val="22"/>
+                <w:szCs w:val="24"/>
+              </w:rPr>
+              <w:t>Submitted September 2017</w:t>
+            </w:r>
+          </w:p>
+        </w:tc>
+        <w:tc>
+          <w:tcPr>
+            <w:tcW w:w="2070" w:type="dxa"/>
+          </w:tcPr>
+          <w:p>
+            <w:r>
+              <w:t>Newman, C.D (RIT)</w:t>
+            </w:r>
+          </w:p>
+          <w:p>
+            <w:r>
+              <w:t>Decker, M.J(BGSU)</w:t>
+            </w:r>
+          </w:p>
+          <w:p>
+            <w:proofErr w:type="spellStart"/>
+            <w:r>
+              <w:t>Maletic</w:t>
+            </w:r>
+            <w:proofErr w:type="spellEnd"/>
+            <w:r>
+              <w:t>, J.I. (KSU)</w:t>
+            </w:r>
+          </w:p>
+        </w:tc>
+        <w:tc>
+          <w:tcPr>
+            <w:tcW w:w="1569" w:type="dxa"/>
+          </w:tcPr>
+          <w:p>
+            <w:r>
+              <w:t>National Science Foundation CCF: Core Pr</w:t>
+            </w:r>
+            <w:bookmarkStart w:id="2" w:name="_GoBack"/>
+            <w:bookmarkEnd w:id="2"/>
+            <w:r>
+              <w:t>ograms</w:t>
+            </w:r>
+          </w:p>
+        </w:tc>
+        <w:tc>
+          <w:tcPr>
+            <w:tcW w:w="1500" w:type="dxa"/>
+          </w:tcPr>
+          <w:p>
+            <w:r>
+              <w:t>1.1M</w:t>
+            </w:r>
+          </w:p>
+        </w:tc>
+        <w:tc>
+          <w:tcPr>
+            <w:tcW w:w="1426" w:type="dxa"/>
+          </w:tcPr>
+          <w:p>
+            <w:r>
+              <w:t>4 years</w:t>
+            </w:r>
+          </w:p>
+        </w:tc>
+      </w:tr>
+      <w:tr>
+        <w:tc>
+          <w:tcPr>
+            <w:tcW w:w="2785" w:type="dxa"/>
+          </w:tcPr>
+          <w:p>
+            <w:pPr>
+              <w:pStyle w:val="Title"/>
+              <w:jc w:val="left"/>
+              <w:rPr>
+                <w:b w:val="0"/>
+                <w:bCs w:val="0"/>
+                <w:sz w:val="24"/>
+              </w:rPr>
+            </w:pPr>
+            <w:r>
+              <w:rPr>
+                <w:b w:val="0"/>
+                <w:bCs w:val="0"/>
+                <w:sz w:val="24"/>
+              </w:rPr>
+              <w:t xml:space="preserve">SHF: </w:t>
+            </w:r>
+            <w:r>
+              <w:rPr>
+                <w:b w:val="0"/>
+                <w:bCs w:val="0"/>
+                <w:sz w:val="24"/>
+              </w:rPr>
+              <w:t>SMALL</w:t>
+            </w:r>
+            <w:r>
+              <w:rPr>
+                <w:b w:val="0"/>
+                <w:bCs w:val="0"/>
+                <w:sz w:val="24"/>
+              </w:rPr>
+              <w:t>: Collaborative Research: Supporting Automated Evolution of Large-Scale Software</w:t>
+            </w:r>
+          </w:p>
+          <w:p>
+            <w:r>
+              <w:rPr>
+                <w:b/>
+                <w:bCs/>
+                <w:i/>
+                <w:iCs/>
+                <w:sz w:val="22"/>
+                <w:szCs w:val="24"/>
+              </w:rPr>
+              <w:t xml:space="preserve">To </w:t>
+            </w:r>
+            <w:proofErr w:type="gramStart"/>
+            <w:r>
+              <w:rPr>
+                <w:b/>
+                <w:bCs/>
+                <w:i/>
+                <w:iCs/>
+                <w:sz w:val="22"/>
+                <w:szCs w:val="24"/>
+              </w:rPr>
+              <w:t>be s</w:t>
+            </w:r>
+            <w:r>
+              <w:rPr>
+                <w:b/>
+                <w:bCs/>
+                <w:i/>
+                <w:iCs/>
+                <w:sz w:val="22"/>
+                <w:szCs w:val="24"/>
+              </w:rPr>
+              <w:t>ubmitted</w:t>
+            </w:r>
+            <w:proofErr w:type="gramEnd"/>
+            <w:r>
+              <w:rPr>
+                <w:b/>
+                <w:bCs/>
+                <w:i/>
+                <w:iCs/>
+                <w:sz w:val="22"/>
+                <w:szCs w:val="24"/>
+              </w:rPr>
+              <w:t xml:space="preserve"> </w:t>
+            </w:r>
+            <w:r>
+              <w:rPr>
+                <w:b/>
+                <w:bCs/>
+                <w:i/>
+                <w:iCs/>
+                <w:sz w:val="22"/>
+                <w:szCs w:val="24"/>
+              </w:rPr>
+              <w:t>November</w:t>
+            </w:r>
+            <w:r>
+              <w:rPr>
+                <w:b/>
+                <w:bCs/>
+                <w:i/>
+                <w:iCs/>
+                <w:sz w:val="22"/>
+                <w:szCs w:val="24"/>
+              </w:rPr>
+              <w:t xml:space="preserve"> 2017</w:t>
+            </w:r>
+          </w:p>
+        </w:tc>
+        <w:tc>
+          <w:tcPr>
+            <w:tcW w:w="2070" w:type="dxa"/>
+          </w:tcPr>
+          <w:p>
+            <w:r>
+              <w:t>Newman, C.D. (RIT)</w:t>
+            </w:r>
+          </w:p>
+          <w:p>
+            <w:r>
+              <w:t>Hill, Emily (Drew)</w:t>
+            </w:r>
+          </w:p>
+        </w:tc>
+        <w:tc>
+          <w:tcPr>
+            <w:tcW w:w="1569" w:type="dxa"/>
+          </w:tcPr>
+          <w:p>
+            <w:r>
+              <w:t>National Science Foundation CCF: Core Programs</w:t>
+            </w:r>
+          </w:p>
+        </w:tc>
+        <w:tc>
+          <w:tcPr>
+            <w:tcW w:w="1500" w:type="dxa"/>
+          </w:tcPr>
+          <w:p>
+            <w:r>
+              <w:t>500k</w:t>
+            </w:r>
+          </w:p>
+        </w:tc>
+        <w:tc>
+          <w:tcPr>
+            <w:tcW w:w="1426" w:type="dxa"/>
+          </w:tcPr>
+          <w:p>
+            <w:r>
+              <w:t>3 years</w:t>
+            </w:r>
+          </w:p>
+        </w:tc>
+      </w:tr>
+    </w:tbl>
+    <w:p>
+      <w:pPr>
+        <w:pStyle w:val="Heading1"/>
         <w:rPr>
           <w:rFonts w:eastAsia="Calibri"/>
           <w:b w:val="0"/>
@@ -1505,82 +1864,13 @@
         <w:rPr>
           <w:rFonts w:eastAsia="Calibri"/>
         </w:rPr>
-        <w:t>Static Analysis</w:t>
-      </w:r>
-    </w:p>
-    <w:p>
-      <w:r>
-        <w:t xml:space="preserve">Several projects feed into transformation and comprehension, but stand well on their own. </w:t>
-      </w:r>
-    </w:p>
-    <w:p>
-      <w:r>
-        <w:t>Software differences are used to investigate automatically detecting adaptive maintenance commits within software repositories</w:t>
-      </w:r>
-      <w:proofErr w:type="gramStart"/>
-      <w:r>
-        <w:t xml:space="preserve">. </w:t>
-      </w:r>
-      <w:proofErr w:type="gramEnd"/>
-      <w:r>
-        <w:t xml:space="preserve">The goal is to find examples of adaptive maintenance changes to use as a golden set for future work as well as support program transformation research and possible detection of other forms of maintenance. </w:t>
-      </w:r>
-    </w:p>
-    <w:p>
-      <w:r>
-        <w:t xml:space="preserve">The </w:t>
-      </w:r>
-      <w:proofErr w:type="spellStart"/>
-      <w:r>
-        <w:t>TreeMiner</w:t>
-      </w:r>
-      <w:proofErr w:type="spellEnd"/>
-      <w:r>
-        <w:t xml:space="preserve"> algorithm, along with srcML archives, is used to investigate API usage and evolution patterns</w:t>
-      </w:r>
-      <w:proofErr w:type="gramStart"/>
-      <w:r>
-        <w:t xml:space="preserve">. </w:t>
-      </w:r>
-      <w:proofErr w:type="gramEnd"/>
-      <w:r>
-        <w:t>This can help with comprehension tasks as well as to inform API developers of how people are using their API.</w:t>
-      </w:r>
-    </w:p>
-    <w:p>
-      <w:r>
-        <w:t xml:space="preserve">A framework was constructed to help decrease the time needed to construct tools for analyzing </w:t>
-      </w:r>
-      <w:proofErr w:type="spellStart"/>
-      <w:r>
-        <w:t>srcML’s</w:t>
-      </w:r>
-      <w:proofErr w:type="spellEnd"/>
-      <w:r>
-        <w:t xml:space="preserve"> syntax tree, meaning many types of research requiring static program information are available</w:t>
-      </w:r>
-      <w:proofErr w:type="gramStart"/>
-      <w:r>
-        <w:t xml:space="preserve">. </w:t>
-      </w:r>
-      <w:proofErr w:type="gramEnd"/>
-      <w:r>
-        <w:t>Additionally, this framework, and many of the tools that use it are open source; other researchers are free to use it.</w:t>
-      </w:r>
-    </w:p>
-    <w:p>
-      <w:pPr>
-        <w:pStyle w:val="Heading1"/>
-        <w:rPr>
-          <w:rFonts w:eastAsia="Calibri"/>
-          <w:b w:val="0"/>
-        </w:rPr>
-      </w:pPr>
-      <w:r>
-        <w:rPr>
-          <w:rFonts w:eastAsia="Calibri"/>
-        </w:rPr>
-        <w:t>Awards, Funding, and Other Support</w:t>
+        <w:t>Awards</w:t>
+      </w:r>
+      <w:r>
+        <w:rPr>
+          <w:rFonts w:eastAsia="Calibri"/>
+        </w:rPr>
+        <w:t xml:space="preserve"> and Other Support</w:t>
       </w:r>
     </w:p>
     <w:p>
@@ -1640,6 +1930,7 @@
         <w:rPr>
           <w:b/>
         </w:rPr>
+        <w:lastRenderedPageBreak/>
         <w:t xml:space="preserve">NSF Travel Grant </w:t>
       </w:r>
       <w:r>
@@ -1757,23 +2048,7 @@
           <w:rFonts w:eastAsia="Calibri"/>
           <w:szCs w:val="20"/>
         </w:rPr>
-        <w:t xml:space="preserve">, </w:t>
-      </w:r>
-      <w:proofErr w:type="gramStart"/>
-      <w:r>
-        <w:rPr>
-          <w:rFonts w:eastAsia="Calibri"/>
-          <w:szCs w:val="20"/>
-        </w:rPr>
-        <w:t xml:space="preserve">J.I. </w:t>
-      </w:r>
-      <w:proofErr w:type="gramEnd"/>
-      <w:r>
-        <w:rPr>
-          <w:rFonts w:eastAsia="Calibri"/>
-          <w:szCs w:val="20"/>
-        </w:rPr>
-        <w:t>“</w:t>
+        <w:t>, J.I. “</w:t>
       </w:r>
       <w:r>
         <w:rPr>
@@ -1863,23 +2138,7 @@
           <w:rFonts w:eastAsia="Calibri"/>
           <w:szCs w:val="20"/>
         </w:rPr>
-        <w:t xml:space="preserve">, </w:t>
-      </w:r>
-      <w:proofErr w:type="gramStart"/>
-      <w:r>
-        <w:rPr>
-          <w:rFonts w:eastAsia="Calibri"/>
-          <w:szCs w:val="20"/>
-        </w:rPr>
-        <w:t xml:space="preserve">J.I. </w:t>
-      </w:r>
-      <w:proofErr w:type="gramEnd"/>
-      <w:r>
-        <w:rPr>
-          <w:rFonts w:eastAsia="Calibri"/>
-          <w:szCs w:val="20"/>
-        </w:rPr>
-        <w:t>“</w:t>
+        <w:t>, J.I. “</w:t>
       </w:r>
       <w:r>
         <w:rPr>
@@ -2077,7 +2336,6 @@
           <w:rFonts w:eastAsia="Calibri"/>
           <w:szCs w:val="20"/>
         </w:rPr>
-        <w:lastRenderedPageBreak/>
         <w:t>Meqdadi</w:t>
       </w:r>
       <w:proofErr w:type="spellEnd"/>
@@ -2179,23 +2437,7 @@
           <w:rFonts w:eastAsia="Calibri"/>
           <w:szCs w:val="20"/>
         </w:rPr>
-        <w:t xml:space="preserve">, </w:t>
-      </w:r>
-      <w:proofErr w:type="gramStart"/>
-      <w:r>
-        <w:rPr>
-          <w:rFonts w:eastAsia="Calibri"/>
-          <w:szCs w:val="20"/>
-        </w:rPr>
-        <w:t xml:space="preserve">J.I. </w:t>
-      </w:r>
-      <w:proofErr w:type="gramEnd"/>
-      <w:r>
-        <w:rPr>
-          <w:rFonts w:eastAsia="Calibri"/>
-          <w:szCs w:val="20"/>
-        </w:rPr>
-        <w:t>“</w:t>
+        <w:t>, J.I. “</w:t>
       </w:r>
       <w:r>
         <w:rPr>
@@ -2543,19 +2785,11 @@
         <w:t>Maletic</w:t>
       </w:r>
       <w:proofErr w:type="spellEnd"/>
-      <w:proofErr w:type="gramStart"/>
-      <w:r>
-        <w:rPr>
-          <w:szCs w:val="20"/>
-        </w:rPr>
-        <w:t xml:space="preserve">. </w:t>
-      </w:r>
-      <w:proofErr w:type="gramEnd"/>
-      <w:r>
-        <w:rPr>
-          <w:szCs w:val="20"/>
-        </w:rPr>
-        <w:t xml:space="preserve">2016. </w:t>
+      <w:r>
+        <w:rPr>
+          <w:szCs w:val="20"/>
+        </w:rPr>
+        <w:t xml:space="preserve">. 2016. </w:t>
       </w:r>
       <w:r>
         <w:rPr>
@@ -2608,35 +2842,7 @@
         <w:rPr>
           <w:szCs w:val="20"/>
         </w:rPr>
-        <w:t xml:space="preserve"> (ICSME ‘16)</w:t>
-      </w:r>
-      <w:proofErr w:type="gramStart"/>
-      <w:r>
-        <w:rPr>
-          <w:szCs w:val="20"/>
-        </w:rPr>
-        <w:t xml:space="preserve">. </w:t>
-      </w:r>
-      <w:proofErr w:type="gramEnd"/>
-      <w:r>
-        <w:rPr>
-          <w:szCs w:val="20"/>
-        </w:rPr>
-        <w:t>IEEE, Raleigh, NC, USA</w:t>
-      </w:r>
-      <w:proofErr w:type="gramStart"/>
-      <w:r>
-        <w:rPr>
-          <w:szCs w:val="20"/>
-        </w:rPr>
-        <w:t xml:space="preserve">. </w:t>
-      </w:r>
-      <w:proofErr w:type="gramEnd"/>
-      <w:r>
-        <w:rPr>
-          <w:szCs w:val="20"/>
-        </w:rPr>
-        <w:t>2 pages.</w:t>
+        <w:t xml:space="preserve"> (ICSME ‘16). IEEE, Raleigh, NC, USA. 2 pages.</w:t>
       </w:r>
     </w:p>
     <w:p>
@@ -2694,19 +2900,11 @@
         <w:t>Maletic</w:t>
       </w:r>
       <w:proofErr w:type="spellEnd"/>
-      <w:proofErr w:type="gramStart"/>
-      <w:r>
-        <w:rPr>
-          <w:szCs w:val="20"/>
-        </w:rPr>
-        <w:t xml:space="preserve">. </w:t>
-      </w:r>
-      <w:proofErr w:type="gramEnd"/>
-      <w:r>
-        <w:rPr>
-          <w:szCs w:val="20"/>
-        </w:rPr>
-        <w:t xml:space="preserve">2016. </w:t>
+      <w:r>
+        <w:rPr>
+          <w:szCs w:val="20"/>
+        </w:rPr>
+        <w:t xml:space="preserve">. 2016. </w:t>
       </w:r>
       <w:r>
         <w:rPr>
@@ -2765,21 +2963,7 @@
         <w:rPr>
           <w:szCs w:val="20"/>
         </w:rPr>
-        <w:t xml:space="preserve"> (ICSE '16)</w:t>
-      </w:r>
-      <w:proofErr w:type="gramStart"/>
-      <w:r>
-        <w:rPr>
-          <w:szCs w:val="20"/>
-        </w:rPr>
-        <w:t xml:space="preserve">. </w:t>
-      </w:r>
-      <w:proofErr w:type="gramEnd"/>
-      <w:r>
-        <w:rPr>
-          <w:szCs w:val="20"/>
-        </w:rPr>
-        <w:t xml:space="preserve">ACM, New York, NY, USA, 621-624. </w:t>
+        <w:t xml:space="preserve"> (ICSE '16). ACM, New York, NY, USA, 621-624. </w:t>
       </w:r>
     </w:p>
     <w:p>
@@ -3063,53 +3247,23 @@
         <w:rPr>
           <w:rFonts w:eastAsia="Calibri" w:cs="Times New Roman"/>
         </w:rPr>
-        <w:t>, 2013</w:t>
-      </w:r>
-      <w:proofErr w:type="gramStart"/>
+        <w:t>, 2013. srcML (Wikipedia Page) [Online]</w:t>
+      </w:r>
       <w:r>
         <w:rPr>
           <w:rFonts w:eastAsia="Calibri" w:cs="Times New Roman"/>
         </w:rPr>
         <w:t xml:space="preserve">. </w:t>
       </w:r>
-      <w:proofErr w:type="gramEnd"/>
-      <w:r>
-        <w:rPr>
-          <w:rFonts w:eastAsia="Calibri" w:cs="Times New Roman"/>
-        </w:rPr>
-        <w:t>srcML (Wikipedia Page) [Online]</w:t>
-      </w:r>
-      <w:proofErr w:type="gramStart"/>
-      <w:r>
-        <w:rPr>
-          <w:rFonts w:eastAsia="Calibri" w:cs="Times New Roman"/>
-        </w:rPr>
-        <w:t xml:space="preserve">. </w:t>
-      </w:r>
-      <w:proofErr w:type="gramEnd"/>
-      <w:r>
-        <w:fldChar w:fldCharType="begin"/>
-      </w:r>
-      <w:r>
-        <w:instrText xml:space="preserve"> HYPERLINK "http://en.wikipedia.org/wiki/SrcML" </w:instrText>
-      </w:r>
-      <w:r>
-        <w:fldChar w:fldCharType="separate"/>
-      </w:r>
-      <w:r>
-        <w:rPr>
-          <w:rStyle w:val="Hyperlink"/>
-          <w:rFonts w:eastAsia="Calibri" w:cs="Times New Roman"/>
-        </w:rPr>
-        <w:t>http://en.wikipedia.org/wiki/SrcML</w:t>
-      </w:r>
-      <w:r>
-        <w:rPr>
-          <w:rStyle w:val="Hyperlink"/>
-          <w:rFonts w:eastAsia="Calibri" w:cs="Times New Roman"/>
-        </w:rPr>
-        <w:fldChar w:fldCharType="end"/>
-      </w:r>
+      <w:hyperlink r:id="rId16" w:history="1">
+        <w:r>
+          <w:rPr>
+            <w:rStyle w:val="Hyperlink"/>
+            <w:rFonts w:eastAsia="Calibri" w:cs="Times New Roman"/>
+          </w:rPr>
+          <w:t>http://en.wikipedia.org/wiki/SrcML</w:t>
+        </w:r>
+      </w:hyperlink>
     </w:p>
     <w:p>
       <w:pPr>
@@ -3126,6 +3280,7 @@
         <w:rPr>
           <w:rFonts w:eastAsia="Calibri"/>
         </w:rPr>
+        <w:lastRenderedPageBreak/>
         <w:t>Software Systems Developed</w:t>
       </w:r>
     </w:p>
@@ -3168,7 +3323,7 @@
         </w:rPr>
         <w:t xml:space="preserve">rogram slicer </w:t>
       </w:r>
-      <w:hyperlink r:id="rId16" w:history="1">
+      <w:hyperlink r:id="rId17" w:history="1">
         <w:r>
           <w:rPr>
             <w:rStyle w:val="Hyperlink"/>
@@ -3206,7 +3361,7 @@
       <w:r>
         <w:t xml:space="preserve">ool for static type resolution </w:t>
       </w:r>
-      <w:hyperlink r:id="rId17" w:history="1">
+      <w:hyperlink r:id="rId18" w:history="1">
         <w:r>
           <w:rPr>
             <w:rStyle w:val="Hyperlink"/>
@@ -3296,7 +3451,7 @@
       <w:r>
         <w:t xml:space="preserve">Event-Driven dispatcher framework to assist in the construction of srcML tools -- </w:t>
       </w:r>
-      <w:hyperlink r:id="rId18" w:history="1">
+      <w:hyperlink r:id="rId19" w:history="1">
         <w:r>
           <w:rPr>
             <w:rStyle w:val="Hyperlink"/>
@@ -3453,7 +3608,74 @@
                       <w:b/>
                       <w:szCs w:val="20"/>
                     </w:rPr>
-                    <w:lastRenderedPageBreak/>
+                    <w:t>Software Quality Engineering</w:t>
+                  </w:r>
+                </w:p>
+              </w:tc>
+              <w:tc>
+                <w:tcPr>
+                  <w:tcW w:w="3728" w:type="dxa"/>
+                  <w:shd w:val="pct5" w:color="auto" w:fill="auto"/>
+                  <w:vAlign w:val="center"/>
+                </w:tcPr>
+                <w:p>
+                  <w:pPr>
+                    <w:rPr>
+                      <w:szCs w:val="20"/>
+                    </w:rPr>
+                  </w:pPr>
+                  <w:r>
+                    <w:rPr>
+                      <w:szCs w:val="20"/>
+                    </w:rPr>
+                    <w:t>Fall 2017</w:t>
+                  </w:r>
+                </w:p>
+              </w:tc>
+              <w:tc>
+                <w:tcPr>
+                  <w:tcW w:w="2014" w:type="dxa"/>
+                  <w:shd w:val="pct5" w:color="auto" w:fill="auto"/>
+                  <w:vAlign w:val="center"/>
+                </w:tcPr>
+                <w:p>
+                  <w:pPr>
+                    <w:jc w:val="center"/>
+                    <w:rPr>
+                      <w:szCs w:val="20"/>
+                    </w:rPr>
+                  </w:pPr>
+                  <w:r>
+                    <w:rPr>
+                      <w:szCs w:val="20"/>
+                    </w:rPr>
+                    <w:t>Rochester Institute of Technology</w:t>
+                  </w:r>
+                </w:p>
+              </w:tc>
+            </w:tr>
+            <w:tr>
+              <w:trPr>
+                <w:trHeight w:val="251"/>
+              </w:trPr>
+              <w:tc>
+                <w:tcPr>
+                  <w:tcW w:w="3447" w:type="dxa"/>
+                  <w:shd w:val="pct5" w:color="auto" w:fill="auto"/>
+                  <w:vAlign w:val="center"/>
+                </w:tcPr>
+                <w:p>
+                  <w:pPr>
+                    <w:rPr>
+                      <w:b/>
+                      <w:szCs w:val="20"/>
+                    </w:rPr>
+                  </w:pPr>
+                  <w:r>
+                    <w:rPr>
+                      <w:b/>
+                      <w:szCs w:val="20"/>
+                    </w:rPr>
                     <w:t>Computer Science 2 (data structures) Laboratory instructor</w:t>
                   </w:r>
                 </w:p>
@@ -3571,7 +3793,7 @@
           </w:tbl>
           <w:p>
             <w:pPr>
-              <w:spacing w:after="0" w:line="240" w:lineRule="auto"/>
+              <w:spacing w:line="240" w:lineRule="auto"/>
               <w:rPr>
                 <w:rFonts w:ascii="Calibri" w:eastAsia="Calibri" w:hAnsi="Calibri" w:cs="Calibri"/>
               </w:rPr>
@@ -3591,7 +3813,6 @@
         <w:rPr>
           <w:rFonts w:eastAsia="Calibri"/>
         </w:rPr>
-        <w:lastRenderedPageBreak/>
         <w:t>Graduate Students</w:t>
       </w:r>
     </w:p>
@@ -3625,14 +3846,7 @@
           <w:rFonts w:asciiTheme="majorBidi" w:hAnsiTheme="majorBidi" w:cstheme="majorBidi"/>
           <w:sz w:val="22"/>
         </w:rPr>
-        <w:t>Kaushik</w:t>
-      </w:r>
-      <w:r>
-        <w:rPr>
-          <w:rFonts w:asciiTheme="majorBidi" w:hAnsiTheme="majorBidi" w:cstheme="majorBidi"/>
-          <w:sz w:val="22"/>
-        </w:rPr>
-        <w:t xml:space="preserve"> – Aug 2017 - Present</w:t>
+        <w:t>Kaushik – Aug 2017 - Present</w:t>
       </w:r>
     </w:p>
     <w:p>
@@ -3710,6 +3924,69 @@
       <w:proofErr w:type="spellEnd"/>
       <w:r>
         <w:t>, Kent State University, Fall 2016 and Spring 2017</w:t>
+      </w:r>
+    </w:p>
+    <w:p>
+      <w:pPr>
+        <w:pStyle w:val="Heading1"/>
+        <w:rPr>
+          <w:rFonts w:eastAsia="Calibri"/>
+        </w:rPr>
+      </w:pPr>
+      <w:r>
+        <w:rPr>
+          <w:rFonts w:eastAsia="Calibri"/>
+        </w:rPr>
+        <w:t>Professional Service (external)</w:t>
+      </w:r>
+    </w:p>
+    <w:p>
+      <w:pPr>
+        <w:pStyle w:val="Heading2"/>
+      </w:pPr>
+      <w:r>
+        <w:t>Program Committee</w:t>
+      </w:r>
+    </w:p>
+    <w:p>
+      <w:pPr>
+        <w:pStyle w:val="ListParagraph"/>
+        <w:numPr>
+          <w:ilvl w:val="0"/>
+          <w:numId w:val="23"/>
+        </w:numPr>
+      </w:pPr>
+      <w:r>
+        <w:t>IEEE 25</w:t>
+      </w:r>
+      <w:r>
+        <w:t>th International Conference on Software Analysis, Evolution, and Reengineering (SANER’18) – ERA Track</w:t>
+      </w:r>
+    </w:p>
+    <w:p>
+      <w:pPr>
+        <w:pStyle w:val="Heading2"/>
+      </w:pPr>
+      <w:r>
+        <w:t>Wor</w:t>
+      </w:r>
+      <w:r>
+        <w:t>k</w:t>
+      </w:r>
+      <w:r>
+        <w:t>shop Attendance</w:t>
+      </w:r>
+    </w:p>
+    <w:p>
+      <w:pPr>
+        <w:pStyle w:val="ListParagraph"/>
+        <w:numPr>
+          <w:ilvl w:val="0"/>
+          <w:numId w:val="23"/>
+        </w:numPr>
+      </w:pPr>
+      <w:r>
+        <w:t>SEI Software Engineering Educators Workshop 2017</w:t>
       </w:r>
     </w:p>
     <w:p>
@@ -3967,6 +4244,7 @@
         <w:rPr>
           <w:rFonts w:eastAsia="Times New Roman"/>
         </w:rPr>
+        <w:lastRenderedPageBreak/>
         <w:t>ACM/IEEE 37</w:t>
       </w:r>
       <w:r>
@@ -4450,13 +4728,8 @@
     </w:p>
     <w:p>
       <w:r>
-        <w:t>Primary languages include C++, C, C#, and Python</w:t>
-      </w:r>
-      <w:proofErr w:type="gramStart"/>
-      <w:r>
-        <w:t xml:space="preserve">. </w:t>
-      </w:r>
-      <w:proofErr w:type="gramEnd"/>
+        <w:t xml:space="preserve">Primary languages include C++, C, C#, and Python. </w:t>
+      </w:r>
       <w:r>
         <w:t xml:space="preserve">I have some </w:t>
       </w:r>
@@ -4480,7 +4753,7 @@
       <w:bookmarkEnd w:id="1"/>
     </w:p>
     <w:sectPr>
-      <w:headerReference w:type="default" r:id="rId19"/>
+      <w:headerReference w:type="default" r:id="rId20"/>
       <w:type w:val="continuous"/>
       <w:pgSz w:w="12240" w:h="15840"/>
       <w:pgMar w:top="1440" w:right="1440" w:bottom="1440" w:left="1440" w:header="720" w:footer="720" w:gutter="0"/>
@@ -4496,7 +4769,7 @@
   <w:endnote w:type="separator" w:id="-1">
     <w:p>
       <w:pPr>
-        <w:spacing w:after="0" w:line="240" w:lineRule="auto"/>
+        <w:spacing w:line="240" w:lineRule="auto"/>
       </w:pPr>
       <w:r>
         <w:separator/>
@@ -4506,7 +4779,7 @@
   <w:endnote w:type="continuationSeparator" w:id="0">
     <w:p>
       <w:pPr>
-        <w:spacing w:after="0" w:line="240" w:lineRule="auto"/>
+        <w:spacing w:line="240" w:lineRule="auto"/>
       </w:pPr>
       <w:r>
         <w:continuationSeparator/>
@@ -4521,7 +4794,7 @@
   <w:footnote w:type="separator" w:id="-1">
     <w:p>
       <w:pPr>
-        <w:spacing w:after="0" w:line="240" w:lineRule="auto"/>
+        <w:spacing w:line="240" w:lineRule="auto"/>
       </w:pPr>
       <w:r>
         <w:separator/>
@@ -4531,7 +4804,7 @@
   <w:footnote w:type="continuationSeparator" w:id="0">
     <w:p>
       <w:pPr>
-        <w:spacing w:after="0" w:line="240" w:lineRule="auto"/>
+        <w:spacing w:line="240" w:lineRule="auto"/>
       </w:pPr>
       <w:r>
         <w:continuationSeparator/>
@@ -6386,7 +6659,7 @@
   <w:abstractNum w:abstractNumId="16" w15:restartNumberingAfterBreak="0">
     <w:nsid w:val="4C0B1303"/>
     <w:multiLevelType w:val="hybridMultilevel"/>
-    <w:tmpl w:val="1354C220"/>
+    <w:tmpl w:val="6FB4C79E"/>
     <w:lvl w:ilvl="0" w:tplc="04090001">
       <w:start w:val="1"/>
       <w:numFmt w:val="bullet"/>
@@ -7329,7 +7602,7 @@
     <w:lsdException w:name="List Number 3" w:semiHidden="1" w:unhideWhenUsed="1"/>
     <w:lsdException w:name="List Number 4" w:semiHidden="1" w:unhideWhenUsed="1"/>
     <w:lsdException w:name="List Number 5" w:semiHidden="1" w:unhideWhenUsed="1"/>
-    <w:lsdException w:name="Title" w:uiPriority="10" w:qFormat="1"/>
+    <w:lsdException w:name="Title" w:uiPriority="0" w:qFormat="1"/>
     <w:lsdException w:name="Closing" w:semiHidden="1" w:unhideWhenUsed="1"/>
     <w:lsdException w:name="Signature" w:semiHidden="1" w:unhideWhenUsed="1"/>
     <w:lsdException w:name="Default Paragraph Font" w:semiHidden="1" w:uiPriority="1" w:unhideWhenUsed="1"/>
@@ -7372,6 +7645,7 @@
     <w:lsdException w:name="HTML Sample" w:semiHidden="1" w:unhideWhenUsed="1"/>
     <w:lsdException w:name="HTML Typewriter" w:semiHidden="1" w:unhideWhenUsed="1"/>
     <w:lsdException w:name="HTML Variable" w:semiHidden="1" w:unhideWhenUsed="1"/>
+    <w:lsdException w:name="Normal Table" w:semiHidden="1" w:unhideWhenUsed="1"/>
     <w:lsdException w:name="annotation subject" w:semiHidden="1" w:unhideWhenUsed="1"/>
     <w:lsdException w:name="No List" w:semiHidden="1" w:unhideWhenUsed="1"/>
     <w:lsdException w:name="Outline List 1" w:semiHidden="1" w:unhideWhenUsed="1"/>
@@ -7415,8 +7689,10 @@
     <w:lsdException w:name="Table Elegant" w:semiHidden="1" w:unhideWhenUsed="1"/>
     <w:lsdException w:name="Table Professional" w:semiHidden="1" w:unhideWhenUsed="1"/>
     <w:lsdException w:name="Table Subtle 1" w:semiHidden="1" w:unhideWhenUsed="1"/>
+    <w:lsdException w:name="Table Subtle 2" w:semiHidden="1" w:unhideWhenUsed="1"/>
     <w:lsdException w:name="Table Web 1" w:semiHidden="1" w:unhideWhenUsed="1"/>
     <w:lsdException w:name="Table Web 2" w:semiHidden="1" w:unhideWhenUsed="1"/>
+    <w:lsdException w:name="Table Web 3" w:semiHidden="1" w:unhideWhenUsed="1"/>
     <w:lsdException w:name="Balloon Text" w:semiHidden="1" w:unhideWhenUsed="1"/>
     <w:lsdException w:name="Table Grid" w:uiPriority="39"/>
     <w:lsdException w:name="Table Theme" w:semiHidden="1" w:unhideWhenUsed="1"/>
@@ -7643,7 +7919,10 @@
   <w:style w:type="paragraph" w:default="1" w:styleId="Normal">
     <w:name w:val="Normal"/>
     <w:qFormat/>
-    <w:rsid w:val="00235EA4"/>
+    <w:rsid w:val="00261CE9"/>
+    <w:pPr>
+      <w:spacing w:after="0"/>
+    </w:pPr>
     <w:rPr>
       <w:rFonts w:ascii="Times New Roman" w:hAnsi="Times New Roman"/>
       <w:sz w:val="20"/>
@@ -7660,7 +7939,7 @@
     <w:pPr>
       <w:keepNext/>
       <w:keepLines/>
-      <w:spacing w:before="240" w:after="0" w:line="276" w:lineRule="auto"/>
+      <w:spacing w:before="240" w:line="276" w:lineRule="auto"/>
       <w:outlineLvl w:val="0"/>
     </w:pPr>
     <w:rPr>
@@ -7682,7 +7961,7 @@
     <w:pPr>
       <w:keepNext/>
       <w:keepLines/>
-      <w:spacing w:before="40" w:after="0"/>
+      <w:spacing w:before="40"/>
       <w:outlineLvl w:val="1"/>
     </w:pPr>
     <w:rPr>
@@ -7728,7 +8007,7 @@
       <w:tabs>
         <w:tab w:val="left" w:pos="288"/>
       </w:tabs>
-      <w:spacing w:after="0" w:line="228" w:lineRule="auto"/>
+      <w:spacing w:line="228" w:lineRule="auto"/>
       <w:ind w:firstLine="288"/>
       <w:jc w:val="both"/>
     </w:pPr>
@@ -7877,7 +8156,7 @@
     <w:unhideWhenUsed/>
     <w:rsid w:val="000470D7"/>
     <w:pPr>
-      <w:spacing w:after="0" w:line="240" w:lineRule="auto"/>
+      <w:spacing w:line="240" w:lineRule="auto"/>
     </w:pPr>
     <w:rPr>
       <w:rFonts w:ascii="Segoe UI" w:hAnsi="Segoe UI" w:cs="Segoe UI"/>
@@ -7926,7 +8205,7 @@
         <w:tab w:val="center" w:pos="4680"/>
         <w:tab w:val="right" w:pos="9360"/>
       </w:tabs>
-      <w:spacing w:after="0" w:line="240" w:lineRule="auto"/>
+      <w:spacing w:line="240" w:lineRule="auto"/>
     </w:pPr>
   </w:style>
   <w:style w:type="character" w:customStyle="1" w:styleId="HeaderChar">
@@ -7952,7 +8231,7 @@
         <w:tab w:val="center" w:pos="4680"/>
         <w:tab w:val="right" w:pos="9360"/>
       </w:tabs>
-      <w:spacing w:after="0" w:line="240" w:lineRule="auto"/>
+      <w:spacing w:line="240" w:lineRule="auto"/>
     </w:pPr>
   </w:style>
   <w:style w:type="character" w:customStyle="1" w:styleId="FooterChar">
@@ -7988,6 +8267,67 @@
     <w:rPr>
       <w:color w:val="808080"/>
       <w:shd w:val="clear" w:color="auto" w:fill="E6E6E6"/>
+    </w:rPr>
+  </w:style>
+  <w:style w:type="table" w:styleId="TableGrid">
+    <w:name w:val="Table Grid"/>
+    <w:basedOn w:val="TableNormal"/>
+    <w:uiPriority w:val="39"/>
+    <w:rsid w:val="001967C5"/>
+    <w:pPr>
+      <w:spacing w:after="0" w:line="240" w:lineRule="auto"/>
+    </w:pPr>
+    <w:tblPr>
+      <w:tblBorders>
+        <w:top w:val="single" w:sz="4" w:space="0" w:color="auto"/>
+        <w:left w:val="single" w:sz="4" w:space="0" w:color="auto"/>
+        <w:bottom w:val="single" w:sz="4" w:space="0" w:color="auto"/>
+        <w:right w:val="single" w:sz="4" w:space="0" w:color="auto"/>
+        <w:insideH w:val="single" w:sz="4" w:space="0" w:color="auto"/>
+        <w:insideV w:val="single" w:sz="4" w:space="0" w:color="auto"/>
+      </w:tblBorders>
+    </w:tblPr>
+  </w:style>
+  <w:style w:type="paragraph" w:styleId="Title">
+    <w:name w:val="Title"/>
+    <w:basedOn w:val="Normal"/>
+    <w:link w:val="TitleChar"/>
+    <w:qFormat/>
+    <w:rsid w:val="00261CE9"/>
+    <w:pPr>
+      <w:spacing w:after="220" w:line="240" w:lineRule="auto"/>
+      <w:jc w:val="center"/>
+    </w:pPr>
+    <w:rPr>
+      <w:rFonts w:eastAsia="Times New Roman" w:cs="Times New Roman"/>
+      <w:b/>
+      <w:bCs/>
+      <w:sz w:val="28"/>
+      <w:szCs w:val="24"/>
+    </w:rPr>
+  </w:style>
+  <w:style w:type="character" w:customStyle="1" w:styleId="TitleChar">
+    <w:name w:val="Title Char"/>
+    <w:basedOn w:val="DefaultParagraphFont"/>
+    <w:link w:val="Title"/>
+    <w:rsid w:val="00261CE9"/>
+    <w:rPr>
+      <w:rFonts w:ascii="Times New Roman" w:eastAsia="Times New Roman" w:hAnsi="Times New Roman" w:cs="Times New Roman"/>
+      <w:b/>
+      <w:bCs/>
+      <w:sz w:val="28"/>
+      <w:szCs w:val="24"/>
+    </w:rPr>
+  </w:style>
+  <w:style w:type="character" w:styleId="Strong">
+    <w:name w:val="Strong"/>
+    <w:basedOn w:val="DefaultParagraphFont"/>
+    <w:uiPriority w:val="22"/>
+    <w:qFormat/>
+    <w:rsid w:val="00261CE9"/>
+    <w:rPr>
+      <w:b/>
+      <w:bCs/>
     </w:rPr>
   </w:style>
 </w:styles>
@@ -8293,7 +8633,7 @@
 </file>
 
 <file path=customXml/itemProps1.xml><?xml version="1.0" encoding="utf-8"?>
-<ds:datastoreItem xmlns:ds="http://schemas.openxmlformats.org/officeDocument/2006/customXml" ds:itemID="{C65E4A64-7C37-4EA5-955D-54CA33B1E38C}">
+<ds:datastoreItem xmlns:ds="http://schemas.openxmlformats.org/officeDocument/2006/customXml" ds:itemID="{6A43918E-3C62-4BF9-89F9-DCA9511B1535}">
   <ds:schemaRefs>
     <ds:schemaRef ds:uri="http://schemas.openxmlformats.org/officeDocument/2006/bibliography"/>
   </ds:schemaRefs>

</xml_diff>

<commit_message>
Add masters thesis commmittee service
</commit_message>
<xml_diff>
--- a/CV.docx
+++ b/CV.docx
@@ -852,21 +852,7 @@
         <w:rPr>
           <w:rFonts w:eastAsia="Calibri"/>
         </w:rPr>
-        <w:t xml:space="preserve"> library to adapt srcML for us in C# for use at ABB.  The project can </w:t>
-      </w:r>
-      <w:proofErr w:type="gramStart"/>
-      <w:r>
-        <w:rPr>
-          <w:rFonts w:eastAsia="Calibri"/>
-        </w:rPr>
-        <w:t>be found</w:t>
-      </w:r>
-      <w:proofErr w:type="gramEnd"/>
-      <w:r>
-        <w:rPr>
-          <w:rFonts w:eastAsia="Calibri"/>
-        </w:rPr>
-        <w:t xml:space="preserve"> here: </w:t>
+        <w:t xml:space="preserve"> library to adapt srcML for us in C# for use at ABB.  The project can be found here: </w:t>
       </w:r>
       <w:hyperlink r:id="rId12" w:history="1">
         <w:r>
@@ -1189,15 +1175,7 @@
         <w:fldChar w:fldCharType="end"/>
       </w:r>
       <w:r>
-        <w:t xml:space="preserve">] investigates the use and meaning of identifiers. It </w:t>
-      </w:r>
-      <w:proofErr w:type="gramStart"/>
-      <w:r>
-        <w:t>is focused</w:t>
-      </w:r>
-      <w:proofErr w:type="gramEnd"/>
-      <w:r>
-        <w:t xml:space="preserve"> on discovering, statically, the role of an identifier in the context of the body of code it appears in and correlating this role with its name. This research will be continued by further investigating the patterns presented in [</w:t>
+        <w:t>] investigates the use and meaning of identifiers. It is focused on discovering, statically, the role of an identifier in the context of the body of code it appears in and correlating this role with its name. This research will be continued by further investigating the patterns presented in [</w:t>
       </w:r>
       <w:r>
         <w:fldChar w:fldCharType="begin"/>
@@ -1289,15 +1267,7 @@
       </w:r>
       <w:proofErr w:type="spellEnd"/>
       <w:r>
-        <w:t xml:space="preserve"> implements a static, forward slicing technique and </w:t>
-      </w:r>
-      <w:proofErr w:type="gramStart"/>
-      <w:r>
-        <w:t>is written</w:t>
-      </w:r>
-      <w:proofErr w:type="gramEnd"/>
-      <w:r>
-        <w:t xml:space="preserve"> on top of the</w:t>
+        <w:t xml:space="preserve"> implements a static, forward slicing technique and is written on top of the</w:t>
       </w:r>
       <w:r>
         <w:t xml:space="preserve"> </w:t>
@@ -1312,15 +1282,7 @@
         </w:r>
       </w:hyperlink>
       <w:r>
-        <w:t xml:space="preserve"> framework. Currently, it is still </w:t>
-      </w:r>
-      <w:proofErr w:type="gramStart"/>
-      <w:r>
-        <w:t>being developed</w:t>
-      </w:r>
-      <w:proofErr w:type="gramEnd"/>
-      <w:r>
-        <w:t xml:space="preserve"> and is open-sourced for free use in other projects. Application of the </w:t>
+        <w:t xml:space="preserve"> framework. Currently, it is still being developed and is open-sourced for free use in other projects. Application of the </w:t>
       </w:r>
       <w:proofErr w:type="spellStart"/>
       <w:r>
@@ -1352,15 +1314,7 @@
         <w:fldChar w:fldCharType="end"/>
       </w:r>
       <w:r>
-        <w:t xml:space="preserve">] </w:t>
-      </w:r>
-      <w:proofErr w:type="gramStart"/>
-      <w:r>
-        <w:t>is planned</w:t>
-      </w:r>
-      <w:proofErr w:type="gramEnd"/>
-      <w:r>
-        <w:t>.</w:t>
+        <w:t>] is planned.</w:t>
       </w:r>
     </w:p>
     <w:p>
@@ -1385,15 +1339,7 @@
     </w:p>
     <w:p>
       <w:r>
-        <w:t xml:space="preserve">Software differences </w:t>
-      </w:r>
-      <w:proofErr w:type="gramStart"/>
-      <w:r>
-        <w:t>are used</w:t>
-      </w:r>
-      <w:proofErr w:type="gramEnd"/>
-      <w:r>
-        <w:t xml:space="preserve"> to investigate automatically detecting adaptive maintenance commits within software repositories. The goal is to find examples of adaptive maintenance changes to use as a golden set for future work as well as support program transformation research and possible detection of other forms of maintenance. </w:t>
+        <w:t xml:space="preserve">Software differences are used to investigate automatically detecting adaptive maintenance commits within software repositories. The goal is to find examples of adaptive maintenance changes to use as a golden set for future work as well as support program transformation research and possible detection of other forms of maintenance. </w:t>
       </w:r>
     </w:p>
     <w:p>
@@ -1406,28 +1352,12 @@
       </w:r>
       <w:proofErr w:type="spellEnd"/>
       <w:r>
-        <w:t xml:space="preserve"> algorithm, along with srcML archives, </w:t>
-      </w:r>
-      <w:proofErr w:type="gramStart"/>
-      <w:r>
-        <w:t>is used</w:t>
-      </w:r>
-      <w:proofErr w:type="gramEnd"/>
-      <w:r>
-        <w:t xml:space="preserve"> to investigate API usage and evolution patterns. This can help with comprehension tasks as well as to inform API developers of how people are using their API.</w:t>
-      </w:r>
-    </w:p>
-    <w:p>
-      <w:r>
-        <w:t xml:space="preserve">A framework </w:t>
-      </w:r>
-      <w:proofErr w:type="gramStart"/>
-      <w:r>
-        <w:t>was constructed</w:t>
-      </w:r>
-      <w:proofErr w:type="gramEnd"/>
-      <w:r>
-        <w:t xml:space="preserve"> to help decrease the time needed to construct tools for analyzing </w:t>
+        <w:t xml:space="preserve"> algorithm, along with srcML archives, is used to investigate API usage and evolution patterns. This can help with comprehension tasks as well as to inform API developers of how people are using their API.</w:t>
+      </w:r>
+    </w:p>
+    <w:p>
+      <w:r>
+        <w:t xml:space="preserve">A framework was constructed to help decrease the time needed to construct tools for analyzing </w:t>
       </w:r>
       <w:proofErr w:type="spellStart"/>
       <w:r>
@@ -2041,23 +1971,7 @@
           <w:rFonts w:eastAsia="Calibri"/>
           <w:szCs w:val="20"/>
         </w:rPr>
-        <w:t xml:space="preserve">”, to </w:t>
-      </w:r>
-      <w:proofErr w:type="gramStart"/>
-      <w:r>
-        <w:rPr>
-          <w:rFonts w:eastAsia="Calibri"/>
-          <w:szCs w:val="20"/>
-        </w:rPr>
-        <w:t>be submitted</w:t>
-      </w:r>
-      <w:proofErr w:type="gramEnd"/>
-      <w:r>
-        <w:rPr>
-          <w:rFonts w:eastAsia="Calibri"/>
-          <w:szCs w:val="20"/>
-        </w:rPr>
-        <w:t>.</w:t>
+        <w:t>”, to be submitted.</w:t>
       </w:r>
     </w:p>
     <w:p>
@@ -2148,23 +2062,7 @@
           <w:rFonts w:eastAsia="Calibri"/>
           <w:szCs w:val="20"/>
         </w:rPr>
-        <w:t xml:space="preserve">”, to </w:t>
-      </w:r>
-      <w:proofErr w:type="gramStart"/>
-      <w:r>
-        <w:rPr>
-          <w:rFonts w:eastAsia="Calibri"/>
-          <w:szCs w:val="20"/>
-        </w:rPr>
-        <w:t>be submitted</w:t>
-      </w:r>
-      <w:proofErr w:type="gramEnd"/>
-      <w:r>
-        <w:rPr>
-          <w:rFonts w:eastAsia="Calibri"/>
-          <w:szCs w:val="20"/>
-        </w:rPr>
-        <w:t>.</w:t>
+        <w:t>”, to be submitted.</w:t>
       </w:r>
     </w:p>
     <w:p>
@@ -2268,23 +2166,7 @@
           <w:rFonts w:eastAsia="Calibri"/>
           <w:szCs w:val="20"/>
         </w:rPr>
-        <w:t xml:space="preserve">”, to </w:t>
-      </w:r>
-      <w:proofErr w:type="gramStart"/>
-      <w:r>
-        <w:rPr>
-          <w:rFonts w:eastAsia="Calibri"/>
-          <w:szCs w:val="20"/>
-        </w:rPr>
-        <w:t>be submitted</w:t>
-      </w:r>
-      <w:proofErr w:type="gramEnd"/>
-      <w:r>
-        <w:rPr>
-          <w:rFonts w:eastAsia="Calibri"/>
-          <w:szCs w:val="20"/>
-        </w:rPr>
-        <w:t>.</w:t>
+        <w:t>”, to be submitted.</w:t>
       </w:r>
     </w:p>
     <w:p>
@@ -2361,17 +2243,8 @@
           <w:rFonts w:eastAsia="Calibri"/>
           <w:szCs w:val="20"/>
         </w:rPr>
-        <w:t xml:space="preserve">”, to </w:t>
-      </w:r>
-      <w:proofErr w:type="gramStart"/>
-      <w:r>
-        <w:rPr>
-          <w:rFonts w:eastAsia="Calibri"/>
-          <w:szCs w:val="20"/>
-        </w:rPr>
-        <w:t>be submitted</w:t>
-      </w:r>
-      <w:proofErr w:type="gramEnd"/>
+        <w:t>”, to be submitted</w:t>
+      </w:r>
     </w:p>
     <w:p>
       <w:pPr>
@@ -2422,23 +2295,7 @@
           <w:rFonts w:eastAsia="Calibri"/>
           <w:szCs w:val="20"/>
         </w:rPr>
-        <w:t xml:space="preserve">”, to </w:t>
-      </w:r>
-      <w:proofErr w:type="gramStart"/>
-      <w:r>
-        <w:rPr>
-          <w:rFonts w:eastAsia="Calibri"/>
-          <w:szCs w:val="20"/>
-        </w:rPr>
-        <w:t>be submitted</w:t>
-      </w:r>
-      <w:proofErr w:type="gramEnd"/>
-      <w:r>
-        <w:rPr>
-          <w:rFonts w:eastAsia="Calibri"/>
-          <w:szCs w:val="20"/>
-        </w:rPr>
-        <w:t>.</w:t>
+        <w:t>”, to be submitted.</w:t>
       </w:r>
     </w:p>
     <w:p>
@@ -2492,8 +2349,6 @@
         </w:rPr>
         <w:t>J.</w:t>
       </w:r>
-      <w:bookmarkStart w:id="3" w:name="_GoBack"/>
-      <w:bookmarkEnd w:id="3"/>
       <w:r>
         <w:rPr>
           <w:rFonts w:asciiTheme="majorBidi" w:hAnsiTheme="majorBidi" w:cstheme="majorBidi"/>
@@ -2776,13 +2631,23 @@
         </w:rPr>
         <w:t xml:space="preserve"> </w:t>
       </w:r>
+      <w:proofErr w:type="spellStart"/>
       <w:r>
         <w:rPr>
           <w:rFonts w:asciiTheme="majorBidi" w:hAnsiTheme="majorBidi" w:cstheme="majorBidi"/>
           <w:b/>
           <w:szCs w:val="20"/>
         </w:rPr>
-        <w:t>srcQL: A Syntax-Aware Query Language for Source Code</w:t>
+        <w:t>srcQL</w:t>
+      </w:r>
+      <w:proofErr w:type="spellEnd"/>
+      <w:r>
+        <w:rPr>
+          <w:rFonts w:asciiTheme="majorBidi" w:hAnsiTheme="majorBidi" w:cstheme="majorBidi"/>
+          <w:b/>
+          <w:szCs w:val="20"/>
+        </w:rPr>
+        <w:t>: A Syntax-Aware Query Language for Source Code</w:t>
       </w:r>
       <w:r>
         <w:rPr>
@@ -2866,7 +2731,7 @@
           <w:szCs w:val="20"/>
         </w:rPr>
       </w:pPr>
-      <w:bookmarkStart w:id="4" w:name="_Ref472606785"/>
+      <w:bookmarkStart w:id="3" w:name="_Ref472606785"/>
       <w:r>
         <w:rPr>
           <w:rFonts w:asciiTheme="majorBidi" w:eastAsia="Calibri" w:hAnsiTheme="majorBidi" w:cstheme="majorBidi"/>
@@ -2979,7 +2844,7 @@
         </w:rPr>
         <w:t xml:space="preserve"> 2017, 28 pages,</w:t>
       </w:r>
-      <w:bookmarkEnd w:id="4"/>
+      <w:bookmarkEnd w:id="3"/>
       <w:r>
         <w:rPr>
           <w:rFonts w:asciiTheme="majorBidi" w:eastAsia="Calibri" w:hAnsiTheme="majorBidi" w:cstheme="majorBidi"/>
@@ -3002,7 +2867,7 @@
           <w:szCs w:val="20"/>
         </w:rPr>
       </w:pPr>
-      <w:bookmarkStart w:id="5" w:name="_Ref472606763"/>
+      <w:bookmarkStart w:id="4" w:name="_Ref472606763"/>
       <w:r>
         <w:rPr>
           <w:rFonts w:asciiTheme="majorBidi" w:hAnsiTheme="majorBidi" w:cstheme="majorBidi"/>
@@ -3072,7 +2937,7 @@
         </w:rPr>
         <w:t>(SANER'17), Klagenfurt, Austria, Feb. 20-24, 2017, 12 pages</w:t>
       </w:r>
-      <w:bookmarkEnd w:id="5"/>
+      <w:bookmarkEnd w:id="4"/>
     </w:p>
     <w:p>
       <w:pPr>
@@ -3325,7 +3190,7 @@
           <w:szCs w:val="20"/>
         </w:rPr>
       </w:pPr>
-      <w:bookmarkStart w:id="6" w:name="_Ref472608858"/>
+      <w:bookmarkStart w:id="5" w:name="_Ref472608858"/>
       <w:r>
         <w:rPr>
           <w:rFonts w:asciiTheme="majorBidi" w:hAnsiTheme="majorBidi" w:cstheme="majorBidi"/>
@@ -3419,7 +3284,7 @@
         </w:rPr>
         <w:t>, Bremen, 2015, pp. 1-6.</w:t>
       </w:r>
-      <w:bookmarkEnd w:id="6"/>
+      <w:bookmarkEnd w:id="5"/>
     </w:p>
     <w:p>
       <w:pPr>
@@ -3925,12 +3790,20 @@
               <w:tblpPr w:leftFromText="180" w:rightFromText="180" w:vertAnchor="text" w:horzAnchor="margin" w:tblpY="185"/>
               <w:tblOverlap w:val="never"/>
               <w:tblW w:w="9189" w:type="dxa"/>
+              <w:tblBorders>
+                <w:top w:val="single" w:sz="4" w:space="0" w:color="auto"/>
+                <w:left w:val="single" w:sz="4" w:space="0" w:color="auto"/>
+                <w:bottom w:val="single" w:sz="4" w:space="0" w:color="auto"/>
+                <w:right w:val="single" w:sz="4" w:space="0" w:color="auto"/>
+                <w:insideH w:val="single" w:sz="4" w:space="0" w:color="auto"/>
+                <w:insideV w:val="single" w:sz="4" w:space="0" w:color="auto"/>
+              </w:tblBorders>
               <w:tblLook w:val="00A0" w:firstRow="1" w:lastRow="0" w:firstColumn="1" w:lastColumn="0" w:noHBand="0" w:noVBand="0"/>
             </w:tblPr>
             <w:tblGrid>
               <w:gridCol w:w="3447"/>
-              <w:gridCol w:w="3728"/>
-              <w:gridCol w:w="2014"/>
+              <w:gridCol w:w="2668"/>
+              <w:gridCol w:w="3074"/>
             </w:tblGrid>
             <w:tr>
               <w:trPr>
@@ -3960,7 +3833,7 @@
               </w:tc>
               <w:tc>
                 <w:tcPr>
-                  <w:tcW w:w="3728" w:type="dxa"/>
+                  <w:tcW w:w="2668" w:type="dxa"/>
                   <w:shd w:val="pct12" w:color="auto" w:fill="auto"/>
                 </w:tcPr>
                 <w:p>
@@ -3982,7 +3855,7 @@
               </w:tc>
               <w:tc>
                 <w:tcPr>
-                  <w:tcW w:w="2014" w:type="dxa"/>
+                  <w:tcW w:w="3074" w:type="dxa"/>
                   <w:shd w:val="pct12" w:color="auto" w:fill="auto"/>
                 </w:tcPr>
                 <w:p>
@@ -4015,6 +3888,7 @@
                 </w:tcPr>
                 <w:p>
                   <w:pPr>
+                    <w:jc w:val="center"/>
                     <w:rPr>
                       <w:b/>
                       <w:szCs w:val="20"/>
@@ -4031,12 +3905,13 @@
               </w:tc>
               <w:tc>
                 <w:tcPr>
-                  <w:tcW w:w="3728" w:type="dxa"/>
+                  <w:tcW w:w="2668" w:type="dxa"/>
                   <w:shd w:val="pct5" w:color="auto" w:fill="auto"/>
                   <w:vAlign w:val="center"/>
                 </w:tcPr>
                 <w:p>
                   <w:pPr>
+                    <w:jc w:val="center"/>
                     <w:rPr>
                       <w:szCs w:val="20"/>
                     </w:rPr>
@@ -4051,7 +3926,7 @@
               </w:tc>
               <w:tc>
                 <w:tcPr>
-                  <w:tcW w:w="2014" w:type="dxa"/>
+                  <w:tcW w:w="3074" w:type="dxa"/>
                   <w:shd w:val="pct5" w:color="auto" w:fill="auto"/>
                   <w:vAlign w:val="center"/>
                 </w:tcPr>
@@ -4083,6 +3958,7 @@
                 </w:tcPr>
                 <w:p>
                   <w:pPr>
+                    <w:jc w:val="center"/>
                     <w:rPr>
                       <w:b/>
                       <w:szCs w:val="20"/>
@@ -4099,12 +3975,13 @@
               </w:tc>
               <w:tc>
                 <w:tcPr>
-                  <w:tcW w:w="3728" w:type="dxa"/>
+                  <w:tcW w:w="2668" w:type="dxa"/>
                   <w:shd w:val="pct5" w:color="auto" w:fill="auto"/>
                   <w:vAlign w:val="center"/>
                 </w:tcPr>
                 <w:p>
                   <w:pPr>
+                    <w:jc w:val="center"/>
                     <w:rPr>
                       <w:szCs w:val="20"/>
                     </w:rPr>
@@ -4119,7 +3996,7 @@
               </w:tc>
               <w:tc>
                 <w:tcPr>
-                  <w:tcW w:w="2014" w:type="dxa"/>
+                  <w:tcW w:w="3074" w:type="dxa"/>
                   <w:shd w:val="pct5" w:color="auto" w:fill="auto"/>
                   <w:vAlign w:val="center"/>
                 </w:tcPr>
@@ -4151,6 +4028,7 @@
                 </w:tcPr>
                 <w:p>
                   <w:pPr>
+                    <w:jc w:val="center"/>
                     <w:rPr>
                       <w:b/>
                       <w:szCs w:val="20"/>
@@ -4167,12 +4045,13 @@
               </w:tc>
               <w:tc>
                 <w:tcPr>
-                  <w:tcW w:w="3728" w:type="dxa"/>
+                  <w:tcW w:w="2668" w:type="dxa"/>
                   <w:shd w:val="pct5" w:color="auto" w:fill="auto"/>
                   <w:vAlign w:val="center"/>
                 </w:tcPr>
                 <w:p>
                   <w:pPr>
+                    <w:jc w:val="center"/>
                     <w:rPr>
                       <w:szCs w:val="20"/>
                     </w:rPr>
@@ -4187,7 +4066,7 @@
               </w:tc>
               <w:tc>
                 <w:tcPr>
-                  <w:tcW w:w="2014" w:type="dxa"/>
+                  <w:tcW w:w="3074" w:type="dxa"/>
                   <w:shd w:val="pct5" w:color="auto" w:fill="auto"/>
                   <w:vAlign w:val="center"/>
                 </w:tcPr>
@@ -4219,6 +4098,7 @@
                 </w:tcPr>
                 <w:p>
                   <w:pPr>
+                    <w:jc w:val="center"/>
                     <w:rPr>
                       <w:b/>
                       <w:szCs w:val="20"/>
@@ -4235,12 +4115,13 @@
               </w:tc>
               <w:tc>
                 <w:tcPr>
-                  <w:tcW w:w="3728" w:type="dxa"/>
+                  <w:tcW w:w="2668" w:type="dxa"/>
                   <w:shd w:val="pct5" w:color="auto" w:fill="auto"/>
                   <w:vAlign w:val="center"/>
                 </w:tcPr>
                 <w:p>
                   <w:pPr>
+                    <w:jc w:val="center"/>
                     <w:rPr>
                       <w:szCs w:val="20"/>
                     </w:rPr>
@@ -4255,7 +4136,7 @@
               </w:tc>
               <w:tc>
                 <w:tcPr>
-                  <w:tcW w:w="2014" w:type="dxa"/>
+                  <w:tcW w:w="3074" w:type="dxa"/>
                   <w:shd w:val="pct5" w:color="auto" w:fill="auto"/>
                   <w:vAlign w:val="center"/>
                 </w:tcPr>
@@ -4331,7 +4212,71 @@
           <w:rFonts w:asciiTheme="majorBidi" w:hAnsiTheme="majorBidi" w:cstheme="majorBidi"/>
           <w:sz w:val="22"/>
         </w:rPr>
-        <w:t>Kaushik – Aug 2017 - Present</w:t>
+        <w:t xml:space="preserve">Kaushik – Aug 2017 </w:t>
+      </w:r>
+      <w:r>
+        <w:rPr>
+          <w:rFonts w:asciiTheme="majorBidi" w:hAnsiTheme="majorBidi" w:cstheme="majorBidi"/>
+          <w:sz w:val="22"/>
+        </w:rPr>
+        <w:t>–</w:t>
+      </w:r>
+      <w:r>
+        <w:rPr>
+          <w:rFonts w:asciiTheme="majorBidi" w:hAnsiTheme="majorBidi" w:cstheme="majorBidi"/>
+          <w:sz w:val="22"/>
+        </w:rPr>
+        <w:t xml:space="preserve"> Present</w:t>
+      </w:r>
+    </w:p>
+    <w:p>
+      <w:pPr>
+        <w:pStyle w:val="ListParagraph"/>
+        <w:numPr>
+          <w:ilvl w:val="0"/>
+          <w:numId w:val="23"/>
+        </w:numPr>
+        <w:rPr>
+          <w:rFonts w:asciiTheme="majorBidi" w:hAnsiTheme="majorBidi" w:cstheme="majorBidi"/>
+        </w:rPr>
+      </w:pPr>
+      <w:r>
+        <w:rPr>
+          <w:rFonts w:asciiTheme="majorBidi" w:hAnsiTheme="majorBidi" w:cstheme="majorBidi"/>
+        </w:rPr>
+        <w:t xml:space="preserve">Anthony </w:t>
+      </w:r>
+      <w:proofErr w:type="spellStart"/>
+      <w:r>
+        <w:rPr>
+          <w:rFonts w:asciiTheme="majorBidi" w:hAnsiTheme="majorBidi" w:cstheme="majorBidi"/>
+        </w:rPr>
+        <w:t>Peruma</w:t>
+      </w:r>
+      <w:proofErr w:type="spellEnd"/>
+      <w:r>
+        <w:rPr>
+          <w:rFonts w:asciiTheme="majorBidi" w:hAnsiTheme="majorBidi" w:cstheme="majorBidi"/>
+        </w:rPr>
+        <w:t xml:space="preserve"> – </w:t>
+      </w:r>
+      <w:r>
+        <w:rPr>
+          <w:rFonts w:asciiTheme="majorBidi" w:hAnsiTheme="majorBidi" w:cstheme="majorBidi"/>
+        </w:rPr>
+        <w:t>April</w:t>
+      </w:r>
+      <w:r>
+        <w:rPr>
+          <w:rFonts w:asciiTheme="majorBidi" w:hAnsiTheme="majorBidi" w:cstheme="majorBidi"/>
+        </w:rPr>
+        <w:t xml:space="preserve"> 2018 -</w:t>
+      </w:r>
+      <w:r>
+        <w:rPr>
+          <w:rFonts w:asciiTheme="majorBidi" w:hAnsiTheme="majorBidi" w:cstheme="majorBidi"/>
+        </w:rPr>
+        <w:t xml:space="preserve"> Present</w:t>
       </w:r>
     </w:p>
     <w:p>
@@ -4413,6 +4358,124 @@
     </w:p>
     <w:p>
       <w:pPr>
+        <w:pStyle w:val="Heading2"/>
+        <w:rPr>
+          <w:rFonts w:eastAsia="Calibri"/>
+        </w:rPr>
+      </w:pPr>
+      <w:proofErr w:type="spellStart"/>
+      <w:r>
+        <w:rPr>
+          <w:rFonts w:eastAsia="Calibri"/>
+        </w:rPr>
+        <w:t>Masters</w:t>
+      </w:r>
+      <w:proofErr w:type="spellEnd"/>
+      <w:r>
+        <w:rPr>
+          <w:rFonts w:eastAsia="Calibri"/>
+        </w:rPr>
+        <w:t xml:space="preserve"> Thesis Committee Member</w:t>
+      </w:r>
+    </w:p>
+    <w:p>
+      <w:pPr>
+        <w:pStyle w:val="ListParagraph"/>
+        <w:numPr>
+          <w:ilvl w:val="0"/>
+          <w:numId w:val="24"/>
+        </w:numPr>
+      </w:pPr>
+      <w:bookmarkStart w:id="6" w:name="_GoBack"/>
+      <w:proofErr w:type="spellStart"/>
+      <w:r>
+        <w:t>Rebaz</w:t>
+      </w:r>
+      <w:proofErr w:type="spellEnd"/>
+      <w:r>
+        <w:t xml:space="preserve"> Saleh, Rochester Institute of Technology, Graduated 12/2017</w:t>
+      </w:r>
+    </w:p>
+    <w:p>
+      <w:pPr>
+        <w:pStyle w:val="ListParagraph"/>
+        <w:numPr>
+          <w:ilvl w:val="0"/>
+          <w:numId w:val="24"/>
+        </w:numPr>
+      </w:pPr>
+      <w:r>
+        <w:t xml:space="preserve">Anthony </w:t>
+      </w:r>
+      <w:proofErr w:type="spellStart"/>
+      <w:r>
+        <w:t>Peruma</w:t>
+      </w:r>
+      <w:proofErr w:type="spellEnd"/>
+      <w:r>
+        <w:t>, Rochester Institute of Technology, Graduated 5/2018</w:t>
+      </w:r>
+    </w:p>
+    <w:p>
+      <w:pPr>
+        <w:pStyle w:val="ListParagraph"/>
+        <w:numPr>
+          <w:ilvl w:val="0"/>
+          <w:numId w:val="24"/>
+        </w:numPr>
+      </w:pPr>
+      <w:proofErr w:type="spellStart"/>
+      <w:r>
+        <w:t>Mazen</w:t>
+      </w:r>
+      <w:proofErr w:type="spellEnd"/>
+      <w:r>
+        <w:t xml:space="preserve"> Alotaibi, Rochester Institute of Technology, Graduated 5/2018</w:t>
+      </w:r>
+    </w:p>
+    <w:p>
+      <w:pPr>
+        <w:pStyle w:val="ListParagraph"/>
+        <w:numPr>
+          <w:ilvl w:val="0"/>
+          <w:numId w:val="24"/>
+        </w:numPr>
+      </w:pPr>
+      <w:proofErr w:type="spellStart"/>
+      <w:r>
+        <w:t>Eman</w:t>
+      </w:r>
+      <w:proofErr w:type="spellEnd"/>
+      <w:r>
+        <w:t xml:space="preserve"> Abdullah Alomar</w:t>
+      </w:r>
+      <w:r>
+        <w:t>, Rochester Institute of Technology, Graduated 5/2018</w:t>
+      </w:r>
+    </w:p>
+    <w:p>
+      <w:pPr>
+        <w:pStyle w:val="ListParagraph"/>
+        <w:numPr>
+          <w:ilvl w:val="0"/>
+          <w:numId w:val="24"/>
+        </w:numPr>
+      </w:pPr>
+      <w:r>
+        <w:t xml:space="preserve">Adriana </w:t>
+      </w:r>
+      <w:proofErr w:type="spellStart"/>
+      <w:r>
+        <w:t>Sejfia</w:t>
+      </w:r>
+      <w:proofErr w:type="spellEnd"/>
+      <w:r>
+        <w:t>, Rochester Institute of Technology, Graduated 5/2018</w:t>
+      </w:r>
+    </w:p>
+    <w:bookmarkEnd w:id="6"/>
+    <w:p>
+      <w:pPr>
         <w:pStyle w:val="Heading1"/>
         <w:rPr>
           <w:rFonts w:eastAsia="Calibri"/>
@@ -4486,6 +4549,7 @@
         <w:rPr>
           <w:rFonts w:eastAsia="Calibri"/>
         </w:rPr>
+        <w:lastRenderedPageBreak/>
         <w:t>Professional Activities</w:t>
       </w:r>
     </w:p>
@@ -4603,7 +4667,6 @@
         </w:numPr>
       </w:pPr>
       <w:r>
-        <w:lastRenderedPageBreak/>
         <w:t>International Conference on Software Analysis, Evolution, and Reengineering (</w:t>
       </w:r>
       <w:r>
@@ -6487,6 +6550,119 @@
     </w:lvl>
   </w:abstractNum>
   <w:abstractNum w:abstractNumId="10" w15:restartNumberingAfterBreak="0">
+    <w:nsid w:val="2C5C7712"/>
+    <w:multiLevelType w:val="hybridMultilevel"/>
+    <w:tmpl w:val="9F749708"/>
+    <w:lvl w:ilvl="0" w:tplc="04090001">
+      <w:start w:val="1"/>
+      <w:numFmt w:val="bullet"/>
+      <w:lvlText w:val=""/>
+      <w:lvlJc w:val="left"/>
+      <w:pPr>
+        <w:ind w:left="360" w:hanging="360"/>
+      </w:pPr>
+      <w:rPr>
+        <w:rFonts w:ascii="Symbol" w:hAnsi="Symbol" w:hint="default"/>
+      </w:rPr>
+    </w:lvl>
+    <w:lvl w:ilvl="1" w:tplc="04090003" w:tentative="1">
+      <w:start w:val="1"/>
+      <w:numFmt w:val="bullet"/>
+      <w:lvlText w:val="o"/>
+      <w:lvlJc w:val="left"/>
+      <w:pPr>
+        <w:ind w:left="1080" w:hanging="360"/>
+      </w:pPr>
+      <w:rPr>
+        <w:rFonts w:ascii="Courier New" w:hAnsi="Courier New" w:cs="Courier New" w:hint="default"/>
+      </w:rPr>
+    </w:lvl>
+    <w:lvl w:ilvl="2" w:tplc="04090005" w:tentative="1">
+      <w:start w:val="1"/>
+      <w:numFmt w:val="bullet"/>
+      <w:lvlText w:val=""/>
+      <w:lvlJc w:val="left"/>
+      <w:pPr>
+        <w:ind w:left="1800" w:hanging="360"/>
+      </w:pPr>
+      <w:rPr>
+        <w:rFonts w:ascii="Wingdings" w:hAnsi="Wingdings" w:hint="default"/>
+      </w:rPr>
+    </w:lvl>
+    <w:lvl w:ilvl="3" w:tplc="04090001" w:tentative="1">
+      <w:start w:val="1"/>
+      <w:numFmt w:val="bullet"/>
+      <w:lvlText w:val=""/>
+      <w:lvlJc w:val="left"/>
+      <w:pPr>
+        <w:ind w:left="2520" w:hanging="360"/>
+      </w:pPr>
+      <w:rPr>
+        <w:rFonts w:ascii="Symbol" w:hAnsi="Symbol" w:hint="default"/>
+      </w:rPr>
+    </w:lvl>
+    <w:lvl w:ilvl="4" w:tplc="04090003" w:tentative="1">
+      <w:start w:val="1"/>
+      <w:numFmt w:val="bullet"/>
+      <w:lvlText w:val="o"/>
+      <w:lvlJc w:val="left"/>
+      <w:pPr>
+        <w:ind w:left="3240" w:hanging="360"/>
+      </w:pPr>
+      <w:rPr>
+        <w:rFonts w:ascii="Courier New" w:hAnsi="Courier New" w:cs="Courier New" w:hint="default"/>
+      </w:rPr>
+    </w:lvl>
+    <w:lvl w:ilvl="5" w:tplc="04090005" w:tentative="1">
+      <w:start w:val="1"/>
+      <w:numFmt w:val="bullet"/>
+      <w:lvlText w:val=""/>
+      <w:lvlJc w:val="left"/>
+      <w:pPr>
+        <w:ind w:left="3960" w:hanging="360"/>
+      </w:pPr>
+      <w:rPr>
+        <w:rFonts w:ascii="Wingdings" w:hAnsi="Wingdings" w:hint="default"/>
+      </w:rPr>
+    </w:lvl>
+    <w:lvl w:ilvl="6" w:tplc="04090001" w:tentative="1">
+      <w:start w:val="1"/>
+      <w:numFmt w:val="bullet"/>
+      <w:lvlText w:val=""/>
+      <w:lvlJc w:val="left"/>
+      <w:pPr>
+        <w:ind w:left="4680" w:hanging="360"/>
+      </w:pPr>
+      <w:rPr>
+        <w:rFonts w:ascii="Symbol" w:hAnsi="Symbol" w:hint="default"/>
+      </w:rPr>
+    </w:lvl>
+    <w:lvl w:ilvl="7" w:tplc="04090003" w:tentative="1">
+      <w:start w:val="1"/>
+      <w:numFmt w:val="bullet"/>
+      <w:lvlText w:val="o"/>
+      <w:lvlJc w:val="left"/>
+      <w:pPr>
+        <w:ind w:left="5400" w:hanging="360"/>
+      </w:pPr>
+      <w:rPr>
+        <w:rFonts w:ascii="Courier New" w:hAnsi="Courier New" w:cs="Courier New" w:hint="default"/>
+      </w:rPr>
+    </w:lvl>
+    <w:lvl w:ilvl="8" w:tplc="04090005" w:tentative="1">
+      <w:start w:val="1"/>
+      <w:numFmt w:val="bullet"/>
+      <w:lvlText w:val=""/>
+      <w:lvlJc w:val="left"/>
+      <w:pPr>
+        <w:ind w:left="6120" w:hanging="360"/>
+      </w:pPr>
+      <w:rPr>
+        <w:rFonts w:ascii="Wingdings" w:hAnsi="Wingdings" w:hint="default"/>
+      </w:rPr>
+    </w:lvl>
+  </w:abstractNum>
+  <w:abstractNum w:abstractNumId="11" w15:restartNumberingAfterBreak="0">
     <w:nsid w:val="2DC50DA1"/>
     <w:multiLevelType w:val="hybridMultilevel"/>
     <w:tmpl w:val="213E9696"/>
@@ -6599,7 +6775,7 @@
       </w:rPr>
     </w:lvl>
   </w:abstractNum>
-  <w:abstractNum w:abstractNumId="11" w15:restartNumberingAfterBreak="0">
+  <w:abstractNum w:abstractNumId="12" w15:restartNumberingAfterBreak="0">
     <w:nsid w:val="30B71813"/>
     <w:multiLevelType w:val="hybridMultilevel"/>
     <w:tmpl w:val="6D086B26"/>
@@ -6712,7 +6888,7 @@
       </w:rPr>
     </w:lvl>
   </w:abstractNum>
-  <w:abstractNum w:abstractNumId="12" w15:restartNumberingAfterBreak="0">
+  <w:abstractNum w:abstractNumId="13" w15:restartNumberingAfterBreak="0">
     <w:nsid w:val="375B68DF"/>
     <w:multiLevelType w:val="hybridMultilevel"/>
     <w:tmpl w:val="F174A78C"/>
@@ -6826,7 +7002,7 @@
       </w:rPr>
     </w:lvl>
   </w:abstractNum>
-  <w:abstractNum w:abstractNumId="13" w15:restartNumberingAfterBreak="0">
+  <w:abstractNum w:abstractNumId="14" w15:restartNumberingAfterBreak="0">
     <w:nsid w:val="3CC91977"/>
     <w:multiLevelType w:val="hybridMultilevel"/>
     <w:tmpl w:val="5A1C59DC"/>
@@ -6939,7 +7115,7 @@
       </w:rPr>
     </w:lvl>
   </w:abstractNum>
-  <w:abstractNum w:abstractNumId="14" w15:restartNumberingAfterBreak="0">
+  <w:abstractNum w:abstractNumId="15" w15:restartNumberingAfterBreak="0">
     <w:nsid w:val="3D287AFC"/>
     <w:multiLevelType w:val="hybridMultilevel"/>
     <w:tmpl w:val="BC7A127E"/>
@@ -7028,7 +7204,7 @@
       </w:pPr>
     </w:lvl>
   </w:abstractNum>
-  <w:abstractNum w:abstractNumId="15" w15:restartNumberingAfterBreak="0">
+  <w:abstractNum w:abstractNumId="16" w15:restartNumberingAfterBreak="0">
     <w:nsid w:val="3D4375A9"/>
     <w:multiLevelType w:val="hybridMultilevel"/>
     <w:tmpl w:val="3D64A2DA"/>
@@ -7141,7 +7317,7 @@
       </w:rPr>
     </w:lvl>
   </w:abstractNum>
-  <w:abstractNum w:abstractNumId="16" w15:restartNumberingAfterBreak="0">
+  <w:abstractNum w:abstractNumId="17" w15:restartNumberingAfterBreak="0">
     <w:nsid w:val="4C0B1303"/>
     <w:multiLevelType w:val="hybridMultilevel"/>
     <w:tmpl w:val="6FB4C79E"/>
@@ -7254,7 +7430,7 @@
       </w:rPr>
     </w:lvl>
   </w:abstractNum>
-  <w:abstractNum w:abstractNumId="17" w15:restartNumberingAfterBreak="0">
+  <w:abstractNum w:abstractNumId="18" w15:restartNumberingAfterBreak="0">
     <w:nsid w:val="65791A0F"/>
     <w:multiLevelType w:val="hybridMultilevel"/>
     <w:tmpl w:val="CDD86D74"/>
@@ -7368,7 +7544,7 @@
       </w:rPr>
     </w:lvl>
   </w:abstractNum>
-  <w:abstractNum w:abstractNumId="18" w15:restartNumberingAfterBreak="0">
+  <w:abstractNum w:abstractNumId="19" w15:restartNumberingAfterBreak="0">
     <w:nsid w:val="6ACA172E"/>
     <w:multiLevelType w:val="hybridMultilevel"/>
     <w:tmpl w:val="D6CCDEB0"/>
@@ -7481,7 +7657,7 @@
       </w:rPr>
     </w:lvl>
   </w:abstractNum>
-  <w:abstractNum w:abstractNumId="19" w15:restartNumberingAfterBreak="0">
+  <w:abstractNum w:abstractNumId="20" w15:restartNumberingAfterBreak="0">
     <w:nsid w:val="6E8B1A9B"/>
     <w:multiLevelType w:val="hybridMultilevel"/>
     <w:tmpl w:val="4544B410"/>
@@ -7594,7 +7770,7 @@
       </w:rPr>
     </w:lvl>
   </w:abstractNum>
-  <w:abstractNum w:abstractNumId="20" w15:restartNumberingAfterBreak="0">
+  <w:abstractNum w:abstractNumId="21" w15:restartNumberingAfterBreak="0">
     <w:nsid w:val="779F70F5"/>
     <w:multiLevelType w:val="hybridMultilevel"/>
     <w:tmpl w:val="048242C2"/>
@@ -7708,7 +7884,7 @@
       </w:rPr>
     </w:lvl>
   </w:abstractNum>
-  <w:abstractNum w:abstractNumId="21" w15:restartNumberingAfterBreak="0">
+  <w:abstractNum w:abstractNumId="22" w15:restartNumberingAfterBreak="0">
     <w:nsid w:val="7AEE52EC"/>
     <w:multiLevelType w:val="hybridMultilevel"/>
     <w:tmpl w:val="FC66937E"/>
@@ -7821,7 +7997,7 @@
       </w:rPr>
     </w:lvl>
   </w:abstractNum>
-  <w:abstractNum w:abstractNumId="22" w15:restartNumberingAfterBreak="0">
+  <w:abstractNum w:abstractNumId="23" w15:restartNumberingAfterBreak="0">
     <w:nsid w:val="7EAB4419"/>
     <w:multiLevelType w:val="hybridMultilevel"/>
     <w:tmpl w:val="529C8FC2"/>
@@ -7936,7 +8112,7 @@
     </w:lvl>
   </w:abstractNum>
   <w:num w:numId="1">
-    <w:abstractNumId w:val="18"/>
+    <w:abstractNumId w:val="19"/>
   </w:num>
   <w:num w:numId="2">
     <w:abstractNumId w:val="3"/>
@@ -7948,25 +8124,25 @@
     <w:abstractNumId w:val="1"/>
   </w:num>
   <w:num w:numId="5">
-    <w:abstractNumId w:val="19"/>
+    <w:abstractNumId w:val="20"/>
   </w:num>
   <w:num w:numId="6">
-    <w:abstractNumId w:val="22"/>
+    <w:abstractNumId w:val="23"/>
   </w:num>
   <w:num w:numId="7">
-    <w:abstractNumId w:val="11"/>
+    <w:abstractNumId w:val="12"/>
   </w:num>
   <w:num w:numId="8">
-    <w:abstractNumId w:val="21"/>
+    <w:abstractNumId w:val="22"/>
   </w:num>
   <w:num w:numId="9">
     <w:abstractNumId w:val="0"/>
   </w:num>
   <w:num w:numId="10">
-    <w:abstractNumId w:val="13"/>
+    <w:abstractNumId w:val="14"/>
   </w:num>
   <w:num w:numId="11">
-    <w:abstractNumId w:val="15"/>
+    <w:abstractNumId w:val="16"/>
   </w:num>
   <w:num w:numId="12">
     <w:abstractNumId w:val="2"/>
@@ -7975,19 +8151,19 @@
     <w:abstractNumId w:val="6"/>
   </w:num>
   <w:num w:numId="14">
-    <w:abstractNumId w:val="10"/>
+    <w:abstractNumId w:val="11"/>
   </w:num>
   <w:num w:numId="15">
-    <w:abstractNumId w:val="20"/>
+    <w:abstractNumId w:val="21"/>
   </w:num>
   <w:num w:numId="16">
-    <w:abstractNumId w:val="14"/>
+    <w:abstractNumId w:val="15"/>
   </w:num>
   <w:num w:numId="17">
     <w:abstractNumId w:val="8"/>
   </w:num>
   <w:num w:numId="18">
-    <w:abstractNumId w:val="17"/>
+    <w:abstractNumId w:val="18"/>
   </w:num>
   <w:num w:numId="19">
     <w:abstractNumId w:val="7"/>
@@ -7999,10 +8175,13 @@
     <w:abstractNumId w:val="5"/>
   </w:num>
   <w:num w:numId="22">
-    <w:abstractNumId w:val="12"/>
+    <w:abstractNumId w:val="13"/>
   </w:num>
   <w:num w:numId="23">
-    <w:abstractNumId w:val="16"/>
+    <w:abstractNumId w:val="17"/>
+  </w:num>
+  <w:num w:numId="24">
+    <w:abstractNumId w:val="10"/>
   </w:num>
 </w:numbering>
 </file>
@@ -9118,7 +9297,7 @@
 </file>
 
 <file path=customXml/itemProps1.xml><?xml version="1.0" encoding="utf-8"?>
-<ds:datastoreItem xmlns:ds="http://schemas.openxmlformats.org/officeDocument/2006/customXml" ds:itemID="{7BDE0EE8-A533-419D-ABD5-59C2276C24C0}">
+<ds:datastoreItem xmlns:ds="http://schemas.openxmlformats.org/officeDocument/2006/customXml" ds:itemID="{7ADEA159-693A-4B94-A6F3-ABA77F0713D4}">
   <ds:schemaRefs>
     <ds:schemaRef ds:uri="http://schemas.openxmlformats.org/officeDocument/2006/bibliography"/>
   </ds:schemaRefs>

</xml_diff>

<commit_message>
Added new students, added new papers.
</commit_message>
<xml_diff>
--- a/CV.docx
+++ b/CV.docx
@@ -485,6 +485,8 @@
         <w:br/>
         <w:t>08/17 - Present</w:t>
       </w:r>
+      <w:bookmarkStart w:id="2" w:name="_GoBack"/>
+      <w:bookmarkEnd w:id="2"/>
     </w:p>
     <w:p>
       <w:pPr>
@@ -1044,71 +1046,22 @@
         </w:rPr>
       </w:pPr>
       <w:r>
-        <w:t>The work on Normalizing-Restructurings [</w:t>
-      </w:r>
-      <w:r>
-        <w:fldChar w:fldCharType="begin"/>
-      </w:r>
-      <w:r>
-        <w:instrText xml:space="preserve"> REF _Ref472606785 \r \h </w:instrText>
-      </w:r>
-      <w:r>
-        <w:fldChar w:fldCharType="separate"/>
-      </w:r>
-      <w:r>
-        <w:rPr>
-          <w:cs/>
-        </w:rPr>
-        <w:t>‎</w:t>
-      </w:r>
-      <w:r>
-        <w:t>2</w:t>
-      </w:r>
-      <w:r>
-        <w:fldChar w:fldCharType="end"/>
-      </w:r>
-      <w:r>
-        <w:t>] simplifies the task of writing transformation scripts by significantly reducing the number of syntax isomorphisms (via pre-processing transformation step). Further research and development [</w:t>
-      </w:r>
-      <w:r>
-        <w:fldChar w:fldCharType="begin"/>
-      </w:r>
-      <w:r>
-        <w:instrText xml:space="preserve"> REF _Ref472608826 \r \h </w:instrText>
-      </w:r>
-      <w:r>
-        <w:fldChar w:fldCharType="separate"/>
-      </w:r>
-      <w:r>
-        <w:rPr>
-          <w:cs/>
-        </w:rPr>
-        <w:t>‎</w:t>
-      </w:r>
-      <w:r>
-        <w:t>1</w:t>
-      </w:r>
-      <w:r>
-        <w:fldChar w:fldCharType="end"/>
-      </w:r>
-      <w:r>
-        <w:t xml:space="preserve">] are currently aimed at developing a language to support transformation tasks using </w:t>
-      </w:r>
-      <w:hyperlink r:id="rId13" w:history="1">
-        <w:r>
-          <w:rPr>
-            <w:rStyle w:val="Hyperlink"/>
-            <w:rFonts w:ascii="Calibri" w:eastAsia="Calibri" w:hAnsi="Calibri" w:cs="Calibri"/>
-          </w:rPr>
-          <w:t>srcML</w:t>
-        </w:r>
-      </w:hyperlink>
-      <w:r>
-        <w:t xml:space="preserve">; an </w:t>
+        <w:t xml:space="preserve">My interest in program transformation seeks to ease the burden of applying transformation and </w:t>
+      </w:r>
+      <w:proofErr w:type="spellStart"/>
+      <w:r>
+        <w:t>refactorings</w:t>
+      </w:r>
+      <w:proofErr w:type="spellEnd"/>
+      <w:r>
+        <w:t xml:space="preserve"> techniques automatically. Recently, there is an increased interest and reliance on systems that can support their own </w:t>
       </w:r>
       <w:r>
         <w:lastRenderedPageBreak/>
-        <w:t>empirical study on usage of transformation technology in industry and in research; and methods for automatic generation of transformation scripts.</w:t>
+        <w:t>evolution. It is important to ensure these techniques are safe, customizable, and easily integrated with today's software development processes</w:t>
+      </w:r>
+      <w:r>
+        <w:t>.</w:t>
       </w:r>
     </w:p>
     <w:p>
@@ -1124,125 +1077,16 @@
         </w:rPr>
         <w:t>Program Comprehension</w:t>
       </w:r>
-    </w:p>
-    <w:p>
-      <w:r>
-        <w:t>Published research [</w:t>
-      </w:r>
-      <w:r>
-        <w:fldChar w:fldCharType="begin"/>
-      </w:r>
-      <w:r>
-        <w:instrText xml:space="preserve"> REF _Ref472606763 \r \h </w:instrText>
-      </w:r>
-      <w:r>
-        <w:fldChar w:fldCharType="separate"/>
-      </w:r>
-      <w:r>
-        <w:rPr>
-          <w:cs/>
-        </w:rPr>
-        <w:t>‎</w:t>
-      </w:r>
-      <w:r>
-        <w:t>3</w:t>
-      </w:r>
-      <w:r>
-        <w:fldChar w:fldCharType="end"/>
-      </w:r>
-      <w:r>
-        <w:t xml:space="preserve">, </w:t>
-      </w:r>
-      <w:r>
-        <w:fldChar w:fldCharType="begin"/>
-      </w:r>
-      <w:r>
-        <w:instrText xml:space="preserve"> REF _Ref472608858 \r \h </w:instrText>
-      </w:r>
-      <w:r>
-        <w:fldChar w:fldCharType="separate"/>
-      </w:r>
-      <w:r>
-        <w:rPr>
-          <w:cs/>
-        </w:rPr>
-        <w:t>‎</w:t>
-      </w:r>
-      <w:r>
-        <w:t>6</w:t>
-      </w:r>
-      <w:r>
-        <w:fldChar w:fldCharType="end"/>
-      </w:r>
-      <w:r>
-        <w:t>] investigates the use and meaning of identifiers. It is focused on discovering, statically, the role of an identifier in the context of the body of code it appears in and correlating this role with its name. This research will be continued by further investigating the patterns presented in [</w:t>
-      </w:r>
-      <w:r>
-        <w:fldChar w:fldCharType="begin"/>
-      </w:r>
-      <w:r>
-        <w:instrText xml:space="preserve"> REF _Ref472606763 \r \h  \* MERGEFORMAT </w:instrText>
-      </w:r>
-      <w:r>
-        <w:fldChar w:fldCharType="separate"/>
-      </w:r>
-      <w:r>
-        <w:rPr>
-          <w:cs/>
-        </w:rPr>
-        <w:t>‎</w:t>
-      </w:r>
-      <w:r>
-        <w:t>3</w:t>
-      </w:r>
-      <w:r>
-        <w:fldChar w:fldCharType="end"/>
-      </w:r>
-      <w:r>
-        <w:t xml:space="preserve">] via user-study, and applying the patterns to solve problems in program comprehension, naming consistency/recommendation, and more. As it stands, the technique involves re-documentation of </w:t>
-      </w:r>
-      <w:hyperlink r:id="rId14" w:history="1">
-        <w:r>
-          <w:rPr>
-            <w:rStyle w:val="Hyperlink"/>
-            <w:rFonts w:ascii="Calibri" w:eastAsia="Calibri" w:hAnsi="Calibri" w:cs="Calibri"/>
-          </w:rPr>
-          <w:t>srcML</w:t>
-        </w:r>
-      </w:hyperlink>
-      <w:r>
-        <w:rPr>
-          <w:rStyle w:val="Hyperlink"/>
-          <w:rFonts w:ascii="Calibri" w:eastAsia="Calibri" w:hAnsi="Calibri" w:cs="Calibri"/>
-        </w:rPr>
-        <w:t xml:space="preserve"> </w:t>
-      </w:r>
-      <w:r>
-        <w:t>archives with parts-of-speech-like markers. Currently, a framework is in development to extend this functionality to English parts-of-speech as well, to assist other researchers in program comprehension and to help compare/contrast the technique given in [</w:t>
-      </w:r>
-      <w:r>
-        <w:fldChar w:fldCharType="begin"/>
-      </w:r>
-      <w:r>
-        <w:instrText xml:space="preserve"> REF _Ref472606763 \r \h  \* MERGEFORMAT </w:instrText>
-      </w:r>
-      <w:r>
-        <w:fldChar w:fldCharType="separate"/>
-      </w:r>
-      <w:r>
-        <w:rPr>
-          <w:cs/>
-        </w:rPr>
-        <w:t>‎</w:t>
-      </w:r>
-      <w:r>
-        <w:t>3</w:t>
-      </w:r>
-      <w:r>
-        <w:fldChar w:fldCharType="end"/>
-      </w:r>
-      <w:r>
-        <w:t>] with English parts of speech.</w:t>
+      <w:r>
+        <w:rPr>
+          <w:rFonts w:eastAsia="Calibri"/>
+        </w:rPr>
+        <w:t xml:space="preserve"> and Textual Analysis</w:t>
+      </w:r>
+    </w:p>
+    <w:p>
+      <w:r>
+        <w:t>I am interested in what direct analysis of source code can tell us about the mental model created by developers during development tasks. Specifically, I am interested in how natural language used in source code is related to the behavior of source code itself. My work in this area attempts to model this this relationship with a goal of supporting stronger, developer-centric tools and techniques to support comprehension and development.</w:t>
       </w:r>
     </w:p>
     <w:p>
@@ -1257,115 +1101,40 @@
         <w:rPr>
           <w:rFonts w:eastAsia="Calibri"/>
         </w:rPr>
-        <w:t>Program Slicing</w:t>
-      </w:r>
-    </w:p>
-    <w:p>
+        <w:t>Static</w:t>
+      </w:r>
+      <w:r>
+        <w:rPr>
+          <w:rFonts w:eastAsia="Calibri"/>
+        </w:rPr>
+        <w:t xml:space="preserve"> Source Code</w:t>
+      </w:r>
+      <w:r>
+        <w:rPr>
+          <w:rFonts w:eastAsia="Calibri"/>
+        </w:rPr>
+        <w:t xml:space="preserve"> Analysis</w:t>
+      </w:r>
+    </w:p>
+    <w:p>
+      <w:r>
+        <w:t xml:space="preserve">A lot of my work relies on static analysis techniques, and most frequently I make use of the </w:t>
+      </w:r>
       <w:proofErr w:type="spellStart"/>
       <w:r>
-        <w:t>srcSlice</w:t>
+        <w:t>srcML</w:t>
       </w:r>
       <w:proofErr w:type="spellEnd"/>
       <w:r>
-        <w:t xml:space="preserve"> implements a static, forward slicing technique and is written on top of the</w:t>
-      </w:r>
-      <w:r>
-        <w:t xml:space="preserve"> </w:t>
-      </w:r>
-      <w:hyperlink r:id="rId15" w:history="1">
-        <w:r>
-          <w:rPr>
-            <w:rStyle w:val="Hyperlink"/>
-            <w:rFonts w:ascii="Calibri" w:eastAsia="Calibri" w:hAnsi="Calibri" w:cs="Calibri"/>
-          </w:rPr>
-          <w:t>srcML</w:t>
-        </w:r>
-      </w:hyperlink>
-      <w:r>
-        <w:t xml:space="preserve"> framework. Currently, it is still being developed and is open-sourced for free use in other projects. Application of the </w:t>
-      </w:r>
-      <w:proofErr w:type="spellStart"/>
-      <w:r>
-        <w:t>srcSlice</w:t>
-      </w:r>
-      <w:proofErr w:type="spellEnd"/>
-      <w:r>
-        <w:t xml:space="preserve"> tool to helping find higher-order relationships between patterns presented in [</w:t>
-      </w:r>
-      <w:r>
-        <w:fldChar w:fldCharType="begin"/>
-      </w:r>
-      <w:r>
-        <w:instrText xml:space="preserve"> REF _Ref472606763 \r \h </w:instrText>
-      </w:r>
-      <w:r>
-        <w:fldChar w:fldCharType="separate"/>
-      </w:r>
-      <w:r>
-        <w:rPr>
-          <w:cs/>
-        </w:rPr>
-        <w:t>‎</w:t>
-      </w:r>
-      <w:r>
-        <w:t>3</w:t>
-      </w:r>
-      <w:r>
-        <w:fldChar w:fldCharType="end"/>
-      </w:r>
-      <w:r>
-        <w:t>] is planned.</w:t>
-      </w:r>
-    </w:p>
-    <w:p>
-      <w:pPr>
-        <w:pStyle w:val="Heading2"/>
-        <w:rPr>
-          <w:rFonts w:eastAsia="Calibri"/>
-          <w:b w:val="0"/>
-        </w:rPr>
-      </w:pPr>
-      <w:r>
-        <w:rPr>
-          <w:rFonts w:eastAsia="Calibri"/>
-        </w:rPr>
-        <w:t>Static Analysis</w:t>
-      </w:r>
-    </w:p>
-    <w:p>
-      <w:r>
-        <w:t xml:space="preserve">Several projects feed into transformation and comprehension, but stand well on their own. </w:t>
-      </w:r>
-    </w:p>
-    <w:p>
-      <w:r>
-        <w:t xml:space="preserve">Software differences are used to investigate automatically detecting adaptive maintenance commits within software repositories. The goal is to find examples of adaptive maintenance changes to use as a golden set for future work as well as support program transformation research and possible detection of other forms of maintenance. </w:t>
-      </w:r>
-    </w:p>
-    <w:p>
-      <w:r>
-        <w:t xml:space="preserve">The </w:t>
-      </w:r>
-      <w:proofErr w:type="spellStart"/>
-      <w:r>
-        <w:t>TreeMiner</w:t>
-      </w:r>
-      <w:proofErr w:type="spellEnd"/>
-      <w:r>
-        <w:t xml:space="preserve"> algorithm, along with srcML archives, is used to investigate API usage and evolution patterns. This can help with comprehension tasks as well as to inform API developers of how people are using their API.</w:t>
-      </w:r>
-    </w:p>
-    <w:p>
-      <w:r>
-        <w:t xml:space="preserve">A framework was constructed to help decrease the time needed to construct tools for analyzing </w:t>
-      </w:r>
-      <w:proofErr w:type="spellStart"/>
-      <w:r>
-        <w:t>srcML’s</w:t>
-      </w:r>
-      <w:proofErr w:type="spellEnd"/>
-      <w:r>
-        <w:t xml:space="preserve"> syntax tree, meaning many types of research requiring static program information are available. Additionally, this framework, and many of the tools that use it are open source; other researchers are free to use it.</w:t>
+        <w:t xml:space="preserve"> Framework to normalize, transform, and analyze source code. </w:t>
+      </w:r>
+      <w:proofErr w:type="gramStart"/>
+      <w:r>
+        <w:t>On the whole</w:t>
+      </w:r>
+      <w:proofErr w:type="gramEnd"/>
+      <w:r>
+        <w:t>, one of my favorite things to do is explore code, searching for patterns that can be used to improve and support software development using automated tools, visualization, and modeling.</w:t>
       </w:r>
     </w:p>
     <w:p>
@@ -1865,7 +1634,6 @@
         <w:rPr>
           <w:b/>
         </w:rPr>
-        <w:lastRenderedPageBreak/>
         <w:t>NSF S-Stem Scholarship</w:t>
       </w:r>
       <w:r>
@@ -1903,409 +1671,10 @@
       <w:pPr>
         <w:pStyle w:val="Heading2"/>
         <w:rPr>
-          <w:rFonts w:eastAsia="Calibri"/>
           <w:b w:val="0"/>
         </w:rPr>
       </w:pPr>
       <w:r>
-        <w:rPr>
-          <w:rFonts w:eastAsia="Calibri"/>
-        </w:rPr>
-        <w:t>Works in Progress</w:t>
-      </w:r>
-    </w:p>
-    <w:p>
-      <w:pPr>
-        <w:pStyle w:val="ListParagraph"/>
-        <w:numPr>
-          <w:ilvl w:val="0"/>
-          <w:numId w:val="4"/>
-        </w:numPr>
-        <w:rPr>
-          <w:rFonts w:eastAsia="Calibri"/>
-          <w:szCs w:val="20"/>
-        </w:rPr>
-      </w:pPr>
-      <w:r>
-        <w:rPr>
-          <w:rFonts w:eastAsia="Calibri"/>
-          <w:szCs w:val="20"/>
-        </w:rPr>
-        <w:t xml:space="preserve">Newman, C.D., Collard, M.L., </w:t>
-      </w:r>
-      <w:proofErr w:type="spellStart"/>
-      <w:r>
-        <w:rPr>
-          <w:rFonts w:eastAsia="Calibri"/>
-          <w:szCs w:val="20"/>
-        </w:rPr>
-        <w:t>Maletic</w:t>
-      </w:r>
-      <w:proofErr w:type="spellEnd"/>
-      <w:r>
-        <w:rPr>
-          <w:rFonts w:eastAsia="Calibri"/>
-          <w:szCs w:val="20"/>
-        </w:rPr>
-        <w:t>, J.I. “</w:t>
-      </w:r>
-      <w:r>
-        <w:rPr>
-          <w:rFonts w:eastAsia="Calibri"/>
-          <w:b/>
-          <w:i/>
-          <w:szCs w:val="20"/>
-        </w:rPr>
-        <w:t>Why Do Developers Avoid Automated Refactorings</w:t>
-      </w:r>
-      <w:r>
-        <w:rPr>
-          <w:rFonts w:eastAsia="Calibri"/>
-          <w:b/>
-          <w:szCs w:val="20"/>
-        </w:rPr>
-        <w:t>?</w:t>
-      </w:r>
-      <w:r>
-        <w:rPr>
-          <w:rFonts w:eastAsia="Calibri"/>
-          <w:szCs w:val="20"/>
-        </w:rPr>
-        <w:t>”, to be submitted.</w:t>
-      </w:r>
-    </w:p>
-    <w:p>
-      <w:pPr>
-        <w:pStyle w:val="ListParagraph"/>
-        <w:numPr>
-          <w:ilvl w:val="0"/>
-          <w:numId w:val="4"/>
-        </w:numPr>
-        <w:rPr>
-          <w:rFonts w:eastAsia="Calibri"/>
-          <w:szCs w:val="20"/>
-        </w:rPr>
-      </w:pPr>
-      <w:r>
-        <w:rPr>
-          <w:rFonts w:eastAsia="Calibri"/>
-          <w:szCs w:val="20"/>
-        </w:rPr>
-        <w:t xml:space="preserve">Decker, M.J., Newman, C.D., </w:t>
-      </w:r>
-      <w:r>
-        <w:rPr>
-          <w:rFonts w:eastAsia="Calibri"/>
-          <w:szCs w:val="20"/>
-        </w:rPr>
-        <w:t xml:space="preserve">NA Kraft, </w:t>
-      </w:r>
-      <w:r>
-        <w:rPr>
-          <w:rFonts w:eastAsia="Calibri"/>
-          <w:szCs w:val="20"/>
-        </w:rPr>
-        <w:t xml:space="preserve">Collard, M.L., </w:t>
-      </w:r>
-      <w:proofErr w:type="spellStart"/>
-      <w:r>
-        <w:rPr>
-          <w:rFonts w:eastAsia="Calibri"/>
-          <w:szCs w:val="20"/>
-        </w:rPr>
-        <w:t>Maletic</w:t>
-      </w:r>
-      <w:proofErr w:type="spellEnd"/>
-      <w:r>
-        <w:rPr>
-          <w:rFonts w:eastAsia="Calibri"/>
-          <w:szCs w:val="20"/>
-        </w:rPr>
-        <w:t>, J.I. “</w:t>
-      </w:r>
-      <w:r>
-        <w:rPr>
-          <w:rFonts w:eastAsia="Calibri"/>
-          <w:b/>
-          <w:i/>
-          <w:szCs w:val="20"/>
-        </w:rPr>
-        <w:t>How</w:t>
-      </w:r>
-      <w:r>
-        <w:rPr>
-          <w:rFonts w:eastAsia="Calibri"/>
-          <w:b/>
-          <w:szCs w:val="20"/>
-        </w:rPr>
-        <w:t xml:space="preserve"> </w:t>
-      </w:r>
-      <w:r>
-        <w:rPr>
-          <w:rFonts w:eastAsia="Calibri"/>
-          <w:b/>
-          <w:i/>
-          <w:szCs w:val="20"/>
-        </w:rPr>
-        <w:t>Do Source Code Stereotypes Evolve</w:t>
-      </w:r>
-      <w:r>
-        <w:rPr>
-          <w:rFonts w:eastAsia="Calibri"/>
-          <w:b/>
-          <w:szCs w:val="20"/>
-        </w:rPr>
-        <w:t>?</w:t>
-      </w:r>
-      <w:r>
-        <w:rPr>
-          <w:rFonts w:eastAsia="Calibri"/>
-          <w:szCs w:val="20"/>
-        </w:rPr>
-        <w:t>”, to be submitted.</w:t>
-      </w:r>
-    </w:p>
-    <w:p>
-      <w:pPr>
-        <w:pStyle w:val="ListParagraph"/>
-        <w:numPr>
-          <w:ilvl w:val="0"/>
-          <w:numId w:val="4"/>
-        </w:numPr>
-        <w:rPr>
-          <w:rFonts w:eastAsia="Calibri"/>
-          <w:szCs w:val="20"/>
-        </w:rPr>
-      </w:pPr>
-      <w:proofErr w:type="spellStart"/>
-      <w:r>
-        <w:rPr>
-          <w:rFonts w:eastAsia="Calibri"/>
-          <w:szCs w:val="20"/>
-        </w:rPr>
-        <w:t>AlAbed</w:t>
-      </w:r>
-      <w:proofErr w:type="spellEnd"/>
-      <w:r>
-        <w:rPr>
-          <w:rFonts w:eastAsia="Calibri"/>
-          <w:szCs w:val="20"/>
-        </w:rPr>
-        <w:t xml:space="preserve"> </w:t>
-      </w:r>
-      <w:proofErr w:type="spellStart"/>
-      <w:r>
-        <w:rPr>
-          <w:rFonts w:eastAsia="Calibri"/>
-          <w:szCs w:val="20"/>
-        </w:rPr>
-        <w:t>AlHaq</w:t>
-      </w:r>
-      <w:proofErr w:type="spellEnd"/>
-      <w:r>
-        <w:rPr>
-          <w:rFonts w:eastAsia="Calibri"/>
-          <w:szCs w:val="20"/>
-        </w:rPr>
-        <w:t xml:space="preserve">, A., </w:t>
-      </w:r>
-      <w:proofErr w:type="spellStart"/>
-      <w:r>
-        <w:rPr>
-          <w:rFonts w:eastAsia="Calibri"/>
-          <w:szCs w:val="20"/>
-        </w:rPr>
-        <w:t>Bartman</w:t>
-      </w:r>
-      <w:proofErr w:type="spellEnd"/>
-      <w:r>
-        <w:rPr>
-          <w:rFonts w:eastAsia="Calibri"/>
-          <w:szCs w:val="20"/>
-        </w:rPr>
-        <w:t xml:space="preserve">, B., Newman, C.D., Decker, M.J., Collard, M.L., </w:t>
-      </w:r>
-      <w:proofErr w:type="spellStart"/>
-      <w:r>
-        <w:rPr>
-          <w:rFonts w:eastAsia="Calibri"/>
-          <w:szCs w:val="20"/>
-        </w:rPr>
-        <w:t>Maletic</w:t>
-      </w:r>
-      <w:proofErr w:type="spellEnd"/>
-      <w:r>
-        <w:rPr>
-          <w:rFonts w:eastAsia="Calibri"/>
-          <w:szCs w:val="20"/>
-        </w:rPr>
-        <w:t>, J.I. “</w:t>
-      </w:r>
-      <w:r>
-        <w:rPr>
-          <w:rFonts w:eastAsia="Calibri"/>
-          <w:b/>
-          <w:i/>
-          <w:szCs w:val="20"/>
-        </w:rPr>
-        <w:t xml:space="preserve">Automatically Detecting API Usage Patterns with </w:t>
-      </w:r>
-      <w:proofErr w:type="spellStart"/>
-      <w:r>
-        <w:rPr>
-          <w:rFonts w:eastAsia="Calibri"/>
-          <w:b/>
-          <w:i/>
-          <w:szCs w:val="20"/>
-        </w:rPr>
-        <w:t>TreeMiner</w:t>
-      </w:r>
-      <w:proofErr w:type="spellEnd"/>
-      <w:r>
-        <w:rPr>
-          <w:rFonts w:eastAsia="Calibri"/>
-          <w:szCs w:val="20"/>
-        </w:rPr>
-        <w:t>”, to be submitted.</w:t>
-      </w:r>
-    </w:p>
-    <w:p>
-      <w:pPr>
-        <w:pStyle w:val="ListParagraph"/>
-        <w:numPr>
-          <w:ilvl w:val="0"/>
-          <w:numId w:val="4"/>
-        </w:numPr>
-        <w:rPr>
-          <w:rFonts w:eastAsia="Calibri"/>
-          <w:szCs w:val="20"/>
-        </w:rPr>
-      </w:pPr>
-      <w:proofErr w:type="spellStart"/>
-      <w:r>
-        <w:rPr>
-          <w:rFonts w:eastAsia="Calibri"/>
-          <w:szCs w:val="20"/>
-        </w:rPr>
-        <w:t>Meqdadi</w:t>
-      </w:r>
-      <w:proofErr w:type="spellEnd"/>
-      <w:r>
-        <w:rPr>
-          <w:rFonts w:eastAsia="Calibri"/>
-          <w:szCs w:val="20"/>
-        </w:rPr>
-        <w:t xml:space="preserve">, O., </w:t>
-      </w:r>
-      <w:proofErr w:type="spellStart"/>
-      <w:r>
-        <w:rPr>
-          <w:rFonts w:eastAsia="Calibri"/>
-          <w:szCs w:val="20"/>
-        </w:rPr>
-        <w:t>Alhindawi</w:t>
-      </w:r>
-      <w:proofErr w:type="spellEnd"/>
-      <w:r>
-        <w:rPr>
-          <w:rFonts w:eastAsia="Calibri"/>
-          <w:szCs w:val="20"/>
-        </w:rPr>
-        <w:t xml:space="preserve">, N., Newman, C.D., Decker, M.J., Collard, M.L., </w:t>
-      </w:r>
-      <w:proofErr w:type="spellStart"/>
-      <w:r>
-        <w:rPr>
-          <w:rFonts w:eastAsia="Calibri"/>
-          <w:szCs w:val="20"/>
-        </w:rPr>
-        <w:t>Maletic</w:t>
-      </w:r>
-      <w:proofErr w:type="spellEnd"/>
-      <w:r>
-        <w:rPr>
-          <w:rFonts w:eastAsia="Calibri"/>
-          <w:szCs w:val="20"/>
-        </w:rPr>
-        <w:t>, J.I. “</w:t>
-      </w:r>
-      <w:r>
-        <w:rPr>
-          <w:rFonts w:eastAsia="Calibri"/>
-          <w:b/>
-          <w:i/>
-          <w:szCs w:val="20"/>
-        </w:rPr>
-        <w:t>Empirically Mining Software Repositories for Adaptive Change Commits</w:t>
-      </w:r>
-      <w:r>
-        <w:rPr>
-          <w:rFonts w:eastAsia="Calibri"/>
-          <w:szCs w:val="20"/>
-        </w:rPr>
-        <w:t>”, to be submitted</w:t>
-      </w:r>
-    </w:p>
-    <w:p>
-      <w:pPr>
-        <w:pStyle w:val="ListParagraph"/>
-        <w:numPr>
-          <w:ilvl w:val="0"/>
-          <w:numId w:val="4"/>
-        </w:numPr>
-        <w:rPr>
-          <w:rFonts w:eastAsia="Calibri"/>
-          <w:szCs w:val="20"/>
-        </w:rPr>
-      </w:pPr>
-      <w:r>
-        <w:rPr>
-          <w:rFonts w:eastAsia="Calibri"/>
-          <w:szCs w:val="20"/>
-        </w:rPr>
-        <w:t xml:space="preserve">Newman, C.D., Decker, M.J., Collard, M.L., </w:t>
-      </w:r>
-      <w:proofErr w:type="spellStart"/>
-      <w:r>
-        <w:rPr>
-          <w:rFonts w:eastAsia="Calibri"/>
-          <w:szCs w:val="20"/>
-        </w:rPr>
-        <w:t>Maletic</w:t>
-      </w:r>
-      <w:proofErr w:type="spellEnd"/>
-      <w:r>
-        <w:rPr>
-          <w:rFonts w:eastAsia="Calibri"/>
-          <w:szCs w:val="20"/>
-        </w:rPr>
-        <w:t>, J.I. “</w:t>
-      </w:r>
-      <w:r>
-        <w:rPr>
-          <w:rFonts w:eastAsia="Calibri"/>
-          <w:b/>
-          <w:i/>
-          <w:szCs w:val="20"/>
-        </w:rPr>
-        <w:t>Using Differences to Automatically Detect Adaptive Maintenance Commits</w:t>
-      </w:r>
-      <w:r>
-        <w:rPr>
-          <w:rFonts w:eastAsia="Calibri"/>
-          <w:szCs w:val="20"/>
-        </w:rPr>
-        <w:t>”, to be submitted.</w:t>
-      </w:r>
-    </w:p>
-    <w:p>
-      <w:pPr>
-        <w:pStyle w:val="Heading2"/>
-        <w:rPr>
-          <w:b w:val="0"/>
-        </w:rPr>
-      </w:pPr>
-      <w:r>
         <w:t xml:space="preserve">Research </w:t>
       </w:r>
       <w:r>
@@ -2314,117 +1683,64 @@
     </w:p>
     <w:p>
       <w:pPr>
-        <w:pStyle w:val="ListParagraph"/>
+        <w:pStyle w:val="EndNoteBibliography"/>
         <w:numPr>
           <w:ilvl w:val="0"/>
           <w:numId w:val="3"/>
         </w:numPr>
-        <w:ind w:left="360"/>
-        <w:rPr>
-          <w:rFonts w:asciiTheme="majorBidi" w:hAnsiTheme="majorBidi" w:cstheme="majorBidi"/>
-          <w:szCs w:val="20"/>
-        </w:rPr>
-      </w:pPr>
-      <w:bookmarkStart w:id="2" w:name="_Ref472608826"/>
-      <w:proofErr w:type="spellStart"/>
-      <w:r>
-        <w:rPr>
-          <w:rFonts w:asciiTheme="majorBidi" w:hAnsiTheme="majorBidi" w:cstheme="majorBidi"/>
-          <w:szCs w:val="20"/>
-        </w:rPr>
-        <w:t>Delozier</w:t>
-      </w:r>
-      <w:proofErr w:type="spellEnd"/>
-      <w:r>
-        <w:rPr>
-          <w:rFonts w:asciiTheme="majorBidi" w:hAnsiTheme="majorBidi" w:cstheme="majorBidi"/>
-          <w:szCs w:val="20"/>
-        </w:rPr>
-        <w:t>, G., Decker, M.</w:t>
-      </w:r>
-      <w:r>
-        <w:rPr>
-          <w:rFonts w:asciiTheme="majorBidi" w:hAnsiTheme="majorBidi" w:cstheme="majorBidi"/>
-          <w:szCs w:val="20"/>
-        </w:rPr>
-        <w:t>J.</w:t>
-      </w:r>
-      <w:r>
-        <w:rPr>
-          <w:rFonts w:asciiTheme="majorBidi" w:hAnsiTheme="majorBidi" w:cstheme="majorBidi"/>
-          <w:szCs w:val="20"/>
-        </w:rPr>
-        <w:t xml:space="preserve">, Newman, C.D., </w:t>
-      </w:r>
-      <w:proofErr w:type="spellStart"/>
-      <w:r>
-        <w:rPr>
-          <w:rFonts w:asciiTheme="majorBidi" w:hAnsiTheme="majorBidi" w:cstheme="majorBidi"/>
-          <w:szCs w:val="20"/>
-        </w:rPr>
-        <w:t>Maletic</w:t>
-      </w:r>
-      <w:proofErr w:type="spellEnd"/>
-      <w:r>
-        <w:rPr>
-          <w:rFonts w:asciiTheme="majorBidi" w:hAnsiTheme="majorBidi" w:cstheme="majorBidi"/>
-          <w:szCs w:val="20"/>
-        </w:rPr>
-        <w:t>, J.I, “</w:t>
-      </w:r>
-      <w:r>
-        <w:rPr>
-          <w:rFonts w:asciiTheme="majorBidi" w:hAnsiTheme="majorBidi" w:cstheme="majorBidi"/>
+        <w:rPr>
+          <w:sz w:val="20"/>
+          <w:szCs w:val="20"/>
+        </w:rPr>
+      </w:pPr>
+      <w:bookmarkStart w:id="3" w:name="_Ref472608826"/>
+      <w:r>
+        <w:rPr>
+          <w:sz w:val="20"/>
+          <w:szCs w:val="20"/>
+        </w:rPr>
+        <w:t>Peruma, A., Mkaouer, M. W., Decker, M. J., and Newman, C. D., (2018), "</w:t>
+      </w:r>
+      <w:r>
+        <w:rPr>
           <w:b/>
-          <w:bCs/>
-          <w:szCs w:val="20"/>
-        </w:rPr>
-        <w:t>Leveraging the Agile Development Process for Selecting Invoking/Excluding tests to Support Feature Location</w:t>
-      </w:r>
-      <w:r>
-        <w:rPr>
-          <w:rFonts w:asciiTheme="majorBidi" w:hAnsiTheme="majorBidi" w:cstheme="majorBidi"/>
-          <w:szCs w:val="20"/>
-        </w:rPr>
-        <w:t xml:space="preserve">”, in the </w:t>
-      </w:r>
-      <w:r>
-        <w:rPr>
-          <w:rFonts w:asciiTheme="majorBidi" w:hAnsiTheme="majorBidi" w:cstheme="majorBidi"/>
+          <w:sz w:val="20"/>
+          <w:szCs w:val="20"/>
+        </w:rPr>
+        <w:t>An Empirical Investigation of How and Why Developers Rename Identifiers</w:t>
+      </w:r>
+      <w:r>
+        <w:rPr>
+          <w:sz w:val="20"/>
+          <w:szCs w:val="20"/>
+        </w:rPr>
+        <w:t xml:space="preserve">", in </w:t>
+      </w:r>
+      <w:r>
+        <w:rPr>
           <w:i/>
-          <w:iCs/>
-          <w:szCs w:val="20"/>
-        </w:rPr>
-        <w:t>Proceedings of The xx IEEE In</w:t>
-      </w:r>
-      <w:r>
-        <w:rPr>
-          <w:rFonts w:asciiTheme="majorBidi" w:hAnsiTheme="majorBidi" w:cstheme="majorBidi"/>
-          <w:i/>
-          <w:iCs/>
-          <w:szCs w:val="20"/>
-        </w:rPr>
-        <w:t>t</w:t>
-      </w:r>
-      <w:r>
-        <w:rPr>
-          <w:rFonts w:asciiTheme="majorBidi" w:hAnsiTheme="majorBidi" w:cstheme="majorBidi"/>
-          <w:i/>
-          <w:iCs/>
-          <w:szCs w:val="20"/>
-        </w:rPr>
-        <w:t>ernational Conference on Program Comprehension (ICPC ’18) Industry Track</w:t>
-      </w:r>
-      <w:r>
-        <w:rPr>
-          <w:rFonts w:asciiTheme="majorBidi" w:hAnsiTheme="majorBidi" w:cstheme="majorBidi"/>
-          <w:szCs w:val="20"/>
-        </w:rPr>
-        <w:t>, Gothenburg, Sweden, May 27</w:t>
-      </w:r>
-      <w:r>
-        <w:rPr>
-          <w:rFonts w:asciiTheme="majorBidi" w:hAnsiTheme="majorBidi" w:cstheme="majorBidi"/>
+          <w:sz w:val="20"/>
+          <w:szCs w:val="20"/>
+        </w:rPr>
+        <w:t>International Workshop on Refactoring</w:t>
+      </w:r>
+      <w:r>
+        <w:rPr>
+          <w:sz w:val="20"/>
+          <w:szCs w:val="20"/>
+        </w:rPr>
+        <w:t>. Montpellier, France</w:t>
+      </w:r>
+      <w:r>
+        <w:rPr>
+          <w:sz w:val="20"/>
+          <w:szCs w:val="20"/>
+        </w:rPr>
+        <w:t>, September 4</w:t>
+      </w:r>
+      <w:r>
+        <w:rPr>
+          <w:sz w:val="20"/>
           <w:szCs w:val="20"/>
           <w:vertAlign w:val="superscript"/>
         </w:rPr>
@@ -2432,58 +1748,59 @@
       </w:r>
       <w:r>
         <w:rPr>
-          <w:rFonts w:asciiTheme="majorBidi" w:hAnsiTheme="majorBidi" w:cstheme="majorBidi"/>
-          <w:szCs w:val="20"/>
-        </w:rPr>
-        <w:t>-28</w:t>
-      </w:r>
-      <w:r>
-        <w:rPr>
-          <w:rFonts w:asciiTheme="majorBidi" w:hAnsiTheme="majorBidi" w:cstheme="majorBidi"/>
-          <w:szCs w:val="20"/>
-          <w:vertAlign w:val="superscript"/>
-        </w:rPr>
-        <w:t>th</w:t>
-      </w:r>
-      <w:r>
-        <w:rPr>
-          <w:rFonts w:asciiTheme="majorBidi" w:hAnsiTheme="majorBidi" w:cstheme="majorBidi"/>
-          <w:szCs w:val="20"/>
-        </w:rPr>
-        <w:t>, 2018, 10 pages.</w:t>
-      </w:r>
-    </w:p>
-    <w:p>
-      <w:pPr>
-        <w:pStyle w:val="ListParagraph"/>
+          <w:sz w:val="20"/>
+          <w:szCs w:val="20"/>
+        </w:rPr>
+        <w:t>, 2018, 8 pages,</w:t>
+      </w:r>
+      <w:r>
+        <w:rPr>
+          <w:sz w:val="20"/>
+          <w:szCs w:val="20"/>
+        </w:rPr>
+        <w:t xml:space="preserve"> IEEE.</w:t>
+      </w:r>
+    </w:p>
+    <w:p>
+      <w:pPr>
+        <w:pStyle w:val="EndNoteBibliography"/>
         <w:numPr>
           <w:ilvl w:val="0"/>
           <w:numId w:val="3"/>
         </w:numPr>
-        <w:ind w:left="360"/>
-        <w:rPr>
-          <w:rFonts w:asciiTheme="majorBidi" w:hAnsiTheme="majorBidi" w:cstheme="majorBidi"/>
-          <w:szCs w:val="20"/>
-        </w:rPr>
-      </w:pPr>
-      <w:r>
-        <w:rPr>
-          <w:rFonts w:asciiTheme="majorBidi" w:hAnsiTheme="majorBidi" w:cstheme="majorBidi"/>
-          <w:szCs w:val="20"/>
-        </w:rPr>
-        <w:t>Decker</w:t>
-      </w:r>
-      <w:r>
-        <w:rPr>
-          <w:rFonts w:asciiTheme="majorBidi" w:hAnsiTheme="majorBidi" w:cstheme="majorBidi"/>
-          <w:szCs w:val="20"/>
-        </w:rPr>
-        <w:t xml:space="preserve">, M.J., Newman C.D., Dragan N., Collard, M.L., </w:t>
+        <w:rPr>
+          <w:sz w:val="20"/>
+          <w:szCs w:val="20"/>
+        </w:rPr>
+      </w:pPr>
+      <w:r>
+        <w:rPr>
+          <w:rFonts w:asciiTheme="majorBidi" w:eastAsia="Calibri" w:hAnsiTheme="majorBidi" w:cstheme="majorBidi"/>
+          <w:sz w:val="20"/>
+          <w:szCs w:val="20"/>
+        </w:rPr>
+        <w:t xml:space="preserve">Newman, C.D., </w:t>
+      </w:r>
+      <w:r>
+        <w:rPr>
+          <w:sz w:val="20"/>
+          <w:szCs w:val="20"/>
+        </w:rPr>
+        <w:t>Mkaouer, M. W.,</w:t>
+      </w:r>
+      <w:r>
+        <w:rPr>
+          <w:rFonts w:asciiTheme="majorBidi" w:eastAsia="Calibri" w:hAnsiTheme="majorBidi" w:cstheme="majorBidi"/>
+          <w:sz w:val="20"/>
+          <w:szCs w:val="20"/>
+        </w:rPr>
+        <w:t xml:space="preserve"> Collard, M.L., </w:t>
       </w:r>
       <w:proofErr w:type="spellStart"/>
       <w:r>
         <w:rPr>
-          <w:rFonts w:asciiTheme="majorBidi" w:hAnsiTheme="majorBidi" w:cstheme="majorBidi"/>
+          <w:rFonts w:asciiTheme="majorBidi" w:eastAsia="Calibri" w:hAnsiTheme="majorBidi" w:cstheme="majorBidi"/>
+          <w:sz w:val="20"/>
           <w:szCs w:val="20"/>
         </w:rPr>
         <w:t>Maletic</w:t>
@@ -2491,41 +1808,53 @@
       <w:proofErr w:type="spellEnd"/>
       <w:r>
         <w:rPr>
-          <w:rFonts w:asciiTheme="majorBidi" w:hAnsiTheme="majorBidi" w:cstheme="majorBidi"/>
-          <w:szCs w:val="20"/>
-        </w:rPr>
-        <w:t xml:space="preserve">, J.I., N.A., Kraft, </w:t>
-      </w:r>
-      <w:r>
-        <w:rPr>
-          <w:rFonts w:asciiTheme="majorBidi" w:hAnsiTheme="majorBidi" w:cstheme="majorBidi"/>
+          <w:rFonts w:asciiTheme="majorBidi" w:eastAsia="Calibri" w:hAnsiTheme="majorBidi" w:cstheme="majorBidi"/>
+          <w:sz w:val="20"/>
+          <w:szCs w:val="20"/>
+        </w:rPr>
+        <w:t>, J.I., "</w:t>
+      </w:r>
+      <w:r>
+        <w:rPr>
           <w:b/>
-          <w:bCs/>
-          <w:szCs w:val="20"/>
-        </w:rPr>
-        <w:t>“Poster: A taxonomy of how Method Stereotypes Change</w:t>
-      </w:r>
-      <w:r>
-        <w:rPr>
-          <w:rFonts w:asciiTheme="majorBidi" w:hAnsiTheme="majorBidi" w:cstheme="majorBidi"/>
-          <w:szCs w:val="20"/>
-        </w:rPr>
-        <w:t xml:space="preserve">”, </w:t>
-      </w:r>
-      <w:r>
-        <w:rPr>
-          <w:rFonts w:asciiTheme="majorBidi" w:hAnsiTheme="majorBidi" w:cstheme="majorBidi"/>
+          <w:sz w:val="20"/>
+          <w:szCs w:val="20"/>
+        </w:rPr>
+        <w:t>A Study on Developer Perception of Transformation Languages for Refactoring</w:t>
+      </w:r>
+      <w:r>
+        <w:rPr>
+          <w:rFonts w:asciiTheme="majorBidi" w:eastAsia="Calibri" w:hAnsiTheme="majorBidi" w:cstheme="majorBidi"/>
+          <w:sz w:val="20"/>
+          <w:szCs w:val="20"/>
+        </w:rPr>
+        <w:t>", </w:t>
+      </w:r>
+      <w:r>
+        <w:rPr>
+          <w:sz w:val="20"/>
+          <w:szCs w:val="20"/>
+        </w:rPr>
+        <w:t xml:space="preserve">in </w:t>
+      </w:r>
+      <w:r>
+        <w:rPr>
           <w:i/>
-          <w:iCs/>
-          <w:szCs w:val="20"/>
-        </w:rPr>
-        <w:t>Poster Proceedings of the 40</w:t>
-      </w:r>
-      <w:r>
-        <w:rPr>
-          <w:rFonts w:asciiTheme="majorBidi" w:hAnsiTheme="majorBidi" w:cstheme="majorBidi"/>
-          <w:i/>
-          <w:iCs/>
+          <w:sz w:val="20"/>
+          <w:szCs w:val="20"/>
+        </w:rPr>
+        <w:t>International Workshop on Refactoring</w:t>
+      </w:r>
+      <w:r>
+        <w:rPr>
+          <w:sz w:val="20"/>
+          <w:szCs w:val="20"/>
+        </w:rPr>
+        <w:t>. Montpellier, France, September 4</w:t>
+      </w:r>
+      <w:r>
+        <w:rPr>
+          <w:sz w:val="20"/>
           <w:szCs w:val="20"/>
           <w:vertAlign w:val="superscript"/>
         </w:rPr>
@@ -2533,189 +1862,18 @@
       </w:r>
       <w:r>
         <w:rPr>
-          <w:rFonts w:asciiTheme="majorBidi" w:hAnsiTheme="majorBidi" w:cstheme="majorBidi"/>
-          <w:i/>
-          <w:iCs/>
-          <w:szCs w:val="20"/>
-        </w:rPr>
-        <w:t xml:space="preserve"> International Conference on Software Engineering (ICSE ’18)</w:t>
-      </w:r>
-      <w:r>
-        <w:rPr>
-          <w:rFonts w:asciiTheme="majorBidi" w:hAnsiTheme="majorBidi" w:cstheme="majorBidi"/>
-          <w:szCs w:val="20"/>
-        </w:rPr>
-        <w:t>, Gothenburg, Sweden, May 27</w:t>
-      </w:r>
-      <w:r>
-        <w:rPr>
-          <w:rFonts w:asciiTheme="majorBidi" w:hAnsiTheme="majorBidi" w:cstheme="majorBidi"/>
-          <w:szCs w:val="20"/>
-          <w:vertAlign w:val="superscript"/>
-        </w:rPr>
-        <w:t>th</w:t>
-      </w:r>
-      <w:r>
-        <w:rPr>
-          <w:rFonts w:asciiTheme="majorBidi" w:hAnsiTheme="majorBidi" w:cstheme="majorBidi"/>
-          <w:szCs w:val="20"/>
-        </w:rPr>
-        <w:t xml:space="preserve"> – June 3</w:t>
-      </w:r>
-      <w:r>
-        <w:rPr>
-          <w:rFonts w:asciiTheme="majorBidi" w:hAnsiTheme="majorBidi" w:cstheme="majorBidi"/>
-          <w:szCs w:val="20"/>
-          <w:vertAlign w:val="superscript"/>
-        </w:rPr>
-        <w:t>rd</w:t>
-      </w:r>
-      <w:r>
-        <w:rPr>
-          <w:rFonts w:asciiTheme="majorBidi" w:hAnsiTheme="majorBidi" w:cstheme="majorBidi"/>
-          <w:szCs w:val="20"/>
-        </w:rPr>
-        <w:t>, 2018, 2 pages.</w:t>
-      </w:r>
-    </w:p>
-    <w:p>
-      <w:pPr>
-        <w:pStyle w:val="ListParagraph"/>
-        <w:numPr>
-          <w:ilvl w:val="0"/>
-          <w:numId w:val="3"/>
-        </w:numPr>
-        <w:ind w:left="360"/>
-        <w:rPr>
-          <w:rFonts w:asciiTheme="majorBidi" w:hAnsiTheme="majorBidi" w:cstheme="majorBidi"/>
-          <w:szCs w:val="20"/>
-        </w:rPr>
-      </w:pPr>
-      <w:proofErr w:type="spellStart"/>
-      <w:r>
-        <w:rPr>
-          <w:rFonts w:asciiTheme="majorBidi" w:hAnsiTheme="majorBidi" w:cstheme="majorBidi"/>
-          <w:szCs w:val="20"/>
-        </w:rPr>
-        <w:t>Bartman</w:t>
-      </w:r>
-      <w:proofErr w:type="spellEnd"/>
-      <w:r>
-        <w:rPr>
-          <w:rFonts w:asciiTheme="majorBidi" w:hAnsiTheme="majorBidi" w:cstheme="majorBidi"/>
-          <w:szCs w:val="20"/>
-        </w:rPr>
-        <w:t xml:space="preserve">, B., Newman, C. D., Collard, M.L., </w:t>
-      </w:r>
-      <w:proofErr w:type="spellStart"/>
-      <w:r>
-        <w:rPr>
-          <w:rFonts w:asciiTheme="majorBidi" w:hAnsiTheme="majorBidi" w:cstheme="majorBidi"/>
-          <w:szCs w:val="20"/>
-        </w:rPr>
-        <w:t>Maletic</w:t>
-      </w:r>
-      <w:proofErr w:type="spellEnd"/>
-      <w:r>
-        <w:rPr>
-          <w:rFonts w:asciiTheme="majorBidi" w:hAnsiTheme="majorBidi" w:cstheme="majorBidi"/>
-          <w:szCs w:val="20"/>
-        </w:rPr>
-        <w:t>, J.I. "</w:t>
-      </w:r>
-      <w:r>
-        <w:rPr>
-          <w:rFonts w:asciiTheme="majorBidi" w:eastAsia="MS Mincho" w:hAnsiTheme="majorBidi" w:cstheme="majorBidi"/>
-          <w:b/>
-          <w:szCs w:val="20"/>
-        </w:rPr>
-        <w:t xml:space="preserve"> </w:t>
-      </w:r>
-      <w:proofErr w:type="spellStart"/>
-      <w:r>
-        <w:rPr>
-          <w:rFonts w:asciiTheme="majorBidi" w:hAnsiTheme="majorBidi" w:cstheme="majorBidi"/>
-          <w:b/>
-          <w:szCs w:val="20"/>
-        </w:rPr>
-        <w:t>srcQL</w:t>
-      </w:r>
-      <w:proofErr w:type="spellEnd"/>
-      <w:r>
-        <w:rPr>
-          <w:rFonts w:asciiTheme="majorBidi" w:hAnsiTheme="majorBidi" w:cstheme="majorBidi"/>
-          <w:b/>
-          <w:szCs w:val="20"/>
-        </w:rPr>
-        <w:t>: A Syntax-Aware Query Language for Source Code</w:t>
-      </w:r>
-      <w:r>
-        <w:rPr>
-          <w:rFonts w:asciiTheme="majorBidi" w:hAnsiTheme="majorBidi" w:cstheme="majorBidi"/>
-          <w:szCs w:val="20"/>
-        </w:rPr>
-        <w:t xml:space="preserve">", in the </w:t>
-      </w:r>
-      <w:r>
-        <w:rPr>
-          <w:rFonts w:asciiTheme="majorBidi" w:hAnsiTheme="majorBidi" w:cstheme="majorBidi"/>
-          <w:i/>
-          <w:szCs w:val="20"/>
-        </w:rPr>
-        <w:t xml:space="preserve">Proceedings of 24th IEEE International Conference on Software Analysis, </w:t>
-      </w:r>
-      <w:r>
-        <w:rPr>
-          <w:rFonts w:asciiTheme="majorBidi" w:hAnsiTheme="majorBidi" w:cstheme="majorBidi"/>
-          <w:i/>
-          <w:szCs w:val="20"/>
-        </w:rPr>
-        <w:t>Evolution</w:t>
-      </w:r>
-      <w:r>
-        <w:rPr>
-          <w:rFonts w:asciiTheme="majorBidi" w:hAnsiTheme="majorBidi" w:cstheme="majorBidi"/>
-          <w:i/>
-          <w:szCs w:val="20"/>
-        </w:rPr>
-        <w:t>, and Reengineering</w:t>
-      </w:r>
-      <w:r>
-        <w:rPr>
-          <w:rFonts w:asciiTheme="majorBidi" w:hAnsiTheme="majorBidi" w:cstheme="majorBidi"/>
-          <w:szCs w:val="20"/>
-        </w:rPr>
-        <w:t xml:space="preserve"> (SANER ‘17)</w:t>
-      </w:r>
-      <w:r>
-        <w:rPr>
-          <w:rFonts w:asciiTheme="majorBidi" w:hAnsiTheme="majorBidi" w:cstheme="majorBidi"/>
-          <w:szCs w:val="20"/>
-        </w:rPr>
-        <w:t xml:space="preserve"> </w:t>
-      </w:r>
-      <w:r>
-        <w:rPr>
-          <w:rFonts w:asciiTheme="majorBidi" w:hAnsiTheme="majorBidi" w:cstheme="majorBidi"/>
-          <w:szCs w:val="20"/>
-        </w:rPr>
-        <w:t>Tool Demonstrations Track</w:t>
-      </w:r>
-      <w:r>
-        <w:rPr>
-          <w:rFonts w:asciiTheme="majorBidi" w:hAnsiTheme="majorBidi" w:cstheme="majorBidi"/>
-          <w:szCs w:val="20"/>
-        </w:rPr>
-        <w:t>,</w:t>
-      </w:r>
-      <w:r>
-        <w:rPr>
-          <w:rFonts w:asciiTheme="majorBidi" w:hAnsiTheme="majorBidi" w:cstheme="majorBidi"/>
-          <w:szCs w:val="20"/>
-        </w:rPr>
-        <w:t xml:space="preserve"> Klagenfurt, Austria, Feb. 20-24, 2017, 5 pages.</w:t>
-      </w:r>
-      <w:bookmarkEnd w:id="2"/>
+          <w:sz w:val="20"/>
+          <w:szCs w:val="20"/>
+        </w:rPr>
+        <w:t>, 2018, 8 pages, IEEE</w:t>
+      </w:r>
+      <w:r>
+        <w:rPr>
+          <w:sz w:val="20"/>
+          <w:szCs w:val="20"/>
+        </w:rPr>
+        <w:t>.</w:t>
+      </w:r>
     </w:p>
     <w:p>
       <w:pPr>
@@ -2725,40 +1883,82 @@
           <w:numId w:val="3"/>
         </w:numPr>
         <w:spacing w:after="0" w:line="240" w:lineRule="auto"/>
-        <w:ind w:left="360"/>
-        <w:rPr>
-          <w:rFonts w:asciiTheme="majorBidi" w:eastAsia="Calibri" w:hAnsiTheme="majorBidi" w:cstheme="majorBidi"/>
-          <w:szCs w:val="20"/>
-        </w:rPr>
-      </w:pPr>
-      <w:bookmarkStart w:id="3" w:name="_Ref472606785"/>
-      <w:r>
-        <w:rPr>
-          <w:rFonts w:asciiTheme="majorBidi" w:eastAsia="Calibri" w:hAnsiTheme="majorBidi" w:cstheme="majorBidi"/>
-          <w:szCs w:val="20"/>
-        </w:rPr>
-        <w:t xml:space="preserve">Newman, C.D., </w:t>
-      </w:r>
+        <w:rPr>
+          <w:rFonts w:cs="Times New Roman"/>
+          <w:szCs w:val="20"/>
+        </w:rPr>
+      </w:pPr>
+      <w:r>
+        <w:rPr>
+          <w:rFonts w:cs="Times New Roman"/>
+          <w:color w:val="000000"/>
+          <w:szCs w:val="20"/>
+        </w:rPr>
+        <w:lastRenderedPageBreak/>
+        <w:t>Decker, M., Newman, C., Dragan, N., Collard, M.L., Kraft, N.A., Maletic, J.I., "</w:t>
+      </w:r>
+      <w:r>
+        <w:rPr>
+          <w:b/>
+          <w:szCs w:val="20"/>
+        </w:rPr>
+        <w:t>Which Method-Stereotype Changes are Indicators of Code Smells</w:t>
+      </w:r>
+      <w:r>
+        <w:rPr>
+          <w:rFonts w:cs="Times New Roman"/>
+          <w:color w:val="000000"/>
+          <w:szCs w:val="20"/>
+        </w:rPr>
+        <w:t>", in the Proceedings of the 18th IEEE International Working Conference on Source Code Analysis and Manipulation, Madrid, Spain, Sept 23-24, 2018, 11 pages.</w:t>
+      </w:r>
+    </w:p>
+    <w:p>
+      <w:pPr>
+        <w:pStyle w:val="ListParagraph"/>
+        <w:numPr>
+          <w:ilvl w:val="0"/>
+          <w:numId w:val="3"/>
+        </w:numPr>
+        <w:rPr>
+          <w:rFonts w:asciiTheme="majorBidi" w:hAnsiTheme="majorBidi" w:cstheme="majorBidi"/>
+          <w:szCs w:val="20"/>
+        </w:rPr>
+      </w:pPr>
       <w:proofErr w:type="spellStart"/>
       <w:r>
         <w:rPr>
-          <w:rFonts w:asciiTheme="majorBidi" w:eastAsia="Calibri" w:hAnsiTheme="majorBidi" w:cstheme="majorBidi"/>
-          <w:szCs w:val="20"/>
-        </w:rPr>
-        <w:t>Bartman</w:t>
+          <w:rFonts w:asciiTheme="majorBidi" w:hAnsiTheme="majorBidi" w:cstheme="majorBidi"/>
+          <w:szCs w:val="20"/>
+        </w:rPr>
+        <w:t>Delozier</w:t>
       </w:r>
       <w:proofErr w:type="spellEnd"/>
       <w:r>
         <w:rPr>
-          <w:rFonts w:asciiTheme="majorBidi" w:eastAsia="Calibri" w:hAnsiTheme="majorBidi" w:cstheme="majorBidi"/>
-          <w:szCs w:val="20"/>
-        </w:rPr>
-        <w:t xml:space="preserve">, B., Collard, M.L., </w:t>
+          <w:rFonts w:asciiTheme="majorBidi" w:hAnsiTheme="majorBidi" w:cstheme="majorBidi"/>
+          <w:szCs w:val="20"/>
+        </w:rPr>
+        <w:t>, G., Decker, M.</w:t>
+      </w:r>
+      <w:r>
+        <w:rPr>
+          <w:rFonts w:asciiTheme="majorBidi" w:hAnsiTheme="majorBidi" w:cstheme="majorBidi"/>
+          <w:szCs w:val="20"/>
+        </w:rPr>
+        <w:t>J.</w:t>
+      </w:r>
+      <w:r>
+        <w:rPr>
+          <w:rFonts w:asciiTheme="majorBidi" w:hAnsiTheme="majorBidi" w:cstheme="majorBidi"/>
+          <w:szCs w:val="20"/>
+        </w:rPr>
+        <w:t xml:space="preserve">, Newman, C.D., </w:t>
       </w:r>
       <w:proofErr w:type="spellStart"/>
       <w:r>
         <w:rPr>
-          <w:rFonts w:asciiTheme="majorBidi" w:eastAsia="Calibri" w:hAnsiTheme="majorBidi" w:cstheme="majorBidi"/>
+          <w:rFonts w:asciiTheme="majorBidi" w:hAnsiTheme="majorBidi" w:cstheme="majorBidi"/>
           <w:szCs w:val="20"/>
         </w:rPr>
         <w:t>Maletic</w:t>
@@ -2766,92 +1966,373 @@
       <w:proofErr w:type="spellEnd"/>
       <w:r>
         <w:rPr>
-          <w:rFonts w:asciiTheme="majorBidi" w:eastAsia="Calibri" w:hAnsiTheme="majorBidi" w:cstheme="majorBidi"/>
-          <w:szCs w:val="20"/>
-        </w:rPr>
-        <w:t>, J.I., "</w:t>
-      </w:r>
-      <w:r>
-        <w:rPr>
-          <w:rFonts w:asciiTheme="majorBidi" w:eastAsia="Calibri" w:hAnsiTheme="majorBidi" w:cstheme="majorBidi"/>
+          <w:rFonts w:asciiTheme="majorBidi" w:hAnsiTheme="majorBidi" w:cstheme="majorBidi"/>
+          <w:szCs w:val="20"/>
+        </w:rPr>
+        <w:t>, J.I, “</w:t>
+      </w:r>
+      <w:r>
+        <w:rPr>
+          <w:rFonts w:asciiTheme="majorBidi" w:hAnsiTheme="majorBidi" w:cstheme="majorBidi"/>
           <w:b/>
-          <w:szCs w:val="20"/>
-        </w:rPr>
-        <w:t>Simplifying the Construction of Source Code Transformations via Automatic Syntactic Restructurings</w:t>
-      </w:r>
-      <w:r>
-        <w:rPr>
-          <w:rFonts w:asciiTheme="majorBidi" w:eastAsia="Calibri" w:hAnsiTheme="majorBidi" w:cstheme="majorBidi"/>
-          <w:szCs w:val="20"/>
-        </w:rPr>
-        <w:t>", </w:t>
-      </w:r>
-      <w:r>
-        <w:rPr>
-          <w:rFonts w:asciiTheme="majorBidi" w:eastAsia="Calibri" w:hAnsiTheme="majorBidi" w:cstheme="majorBidi"/>
+          <w:bCs/>
+          <w:szCs w:val="20"/>
+        </w:rPr>
+        <w:t>Leveraging the Agile Development Process for Selecting Invoking/Excluding tests to Support Feature Location</w:t>
+      </w:r>
+      <w:r>
+        <w:rPr>
+          <w:rFonts w:asciiTheme="majorBidi" w:hAnsiTheme="majorBidi" w:cstheme="majorBidi"/>
+          <w:szCs w:val="20"/>
+        </w:rPr>
+        <w:t xml:space="preserve">”, in the </w:t>
+      </w:r>
+      <w:r>
+        <w:rPr>
+          <w:rFonts w:asciiTheme="majorBidi" w:hAnsiTheme="majorBidi" w:cstheme="majorBidi"/>
           <w:i/>
           <w:iCs/>
           <w:szCs w:val="20"/>
         </w:rPr>
-        <w:t>Journal of Software Evolution and Process</w:t>
-      </w:r>
-      <w:r>
-        <w:rPr>
-          <w:rFonts w:asciiTheme="majorBidi" w:eastAsia="Calibri" w:hAnsiTheme="majorBidi" w:cstheme="majorBidi"/>
-          <w:szCs w:val="20"/>
-        </w:rPr>
-        <w:t xml:space="preserve">, Vol. </w:t>
-      </w:r>
-      <w:r>
-        <w:rPr>
-          <w:rFonts w:asciiTheme="majorBidi" w:eastAsia="Calibri" w:hAnsiTheme="majorBidi" w:cstheme="majorBidi"/>
-          <w:szCs w:val="20"/>
-        </w:rPr>
-        <w:t>29</w:t>
-      </w:r>
-      <w:r>
-        <w:rPr>
-          <w:rFonts w:asciiTheme="majorBidi" w:eastAsia="Calibri" w:hAnsiTheme="majorBidi" w:cstheme="majorBidi"/>
-          <w:szCs w:val="20"/>
-        </w:rPr>
-        <w:t>, No.</w:t>
-      </w:r>
-      <w:r>
-        <w:rPr>
-          <w:rFonts w:asciiTheme="majorBidi" w:eastAsia="Calibri" w:hAnsiTheme="majorBidi" w:cstheme="majorBidi"/>
-          <w:szCs w:val="20"/>
-        </w:rPr>
-        <w:t>4</w:t>
-      </w:r>
-      <w:r>
-        <w:rPr>
-          <w:rFonts w:asciiTheme="majorBidi" w:eastAsia="Calibri" w:hAnsiTheme="majorBidi" w:cstheme="majorBidi"/>
-          <w:szCs w:val="20"/>
-        </w:rPr>
-        <w:t xml:space="preserve">, </w:t>
-      </w:r>
-      <w:r>
-        <w:rPr>
-          <w:rFonts w:asciiTheme="majorBidi" w:eastAsia="Calibri" w:hAnsiTheme="majorBidi" w:cstheme="majorBidi"/>
-          <w:szCs w:val="20"/>
-        </w:rPr>
-        <w:t>April</w:t>
-      </w:r>
-      <w:r>
-        <w:rPr>
-          <w:rFonts w:asciiTheme="majorBidi" w:eastAsia="Calibri" w:hAnsiTheme="majorBidi" w:cstheme="majorBidi"/>
-          <w:szCs w:val="20"/>
-        </w:rPr>
-        <w:t xml:space="preserve"> 2017, 28 pages,</w:t>
+        <w:t xml:space="preserve">Proceedings of </w:t>
+      </w:r>
+      <w:proofErr w:type="gramStart"/>
+      <w:r>
+        <w:rPr>
+          <w:rFonts w:asciiTheme="majorBidi" w:hAnsiTheme="majorBidi" w:cstheme="majorBidi"/>
+          <w:i/>
+          <w:iCs/>
+          <w:szCs w:val="20"/>
+        </w:rPr>
+        <w:t>The</w:t>
+      </w:r>
+      <w:proofErr w:type="gramEnd"/>
+      <w:r>
+        <w:rPr>
+          <w:rFonts w:asciiTheme="majorBidi" w:hAnsiTheme="majorBidi" w:cstheme="majorBidi"/>
+          <w:i/>
+          <w:iCs/>
+          <w:szCs w:val="20"/>
+        </w:rPr>
+        <w:t xml:space="preserve"> xx IEEE In</w:t>
+      </w:r>
+      <w:r>
+        <w:rPr>
+          <w:rFonts w:asciiTheme="majorBidi" w:hAnsiTheme="majorBidi" w:cstheme="majorBidi"/>
+          <w:i/>
+          <w:iCs/>
+          <w:szCs w:val="20"/>
+        </w:rPr>
+        <w:t>t</w:t>
+      </w:r>
+      <w:r>
+        <w:rPr>
+          <w:rFonts w:asciiTheme="majorBidi" w:hAnsiTheme="majorBidi" w:cstheme="majorBidi"/>
+          <w:i/>
+          <w:iCs/>
+          <w:szCs w:val="20"/>
+        </w:rPr>
+        <w:t>ernational Conference on Program Comprehension (ICPC ’18) Industry Track</w:t>
+      </w:r>
+      <w:r>
+        <w:rPr>
+          <w:rFonts w:asciiTheme="majorBidi" w:hAnsiTheme="majorBidi" w:cstheme="majorBidi"/>
+          <w:szCs w:val="20"/>
+        </w:rPr>
+        <w:t>, Gothenburg, Sweden, May 27</w:t>
+      </w:r>
+      <w:r>
+        <w:rPr>
+          <w:rFonts w:asciiTheme="majorBidi" w:hAnsiTheme="majorBidi" w:cstheme="majorBidi"/>
+          <w:szCs w:val="20"/>
+          <w:vertAlign w:val="superscript"/>
+        </w:rPr>
+        <w:t>th</w:t>
+      </w:r>
+      <w:r>
+        <w:rPr>
+          <w:rFonts w:asciiTheme="majorBidi" w:hAnsiTheme="majorBidi" w:cstheme="majorBidi"/>
+          <w:szCs w:val="20"/>
+        </w:rPr>
+        <w:t>-28</w:t>
+      </w:r>
+      <w:r>
+        <w:rPr>
+          <w:rFonts w:asciiTheme="majorBidi" w:hAnsiTheme="majorBidi" w:cstheme="majorBidi"/>
+          <w:szCs w:val="20"/>
+          <w:vertAlign w:val="superscript"/>
+        </w:rPr>
+        <w:t>th</w:t>
+      </w:r>
+      <w:r>
+        <w:rPr>
+          <w:rFonts w:asciiTheme="majorBidi" w:hAnsiTheme="majorBidi" w:cstheme="majorBidi"/>
+          <w:szCs w:val="20"/>
+        </w:rPr>
+        <w:t>, 2018, 10 pages.</w:t>
+      </w:r>
+    </w:p>
+    <w:p>
+      <w:pPr>
+        <w:pStyle w:val="ListParagraph"/>
+        <w:numPr>
+          <w:ilvl w:val="0"/>
+          <w:numId w:val="3"/>
+        </w:numPr>
+        <w:rPr>
+          <w:rFonts w:asciiTheme="majorBidi" w:hAnsiTheme="majorBidi" w:cstheme="majorBidi"/>
+          <w:szCs w:val="20"/>
+        </w:rPr>
+      </w:pPr>
+      <w:r>
+        <w:rPr>
+          <w:rFonts w:asciiTheme="majorBidi" w:hAnsiTheme="majorBidi" w:cstheme="majorBidi"/>
+          <w:szCs w:val="20"/>
+        </w:rPr>
+        <w:t>Decker</w:t>
+      </w:r>
+      <w:r>
+        <w:rPr>
+          <w:rFonts w:asciiTheme="majorBidi" w:hAnsiTheme="majorBidi" w:cstheme="majorBidi"/>
+          <w:szCs w:val="20"/>
+        </w:rPr>
+        <w:t xml:space="preserve">, M.J., Newman C.D., Dragan N., Collard, M.L., </w:t>
+      </w:r>
+      <w:proofErr w:type="spellStart"/>
+      <w:r>
+        <w:rPr>
+          <w:rFonts w:asciiTheme="majorBidi" w:hAnsiTheme="majorBidi" w:cstheme="majorBidi"/>
+          <w:szCs w:val="20"/>
+        </w:rPr>
+        <w:t>Maletic</w:t>
+      </w:r>
+      <w:proofErr w:type="spellEnd"/>
+      <w:r>
+        <w:rPr>
+          <w:rFonts w:asciiTheme="majorBidi" w:hAnsiTheme="majorBidi" w:cstheme="majorBidi"/>
+          <w:szCs w:val="20"/>
+        </w:rPr>
+        <w:t xml:space="preserve">, J.I., N.A., Kraft, </w:t>
+      </w:r>
+      <w:r>
+        <w:rPr>
+          <w:rFonts w:asciiTheme="majorBidi" w:hAnsiTheme="majorBidi" w:cstheme="majorBidi"/>
+          <w:b/>
+          <w:bCs/>
+          <w:szCs w:val="20"/>
+        </w:rPr>
+        <w:t>“Poster: A taxonomy of how Method Stereotypes Change</w:t>
+      </w:r>
+      <w:r>
+        <w:rPr>
+          <w:rFonts w:asciiTheme="majorBidi" w:hAnsiTheme="majorBidi" w:cstheme="majorBidi"/>
+          <w:szCs w:val="20"/>
+        </w:rPr>
+        <w:t xml:space="preserve">”, </w:t>
+      </w:r>
+      <w:r>
+        <w:rPr>
+          <w:rFonts w:asciiTheme="majorBidi" w:hAnsiTheme="majorBidi" w:cstheme="majorBidi"/>
+          <w:i/>
+          <w:iCs/>
+          <w:szCs w:val="20"/>
+        </w:rPr>
+        <w:t>Poster Proceedings of the 40</w:t>
+      </w:r>
+      <w:r>
+        <w:rPr>
+          <w:rFonts w:asciiTheme="majorBidi" w:hAnsiTheme="majorBidi" w:cstheme="majorBidi"/>
+          <w:i/>
+          <w:iCs/>
+          <w:szCs w:val="20"/>
+          <w:vertAlign w:val="superscript"/>
+        </w:rPr>
+        <w:t>th</w:t>
+      </w:r>
+      <w:r>
+        <w:rPr>
+          <w:rFonts w:asciiTheme="majorBidi" w:hAnsiTheme="majorBidi" w:cstheme="majorBidi"/>
+          <w:i/>
+          <w:iCs/>
+          <w:szCs w:val="20"/>
+        </w:rPr>
+        <w:t xml:space="preserve"> International Conference on Software Engineering (ICSE ’18)</w:t>
+      </w:r>
+      <w:r>
+        <w:rPr>
+          <w:rFonts w:asciiTheme="majorBidi" w:hAnsiTheme="majorBidi" w:cstheme="majorBidi"/>
+          <w:szCs w:val="20"/>
+        </w:rPr>
+        <w:t>, Gothenburg, Sweden, May 27</w:t>
+      </w:r>
+      <w:r>
+        <w:rPr>
+          <w:rFonts w:asciiTheme="majorBidi" w:hAnsiTheme="majorBidi" w:cstheme="majorBidi"/>
+          <w:szCs w:val="20"/>
+          <w:vertAlign w:val="superscript"/>
+        </w:rPr>
+        <w:t>th</w:t>
+      </w:r>
+      <w:r>
+        <w:rPr>
+          <w:rFonts w:asciiTheme="majorBidi" w:hAnsiTheme="majorBidi" w:cstheme="majorBidi"/>
+          <w:szCs w:val="20"/>
+        </w:rPr>
+        <w:t xml:space="preserve"> – June 3</w:t>
+      </w:r>
+      <w:r>
+        <w:rPr>
+          <w:rFonts w:asciiTheme="majorBidi" w:hAnsiTheme="majorBidi" w:cstheme="majorBidi"/>
+          <w:szCs w:val="20"/>
+          <w:vertAlign w:val="superscript"/>
+        </w:rPr>
+        <w:t>rd</w:t>
+      </w:r>
+      <w:r>
+        <w:rPr>
+          <w:rFonts w:asciiTheme="majorBidi" w:hAnsiTheme="majorBidi" w:cstheme="majorBidi"/>
+          <w:szCs w:val="20"/>
+        </w:rPr>
+        <w:t>, 2018, 2 pages.</w:t>
+      </w:r>
+    </w:p>
+    <w:p>
+      <w:pPr>
+        <w:pStyle w:val="ListParagraph"/>
+        <w:numPr>
+          <w:ilvl w:val="0"/>
+          <w:numId w:val="3"/>
+        </w:numPr>
+        <w:rPr>
+          <w:rFonts w:asciiTheme="majorBidi" w:hAnsiTheme="majorBidi" w:cstheme="majorBidi"/>
+          <w:szCs w:val="20"/>
+        </w:rPr>
+      </w:pPr>
+      <w:proofErr w:type="spellStart"/>
+      <w:r>
+        <w:rPr>
+          <w:rFonts w:asciiTheme="majorBidi" w:hAnsiTheme="majorBidi" w:cstheme="majorBidi"/>
+          <w:szCs w:val="20"/>
+        </w:rPr>
+        <w:t>Bartman</w:t>
+      </w:r>
+      <w:proofErr w:type="spellEnd"/>
+      <w:r>
+        <w:rPr>
+          <w:rFonts w:asciiTheme="majorBidi" w:hAnsiTheme="majorBidi" w:cstheme="majorBidi"/>
+          <w:szCs w:val="20"/>
+        </w:rPr>
+        <w:t xml:space="preserve">, B., Newman, C. D., Collard, M.L., </w:t>
+      </w:r>
+      <w:proofErr w:type="spellStart"/>
+      <w:r>
+        <w:rPr>
+          <w:rFonts w:asciiTheme="majorBidi" w:hAnsiTheme="majorBidi" w:cstheme="majorBidi"/>
+          <w:szCs w:val="20"/>
+        </w:rPr>
+        <w:t>Maletic</w:t>
+      </w:r>
+      <w:proofErr w:type="spellEnd"/>
+      <w:r>
+        <w:rPr>
+          <w:rFonts w:asciiTheme="majorBidi" w:hAnsiTheme="majorBidi" w:cstheme="majorBidi"/>
+          <w:szCs w:val="20"/>
+        </w:rPr>
+        <w:t>, J.I. "</w:t>
+      </w:r>
+      <w:r>
+        <w:rPr>
+          <w:rFonts w:asciiTheme="majorBidi" w:eastAsia="MS Mincho" w:hAnsiTheme="majorBidi" w:cstheme="majorBidi"/>
+          <w:b/>
+          <w:szCs w:val="20"/>
+        </w:rPr>
+        <w:t xml:space="preserve"> </w:t>
+      </w:r>
+      <w:proofErr w:type="spellStart"/>
+      <w:r>
+        <w:rPr>
+          <w:rFonts w:asciiTheme="majorBidi" w:hAnsiTheme="majorBidi" w:cstheme="majorBidi"/>
+          <w:b/>
+          <w:szCs w:val="20"/>
+        </w:rPr>
+        <w:t>srcQL</w:t>
+      </w:r>
+      <w:proofErr w:type="spellEnd"/>
+      <w:r>
+        <w:rPr>
+          <w:rFonts w:asciiTheme="majorBidi" w:hAnsiTheme="majorBidi" w:cstheme="majorBidi"/>
+          <w:b/>
+          <w:szCs w:val="20"/>
+        </w:rPr>
+        <w:t>: A Syntax-Aware Query Language for Source Code</w:t>
+      </w:r>
+      <w:r>
+        <w:rPr>
+          <w:rFonts w:asciiTheme="majorBidi" w:hAnsiTheme="majorBidi" w:cstheme="majorBidi"/>
+          <w:szCs w:val="20"/>
+        </w:rPr>
+        <w:t xml:space="preserve">", in the </w:t>
+      </w:r>
+      <w:r>
+        <w:rPr>
+          <w:rFonts w:asciiTheme="majorBidi" w:hAnsiTheme="majorBidi" w:cstheme="majorBidi"/>
+          <w:i/>
+          <w:szCs w:val="20"/>
+        </w:rPr>
+        <w:t xml:space="preserve">Proceedings of 24th IEEE International Conference on Software Analysis, </w:t>
+      </w:r>
+      <w:r>
+        <w:rPr>
+          <w:rFonts w:asciiTheme="majorBidi" w:hAnsiTheme="majorBidi" w:cstheme="majorBidi"/>
+          <w:i/>
+          <w:szCs w:val="20"/>
+        </w:rPr>
+        <w:t>Evolution</w:t>
+      </w:r>
+      <w:r>
+        <w:rPr>
+          <w:rFonts w:asciiTheme="majorBidi" w:hAnsiTheme="majorBidi" w:cstheme="majorBidi"/>
+          <w:i/>
+          <w:szCs w:val="20"/>
+        </w:rPr>
+        <w:t>, and Reengineering</w:t>
+      </w:r>
+      <w:r>
+        <w:rPr>
+          <w:rFonts w:asciiTheme="majorBidi" w:hAnsiTheme="majorBidi" w:cstheme="majorBidi"/>
+          <w:szCs w:val="20"/>
+        </w:rPr>
+        <w:t xml:space="preserve"> (SANER ‘17)</w:t>
+      </w:r>
+      <w:r>
+        <w:rPr>
+          <w:rFonts w:asciiTheme="majorBidi" w:hAnsiTheme="majorBidi" w:cstheme="majorBidi"/>
+          <w:szCs w:val="20"/>
+        </w:rPr>
+        <w:t xml:space="preserve"> </w:t>
+      </w:r>
+      <w:r>
+        <w:rPr>
+          <w:rFonts w:asciiTheme="majorBidi" w:hAnsiTheme="majorBidi" w:cstheme="majorBidi"/>
+          <w:szCs w:val="20"/>
+        </w:rPr>
+        <w:t>Tool Demonstrations Track</w:t>
+      </w:r>
+      <w:r>
+        <w:rPr>
+          <w:rFonts w:asciiTheme="majorBidi" w:hAnsiTheme="majorBidi" w:cstheme="majorBidi"/>
+          <w:szCs w:val="20"/>
+        </w:rPr>
+        <w:t>,</w:t>
+      </w:r>
+      <w:r>
+        <w:rPr>
+          <w:rFonts w:asciiTheme="majorBidi" w:hAnsiTheme="majorBidi" w:cstheme="majorBidi"/>
+          <w:szCs w:val="20"/>
+        </w:rPr>
+        <w:t xml:space="preserve"> Klagenfurt, Austria, Feb. 20-24, 2017, 5 pages.</w:t>
       </w:r>
       <w:bookmarkEnd w:id="3"/>
-      <w:r>
-        <w:rPr>
-          <w:rFonts w:asciiTheme="majorBidi" w:eastAsia="Calibri" w:hAnsiTheme="majorBidi" w:cstheme="majorBidi"/>
-          <w:szCs w:val="20"/>
-        </w:rPr>
-        <w:t xml:space="preserve"> DOI 10.1002/smr.1831.</w:t>
-      </w:r>
     </w:p>
     <w:p>
       <w:pPr>
@@ -2861,40 +2342,39 @@
           <w:numId w:val="3"/>
         </w:numPr>
         <w:spacing w:after="0" w:line="240" w:lineRule="auto"/>
-        <w:ind w:left="360"/>
-        <w:rPr>
-          <w:rFonts w:asciiTheme="majorBidi" w:hAnsiTheme="majorBidi" w:cstheme="majorBidi"/>
-          <w:szCs w:val="20"/>
-        </w:rPr>
-      </w:pPr>
-      <w:bookmarkStart w:id="4" w:name="_Ref472606763"/>
-      <w:r>
-        <w:rPr>
-          <w:rFonts w:asciiTheme="majorBidi" w:hAnsiTheme="majorBidi" w:cstheme="majorBidi"/>
-          <w:szCs w:val="20"/>
-        </w:rPr>
-        <w:t xml:space="preserve">Newman, C. D., Newman, </w:t>
+        <w:rPr>
+          <w:rFonts w:asciiTheme="majorBidi" w:eastAsia="Calibri" w:hAnsiTheme="majorBidi" w:cstheme="majorBidi"/>
+          <w:szCs w:val="20"/>
+        </w:rPr>
+      </w:pPr>
+      <w:bookmarkStart w:id="4" w:name="_Ref472606785"/>
+      <w:r>
+        <w:rPr>
+          <w:rFonts w:asciiTheme="majorBidi" w:eastAsia="Calibri" w:hAnsiTheme="majorBidi" w:cstheme="majorBidi"/>
+          <w:szCs w:val="20"/>
+        </w:rPr>
+        <w:t xml:space="preserve">Newman, C.D., </w:t>
       </w:r>
       <w:proofErr w:type="spellStart"/>
       <w:r>
         <w:rPr>
-          <w:rFonts w:asciiTheme="majorBidi" w:hAnsiTheme="majorBidi" w:cstheme="majorBidi"/>
-          <w:szCs w:val="20"/>
-        </w:rPr>
-        <w:t>Alsuhaibani</w:t>
+          <w:rFonts w:asciiTheme="majorBidi" w:eastAsia="Calibri" w:hAnsiTheme="majorBidi" w:cstheme="majorBidi"/>
+          <w:szCs w:val="20"/>
+        </w:rPr>
+        <w:t>Bartman</w:t>
       </w:r>
       <w:proofErr w:type="spellEnd"/>
       <w:r>
         <w:rPr>
-          <w:rFonts w:asciiTheme="majorBidi" w:hAnsiTheme="majorBidi" w:cstheme="majorBidi"/>
-          <w:szCs w:val="20"/>
-        </w:rPr>
-        <w:t xml:space="preserve">, R., Collard, M.L., </w:t>
+          <w:rFonts w:asciiTheme="majorBidi" w:eastAsia="Calibri" w:hAnsiTheme="majorBidi" w:cstheme="majorBidi"/>
+          <w:szCs w:val="20"/>
+        </w:rPr>
+        <w:t xml:space="preserve">, B., Collard, M.L., </w:t>
       </w:r>
       <w:proofErr w:type="spellStart"/>
       <w:r>
         <w:rPr>
-          <w:rFonts w:asciiTheme="majorBidi" w:hAnsiTheme="majorBidi" w:cstheme="majorBidi"/>
+          <w:rFonts w:asciiTheme="majorBidi" w:eastAsia="Calibri" w:hAnsiTheme="majorBidi" w:cstheme="majorBidi"/>
           <w:szCs w:val="20"/>
         </w:rPr>
         <w:t>Maletic</w:t>
@@ -2902,42 +2382,92 @@
       <w:proofErr w:type="spellEnd"/>
       <w:r>
         <w:rPr>
-          <w:rFonts w:asciiTheme="majorBidi" w:hAnsiTheme="majorBidi" w:cstheme="majorBidi"/>
-          <w:szCs w:val="20"/>
-        </w:rPr>
-        <w:t xml:space="preserve">, J.I., </w:t>
-      </w:r>
-      <w:r>
-        <w:rPr>
-          <w:rFonts w:asciiTheme="majorBidi" w:hAnsiTheme="majorBidi" w:cstheme="majorBidi"/>
+          <w:rFonts w:asciiTheme="majorBidi" w:eastAsia="Calibri" w:hAnsiTheme="majorBidi" w:cstheme="majorBidi"/>
+          <w:szCs w:val="20"/>
+        </w:rPr>
+        <w:t>, J.I., "</w:t>
+      </w:r>
+      <w:r>
+        <w:rPr>
+          <w:rFonts w:asciiTheme="majorBidi" w:eastAsia="Calibri" w:hAnsiTheme="majorBidi" w:cstheme="majorBidi"/>
           <w:b/>
           <w:szCs w:val="20"/>
         </w:rPr>
-        <w:t>"Lexical Categories for Source Code Identifiers</w:t>
-      </w:r>
-      <w:r>
-        <w:rPr>
-          <w:rFonts w:asciiTheme="majorBidi" w:hAnsiTheme="majorBidi" w:cstheme="majorBidi"/>
-          <w:szCs w:val="20"/>
-        </w:rPr>
-        <w:t xml:space="preserve">", </w:t>
-      </w:r>
-      <w:r>
-        <w:rPr>
-          <w:rFonts w:asciiTheme="majorBidi" w:hAnsiTheme="majorBidi" w:cstheme="majorBidi"/>
+        <w:t>Simplifying the Construction of Source Code Transformations via Automatic Syntactic Restructurings</w:t>
+      </w:r>
+      <w:r>
+        <w:rPr>
+          <w:rFonts w:asciiTheme="majorBidi" w:eastAsia="Calibri" w:hAnsiTheme="majorBidi" w:cstheme="majorBidi"/>
+          <w:szCs w:val="20"/>
+        </w:rPr>
+        <w:t>", </w:t>
+      </w:r>
+      <w:r>
+        <w:rPr>
+          <w:rFonts w:asciiTheme="majorBidi" w:eastAsia="Calibri" w:hAnsiTheme="majorBidi" w:cstheme="majorBidi"/>
           <w:i/>
-          <w:szCs w:val="20"/>
-        </w:rPr>
-        <w:t xml:space="preserve">in the Proceedings of the 24th IEEE International Conference on Software Analysis, Evolution, and Reengineering </w:t>
-      </w:r>
-      <w:r>
-        <w:rPr>
-          <w:rFonts w:asciiTheme="majorBidi" w:hAnsiTheme="majorBidi" w:cstheme="majorBidi"/>
-          <w:szCs w:val="20"/>
-        </w:rPr>
-        <w:t>(SANER'17), Klagenfurt, Austria, Feb. 20-24, 2017, 12 pages</w:t>
+          <w:iCs/>
+          <w:szCs w:val="20"/>
+        </w:rPr>
+        <w:t>Journal of Software Evolution and Process</w:t>
+      </w:r>
+      <w:r>
+        <w:rPr>
+          <w:rFonts w:asciiTheme="majorBidi" w:eastAsia="Calibri" w:hAnsiTheme="majorBidi" w:cstheme="majorBidi"/>
+          <w:szCs w:val="20"/>
+        </w:rPr>
+        <w:t xml:space="preserve">, Vol. </w:t>
+      </w:r>
+      <w:r>
+        <w:rPr>
+          <w:rFonts w:asciiTheme="majorBidi" w:eastAsia="Calibri" w:hAnsiTheme="majorBidi" w:cstheme="majorBidi"/>
+          <w:szCs w:val="20"/>
+        </w:rPr>
+        <w:t>29</w:t>
+      </w:r>
+      <w:r>
+        <w:rPr>
+          <w:rFonts w:asciiTheme="majorBidi" w:eastAsia="Calibri" w:hAnsiTheme="majorBidi" w:cstheme="majorBidi"/>
+          <w:szCs w:val="20"/>
+        </w:rPr>
+        <w:t>, No.</w:t>
+      </w:r>
+      <w:r>
+        <w:rPr>
+          <w:rFonts w:asciiTheme="majorBidi" w:eastAsia="Calibri" w:hAnsiTheme="majorBidi" w:cstheme="majorBidi"/>
+          <w:szCs w:val="20"/>
+        </w:rPr>
+        <w:t>4</w:t>
+      </w:r>
+      <w:r>
+        <w:rPr>
+          <w:rFonts w:asciiTheme="majorBidi" w:eastAsia="Calibri" w:hAnsiTheme="majorBidi" w:cstheme="majorBidi"/>
+          <w:szCs w:val="20"/>
+        </w:rPr>
+        <w:t xml:space="preserve">, </w:t>
+      </w:r>
+      <w:r>
+        <w:rPr>
+          <w:rFonts w:asciiTheme="majorBidi" w:eastAsia="Calibri" w:hAnsiTheme="majorBidi" w:cstheme="majorBidi"/>
+          <w:szCs w:val="20"/>
+        </w:rPr>
+        <w:t>April</w:t>
+      </w:r>
+      <w:r>
+        <w:rPr>
+          <w:rFonts w:asciiTheme="majorBidi" w:eastAsia="Calibri" w:hAnsiTheme="majorBidi" w:cstheme="majorBidi"/>
+          <w:szCs w:val="20"/>
+        </w:rPr>
+        <w:t xml:space="preserve"> 2017, 28 pages,</w:t>
       </w:r>
       <w:bookmarkEnd w:id="4"/>
+      <w:r>
+        <w:rPr>
+          <w:rFonts w:asciiTheme="majorBidi" w:eastAsia="Calibri" w:hAnsiTheme="majorBidi" w:cstheme="majorBidi"/>
+          <w:szCs w:val="20"/>
+        </w:rPr>
+        <w:t xml:space="preserve"> DOI 10.1002/smr.1831.</w:t>
+      </w:r>
     </w:p>
     <w:p>
       <w:pPr>
@@ -2947,18 +2477,18 @@
           <w:numId w:val="3"/>
         </w:numPr>
         <w:spacing w:after="0" w:line="240" w:lineRule="auto"/>
-        <w:ind w:left="360"/>
-        <w:rPr>
-          <w:rFonts w:asciiTheme="majorBidi" w:hAnsiTheme="majorBidi" w:cstheme="majorBidi"/>
-          <w:szCs w:val="20"/>
-        </w:rPr>
-      </w:pPr>
-      <w:r>
-        <w:rPr>
-          <w:rFonts w:asciiTheme="majorBidi" w:hAnsiTheme="majorBidi" w:cstheme="majorBidi"/>
-          <w:szCs w:val="20"/>
-        </w:rPr>
-        <w:t xml:space="preserve">Newman, C.D., Michael L. Collard, and Jonathan I. </w:t>
+        <w:rPr>
+          <w:rFonts w:asciiTheme="majorBidi" w:hAnsiTheme="majorBidi" w:cstheme="majorBidi"/>
+          <w:szCs w:val="20"/>
+        </w:rPr>
+      </w:pPr>
+      <w:bookmarkStart w:id="5" w:name="_Ref472606763"/>
+      <w:r>
+        <w:rPr>
+          <w:rFonts w:asciiTheme="majorBidi" w:hAnsiTheme="majorBidi" w:cstheme="majorBidi"/>
+          <w:szCs w:val="20"/>
+        </w:rPr>
+        <w:t xml:space="preserve">Newman, C. D., Newman, </w:t>
       </w:r>
       <w:proofErr w:type="spellStart"/>
       <w:r>
@@ -2966,6 +2496,22 @@
           <w:rFonts w:asciiTheme="majorBidi" w:hAnsiTheme="majorBidi" w:cstheme="majorBidi"/>
           <w:szCs w:val="20"/>
         </w:rPr>
+        <w:t>Alsuhaibani</w:t>
+      </w:r>
+      <w:proofErr w:type="spellEnd"/>
+      <w:r>
+        <w:rPr>
+          <w:rFonts w:asciiTheme="majorBidi" w:hAnsiTheme="majorBidi" w:cstheme="majorBidi"/>
+          <w:szCs w:val="20"/>
+        </w:rPr>
+        <w:t xml:space="preserve">, R., Collard, M.L., </w:t>
+      </w:r>
+      <w:proofErr w:type="spellStart"/>
+      <w:r>
+        <w:rPr>
+          <w:rFonts w:asciiTheme="majorBidi" w:hAnsiTheme="majorBidi" w:cstheme="majorBidi"/>
+          <w:szCs w:val="20"/>
+        </w:rPr>
         <w:t>Maletic</w:t>
       </w:r>
       <w:proofErr w:type="spellEnd"/>
@@ -2974,69 +2520,39 @@
           <w:rFonts w:asciiTheme="majorBidi" w:hAnsiTheme="majorBidi" w:cstheme="majorBidi"/>
           <w:szCs w:val="20"/>
         </w:rPr>
-        <w:t xml:space="preserve">. 2016. </w:t>
-      </w:r>
-      <w:r>
-        <w:rPr>
-          <w:rFonts w:asciiTheme="majorBidi" w:hAnsiTheme="majorBidi" w:cstheme="majorBidi"/>
-          <w:szCs w:val="20"/>
-        </w:rPr>
-        <w:t>“</w:t>
-      </w:r>
-      <w:proofErr w:type="spellStart"/>
+        <w:t xml:space="preserve">, J.I., </w:t>
+      </w:r>
       <w:r>
         <w:rPr>
           <w:rFonts w:asciiTheme="majorBidi" w:hAnsiTheme="majorBidi" w:cstheme="majorBidi"/>
           <w:b/>
           <w:szCs w:val="20"/>
         </w:rPr>
-        <w:t>srcType</w:t>
-      </w:r>
-      <w:proofErr w:type="spellEnd"/>
-      <w:r>
-        <w:rPr>
-          <w:rFonts w:asciiTheme="majorBidi" w:hAnsiTheme="majorBidi" w:cstheme="majorBidi"/>
-          <w:b/>
-          <w:szCs w:val="20"/>
-        </w:rPr>
-        <w:t>: A Tool for Efficient Static Type Resolution</w:t>
-      </w:r>
-      <w:r>
-        <w:rPr>
-          <w:rFonts w:asciiTheme="majorBidi" w:hAnsiTheme="majorBidi" w:cstheme="majorBidi"/>
-          <w:szCs w:val="20"/>
-        </w:rPr>
-        <w:t>”</w:t>
-      </w:r>
-      <w:r>
-        <w:rPr>
-          <w:rFonts w:asciiTheme="majorBidi" w:hAnsiTheme="majorBidi" w:cstheme="majorBidi"/>
-          <w:szCs w:val="20"/>
-        </w:rPr>
-        <w:t>, i</w:t>
-      </w:r>
-      <w:r>
-        <w:rPr>
-          <w:rFonts w:asciiTheme="majorBidi" w:hAnsiTheme="majorBidi" w:cstheme="majorBidi"/>
-          <w:szCs w:val="20"/>
-        </w:rPr>
-        <w:t xml:space="preserve">n </w:t>
-      </w:r>
-      <w:r>
-        <w:rPr>
-          <w:rStyle w:val="Emphasis"/>
-          <w:rFonts w:asciiTheme="majorBidi" w:hAnsiTheme="majorBidi" w:cstheme="majorBidi"/>
-          <w:szCs w:val="20"/>
-        </w:rPr>
-        <w:t>Proceedings of the 32nd International Conference on Software Maintenance and Evolution</w:t>
-      </w:r>
-      <w:r>
-        <w:rPr>
-          <w:rFonts w:asciiTheme="majorBidi" w:hAnsiTheme="majorBidi" w:cstheme="majorBidi"/>
-          <w:szCs w:val="20"/>
-        </w:rPr>
-        <w:t xml:space="preserve"> (ICSME ‘16). IEEE, Raleigh, NC, USA. 2 pages.</w:t>
-      </w:r>
+        <w:t>"Lexical Categories for Source Code Identifiers</w:t>
+      </w:r>
+      <w:r>
+        <w:rPr>
+          <w:rFonts w:asciiTheme="majorBidi" w:hAnsiTheme="majorBidi" w:cstheme="majorBidi"/>
+          <w:szCs w:val="20"/>
+        </w:rPr>
+        <w:t xml:space="preserve">", </w:t>
+      </w:r>
+      <w:r>
+        <w:rPr>
+          <w:rFonts w:asciiTheme="majorBidi" w:hAnsiTheme="majorBidi" w:cstheme="majorBidi"/>
+          <w:i/>
+          <w:szCs w:val="20"/>
+        </w:rPr>
+        <w:t xml:space="preserve">in the Proceedings of the 24th IEEE International Conference on Software Analysis, Evolution, and Reengineering </w:t>
+      </w:r>
+      <w:r>
+        <w:rPr>
+          <w:rFonts w:asciiTheme="majorBidi" w:hAnsiTheme="majorBidi" w:cstheme="majorBidi"/>
+          <w:szCs w:val="20"/>
+        </w:rPr>
+        <w:t>(SANER'17), Klagenfurt, Austria, Feb. 20-24, 2017, 12 pages</w:t>
+      </w:r>
+      <w:bookmarkEnd w:id="5"/>
     </w:p>
     <w:p>
       <w:pPr>
@@ -3046,18 +2562,17 @@
           <w:numId w:val="3"/>
         </w:numPr>
         <w:spacing w:after="0" w:line="240" w:lineRule="auto"/>
-        <w:ind w:left="360"/>
-        <w:rPr>
-          <w:rFonts w:asciiTheme="majorBidi" w:hAnsiTheme="majorBidi" w:cstheme="majorBidi"/>
-          <w:szCs w:val="20"/>
-        </w:rPr>
-      </w:pPr>
-      <w:r>
-        <w:rPr>
-          <w:rFonts w:asciiTheme="majorBidi" w:hAnsiTheme="majorBidi" w:cstheme="majorBidi"/>
-          <w:szCs w:val="20"/>
-        </w:rPr>
-        <w:t xml:space="preserve">Newman, C.D., </w:t>
+        <w:rPr>
+          <w:rFonts w:asciiTheme="majorBidi" w:hAnsiTheme="majorBidi" w:cstheme="majorBidi"/>
+          <w:szCs w:val="20"/>
+        </w:rPr>
+      </w:pPr>
+      <w:r>
+        <w:rPr>
+          <w:rFonts w:asciiTheme="majorBidi" w:hAnsiTheme="majorBidi" w:cstheme="majorBidi"/>
+          <w:szCs w:val="20"/>
+        </w:rPr>
+        <w:t xml:space="preserve">Newman, C.D., Michael L. Collard, and Jonathan I. </w:t>
       </w:r>
       <w:proofErr w:type="spellStart"/>
       <w:r>
@@ -3065,7 +2580,7 @@
           <w:rFonts w:asciiTheme="majorBidi" w:hAnsiTheme="majorBidi" w:cstheme="majorBidi"/>
           <w:szCs w:val="20"/>
         </w:rPr>
-        <w:t>Tessandra</w:t>
+        <w:t>Maletic</w:t>
       </w:r>
       <w:proofErr w:type="spellEnd"/>
       <w:r>
@@ -3073,64 +2588,32 @@
           <w:rFonts w:asciiTheme="majorBidi" w:hAnsiTheme="majorBidi" w:cstheme="majorBidi"/>
           <w:szCs w:val="20"/>
         </w:rPr>
-        <w:t xml:space="preserve"> Sage, Michael L. Collard, Hakam W. </w:t>
+        <w:t xml:space="preserve">. 2016. </w:t>
+      </w:r>
+      <w:r>
+        <w:rPr>
+          <w:rFonts w:asciiTheme="majorBidi" w:hAnsiTheme="majorBidi" w:cstheme="majorBidi"/>
+          <w:szCs w:val="20"/>
+        </w:rPr>
+        <w:t>“</w:t>
       </w:r>
       <w:proofErr w:type="spellStart"/>
       <w:r>
         <w:rPr>
           <w:rFonts w:asciiTheme="majorBidi" w:hAnsiTheme="majorBidi" w:cstheme="majorBidi"/>
-          <w:szCs w:val="20"/>
-        </w:rPr>
-        <w:t>Alomari</w:t>
+          <w:b/>
+          <w:szCs w:val="20"/>
+        </w:rPr>
+        <w:t>srcType</w:t>
       </w:r>
       <w:proofErr w:type="spellEnd"/>
       <w:r>
         <w:rPr>
           <w:rFonts w:asciiTheme="majorBidi" w:hAnsiTheme="majorBidi" w:cstheme="majorBidi"/>
-          <w:szCs w:val="20"/>
-        </w:rPr>
-        <w:t xml:space="preserve">, and Jonathan I. </w:t>
-      </w:r>
-      <w:proofErr w:type="spellStart"/>
-      <w:r>
-        <w:rPr>
-          <w:rFonts w:asciiTheme="majorBidi" w:hAnsiTheme="majorBidi" w:cstheme="majorBidi"/>
-          <w:szCs w:val="20"/>
-        </w:rPr>
-        <w:t>Maletic</w:t>
-      </w:r>
-      <w:proofErr w:type="spellEnd"/>
-      <w:r>
-        <w:rPr>
-          <w:rFonts w:asciiTheme="majorBidi" w:hAnsiTheme="majorBidi" w:cstheme="majorBidi"/>
-          <w:szCs w:val="20"/>
-        </w:rPr>
-        <w:t xml:space="preserve">. 2016. </w:t>
-      </w:r>
-      <w:r>
-        <w:rPr>
-          <w:rFonts w:asciiTheme="majorBidi" w:hAnsiTheme="majorBidi" w:cstheme="majorBidi"/>
-          <w:szCs w:val="20"/>
-        </w:rPr>
-        <w:t>“</w:t>
-      </w:r>
-      <w:proofErr w:type="spellStart"/>
-      <w:r>
-        <w:rPr>
-          <w:rFonts w:asciiTheme="majorBidi" w:hAnsiTheme="majorBidi" w:cstheme="majorBidi"/>
           <w:b/>
           <w:szCs w:val="20"/>
         </w:rPr>
-        <w:t>srcSlice</w:t>
-      </w:r>
-      <w:proofErr w:type="spellEnd"/>
-      <w:r>
-        <w:rPr>
-          <w:rFonts w:asciiTheme="majorBidi" w:hAnsiTheme="majorBidi" w:cstheme="majorBidi"/>
-          <w:b/>
-          <w:szCs w:val="20"/>
-        </w:rPr>
-        <w:t>: a tool for efficient static forward slicing</w:t>
+        <w:t>: A Tool for Efficient Static Type Resolution</w:t>
       </w:r>
       <w:r>
         <w:rPr>
@@ -3144,14 +2627,7 @@
           <w:rFonts w:asciiTheme="majorBidi" w:hAnsiTheme="majorBidi" w:cstheme="majorBidi"/>
           <w:szCs w:val="20"/>
         </w:rPr>
-        <w:t>,</w:t>
-      </w:r>
-      <w:r>
-        <w:rPr>
-          <w:rFonts w:asciiTheme="majorBidi" w:hAnsiTheme="majorBidi" w:cstheme="majorBidi"/>
-          <w:szCs w:val="20"/>
-        </w:rPr>
-        <w:t xml:space="preserve"> i</w:t>
+        <w:t>, i</w:t>
       </w:r>
       <w:r>
         <w:rPr>
@@ -3166,14 +2642,14 @@
           <w:rFonts w:asciiTheme="majorBidi" w:hAnsiTheme="majorBidi" w:cstheme="majorBidi"/>
           <w:szCs w:val="20"/>
         </w:rPr>
-        <w:t>Proceedings of the 38th International Conference on Software Engineering Companion</w:t>
-      </w:r>
-      <w:r>
-        <w:rPr>
-          <w:rFonts w:asciiTheme="majorBidi" w:hAnsiTheme="majorBidi" w:cstheme="majorBidi"/>
-          <w:szCs w:val="20"/>
-        </w:rPr>
-        <w:t xml:space="preserve"> (ICSE '16). ACM, New York, NY, USA, 621-624. </w:t>
+        <w:t>Proceedings of the 32nd International Conference on Software Maintenance and Evolution</w:t>
+      </w:r>
+      <w:r>
+        <w:rPr>
+          <w:rFonts w:asciiTheme="majorBidi" w:hAnsiTheme="majorBidi" w:cstheme="majorBidi"/>
+          <w:szCs w:val="20"/>
+        </w:rPr>
+        <w:t xml:space="preserve"> (ICSME ‘16). IEEE, Raleigh, NC, USA. 2 pages.</w:t>
       </w:r>
     </w:p>
     <w:p>
@@ -3184,19 +2660,17 @@
           <w:numId w:val="3"/>
         </w:numPr>
         <w:spacing w:after="0" w:line="240" w:lineRule="auto"/>
-        <w:ind w:left="360"/>
-        <w:rPr>
-          <w:rFonts w:asciiTheme="majorBidi" w:hAnsiTheme="majorBidi" w:cstheme="majorBidi"/>
-          <w:szCs w:val="20"/>
-        </w:rPr>
-      </w:pPr>
-      <w:bookmarkStart w:id="5" w:name="_Ref472608858"/>
-      <w:r>
-        <w:rPr>
-          <w:rFonts w:asciiTheme="majorBidi" w:hAnsiTheme="majorBidi" w:cstheme="majorBidi"/>
-          <w:szCs w:val="20"/>
-        </w:rPr>
-        <w:t xml:space="preserve">R. S. </w:t>
+        <w:rPr>
+          <w:rFonts w:asciiTheme="majorBidi" w:hAnsiTheme="majorBidi" w:cstheme="majorBidi"/>
+          <w:szCs w:val="20"/>
+        </w:rPr>
+      </w:pPr>
+      <w:r>
+        <w:rPr>
+          <w:rFonts w:asciiTheme="majorBidi" w:hAnsiTheme="majorBidi" w:cstheme="majorBidi"/>
+          <w:szCs w:val="20"/>
+        </w:rPr>
+        <w:t xml:space="preserve">Newman, C.D., </w:t>
       </w:r>
       <w:proofErr w:type="spellStart"/>
       <w:r>
@@ -3204,7 +2678,7 @@
           <w:rFonts w:asciiTheme="majorBidi" w:hAnsiTheme="majorBidi" w:cstheme="majorBidi"/>
           <w:szCs w:val="20"/>
         </w:rPr>
-        <w:t>Alsuhaibani</w:t>
+        <w:t>Tessandra</w:t>
       </w:r>
       <w:proofErr w:type="spellEnd"/>
       <w:r>
@@ -3212,7 +2686,7 @@
           <w:rFonts w:asciiTheme="majorBidi" w:hAnsiTheme="majorBidi" w:cstheme="majorBidi"/>
           <w:szCs w:val="20"/>
         </w:rPr>
-        <w:t xml:space="preserve">, C. D. Newman, M. L. Collard and J. I. </w:t>
+        <w:t xml:space="preserve"> Sage, Michael L. Collard, Hakam W. </w:t>
       </w:r>
       <w:proofErr w:type="spellStart"/>
       <w:r>
@@ -3220,6 +2694,22 @@
           <w:rFonts w:asciiTheme="majorBidi" w:hAnsiTheme="majorBidi" w:cstheme="majorBidi"/>
           <w:szCs w:val="20"/>
         </w:rPr>
+        <w:t>Alomari</w:t>
+      </w:r>
+      <w:proofErr w:type="spellEnd"/>
+      <w:r>
+        <w:rPr>
+          <w:rFonts w:asciiTheme="majorBidi" w:hAnsiTheme="majorBidi" w:cstheme="majorBidi"/>
+          <w:szCs w:val="20"/>
+        </w:rPr>
+        <w:t xml:space="preserve">, and Jonathan I. </w:t>
+      </w:r>
+      <w:proofErr w:type="spellStart"/>
+      <w:r>
+        <w:rPr>
+          <w:rFonts w:asciiTheme="majorBidi" w:hAnsiTheme="majorBidi" w:cstheme="majorBidi"/>
+          <w:szCs w:val="20"/>
+        </w:rPr>
         <w:t>Maletic</w:t>
       </w:r>
       <w:proofErr w:type="spellEnd"/>
@@ -3228,35 +2718,43 @@
           <w:rFonts w:asciiTheme="majorBidi" w:hAnsiTheme="majorBidi" w:cstheme="majorBidi"/>
           <w:szCs w:val="20"/>
         </w:rPr>
-        <w:t>, "</w:t>
-      </w:r>
+        <w:t xml:space="preserve">. 2016. </w:t>
+      </w:r>
+      <w:r>
+        <w:rPr>
+          <w:rFonts w:asciiTheme="majorBidi" w:hAnsiTheme="majorBidi" w:cstheme="majorBidi"/>
+          <w:szCs w:val="20"/>
+        </w:rPr>
+        <w:t>“</w:t>
+      </w:r>
+      <w:proofErr w:type="spellStart"/>
       <w:r>
         <w:rPr>
           <w:rFonts w:asciiTheme="majorBidi" w:hAnsiTheme="majorBidi" w:cstheme="majorBidi"/>
           <w:b/>
           <w:szCs w:val="20"/>
         </w:rPr>
-        <w:t>Heuristic-based part-of-speech tagging of sourc</w:t>
-      </w:r>
+        <w:t>srcSlice</w:t>
+      </w:r>
+      <w:proofErr w:type="spellEnd"/>
       <w:r>
         <w:rPr>
           <w:rFonts w:asciiTheme="majorBidi" w:hAnsiTheme="majorBidi" w:cstheme="majorBidi"/>
           <w:b/>
           <w:szCs w:val="20"/>
         </w:rPr>
-        <w:t>e code identifiers and comments</w:t>
-      </w:r>
-      <w:r>
-        <w:rPr>
-          <w:rFonts w:asciiTheme="majorBidi" w:hAnsiTheme="majorBidi" w:cstheme="majorBidi"/>
-          <w:szCs w:val="20"/>
-        </w:rPr>
-        <w:t>"</w:t>
-      </w:r>
-      <w:r>
-        <w:rPr>
-          <w:rFonts w:asciiTheme="majorBidi" w:hAnsiTheme="majorBidi" w:cstheme="majorBidi"/>
-          <w:b/>
+        <w:t>: a tool for efficient static forward slicing</w:t>
+      </w:r>
+      <w:r>
+        <w:rPr>
+          <w:rFonts w:asciiTheme="majorBidi" w:hAnsiTheme="majorBidi" w:cstheme="majorBidi"/>
+          <w:szCs w:val="20"/>
+        </w:rPr>
+        <w:t>”</w:t>
+      </w:r>
+      <w:r>
+        <w:rPr>
+          <w:rFonts w:asciiTheme="majorBidi" w:hAnsiTheme="majorBidi" w:cstheme="majorBidi"/>
           <w:szCs w:val="20"/>
         </w:rPr>
         <w:t>,</w:t>
@@ -3264,10 +2762,16 @@
       <w:r>
         <w:rPr>
           <w:rFonts w:asciiTheme="majorBidi" w:hAnsiTheme="majorBidi" w:cstheme="majorBidi"/>
-          <w:b/>
-          <w:szCs w:val="20"/>
-        </w:rPr>
-        <w:t xml:space="preserve"> </w:t>
+          <w:szCs w:val="20"/>
+        </w:rPr>
+        <w:t xml:space="preserve"> i</w:t>
+      </w:r>
+      <w:r>
+        <w:rPr>
+          <w:rFonts w:asciiTheme="majorBidi" w:hAnsiTheme="majorBidi" w:cstheme="majorBidi"/>
+          <w:szCs w:val="20"/>
+        </w:rPr>
+        <w:t xml:space="preserve">n </w:t>
       </w:r>
       <w:r>
         <w:rPr>
@@ -3275,16 +2779,15 @@
           <w:rFonts w:asciiTheme="majorBidi" w:hAnsiTheme="majorBidi" w:cstheme="majorBidi"/>
           <w:szCs w:val="20"/>
         </w:rPr>
-        <w:t>Mining Unstructured Data (MUD), 2015 IEEE 5th Workshop on</w:t>
-      </w:r>
-      <w:r>
-        <w:rPr>
-          <w:rFonts w:asciiTheme="majorBidi" w:hAnsiTheme="majorBidi" w:cstheme="majorBidi"/>
-          <w:szCs w:val="20"/>
-        </w:rPr>
-        <w:t>, Bremen, 2015, pp. 1-6.</w:t>
-      </w:r>
-      <w:bookmarkEnd w:id="5"/>
+        <w:t>Proceedings of the 38th International Conference on Software Engineering Companion</w:t>
+      </w:r>
+      <w:r>
+        <w:rPr>
+          <w:rFonts w:asciiTheme="majorBidi" w:hAnsiTheme="majorBidi" w:cstheme="majorBidi"/>
+          <w:szCs w:val="20"/>
+        </w:rPr>
+        <w:t xml:space="preserve"> (ICSE '16). ACM, New York, NY, USA, 621-624. </w:t>
+      </w:r>
     </w:p>
     <w:p>
       <w:pPr>
@@ -3293,66 +2796,107 @@
           <w:ilvl w:val="0"/>
           <w:numId w:val="3"/>
         </w:numPr>
-        <w:ind w:left="360"/>
-        <w:rPr>
-          <w:rFonts w:asciiTheme="majorBidi" w:hAnsiTheme="majorBidi" w:cstheme="majorBidi"/>
-        </w:rPr>
-      </w:pPr>
+        <w:spacing w:after="0" w:line="240" w:lineRule="auto"/>
+        <w:rPr>
+          <w:rFonts w:asciiTheme="majorBidi" w:hAnsiTheme="majorBidi" w:cstheme="majorBidi"/>
+          <w:szCs w:val="20"/>
+        </w:rPr>
+      </w:pPr>
+      <w:bookmarkStart w:id="6" w:name="_Ref472608858"/>
+      <w:r>
+        <w:rPr>
+          <w:rFonts w:asciiTheme="majorBidi" w:hAnsiTheme="majorBidi" w:cstheme="majorBidi"/>
+          <w:szCs w:val="20"/>
+        </w:rPr>
+        <w:t xml:space="preserve">R. S. </w:t>
+      </w:r>
       <w:proofErr w:type="spellStart"/>
       <w:r>
         <w:rPr>
           <w:rFonts w:asciiTheme="majorBidi" w:hAnsiTheme="majorBidi" w:cstheme="majorBidi"/>
-        </w:rPr>
-        <w:t>Alali</w:t>
+          <w:szCs w:val="20"/>
+        </w:rPr>
+        <w:t>Alsuhaibani</w:t>
       </w:r>
       <w:proofErr w:type="spellEnd"/>
       <w:r>
         <w:rPr>
           <w:rFonts w:asciiTheme="majorBidi" w:hAnsiTheme="majorBidi" w:cstheme="majorBidi"/>
-        </w:rPr>
-        <w:t xml:space="preserve">, A., </w:t>
+          <w:szCs w:val="20"/>
+        </w:rPr>
+        <w:t xml:space="preserve">, C. D. Newman, M. L. Collard and J. I. </w:t>
       </w:r>
       <w:proofErr w:type="spellStart"/>
       <w:r>
         <w:rPr>
           <w:rFonts w:asciiTheme="majorBidi" w:hAnsiTheme="majorBidi" w:cstheme="majorBidi"/>
-        </w:rPr>
-        <w:t>Bartman</w:t>
+          <w:szCs w:val="20"/>
+        </w:rPr>
+        <w:t>Maletic</w:t>
       </w:r>
       <w:proofErr w:type="spellEnd"/>
       <w:r>
         <w:rPr>
           <w:rFonts w:asciiTheme="majorBidi" w:hAnsiTheme="majorBidi" w:cstheme="majorBidi"/>
-        </w:rPr>
-        <w:t xml:space="preserve">, B., Newman, C.D., </w:t>
-      </w:r>
-      <w:proofErr w:type="spellStart"/>
-      <w:r>
-        <w:rPr>
-          <w:rFonts w:asciiTheme="majorBidi" w:hAnsiTheme="majorBidi" w:cstheme="majorBidi"/>
-        </w:rPr>
-        <w:t>Maletic</w:t>
-      </w:r>
-      <w:proofErr w:type="spellEnd"/>
-      <w:r>
-        <w:rPr>
-          <w:rFonts w:asciiTheme="majorBidi" w:hAnsiTheme="majorBidi" w:cstheme="majorBidi"/>
-        </w:rPr>
-        <w:t>, J.I., "</w:t>
+          <w:szCs w:val="20"/>
+        </w:rPr>
+        <w:t>, "</w:t>
       </w:r>
       <w:r>
         <w:rPr>
           <w:rFonts w:asciiTheme="majorBidi" w:hAnsiTheme="majorBidi" w:cstheme="majorBidi"/>
           <w:b/>
-        </w:rPr>
-        <w:t>A Preliminary Investigation of Using Age and Distance Measures in the Detection of Evolutionary Couplings</w:t>
-      </w:r>
-      <w:r>
-        <w:rPr>
-          <w:rFonts w:asciiTheme="majorBidi" w:hAnsiTheme="majorBidi" w:cstheme="majorBidi"/>
-        </w:rPr>
-        <w:t>" in the Proceedings of the ACM International Working Conference on Mining Software Repositories (MSR'13), San Francisco, California, May 18-19, 2013, pp. 169-172.</w:t>
-      </w:r>
+          <w:szCs w:val="20"/>
+        </w:rPr>
+        <w:t>Heuristic-based part-of-speech tagging of sourc</w:t>
+      </w:r>
+      <w:r>
+        <w:rPr>
+          <w:rFonts w:asciiTheme="majorBidi" w:hAnsiTheme="majorBidi" w:cstheme="majorBidi"/>
+          <w:b/>
+          <w:szCs w:val="20"/>
+        </w:rPr>
+        <w:t>e code identifiers and comments</w:t>
+      </w:r>
+      <w:r>
+        <w:rPr>
+          <w:rFonts w:asciiTheme="majorBidi" w:hAnsiTheme="majorBidi" w:cstheme="majorBidi"/>
+          <w:szCs w:val="20"/>
+        </w:rPr>
+        <w:t>"</w:t>
+      </w:r>
+      <w:r>
+        <w:rPr>
+          <w:rFonts w:asciiTheme="majorBidi" w:hAnsiTheme="majorBidi" w:cstheme="majorBidi"/>
+          <w:b/>
+          <w:szCs w:val="20"/>
+        </w:rPr>
+        <w:t>,</w:t>
+      </w:r>
+      <w:r>
+        <w:rPr>
+          <w:rFonts w:asciiTheme="majorBidi" w:hAnsiTheme="majorBidi" w:cstheme="majorBidi"/>
+          <w:b/>
+          <w:szCs w:val="20"/>
+        </w:rPr>
+        <w:t xml:space="preserve"> </w:t>
+      </w:r>
+      <w:r>
+        <w:rPr>
+          <w:rStyle w:val="Emphasis"/>
+          <w:rFonts w:asciiTheme="majorBidi" w:hAnsiTheme="majorBidi" w:cstheme="majorBidi"/>
+          <w:szCs w:val="20"/>
+        </w:rPr>
+        <w:t>Mining Unstructured Data (MUD), 2015 IEEE 5th Workshop on</w:t>
+      </w:r>
+      <w:r>
+        <w:rPr>
+          <w:rFonts w:asciiTheme="majorBidi" w:hAnsiTheme="majorBidi" w:cstheme="majorBidi"/>
+          <w:szCs w:val="20"/>
+        </w:rPr>
+        <w:t>, Bremen, 2015, pp. 1-6.</w:t>
+      </w:r>
+      <w:bookmarkEnd w:id="6"/>
     </w:p>
     <w:p>
       <w:pPr>
@@ -3361,7 +2905,73 @@
           <w:ilvl w:val="0"/>
           <w:numId w:val="3"/>
         </w:numPr>
-        <w:ind w:left="360"/>
+        <w:rPr>
+          <w:rFonts w:asciiTheme="majorBidi" w:hAnsiTheme="majorBidi" w:cstheme="majorBidi"/>
+        </w:rPr>
+      </w:pPr>
+      <w:proofErr w:type="spellStart"/>
+      <w:r>
+        <w:rPr>
+          <w:rFonts w:asciiTheme="majorBidi" w:hAnsiTheme="majorBidi" w:cstheme="majorBidi"/>
+        </w:rPr>
+        <w:t>Alali</w:t>
+      </w:r>
+      <w:proofErr w:type="spellEnd"/>
+      <w:r>
+        <w:rPr>
+          <w:rFonts w:asciiTheme="majorBidi" w:hAnsiTheme="majorBidi" w:cstheme="majorBidi"/>
+        </w:rPr>
+        <w:t xml:space="preserve">, A., </w:t>
+      </w:r>
+      <w:proofErr w:type="spellStart"/>
+      <w:r>
+        <w:rPr>
+          <w:rFonts w:asciiTheme="majorBidi" w:hAnsiTheme="majorBidi" w:cstheme="majorBidi"/>
+        </w:rPr>
+        <w:t>Bartman</w:t>
+      </w:r>
+      <w:proofErr w:type="spellEnd"/>
+      <w:r>
+        <w:rPr>
+          <w:rFonts w:asciiTheme="majorBidi" w:hAnsiTheme="majorBidi" w:cstheme="majorBidi"/>
+        </w:rPr>
+        <w:t xml:space="preserve">, B., Newman, C.D., </w:t>
+      </w:r>
+      <w:proofErr w:type="spellStart"/>
+      <w:r>
+        <w:rPr>
+          <w:rFonts w:asciiTheme="majorBidi" w:hAnsiTheme="majorBidi" w:cstheme="majorBidi"/>
+        </w:rPr>
+        <w:t>Maletic</w:t>
+      </w:r>
+      <w:proofErr w:type="spellEnd"/>
+      <w:r>
+        <w:rPr>
+          <w:rFonts w:asciiTheme="majorBidi" w:hAnsiTheme="majorBidi" w:cstheme="majorBidi"/>
+        </w:rPr>
+        <w:t>, J.I., "</w:t>
+      </w:r>
+      <w:r>
+        <w:rPr>
+          <w:rFonts w:asciiTheme="majorBidi" w:hAnsiTheme="majorBidi" w:cstheme="majorBidi"/>
+          <w:b/>
+        </w:rPr>
+        <w:t>A Preliminary Investigation of Using Age and Distance Measures in the Detection of Evolutionary Couplings</w:t>
+      </w:r>
+      <w:r>
+        <w:rPr>
+          <w:rFonts w:asciiTheme="majorBidi" w:hAnsiTheme="majorBidi" w:cstheme="majorBidi"/>
+        </w:rPr>
+        <w:t>" in the Proceedings of the ACM International Working Conference on Mining Software Repositories (MSR'13), San Francisco, California, May 18-19, 2013, pp. 169-172.</w:t>
+      </w:r>
+    </w:p>
+    <w:p>
+      <w:pPr>
+        <w:pStyle w:val="ListParagraph"/>
+        <w:numPr>
+          <w:ilvl w:val="0"/>
+          <w:numId w:val="3"/>
+        </w:numPr>
         <w:rPr>
           <w:rFonts w:asciiTheme="majorBidi" w:hAnsiTheme="majorBidi" w:cstheme="majorBidi"/>
           <w:b/>
@@ -3473,7 +3083,6 @@
         <w:rPr>
           <w:rFonts w:eastAsia="Calibri"/>
         </w:rPr>
-        <w:lastRenderedPageBreak/>
         <w:t>Online Publications</w:t>
       </w:r>
     </w:p>
@@ -3538,7 +3147,7 @@
         </w:rPr>
         <w:t xml:space="preserve">. </w:t>
       </w:r>
-      <w:hyperlink r:id="rId16" w:history="1">
+      <w:hyperlink r:id="rId13" w:history="1">
         <w:r>
           <w:rPr>
             <w:rStyle w:val="Hyperlink"/>
@@ -3605,7 +3214,7 @@
         </w:rPr>
         <w:t xml:space="preserve">rogram slicer </w:t>
       </w:r>
-      <w:hyperlink r:id="rId17" w:history="1">
+      <w:hyperlink r:id="rId14" w:history="1">
         <w:r>
           <w:rPr>
             <w:rStyle w:val="Hyperlink"/>
@@ -3643,7 +3252,7 @@
       <w:r>
         <w:t xml:space="preserve">ool for static type resolution </w:t>
       </w:r>
-      <w:hyperlink r:id="rId18" w:history="1">
+      <w:hyperlink r:id="rId15" w:history="1">
         <w:r>
           <w:rPr>
             <w:rStyle w:val="Hyperlink"/>
@@ -3733,7 +3342,7 @@
       <w:r>
         <w:t xml:space="preserve">Event-Driven dispatcher framework to assist in the construction of srcML tools -- </w:t>
       </w:r>
-      <w:hyperlink r:id="rId19" w:history="1">
+      <w:hyperlink r:id="rId16" w:history="1">
         <w:r>
           <w:rPr>
             <w:rStyle w:val="Hyperlink"/>
@@ -3756,6 +3365,7 @@
         <w:rPr>
           <w:rFonts w:eastAsia="Calibri"/>
         </w:rPr>
+        <w:lastRenderedPageBreak/>
         <w:t>Teaching &amp; Mentoring</w:t>
       </w:r>
     </w:p>
@@ -3883,7 +3493,7 @@
               <w:tc>
                 <w:tcPr>
                   <w:tcW w:w="3447" w:type="dxa"/>
-                  <w:shd w:val="pct5" w:color="auto" w:fill="auto"/>
+                  <w:shd w:val="clear" w:color="auto" w:fill="FFFFFF" w:themeFill="background1"/>
                   <w:vAlign w:val="center"/>
                 </w:tcPr>
                 <w:p>
@@ -3899,14 +3509,14 @@
                       <w:b/>
                       <w:szCs w:val="20"/>
                     </w:rPr>
-                    <w:t>Personal Software Engineering</w:t>
+                    <w:t>Foundations of Software Engineering</w:t>
                   </w:r>
                 </w:p>
               </w:tc>
               <w:tc>
                 <w:tcPr>
                   <w:tcW w:w="2668" w:type="dxa"/>
-                  <w:shd w:val="pct5" w:color="auto" w:fill="auto"/>
+                  <w:shd w:val="clear" w:color="auto" w:fill="FFFFFF" w:themeFill="background1"/>
                   <w:vAlign w:val="center"/>
                 </w:tcPr>
                 <w:p>
@@ -3920,14 +3530,14 @@
                     <w:rPr>
                       <w:szCs w:val="20"/>
                     </w:rPr>
-                    <w:t>Spring 2018</w:t>
+                    <w:t>Fall 2018</w:t>
                   </w:r>
                 </w:p>
               </w:tc>
               <w:tc>
                 <w:tcPr>
                   <w:tcW w:w="3074" w:type="dxa"/>
-                  <w:shd w:val="pct5" w:color="auto" w:fill="auto"/>
+                  <w:shd w:val="clear" w:color="auto" w:fill="FFFFFF" w:themeFill="background1"/>
                   <w:vAlign w:val="center"/>
                 </w:tcPr>
                 <w:p>
@@ -3953,7 +3563,7 @@
               <w:tc>
                 <w:tcPr>
                   <w:tcW w:w="3447" w:type="dxa"/>
-                  <w:shd w:val="pct5" w:color="auto" w:fill="auto"/>
+                  <w:shd w:val="clear" w:color="auto" w:fill="FFFFFF" w:themeFill="background1"/>
                   <w:vAlign w:val="center"/>
                 </w:tcPr>
                 <w:p>
@@ -3969,14 +3579,14 @@
                       <w:b/>
                       <w:szCs w:val="20"/>
                     </w:rPr>
-                    <w:t>Software Quality Engineering</w:t>
+                    <w:t>Personal Software Engineering</w:t>
                   </w:r>
                 </w:p>
               </w:tc>
               <w:tc>
                 <w:tcPr>
                   <w:tcW w:w="2668" w:type="dxa"/>
-                  <w:shd w:val="pct5" w:color="auto" w:fill="auto"/>
+                  <w:shd w:val="clear" w:color="auto" w:fill="FFFFFF" w:themeFill="background1"/>
                   <w:vAlign w:val="center"/>
                 </w:tcPr>
                 <w:p>
@@ -3990,14 +3600,14 @@
                     <w:rPr>
                       <w:szCs w:val="20"/>
                     </w:rPr>
-                    <w:t>Fall 2017</w:t>
+                    <w:t>Spring 2018</w:t>
                   </w:r>
                 </w:p>
               </w:tc>
               <w:tc>
                 <w:tcPr>
                   <w:tcW w:w="3074" w:type="dxa"/>
-                  <w:shd w:val="pct5" w:color="auto" w:fill="auto"/>
+                  <w:shd w:val="clear" w:color="auto" w:fill="FFFFFF" w:themeFill="background1"/>
                   <w:vAlign w:val="center"/>
                 </w:tcPr>
                 <w:p>
@@ -4023,7 +3633,77 @@
               <w:tc>
                 <w:tcPr>
                   <w:tcW w:w="3447" w:type="dxa"/>
-                  <w:shd w:val="pct5" w:color="auto" w:fill="auto"/>
+                  <w:shd w:val="clear" w:color="auto" w:fill="FFFFFF" w:themeFill="background1"/>
+                  <w:vAlign w:val="center"/>
+                </w:tcPr>
+                <w:p>
+                  <w:pPr>
+                    <w:jc w:val="center"/>
+                    <w:rPr>
+                      <w:b/>
+                      <w:szCs w:val="20"/>
+                    </w:rPr>
+                  </w:pPr>
+                  <w:r>
+                    <w:rPr>
+                      <w:b/>
+                      <w:szCs w:val="20"/>
+                    </w:rPr>
+                    <w:t>Software Quality Engineering</w:t>
+                  </w:r>
+                </w:p>
+              </w:tc>
+              <w:tc>
+                <w:tcPr>
+                  <w:tcW w:w="2668" w:type="dxa"/>
+                  <w:shd w:val="clear" w:color="auto" w:fill="FFFFFF" w:themeFill="background1"/>
+                  <w:vAlign w:val="center"/>
+                </w:tcPr>
+                <w:p>
+                  <w:pPr>
+                    <w:jc w:val="center"/>
+                    <w:rPr>
+                      <w:szCs w:val="20"/>
+                    </w:rPr>
+                  </w:pPr>
+                  <w:r>
+                    <w:rPr>
+                      <w:szCs w:val="20"/>
+                    </w:rPr>
+                    <w:t>Fall 2017</w:t>
+                  </w:r>
+                </w:p>
+              </w:tc>
+              <w:tc>
+                <w:tcPr>
+                  <w:tcW w:w="3074" w:type="dxa"/>
+                  <w:shd w:val="clear" w:color="auto" w:fill="FFFFFF" w:themeFill="background1"/>
+                  <w:vAlign w:val="center"/>
+                </w:tcPr>
+                <w:p>
+                  <w:pPr>
+                    <w:jc w:val="center"/>
+                    <w:rPr>
+                      <w:szCs w:val="20"/>
+                    </w:rPr>
+                  </w:pPr>
+                  <w:r>
+                    <w:rPr>
+                      <w:szCs w:val="20"/>
+                    </w:rPr>
+                    <w:t>Rochester Institute of Technology</w:t>
+                  </w:r>
+                </w:p>
+              </w:tc>
+            </w:tr>
+            <w:tr>
+              <w:trPr>
+                <w:trHeight w:val="251"/>
+              </w:trPr>
+              <w:tc>
+                <w:tcPr>
+                  <w:tcW w:w="3447" w:type="dxa"/>
+                  <w:shd w:val="clear" w:color="auto" w:fill="FFFFFF" w:themeFill="background1"/>
                   <w:vAlign w:val="center"/>
                 </w:tcPr>
                 <w:p>
@@ -4046,7 +3726,7 @@
               <w:tc>
                 <w:tcPr>
                   <w:tcW w:w="2668" w:type="dxa"/>
-                  <w:shd w:val="pct5" w:color="auto" w:fill="auto"/>
+                  <w:shd w:val="clear" w:color="auto" w:fill="FFFFFF" w:themeFill="background1"/>
                   <w:vAlign w:val="center"/>
                 </w:tcPr>
                 <w:p>
@@ -4067,7 +3747,7 @@
               <w:tc>
                 <w:tcPr>
                   <w:tcW w:w="3074" w:type="dxa"/>
-                  <w:shd w:val="pct5" w:color="auto" w:fill="auto"/>
+                  <w:shd w:val="clear" w:color="auto" w:fill="FFFFFF" w:themeFill="background1"/>
                   <w:vAlign w:val="center"/>
                 </w:tcPr>
                 <w:p>
@@ -4093,7 +3773,7 @@
               <w:tc>
                 <w:tcPr>
                   <w:tcW w:w="3447" w:type="dxa"/>
-                  <w:shd w:val="pct5" w:color="auto" w:fill="auto"/>
+                  <w:shd w:val="clear" w:color="auto" w:fill="FFFFFF" w:themeFill="background1"/>
                   <w:vAlign w:val="center"/>
                 </w:tcPr>
                 <w:p>
@@ -4116,7 +3796,7 @@
               <w:tc>
                 <w:tcPr>
                   <w:tcW w:w="2668" w:type="dxa"/>
-                  <w:shd w:val="pct5" w:color="auto" w:fill="auto"/>
+                  <w:shd w:val="clear" w:color="auto" w:fill="FFFFFF" w:themeFill="background1"/>
                   <w:vAlign w:val="center"/>
                 </w:tcPr>
                 <w:p>
@@ -4137,7 +3817,7 @@
               <w:tc>
                 <w:tcPr>
                   <w:tcW w:w="3074" w:type="dxa"/>
-                  <w:shd w:val="pct5" w:color="auto" w:fill="auto"/>
+                  <w:shd w:val="clear" w:color="auto" w:fill="FFFFFF" w:themeFill="background1"/>
                   <w:vAlign w:val="center"/>
                 </w:tcPr>
                 <w:p>
@@ -4191,12 +3871,14 @@
         </w:numPr>
         <w:rPr>
           <w:rFonts w:asciiTheme="majorBidi" w:hAnsiTheme="majorBidi" w:cstheme="majorBidi"/>
+          <w:szCs w:val="20"/>
         </w:rPr>
       </w:pPr>
       <w:proofErr w:type="spellStart"/>
       <w:r>
         <w:rPr>
           <w:rFonts w:asciiTheme="majorBidi" w:hAnsiTheme="majorBidi" w:cstheme="majorBidi"/>
+          <w:szCs w:val="20"/>
         </w:rPr>
         <w:t>Dishant</w:t>
       </w:r>
@@ -4204,27 +3886,21 @@
       <w:r>
         <w:rPr>
           <w:rFonts w:asciiTheme="majorBidi" w:hAnsiTheme="majorBidi" w:cstheme="majorBidi"/>
-        </w:rPr>
-        <w:t xml:space="preserve"> </w:t>
-      </w:r>
-      <w:r>
-        <w:rPr>
-          <w:rFonts w:asciiTheme="majorBidi" w:hAnsiTheme="majorBidi" w:cstheme="majorBidi"/>
-          <w:sz w:val="22"/>
-        </w:rPr>
-        <w:t xml:space="preserve">Kaushik – Aug 2017 </w:t>
-      </w:r>
-      <w:r>
-        <w:rPr>
-          <w:rFonts w:asciiTheme="majorBidi" w:hAnsiTheme="majorBidi" w:cstheme="majorBidi"/>
-          <w:sz w:val="22"/>
+          <w:szCs w:val="20"/>
+        </w:rPr>
+        <w:t xml:space="preserve"> Kaushik – Aug 2017 </w:t>
+      </w:r>
+      <w:r>
+        <w:rPr>
+          <w:rFonts w:asciiTheme="majorBidi" w:hAnsiTheme="majorBidi" w:cstheme="majorBidi"/>
+          <w:szCs w:val="20"/>
         </w:rPr>
         <w:t>–</w:t>
       </w:r>
       <w:r>
         <w:rPr>
           <w:rFonts w:asciiTheme="majorBidi" w:hAnsiTheme="majorBidi" w:cstheme="majorBidi"/>
-          <w:sz w:val="22"/>
+          <w:szCs w:val="20"/>
         </w:rPr>
         <w:t xml:space="preserve"> Present</w:t>
       </w:r>
@@ -4244,39 +3920,57 @@
         <w:rPr>
           <w:rFonts w:asciiTheme="majorBidi" w:hAnsiTheme="majorBidi" w:cstheme="majorBidi"/>
         </w:rPr>
-        <w:t xml:space="preserve">Anthony </w:t>
-      </w:r>
+        <w:t xml:space="preserve">Anthony Peruma – </w:t>
+      </w:r>
+      <w:r>
+        <w:rPr>
+          <w:rFonts w:asciiTheme="majorBidi" w:hAnsiTheme="majorBidi" w:cstheme="majorBidi"/>
+        </w:rPr>
+        <w:t>April</w:t>
+      </w:r>
+      <w:r>
+        <w:rPr>
+          <w:rFonts w:asciiTheme="majorBidi" w:hAnsiTheme="majorBidi" w:cstheme="majorBidi"/>
+        </w:rPr>
+        <w:t xml:space="preserve"> 2018 </w:t>
+      </w:r>
+      <w:r>
+        <w:rPr>
+          <w:rFonts w:asciiTheme="majorBidi" w:hAnsiTheme="majorBidi" w:cstheme="majorBidi"/>
+        </w:rPr>
+        <w:t>–</w:t>
+      </w:r>
+      <w:r>
+        <w:rPr>
+          <w:rFonts w:asciiTheme="majorBidi" w:hAnsiTheme="majorBidi" w:cstheme="majorBidi"/>
+        </w:rPr>
+        <w:t xml:space="preserve"> Present</w:t>
+      </w:r>
+    </w:p>
+    <w:p>
+      <w:pPr>
+        <w:pStyle w:val="ListParagraph"/>
+        <w:numPr>
+          <w:ilvl w:val="0"/>
+          <w:numId w:val="23"/>
+        </w:numPr>
+        <w:rPr>
+          <w:rFonts w:asciiTheme="majorBidi" w:hAnsiTheme="majorBidi" w:cstheme="majorBidi"/>
+        </w:rPr>
+      </w:pPr>
       <w:proofErr w:type="spellStart"/>
       <w:r>
         <w:rPr>
           <w:rFonts w:asciiTheme="majorBidi" w:hAnsiTheme="majorBidi" w:cstheme="majorBidi"/>
         </w:rPr>
-        <w:t>Peruma</w:t>
+        <w:t>Satyajit</w:t>
       </w:r>
       <w:proofErr w:type="spellEnd"/>
       <w:r>
         <w:rPr>
           <w:rFonts w:asciiTheme="majorBidi" w:hAnsiTheme="majorBidi" w:cstheme="majorBidi"/>
         </w:rPr>
-        <w:t xml:space="preserve"> – </w:t>
-      </w:r>
-      <w:r>
-        <w:rPr>
-          <w:rFonts w:asciiTheme="majorBidi" w:hAnsiTheme="majorBidi" w:cstheme="majorBidi"/>
-        </w:rPr>
-        <w:t>April</w:t>
-      </w:r>
-      <w:r>
-        <w:rPr>
-          <w:rFonts w:asciiTheme="majorBidi" w:hAnsiTheme="majorBidi" w:cstheme="majorBidi"/>
-        </w:rPr>
-        <w:t xml:space="preserve"> 2018 -</w:t>
-      </w:r>
-      <w:r>
-        <w:rPr>
-          <w:rFonts w:asciiTheme="majorBidi" w:hAnsiTheme="majorBidi" w:cstheme="majorBidi"/>
-        </w:rPr>
-        <w:t xml:space="preserve"> Present</w:t>
+        <w:t xml:space="preserve"> Mohapatra – August 2018 - Present</w:t>
       </w:r>
     </w:p>
     <w:p>
@@ -4328,7 +4022,7 @@
       </w:r>
       <w:proofErr w:type="spellEnd"/>
       <w:r>
-        <w:t>, Kent State University, Fall 2016 and Spring 2017</w:t>
+        <w:t>, Kent State University, Fall 2016</w:t>
       </w:r>
     </w:p>
     <w:p>
@@ -4339,6 +4033,18 @@
           <w:numId w:val="22"/>
         </w:numPr>
       </w:pPr>
+      <w:r>
+        <w:t>Patricia Jordan, Kent State University, Spring 2017</w:t>
+      </w:r>
+    </w:p>
+    <w:p>
+      <w:pPr>
+        <w:pStyle w:val="ListParagraph"/>
+        <w:numPr>
+          <w:ilvl w:val="0"/>
+          <w:numId w:val="22"/>
+        </w:numPr>
+      </w:pPr>
       <w:proofErr w:type="spellStart"/>
       <w:r>
         <w:t>Vlas</w:t>
@@ -4386,7 +4092,6 @@
           <w:numId w:val="24"/>
         </w:numPr>
       </w:pPr>
-      <w:bookmarkStart w:id="6" w:name="_GoBack"/>
       <w:proofErr w:type="spellStart"/>
       <w:r>
         <w:t>Rebaz</w:t>
@@ -4405,15 +4110,7 @@
         </w:numPr>
       </w:pPr>
       <w:r>
-        <w:t xml:space="preserve">Anthony </w:t>
-      </w:r>
-      <w:proofErr w:type="spellStart"/>
-      <w:r>
-        <w:t>Peruma</w:t>
-      </w:r>
-      <w:proofErr w:type="spellEnd"/>
-      <w:r>
-        <w:t>, Rochester Institute of Technology, Graduated 5/2018</w:t>
+        <w:t>Anthony Peruma, Rochester Institute of Technology, Graduated 5/2018</w:t>
       </w:r>
     </w:p>
     <w:p>
@@ -4447,10 +4144,7 @@
       </w:r>
       <w:proofErr w:type="spellEnd"/>
       <w:r>
-        <w:t xml:space="preserve"> Abdullah Alomar</w:t>
-      </w:r>
-      <w:r>
-        <w:t>, Rochester Institute of Technology, Graduated 5/2018</w:t>
+        <w:t xml:space="preserve"> Abdullah Alomar, Rochester Institute of Technology, Graduated 5/2018</w:t>
       </w:r>
     </w:p>
     <w:p>
@@ -4473,7 +4167,6 @@
         <w:t>, Rochester Institute of Technology, Graduated 5/2018</w:t>
       </w:r>
     </w:p>
-    <w:bookmarkEnd w:id="6"/>
     <w:p>
       <w:pPr>
         <w:pStyle w:val="Heading1"/>
@@ -4493,7 +4186,7 @@
         <w:pStyle w:val="Heading2"/>
       </w:pPr>
       <w:r>
-        <w:t>Program Committee</w:t>
+        <w:t>Workshop Co-Chair</w:t>
       </w:r>
     </w:p>
     <w:p>
@@ -4505,10 +4198,10 @@
         </w:numPr>
       </w:pPr>
       <w:r>
-        <w:t>IEEE 25</w:t>
-      </w:r>
-      <w:r>
-        <w:t>th International Conference on Software Analysis, Evolution, and Reengineering (SANER’18) – ERA Track</w:t>
+        <w:t>Exploring the Shifting Sands: Accounting for Evolution in Analyzing Data from Social Media Platforms 2018</w:t>
+      </w:r>
+      <w:r>
+        <w:t>, co-located with AOIR 2018.</w:t>
       </w:r>
     </w:p>
     <w:p>
@@ -4516,13 +4209,7 @@
         <w:pStyle w:val="Heading2"/>
       </w:pPr>
       <w:r>
-        <w:t>Wor</w:t>
-      </w:r>
-      <w:r>
-        <w:t>k</w:t>
-      </w:r>
-      <w:r>
-        <w:t>shop Attendance</w:t>
+        <w:t>Program Committee</w:t>
       </w:r>
     </w:p>
     <w:p>
@@ -4534,6 +4221,35 @@
         </w:numPr>
       </w:pPr>
       <w:r>
+        <w:t>IEEE 25</w:t>
+      </w:r>
+      <w:r>
+        <w:t>th International Conference on Software Analysis, Evolution, and Reengineering (SANER’18) – ERA Track</w:t>
+      </w:r>
+    </w:p>
+    <w:p>
+      <w:pPr>
+        <w:pStyle w:val="Heading2"/>
+      </w:pPr>
+      <w:r>
+        <w:t>Wor</w:t>
+      </w:r>
+      <w:r>
+        <w:t>k</w:t>
+      </w:r>
+      <w:r>
+        <w:t>shop Attendance</w:t>
+      </w:r>
+    </w:p>
+    <w:p>
+      <w:pPr>
+        <w:pStyle w:val="ListParagraph"/>
+        <w:numPr>
+          <w:ilvl w:val="0"/>
+          <w:numId w:val="23"/>
+        </w:numPr>
+      </w:pPr>
+      <w:r>
         <w:t>SEI Software Engineering Educators Workshop 2017</w:t>
       </w:r>
     </w:p>
@@ -4549,7 +4265,6 @@
         <w:rPr>
           <w:rFonts w:eastAsia="Calibri"/>
         </w:rPr>
-        <w:lastRenderedPageBreak/>
         <w:t>Professional Activities</w:t>
       </w:r>
     </w:p>
@@ -4685,6 +4400,7 @@
         </w:numPr>
       </w:pPr>
       <w:r>
+        <w:lastRenderedPageBreak/>
         <w:t>SEI Software Engineering Workshop for Educators 2017</w:t>
       </w:r>
     </w:p>
@@ -5301,7 +5017,7 @@
       <w:bookmarkEnd w:id="1"/>
     </w:p>
     <w:sectPr>
-      <w:headerReference w:type="default" r:id="rId20"/>
+      <w:headerReference w:type="default" r:id="rId17"/>
       <w:type w:val="continuous"/>
       <w:pgSz w:w="12240" w:h="15840"/>
       <w:pgMar w:top="1440" w:right="1440" w:bottom="1440" w:left="1440" w:header="720" w:footer="720" w:gutter="0"/>
@@ -6470,7 +6186,7 @@
       <w:lvlText w:val="%1."/>
       <w:lvlJc w:val="left"/>
       <w:pPr>
-        <w:ind w:left="720" w:hanging="360"/>
+        <w:ind w:left="360" w:hanging="360"/>
       </w:pPr>
       <w:rPr>
         <w:b w:val="0"/>
@@ -6482,7 +6198,7 @@
       <w:lvlText w:val="%2."/>
       <w:lvlJc w:val="left"/>
       <w:pPr>
-        <w:ind w:left="1440" w:hanging="360"/>
+        <w:ind w:left="1080" w:hanging="360"/>
       </w:pPr>
     </w:lvl>
     <w:lvl w:ilvl="2" w:tplc="0409001B" w:tentative="1">
@@ -6491,7 +6207,7 @@
       <w:lvlText w:val="%3."/>
       <w:lvlJc w:val="right"/>
       <w:pPr>
-        <w:ind w:left="2160" w:hanging="180"/>
+        <w:ind w:left="1800" w:hanging="180"/>
       </w:pPr>
     </w:lvl>
     <w:lvl w:ilvl="3" w:tplc="0409000F" w:tentative="1">
@@ -6500,7 +6216,7 @@
       <w:lvlText w:val="%4."/>
       <w:lvlJc w:val="left"/>
       <w:pPr>
-        <w:ind w:left="2880" w:hanging="360"/>
+        <w:ind w:left="2520" w:hanging="360"/>
       </w:pPr>
     </w:lvl>
     <w:lvl w:ilvl="4" w:tplc="04090019" w:tentative="1">
@@ -6509,7 +6225,7 @@
       <w:lvlText w:val="%5."/>
       <w:lvlJc w:val="left"/>
       <w:pPr>
-        <w:ind w:left="3600" w:hanging="360"/>
+        <w:ind w:left="3240" w:hanging="360"/>
       </w:pPr>
     </w:lvl>
     <w:lvl w:ilvl="5" w:tplc="0409001B" w:tentative="1">
@@ -6518,7 +6234,7 @@
       <w:lvlText w:val="%6."/>
       <w:lvlJc w:val="right"/>
       <w:pPr>
-        <w:ind w:left="4320" w:hanging="180"/>
+        <w:ind w:left="3960" w:hanging="180"/>
       </w:pPr>
     </w:lvl>
     <w:lvl w:ilvl="6" w:tplc="0409000F" w:tentative="1">
@@ -6527,7 +6243,7 @@
       <w:lvlText w:val="%7."/>
       <w:lvlJc w:val="left"/>
       <w:pPr>
-        <w:ind w:left="5040" w:hanging="360"/>
+        <w:ind w:left="4680" w:hanging="360"/>
       </w:pPr>
     </w:lvl>
     <w:lvl w:ilvl="7" w:tplc="04090019" w:tentative="1">
@@ -6536,7 +6252,7 @@
       <w:lvlText w:val="%8."/>
       <w:lvlJc w:val="left"/>
       <w:pPr>
-        <w:ind w:left="5760" w:hanging="360"/>
+        <w:ind w:left="5400" w:hanging="360"/>
       </w:pPr>
     </w:lvl>
     <w:lvl w:ilvl="8" w:tplc="0409001B" w:tentative="1">
@@ -6545,7 +6261,7 @@
       <w:lvlText w:val="%9."/>
       <w:lvlJc w:val="right"/>
       <w:pPr>
-        <w:ind w:left="6480" w:hanging="180"/>
+        <w:ind w:left="6120" w:hanging="180"/>
       </w:pPr>
     </w:lvl>
   </w:abstractNum>
@@ -8994,6 +8710,36 @@
       <w:bCs/>
     </w:rPr>
   </w:style>
+  <w:style w:type="paragraph" w:customStyle="1" w:styleId="EndNoteBibliography">
+    <w:name w:val="EndNote Bibliography"/>
+    <w:basedOn w:val="Normal"/>
+    <w:link w:val="EndNoteBibliographyChar"/>
+    <w:rsid w:val="00FF45B3"/>
+    <w:pPr>
+      <w:spacing w:line="240" w:lineRule="auto"/>
+      <w:ind w:firstLine="360"/>
+      <w:jc w:val="both"/>
+    </w:pPr>
+    <w:rPr>
+      <w:rFonts w:eastAsia="Times New Roman" w:cs="Times New Roman"/>
+      <w:noProof/>
+      <w:color w:val="00000A"/>
+      <w:sz w:val="22"/>
+      <w:szCs w:val="24"/>
+    </w:rPr>
+  </w:style>
+  <w:style w:type="character" w:customStyle="1" w:styleId="EndNoteBibliographyChar">
+    <w:name w:val="EndNote Bibliography Char"/>
+    <w:basedOn w:val="DefaultParagraphFont"/>
+    <w:link w:val="EndNoteBibliography"/>
+    <w:rsid w:val="00FF45B3"/>
+    <w:rPr>
+      <w:rFonts w:ascii="Times New Roman" w:eastAsia="Times New Roman" w:hAnsi="Times New Roman" w:cs="Times New Roman"/>
+      <w:noProof/>
+      <w:color w:val="00000A"/>
+      <w:szCs w:val="24"/>
+    </w:rPr>
+  </w:style>
 </w:styles>
 </file>
 
@@ -9297,7 +9043,7 @@
 </file>
 
 <file path=customXml/itemProps1.xml><?xml version="1.0" encoding="utf-8"?>
-<ds:datastoreItem xmlns:ds="http://schemas.openxmlformats.org/officeDocument/2006/customXml" ds:itemID="{7ADEA159-693A-4B94-A6F3-ABA77F0713D4}">
+<ds:datastoreItem xmlns:ds="http://schemas.openxmlformats.org/officeDocument/2006/customXml" ds:itemID="{5DE05D12-017C-4B33-911B-1A68EC24E18F}">
   <ds:schemaRefs>
     <ds:schemaRef ds:uri="http://schemas.openxmlformats.org/officeDocument/2006/bibliography"/>
   </ds:schemaRefs>

</xml_diff>

<commit_message>
Update students and grant info
</commit_message>
<xml_diff>
--- a/CV.docx
+++ b/CV.docx
@@ -286,8 +286,6 @@
               </w:rPr>
               <w:t xml:space="preserve"> </w:t>
             </w:r>
-            <w:bookmarkStart w:id="2" w:name="_GoBack"/>
-            <w:bookmarkEnd w:id="2"/>
             <w:r>
               <w:rPr>
                 <w:rFonts w:eastAsia="Calibri" w:cs="Times New Roman"/>
@@ -829,44 +827,19 @@
         <w:rPr>
           <w:rFonts w:eastAsia="Calibri"/>
         </w:rPr>
-        <w:t xml:space="preserve"> framework in C# as well as a web-based query builder for communicating between arbitrary database REST </w:t>
-      </w:r>
-      <w:r>
-        <w:t>APIs</w:t>
-      </w:r>
-      <w:r>
-        <w:rPr>
-          <w:rFonts w:eastAsia="Calibri"/>
-        </w:rPr>
-        <w:t xml:space="preserve"> and a UI. Additionally, I wrote a wrapper around </w:t>
-      </w:r>
-      <w:proofErr w:type="spellStart"/>
-      <w:r>
-        <w:rPr>
-          <w:rFonts w:eastAsia="Calibri"/>
-        </w:rPr>
-        <w:t>srcML’s</w:t>
-      </w:r>
-      <w:proofErr w:type="spellEnd"/>
-      <w:r>
-        <w:rPr>
-          <w:rFonts w:eastAsia="Calibri"/>
-        </w:rPr>
-        <w:t xml:space="preserve"> </w:t>
-      </w:r>
-      <w:proofErr w:type="spellStart"/>
-      <w:r>
-        <w:rPr>
-          <w:rFonts w:eastAsia="Calibri"/>
-        </w:rPr>
-        <w:t>c++</w:t>
-      </w:r>
-      <w:proofErr w:type="spellEnd"/>
-      <w:r>
-        <w:rPr>
-          <w:rFonts w:eastAsia="Calibri"/>
-        </w:rPr>
-        <w:t xml:space="preserve"> library to adapt srcML for us in C# for use at ABB.  The project can be found here: </w:t>
+        <w:t xml:space="preserve"> framework in C#</w:t>
+      </w:r>
+      <w:r>
+        <w:rPr>
+          <w:rFonts w:eastAsia="Calibri"/>
+        </w:rPr>
+        <w:t xml:space="preserve">. </w:t>
+      </w:r>
+      <w:r>
+        <w:rPr>
+          <w:rFonts w:eastAsia="Calibri"/>
+        </w:rPr>
+        <w:t xml:space="preserve">The project can be found here: </w:t>
       </w:r>
       <w:hyperlink r:id="rId12" w:history="1">
         <w:r>
@@ -881,7 +854,28 @@
         <w:rPr>
           <w:rFonts w:eastAsia="Calibri"/>
         </w:rPr>
-        <w:t xml:space="preserve">. Employment dates: </w:t>
+        <w:t>.</w:t>
+      </w:r>
+      <w:r>
+        <w:rPr>
+          <w:rFonts w:eastAsia="Calibri"/>
+        </w:rPr>
+        <w:t xml:space="preserve"> Additionally, I wrote</w:t>
+      </w:r>
+      <w:r>
+        <w:rPr>
+          <w:rFonts w:eastAsia="Calibri"/>
+        </w:rPr>
+        <w:t xml:space="preserve"> a web-based query builder for communicating between arbitrary database REST </w:t>
+      </w:r>
+      <w:r>
+        <w:t>APIs</w:t>
+      </w:r>
+      <w:r>
+        <w:rPr>
+          <w:rFonts w:eastAsia="Calibri"/>
+        </w:rPr>
+        <w:t xml:space="preserve"> and a UI. Employment dates: </w:t>
       </w:r>
       <w:r>
         <w:rPr>
@@ -1098,7 +1092,19 @@
     </w:p>
     <w:p>
       <w:r>
-        <w:t>I am interested in what direct analysis of source code can tell us about the mental model created by developers during development tasks. Specifically, I am interested in how natural language used in source code is related to the behavior of source code itself. My work in this area attempts to model this this relationship with a goal of supporting stronger, developer-centric tools and techniques to support comprehension and development.</w:t>
+        <w:t xml:space="preserve">I am interested in what direct analysis of source code can tell us about the mental model created by developers during development tasks. Specifically, </w:t>
+      </w:r>
+      <w:r>
+        <w:t>I want to study</w:t>
+      </w:r>
+      <w:r>
+        <w:t xml:space="preserve"> how natural language used in source code is related to the behavior of source code itself. My work in this area attempts to model this this relationship with a goal of supporting stronger, developer-centric tools and techniques to </w:t>
+      </w:r>
+      <w:r>
+        <w:t>improve</w:t>
+      </w:r>
+      <w:r>
+        <w:t xml:space="preserve"> comprehension and development.</w:t>
       </w:r>
     </w:p>
     <w:p>
@@ -1130,7 +1136,16 @@
     </w:p>
     <w:p>
       <w:r>
-        <w:t xml:space="preserve">A lot of my work relies on static analysis techniques, and most frequently I make use of the </w:t>
+        <w:t>S</w:t>
+      </w:r>
+      <w:r>
+        <w:t>tatic analysis techniques</w:t>
+      </w:r>
+      <w:r>
+        <w:t xml:space="preserve"> are the basis of a lot of my research</w:t>
+      </w:r>
+      <w:r>
+        <w:t xml:space="preserve">, and most frequently I make use of the </w:t>
       </w:r>
       <w:proofErr w:type="spellStart"/>
       <w:r>
@@ -1146,7 +1161,37 @@
       </w:r>
       <w:proofErr w:type="gramEnd"/>
       <w:r>
-        <w:t>, one of my favorite things to do is explore code, searching for patterns that can be used to improve and support software development using automated tools, visualization, and modeling.</w:t>
+        <w:t>, one of my favorite things to do is explore code</w:t>
+      </w:r>
+      <w:r>
+        <w:t>;</w:t>
+      </w:r>
+      <w:r>
+        <w:t xml:space="preserve"> searching for patterns that can be used to improve and support software development using automated tools, visualization, and </w:t>
+      </w:r>
+      <w:r>
+        <w:t>high-quality</w:t>
+      </w:r>
+      <w:r>
+        <w:t>,</w:t>
+      </w:r>
+      <w:r>
+        <w:t xml:space="preserve"> </w:t>
+      </w:r>
+      <w:r>
+        <w:t>code</w:t>
+      </w:r>
+      <w:r>
+        <w:t>-centric</w:t>
+      </w:r>
+      <w:r>
+        <w:t xml:space="preserve"> </w:t>
+      </w:r>
+      <w:r>
+        <w:t>models</w:t>
+      </w:r>
+      <w:r>
+        <w:t>.</w:t>
       </w:r>
     </w:p>
     <w:p>
@@ -1582,7 +1627,14 @@
                 <w:sz w:val="24"/>
                 <w:szCs w:val="24"/>
               </w:rPr>
-              <w:t>:Enhancing</w:t>
+              <w:t>:</w:t>
+            </w:r>
+            <w:r>
+              <w:rPr>
+                <w:sz w:val="24"/>
+                <w:szCs w:val="24"/>
+              </w:rPr>
+              <w:t>Towards</w:t>
             </w:r>
             <w:proofErr w:type="spellEnd"/>
             <w:r>
@@ -1590,7 +1642,7 @@
                 <w:sz w:val="24"/>
                 <w:szCs w:val="24"/>
               </w:rPr>
-              <w:t xml:space="preserve"> Name Appraisal and Synthesis Using a Source Code-Natural Language Model</w:t>
+              <w:t xml:space="preserve"> the Construction of a Model for Natural Language and Source Code</w:t>
             </w:r>
           </w:p>
           <w:p>
@@ -1611,6 +1663,15 @@
                 <w:szCs w:val="24"/>
               </w:rPr>
               <w:t>Submitted August 2018</w:t>
+            </w:r>
+            <w:r>
+              <w:rPr>
+                <w:b/>
+                <w:i/>
+                <w:sz w:val="24"/>
+                <w:szCs w:val="24"/>
+              </w:rPr>
+              <w:t xml:space="preserve"> - Pending</w:t>
             </w:r>
           </w:p>
         </w:tc>
@@ -1850,7 +1911,7 @@
           <w:szCs w:val="20"/>
         </w:rPr>
       </w:pPr>
-      <w:bookmarkStart w:id="3" w:name="_Ref472608826"/>
+      <w:bookmarkStart w:id="2" w:name="_Ref472608826"/>
       <w:r>
         <w:rPr>
           <w:sz w:val="20"/>
@@ -2821,7 +2882,7 @@
         </w:rPr>
         <w:t xml:space="preserve"> Klagenfurt, Austria, Feb. 20-24, 2017, 5 pages.</w:t>
       </w:r>
-      <w:bookmarkEnd w:id="3"/>
+      <w:bookmarkEnd w:id="2"/>
     </w:p>
     <w:p>
       <w:pPr>
@@ -2836,7 +2897,7 @@
           <w:szCs w:val="20"/>
         </w:rPr>
       </w:pPr>
-      <w:bookmarkStart w:id="4" w:name="_Ref472606785"/>
+      <w:bookmarkStart w:id="3" w:name="_Ref472606785"/>
       <w:r>
         <w:rPr>
           <w:rFonts w:asciiTheme="majorBidi" w:eastAsia="Calibri" w:hAnsiTheme="majorBidi" w:cstheme="majorBidi"/>
@@ -2949,7 +3010,7 @@
         </w:rPr>
         <w:t xml:space="preserve"> 2017, 28 pages,</w:t>
       </w:r>
-      <w:bookmarkEnd w:id="4"/>
+      <w:bookmarkEnd w:id="3"/>
       <w:r>
         <w:rPr>
           <w:rFonts w:asciiTheme="majorBidi" w:eastAsia="Calibri" w:hAnsiTheme="majorBidi" w:cstheme="majorBidi"/>
@@ -2971,7 +3032,7 @@
           <w:szCs w:val="20"/>
         </w:rPr>
       </w:pPr>
-      <w:bookmarkStart w:id="5" w:name="_Ref472606763"/>
+      <w:bookmarkStart w:id="4" w:name="_Ref472606763"/>
       <w:r>
         <w:rPr>
           <w:rFonts w:asciiTheme="majorBidi" w:hAnsiTheme="majorBidi" w:cstheme="majorBidi"/>
@@ -3041,7 +3102,7 @@
         </w:rPr>
         <w:t>(SANER'17), Klagenfurt, Austria, Feb. 20-24, 2017, 12 pages</w:t>
       </w:r>
-      <w:bookmarkEnd w:id="5"/>
+      <w:bookmarkEnd w:id="4"/>
     </w:p>
     <w:p>
       <w:pPr>
@@ -3291,7 +3352,7 @@
           <w:szCs w:val="20"/>
         </w:rPr>
       </w:pPr>
-      <w:bookmarkStart w:id="6" w:name="_Ref472608858"/>
+      <w:bookmarkStart w:id="5" w:name="_Ref472608858"/>
       <w:r>
         <w:rPr>
           <w:rFonts w:asciiTheme="majorBidi" w:hAnsiTheme="majorBidi" w:cstheme="majorBidi"/>
@@ -3385,7 +3446,7 @@
         </w:rPr>
         <w:t>, Bremen, 2015, pp. 1-6.</w:t>
       </w:r>
-      <w:bookmarkEnd w:id="6"/>
+      <w:bookmarkEnd w:id="5"/>
     </w:p>
     <w:p>
       <w:pPr>
@@ -4393,6 +4454,8 @@
         </w:rPr>
         <w:t xml:space="preserve"> Present</w:t>
       </w:r>
+      <w:bookmarkStart w:id="6" w:name="_GoBack"/>
+      <w:bookmarkEnd w:id="6"/>
     </w:p>
     <w:p>
       <w:pPr>
@@ -4451,7 +4514,37 @@
         <w:rPr>
           <w:rFonts w:asciiTheme="majorBidi" w:hAnsiTheme="majorBidi" w:cstheme="majorBidi"/>
         </w:rPr>
-        <w:t>Satyajit Mohapatra – August 2018 - Present</w:t>
+        <w:t xml:space="preserve">Satyajit Mohapatra – August 2018 </w:t>
+      </w:r>
+      <w:r>
+        <w:rPr>
+          <w:rFonts w:asciiTheme="majorBidi" w:hAnsiTheme="majorBidi" w:cstheme="majorBidi"/>
+        </w:rPr>
+        <w:t>–</w:t>
+      </w:r>
+      <w:r>
+        <w:rPr>
+          <w:rFonts w:asciiTheme="majorBidi" w:hAnsiTheme="majorBidi" w:cstheme="majorBidi"/>
+        </w:rPr>
+        <w:t xml:space="preserve"> Present</w:t>
+      </w:r>
+    </w:p>
+    <w:p>
+      <w:pPr>
+        <w:pStyle w:val="ListParagraph"/>
+        <w:numPr>
+          <w:ilvl w:val="0"/>
+          <w:numId w:val="23"/>
+        </w:numPr>
+        <w:rPr>
+          <w:rFonts w:asciiTheme="majorBidi" w:hAnsiTheme="majorBidi" w:cstheme="majorBidi"/>
+        </w:rPr>
+      </w:pPr>
+      <w:r>
+        <w:rPr>
+          <w:rFonts w:asciiTheme="majorBidi" w:hAnsiTheme="majorBidi" w:cstheme="majorBidi"/>
+        </w:rPr>
+        <w:t>Shimon Johnson – August 2018 - Present</w:t>
       </w:r>
     </w:p>
     <w:p>
@@ -4650,6 +4743,18 @@
     </w:p>
     <w:p>
       <w:pPr>
+        <w:pStyle w:val="ListParagraph"/>
+        <w:numPr>
+          <w:ilvl w:val="0"/>
+          <w:numId w:val="24"/>
+        </w:numPr>
+      </w:pPr>
+      <w:r>
+        <w:t>Kevin Hannigan, Rochester Institute of Technology, Graduated 8/2018</w:t>
+      </w:r>
+    </w:p>
+    <w:p>
+      <w:pPr>
         <w:pStyle w:val="Heading1"/>
         <w:rPr>
           <w:rFonts w:eastAsia="Calibri"/>
@@ -4713,6 +4818,7 @@
         <w:pStyle w:val="Heading2"/>
       </w:pPr>
       <w:r>
+        <w:lastRenderedPageBreak/>
         <w:t>Wor</w:t>
       </w:r>
       <w:r>
@@ -4746,7 +4852,6 @@
         <w:rPr>
           <w:rFonts w:eastAsia="Calibri"/>
         </w:rPr>
-        <w:lastRenderedPageBreak/>
         <w:t>Professional Activities</w:t>
       </w:r>
     </w:p>
@@ -9524,7 +9629,7 @@
 </file>
 
 <file path=customXml/itemProps1.xml><?xml version="1.0" encoding="utf-8"?>
-<ds:datastoreItem xmlns:ds="http://schemas.openxmlformats.org/officeDocument/2006/customXml" ds:itemID="{BF962498-E958-4525-B913-52A444942220}">
+<ds:datastoreItem xmlns:ds="http://schemas.openxmlformats.org/officeDocument/2006/customXml" ds:itemID="{C9C5F4A2-FA39-4F05-B110-929D6B5636C0}">
   <ds:schemaRefs>
     <ds:schemaRef ds:uri="http://schemas.openxmlformats.org/officeDocument/2006/bibliography"/>
   </ds:schemaRefs>

</xml_diff>

<commit_message>
Add recent publications and reviewership
</commit_message>
<xml_diff>
--- a/CV.docx
+++ b/CV.docx
@@ -727,16 +727,8 @@
         <w:rPr>
           <w:rFonts w:eastAsia="Calibri"/>
         </w:rPr>
-        <w:t xml:space="preserve"> State University, Kent, Ohio. 05/12 – 08/12, Funded by ABB </w:t>
-      </w:r>
-      <w:proofErr w:type="spellStart"/>
-      <w:r>
-        <w:rPr>
-          <w:rFonts w:eastAsia="Calibri"/>
-        </w:rPr>
-        <w:t>inc.</w:t>
-      </w:r>
-      <w:proofErr w:type="spellEnd"/>
+        <w:t xml:space="preserve"> State University, Kent, Ohio. 05/12 – 08/12, Funded by ABB inc.</w:t>
+      </w:r>
     </w:p>
     <w:p>
       <w:pPr>
@@ -878,19 +870,11 @@
         </w:rPr>
         <w:t>th</w:t>
       </w:r>
-      <w:proofErr w:type="gramStart"/>
-      <w:r>
-        <w:rPr>
-          <w:rFonts w:eastAsia="Calibri"/>
-        </w:rPr>
-        <w:t xml:space="preserve"> 2015</w:t>
-      </w:r>
-      <w:proofErr w:type="gramEnd"/>
-      <w:r>
-        <w:rPr>
-          <w:rFonts w:eastAsia="Calibri"/>
-        </w:rPr>
-        <w:t xml:space="preserve"> – Feb 17</w:t>
+      <w:r>
+        <w:rPr>
+          <w:rFonts w:eastAsia="Calibri"/>
+        </w:rPr>
+        <w:t xml:space="preserve"> 2015 – Feb 17</w:t>
       </w:r>
       <w:r>
         <w:rPr>
@@ -971,32 +955,18 @@
         <w:rPr>
           <w:rFonts w:ascii="Calibri" w:eastAsia="Calibri" w:hAnsi="Calibri" w:cs="Calibri"/>
         </w:rPr>
-        <w:t xml:space="preserve">Dr. Jonathan I. </w:t>
-      </w:r>
-      <w:proofErr w:type="spellStart"/>
+        <w:t xml:space="preserve">Dr. Jonathan I. Maletic (2010 – </w:t>
+      </w:r>
       <w:r>
         <w:rPr>
           <w:rFonts w:ascii="Calibri" w:eastAsia="Calibri" w:hAnsi="Calibri" w:cs="Calibri"/>
         </w:rPr>
-        <w:t>Maletic</w:t>
-      </w:r>
-      <w:proofErr w:type="spellEnd"/>
+        <w:t>2017</w:t>
+      </w:r>
       <w:r>
         <w:rPr>
           <w:rFonts w:ascii="Calibri" w:eastAsia="Calibri" w:hAnsi="Calibri" w:cs="Calibri"/>
         </w:rPr>
-        <w:t xml:space="preserve"> (2010 – </w:t>
-      </w:r>
-      <w:r>
-        <w:rPr>
-          <w:rFonts w:ascii="Calibri" w:eastAsia="Calibri" w:hAnsi="Calibri" w:cs="Calibri"/>
-        </w:rPr>
-        <w:t>2017</w:t>
-      </w:r>
-      <w:r>
-        <w:rPr>
-          <w:rFonts w:ascii="Calibri" w:eastAsia="Calibri" w:hAnsi="Calibri" w:cs="Calibri"/>
-        </w:rPr>
         <w:t>)</w:t>
       </w:r>
     </w:p>
@@ -1018,6 +988,11 @@
       <w:r>
         <w:t>Software engineering, maintenance and evolution; specifically, program transformation, static analysis, program slicing, and program comprehension</w:t>
       </w:r>
+      <w:r>
+        <w:t>.</w:t>
+      </w:r>
+      <w:bookmarkStart w:id="2" w:name="_GoBack"/>
+      <w:bookmarkEnd w:id="2"/>
     </w:p>
     <w:p>
       <w:pPr>
@@ -1030,161 +1005,126 @@
         <w:rPr>
           <w:rFonts w:eastAsia="Calibri"/>
         </w:rPr>
+        <w:lastRenderedPageBreak/>
         <w:t>Program Transformation</w:t>
       </w:r>
-    </w:p>
-    <w:p>
-      <w:pPr>
-        <w:rPr>
-          <w:rFonts w:ascii="Calibri" w:hAnsi="Calibri" w:cs="Calibri"/>
-        </w:rPr>
-      </w:pPr>
-      <w:r>
-        <w:t xml:space="preserve">My interest in program transformation seeks to ease the burden of applying transformation and </w:t>
-      </w:r>
-      <w:proofErr w:type="spellStart"/>
-      <w:r>
-        <w:t>refactorings</w:t>
-      </w:r>
-      <w:proofErr w:type="spellEnd"/>
-      <w:r>
-        <w:t xml:space="preserve"> techniques automatically. Recently, there is an increased interest and reliance on systems that can support their own </w:t>
-      </w:r>
-      <w:r>
-        <w:lastRenderedPageBreak/>
-        <w:t>evolution. It is important to ensure these techniques are safe, customizable, and easily integrated with today's software development processes</w:t>
-      </w:r>
-      <w:r>
+      <w:r>
+        <w:rPr>
+          <w:rFonts w:eastAsia="Calibri"/>
+        </w:rPr>
+        <w:br/>
+      </w:r>
+      <w:r>
+        <w:rPr>
+          <w:rFonts w:eastAsiaTheme="minorHAnsi" w:cstheme="minorBidi"/>
+          <w:b w:val="0"/>
+          <w:sz w:val="20"/>
+          <w:szCs w:val="22"/>
+        </w:rPr>
+        <w:t>There is a strong relationship between the natural language (e.g., found in identifiers) and behavior of source code; developers use this relationship to understand the code they read daily. We explore this relationship by studying rename refactorings, grammar patterns, and static source code analysis. Our goal is to support stronger techniques to automate identifier naming as well as support developers in reading and comprehending code more quickly.</w:t>
+      </w:r>
+    </w:p>
+    <w:p>
+      <w:pPr>
+        <w:pStyle w:val="Heading2"/>
+        <w:rPr>
+          <w:rFonts w:eastAsiaTheme="minorHAnsi" w:cstheme="minorBidi"/>
+          <w:b w:val="0"/>
+          <w:sz w:val="20"/>
+          <w:szCs w:val="22"/>
+        </w:rPr>
+      </w:pPr>
+      <w:r>
+        <w:rPr>
+          <w:rFonts w:eastAsia="Calibri"/>
+        </w:rPr>
+        <w:t>Program Comprehension</w:t>
+      </w:r>
+      <w:r>
+        <w:rPr>
+          <w:rFonts w:eastAsia="Calibri"/>
+        </w:rPr>
+        <w:t xml:space="preserve"> and Textual Analysis</w:t>
+      </w:r>
+      <w:r>
+        <w:rPr>
+          <w:rFonts w:eastAsia="Calibri"/>
+        </w:rPr>
+        <w:br/>
+      </w:r>
+      <w:r>
+        <w:rPr>
+          <w:rFonts w:eastAsiaTheme="minorHAnsi" w:cstheme="minorBidi"/>
+          <w:b w:val="0"/>
+          <w:sz w:val="20"/>
+          <w:szCs w:val="22"/>
+        </w:rPr>
+        <w:t xml:space="preserve">Program transformations allow us to modify code programmatically. It is important to ensure these techniques are safe, customizable, and easily integrated with today's software development processes such that developers can, for example, migrate APIs or refactor. We support </w:t>
+      </w:r>
+      <w:r>
+        <w:rPr>
+          <w:rFonts w:eastAsiaTheme="minorHAnsi" w:cstheme="minorBidi"/>
+          <w:b w:val="0"/>
+          <w:sz w:val="20"/>
+          <w:szCs w:val="22"/>
+        </w:rPr>
+        <w:t>transformations</w:t>
+      </w:r>
+      <w:r>
+        <w:rPr>
+          <w:rFonts w:eastAsiaTheme="minorHAnsi" w:cstheme="minorBidi"/>
+          <w:b w:val="0"/>
+          <w:sz w:val="20"/>
+          <w:szCs w:val="22"/>
+        </w:rPr>
+        <w:t xml:space="preserve"> both through our research on identifier naming and through the creation of flexible, easy-to-use techniques for creating and applying program transformations. </w:t>
+      </w:r>
+      <w:r>
+        <w:rPr>
+          <w:rFonts w:eastAsia="Calibri"/>
+        </w:rPr>
+        <w:t>Static</w:t>
+      </w:r>
+      <w:r>
+        <w:rPr>
+          <w:rFonts w:eastAsia="Calibri"/>
+        </w:rPr>
+        <w:t xml:space="preserve"> Source Code</w:t>
+      </w:r>
+      <w:r>
+        <w:rPr>
+          <w:rFonts w:eastAsia="Calibri"/>
+        </w:rPr>
+        <w:t xml:space="preserve"> Analysis</w:t>
+      </w:r>
+      <w:r>
+        <w:rPr>
+          <w:rFonts w:eastAsia="Calibri"/>
+        </w:rPr>
+        <w:br/>
+      </w:r>
+      <w:r>
+        <w:rPr>
+          <w:rFonts w:eastAsiaTheme="minorHAnsi" w:cstheme="minorBidi"/>
+          <w:b w:val="0"/>
+          <w:sz w:val="20"/>
+          <w:szCs w:val="22"/>
+        </w:rPr>
+        <w:t>A lot of our work relies on static analysis techniques, and most frequently I make use of the srcML Framework to normalize, transform, and analyze source code. On the whole, one of my favorite things to do is explore code, searching for patterns that can be used to improve and support software development using automated tools, visualization, and modeling</w:t>
+      </w:r>
+      <w:r>
+        <w:rPr>
+          <w:rFonts w:eastAsiaTheme="minorHAnsi" w:cstheme="minorBidi"/>
+          <w:b w:val="0"/>
+          <w:sz w:val="20"/>
+          <w:szCs w:val="22"/>
+        </w:rPr>
         <w:t>.</w:t>
       </w:r>
     </w:p>
     <w:p>
       <w:pPr>
         <w:pStyle w:val="Heading2"/>
-        <w:rPr>
-          <w:rFonts w:eastAsia="Calibri"/>
-        </w:rPr>
-      </w:pPr>
-      <w:r>
-        <w:rPr>
-          <w:rFonts w:eastAsia="Calibri"/>
-        </w:rPr>
-        <w:t>Program Comprehension</w:t>
-      </w:r>
-      <w:r>
-        <w:rPr>
-          <w:rFonts w:eastAsia="Calibri"/>
-        </w:rPr>
-        <w:t xml:space="preserve"> and Textual Analysis</w:t>
-      </w:r>
-    </w:p>
-    <w:p>
-      <w:r>
-        <w:t xml:space="preserve">I am interested in what direct analysis of source code can tell us about the mental model created by developers during development tasks. Specifically, </w:t>
-      </w:r>
-      <w:r>
-        <w:t>I want to study</w:t>
-      </w:r>
-      <w:r>
-        <w:t xml:space="preserve"> how natural language used in source code is related to the behavior of source code itself. My work in this area attempts to model this this relationship with a goal of supporting stronger, developer-centric tools and techniques to </w:t>
-      </w:r>
-      <w:r>
-        <w:t>improve</w:t>
-      </w:r>
-      <w:r>
-        <w:t xml:space="preserve"> comprehension and development.</w:t>
-      </w:r>
-    </w:p>
-    <w:p>
-      <w:pPr>
-        <w:pStyle w:val="Heading2"/>
-        <w:rPr>
-          <w:rFonts w:eastAsia="Calibri"/>
-          <w:b w:val="0"/>
-        </w:rPr>
-      </w:pPr>
-      <w:r>
-        <w:rPr>
-          <w:rFonts w:eastAsia="Calibri"/>
-        </w:rPr>
-        <w:t>Static</w:t>
-      </w:r>
-      <w:r>
-        <w:rPr>
-          <w:rFonts w:eastAsia="Calibri"/>
-        </w:rPr>
-        <w:t xml:space="preserve"> Source Code</w:t>
-      </w:r>
-      <w:r>
-        <w:rPr>
-          <w:rFonts w:eastAsia="Calibri"/>
-        </w:rPr>
-        <w:t xml:space="preserve"> Analysis</w:t>
-      </w:r>
-    </w:p>
-    <w:p>
-      <w:r>
-        <w:t>S</w:t>
-      </w:r>
-      <w:r>
-        <w:t>tatic analysis techniques</w:t>
-      </w:r>
-      <w:r>
-        <w:t xml:space="preserve"> are the basis of a lot of my research</w:t>
-      </w:r>
-      <w:r>
-        <w:t xml:space="preserve">, and most frequently I make use of the </w:t>
-      </w:r>
-      <w:proofErr w:type="spellStart"/>
-      <w:r>
-        <w:t>srcML</w:t>
-      </w:r>
-      <w:proofErr w:type="spellEnd"/>
-      <w:r>
-        <w:t xml:space="preserve"> Framework to normalize, transform, and analyze source code. </w:t>
-      </w:r>
-      <w:proofErr w:type="gramStart"/>
-      <w:r>
-        <w:t>On the whole</w:t>
-      </w:r>
-      <w:proofErr w:type="gramEnd"/>
-      <w:r>
-        <w:t>, one of my favorite things to do is explore code</w:t>
-      </w:r>
-      <w:r>
-        <w:t>;</w:t>
-      </w:r>
-      <w:r>
-        <w:t xml:space="preserve"> searching for patterns that can be used to improve and support software development using automated tools, visualization, and </w:t>
-      </w:r>
-      <w:r>
-        <w:t>high-quality</w:t>
-      </w:r>
-      <w:r>
-        <w:t>,</w:t>
-      </w:r>
-      <w:r>
-        <w:t xml:space="preserve"> </w:t>
-      </w:r>
-      <w:r>
-        <w:t>code</w:t>
-      </w:r>
-      <w:r>
-        <w:t>-centric</w:t>
-      </w:r>
-      <w:r>
-        <w:t xml:space="preserve"> </w:t>
-      </w:r>
-      <w:r>
-        <w:t>models</w:t>
-      </w:r>
-      <w:r>
-        <w:t>.</w:t>
-      </w:r>
-    </w:p>
-    <w:p>
-      <w:pPr>
-        <w:pStyle w:val="Heading1"/>
         <w:rPr>
           <w:rFonts w:eastAsia="Calibri"/>
         </w:rPr>
@@ -1316,8 +1256,6 @@
                 <w:szCs w:val="20"/>
               </w:rPr>
             </w:pPr>
-            <w:proofErr w:type="spellStart"/>
-            <w:proofErr w:type="gramStart"/>
             <w:r>
               <w:rPr>
                 <w:b w:val="0"/>
@@ -1325,27 +1263,7 @@
                 <w:sz w:val="20"/>
                 <w:szCs w:val="20"/>
               </w:rPr>
-              <w:t>SHF:MEDIUM</w:t>
-            </w:r>
-            <w:proofErr w:type="gramEnd"/>
-            <w:r>
-              <w:rPr>
-                <w:b w:val="0"/>
-                <w:bCs w:val="0"/>
-                <w:sz w:val="20"/>
-                <w:szCs w:val="20"/>
-              </w:rPr>
-              <w:t>:Collaborative</w:t>
-            </w:r>
-            <w:proofErr w:type="spellEnd"/>
-            <w:r>
-              <w:rPr>
-                <w:b w:val="0"/>
-                <w:bCs w:val="0"/>
-                <w:sz w:val="20"/>
-                <w:szCs w:val="20"/>
-              </w:rPr>
-              <w:t xml:space="preserve"> Research: Supporting Automated Evolution of Large-Scale Software</w:t>
+              <w:t>SHF:MEDIUM:Collaborative Research: Supporting Automated Evolution of Large-Scale Software</w:t>
             </w:r>
           </w:p>
           <w:p>
@@ -1424,21 +1342,12 @@
                 <w:szCs w:val="20"/>
               </w:rPr>
             </w:pPr>
-            <w:proofErr w:type="spellStart"/>
             <w:r>
               <w:rPr>
                 <w:rFonts w:cs="Times New Roman"/>
                 <w:szCs w:val="20"/>
               </w:rPr>
-              <w:t>Maletic</w:t>
-            </w:r>
-            <w:proofErr w:type="spellEnd"/>
-            <w:r>
-              <w:rPr>
-                <w:rFonts w:cs="Times New Roman"/>
-                <w:szCs w:val="20"/>
-              </w:rPr>
-              <w:t>, J.I. (KSU)</w:t>
+              <w:t>Maletic, J.I. (KSU)</w:t>
             </w:r>
           </w:p>
         </w:tc>
@@ -1515,30 +1424,12 @@
                 <w:szCs w:val="20"/>
               </w:rPr>
             </w:pPr>
-            <w:proofErr w:type="spellStart"/>
-            <w:proofErr w:type="gramStart"/>
             <w:r>
               <w:rPr>
                 <w:rFonts w:eastAsia="Times New Roman" w:cs="Times New Roman"/>
                 <w:szCs w:val="20"/>
               </w:rPr>
-              <w:t>SHF:SMALL</w:t>
-            </w:r>
-            <w:proofErr w:type="gramEnd"/>
-            <w:r>
-              <w:rPr>
-                <w:rFonts w:eastAsia="Times New Roman" w:cs="Times New Roman"/>
-                <w:szCs w:val="20"/>
-              </w:rPr>
-              <w:t>:RUI:Collaborative</w:t>
-            </w:r>
-            <w:proofErr w:type="spellEnd"/>
-            <w:r>
-              <w:rPr>
-                <w:rFonts w:eastAsia="Times New Roman" w:cs="Times New Roman"/>
-                <w:szCs w:val="20"/>
-              </w:rPr>
-              <w:t xml:space="preserve"> Research: Enhancing Name Appraisal and Synthesis Using a Source Code-Natural Language Model</w:t>
+              <w:t>SHF:SMALL:RUI:Collaborative Research: Enhancing Name Appraisal and Synthesis Using a Source Code-Natural Language Model</w:t>
             </w:r>
           </w:p>
           <w:p>
@@ -1691,8 +1582,6 @@
                 <w:szCs w:val="20"/>
               </w:rPr>
             </w:pPr>
-            <w:proofErr w:type="spellStart"/>
-            <w:proofErr w:type="gramStart"/>
             <w:r>
               <w:rPr>
                 <w:rFonts w:eastAsia="Times New Roman" w:cs="Times New Roman"/>
@@ -1700,7 +1589,6 @@
               </w:rPr>
               <w:t>CRII:SHF</w:t>
             </w:r>
-            <w:proofErr w:type="gramEnd"/>
             <w:r>
               <w:rPr>
                 <w:rFonts w:cs="Times New Roman"/>
@@ -1713,15 +1601,7 @@
                 <w:rFonts w:cs="Times New Roman"/>
                 <w:szCs w:val="20"/>
               </w:rPr>
-              <w:t>Towards</w:t>
-            </w:r>
-            <w:proofErr w:type="spellEnd"/>
-            <w:r>
-              <w:rPr>
-                <w:rFonts w:cs="Times New Roman"/>
-                <w:szCs w:val="20"/>
-              </w:rPr>
-              <w:t xml:space="preserve"> the Construction of a Model for Natural Language and Source Code</w:t>
+              <w:t>Towards the Construction of a Model for Natural Language and Source Code</w:t>
             </w:r>
           </w:p>
           <w:p>
@@ -1983,30 +1863,12 @@
                 <w:szCs w:val="20"/>
               </w:rPr>
             </w:pPr>
-            <w:proofErr w:type="spellStart"/>
-            <w:proofErr w:type="gramStart"/>
             <w:r>
               <w:rPr>
                 <w:rFonts w:eastAsia="Times New Roman" w:cs="Times New Roman"/>
                 <w:szCs w:val="20"/>
               </w:rPr>
-              <w:t>SHF:SMALL</w:t>
-            </w:r>
-            <w:proofErr w:type="gramEnd"/>
-            <w:r>
-              <w:rPr>
-                <w:rFonts w:eastAsia="Times New Roman" w:cs="Times New Roman"/>
-                <w:szCs w:val="20"/>
-              </w:rPr>
-              <w:t>:RUI:Collaborative</w:t>
-            </w:r>
-            <w:proofErr w:type="spellEnd"/>
-            <w:r>
-              <w:rPr>
-                <w:rFonts w:eastAsia="Times New Roman" w:cs="Times New Roman"/>
-                <w:szCs w:val="20"/>
-              </w:rPr>
-              <w:t xml:space="preserve"> Research: On-Demand Program Comprehension Using a Source Code-Natural Language Model</w:t>
+              <w:t>SHF:SMALL:RUI:Collaborative Research: On-Demand Program Comprehension Using a Source Code-Natural Language Model</w:t>
             </w:r>
           </w:p>
           <w:p>
@@ -2146,46 +2008,12 @@
                 <w:szCs w:val="20"/>
               </w:rPr>
             </w:pPr>
-            <w:proofErr w:type="spellStart"/>
-            <w:proofErr w:type="gramStart"/>
             <w:r>
               <w:rPr>
                 <w:rFonts w:eastAsia="Times New Roman" w:cs="Times New Roman"/>
                 <w:szCs w:val="20"/>
               </w:rPr>
-              <w:t>SHF:SMALL</w:t>
-            </w:r>
-            <w:proofErr w:type="gramEnd"/>
-            <w:r>
-              <w:rPr>
-                <w:rFonts w:eastAsia="Times New Roman" w:cs="Times New Roman"/>
-                <w:szCs w:val="20"/>
-              </w:rPr>
-              <w:t>:Designing</w:t>
-            </w:r>
-            <w:proofErr w:type="spellEnd"/>
-            <w:r>
-              <w:rPr>
-                <w:rFonts w:eastAsia="Times New Roman" w:cs="Times New Roman"/>
-                <w:szCs w:val="20"/>
-              </w:rPr>
-              <w:t xml:space="preserve"> a Domain </w:t>
-            </w:r>
-            <w:proofErr w:type="spellStart"/>
-            <w:r>
-              <w:rPr>
-                <w:rFonts w:eastAsia="Times New Roman" w:cs="Times New Roman"/>
-                <w:szCs w:val="20"/>
-              </w:rPr>
-              <w:t>Specifi</w:t>
-            </w:r>
-            <w:proofErr w:type="spellEnd"/>
-            <w:r>
-              <w:rPr>
-                <w:rFonts w:eastAsia="Times New Roman" w:cs="Times New Roman"/>
-                <w:szCs w:val="20"/>
-              </w:rPr>
-              <w:t xml:space="preserve"> Language to Support Software Refactoring</w:t>
+              <w:t>SHF:SMALL:Designing a Domain Specifi Language to Support Software Refactoring</w:t>
             </w:r>
           </w:p>
           <w:p>
@@ -2428,6 +2256,7 @@
         <w:rPr>
           <w:b/>
         </w:rPr>
+        <w:lastRenderedPageBreak/>
         <w:t>NSF S-Stem Scholarship</w:t>
       </w:r>
       <w:r>
@@ -2446,7 +2275,6 @@
         <w:rPr>
           <w:rFonts w:eastAsia="Calibri"/>
         </w:rPr>
-        <w:lastRenderedPageBreak/>
         <w:t xml:space="preserve">Publications </w:t>
       </w:r>
       <w:r>
@@ -2499,6 +2327,53 @@
     </w:p>
     <w:p>
       <w:pPr>
+        <w:pStyle w:val="Bibliography"/>
+        <w:numPr>
+          <w:ilvl w:val="0"/>
+          <w:numId w:val="3"/>
+        </w:numPr>
+        <w:rPr>
+          <w:sz w:val="18"/>
+        </w:rPr>
+      </w:pPr>
+      <w:bookmarkStart w:id="3" w:name="_Ref472608826"/>
+      <w:r>
+        <w:rPr>
+          <w:sz w:val="18"/>
+        </w:rPr>
+        <w:t>C. Newman, M. J. Decker, R. AlSuhaibani, D. Kaushik, A. Peruma, and E. Hill, “</w:t>
+      </w:r>
+      <w:r>
+        <w:rPr>
+          <w:b/>
+          <w:bCs/>
+          <w:sz w:val="18"/>
+        </w:rPr>
+        <w:t>An Open Dataset of Abbreviations and Expansions</w:t>
+      </w:r>
+      <w:r>
+        <w:rPr>
+          <w:sz w:val="18"/>
+        </w:rPr>
+        <w:t xml:space="preserve">,” in </w:t>
+      </w:r>
+      <w:r>
+        <w:rPr>
+          <w:i/>
+          <w:iCs/>
+          <w:sz w:val="18"/>
+        </w:rPr>
+        <w:t>35th IEEE International Conference on Software Maintenance and Evolution</w:t>
+      </w:r>
+      <w:r>
+        <w:rPr>
+          <w:sz w:val="18"/>
+        </w:rPr>
+        <w:t>, Sept 30th, p. 11.</w:t>
+      </w:r>
+    </w:p>
+    <w:p>
+      <w:pPr>
         <w:pStyle w:val="EndNoteBibliography"/>
         <w:numPr>
           <w:ilvl w:val="0"/>
@@ -2510,7 +2385,82 @@
           <w:szCs w:val="20"/>
         </w:rPr>
       </w:pPr>
-      <w:bookmarkStart w:id="2" w:name="_Ref472608826"/>
+      <w:r>
+        <w:rPr>
+          <w:bCs/>
+          <w:sz w:val="20"/>
+          <w:szCs w:val="20"/>
+        </w:rPr>
+        <w:t>A. Peruma, M. W. Mkaouer, M. J. Decker, and C. D. Newman, “</w:t>
+      </w:r>
+      <w:r>
+        <w:rPr>
+          <w:b/>
+          <w:sz w:val="20"/>
+          <w:szCs w:val="20"/>
+        </w:rPr>
+        <w:t>Contextualizing rename decisions using refactorings and commit messages</w:t>
+      </w:r>
+      <w:r>
+        <w:rPr>
+          <w:bCs/>
+          <w:sz w:val="20"/>
+          <w:szCs w:val="20"/>
+        </w:rPr>
+        <w:t>,” in Proceedings of the 19th IEEE International Working Conference on Source Code Analysis and Manipulation, IEEE, 2019.</w:t>
+      </w:r>
+    </w:p>
+    <w:p>
+      <w:pPr>
+        <w:pStyle w:val="EndNoteBibliography"/>
+        <w:numPr>
+          <w:ilvl w:val="0"/>
+          <w:numId w:val="3"/>
+        </w:numPr>
+        <w:rPr>
+          <w:bCs/>
+          <w:sz w:val="20"/>
+          <w:szCs w:val="20"/>
+        </w:rPr>
+      </w:pPr>
+      <w:r>
+        <w:rPr>
+          <w:bCs/>
+          <w:sz w:val="20"/>
+          <w:szCs w:val="20"/>
+        </w:rPr>
+        <w:t>C. D. Newman, A. Peruma, and R. AlSuhaibani, “</w:t>
+      </w:r>
+      <w:r>
+        <w:rPr>
+          <w:b/>
+          <w:sz w:val="20"/>
+          <w:szCs w:val="20"/>
+        </w:rPr>
+        <w:t>Modeling  the  rela-tionship  between  identifier  name  and  behavior</w:t>
+      </w:r>
+      <w:r>
+        <w:rPr>
+          <w:bCs/>
+          <w:sz w:val="20"/>
+          <w:szCs w:val="20"/>
+        </w:rPr>
+        <w:t>,” in Proceedings of  the 35th IEEE International Conference on Software Maintenance, IEEE, 2019.</w:t>
+      </w:r>
+    </w:p>
+    <w:p>
+      <w:pPr>
+        <w:pStyle w:val="EndNoteBibliography"/>
+        <w:numPr>
+          <w:ilvl w:val="0"/>
+          <w:numId w:val="3"/>
+        </w:numPr>
+        <w:rPr>
+          <w:bCs/>
+          <w:sz w:val="20"/>
+          <w:szCs w:val="20"/>
+        </w:rPr>
+      </w:pPr>
       <w:r>
         <w:rPr>
           <w:bCs/>
@@ -3357,21 +3307,12 @@
           <w:szCs w:val="20"/>
         </w:rPr>
       </w:pPr>
-      <w:proofErr w:type="spellStart"/>
-      <w:r>
-        <w:rPr>
-          <w:rFonts w:asciiTheme="majorBidi" w:hAnsiTheme="majorBidi" w:cstheme="majorBidi"/>
-          <w:szCs w:val="20"/>
-        </w:rPr>
-        <w:t>Delozier</w:t>
-      </w:r>
-      <w:proofErr w:type="spellEnd"/>
-      <w:r>
-        <w:rPr>
-          <w:rFonts w:asciiTheme="majorBidi" w:hAnsiTheme="majorBidi" w:cstheme="majorBidi"/>
-          <w:szCs w:val="20"/>
-        </w:rPr>
-        <w:t>, G., Decker, M.</w:t>
+      <w:r>
+        <w:rPr>
+          <w:rFonts w:asciiTheme="majorBidi" w:hAnsiTheme="majorBidi" w:cstheme="majorBidi"/>
+          <w:szCs w:val="20"/>
+        </w:rPr>
+        <w:t>Delozier, G., Decker, M.</w:t>
       </w:r>
       <w:r>
         <w:rPr>
@@ -3385,23 +3326,7 @@
           <w:rFonts w:asciiTheme="majorBidi" w:hAnsiTheme="majorBidi" w:cstheme="majorBidi"/>
           <w:szCs w:val="20"/>
         </w:rPr>
-        <w:t xml:space="preserve">, Newman, C.D., </w:t>
-      </w:r>
-      <w:proofErr w:type="spellStart"/>
-      <w:r>
-        <w:rPr>
-          <w:rFonts w:asciiTheme="majorBidi" w:hAnsiTheme="majorBidi" w:cstheme="majorBidi"/>
-          <w:szCs w:val="20"/>
-        </w:rPr>
-        <w:t>Maletic</w:t>
-      </w:r>
-      <w:proofErr w:type="spellEnd"/>
-      <w:r>
-        <w:rPr>
-          <w:rFonts w:asciiTheme="majorBidi" w:hAnsiTheme="majorBidi" w:cstheme="majorBidi"/>
-          <w:szCs w:val="20"/>
-        </w:rPr>
-        <w:t>, J.I, “</w:t>
+        <w:t>, Newman, C.D., Maletic, J.I, “</w:t>
       </w:r>
       <w:r>
         <w:rPr>
@@ -3526,23 +3451,7 @@
           <w:rFonts w:asciiTheme="majorBidi" w:hAnsiTheme="majorBidi" w:cstheme="majorBidi"/>
           <w:szCs w:val="20"/>
         </w:rPr>
-        <w:t xml:space="preserve">, M.J., Newman C.D., Dragan N., Collard, M.L., </w:t>
-      </w:r>
-      <w:proofErr w:type="spellStart"/>
-      <w:r>
-        <w:rPr>
-          <w:rFonts w:asciiTheme="majorBidi" w:hAnsiTheme="majorBidi" w:cstheme="majorBidi"/>
-          <w:szCs w:val="20"/>
-        </w:rPr>
-        <w:t>Maletic</w:t>
-      </w:r>
-      <w:proofErr w:type="spellEnd"/>
-      <w:r>
-        <w:rPr>
-          <w:rFonts w:asciiTheme="majorBidi" w:hAnsiTheme="majorBidi" w:cstheme="majorBidi"/>
-          <w:szCs w:val="20"/>
-        </w:rPr>
-        <w:t xml:space="preserve">, J.I., N.A., Kraft, </w:t>
+        <w:t xml:space="preserve">, M.J., Newman C.D., Dragan N., Collard, M.L., Maletic, J.I., N.A., Kraft, </w:t>
       </w:r>
       <w:r>
         <w:rPr>
@@ -3638,37 +3547,12 @@
           <w:szCs w:val="20"/>
         </w:rPr>
       </w:pPr>
-      <w:proofErr w:type="spellStart"/>
-      <w:r>
-        <w:rPr>
-          <w:rFonts w:asciiTheme="majorBidi" w:hAnsiTheme="majorBidi" w:cstheme="majorBidi"/>
-          <w:szCs w:val="20"/>
-        </w:rPr>
-        <w:t>Bartman</w:t>
-      </w:r>
-      <w:proofErr w:type="spellEnd"/>
-      <w:r>
-        <w:rPr>
-          <w:rFonts w:asciiTheme="majorBidi" w:hAnsiTheme="majorBidi" w:cstheme="majorBidi"/>
-          <w:szCs w:val="20"/>
-        </w:rPr>
-        <w:t xml:space="preserve">, B., Newman, C. D., Collard, M.L., </w:t>
-      </w:r>
-      <w:proofErr w:type="spellStart"/>
-      <w:r>
-        <w:rPr>
-          <w:rFonts w:asciiTheme="majorBidi" w:hAnsiTheme="majorBidi" w:cstheme="majorBidi"/>
-          <w:szCs w:val="20"/>
-        </w:rPr>
-        <w:t>Maletic</w:t>
-      </w:r>
-      <w:proofErr w:type="spellEnd"/>
-      <w:r>
-        <w:rPr>
-          <w:rFonts w:asciiTheme="majorBidi" w:hAnsiTheme="majorBidi" w:cstheme="majorBidi"/>
-          <w:szCs w:val="20"/>
-        </w:rPr>
-        <w:t>, J.I. "</w:t>
+      <w:r>
+        <w:rPr>
+          <w:rFonts w:asciiTheme="majorBidi" w:hAnsiTheme="majorBidi" w:cstheme="majorBidi"/>
+          <w:szCs w:val="20"/>
+        </w:rPr>
+        <w:t>Bartman, B., Newman, C. D., Collard, M.L., Maletic, J.I. "</w:t>
       </w:r>
       <w:r>
         <w:rPr>
@@ -3678,23 +3562,13 @@
         </w:rPr>
         <w:t xml:space="preserve"> </w:t>
       </w:r>
-      <w:proofErr w:type="spellStart"/>
       <w:r>
         <w:rPr>
           <w:rFonts w:asciiTheme="majorBidi" w:hAnsiTheme="majorBidi" w:cstheme="majorBidi"/>
           <w:b/>
           <w:szCs w:val="20"/>
         </w:rPr>
-        <w:t>srcQL</w:t>
-      </w:r>
-      <w:proofErr w:type="spellEnd"/>
-      <w:r>
-        <w:rPr>
-          <w:rFonts w:asciiTheme="majorBidi" w:hAnsiTheme="majorBidi" w:cstheme="majorBidi"/>
-          <w:b/>
-          <w:szCs w:val="20"/>
-        </w:rPr>
-        <w:t>: A Syntax-Aware Query Language for Source Code</w:t>
+        <w:t>srcQL: A Syntax-Aware Query Language for Source Code</w:t>
       </w:r>
       <w:r>
         <w:rPr>
@@ -3762,7 +3636,7 @@
         </w:rPr>
         <w:t xml:space="preserve"> Klagenfurt, Austria, Feb. 20-24, 2017, 5 pages.</w:t>
       </w:r>
-      <w:bookmarkEnd w:id="2"/>
+      <w:bookmarkEnd w:id="3"/>
     </w:p>
     <w:p>
       <w:pPr>
@@ -3777,45 +3651,13 @@
           <w:szCs w:val="20"/>
         </w:rPr>
       </w:pPr>
-      <w:bookmarkStart w:id="3" w:name="_Ref472606785"/>
+      <w:bookmarkStart w:id="4" w:name="_Ref472606785"/>
       <w:r>
         <w:rPr>
           <w:rFonts w:asciiTheme="majorBidi" w:eastAsia="Calibri" w:hAnsiTheme="majorBidi" w:cstheme="majorBidi"/>
           <w:szCs w:val="20"/>
         </w:rPr>
-        <w:t xml:space="preserve">Newman, C.D., </w:t>
-      </w:r>
-      <w:proofErr w:type="spellStart"/>
-      <w:r>
-        <w:rPr>
-          <w:rFonts w:asciiTheme="majorBidi" w:eastAsia="Calibri" w:hAnsiTheme="majorBidi" w:cstheme="majorBidi"/>
-          <w:szCs w:val="20"/>
-        </w:rPr>
-        <w:t>Bartman</w:t>
-      </w:r>
-      <w:proofErr w:type="spellEnd"/>
-      <w:r>
-        <w:rPr>
-          <w:rFonts w:asciiTheme="majorBidi" w:eastAsia="Calibri" w:hAnsiTheme="majorBidi" w:cstheme="majorBidi"/>
-          <w:szCs w:val="20"/>
-        </w:rPr>
-        <w:t xml:space="preserve">, B., Collard, M.L., </w:t>
-      </w:r>
-      <w:proofErr w:type="spellStart"/>
-      <w:r>
-        <w:rPr>
-          <w:rFonts w:asciiTheme="majorBidi" w:eastAsia="Calibri" w:hAnsiTheme="majorBidi" w:cstheme="majorBidi"/>
-          <w:szCs w:val="20"/>
-        </w:rPr>
-        <w:t>Maletic</w:t>
-      </w:r>
-      <w:proofErr w:type="spellEnd"/>
-      <w:r>
-        <w:rPr>
-          <w:rFonts w:asciiTheme="majorBidi" w:eastAsia="Calibri" w:hAnsiTheme="majorBidi" w:cstheme="majorBidi"/>
-          <w:szCs w:val="20"/>
-        </w:rPr>
-        <w:t>, J.I., "</w:t>
+        <w:t>Newman, C.D., Bartman, B., Collard, M.L., Maletic, J.I., "</w:t>
       </w:r>
       <w:r>
         <w:rPr>
@@ -3890,7 +3732,7 @@
         </w:rPr>
         <w:t xml:space="preserve"> 2017, 28 pages,</w:t>
       </w:r>
-      <w:bookmarkEnd w:id="3"/>
+      <w:bookmarkEnd w:id="4"/>
       <w:r>
         <w:rPr>
           <w:rFonts w:asciiTheme="majorBidi" w:eastAsia="Calibri" w:hAnsiTheme="majorBidi" w:cstheme="majorBidi"/>
@@ -3912,45 +3754,14 @@
           <w:szCs w:val="20"/>
         </w:rPr>
       </w:pPr>
-      <w:bookmarkStart w:id="4" w:name="_Ref472606763"/>
-      <w:r>
-        <w:rPr>
-          <w:rFonts w:asciiTheme="majorBidi" w:hAnsiTheme="majorBidi" w:cstheme="majorBidi"/>
-          <w:szCs w:val="20"/>
-        </w:rPr>
-        <w:t xml:space="preserve">Newman, C. D., Newman, </w:t>
-      </w:r>
-      <w:proofErr w:type="spellStart"/>
-      <w:r>
-        <w:rPr>
-          <w:rFonts w:asciiTheme="majorBidi" w:hAnsiTheme="majorBidi" w:cstheme="majorBidi"/>
-          <w:szCs w:val="20"/>
-        </w:rPr>
-        <w:t>Alsuhaibani</w:t>
-      </w:r>
-      <w:proofErr w:type="spellEnd"/>
-      <w:r>
-        <w:rPr>
-          <w:rFonts w:asciiTheme="majorBidi" w:hAnsiTheme="majorBidi" w:cstheme="majorBidi"/>
-          <w:szCs w:val="20"/>
-        </w:rPr>
-        <w:t xml:space="preserve">, R., Collard, M.L., </w:t>
-      </w:r>
-      <w:proofErr w:type="spellStart"/>
-      <w:r>
-        <w:rPr>
-          <w:rFonts w:asciiTheme="majorBidi" w:hAnsiTheme="majorBidi" w:cstheme="majorBidi"/>
-          <w:szCs w:val="20"/>
-        </w:rPr>
-        <w:t>Maletic</w:t>
-      </w:r>
-      <w:proofErr w:type="spellEnd"/>
-      <w:r>
-        <w:rPr>
-          <w:rFonts w:asciiTheme="majorBidi" w:hAnsiTheme="majorBidi" w:cstheme="majorBidi"/>
-          <w:szCs w:val="20"/>
-        </w:rPr>
-        <w:t xml:space="preserve">, J.I., </w:t>
+      <w:bookmarkStart w:id="5" w:name="_Ref472606763"/>
+      <w:r>
+        <w:rPr>
+          <w:rFonts w:asciiTheme="majorBidi" w:hAnsiTheme="majorBidi" w:cstheme="majorBidi"/>
+          <w:szCs w:val="20"/>
+        </w:rPr>
+        <w:lastRenderedPageBreak/>
+        <w:t xml:space="preserve">Newman, C. D., Newman, Alsuhaibani, R., Collard, M.L., Maletic, J.I., </w:t>
       </w:r>
       <w:r>
         <w:rPr>
@@ -3982,7 +3793,7 @@
         </w:rPr>
         <w:t>(SANER'17), Klagenfurt, Austria, Feb. 20-24, 2017, 12 pages</w:t>
       </w:r>
-      <w:bookmarkEnd w:id="4"/>
+      <w:bookmarkEnd w:id="5"/>
     </w:p>
     <w:p>
       <w:pPr>
@@ -4002,23 +3813,7 @@
           <w:rFonts w:asciiTheme="majorBidi" w:hAnsiTheme="majorBidi" w:cstheme="majorBidi"/>
           <w:szCs w:val="20"/>
         </w:rPr>
-        <w:t xml:space="preserve">Newman, C.D., Michael L. Collard, and Jonathan I. </w:t>
-      </w:r>
-      <w:proofErr w:type="spellStart"/>
-      <w:r>
-        <w:rPr>
-          <w:rFonts w:asciiTheme="majorBidi" w:hAnsiTheme="majorBidi" w:cstheme="majorBidi"/>
-          <w:szCs w:val="20"/>
-        </w:rPr>
-        <w:t>Maletic</w:t>
-      </w:r>
-      <w:proofErr w:type="spellEnd"/>
-      <w:r>
-        <w:rPr>
-          <w:rFonts w:asciiTheme="majorBidi" w:hAnsiTheme="majorBidi" w:cstheme="majorBidi"/>
-          <w:szCs w:val="20"/>
-        </w:rPr>
-        <w:t xml:space="preserve">. 2016. </w:t>
+        <w:t xml:space="preserve">Newman, C.D., Michael L. Collard, and Jonathan I. Maletic. 2016. </w:t>
       </w:r>
       <w:r>
         <w:rPr>
@@ -4027,23 +3822,13 @@
         </w:rPr>
         <w:t>“</w:t>
       </w:r>
-      <w:proofErr w:type="spellStart"/>
       <w:r>
         <w:rPr>
           <w:rFonts w:asciiTheme="majorBidi" w:hAnsiTheme="majorBidi" w:cstheme="majorBidi"/>
           <w:b/>
           <w:szCs w:val="20"/>
         </w:rPr>
-        <w:t>srcType</w:t>
-      </w:r>
-      <w:proofErr w:type="spellEnd"/>
-      <w:r>
-        <w:rPr>
-          <w:rFonts w:asciiTheme="majorBidi" w:hAnsiTheme="majorBidi" w:cstheme="majorBidi"/>
-          <w:b/>
-          <w:szCs w:val="20"/>
-        </w:rPr>
-        <w:t>: A Tool for Efficient Static Type Resolution</w:t>
+        <w:t>srcType: A Tool for Efficient Static Type Resolution</w:t>
       </w:r>
       <w:r>
         <w:rPr>
@@ -4100,55 +3885,7 @@
           <w:rFonts w:asciiTheme="majorBidi" w:hAnsiTheme="majorBidi" w:cstheme="majorBidi"/>
           <w:szCs w:val="20"/>
         </w:rPr>
-        <w:t xml:space="preserve">Newman, C.D., </w:t>
-      </w:r>
-      <w:proofErr w:type="spellStart"/>
-      <w:r>
-        <w:rPr>
-          <w:rFonts w:asciiTheme="majorBidi" w:hAnsiTheme="majorBidi" w:cstheme="majorBidi"/>
-          <w:szCs w:val="20"/>
-        </w:rPr>
-        <w:t>Tessandra</w:t>
-      </w:r>
-      <w:proofErr w:type="spellEnd"/>
-      <w:r>
-        <w:rPr>
-          <w:rFonts w:asciiTheme="majorBidi" w:hAnsiTheme="majorBidi" w:cstheme="majorBidi"/>
-          <w:szCs w:val="20"/>
-        </w:rPr>
-        <w:t xml:space="preserve"> Sage, Michael L. Collard, Hakam W. </w:t>
-      </w:r>
-      <w:proofErr w:type="spellStart"/>
-      <w:r>
-        <w:rPr>
-          <w:rFonts w:asciiTheme="majorBidi" w:hAnsiTheme="majorBidi" w:cstheme="majorBidi"/>
-          <w:szCs w:val="20"/>
-        </w:rPr>
-        <w:t>Alomari</w:t>
-      </w:r>
-      <w:proofErr w:type="spellEnd"/>
-      <w:r>
-        <w:rPr>
-          <w:rFonts w:asciiTheme="majorBidi" w:hAnsiTheme="majorBidi" w:cstheme="majorBidi"/>
-          <w:szCs w:val="20"/>
-        </w:rPr>
-        <w:t xml:space="preserve">, and Jonathan I. </w:t>
-      </w:r>
-      <w:proofErr w:type="spellStart"/>
-      <w:r>
-        <w:rPr>
-          <w:rFonts w:asciiTheme="majorBidi" w:hAnsiTheme="majorBidi" w:cstheme="majorBidi"/>
-          <w:szCs w:val="20"/>
-        </w:rPr>
-        <w:t>Maletic</w:t>
-      </w:r>
-      <w:proofErr w:type="spellEnd"/>
-      <w:r>
-        <w:rPr>
-          <w:rFonts w:asciiTheme="majorBidi" w:hAnsiTheme="majorBidi" w:cstheme="majorBidi"/>
-          <w:szCs w:val="20"/>
-        </w:rPr>
-        <w:t xml:space="preserve">. 2016. </w:t>
+        <w:t xml:space="preserve">Newman, C.D., Tessandra Sage, Michael L. Collard, Hakam W. Alomari, and Jonathan I. Maletic. 2016. </w:t>
       </w:r>
       <w:r>
         <w:rPr>
@@ -4157,23 +3894,13 @@
         </w:rPr>
         <w:t>“</w:t>
       </w:r>
-      <w:proofErr w:type="spellStart"/>
       <w:r>
         <w:rPr>
           <w:rFonts w:asciiTheme="majorBidi" w:hAnsiTheme="majorBidi" w:cstheme="majorBidi"/>
           <w:b/>
           <w:szCs w:val="20"/>
         </w:rPr>
-        <w:t>srcSlice</w:t>
-      </w:r>
-      <w:proofErr w:type="spellEnd"/>
-      <w:r>
-        <w:rPr>
-          <w:rFonts w:asciiTheme="majorBidi" w:hAnsiTheme="majorBidi" w:cstheme="majorBidi"/>
-          <w:b/>
-          <w:szCs w:val="20"/>
-        </w:rPr>
-        <w:t>: a tool for efficient static forward slicing</w:t>
+        <w:t>srcSlice: a tool for efficient static forward slicing</w:t>
       </w:r>
       <w:r>
         <w:rPr>
@@ -4232,45 +3959,13 @@
           <w:szCs w:val="20"/>
         </w:rPr>
       </w:pPr>
-      <w:bookmarkStart w:id="5" w:name="_Ref472608858"/>
-      <w:r>
-        <w:rPr>
-          <w:rFonts w:asciiTheme="majorBidi" w:hAnsiTheme="majorBidi" w:cstheme="majorBidi"/>
-          <w:szCs w:val="20"/>
-        </w:rPr>
-        <w:t xml:space="preserve">R. S. </w:t>
-      </w:r>
-      <w:proofErr w:type="spellStart"/>
-      <w:r>
-        <w:rPr>
-          <w:rFonts w:asciiTheme="majorBidi" w:hAnsiTheme="majorBidi" w:cstheme="majorBidi"/>
-          <w:szCs w:val="20"/>
-        </w:rPr>
-        <w:t>Alsuhaibani</w:t>
-      </w:r>
-      <w:proofErr w:type="spellEnd"/>
-      <w:r>
-        <w:rPr>
-          <w:rFonts w:asciiTheme="majorBidi" w:hAnsiTheme="majorBidi" w:cstheme="majorBidi"/>
-          <w:szCs w:val="20"/>
-        </w:rPr>
-        <w:t xml:space="preserve">, C. D. Newman, M. L. Collard and J. I. </w:t>
-      </w:r>
-      <w:proofErr w:type="spellStart"/>
-      <w:r>
-        <w:rPr>
-          <w:rFonts w:asciiTheme="majorBidi" w:hAnsiTheme="majorBidi" w:cstheme="majorBidi"/>
-          <w:szCs w:val="20"/>
-        </w:rPr>
-        <w:t>Maletic</w:t>
-      </w:r>
-      <w:proofErr w:type="spellEnd"/>
-      <w:r>
-        <w:rPr>
-          <w:rFonts w:asciiTheme="majorBidi" w:hAnsiTheme="majorBidi" w:cstheme="majorBidi"/>
-          <w:szCs w:val="20"/>
-        </w:rPr>
-        <w:t>, "</w:t>
+      <w:bookmarkStart w:id="6" w:name="_Ref472608858"/>
+      <w:r>
+        <w:rPr>
+          <w:rFonts w:asciiTheme="majorBidi" w:hAnsiTheme="majorBidi" w:cstheme="majorBidi"/>
+          <w:szCs w:val="20"/>
+        </w:rPr>
+        <w:t>R. S. Alsuhaibani, C. D. Newman, M. L. Collard and J. I. Maletic, "</w:t>
       </w:r>
       <w:r>
         <w:rPr>
@@ -4326,7 +4021,7 @@
         </w:rPr>
         <w:t>, Bremen, 2015, pp. 1-6.</w:t>
       </w:r>
-      <w:bookmarkEnd w:id="5"/>
+      <w:bookmarkEnd w:id="6"/>
     </w:p>
     <w:p>
       <w:pPr>
@@ -4339,48 +4034,11 @@
           <w:rFonts w:asciiTheme="majorBidi" w:hAnsiTheme="majorBidi" w:cstheme="majorBidi"/>
         </w:rPr>
       </w:pPr>
-      <w:proofErr w:type="spellStart"/>
-      <w:r>
-        <w:rPr>
-          <w:rFonts w:asciiTheme="majorBidi" w:hAnsiTheme="majorBidi" w:cstheme="majorBidi"/>
-        </w:rPr>
-        <w:lastRenderedPageBreak/>
-        <w:t>Alali</w:t>
-      </w:r>
-      <w:proofErr w:type="spellEnd"/>
-      <w:r>
-        <w:rPr>
-          <w:rFonts w:asciiTheme="majorBidi" w:hAnsiTheme="majorBidi" w:cstheme="majorBidi"/>
-        </w:rPr>
-        <w:t xml:space="preserve">, A., </w:t>
-      </w:r>
-      <w:proofErr w:type="spellStart"/>
-      <w:r>
-        <w:rPr>
-          <w:rFonts w:asciiTheme="majorBidi" w:hAnsiTheme="majorBidi" w:cstheme="majorBidi"/>
-        </w:rPr>
-        <w:t>Bartman</w:t>
-      </w:r>
-      <w:proofErr w:type="spellEnd"/>
-      <w:r>
-        <w:rPr>
-          <w:rFonts w:asciiTheme="majorBidi" w:hAnsiTheme="majorBidi" w:cstheme="majorBidi"/>
-        </w:rPr>
-        <w:t xml:space="preserve">, B., Newman, C.D., </w:t>
-      </w:r>
-      <w:proofErr w:type="spellStart"/>
-      <w:r>
-        <w:rPr>
-          <w:rFonts w:asciiTheme="majorBidi" w:hAnsiTheme="majorBidi" w:cstheme="majorBidi"/>
-        </w:rPr>
-        <w:t>Maletic</w:t>
-      </w:r>
-      <w:proofErr w:type="spellEnd"/>
-      <w:r>
-        <w:rPr>
-          <w:rFonts w:asciiTheme="majorBidi" w:hAnsiTheme="majorBidi" w:cstheme="majorBidi"/>
-        </w:rPr>
-        <w:t>, J.I., "</w:t>
+      <w:r>
+        <w:rPr>
+          <w:rFonts w:asciiTheme="majorBidi" w:hAnsiTheme="majorBidi" w:cstheme="majorBidi"/>
+        </w:rPr>
+        <w:t>Alali, A., Bartman, B., Newman, C.D., Maletic, J.I., "</w:t>
       </w:r>
       <w:r>
         <w:rPr>
@@ -4408,49 +4066,18 @@
           <w:b/>
         </w:rPr>
       </w:pPr>
-      <w:proofErr w:type="spellStart"/>
-      <w:r>
-        <w:rPr>
-          <w:rFonts w:asciiTheme="majorBidi" w:hAnsiTheme="majorBidi" w:cstheme="majorBidi"/>
-        </w:rPr>
-        <w:t>Maletic</w:t>
-      </w:r>
-      <w:proofErr w:type="spellEnd"/>
-      <w:r>
-        <w:rPr>
-          <w:rFonts w:asciiTheme="majorBidi" w:hAnsiTheme="majorBidi" w:cstheme="majorBidi"/>
-        </w:rPr>
-        <w:t xml:space="preserve">, J.I., </w:t>
-      </w:r>
-      <w:proofErr w:type="spellStart"/>
-      <w:r>
-        <w:rPr>
-          <w:rFonts w:asciiTheme="majorBidi" w:hAnsiTheme="majorBidi" w:cstheme="majorBidi"/>
-        </w:rPr>
-        <w:t>Mosora</w:t>
-      </w:r>
-      <w:proofErr w:type="spellEnd"/>
-      <w:r>
-        <w:rPr>
-          <w:rFonts w:asciiTheme="majorBidi" w:hAnsiTheme="majorBidi" w:cstheme="majorBidi"/>
-        </w:rPr>
-        <w:t>, D.J., Newman, C.D., Collard, M.L., Sutton, A., Robinson, B.P., (2011), “</w:t>
-      </w:r>
-      <w:proofErr w:type="spellStart"/>
+      <w:r>
+        <w:rPr>
+          <w:rFonts w:asciiTheme="majorBidi" w:hAnsiTheme="majorBidi" w:cstheme="majorBidi"/>
+        </w:rPr>
+        <w:t>Maletic, J.I., Mosora, D.J., Newman, C.D., Collard, M.L., Sutton, A., Robinson, B.P., (2011), “</w:t>
+      </w:r>
       <w:r>
         <w:rPr>
           <w:rFonts w:asciiTheme="majorBidi" w:hAnsiTheme="majorBidi" w:cstheme="majorBidi"/>
           <w:b/>
         </w:rPr>
-        <w:t>MosaiCode</w:t>
-      </w:r>
-      <w:proofErr w:type="spellEnd"/>
-      <w:r>
-        <w:rPr>
-          <w:rFonts w:asciiTheme="majorBidi" w:hAnsiTheme="majorBidi" w:cstheme="majorBidi"/>
-          <w:b/>
-        </w:rPr>
-        <w:t>:</w:t>
+        <w:t>MosaiCode:</w:t>
       </w:r>
     </w:p>
     <w:p>
@@ -4535,29 +4162,7 @@
         <w:rPr>
           <w:rFonts w:eastAsia="Calibri" w:cs="Times New Roman"/>
         </w:rPr>
-        <w:t xml:space="preserve">C.D Newman., </w:t>
-      </w:r>
-      <w:proofErr w:type="spellStart"/>
-      <w:r>
-        <w:rPr>
-          <w:rFonts w:eastAsia="Calibri" w:cs="Times New Roman"/>
-        </w:rPr>
-        <w:t>M.</w:t>
-      </w:r>
-      <w:proofErr w:type="gramStart"/>
-      <w:r>
-        <w:rPr>
-          <w:rFonts w:eastAsia="Calibri" w:cs="Times New Roman"/>
-        </w:rPr>
-        <w:t>J.Decker</w:t>
-      </w:r>
-      <w:proofErr w:type="spellEnd"/>
-      <w:proofErr w:type="gramEnd"/>
-      <w:r>
-        <w:rPr>
-          <w:rFonts w:eastAsia="Calibri" w:cs="Times New Roman"/>
-        </w:rPr>
-        <w:t>. Feb. 12</w:t>
+        <w:t>C.D Newman., M.J.Decker. Feb. 12</w:t>
       </w:r>
       <w:r>
         <w:rPr>
@@ -4605,6 +4210,12 @@
         </w:rPr>
         <w:t>Software Systems Developed</w:t>
       </w:r>
+      <w:r>
+        <w:rPr>
+          <w:rFonts w:eastAsia="Calibri"/>
+        </w:rPr>
+        <w:t xml:space="preserve"> / Datasets supported</w:t>
+      </w:r>
     </w:p>
     <w:p>
       <w:pPr>
@@ -4619,19 +4230,11 @@
           <w:szCs w:val="20"/>
         </w:rPr>
       </w:pPr>
-      <w:proofErr w:type="spellStart"/>
-      <w:r>
-        <w:rPr>
-          <w:rFonts w:eastAsia="Calibri"/>
-        </w:rPr>
-        <w:t>srcSlice</w:t>
-      </w:r>
-      <w:proofErr w:type="spellEnd"/>
-      <w:r>
-        <w:rPr>
-          <w:rFonts w:eastAsia="Calibri"/>
-        </w:rPr>
-        <w:t xml:space="preserve"> </w:t>
+      <w:r>
+        <w:rPr>
+          <w:rFonts w:eastAsia="Calibri"/>
+        </w:rPr>
+        <w:t xml:space="preserve">srcSlice </w:t>
       </w:r>
       <w:r>
         <w:rPr>
@@ -4669,13 +4272,8 @@
           <w:szCs w:val="20"/>
         </w:rPr>
       </w:pPr>
-      <w:proofErr w:type="spellStart"/>
-      <w:r>
-        <w:t>srctype</w:t>
-      </w:r>
-      <w:proofErr w:type="spellEnd"/>
-      <w:r>
-        <w:t xml:space="preserve"> </w:t>
+      <w:r>
+        <w:t xml:space="preserve">srctype </w:t>
       </w:r>
       <w:r>
         <w:t>– A t</w:t>
@@ -4766,8 +4364,11 @@
           <w:numId w:val="15"/>
         </w:numPr>
         <w:rPr>
-          <w:rFonts w:eastAsia="Calibri"/>
-          <w:szCs w:val="20"/>
+          <w:rStyle w:val="Hyperlink"/>
+          <w:rFonts w:eastAsia="Calibri"/>
+          <w:color w:val="auto"/>
+          <w:szCs w:val="20"/>
+          <w:u w:val="none"/>
         </w:rPr>
       </w:pPr>
       <w:r>
@@ -4779,6 +4380,33 @@
             <w:rStyle w:val="Hyperlink"/>
           </w:rPr>
           <w:t>https://github.com/srcML/srcSAXEventDispatch</w:t>
+        </w:r>
+      </w:hyperlink>
+    </w:p>
+    <w:p>
+      <w:pPr>
+        <w:pStyle w:val="ListParagraph"/>
+        <w:numPr>
+          <w:ilvl w:val="0"/>
+          <w:numId w:val="15"/>
+        </w:numPr>
+        <w:rPr>
+          <w:rFonts w:eastAsia="Calibri"/>
+        </w:rPr>
+      </w:pPr>
+      <w:r>
+        <w:rPr>
+          <w:rFonts w:eastAsia="Calibri"/>
+        </w:rPr>
+        <w:t xml:space="preserve">Open corpus of abbreviations and expansions for five open source software systems - </w:t>
+      </w:r>
+      <w:hyperlink r:id="rId18" w:history="1">
+        <w:r>
+          <w:rPr>
+            <w:rStyle w:val="Hyperlink"/>
+            <w:rFonts w:eastAsia="Calibri"/>
+          </w:rPr>
+          <w:t>https://github.com/SCANL/AbbreviationArtifact-ICSME2019</w:t>
         </w:r>
       </w:hyperlink>
     </w:p>
@@ -4939,7 +4567,7 @@
                       <w:b/>
                       <w:szCs w:val="20"/>
                     </w:rPr>
-                    <w:t>Foundations of Software Engineering</w:t>
+                    <w:t>Personal Software Engineering</w:t>
                   </w:r>
                 </w:p>
               </w:tc>
@@ -4961,13 +4589,7 @@
                     <w:rPr>
                       <w:szCs w:val="20"/>
                     </w:rPr>
-                    <w:t xml:space="preserve">Fall </w:t>
-                  </w:r>
-                  <w:r>
-                    <w:rPr>
-                      <w:szCs w:val="20"/>
-                    </w:rPr>
-                    <w:t>2019</w:t>
+                    <w:t>Fall 2019</w:t>
                   </w:r>
                 </w:p>
               </w:tc>
@@ -5454,21 +5076,12 @@
           <w:szCs w:val="20"/>
         </w:rPr>
       </w:pPr>
-      <w:proofErr w:type="spellStart"/>
-      <w:r>
-        <w:rPr>
-          <w:rFonts w:asciiTheme="majorBidi" w:hAnsiTheme="majorBidi" w:cstheme="majorBidi"/>
-          <w:szCs w:val="20"/>
-        </w:rPr>
-        <w:t>Dishant</w:t>
-      </w:r>
-      <w:proofErr w:type="spellEnd"/>
-      <w:r>
-        <w:rPr>
-          <w:rFonts w:asciiTheme="majorBidi" w:hAnsiTheme="majorBidi" w:cstheme="majorBidi"/>
-          <w:szCs w:val="20"/>
-        </w:rPr>
-        <w:t xml:space="preserve"> Kaushik – Aug 2017 </w:t>
+      <w:r>
+        <w:rPr>
+          <w:rFonts w:asciiTheme="majorBidi" w:hAnsiTheme="majorBidi" w:cstheme="majorBidi"/>
+          <w:szCs w:val="20"/>
+        </w:rPr>
+        <w:t xml:space="preserve">Dishant Kaushik – Aug 2017 </w:t>
       </w:r>
       <w:r>
         <w:rPr>
@@ -5500,6 +5113,7 @@
         <w:rPr>
           <w:rFonts w:asciiTheme="majorBidi" w:hAnsiTheme="majorBidi" w:cstheme="majorBidi"/>
         </w:rPr>
+        <w:lastRenderedPageBreak/>
         <w:t xml:space="preserve">Anthony Peruma – </w:t>
       </w:r>
       <w:r>
@@ -5610,33 +5224,11 @@
           <w:rFonts w:asciiTheme="majorBidi" w:hAnsiTheme="majorBidi" w:cstheme="majorBidi"/>
         </w:rPr>
       </w:pPr>
-      <w:proofErr w:type="spellStart"/>
-      <w:r>
-        <w:rPr>
-          <w:rFonts w:asciiTheme="majorBidi" w:hAnsiTheme="majorBidi" w:cstheme="majorBidi"/>
-        </w:rPr>
-        <w:t>Tejal</w:t>
-      </w:r>
-      <w:proofErr w:type="spellEnd"/>
-      <w:r>
-        <w:rPr>
-          <w:rFonts w:asciiTheme="majorBidi" w:hAnsiTheme="majorBidi" w:cstheme="majorBidi"/>
-        </w:rPr>
-        <w:t xml:space="preserve"> </w:t>
-      </w:r>
-      <w:proofErr w:type="spellStart"/>
-      <w:r>
-        <w:rPr>
-          <w:rFonts w:asciiTheme="majorBidi" w:hAnsiTheme="majorBidi" w:cstheme="majorBidi"/>
-        </w:rPr>
-        <w:t>Vishoi</w:t>
-      </w:r>
-      <w:proofErr w:type="spellEnd"/>
-      <w:r>
-        <w:rPr>
-          <w:rFonts w:asciiTheme="majorBidi" w:hAnsiTheme="majorBidi" w:cstheme="majorBidi"/>
-        </w:rPr>
-        <w:t xml:space="preserve"> – January 2019 </w:t>
+      <w:r>
+        <w:rPr>
+          <w:rFonts w:asciiTheme="majorBidi" w:hAnsiTheme="majorBidi" w:cstheme="majorBidi"/>
+        </w:rPr>
+        <w:t xml:space="preserve">Tejal Vishoi – January 2019 </w:t>
       </w:r>
       <w:r>
         <w:rPr>
@@ -5680,13 +5272,8 @@
           <w:numId w:val="22"/>
         </w:numPr>
       </w:pPr>
-      <w:proofErr w:type="spellStart"/>
-      <w:r>
-        <w:t>Tessandra</w:t>
-      </w:r>
-      <w:proofErr w:type="spellEnd"/>
-      <w:r>
-        <w:t xml:space="preserve"> Sage, Kent State University, Fall 2014.</w:t>
+      <w:r>
+        <w:t>Tessandra Sage, Kent State University, Fall 2014.</w:t>
       </w:r>
     </w:p>
     <w:p>
@@ -5698,15 +5285,7 @@
         </w:numPr>
       </w:pPr>
       <w:r>
-        <w:t xml:space="preserve">David </w:t>
-      </w:r>
-      <w:proofErr w:type="spellStart"/>
-      <w:r>
-        <w:t>Carlyn</w:t>
-      </w:r>
-      <w:proofErr w:type="spellEnd"/>
-      <w:r>
-        <w:t>, Kent State University, Fall 2016</w:t>
+        <w:t>David Carlyn, Kent State University, Fall 2016</w:t>
       </w:r>
     </w:p>
     <w:p>
@@ -5729,21 +5308,8 @@
           <w:numId w:val="22"/>
         </w:numPr>
       </w:pPr>
-      <w:proofErr w:type="spellStart"/>
-      <w:r>
-        <w:t>Vlas</w:t>
-      </w:r>
-      <w:proofErr w:type="spellEnd"/>
-      <w:r>
-        <w:t xml:space="preserve"> </w:t>
-      </w:r>
-      <w:proofErr w:type="spellStart"/>
-      <w:r>
-        <w:t>Zyrianov</w:t>
-      </w:r>
-      <w:proofErr w:type="spellEnd"/>
-      <w:r>
-        <w:t>, Kent State University, Fall 2016 and Spring 2017</w:t>
+      <w:r>
+        <w:t>Vlas Zyrianov, Kent State University, Fall 2016 and Spring 2017</w:t>
       </w:r>
     </w:p>
     <w:p>
@@ -5753,20 +5319,11 @@
           <w:rFonts w:eastAsia="Calibri"/>
         </w:rPr>
       </w:pPr>
-      <w:proofErr w:type="spellStart"/>
-      <w:r>
-        <w:rPr>
-          <w:rFonts w:eastAsia="Calibri"/>
-        </w:rPr>
-        <w:lastRenderedPageBreak/>
-        <w:t>Masters</w:t>
-      </w:r>
-      <w:proofErr w:type="spellEnd"/>
-      <w:r>
-        <w:rPr>
-          <w:rFonts w:eastAsia="Calibri"/>
-        </w:rPr>
-        <w:t xml:space="preserve"> Thesis Committee Member</w:t>
+      <w:r>
+        <w:rPr>
+          <w:rFonts w:eastAsia="Calibri"/>
+        </w:rPr>
+        <w:t>Masters Thesis Committee Member</w:t>
       </w:r>
     </w:p>
     <w:p>
@@ -5777,13 +5334,8 @@
           <w:numId w:val="24"/>
         </w:numPr>
       </w:pPr>
-      <w:proofErr w:type="spellStart"/>
-      <w:r>
-        <w:t>Rebaz</w:t>
-      </w:r>
-      <w:proofErr w:type="spellEnd"/>
-      <w:r>
-        <w:t xml:space="preserve"> Saleh, Rochester Institute of Technology, Graduated 12/2017</w:t>
+      <w:r>
+        <w:t>Rebaz Saleh, Rochester Institute of Technology, Graduated 12/2017</w:t>
       </w:r>
     </w:p>
     <w:p>
@@ -5806,13 +5358,8 @@
           <w:numId w:val="24"/>
         </w:numPr>
       </w:pPr>
-      <w:proofErr w:type="spellStart"/>
-      <w:r>
-        <w:t>Mazen</w:t>
-      </w:r>
-      <w:proofErr w:type="spellEnd"/>
-      <w:r>
-        <w:t xml:space="preserve"> Alotaibi, Rochester Institute of Technology, Graduated 5/2018</w:t>
+      <w:r>
+        <w:t>Mazen Alotaibi, Rochester Institute of Technology, Graduated 5/2018</w:t>
       </w:r>
     </w:p>
     <w:p>
@@ -5836,15 +5383,7 @@
         </w:numPr>
       </w:pPr>
       <w:r>
-        <w:t xml:space="preserve">Adriana </w:t>
-      </w:r>
-      <w:proofErr w:type="spellStart"/>
-      <w:r>
-        <w:t>Sejfia</w:t>
-      </w:r>
-      <w:proofErr w:type="spellEnd"/>
-      <w:r>
-        <w:t>, Rochester Institute of Technology, Graduated 5/2018</w:t>
+        <w:t>Adriana Sejfia, Rochester Institute of Technology, Graduated 5/2018</w:t>
       </w:r>
     </w:p>
     <w:p>
@@ -5868,15 +5407,7 @@
         </w:numPr>
       </w:pPr>
       <w:r>
-        <w:t xml:space="preserve">Khalid </w:t>
-      </w:r>
-      <w:proofErr w:type="spellStart"/>
-      <w:r>
-        <w:t>Almalki</w:t>
-      </w:r>
-      <w:proofErr w:type="spellEnd"/>
-      <w:r>
-        <w:t>, Rochester Institute of Technology, Graduated 12/2018</w:t>
+        <w:t>Khalid Almalki, Rochester Institute of Technology, Graduated 12/2018</w:t>
       </w:r>
     </w:p>
     <w:p>
@@ -5888,26 +5419,7 @@
         </w:numPr>
       </w:pPr>
       <w:r>
-        <w:t xml:space="preserve">Ahmed </w:t>
-      </w:r>
-      <w:proofErr w:type="spellStart"/>
-      <w:r>
-        <w:t>Aljohani</w:t>
-      </w:r>
-      <w:proofErr w:type="spellEnd"/>
-      <w:r>
-        <w:t xml:space="preserve">, </w:t>
-      </w:r>
-      <w:r>
-        <w:t>Rochester Institute of Technology</w:t>
-      </w:r>
-      <w:r>
-        <w:t xml:space="preserve">, </w:t>
-      </w:r>
-      <w:bookmarkStart w:id="6" w:name="_GoBack"/>
-      <w:bookmarkEnd w:id="6"/>
-      <w:r>
-        <w:t>Graduated 5/2019</w:t>
+        <w:t>Ahmed Aljohani, Rochester Institute of Technology, Graduated 5/2019</w:t>
       </w:r>
     </w:p>
     <w:p>
@@ -5919,13 +5431,22 @@
         </w:numPr>
       </w:pPr>
       <w:r>
-        <w:t xml:space="preserve">Andrew Di Stassi, </w:t>
-      </w:r>
-      <w:r>
-        <w:t>Rochester Institute of Technology</w:t>
-      </w:r>
-      <w:r>
-        <w:t>, Graduated 5/2019</w:t>
+        <w:t>Andrew Di Stassi, Rochester Institute of Technology, Graduated 5/2019</w:t>
+      </w:r>
+    </w:p>
+    <w:p>
+      <w:pPr>
+        <w:pStyle w:val="ListParagraph"/>
+        <w:numPr>
+          <w:ilvl w:val="0"/>
+          <w:numId w:val="24"/>
+        </w:numPr>
+      </w:pPr>
+      <w:r>
+        <w:t>Sultan Mira</w:t>
+      </w:r>
+      <w:r>
+        <w:t>, Rochester Institute of Technology, Graduated 8/2019</w:t>
       </w:r>
     </w:p>
     <w:p>
@@ -5988,10 +5509,7 @@
         <w:t>International Conference on Software Maintenance and Evolution</w:t>
       </w:r>
       <w:r>
-        <w:t xml:space="preserve"> (ICSME’19) – </w:t>
-      </w:r>
-      <w:r>
-        <w:t>Industry</w:t>
+        <w:t xml:space="preserve"> (ICSME’19) – Industry</w:t>
       </w:r>
       <w:r>
         <w:t xml:space="preserve"> </w:t>
@@ -6096,6 +5614,21 @@
     </w:p>
     <w:p>
       <w:pPr>
+        <w:pStyle w:val="ListParagraph"/>
+        <w:numPr>
+          <w:ilvl w:val="0"/>
+          <w:numId w:val="25"/>
+        </w:numPr>
+      </w:pPr>
+      <w:r>
+        <w:t>IEEE Transactions on Software Engineering</w:t>
+      </w:r>
+      <w:r>
+        <w:t xml:space="preserve"> – Summer 2019</w:t>
+      </w:r>
+    </w:p>
+    <w:p>
+      <w:pPr>
         <w:pStyle w:val="Heading2"/>
       </w:pPr>
       <w:r>
@@ -6132,6 +5665,7 @@
         <w:rPr>
           <w:rFonts w:eastAsia="Calibri"/>
         </w:rPr>
+        <w:lastRenderedPageBreak/>
         <w:t>Professional Activities</w:t>
       </w:r>
     </w:p>
@@ -6316,11 +5850,9 @@
       <w:r>
         <w:t xml:space="preserve"> (</w:t>
       </w:r>
-      <w:proofErr w:type="gramStart"/>
       <w:r>
         <w:t>ICSE‘</w:t>
       </w:r>
-      <w:proofErr w:type="gramEnd"/>
       <w:r>
         <w:t>1</w:t>
       </w:r>
@@ -6354,11 +5886,9 @@
       <w:r>
         <w:t>(</w:t>
       </w:r>
-      <w:proofErr w:type="gramStart"/>
       <w:r>
         <w:t>IWOR‘</w:t>
       </w:r>
-      <w:proofErr w:type="gramEnd"/>
       <w:r>
         <w:t>1</w:t>
       </w:r>
@@ -6390,7 +5920,6 @@
         </w:numPr>
       </w:pPr>
       <w:r>
-        <w:lastRenderedPageBreak/>
         <w:t xml:space="preserve">International Conference on Software </w:t>
       </w:r>
       <w:r>
@@ -6399,11 +5928,9 @@
       <w:r>
         <w:t xml:space="preserve"> (</w:t>
       </w:r>
-      <w:proofErr w:type="gramStart"/>
       <w:r>
         <w:t>ICSE‘</w:t>
       </w:r>
-      <w:proofErr w:type="gramEnd"/>
       <w:r>
         <w:t>1</w:t>
       </w:r>
@@ -6431,11 +5958,9 @@
       <w:r>
         <w:t>(</w:t>
       </w:r>
-      <w:proofErr w:type="gramStart"/>
       <w:r>
         <w:t>ICPC‘</w:t>
       </w:r>
-      <w:proofErr w:type="gramEnd"/>
       <w:r>
         <w:t>1</w:t>
       </w:r>
@@ -6465,6 +5990,21 @@
       </w:r>
       <w:r>
         <w:t>9)</w:t>
+      </w:r>
+    </w:p>
+    <w:p>
+      <w:pPr>
+        <w:pStyle w:val="ListParagraph"/>
+        <w:numPr>
+          <w:ilvl w:val="0"/>
+          <w:numId w:val="21"/>
+        </w:numPr>
+      </w:pPr>
+      <w:r>
+        <w:t>International Working Conference on Source Code Analysis and Manipulation</w:t>
+      </w:r>
+      <w:r>
+        <w:t xml:space="preserve"> (SCAM ’19)</w:t>
       </w:r>
     </w:p>
     <w:p>
@@ -7067,20 +6607,12 @@
         <w:t>e</w:t>
       </w:r>
       <w:r>
-        <w:t xml:space="preserve">xperience with </w:t>
-      </w:r>
-      <w:proofErr w:type="spellStart"/>
-      <w:r>
-        <w:t>Javascript</w:t>
-      </w:r>
-      <w:proofErr w:type="spellEnd"/>
-      <w:r>
-        <w:t>, Haskell, and Java.</w:t>
+        <w:t>xperience with Javascript, Haskell, and Java.</w:t>
       </w:r>
       <w:bookmarkEnd w:id="1"/>
     </w:p>
     <w:sectPr>
-      <w:headerReference w:type="default" r:id="rId18"/>
+      <w:headerReference w:type="default" r:id="rId19"/>
       <w:type w:val="continuous"/>
       <w:pgSz w:w="12240" w:h="15840"/>
       <w:pgMar w:top="1440" w:right="1440" w:bottom="1440" w:left="1440" w:header="720" w:footer="720" w:gutter="0"/>
@@ -9665,7 +9197,7 @@
   <w:abstractNum w:abstractNumId="22" w15:restartNumberingAfterBreak="0">
     <w:nsid w:val="779F70F5"/>
     <w:multiLevelType w:val="hybridMultilevel"/>
-    <w:tmpl w:val="048242C2"/>
+    <w:tmpl w:val="85C455BA"/>
     <w:lvl w:ilvl="0" w:tplc="93E414F8">
       <w:start w:val="1"/>
       <w:numFmt w:val="bullet"/>
@@ -10204,6 +9736,7 @@
     <w:lsdException w:name="HTML Sample" w:semiHidden="1" w:unhideWhenUsed="1"/>
     <w:lsdException w:name="HTML Typewriter" w:semiHidden="1" w:unhideWhenUsed="1"/>
     <w:lsdException w:name="HTML Variable" w:semiHidden="1" w:unhideWhenUsed="1"/>
+    <w:lsdException w:name="Normal Table" w:semiHidden="1" w:unhideWhenUsed="1"/>
     <w:lsdException w:name="annotation subject" w:semiHidden="1" w:unhideWhenUsed="1"/>
     <w:lsdException w:name="No List" w:semiHidden="1" w:unhideWhenUsed="1"/>
     <w:lsdException w:name="Outline List 1" w:semiHidden="1" w:unhideWhenUsed="1"/>
@@ -10250,8 +9783,10 @@
     <w:lsdException w:name="Table Subtle 2" w:semiHidden="1" w:unhideWhenUsed="1"/>
     <w:lsdException w:name="Table Web 1" w:semiHidden="1" w:unhideWhenUsed="1"/>
     <w:lsdException w:name="Table Web 2" w:semiHidden="1" w:unhideWhenUsed="1"/>
+    <w:lsdException w:name="Table Web 3" w:semiHidden="1" w:unhideWhenUsed="1"/>
     <w:lsdException w:name="Balloon Text" w:semiHidden="1" w:unhideWhenUsed="1"/>
     <w:lsdException w:name="Table Grid" w:uiPriority="39"/>
+    <w:lsdException w:name="Table Theme" w:semiHidden="1" w:unhideWhenUsed="1"/>
     <w:lsdException w:name="Placeholder Text" w:semiHidden="1"/>
     <w:lsdException w:name="No Spacing" w:uiPriority="1" w:qFormat="1"/>
     <w:lsdException w:name="Light Shading" w:uiPriority="60"/>
@@ -10917,6 +10452,14 @@
       <w:szCs w:val="24"/>
     </w:rPr>
   </w:style>
+  <w:style w:type="paragraph" w:styleId="Bibliography">
+    <w:name w:val="Bibliography"/>
+    <w:basedOn w:val="Normal"/>
+    <w:next w:val="Normal"/>
+    <w:uiPriority w:val="37"/>
+    <w:unhideWhenUsed/>
+    <w:rsid w:val="007D19AC"/>
+  </w:style>
 </w:styles>
 </file>
 
@@ -11220,7 +10763,7 @@
 </file>
 
 <file path=customXml/itemProps1.xml><?xml version="1.0" encoding="utf-8"?>
-<ds:datastoreItem xmlns:ds="http://schemas.openxmlformats.org/officeDocument/2006/customXml" ds:itemID="{5C822271-90A1-4D62-8218-34FA95291045}">
+<ds:datastoreItem xmlns:ds="http://schemas.openxmlformats.org/officeDocument/2006/customXml" ds:itemID="{42633732-2C5B-4320-9250-8506B5CEFBBF}">
   <ds:schemaRefs>
     <ds:schemaRef ds:uri="http://schemas.openxmlformats.org/officeDocument/2006/bibliography"/>
   </ds:schemaRefs>

</xml_diff>

<commit_message>
Phd student and summer research student
</commit_message>
<xml_diff>
--- a/CV.docx
+++ b/CV.docx
@@ -727,16 +727,8 @@
         <w:rPr>
           <w:rFonts w:eastAsia="Calibri"/>
         </w:rPr>
-        <w:t xml:space="preserve"> State University, Kent, Ohio. 05/12 – 08/12, Funded by ABB </w:t>
-      </w:r>
-      <w:proofErr w:type="spellStart"/>
-      <w:r>
-        <w:rPr>
-          <w:rFonts w:eastAsia="Calibri"/>
-        </w:rPr>
-        <w:t>inc.</w:t>
-      </w:r>
-      <w:proofErr w:type="spellEnd"/>
+        <w:t xml:space="preserve"> State University, Kent, Ohio. 05/12 – 08/12, Funded by ABB inc.</w:t>
+      </w:r>
     </w:p>
     <w:p>
       <w:pPr>
@@ -796,32 +788,18 @@
         <w:rPr>
           <w:rFonts w:ascii="Calibri" w:eastAsia="Calibri" w:hAnsi="Calibri" w:cs="Calibri"/>
         </w:rPr>
-        <w:t xml:space="preserve">Dr. Jonathan I. </w:t>
-      </w:r>
-      <w:proofErr w:type="spellStart"/>
+        <w:t xml:space="preserve">Dr. Jonathan I. Maletic (2010 – </w:t>
+      </w:r>
       <w:r>
         <w:rPr>
           <w:rFonts w:ascii="Calibri" w:eastAsia="Calibri" w:hAnsi="Calibri" w:cs="Calibri"/>
         </w:rPr>
-        <w:t>Maletic</w:t>
-      </w:r>
-      <w:proofErr w:type="spellEnd"/>
+        <w:t>2017</w:t>
+      </w:r>
       <w:r>
         <w:rPr>
           <w:rFonts w:ascii="Calibri" w:eastAsia="Calibri" w:hAnsi="Calibri" w:cs="Calibri"/>
         </w:rPr>
-        <w:t xml:space="preserve"> (2010 – </w:t>
-      </w:r>
-      <w:r>
-        <w:rPr>
-          <w:rFonts w:ascii="Calibri" w:eastAsia="Calibri" w:hAnsi="Calibri" w:cs="Calibri"/>
-        </w:rPr>
-        <w:t>2017</w:t>
-      </w:r>
-      <w:r>
-        <w:rPr>
-          <w:rFonts w:ascii="Calibri" w:eastAsia="Calibri" w:hAnsi="Calibri" w:cs="Calibri"/>
-        </w:rPr>
         <w:t>)</w:t>
       </w:r>
     </w:p>
@@ -847,191 +825,86 @@
         <w:t>.</w:t>
       </w:r>
     </w:p>
-    <w:p>
-      <w:pPr>
-        <w:pStyle w:val="Heading2"/>
-        <w:rPr>
-          <w:rFonts w:eastAsia="Calibri"/>
-        </w:rPr>
-      </w:pPr>
-      <w:r>
-        <w:rPr>
-          <w:rFonts w:eastAsia="Calibri"/>
-        </w:rPr>
+    <w:p/>
+    <w:p>
+      <w:r>
+        <w:rPr>
+          <w:rStyle w:val="Heading2Char"/>
+        </w:rPr>
+        <w:t>Program Transformation</w:t>
+      </w:r>
+      <w:r>
+        <w:rPr>
+          <w:rFonts w:eastAsia="Calibri"/>
+        </w:rPr>
+        <w:br/>
+      </w:r>
+      <w:r>
+        <w:t>There is a strong relationship between the natural language (e.g., found in identifiers) and behavior of source code; developers use this relationship to understand the code they read daily. We explore this relationship by studying rename refactorings, grammar patterns, and static source code analysis. Our goal is to support stronger techniques to automate identifier naming as well as support developers in reading and comprehending code more quickly.</w:t>
+      </w:r>
+    </w:p>
+    <w:p>
+      <w:r>
+        <w:rPr>
+          <w:rStyle w:val="Heading2Char"/>
+        </w:rPr>
+        <w:t>Program Comprehension</w:t>
+      </w:r>
+      <w:r>
+        <w:rPr>
+          <w:rStyle w:val="Heading2Char"/>
+        </w:rPr>
+        <w:t xml:space="preserve"> and Textual Analysis</w:t>
+      </w:r>
+      <w:r>
+        <w:rPr>
+          <w:rFonts w:eastAsia="Calibri"/>
+        </w:rPr>
+        <w:br/>
+      </w:r>
+      <w:r>
+        <w:t xml:space="preserve">Program transformations allow us to modify code programmatically. It is important to ensure these techniques are safe, customizable, and easily integrated with today's software development processes such that developers can, for example, migrate APIs or refactor. We support </w:t>
+      </w:r>
+      <w:r>
+        <w:t>transformations</w:t>
+      </w:r>
+      <w:r>
+        <w:t xml:space="preserve"> both through our research on identifier naming and through the creation of flexible, easy-to-use techniques for creating and applying program transformations. </w:t>
+      </w:r>
+    </w:p>
+    <w:p>
+      <w:r>
+        <w:rPr>
+          <w:rStyle w:val="Heading2Char"/>
+        </w:rPr>
+        <w:t>Static</w:t>
+      </w:r>
+      <w:r>
+        <w:rPr>
+          <w:rStyle w:val="Heading2Char"/>
+        </w:rPr>
+        <w:t xml:space="preserve"> Source Code</w:t>
+      </w:r>
+      <w:r>
+        <w:rPr>
+          <w:rStyle w:val="Heading2Char"/>
+        </w:rPr>
+        <w:t xml:space="preserve"> Analysis</w:t>
+      </w:r>
+      <w:r>
+        <w:rPr>
+          <w:rFonts w:eastAsia="Calibri"/>
+        </w:rPr>
+        <w:br/>
+      </w:r>
+      <w:r>
+        <w:t xml:space="preserve">A lot of our work relies on static analysis techniques, and most frequently I make use of the srcML Framework to </w:t>
+      </w:r>
+      <w:r>
         <w:lastRenderedPageBreak/>
-        <w:t>Program Transformation</w:t>
-      </w:r>
-      <w:r>
-        <w:rPr>
-          <w:rFonts w:eastAsia="Calibri"/>
-        </w:rPr>
-        <w:br/>
-      </w:r>
-      <w:r>
-        <w:rPr>
-          <w:rFonts w:eastAsiaTheme="minorHAnsi" w:cstheme="minorBidi"/>
-          <w:b w:val="0"/>
-          <w:sz w:val="20"/>
-          <w:szCs w:val="22"/>
-        </w:rPr>
-        <w:t xml:space="preserve">There is a strong relationship between the natural language (e.g., found in identifiers) and behavior of source code; developers use this relationship to understand the code they read daily. We explore this relationship by studying rename </w:t>
-      </w:r>
-      <w:proofErr w:type="spellStart"/>
-      <w:r>
-        <w:rPr>
-          <w:rFonts w:eastAsiaTheme="minorHAnsi" w:cstheme="minorBidi"/>
-          <w:b w:val="0"/>
-          <w:sz w:val="20"/>
-          <w:szCs w:val="22"/>
-        </w:rPr>
-        <w:t>refactorings</w:t>
-      </w:r>
-      <w:proofErr w:type="spellEnd"/>
-      <w:r>
-        <w:rPr>
-          <w:rFonts w:eastAsiaTheme="minorHAnsi" w:cstheme="minorBidi"/>
-          <w:b w:val="0"/>
-          <w:sz w:val="20"/>
-          <w:szCs w:val="22"/>
-        </w:rPr>
-        <w:t>, grammar patterns, and static source code analysis. Our goal is to support stronger techniques to automate identifier naming as well as support developers in reading and comprehending code more quickly.</w:t>
-      </w:r>
-    </w:p>
-    <w:p>
-      <w:pPr>
-        <w:pStyle w:val="Heading2"/>
-        <w:rPr>
-          <w:rFonts w:eastAsiaTheme="minorHAnsi" w:cstheme="minorBidi"/>
-          <w:b w:val="0"/>
-          <w:sz w:val="20"/>
-          <w:szCs w:val="22"/>
-        </w:rPr>
-      </w:pPr>
-      <w:r>
-        <w:rPr>
-          <w:rFonts w:eastAsia="Calibri"/>
-        </w:rPr>
-        <w:t>Program Comprehension</w:t>
-      </w:r>
-      <w:r>
-        <w:rPr>
-          <w:rFonts w:eastAsia="Calibri"/>
-        </w:rPr>
-        <w:t xml:space="preserve"> and Textual Analysis</w:t>
-      </w:r>
-      <w:r>
-        <w:rPr>
-          <w:rFonts w:eastAsia="Calibri"/>
-        </w:rPr>
-        <w:br/>
-      </w:r>
-      <w:r>
-        <w:rPr>
-          <w:rFonts w:eastAsiaTheme="minorHAnsi" w:cstheme="minorBidi"/>
-          <w:b w:val="0"/>
-          <w:sz w:val="20"/>
-          <w:szCs w:val="22"/>
-        </w:rPr>
-        <w:t xml:space="preserve">Program transformations allow us to modify code programmatically. It is important to ensure these techniques are safe, customizable, and easily integrated with today's software development processes such that developers can, for example, migrate APIs or refactor. We support </w:t>
-      </w:r>
-      <w:r>
-        <w:rPr>
-          <w:rFonts w:eastAsiaTheme="minorHAnsi" w:cstheme="minorBidi"/>
-          <w:b w:val="0"/>
-          <w:sz w:val="20"/>
-          <w:szCs w:val="22"/>
-        </w:rPr>
-        <w:t>transformations</w:t>
-      </w:r>
-      <w:r>
-        <w:rPr>
-          <w:rFonts w:eastAsiaTheme="minorHAnsi" w:cstheme="minorBidi"/>
-          <w:b w:val="0"/>
-          <w:sz w:val="20"/>
-          <w:szCs w:val="22"/>
-        </w:rPr>
-        <w:t xml:space="preserve"> both through our research on identifier naming and through the creation of flexible, easy-to-use techniques for creating and applying program transformations. </w:t>
-      </w:r>
-      <w:r>
-        <w:rPr>
-          <w:rFonts w:eastAsia="Calibri"/>
-        </w:rPr>
-        <w:t>Static</w:t>
-      </w:r>
-      <w:r>
-        <w:rPr>
-          <w:rFonts w:eastAsia="Calibri"/>
-        </w:rPr>
-        <w:t xml:space="preserve"> Source Code</w:t>
-      </w:r>
-      <w:r>
-        <w:rPr>
-          <w:rFonts w:eastAsia="Calibri"/>
-        </w:rPr>
-        <w:t xml:space="preserve"> Analysis</w:t>
-      </w:r>
-      <w:r>
-        <w:rPr>
-          <w:rFonts w:eastAsia="Calibri"/>
-        </w:rPr>
-        <w:br/>
-      </w:r>
-      <w:r>
-        <w:rPr>
-          <w:rFonts w:eastAsiaTheme="minorHAnsi" w:cstheme="minorBidi"/>
-          <w:b w:val="0"/>
-          <w:sz w:val="20"/>
-          <w:szCs w:val="22"/>
-        </w:rPr>
-        <w:t xml:space="preserve">A lot of our work relies on static analysis techniques, and most frequently I make use of the </w:t>
-      </w:r>
-      <w:proofErr w:type="spellStart"/>
-      <w:r>
-        <w:rPr>
-          <w:rFonts w:eastAsiaTheme="minorHAnsi" w:cstheme="minorBidi"/>
-          <w:b w:val="0"/>
-          <w:sz w:val="20"/>
-          <w:szCs w:val="22"/>
-        </w:rPr>
-        <w:t>srcML</w:t>
-      </w:r>
-      <w:proofErr w:type="spellEnd"/>
-      <w:r>
-        <w:rPr>
-          <w:rFonts w:eastAsiaTheme="minorHAnsi" w:cstheme="minorBidi"/>
-          <w:b w:val="0"/>
-          <w:sz w:val="20"/>
-          <w:szCs w:val="22"/>
-        </w:rPr>
-        <w:t xml:space="preserve"> Framework to normalize, transform, and analyze source code. </w:t>
-      </w:r>
-      <w:proofErr w:type="gramStart"/>
-      <w:r>
-        <w:rPr>
-          <w:rFonts w:eastAsiaTheme="minorHAnsi" w:cstheme="minorBidi"/>
-          <w:b w:val="0"/>
-          <w:sz w:val="20"/>
-          <w:szCs w:val="22"/>
-        </w:rPr>
-        <w:t>On the whole</w:t>
-      </w:r>
-      <w:proofErr w:type="gramEnd"/>
-      <w:r>
-        <w:rPr>
-          <w:rFonts w:eastAsiaTheme="minorHAnsi" w:cstheme="minorBidi"/>
-          <w:b w:val="0"/>
-          <w:sz w:val="20"/>
-          <w:szCs w:val="22"/>
-        </w:rPr>
-        <w:t>, one of my favorite things to do is explore code, searching for patterns that can be used to improve and support software development using automated tools, visualization, and modeling</w:t>
-      </w:r>
-      <w:r>
-        <w:rPr>
-          <w:rFonts w:eastAsiaTheme="minorHAnsi" w:cstheme="minorBidi"/>
-          <w:b w:val="0"/>
-          <w:sz w:val="20"/>
-          <w:szCs w:val="22"/>
-        </w:rPr>
+        <w:t>normalize, transform, and analyze source code. On the whole, one of my favorite things to do is explore code, searching for patterns that can be used to improve and support software development using automated tools, visualization, and modeling</w:t>
+      </w:r>
+      <w:r>
         <w:t>.</w:t>
       </w:r>
     </w:p>
@@ -1169,8 +1042,6 @@
                 <w:szCs w:val="20"/>
               </w:rPr>
             </w:pPr>
-            <w:proofErr w:type="spellStart"/>
-            <w:proofErr w:type="gramStart"/>
             <w:r>
               <w:rPr>
                 <w:b w:val="0"/>
@@ -1178,27 +1049,7 @@
                 <w:sz w:val="20"/>
                 <w:szCs w:val="20"/>
               </w:rPr>
-              <w:t>SHF:MEDIUM</w:t>
-            </w:r>
-            <w:proofErr w:type="gramEnd"/>
-            <w:r>
-              <w:rPr>
-                <w:b w:val="0"/>
-                <w:bCs w:val="0"/>
-                <w:sz w:val="20"/>
-                <w:szCs w:val="20"/>
-              </w:rPr>
-              <w:t>:Collaborative</w:t>
-            </w:r>
-            <w:proofErr w:type="spellEnd"/>
-            <w:r>
-              <w:rPr>
-                <w:b w:val="0"/>
-                <w:bCs w:val="0"/>
-                <w:sz w:val="20"/>
-                <w:szCs w:val="20"/>
-              </w:rPr>
-              <w:t xml:space="preserve"> Research: Supporting Automated Evolution of Large-Scale Software</w:t>
+              <w:t>SHF:MEDIUM:Collaborative Research: Supporting Automated Evolution of Large-Scale Software</w:t>
             </w:r>
           </w:p>
           <w:p>
@@ -1277,21 +1128,12 @@
                 <w:szCs w:val="20"/>
               </w:rPr>
             </w:pPr>
-            <w:proofErr w:type="spellStart"/>
             <w:r>
               <w:rPr>
                 <w:rFonts w:cs="Times New Roman"/>
                 <w:szCs w:val="20"/>
               </w:rPr>
-              <w:t>Maletic</w:t>
-            </w:r>
-            <w:proofErr w:type="spellEnd"/>
-            <w:r>
-              <w:rPr>
-                <w:rFonts w:cs="Times New Roman"/>
-                <w:szCs w:val="20"/>
-              </w:rPr>
-              <w:t>, J.I. (KSU)</w:t>
+              <w:t>Maletic, J.I. (KSU)</w:t>
             </w:r>
           </w:p>
         </w:tc>
@@ -1368,30 +1210,12 @@
                 <w:szCs w:val="20"/>
               </w:rPr>
             </w:pPr>
-            <w:proofErr w:type="spellStart"/>
-            <w:proofErr w:type="gramStart"/>
             <w:r>
               <w:rPr>
                 <w:rFonts w:eastAsia="Times New Roman" w:cs="Times New Roman"/>
                 <w:szCs w:val="20"/>
               </w:rPr>
-              <w:t>SHF:SMALL</w:t>
-            </w:r>
-            <w:proofErr w:type="gramEnd"/>
-            <w:r>
-              <w:rPr>
-                <w:rFonts w:eastAsia="Times New Roman" w:cs="Times New Roman"/>
-                <w:szCs w:val="20"/>
-              </w:rPr>
-              <w:t>:RUI:Collaborative</w:t>
-            </w:r>
-            <w:proofErr w:type="spellEnd"/>
-            <w:r>
-              <w:rPr>
-                <w:rFonts w:eastAsia="Times New Roman" w:cs="Times New Roman"/>
-                <w:szCs w:val="20"/>
-              </w:rPr>
-              <w:t xml:space="preserve"> Research: Enhancing Name Appraisal and Synthesis Using a Source Code-Natural Language Model</w:t>
+              <w:t>SHF:SMALL:RUI:Collaborative Research: Enhancing Name Appraisal and Synthesis Using a Source Code-Natural Language Model</w:t>
             </w:r>
           </w:p>
           <w:p>
@@ -1544,8 +1368,6 @@
                 <w:szCs w:val="20"/>
               </w:rPr>
             </w:pPr>
-            <w:proofErr w:type="spellStart"/>
-            <w:proofErr w:type="gramStart"/>
             <w:r>
               <w:rPr>
                 <w:rFonts w:eastAsia="Times New Roman" w:cs="Times New Roman"/>
@@ -1553,7 +1375,6 @@
               </w:rPr>
               <w:t>CRII:SHF</w:t>
             </w:r>
-            <w:proofErr w:type="gramEnd"/>
             <w:r>
               <w:rPr>
                 <w:rFonts w:cs="Times New Roman"/>
@@ -1566,15 +1387,7 @@
                 <w:rFonts w:cs="Times New Roman"/>
                 <w:szCs w:val="20"/>
               </w:rPr>
-              <w:t>Towards</w:t>
-            </w:r>
-            <w:proofErr w:type="spellEnd"/>
-            <w:r>
-              <w:rPr>
-                <w:rFonts w:cs="Times New Roman"/>
-                <w:szCs w:val="20"/>
-              </w:rPr>
-              <w:t xml:space="preserve"> the Construction of a Model for Natural Language and Source Code</w:t>
+              <w:t>Towards the Construction of a Model for Natural Language and Source Code</w:t>
             </w:r>
           </w:p>
           <w:p>
@@ -1836,30 +1649,12 @@
                 <w:szCs w:val="20"/>
               </w:rPr>
             </w:pPr>
-            <w:proofErr w:type="spellStart"/>
-            <w:proofErr w:type="gramStart"/>
             <w:r>
               <w:rPr>
                 <w:rFonts w:eastAsia="Times New Roman" w:cs="Times New Roman"/>
                 <w:szCs w:val="20"/>
               </w:rPr>
-              <w:t>SHF:SMALL</w:t>
-            </w:r>
-            <w:proofErr w:type="gramEnd"/>
-            <w:r>
-              <w:rPr>
-                <w:rFonts w:eastAsia="Times New Roman" w:cs="Times New Roman"/>
-                <w:szCs w:val="20"/>
-              </w:rPr>
-              <w:t>:RUI:Collaborative</w:t>
-            </w:r>
-            <w:proofErr w:type="spellEnd"/>
-            <w:r>
-              <w:rPr>
-                <w:rFonts w:eastAsia="Times New Roman" w:cs="Times New Roman"/>
-                <w:szCs w:val="20"/>
-              </w:rPr>
-              <w:t xml:space="preserve"> Research: On-Demand Program Comprehension Using a Source Code-Natural Language Model</w:t>
+              <w:t>SHF:SMALL:RUI:Collaborative Research: On-Demand Program Comprehension Using a Source Code-Natural Language Model</w:t>
             </w:r>
           </w:p>
           <w:p>
@@ -1999,46 +1794,12 @@
                 <w:szCs w:val="20"/>
               </w:rPr>
             </w:pPr>
-            <w:proofErr w:type="spellStart"/>
-            <w:proofErr w:type="gramStart"/>
             <w:r>
               <w:rPr>
                 <w:rFonts w:eastAsia="Times New Roman" w:cs="Times New Roman"/>
                 <w:szCs w:val="20"/>
               </w:rPr>
-              <w:t>SHF:SMALL</w:t>
-            </w:r>
-            <w:proofErr w:type="gramEnd"/>
-            <w:r>
-              <w:rPr>
-                <w:rFonts w:eastAsia="Times New Roman" w:cs="Times New Roman"/>
-                <w:szCs w:val="20"/>
-              </w:rPr>
-              <w:t>:Designing</w:t>
-            </w:r>
-            <w:proofErr w:type="spellEnd"/>
-            <w:r>
-              <w:rPr>
-                <w:rFonts w:eastAsia="Times New Roman" w:cs="Times New Roman"/>
-                <w:szCs w:val="20"/>
-              </w:rPr>
-              <w:t xml:space="preserve"> a Domain </w:t>
-            </w:r>
-            <w:proofErr w:type="spellStart"/>
-            <w:r>
-              <w:rPr>
-                <w:rFonts w:eastAsia="Times New Roman" w:cs="Times New Roman"/>
-                <w:szCs w:val="20"/>
-              </w:rPr>
-              <w:t>Specifi</w:t>
-            </w:r>
-            <w:proofErr w:type="spellEnd"/>
-            <w:r>
-              <w:rPr>
-                <w:rFonts w:eastAsia="Times New Roman" w:cs="Times New Roman"/>
-                <w:szCs w:val="20"/>
-              </w:rPr>
-              <w:t xml:space="preserve"> Language to Support Software Refactoring</w:t>
+              <w:t>SHF:SMALL:Designing a Domain Specifi Language to Support Software Refactoring</w:t>
             </w:r>
           </w:p>
           <w:p>
@@ -2101,39 +1862,7 @@
                 <w:rFonts w:cs="Times New Roman"/>
                 <w:szCs w:val="20"/>
               </w:rPr>
-              <w:t xml:space="preserve">Mohamed </w:t>
-            </w:r>
-            <w:proofErr w:type="spellStart"/>
-            <w:r>
-              <w:rPr>
-                <w:rFonts w:cs="Times New Roman"/>
-                <w:szCs w:val="20"/>
-              </w:rPr>
-              <w:t>Wiem</w:t>
-            </w:r>
-            <w:proofErr w:type="spellEnd"/>
-            <w:r>
-              <w:rPr>
-                <w:rFonts w:cs="Times New Roman"/>
-                <w:szCs w:val="20"/>
-              </w:rPr>
-              <w:t xml:space="preserve"> </w:t>
-            </w:r>
-            <w:proofErr w:type="spellStart"/>
-            <w:r>
-              <w:rPr>
-                <w:rFonts w:cs="Times New Roman"/>
-                <w:szCs w:val="20"/>
-              </w:rPr>
-              <w:t>Mkaouer</w:t>
-            </w:r>
-            <w:proofErr w:type="spellEnd"/>
-            <w:r>
-              <w:rPr>
-                <w:rFonts w:cs="Times New Roman"/>
-                <w:szCs w:val="20"/>
-              </w:rPr>
-              <w:t xml:space="preserve"> (RIT)</w:t>
+              <w:t>Mohamed Wiem Mkaouer (RIT)</w:t>
             </w:r>
           </w:p>
         </w:tc>
@@ -2313,7 +2042,6 @@
         <w:rPr>
           <w:b/>
         </w:rPr>
-        <w:lastRenderedPageBreak/>
         <w:t>NSF S-Stem Scholarship</w:t>
       </w:r>
       <w:r>
@@ -2398,84 +2126,20 @@
         <w:rPr>
           <w:sz w:val="18"/>
         </w:rPr>
-        <w:t xml:space="preserve">Anthony </w:t>
-      </w:r>
-      <w:proofErr w:type="spellStart"/>
+        <w:t>Anthony Peruma, Khalid Almalki, Christian</w:t>
+      </w:r>
       <w:r>
         <w:rPr>
           <w:sz w:val="18"/>
         </w:rPr>
-        <w:t>Peruma</w:t>
-      </w:r>
-      <w:proofErr w:type="spellEnd"/>
+        <w:t xml:space="preserve"> D.</w:t>
+      </w:r>
       <w:r>
         <w:rPr>
           <w:sz w:val="18"/>
         </w:rPr>
-        <w:t xml:space="preserve">, Khalid </w:t>
-      </w:r>
-      <w:proofErr w:type="spellStart"/>
-      <w:r>
-        <w:rPr>
-          <w:sz w:val="18"/>
-        </w:rPr>
-        <w:t>Almalki</w:t>
-      </w:r>
-      <w:proofErr w:type="spellEnd"/>
-      <w:r>
-        <w:rPr>
-          <w:sz w:val="18"/>
-        </w:rPr>
-        <w:t>, Christian</w:t>
-      </w:r>
-      <w:r>
-        <w:rPr>
-          <w:sz w:val="18"/>
-        </w:rPr>
-        <w:t xml:space="preserve"> D.</w:t>
-      </w:r>
-      <w:r>
-        <w:rPr>
-          <w:sz w:val="18"/>
-        </w:rPr>
-        <w:t xml:space="preserve"> Newman, Mohamed </w:t>
-      </w:r>
-      <w:proofErr w:type="spellStart"/>
-      <w:r>
-        <w:rPr>
-          <w:sz w:val="18"/>
-        </w:rPr>
-        <w:t>Wiem</w:t>
-      </w:r>
-      <w:proofErr w:type="spellEnd"/>
-      <w:r>
-        <w:rPr>
-          <w:sz w:val="18"/>
-        </w:rPr>
-        <w:t xml:space="preserve"> </w:t>
-      </w:r>
-      <w:proofErr w:type="spellStart"/>
-      <w:r>
-        <w:rPr>
-          <w:sz w:val="18"/>
-        </w:rPr>
-        <w:t>Mkaouer</w:t>
-      </w:r>
-      <w:proofErr w:type="spellEnd"/>
-      <w:r>
-        <w:rPr>
-          <w:sz w:val="18"/>
-        </w:rPr>
-        <w:t xml:space="preserve"> and Ali </w:t>
-      </w:r>
-      <w:proofErr w:type="spellStart"/>
-      <w:r>
-        <w:rPr>
-          <w:sz w:val="18"/>
-        </w:rPr>
-        <w:t>Ouni</w:t>
-      </w:r>
-      <w:proofErr w:type="spellEnd"/>
+        <w:t xml:space="preserve"> Newman, Mohamed Wiem Mkaouer and Ali Ouni</w:t>
+      </w:r>
       <w:r>
         <w:rPr>
           <w:sz w:val="18"/>
@@ -2533,35 +2197,7 @@
         <w:rPr>
           <w:sz w:val="18"/>
         </w:rPr>
-        <w:t xml:space="preserve">C. Newman, M. J. Decker, R. </w:t>
-      </w:r>
-      <w:proofErr w:type="spellStart"/>
-      <w:r>
-        <w:rPr>
-          <w:sz w:val="18"/>
-        </w:rPr>
-        <w:t>AlSuhaibani</w:t>
-      </w:r>
-      <w:proofErr w:type="spellEnd"/>
-      <w:r>
-        <w:rPr>
-          <w:sz w:val="18"/>
-        </w:rPr>
-        <w:t xml:space="preserve">, D. Kaushik, A. </w:t>
-      </w:r>
-      <w:proofErr w:type="spellStart"/>
-      <w:r>
-        <w:rPr>
-          <w:sz w:val="18"/>
-        </w:rPr>
-        <w:t>Peruma</w:t>
-      </w:r>
-      <w:proofErr w:type="spellEnd"/>
-      <w:r>
-        <w:rPr>
-          <w:sz w:val="18"/>
-        </w:rPr>
-        <w:t>, and E. Hill, “</w:t>
+        <w:t>C. Newman, M. J. Decker, R. AlSuhaibani, D. Kaushik, A. Peruma, and E. Hill, “</w:t>
       </w:r>
       <w:r>
         <w:rPr>
@@ -2649,6 +2285,7 @@
           <w:sz w:val="20"/>
           <w:szCs w:val="20"/>
         </w:rPr>
+        <w:lastRenderedPageBreak/>
         <w:t>C. D. Newman, A. Peruma, and R. AlSuhaibani, “</w:t>
       </w:r>
       <w:r>
@@ -3497,25 +3134,7 @@
           <w:color w:val="000000"/>
           <w:szCs w:val="20"/>
         </w:rPr>
-        <w:t xml:space="preserve">Decker, M., Newman, C., Dragan, N., Collard, M.L., Kraft, N.A., </w:t>
-      </w:r>
-      <w:proofErr w:type="spellStart"/>
-      <w:r>
-        <w:rPr>
-          <w:rFonts w:cs="Times New Roman"/>
-          <w:color w:val="000000"/>
-          <w:szCs w:val="20"/>
-        </w:rPr>
-        <w:t>Maletic</w:t>
-      </w:r>
-      <w:proofErr w:type="spellEnd"/>
-      <w:r>
-        <w:rPr>
-          <w:rFonts w:cs="Times New Roman"/>
-          <w:color w:val="000000"/>
-          <w:szCs w:val="20"/>
-        </w:rPr>
-        <w:t>, J.I., "</w:t>
+        <w:t>Decker, M., Newman, C., Dragan, N., Collard, M.L., Kraft, N.A., Maletic, J.I., "</w:t>
       </w:r>
       <w:r>
         <w:rPr>
@@ -3545,51 +3164,26 @@
           <w:szCs w:val="20"/>
         </w:rPr>
       </w:pPr>
-      <w:proofErr w:type="spellStart"/>
       <w:r>
         <w:rPr>
           <w:rFonts w:asciiTheme="majorBidi" w:hAnsiTheme="majorBidi" w:cstheme="majorBidi"/>
           <w:szCs w:val="20"/>
         </w:rPr>
-        <w:t>Delozier</w:t>
-      </w:r>
-      <w:proofErr w:type="spellEnd"/>
+        <w:t>Delozier, G., Decker, M.</w:t>
+      </w:r>
       <w:r>
         <w:rPr>
           <w:rFonts w:asciiTheme="majorBidi" w:hAnsiTheme="majorBidi" w:cstheme="majorBidi"/>
           <w:szCs w:val="20"/>
         </w:rPr>
-        <w:t>, G., Decker, M.</w:t>
+        <w:t>J.</w:t>
       </w:r>
       <w:r>
         <w:rPr>
           <w:rFonts w:asciiTheme="majorBidi" w:hAnsiTheme="majorBidi" w:cstheme="majorBidi"/>
           <w:szCs w:val="20"/>
         </w:rPr>
-        <w:t>J.</w:t>
-      </w:r>
-      <w:r>
-        <w:rPr>
-          <w:rFonts w:asciiTheme="majorBidi" w:hAnsiTheme="majorBidi" w:cstheme="majorBidi"/>
-          <w:szCs w:val="20"/>
-        </w:rPr>
-        <w:t xml:space="preserve">, Newman, C.D., </w:t>
-      </w:r>
-      <w:proofErr w:type="spellStart"/>
-      <w:r>
-        <w:rPr>
-          <w:rFonts w:asciiTheme="majorBidi" w:hAnsiTheme="majorBidi" w:cstheme="majorBidi"/>
-          <w:szCs w:val="20"/>
-        </w:rPr>
-        <w:t>Maletic</w:t>
-      </w:r>
-      <w:proofErr w:type="spellEnd"/>
-      <w:r>
-        <w:rPr>
-          <w:rFonts w:asciiTheme="majorBidi" w:hAnsiTheme="majorBidi" w:cstheme="majorBidi"/>
-          <w:szCs w:val="20"/>
-        </w:rPr>
-        <w:t>, J.I, “</w:t>
+        <w:t>, Newman, C.D., Maletic, J.I, “</w:t>
       </w:r>
       <w:r>
         <w:rPr>
@@ -3714,23 +3308,7 @@
           <w:rFonts w:asciiTheme="majorBidi" w:hAnsiTheme="majorBidi" w:cstheme="majorBidi"/>
           <w:szCs w:val="20"/>
         </w:rPr>
-        <w:t xml:space="preserve">, M.J., Newman C.D., Dragan N., Collard, M.L., </w:t>
-      </w:r>
-      <w:proofErr w:type="spellStart"/>
-      <w:r>
-        <w:rPr>
-          <w:rFonts w:asciiTheme="majorBidi" w:hAnsiTheme="majorBidi" w:cstheme="majorBidi"/>
-          <w:szCs w:val="20"/>
-        </w:rPr>
-        <w:t>Maletic</w:t>
-      </w:r>
-      <w:proofErr w:type="spellEnd"/>
-      <w:r>
-        <w:rPr>
-          <w:rFonts w:asciiTheme="majorBidi" w:hAnsiTheme="majorBidi" w:cstheme="majorBidi"/>
-          <w:szCs w:val="20"/>
-        </w:rPr>
-        <w:t xml:space="preserve">, J.I., N.A., Kraft, </w:t>
+        <w:t xml:space="preserve">, M.J., Newman C.D., Dragan N., Collard, M.L., Maletic, J.I., N.A., Kraft, </w:t>
       </w:r>
       <w:r>
         <w:rPr>
@@ -3826,37 +3404,12 @@
           <w:szCs w:val="20"/>
         </w:rPr>
       </w:pPr>
-      <w:proofErr w:type="spellStart"/>
       <w:r>
         <w:rPr>
           <w:rFonts w:asciiTheme="majorBidi" w:hAnsiTheme="majorBidi" w:cstheme="majorBidi"/>
           <w:szCs w:val="20"/>
         </w:rPr>
-        <w:t>Bartman</w:t>
-      </w:r>
-      <w:proofErr w:type="spellEnd"/>
-      <w:r>
-        <w:rPr>
-          <w:rFonts w:asciiTheme="majorBidi" w:hAnsiTheme="majorBidi" w:cstheme="majorBidi"/>
-          <w:szCs w:val="20"/>
-        </w:rPr>
-        <w:t xml:space="preserve">, B., Newman, C. D., Collard, M.L., </w:t>
-      </w:r>
-      <w:proofErr w:type="spellStart"/>
-      <w:r>
-        <w:rPr>
-          <w:rFonts w:asciiTheme="majorBidi" w:hAnsiTheme="majorBidi" w:cstheme="majorBidi"/>
-          <w:szCs w:val="20"/>
-        </w:rPr>
-        <w:t>Maletic</w:t>
-      </w:r>
-      <w:proofErr w:type="spellEnd"/>
-      <w:r>
-        <w:rPr>
-          <w:rFonts w:asciiTheme="majorBidi" w:hAnsiTheme="majorBidi" w:cstheme="majorBidi"/>
-          <w:szCs w:val="20"/>
-        </w:rPr>
-        <w:t>, J.I. "</w:t>
+        <w:t>Bartman, B., Newman, C. D., Collard, M.L., Maletic, J.I. "</w:t>
       </w:r>
       <w:r>
         <w:rPr>
@@ -3866,23 +3419,13 @@
         </w:rPr>
         <w:t xml:space="preserve"> </w:t>
       </w:r>
-      <w:proofErr w:type="spellStart"/>
       <w:r>
         <w:rPr>
           <w:rFonts w:asciiTheme="majorBidi" w:hAnsiTheme="majorBidi" w:cstheme="majorBidi"/>
           <w:b/>
           <w:szCs w:val="20"/>
         </w:rPr>
-        <w:t>srcQL</w:t>
-      </w:r>
-      <w:proofErr w:type="spellEnd"/>
-      <w:r>
-        <w:rPr>
-          <w:rFonts w:asciiTheme="majorBidi" w:hAnsiTheme="majorBidi" w:cstheme="majorBidi"/>
-          <w:b/>
-          <w:szCs w:val="20"/>
-        </w:rPr>
-        <w:t>: A Syntax-Aware Query Language for Source Code</w:t>
+        <w:t>srcQL: A Syntax-Aware Query Language for Source Code</w:t>
       </w:r>
       <w:r>
         <w:rPr>
@@ -3971,40 +3514,7 @@
           <w:rFonts w:asciiTheme="majorBidi" w:eastAsia="Calibri" w:hAnsiTheme="majorBidi" w:cstheme="majorBidi"/>
           <w:szCs w:val="20"/>
         </w:rPr>
-        <w:lastRenderedPageBreak/>
-        <w:t xml:space="preserve">Newman, C.D., </w:t>
-      </w:r>
-      <w:proofErr w:type="spellStart"/>
-      <w:r>
-        <w:rPr>
-          <w:rFonts w:asciiTheme="majorBidi" w:eastAsia="Calibri" w:hAnsiTheme="majorBidi" w:cstheme="majorBidi"/>
-          <w:szCs w:val="20"/>
-        </w:rPr>
-        <w:t>Bartman</w:t>
-      </w:r>
-      <w:proofErr w:type="spellEnd"/>
-      <w:r>
-        <w:rPr>
-          <w:rFonts w:asciiTheme="majorBidi" w:eastAsia="Calibri" w:hAnsiTheme="majorBidi" w:cstheme="majorBidi"/>
-          <w:szCs w:val="20"/>
-        </w:rPr>
-        <w:t xml:space="preserve">, B., Collard, M.L., </w:t>
-      </w:r>
-      <w:proofErr w:type="spellStart"/>
-      <w:r>
-        <w:rPr>
-          <w:rFonts w:asciiTheme="majorBidi" w:eastAsia="Calibri" w:hAnsiTheme="majorBidi" w:cstheme="majorBidi"/>
-          <w:szCs w:val="20"/>
-        </w:rPr>
-        <w:t>Maletic</w:t>
-      </w:r>
-      <w:proofErr w:type="spellEnd"/>
-      <w:r>
-        <w:rPr>
-          <w:rFonts w:asciiTheme="majorBidi" w:eastAsia="Calibri" w:hAnsiTheme="majorBidi" w:cstheme="majorBidi"/>
-          <w:szCs w:val="20"/>
-        </w:rPr>
-        <w:t>, J.I., "</w:t>
+        <w:t>Newman, C.D., Bartman, B., Collard, M.L., Maletic, J.I., "</w:t>
       </w:r>
       <w:r>
         <w:rPr>
@@ -4107,39 +3617,7 @@
           <w:rFonts w:asciiTheme="majorBidi" w:hAnsiTheme="majorBidi" w:cstheme="majorBidi"/>
           <w:szCs w:val="20"/>
         </w:rPr>
-        <w:t xml:space="preserve">Newman, C. D., Newman, </w:t>
-      </w:r>
-      <w:proofErr w:type="spellStart"/>
-      <w:r>
-        <w:rPr>
-          <w:rFonts w:asciiTheme="majorBidi" w:hAnsiTheme="majorBidi" w:cstheme="majorBidi"/>
-          <w:szCs w:val="20"/>
-        </w:rPr>
-        <w:t>Alsuhaibani</w:t>
-      </w:r>
-      <w:proofErr w:type="spellEnd"/>
-      <w:r>
-        <w:rPr>
-          <w:rFonts w:asciiTheme="majorBidi" w:hAnsiTheme="majorBidi" w:cstheme="majorBidi"/>
-          <w:szCs w:val="20"/>
-        </w:rPr>
-        <w:t xml:space="preserve">, R., Collard, M.L., </w:t>
-      </w:r>
-      <w:proofErr w:type="spellStart"/>
-      <w:r>
-        <w:rPr>
-          <w:rFonts w:asciiTheme="majorBidi" w:hAnsiTheme="majorBidi" w:cstheme="majorBidi"/>
-          <w:szCs w:val="20"/>
-        </w:rPr>
-        <w:t>Maletic</w:t>
-      </w:r>
-      <w:proofErr w:type="spellEnd"/>
-      <w:r>
-        <w:rPr>
-          <w:rFonts w:asciiTheme="majorBidi" w:hAnsiTheme="majorBidi" w:cstheme="majorBidi"/>
-          <w:szCs w:val="20"/>
-        </w:rPr>
-        <w:t xml:space="preserve">, J.I., </w:t>
+        <w:t xml:space="preserve">Newman, C. D., Newman, Alsuhaibani, R., Collard, M.L., Maletic, J.I., </w:t>
       </w:r>
       <w:r>
         <w:rPr>
@@ -4191,48 +3669,22 @@
           <w:rFonts w:asciiTheme="majorBidi" w:hAnsiTheme="majorBidi" w:cstheme="majorBidi"/>
           <w:szCs w:val="20"/>
         </w:rPr>
-        <w:t xml:space="preserve">Newman, C.D., Michael L. Collard, and Jonathan I. </w:t>
-      </w:r>
-      <w:proofErr w:type="spellStart"/>
+        <w:t xml:space="preserve">Newman, C.D., Michael L. Collard, and Jonathan I. Maletic. 2016. </w:t>
+      </w:r>
       <w:r>
         <w:rPr>
           <w:rFonts w:asciiTheme="majorBidi" w:hAnsiTheme="majorBidi" w:cstheme="majorBidi"/>
           <w:szCs w:val="20"/>
         </w:rPr>
-        <w:t>Maletic</w:t>
-      </w:r>
-      <w:proofErr w:type="spellEnd"/>
-      <w:r>
-        <w:rPr>
-          <w:rFonts w:asciiTheme="majorBidi" w:hAnsiTheme="majorBidi" w:cstheme="majorBidi"/>
-          <w:szCs w:val="20"/>
-        </w:rPr>
-        <w:t xml:space="preserve">. 2016. </w:t>
-      </w:r>
-      <w:r>
-        <w:rPr>
-          <w:rFonts w:asciiTheme="majorBidi" w:hAnsiTheme="majorBidi" w:cstheme="majorBidi"/>
-          <w:szCs w:val="20"/>
-        </w:rPr>
         <w:t>“</w:t>
       </w:r>
-      <w:proofErr w:type="spellStart"/>
       <w:r>
         <w:rPr>
           <w:rFonts w:asciiTheme="majorBidi" w:hAnsiTheme="majorBidi" w:cstheme="majorBidi"/>
           <w:b/>
           <w:szCs w:val="20"/>
         </w:rPr>
-        <w:t>srcType</w:t>
-      </w:r>
-      <w:proofErr w:type="spellEnd"/>
-      <w:r>
-        <w:rPr>
-          <w:rFonts w:asciiTheme="majorBidi" w:hAnsiTheme="majorBidi" w:cstheme="majorBidi"/>
-          <w:b/>
-          <w:szCs w:val="20"/>
-        </w:rPr>
-        <w:t>: A Tool for Efficient Static Type Resolution</w:t>
+        <w:t>srcType: A Tool for Efficient Static Type Resolution</w:t>
       </w:r>
       <w:r>
         <w:rPr>
@@ -4289,80 +3741,22 @@
           <w:rFonts w:asciiTheme="majorBidi" w:hAnsiTheme="majorBidi" w:cstheme="majorBidi"/>
           <w:szCs w:val="20"/>
         </w:rPr>
-        <w:t xml:space="preserve">Newman, C.D., </w:t>
-      </w:r>
-      <w:proofErr w:type="spellStart"/>
+        <w:t xml:space="preserve">Newman, C.D., Tessandra Sage, Michael L. Collard, Hakam W. Alomari, and Jonathan I. Maletic. 2016. </w:t>
+      </w:r>
       <w:r>
         <w:rPr>
           <w:rFonts w:asciiTheme="majorBidi" w:hAnsiTheme="majorBidi" w:cstheme="majorBidi"/>
           <w:szCs w:val="20"/>
         </w:rPr>
-        <w:t>Tessandra</w:t>
-      </w:r>
-      <w:proofErr w:type="spellEnd"/>
-      <w:r>
-        <w:rPr>
-          <w:rFonts w:asciiTheme="majorBidi" w:hAnsiTheme="majorBidi" w:cstheme="majorBidi"/>
-          <w:szCs w:val="20"/>
-        </w:rPr>
-        <w:t xml:space="preserve"> Sage, Michael L. Collard, Hakam W. </w:t>
-      </w:r>
-      <w:proofErr w:type="spellStart"/>
-      <w:r>
-        <w:rPr>
-          <w:rFonts w:asciiTheme="majorBidi" w:hAnsiTheme="majorBidi" w:cstheme="majorBidi"/>
-          <w:szCs w:val="20"/>
-        </w:rPr>
-        <w:t>Alomari</w:t>
-      </w:r>
-      <w:proofErr w:type="spellEnd"/>
-      <w:r>
-        <w:rPr>
-          <w:rFonts w:asciiTheme="majorBidi" w:hAnsiTheme="majorBidi" w:cstheme="majorBidi"/>
-          <w:szCs w:val="20"/>
-        </w:rPr>
-        <w:t xml:space="preserve">, and Jonathan I. </w:t>
-      </w:r>
-      <w:proofErr w:type="spellStart"/>
-      <w:r>
-        <w:rPr>
-          <w:rFonts w:asciiTheme="majorBidi" w:hAnsiTheme="majorBidi" w:cstheme="majorBidi"/>
-          <w:szCs w:val="20"/>
-        </w:rPr>
-        <w:t>Maletic</w:t>
-      </w:r>
-      <w:proofErr w:type="spellEnd"/>
-      <w:r>
-        <w:rPr>
-          <w:rFonts w:asciiTheme="majorBidi" w:hAnsiTheme="majorBidi" w:cstheme="majorBidi"/>
-          <w:szCs w:val="20"/>
-        </w:rPr>
-        <w:t xml:space="preserve">. 2016. </w:t>
-      </w:r>
-      <w:r>
-        <w:rPr>
-          <w:rFonts w:asciiTheme="majorBidi" w:hAnsiTheme="majorBidi" w:cstheme="majorBidi"/>
-          <w:szCs w:val="20"/>
-        </w:rPr>
         <w:t>“</w:t>
       </w:r>
-      <w:proofErr w:type="spellStart"/>
       <w:r>
         <w:rPr>
           <w:rFonts w:asciiTheme="majorBidi" w:hAnsiTheme="majorBidi" w:cstheme="majorBidi"/>
           <w:b/>
           <w:szCs w:val="20"/>
         </w:rPr>
-        <w:t>srcSlice</w:t>
-      </w:r>
-      <w:proofErr w:type="spellEnd"/>
-      <w:r>
-        <w:rPr>
-          <w:rFonts w:asciiTheme="majorBidi" w:hAnsiTheme="majorBidi" w:cstheme="majorBidi"/>
-          <w:b/>
-          <w:szCs w:val="20"/>
-        </w:rPr>
-        <w:t>: a tool for efficient static forward slicing</w:t>
+        <w:t>srcSlice: a tool for efficient static forward slicing</w:t>
       </w:r>
       <w:r>
         <w:rPr>
@@ -4427,39 +3821,7 @@
           <w:rFonts w:asciiTheme="majorBidi" w:hAnsiTheme="majorBidi" w:cstheme="majorBidi"/>
           <w:szCs w:val="20"/>
         </w:rPr>
-        <w:t xml:space="preserve">R. S. </w:t>
-      </w:r>
-      <w:proofErr w:type="spellStart"/>
-      <w:r>
-        <w:rPr>
-          <w:rFonts w:asciiTheme="majorBidi" w:hAnsiTheme="majorBidi" w:cstheme="majorBidi"/>
-          <w:szCs w:val="20"/>
-        </w:rPr>
-        <w:t>Alsuhaibani</w:t>
-      </w:r>
-      <w:proofErr w:type="spellEnd"/>
-      <w:r>
-        <w:rPr>
-          <w:rFonts w:asciiTheme="majorBidi" w:hAnsiTheme="majorBidi" w:cstheme="majorBidi"/>
-          <w:szCs w:val="20"/>
-        </w:rPr>
-        <w:t xml:space="preserve">, C. D. Newman, M. L. Collard and J. I. </w:t>
-      </w:r>
-      <w:proofErr w:type="spellStart"/>
-      <w:r>
-        <w:rPr>
-          <w:rFonts w:asciiTheme="majorBidi" w:hAnsiTheme="majorBidi" w:cstheme="majorBidi"/>
-          <w:szCs w:val="20"/>
-        </w:rPr>
-        <w:t>Maletic</w:t>
-      </w:r>
-      <w:proofErr w:type="spellEnd"/>
-      <w:r>
-        <w:rPr>
-          <w:rFonts w:asciiTheme="majorBidi" w:hAnsiTheme="majorBidi" w:cstheme="majorBidi"/>
-          <w:szCs w:val="20"/>
-        </w:rPr>
-        <w:t>, "</w:t>
+        <w:t>R. S. Alsuhaibani, C. D. Newman, M. L. Collard and J. I. Maletic, "</w:t>
       </w:r>
       <w:r>
         <w:rPr>
@@ -4528,47 +3890,12 @@
           <w:rFonts w:asciiTheme="majorBidi" w:hAnsiTheme="majorBidi" w:cstheme="majorBidi"/>
         </w:rPr>
       </w:pPr>
-      <w:proofErr w:type="spellStart"/>
       <w:r>
         <w:rPr>
           <w:rFonts w:asciiTheme="majorBidi" w:hAnsiTheme="majorBidi" w:cstheme="majorBidi"/>
         </w:rPr>
-        <w:t>Alali</w:t>
-      </w:r>
-      <w:proofErr w:type="spellEnd"/>
-      <w:r>
-        <w:rPr>
-          <w:rFonts w:asciiTheme="majorBidi" w:hAnsiTheme="majorBidi" w:cstheme="majorBidi"/>
-        </w:rPr>
-        <w:t xml:space="preserve">, A., </w:t>
-      </w:r>
-      <w:proofErr w:type="spellStart"/>
-      <w:r>
-        <w:rPr>
-          <w:rFonts w:asciiTheme="majorBidi" w:hAnsiTheme="majorBidi" w:cstheme="majorBidi"/>
-        </w:rPr>
-        <w:t>Bartman</w:t>
-      </w:r>
-      <w:proofErr w:type="spellEnd"/>
-      <w:r>
-        <w:rPr>
-          <w:rFonts w:asciiTheme="majorBidi" w:hAnsiTheme="majorBidi" w:cstheme="majorBidi"/>
-        </w:rPr>
-        <w:t xml:space="preserve">, B., Newman, C.D., </w:t>
-      </w:r>
-      <w:proofErr w:type="spellStart"/>
-      <w:r>
-        <w:rPr>
-          <w:rFonts w:asciiTheme="majorBidi" w:hAnsiTheme="majorBidi" w:cstheme="majorBidi"/>
-        </w:rPr>
-        <w:t>Maletic</w:t>
-      </w:r>
-      <w:proofErr w:type="spellEnd"/>
-      <w:r>
-        <w:rPr>
-          <w:rFonts w:asciiTheme="majorBidi" w:hAnsiTheme="majorBidi" w:cstheme="majorBidi"/>
-        </w:rPr>
-        <w:t>, J.I., "</w:t>
+        <w:lastRenderedPageBreak/>
+        <w:t>Alali, A., Bartman, B., Newman, C.D., Maletic, J.I., "</w:t>
       </w:r>
       <w:r>
         <w:rPr>
@@ -4596,49 +3923,18 @@
           <w:b/>
         </w:rPr>
       </w:pPr>
-      <w:proofErr w:type="spellStart"/>
       <w:r>
         <w:rPr>
           <w:rFonts w:asciiTheme="majorBidi" w:hAnsiTheme="majorBidi" w:cstheme="majorBidi"/>
         </w:rPr>
-        <w:t>Maletic</w:t>
-      </w:r>
-      <w:proofErr w:type="spellEnd"/>
-      <w:r>
-        <w:rPr>
-          <w:rFonts w:asciiTheme="majorBidi" w:hAnsiTheme="majorBidi" w:cstheme="majorBidi"/>
-        </w:rPr>
-        <w:t xml:space="preserve">, J.I., </w:t>
-      </w:r>
-      <w:proofErr w:type="spellStart"/>
-      <w:r>
-        <w:rPr>
-          <w:rFonts w:asciiTheme="majorBidi" w:hAnsiTheme="majorBidi" w:cstheme="majorBidi"/>
-        </w:rPr>
-        <w:t>Mosora</w:t>
-      </w:r>
-      <w:proofErr w:type="spellEnd"/>
-      <w:r>
-        <w:rPr>
-          <w:rFonts w:asciiTheme="majorBidi" w:hAnsiTheme="majorBidi" w:cstheme="majorBidi"/>
-        </w:rPr>
-        <w:t>, D.J., Newman, C.D., Collard, M.L., Sutton, A., Robinson, B.P., (2011), “</w:t>
-      </w:r>
-      <w:proofErr w:type="spellStart"/>
+        <w:t>Maletic, J.I., Mosora, D.J., Newman, C.D., Collard, M.L., Sutton, A., Robinson, B.P., (2011), “</w:t>
+      </w:r>
       <w:r>
         <w:rPr>
           <w:rFonts w:asciiTheme="majorBidi" w:hAnsiTheme="majorBidi" w:cstheme="majorBidi"/>
           <w:b/>
         </w:rPr>
-        <w:t>MosaiCode</w:t>
-      </w:r>
-      <w:proofErr w:type="spellEnd"/>
-      <w:r>
-        <w:rPr>
-          <w:rFonts w:asciiTheme="majorBidi" w:hAnsiTheme="majorBidi" w:cstheme="majorBidi"/>
-          <w:b/>
-        </w:rPr>
-        <w:t>:</w:t>
+        <w:t>MosaiCode:</w:t>
       </w:r>
     </w:p>
     <w:p>
@@ -4723,29 +4019,7 @@
         <w:rPr>
           <w:rFonts w:eastAsia="Calibri" w:cs="Times New Roman"/>
         </w:rPr>
-        <w:t xml:space="preserve">C.D Newman., </w:t>
-      </w:r>
-      <w:proofErr w:type="spellStart"/>
-      <w:r>
-        <w:rPr>
-          <w:rFonts w:eastAsia="Calibri" w:cs="Times New Roman"/>
-        </w:rPr>
-        <w:t>M.</w:t>
-      </w:r>
-      <w:proofErr w:type="gramStart"/>
-      <w:r>
-        <w:rPr>
-          <w:rFonts w:eastAsia="Calibri" w:cs="Times New Roman"/>
-        </w:rPr>
-        <w:t>J.Decker</w:t>
-      </w:r>
-      <w:proofErr w:type="spellEnd"/>
-      <w:proofErr w:type="gramEnd"/>
-      <w:r>
-        <w:rPr>
-          <w:rFonts w:eastAsia="Calibri" w:cs="Times New Roman"/>
-        </w:rPr>
-        <w:t>. Feb. 12</w:t>
+        <w:t>C.D Newman., M.J.Decker. Feb. 12</w:t>
       </w:r>
       <w:r>
         <w:rPr>
@@ -4758,21 +4032,7 @@
         <w:rPr>
           <w:rFonts w:eastAsia="Calibri" w:cs="Times New Roman"/>
         </w:rPr>
-        <w:t xml:space="preserve">, 2013. </w:t>
-      </w:r>
-      <w:proofErr w:type="spellStart"/>
-      <w:r>
-        <w:rPr>
-          <w:rFonts w:eastAsia="Calibri" w:cs="Times New Roman"/>
-        </w:rPr>
-        <w:t>srcML</w:t>
-      </w:r>
-      <w:proofErr w:type="spellEnd"/>
-      <w:r>
-        <w:rPr>
-          <w:rFonts w:eastAsia="Calibri" w:cs="Times New Roman"/>
-        </w:rPr>
-        <w:t xml:space="preserve"> (Wikipedia Page) [Online]</w:t>
+        <w:t>, 2013. srcML (Wikipedia Page) [Online]</w:t>
       </w:r>
       <w:r>
         <w:rPr>
@@ -4827,19 +4087,11 @@
           <w:szCs w:val="20"/>
         </w:rPr>
       </w:pPr>
-      <w:proofErr w:type="spellStart"/>
-      <w:r>
-        <w:rPr>
-          <w:rFonts w:eastAsia="Calibri"/>
-        </w:rPr>
-        <w:t>srcSlice</w:t>
-      </w:r>
-      <w:proofErr w:type="spellEnd"/>
-      <w:r>
-        <w:rPr>
-          <w:rFonts w:eastAsia="Calibri"/>
-        </w:rPr>
-        <w:t xml:space="preserve"> </w:t>
+      <w:r>
+        <w:rPr>
+          <w:rFonts w:eastAsia="Calibri"/>
+        </w:rPr>
+        <w:t xml:space="preserve">srcSlice </w:t>
       </w:r>
       <w:r>
         <w:rPr>
@@ -4877,13 +4129,8 @@
           <w:szCs w:val="20"/>
         </w:rPr>
       </w:pPr>
-      <w:proofErr w:type="spellStart"/>
-      <w:r>
-        <w:t>srctype</w:t>
-      </w:r>
-      <w:proofErr w:type="spellEnd"/>
-      <w:r>
-        <w:t xml:space="preserve"> </w:t>
+      <w:r>
+        <w:t xml:space="preserve">srctype </w:t>
       </w:r>
       <w:r>
         <w:t>– A t</w:t>
@@ -4913,19 +4160,11 @@
           <w:rFonts w:eastAsia="Calibri"/>
         </w:rPr>
       </w:pPr>
-      <w:proofErr w:type="spellStart"/>
-      <w:r>
-        <w:rPr>
-          <w:rFonts w:eastAsia="Calibri"/>
-        </w:rPr>
-        <w:t>srcTL</w:t>
-      </w:r>
-      <w:proofErr w:type="spellEnd"/>
-      <w:r>
-        <w:rPr>
-          <w:rFonts w:eastAsia="Calibri"/>
-        </w:rPr>
-        <w:t xml:space="preserve"> </w:t>
+      <w:r>
+        <w:rPr>
+          <w:rFonts w:eastAsia="Calibri"/>
+        </w:rPr>
+        <w:t xml:space="preserve">srcTL </w:t>
       </w:r>
       <w:r>
         <w:rPr>
@@ -4990,15 +4229,7 @@
         </w:rPr>
       </w:pPr>
       <w:r>
-        <w:t xml:space="preserve">Event-Driven dispatcher framework to assist in the construction of </w:t>
-      </w:r>
-      <w:proofErr w:type="spellStart"/>
-      <w:r>
-        <w:t>srcML</w:t>
-      </w:r>
-      <w:proofErr w:type="spellEnd"/>
-      <w:r>
-        <w:t xml:space="preserve"> tools -- </w:t>
+        <w:t xml:space="preserve">Event-Driven dispatcher framework to assist in the construction of srcML tools -- </w:t>
       </w:r>
       <w:hyperlink r:id="rId15" w:history="1">
         <w:r>
@@ -5687,8 +4918,15 @@
         <w:rPr>
           <w:rFonts w:eastAsia="Calibri"/>
         </w:rPr>
-        <w:lastRenderedPageBreak/>
         <w:t>Graduate Students</w:t>
+      </w:r>
+    </w:p>
+    <w:p>
+      <w:pPr>
+        <w:pStyle w:val="Heading3"/>
+      </w:pPr>
+      <w:r>
+        <w:t>PhD</w:t>
       </w:r>
     </w:p>
     <w:p>
@@ -5700,38 +4938,21 @@
         </w:numPr>
         <w:rPr>
           <w:rFonts w:asciiTheme="majorBidi" w:hAnsiTheme="majorBidi" w:cstheme="majorBidi"/>
-          <w:szCs w:val="20"/>
-        </w:rPr>
-      </w:pPr>
-      <w:proofErr w:type="spellStart"/>
+        </w:rPr>
+      </w:pPr>
       <w:r>
         <w:rPr>
           <w:rFonts w:asciiTheme="majorBidi" w:hAnsiTheme="majorBidi" w:cstheme="majorBidi"/>
-          <w:szCs w:val="20"/>
-        </w:rPr>
-        <w:t>Dishant</w:t>
-      </w:r>
-      <w:proofErr w:type="spellEnd"/>
-      <w:r>
-        <w:rPr>
-          <w:rFonts w:asciiTheme="majorBidi" w:hAnsiTheme="majorBidi" w:cstheme="majorBidi"/>
-          <w:szCs w:val="20"/>
-        </w:rPr>
-        <w:t xml:space="preserve"> Kaushik – Aug 2017 </w:t>
-      </w:r>
-      <w:r>
-        <w:rPr>
-          <w:rFonts w:asciiTheme="majorBidi" w:hAnsiTheme="majorBidi" w:cstheme="majorBidi"/>
-          <w:szCs w:val="20"/>
-        </w:rPr>
-        <w:t>–</w:t>
-      </w:r>
-      <w:r>
-        <w:rPr>
-          <w:rFonts w:asciiTheme="majorBidi" w:hAnsiTheme="majorBidi" w:cstheme="majorBidi"/>
-          <w:szCs w:val="20"/>
-        </w:rPr>
-        <w:t xml:space="preserve"> Present</w:t>
+        </w:rPr>
+        <w:t>Anthony Peruma – April 2018 – Present</w:t>
+      </w:r>
+    </w:p>
+    <w:p>
+      <w:pPr>
+        <w:pStyle w:val="Heading3"/>
+      </w:pPr>
+      <w:r>
+        <w:t>Masters</w:t>
       </w:r>
     </w:p>
     <w:p>
@@ -5743,49 +4964,27 @@
         </w:numPr>
         <w:rPr>
           <w:rFonts w:asciiTheme="majorBidi" w:hAnsiTheme="majorBidi" w:cstheme="majorBidi"/>
+          <w:szCs w:val="20"/>
         </w:rPr>
       </w:pPr>
       <w:r>
         <w:rPr>
           <w:rFonts w:asciiTheme="majorBidi" w:hAnsiTheme="majorBidi" w:cstheme="majorBidi"/>
-        </w:rPr>
-        <w:t xml:space="preserve">Anthony </w:t>
-      </w:r>
-      <w:proofErr w:type="spellStart"/>
+          <w:szCs w:val="20"/>
+        </w:rPr>
+        <w:t xml:space="preserve">Dishant Kaushik – Aug 2017 </w:t>
+      </w:r>
       <w:r>
         <w:rPr>
           <w:rFonts w:asciiTheme="majorBidi" w:hAnsiTheme="majorBidi" w:cstheme="majorBidi"/>
-        </w:rPr>
-        <w:t>Peruma</w:t>
-      </w:r>
-      <w:proofErr w:type="spellEnd"/>
+          <w:szCs w:val="20"/>
+        </w:rPr>
+        <w:t>–</w:t>
+      </w:r>
       <w:r>
         <w:rPr>
           <w:rFonts w:asciiTheme="majorBidi" w:hAnsiTheme="majorBidi" w:cstheme="majorBidi"/>
-        </w:rPr>
-        <w:t xml:space="preserve"> – </w:t>
-      </w:r>
-      <w:r>
-        <w:rPr>
-          <w:rFonts w:asciiTheme="majorBidi" w:hAnsiTheme="majorBidi" w:cstheme="majorBidi"/>
-        </w:rPr>
-        <w:t>April</w:t>
-      </w:r>
-      <w:r>
-        <w:rPr>
-          <w:rFonts w:asciiTheme="majorBidi" w:hAnsiTheme="majorBidi" w:cstheme="majorBidi"/>
-        </w:rPr>
-        <w:t xml:space="preserve"> 2018 </w:t>
-      </w:r>
-      <w:r>
-        <w:rPr>
-          <w:rFonts w:asciiTheme="majorBidi" w:hAnsiTheme="majorBidi" w:cstheme="majorBidi"/>
-        </w:rPr>
-        <w:t>–</w:t>
-      </w:r>
-      <w:r>
-        <w:rPr>
-          <w:rFonts w:asciiTheme="majorBidi" w:hAnsiTheme="majorBidi" w:cstheme="majorBidi"/>
+          <w:szCs w:val="20"/>
         </w:rPr>
         <w:t xml:space="preserve"> Present</w:t>
       </w:r>
@@ -5805,7 +5004,7 @@
         <w:rPr>
           <w:rFonts w:asciiTheme="majorBidi" w:hAnsiTheme="majorBidi" w:cstheme="majorBidi"/>
         </w:rPr>
-        <w:t xml:space="preserve">Satyajit Mohapatra – August 2018 </w:t>
+        <w:t xml:space="preserve">Shimon Johnson – August 2018 </w:t>
       </w:r>
       <w:r>
         <w:rPr>
@@ -5817,19 +5016,7 @@
         <w:rPr>
           <w:rFonts w:asciiTheme="majorBidi" w:hAnsiTheme="majorBidi" w:cstheme="majorBidi"/>
         </w:rPr>
-        <w:t xml:space="preserve"> </w:t>
-      </w:r>
-      <w:r>
-        <w:rPr>
-          <w:rFonts w:asciiTheme="majorBidi" w:hAnsiTheme="majorBidi" w:cstheme="majorBidi"/>
-        </w:rPr>
-        <w:t>December 2018</w:t>
-      </w:r>
-      <w:r>
-        <w:rPr>
-          <w:rFonts w:asciiTheme="majorBidi" w:hAnsiTheme="majorBidi" w:cstheme="majorBidi"/>
-        </w:rPr>
-        <w:t xml:space="preserve"> (graduated, Microsoft)</w:t>
+        <w:t xml:space="preserve"> Present</w:t>
       </w:r>
     </w:p>
     <w:p>
@@ -5847,19 +5034,7 @@
         <w:rPr>
           <w:rFonts w:asciiTheme="majorBidi" w:hAnsiTheme="majorBidi" w:cstheme="majorBidi"/>
         </w:rPr>
-        <w:t xml:space="preserve">Shimon Johnson – August 2018 </w:t>
-      </w:r>
-      <w:r>
-        <w:rPr>
-          <w:rFonts w:asciiTheme="majorBidi" w:hAnsiTheme="majorBidi" w:cstheme="majorBidi"/>
-        </w:rPr>
-        <w:t>–</w:t>
-      </w:r>
-      <w:r>
-        <w:rPr>
-          <w:rFonts w:asciiTheme="majorBidi" w:hAnsiTheme="majorBidi" w:cstheme="majorBidi"/>
-        </w:rPr>
-        <w:t xml:space="preserve"> Present</w:t>
+        <w:t>Satyajit Mohapatra – August 2018 – December 2018 (graduated, Microsoft)</w:t>
       </w:r>
     </w:p>
     <w:p>
@@ -5873,51 +5048,35 @@
           <w:rFonts w:asciiTheme="majorBidi" w:hAnsiTheme="majorBidi" w:cstheme="majorBidi"/>
         </w:rPr>
       </w:pPr>
-      <w:proofErr w:type="spellStart"/>
       <w:r>
         <w:rPr>
           <w:rFonts w:asciiTheme="majorBidi" w:hAnsiTheme="majorBidi" w:cstheme="majorBidi"/>
         </w:rPr>
-        <w:t>Tejal</w:t>
-      </w:r>
-      <w:proofErr w:type="spellEnd"/>
+        <w:t xml:space="preserve">Tejal Vishoi – January 2019 </w:t>
+      </w:r>
       <w:r>
         <w:rPr>
           <w:rFonts w:asciiTheme="majorBidi" w:hAnsiTheme="majorBidi" w:cstheme="majorBidi"/>
         </w:rPr>
+        <w:t>–</w:t>
+      </w:r>
+      <w:r>
+        <w:rPr>
+          <w:rFonts w:asciiTheme="majorBidi" w:hAnsiTheme="majorBidi" w:cstheme="majorBidi"/>
+        </w:rPr>
         <w:t xml:space="preserve"> </w:t>
       </w:r>
-      <w:proofErr w:type="spellStart"/>
       <w:r>
         <w:rPr>
           <w:rFonts w:asciiTheme="majorBidi" w:hAnsiTheme="majorBidi" w:cstheme="majorBidi"/>
         </w:rPr>
-        <w:t>Vishoi</w:t>
-      </w:r>
-      <w:proofErr w:type="spellEnd"/>
+        <w:t>May 2019</w:t>
+      </w:r>
       <w:r>
         <w:rPr>
           <w:rFonts w:asciiTheme="majorBidi" w:hAnsiTheme="majorBidi" w:cstheme="majorBidi"/>
         </w:rPr>
-        <w:t xml:space="preserve"> – January 2019 </w:t>
-      </w:r>
-      <w:r>
-        <w:rPr>
-          <w:rFonts w:asciiTheme="majorBidi" w:hAnsiTheme="majorBidi" w:cstheme="majorBidi"/>
-        </w:rPr>
-        <w:t>–</w:t>
-      </w:r>
-      <w:r>
-        <w:rPr>
-          <w:rFonts w:asciiTheme="majorBidi" w:hAnsiTheme="majorBidi" w:cstheme="majorBidi"/>
-        </w:rPr>
-        <w:t xml:space="preserve"> </w:t>
-      </w:r>
-      <w:r>
-        <w:rPr>
-          <w:rFonts w:asciiTheme="majorBidi" w:hAnsiTheme="majorBidi" w:cstheme="majorBidi"/>
-        </w:rPr>
-        <w:t>May 2019</w:t>
+        <w:t xml:space="preserve"> (graduated)</w:t>
       </w:r>
     </w:p>
     <w:p>
@@ -5943,13 +5102,8 @@
           <w:numId w:val="22"/>
         </w:numPr>
       </w:pPr>
-      <w:proofErr w:type="spellStart"/>
-      <w:r>
-        <w:t>Tessandra</w:t>
-      </w:r>
-      <w:proofErr w:type="spellEnd"/>
-      <w:r>
-        <w:t xml:space="preserve"> Sage, Kent State University, Fall 2014.</w:t>
+      <w:r>
+        <w:t>Tessandra Sage, Kent State University, Fall 2014.</w:t>
       </w:r>
     </w:p>
     <w:p>
@@ -5961,15 +5115,8 @@
         </w:numPr>
       </w:pPr>
       <w:r>
-        <w:t xml:space="preserve">David </w:t>
-      </w:r>
-      <w:proofErr w:type="spellStart"/>
-      <w:r>
-        <w:t>Carlyn</w:t>
-      </w:r>
-      <w:proofErr w:type="spellEnd"/>
-      <w:r>
-        <w:t>, Kent State University, Fall 2016</w:t>
+        <w:lastRenderedPageBreak/>
+        <w:t>David Carlyn, Kent State University, Fall 2016</w:t>
       </w:r>
     </w:p>
     <w:p>
@@ -5992,22 +5139,23 @@
           <w:numId w:val="22"/>
         </w:numPr>
       </w:pPr>
-      <w:proofErr w:type="spellStart"/>
-      <w:r>
-        <w:t>Vlas</w:t>
-      </w:r>
-      <w:proofErr w:type="spellEnd"/>
-      <w:r>
-        <w:t xml:space="preserve"> </w:t>
-      </w:r>
-      <w:proofErr w:type="spellStart"/>
-      <w:r>
-        <w:t>Zyrianov</w:t>
-      </w:r>
-      <w:proofErr w:type="spellEnd"/>
-      <w:r>
-        <w:t>, Kent State University, Fall 2016 and Spring 2017</w:t>
-      </w:r>
+      <w:r>
+        <w:t>Vlas Zyrianov, Kent State University, Fall 2016 and Spring 2017</w:t>
+      </w:r>
+    </w:p>
+    <w:p>
+      <w:pPr>
+        <w:pStyle w:val="ListParagraph"/>
+        <w:numPr>
+          <w:ilvl w:val="0"/>
+          <w:numId w:val="22"/>
+        </w:numPr>
+      </w:pPr>
+      <w:r>
+        <w:t>Aryan Jha, Rochester Institute of Technology, Summer 2019</w:t>
+      </w:r>
+      <w:bookmarkStart w:id="6" w:name="_GoBack"/>
+      <w:bookmarkEnd w:id="6"/>
     </w:p>
     <w:p>
       <w:pPr>
@@ -6016,19 +5164,11 @@
           <w:rFonts w:eastAsia="Calibri"/>
         </w:rPr>
       </w:pPr>
-      <w:proofErr w:type="spellStart"/>
-      <w:r>
-        <w:rPr>
-          <w:rFonts w:eastAsia="Calibri"/>
-        </w:rPr>
-        <w:t>Masters</w:t>
-      </w:r>
-      <w:proofErr w:type="spellEnd"/>
-      <w:r>
-        <w:rPr>
-          <w:rFonts w:eastAsia="Calibri"/>
-        </w:rPr>
-        <w:t xml:space="preserve"> Thesis Committee Member</w:t>
+      <w:r>
+        <w:rPr>
+          <w:rFonts w:eastAsia="Calibri"/>
+        </w:rPr>
+        <w:t>Masters Thesis Committee Member</w:t>
       </w:r>
     </w:p>
     <w:p>
@@ -6039,13 +5179,8 @@
           <w:numId w:val="24"/>
         </w:numPr>
       </w:pPr>
-      <w:proofErr w:type="spellStart"/>
-      <w:r>
-        <w:t>Rebaz</w:t>
-      </w:r>
-      <w:proofErr w:type="spellEnd"/>
-      <w:r>
-        <w:t xml:space="preserve"> Saleh, Rochester Institute of Technology, Graduated 12/2017</w:t>
+      <w:r>
+        <w:t>Rebaz Saleh, Rochester Institute of Technology, Graduated 12/2017</w:t>
       </w:r>
     </w:p>
     <w:p>
@@ -6057,15 +5192,7 @@
         </w:numPr>
       </w:pPr>
       <w:r>
-        <w:t xml:space="preserve">Anthony </w:t>
-      </w:r>
-      <w:proofErr w:type="spellStart"/>
-      <w:r>
-        <w:t>Peruma</w:t>
-      </w:r>
-      <w:proofErr w:type="spellEnd"/>
-      <w:r>
-        <w:t>, Rochester Institute of Technology, Graduated 5/2018</w:t>
+        <w:t>Anthony Peruma, Rochester Institute of Technology, Graduated 5/2018</w:t>
       </w:r>
     </w:p>
     <w:p>
@@ -6076,13 +5203,8 @@
           <w:numId w:val="24"/>
         </w:numPr>
       </w:pPr>
-      <w:proofErr w:type="spellStart"/>
-      <w:r>
-        <w:t>Mazen</w:t>
-      </w:r>
-      <w:proofErr w:type="spellEnd"/>
-      <w:r>
-        <w:t xml:space="preserve"> Alotaibi, Rochester Institute of Technology, Graduated 5/2018</w:t>
+      <w:r>
+        <w:t>Mazen Alotaibi, Rochester Institute of Technology, Graduated 5/2018</w:t>
       </w:r>
     </w:p>
     <w:p>
@@ -6093,13 +5215,8 @@
           <w:numId w:val="24"/>
         </w:numPr>
       </w:pPr>
-      <w:proofErr w:type="spellStart"/>
-      <w:r>
-        <w:t>Eman</w:t>
-      </w:r>
-      <w:proofErr w:type="spellEnd"/>
-      <w:r>
-        <w:t xml:space="preserve"> Abdullah Alomar, Rochester Institute of Technology, Graduated 5/2018</w:t>
+      <w:r>
+        <w:t>Eman Abdullah Alomar, Rochester Institute of Technology, Graduated 5/2018</w:t>
       </w:r>
     </w:p>
     <w:p>
@@ -6111,15 +5228,7 @@
         </w:numPr>
       </w:pPr>
       <w:r>
-        <w:t xml:space="preserve">Adriana </w:t>
-      </w:r>
-      <w:proofErr w:type="spellStart"/>
-      <w:r>
-        <w:t>Sejfia</w:t>
-      </w:r>
-      <w:proofErr w:type="spellEnd"/>
-      <w:r>
-        <w:t>, Rochester Institute of Technology, Graduated 5/2018</w:t>
+        <w:t>Adriana Sejfia, Rochester Institute of Technology, Graduated 5/2018</w:t>
       </w:r>
     </w:p>
     <w:p>
@@ -6143,15 +5252,7 @@
         </w:numPr>
       </w:pPr>
       <w:r>
-        <w:t xml:space="preserve">Khalid </w:t>
-      </w:r>
-      <w:proofErr w:type="spellStart"/>
-      <w:r>
-        <w:t>Almalki</w:t>
-      </w:r>
-      <w:proofErr w:type="spellEnd"/>
-      <w:r>
-        <w:t>, Rochester Institute of Technology, Graduated 12/2018</w:t>
+        <w:t>Khalid Almalki, Rochester Institute of Technology, Graduated 12/2018</w:t>
       </w:r>
     </w:p>
     <w:p>
@@ -6163,15 +5264,7 @@
         </w:numPr>
       </w:pPr>
       <w:r>
-        <w:t xml:space="preserve">Ahmed </w:t>
-      </w:r>
-      <w:proofErr w:type="spellStart"/>
-      <w:r>
-        <w:t>Aljohani</w:t>
-      </w:r>
-      <w:proofErr w:type="spellEnd"/>
-      <w:r>
-        <w:t>, Rochester Institute of Technology, Graduated 5/2019</w:t>
+        <w:t>Ahmed Aljohani, Rochester Institute of Technology, Graduated 5/2019</w:t>
       </w:r>
     </w:p>
     <w:p>
@@ -6417,7 +5510,6 @@
         <w:rPr>
           <w:rFonts w:eastAsia="Calibri"/>
         </w:rPr>
-        <w:lastRenderedPageBreak/>
         <w:t>Professional Activities</w:t>
       </w:r>
     </w:p>
@@ -6516,11 +5608,11 @@
           <w:numId w:val="21"/>
         </w:numPr>
       </w:pPr>
-      <w:bookmarkStart w:id="6" w:name="_Hlk535931500"/>
+      <w:bookmarkStart w:id="7" w:name="_Hlk535931500"/>
       <w:r>
         <w:t>International Conference on Software Maintenance and Evolution</w:t>
       </w:r>
-      <w:bookmarkEnd w:id="6"/>
+      <w:bookmarkEnd w:id="7"/>
       <w:r>
         <w:t xml:space="preserve"> (</w:t>
       </w:r>
@@ -6540,6 +5632,7 @@
         </w:numPr>
       </w:pPr>
       <w:r>
+        <w:lastRenderedPageBreak/>
         <w:t>International Conference on Software Analysis, Evolution, and Reengineering (</w:t>
       </w:r>
       <w:r>
@@ -6602,11 +5695,9 @@
       <w:r>
         <w:t xml:space="preserve"> (</w:t>
       </w:r>
-      <w:proofErr w:type="gramStart"/>
       <w:r>
         <w:t>ICSE‘</w:t>
       </w:r>
-      <w:proofErr w:type="gramEnd"/>
       <w:r>
         <w:t>1</w:t>
       </w:r>
@@ -6640,11 +5731,9 @@
       <w:r>
         <w:t>(</w:t>
       </w:r>
-      <w:proofErr w:type="gramStart"/>
       <w:r>
         <w:t>IWOR‘</w:t>
       </w:r>
-      <w:proofErr w:type="gramEnd"/>
       <w:r>
         <w:t>1</w:t>
       </w:r>
@@ -6684,11 +5773,9 @@
       <w:r>
         <w:t xml:space="preserve"> (</w:t>
       </w:r>
-      <w:proofErr w:type="gramStart"/>
       <w:r>
         <w:t>ICSE‘</w:t>
       </w:r>
-      <w:proofErr w:type="gramEnd"/>
       <w:r>
         <w:t>1</w:t>
       </w:r>
@@ -6716,11 +5803,9 @@
       <w:r>
         <w:t>(</w:t>
       </w:r>
-      <w:proofErr w:type="gramStart"/>
       <w:r>
         <w:t>ICPC‘</w:t>
       </w:r>
-      <w:proofErr w:type="gramEnd"/>
       <w:r>
         <w:t>1</w:t>
       </w:r>
@@ -7429,19 +6514,11 @@
         </w:rPr>
         <w:t>th</w:t>
       </w:r>
-      <w:proofErr w:type="gramStart"/>
-      <w:r>
-        <w:rPr>
-          <w:rFonts w:eastAsia="Calibri"/>
-        </w:rPr>
-        <w:t xml:space="preserve"> 2015</w:t>
-      </w:r>
-      <w:proofErr w:type="gramEnd"/>
-      <w:r>
-        <w:rPr>
-          <w:rFonts w:eastAsia="Calibri"/>
-        </w:rPr>
-        <w:t xml:space="preserve"> – Feb 17</w:t>
+      <w:r>
+        <w:rPr>
+          <w:rFonts w:eastAsia="Calibri"/>
+        </w:rPr>
+        <w:t xml:space="preserve"> 2015 – Feb 17</w:t>
       </w:r>
       <w:r>
         <w:rPr>
@@ -7495,9 +6572,7 @@
         </w:rPr>
         <w:t xml:space="preserve"> Aug. 2008 - Jun 2010</w:t>
       </w:r>
-      <w:bookmarkStart w:id="7" w:name="_GoBack"/>
       <w:bookmarkEnd w:id="1"/>
-      <w:bookmarkEnd w:id="7"/>
     </w:p>
     <w:sectPr>
       <w:headerReference w:type="default" r:id="rId19"/>
@@ -10624,6 +9699,7 @@
     <w:lsdException w:name="HTML Sample" w:semiHidden="1" w:unhideWhenUsed="1"/>
     <w:lsdException w:name="HTML Typewriter" w:semiHidden="1" w:unhideWhenUsed="1"/>
     <w:lsdException w:name="HTML Variable" w:semiHidden="1" w:unhideWhenUsed="1"/>
+    <w:lsdException w:name="Normal Table" w:semiHidden="1" w:unhideWhenUsed="1"/>
     <w:lsdException w:name="annotation subject" w:semiHidden="1" w:unhideWhenUsed="1"/>
     <w:lsdException w:name="No List" w:semiHidden="1" w:unhideWhenUsed="1"/>
     <w:lsdException w:name="Outline List 1" w:semiHidden="1" w:unhideWhenUsed="1"/>
@@ -10670,8 +9746,10 @@
     <w:lsdException w:name="Table Subtle 2" w:semiHidden="1" w:unhideWhenUsed="1"/>
     <w:lsdException w:name="Table Web 1" w:semiHidden="1" w:unhideWhenUsed="1"/>
     <w:lsdException w:name="Table Web 2" w:semiHidden="1" w:unhideWhenUsed="1"/>
+    <w:lsdException w:name="Table Web 3" w:semiHidden="1" w:unhideWhenUsed="1"/>
     <w:lsdException w:name="Balloon Text" w:semiHidden="1" w:unhideWhenUsed="1"/>
     <w:lsdException w:name="Table Grid" w:uiPriority="39"/>
+    <w:lsdException w:name="Table Theme" w:semiHidden="1" w:unhideWhenUsed="1"/>
     <w:lsdException w:name="Placeholder Text" w:semiHidden="1"/>
     <w:lsdException w:name="No Spacing" w:uiPriority="1" w:qFormat="1"/>
     <w:lsdException w:name="Light Shading" w:uiPriority="60"/>
@@ -10949,10 +10027,32 @@
       <w:szCs w:val="26"/>
     </w:rPr>
   </w:style>
+  <w:style w:type="paragraph" w:styleId="Heading3">
+    <w:name w:val="heading 3"/>
+    <w:basedOn w:val="Normal"/>
+    <w:next w:val="Normal"/>
+    <w:link w:val="Heading3Char"/>
+    <w:uiPriority w:val="9"/>
+    <w:unhideWhenUsed/>
+    <w:qFormat/>
+    <w:rsid w:val="000818D8"/>
+    <w:pPr>
+      <w:keepNext/>
+      <w:keepLines/>
+      <w:spacing w:before="40"/>
+      <w:outlineLvl w:val="2"/>
+    </w:pPr>
+    <w:rPr>
+      <w:rFonts w:eastAsiaTheme="majorEastAsia" w:cstheme="majorBidi"/>
+      <w:b/>
+      <w:color w:val="000000" w:themeColor="text1"/>
+      <w:sz w:val="24"/>
+      <w:szCs w:val="24"/>
+    </w:rPr>
+  </w:style>
   <w:style w:type="character" w:default="1" w:styleId="DefaultParagraphFont">
     <w:name w:val="Default Paragraph Font"/>
     <w:uiPriority w:val="1"/>
-    <w:semiHidden/>
     <w:unhideWhenUsed/>
   </w:style>
   <w:style w:type="table" w:default="1" w:styleId="TableNormal">
@@ -11346,6 +10446,20 @@
     <w:unhideWhenUsed/>
     <w:rsid w:val="007D19AC"/>
   </w:style>
+  <w:style w:type="character" w:customStyle="1" w:styleId="Heading3Char">
+    <w:name w:val="Heading 3 Char"/>
+    <w:basedOn w:val="DefaultParagraphFont"/>
+    <w:link w:val="Heading3"/>
+    <w:uiPriority w:val="9"/>
+    <w:rsid w:val="000818D8"/>
+    <w:rPr>
+      <w:rFonts w:ascii="Times New Roman" w:eastAsiaTheme="majorEastAsia" w:hAnsi="Times New Roman" w:cstheme="majorBidi"/>
+      <w:b/>
+      <w:color w:val="000000" w:themeColor="text1"/>
+      <w:sz w:val="24"/>
+      <w:szCs w:val="24"/>
+    </w:rPr>
+  </w:style>
 </w:styles>
 </file>
 
@@ -11649,7 +10763,7 @@
 </file>
 
 <file path=customXml/itemProps1.xml><?xml version="1.0" encoding="utf-8"?>
-<ds:datastoreItem xmlns:ds="http://schemas.openxmlformats.org/officeDocument/2006/customXml" ds:itemID="{B221D2DA-074D-4914-A2B7-8A636B1DBBA3}">
+<ds:datastoreItem xmlns:ds="http://schemas.openxmlformats.org/officeDocument/2006/customXml" ds:itemID="{747937A4-FC66-497A-B7BA-5792B27E48E4}">
   <ds:schemaRefs>
     <ds:schemaRef ds:uri="http://schemas.openxmlformats.org/officeDocument/2006/bibliography"/>
   </ds:schemaRefs>

</xml_diff>

<commit_message>
Update new papers and reviews
</commit_message>
<xml_diff>
--- a/CV.docx
+++ b/CV.docx
@@ -3283,7 +3283,14 @@
           <w:rFonts w:cs="Times New Roman"/>
           <w:szCs w:val="20"/>
         </w:rPr>
-        <w:t>Anthony Peruma, Mohamed Wiem Mkaouer, Michael J. Decker, Christian D. Newman, “</w:t>
+        <w:t xml:space="preserve">Anthony Peruma, Christian D. Newman, Mohamed Wiem Mkaouer, Ali Ouni, and Fabio Palomba. 2020. </w:t>
+      </w:r>
+      <w:r>
+        <w:rPr>
+          <w:rFonts w:cs="Times New Roman"/>
+          <w:szCs w:val="20"/>
+        </w:rPr>
+        <w:t>“</w:t>
       </w:r>
       <w:r>
         <w:rPr>
@@ -3292,14 +3299,21 @@
           <w:bCs/>
           <w:szCs w:val="20"/>
         </w:rPr>
-        <w:t>Contextualizing rename decisions using refactorings, commit messages, and data types</w:t>
-      </w:r>
-      <w:r>
-        <w:rPr>
-          <w:rFonts w:cs="Times New Roman"/>
-          <w:szCs w:val="20"/>
-        </w:rPr>
-        <w:t>”, Journal of Systems and Software, Volume 169, 2020, 110704, ISSN 0164-1212, https://doi.org/10.1016/j.jss.2020.110704.</w:t>
+        <w:t>An Exploratory Study on the Refactoring of Unit Test Files in Android Applications.</w:t>
+      </w:r>
+      <w:r>
+        <w:rPr>
+          <w:rFonts w:cs="Times New Roman"/>
+          <w:szCs w:val="20"/>
+        </w:rPr>
+        <w:t>”</w:t>
+      </w:r>
+      <w:r>
+        <w:rPr>
+          <w:rFonts w:cs="Times New Roman"/>
+          <w:szCs w:val="20"/>
+        </w:rPr>
+        <w:t xml:space="preserve"> In Proceedings of the IEEE/ACM 42nd International Conference on Software Engineering Workshops (ICSEW'20). Association for Computing Machinery, New York, NY, USA, 350–357. DOI:https://doi.org/10.1145/3387940.3392189</w:t>
       </w:r>
     </w:p>
     <w:p>
@@ -3319,7 +3333,14 @@
           <w:rFonts w:cs="Times New Roman"/>
           <w:szCs w:val="20"/>
         </w:rPr>
-        <w:t>Anthony Peruma, Christian D. Newman, Mohamed Wiem Mkaouer, Ali Ouni, and Fabio Palomba, “</w:t>
+        <w:t xml:space="preserve">Eman Abdullah AlOmar, Anthony Peruma, Mohamed Wiem Mkaouer, Christian Newman, Ali Ouni, Marouane Kessentini, </w:t>
+      </w:r>
+      <w:r>
+        <w:rPr>
+          <w:rFonts w:cs="Times New Roman"/>
+          <w:szCs w:val="20"/>
+        </w:rPr>
+        <w:t>“</w:t>
       </w:r>
       <w:r>
         <w:rPr>
@@ -3328,7 +3349,7 @@
           <w:bCs/>
           <w:szCs w:val="20"/>
         </w:rPr>
-        <w:t>An Exploratory Study on the Refactoring of Unit Test Files in Android Applications</w:t>
+        <w:t>How we refactor and how we document it? On the use of supervised machine learning algorithms to classify refactoring documentation</w:t>
       </w:r>
       <w:r>
         <w:rPr>
@@ -3337,42 +3358,52 @@
           <w:bCs/>
           <w:szCs w:val="20"/>
         </w:rPr>
-        <w:t>,</w:t>
-      </w:r>
-      <w:r>
-        <w:rPr>
-          <w:rFonts w:cs="Times New Roman"/>
-          <w:szCs w:val="20"/>
-        </w:rPr>
-        <w:t>” in Proceedings of the 42</w:t>
-      </w:r>
-      <w:r>
-        <w:rPr>
-          <w:rFonts w:cs="Times New Roman"/>
-          <w:szCs w:val="20"/>
-          <w:vertAlign w:val="superscript"/>
-        </w:rPr>
-        <w:t>nd</w:t>
-      </w:r>
-      <w:r>
-        <w:rPr>
-          <w:rFonts w:cs="Times New Roman"/>
-          <w:szCs w:val="20"/>
-        </w:rPr>
-        <w:t xml:space="preserve"> Annual </w:t>
-      </w:r>
-      <w:r>
-        <w:rPr>
-          <w:rFonts w:cs="Times New Roman"/>
-        </w:rPr>
-        <w:t>Conference on Software Engineering Workshops (ICSEW’20)</w:t>
-      </w:r>
-      <w:r>
-        <w:rPr>
-          <w:rFonts w:cs="Times New Roman"/>
-          <w:szCs w:val="20"/>
-        </w:rPr>
-        <w:t>, July 6-11</w:t>
+        <w:t>”</w:t>
+      </w:r>
+      <w:r>
+        <w:rPr>
+          <w:rFonts w:cs="Times New Roman"/>
+          <w:szCs w:val="20"/>
+        </w:rPr>
+        <w:t>, Expert Systems with Applications, 2020, 114176, ISSN 0957-4174,</w:t>
+      </w:r>
+      <w:r>
+        <w:rPr>
+          <w:rFonts w:cs="Times New Roman"/>
+          <w:szCs w:val="20"/>
+        </w:rPr>
+        <w:t xml:space="preserve"> </w:t>
+      </w:r>
+      <w:hyperlink r:id="rId16" w:history="1">
+        <w:r>
+          <w:rPr>
+            <w:rStyle w:val="Hyperlink"/>
+            <w:rFonts w:cs="Times New Roman"/>
+            <w:szCs w:val="20"/>
+          </w:rPr>
+          <w:t>https://doi.org/10.1016/j.eswa.2020.114176</w:t>
+        </w:r>
+      </w:hyperlink>
+      <w:r>
+        <w:rPr>
+          <w:rFonts w:cs="Times New Roman"/>
+          <w:szCs w:val="20"/>
+        </w:rPr>
+        <w:t>.</w:t>
+      </w:r>
+      <w:r>
+        <w:rPr>
+          <w:rFonts w:cs="Times New Roman"/>
+          <w:szCs w:val="20"/>
+        </w:rPr>
+        <w:t xml:space="preserve"> </w:t>
+      </w:r>
+      <w:r>
+        <w:rPr>
+          <w:rFonts w:cs="Times New Roman"/>
+          <w:szCs w:val="20"/>
+        </w:rPr>
+        <w:t>(http://www.sciencedirect.com/science/article/pii/S095741742030912X)</w:t>
       </w:r>
     </w:p>
     <w:p>
@@ -3392,21 +3423,14 @@
           <w:rFonts w:cs="Times New Roman"/>
           <w:szCs w:val="20"/>
         </w:rPr>
-        <w:t>Anthony Peruma, Khalid Almalki, Christian</w:t>
-      </w:r>
-      <w:r>
-        <w:rPr>
-          <w:rFonts w:cs="Times New Roman"/>
-          <w:szCs w:val="20"/>
-        </w:rPr>
-        <w:t xml:space="preserve"> D.</w:t>
-      </w:r>
-      <w:r>
-        <w:rPr>
-          <w:rFonts w:cs="Times New Roman"/>
-          <w:szCs w:val="20"/>
-        </w:rPr>
-        <w:t xml:space="preserve"> Newman, Mohamed Wiem Mkaouer and Ali Ouni, “</w:t>
+        <w:t xml:space="preserve">Eman Abdullah AlOmar, Anthony Peruma, Christian D. Newman, Mohamed Wiem Mkaouer, and Ali Ouni. 2020. </w:t>
+      </w:r>
+      <w:r>
+        <w:rPr>
+          <w:rFonts w:cs="Times New Roman"/>
+          <w:szCs w:val="20"/>
+        </w:rPr>
+        <w:t>“</w:t>
       </w:r>
       <w:r>
         <w:rPr>
@@ -3415,29 +3439,21 @@
           <w:bCs/>
           <w:szCs w:val="20"/>
         </w:rPr>
-        <w:t>On the Distribution of Test Smells in Open Source Android Applications: An Exploratory Study,</w:t>
-      </w:r>
-      <w:r>
-        <w:rPr>
-          <w:rFonts w:cs="Times New Roman"/>
-          <w:szCs w:val="20"/>
-        </w:rPr>
-        <w:t>” in Proceedings of the 29</w:t>
-      </w:r>
-      <w:r>
-        <w:rPr>
-          <w:rFonts w:cs="Times New Roman"/>
-          <w:szCs w:val="20"/>
-          <w:vertAlign w:val="superscript"/>
-        </w:rPr>
-        <w:t>th</w:t>
-      </w:r>
-      <w:r>
-        <w:rPr>
-          <w:rFonts w:cs="Times New Roman"/>
-          <w:szCs w:val="20"/>
-        </w:rPr>
-        <w:t xml:space="preserve"> Annual International Conference on Computer Science and Software Engineering, Nov 4-6th</w:t>
+        <w:t>On the Relationship Between Developer Experience and Refactoring: An Exploratory Study and Preliminary Results</w:t>
+      </w:r>
+      <w:r>
+        <w:rPr>
+          <w:rFonts w:cs="Times New Roman"/>
+          <w:szCs w:val="20"/>
+        </w:rPr>
+        <w:t>”</w:t>
+      </w:r>
+      <w:r>
+        <w:rPr>
+          <w:rFonts w:cs="Times New Roman"/>
+          <w:szCs w:val="20"/>
+        </w:rPr>
+        <w:t>. In Proceedings of the IEEE/ACM 42nd International Conference on Software Engineering Workshops (ICSEW'20). Association for Computing Machinery, New York, NY, USA, 342–349. DOI:https://doi.org/10.1145/3387940.3392193</w:t>
       </w:r>
     </w:p>
     <w:p>
@@ -3457,7 +3473,7 @@
           <w:rFonts w:cs="Times New Roman"/>
           <w:szCs w:val="20"/>
         </w:rPr>
-        <w:t>C. Newman, M. J. Decker, R. AlSuhaibani, D. Kaushik, A. Peruma, and E. Hill, “</w:t>
+        <w:t>Anthony Peruma, Mohamed Wiem Mkaouer, Michael J. Decker, Christian D. Newman, “</w:t>
       </w:r>
       <w:r>
         <w:rPr>
@@ -3466,6 +3482,180 @@
           <w:bCs/>
           <w:szCs w:val="20"/>
         </w:rPr>
+        <w:t>Contextualizing rename decisions using refactorings, commit messages, and data types</w:t>
+      </w:r>
+      <w:r>
+        <w:rPr>
+          <w:rFonts w:cs="Times New Roman"/>
+          <w:szCs w:val="20"/>
+        </w:rPr>
+        <w:t>”, Journal of Systems and Software, Volume 169, 2020, 110704, ISSN 0164-1212, https://doi.org/10.1016/j.jss.2020.110704.</w:t>
+      </w:r>
+    </w:p>
+    <w:p>
+      <w:pPr>
+        <w:pStyle w:val="Bibliography"/>
+        <w:numPr>
+          <w:ilvl w:val="0"/>
+          <w:numId w:val="3"/>
+        </w:numPr>
+        <w:rPr>
+          <w:rFonts w:cs="Times New Roman"/>
+          <w:szCs w:val="20"/>
+        </w:rPr>
+      </w:pPr>
+      <w:r>
+        <w:rPr>
+          <w:rFonts w:cs="Times New Roman"/>
+          <w:szCs w:val="20"/>
+        </w:rPr>
+        <w:t>Anthony Peruma, Christian D. Newman, Mohamed Wiem Mkaouer, Ali Ouni, and Fabio Palomba, “</w:t>
+      </w:r>
+      <w:r>
+        <w:rPr>
+          <w:rFonts w:cs="Times New Roman"/>
+          <w:b/>
+          <w:bCs/>
+          <w:szCs w:val="20"/>
+        </w:rPr>
+        <w:t>An Exploratory Study on the Refactoring of Unit Test Files in Android Applications</w:t>
+      </w:r>
+      <w:r>
+        <w:rPr>
+          <w:rFonts w:cs="Times New Roman"/>
+          <w:b/>
+          <w:bCs/>
+          <w:szCs w:val="20"/>
+        </w:rPr>
+        <w:t>,</w:t>
+      </w:r>
+      <w:r>
+        <w:rPr>
+          <w:rFonts w:cs="Times New Roman"/>
+          <w:szCs w:val="20"/>
+        </w:rPr>
+        <w:t>” in Proceedings of the 42</w:t>
+      </w:r>
+      <w:r>
+        <w:rPr>
+          <w:rFonts w:cs="Times New Roman"/>
+          <w:szCs w:val="20"/>
+          <w:vertAlign w:val="superscript"/>
+        </w:rPr>
+        <w:t>nd</w:t>
+      </w:r>
+      <w:r>
+        <w:rPr>
+          <w:rFonts w:cs="Times New Roman"/>
+          <w:szCs w:val="20"/>
+        </w:rPr>
+        <w:t xml:space="preserve"> Annual </w:t>
+      </w:r>
+      <w:r>
+        <w:rPr>
+          <w:rFonts w:cs="Times New Roman"/>
+        </w:rPr>
+        <w:t>Conference on Software Engineering Workshops (ICSEW’20)</w:t>
+      </w:r>
+      <w:r>
+        <w:rPr>
+          <w:rFonts w:cs="Times New Roman"/>
+          <w:szCs w:val="20"/>
+        </w:rPr>
+        <w:t>, July 6-11</w:t>
+      </w:r>
+    </w:p>
+    <w:p>
+      <w:pPr>
+        <w:pStyle w:val="Bibliography"/>
+        <w:numPr>
+          <w:ilvl w:val="0"/>
+          <w:numId w:val="3"/>
+        </w:numPr>
+        <w:rPr>
+          <w:rFonts w:cs="Times New Roman"/>
+          <w:szCs w:val="20"/>
+        </w:rPr>
+      </w:pPr>
+      <w:r>
+        <w:rPr>
+          <w:rFonts w:cs="Times New Roman"/>
+          <w:szCs w:val="20"/>
+        </w:rPr>
+        <w:t>Anthony Peruma, Khalid Almalki, Christian</w:t>
+      </w:r>
+      <w:r>
+        <w:rPr>
+          <w:rFonts w:cs="Times New Roman"/>
+          <w:szCs w:val="20"/>
+        </w:rPr>
+        <w:t xml:space="preserve"> D.</w:t>
+      </w:r>
+      <w:r>
+        <w:rPr>
+          <w:rFonts w:cs="Times New Roman"/>
+          <w:szCs w:val="20"/>
+        </w:rPr>
+        <w:t xml:space="preserve"> Newman, Mohamed Wiem Mkaouer and Ali Ouni, “</w:t>
+      </w:r>
+      <w:r>
+        <w:rPr>
+          <w:rFonts w:cs="Times New Roman"/>
+          <w:b/>
+          <w:bCs/>
+          <w:szCs w:val="20"/>
+        </w:rPr>
+        <w:t>On the Distribution of Test Smells in Open Source Android Applications: An Exploratory Study,</w:t>
+      </w:r>
+      <w:r>
+        <w:rPr>
+          <w:rFonts w:cs="Times New Roman"/>
+          <w:szCs w:val="20"/>
+        </w:rPr>
+        <w:t>” in Proceedings of the 29</w:t>
+      </w:r>
+      <w:r>
+        <w:rPr>
+          <w:rFonts w:cs="Times New Roman"/>
+          <w:szCs w:val="20"/>
+          <w:vertAlign w:val="superscript"/>
+        </w:rPr>
+        <w:t>th</w:t>
+      </w:r>
+      <w:r>
+        <w:rPr>
+          <w:rFonts w:cs="Times New Roman"/>
+          <w:szCs w:val="20"/>
+        </w:rPr>
+        <w:t xml:space="preserve"> Annual International Conference on Computer Science and Software Engineering, Nov 4-6th</w:t>
+      </w:r>
+    </w:p>
+    <w:p>
+      <w:pPr>
+        <w:pStyle w:val="Bibliography"/>
+        <w:numPr>
+          <w:ilvl w:val="0"/>
+          <w:numId w:val="3"/>
+        </w:numPr>
+        <w:rPr>
+          <w:rFonts w:cs="Times New Roman"/>
+          <w:szCs w:val="20"/>
+        </w:rPr>
+      </w:pPr>
+      <w:r>
+        <w:rPr>
+          <w:rFonts w:cs="Times New Roman"/>
+          <w:szCs w:val="20"/>
+        </w:rPr>
+        <w:t>C. Newman, M. J. Decker, R. AlSuhaibani, D. Kaushik, A. Peruma, and E. Hill, “</w:t>
+      </w:r>
+      <w:r>
+        <w:rPr>
+          <w:rFonts w:cs="Times New Roman"/>
+          <w:b/>
+          <w:bCs/>
+          <w:szCs w:val="20"/>
+        </w:rPr>
         <w:t>An Open Dataset of Abbreviations and Expansions</w:t>
       </w:r>
       <w:r>
@@ -3511,6 +3701,7 @@
           <w:sz w:val="20"/>
           <w:szCs w:val="20"/>
         </w:rPr>
+        <w:lastRenderedPageBreak/>
         <w:t>A. Peruma, M. W. Mkaouer, M. J. Decker, and C. D. Newman, “</w:t>
       </w:r>
       <w:r>
@@ -3787,7 +3978,6 @@
           <w:sz w:val="20"/>
           <w:szCs w:val="20"/>
         </w:rPr>
-        <w:lastRenderedPageBreak/>
         <w:t xml:space="preserve">Newman, C,D., </w:t>
       </w:r>
       <w:r>
@@ -4915,6 +5105,7 @@
           <w:rFonts w:cs="Times New Roman"/>
           <w:szCs w:val="20"/>
         </w:rPr>
+        <w:lastRenderedPageBreak/>
         <w:t>R. S. Alsuhaibani, C. D. Newman, M. L. Collard and J. I. Maletic, "</w:t>
       </w:r>
       <w:r>
@@ -5105,7 +5296,6 @@
         <w:rPr>
           <w:rFonts w:eastAsia="Calibri" w:cs="Times New Roman"/>
         </w:rPr>
-        <w:lastRenderedPageBreak/>
         <w:t>Online Publications</w:t>
       </w:r>
     </w:p>
@@ -5148,7 +5338,7 @@
         </w:rPr>
         <w:t xml:space="preserve">. </w:t>
       </w:r>
-      <w:hyperlink r:id="rId16" w:history="1">
+      <w:hyperlink r:id="rId17" w:history="1">
         <w:r>
           <w:rPr>
             <w:rStyle w:val="Hyperlink"/>
@@ -5231,7 +5421,7 @@
         </w:rPr>
         <w:t xml:space="preserve">srcSlice – A program slicer </w:t>
       </w:r>
-      <w:hyperlink r:id="rId17" w:history="1">
+      <w:hyperlink r:id="rId18" w:history="1">
         <w:r>
           <w:rPr>
             <w:rStyle w:val="Hyperlink"/>
@@ -5261,7 +5451,7 @@
         </w:rPr>
         <w:t xml:space="preserve">srctype – A tool for static type resolution </w:t>
       </w:r>
-      <w:hyperlink r:id="rId18" w:history="1">
+      <w:hyperlink r:id="rId19" w:history="1">
         <w:r>
           <w:rPr>
             <w:rStyle w:val="Hyperlink"/>
@@ -5349,7 +5539,7 @@
         </w:rPr>
         <w:t xml:space="preserve">Event-Driven dispatcher framework to assist in the construction of srcML tools -- </w:t>
       </w:r>
-      <w:hyperlink r:id="rId19" w:history="1">
+      <w:hyperlink r:id="rId20" w:history="1">
         <w:r>
           <w:rPr>
             <w:rStyle w:val="Hyperlink"/>
@@ -5376,7 +5566,7 @@
         </w:rPr>
         <w:t xml:space="preserve">Open corpus of abbreviations and expansions for five open source software systems - </w:t>
       </w:r>
-      <w:hyperlink r:id="rId20" w:history="1">
+      <w:hyperlink r:id="rId21" w:history="1">
         <w:r>
           <w:rPr>
             <w:rStyle w:val="Hyperlink"/>
@@ -6373,6 +6563,7 @@
         <w:rPr>
           <w:rFonts w:cs="Times New Roman"/>
         </w:rPr>
+        <w:lastRenderedPageBreak/>
         <w:t xml:space="preserve">Shimon Johnson – August 2018 </w:t>
       </w:r>
       <w:r>
@@ -6668,8 +6859,542 @@
         <w:rPr>
           <w:rFonts w:cs="Times New Roman"/>
         </w:rPr>
+        <w:t>Tessandra Sage, Kent State University, Fall 2014.</w:t>
+      </w:r>
+    </w:p>
+    <w:p>
+      <w:pPr>
+        <w:pStyle w:val="ListParagraph"/>
+        <w:numPr>
+          <w:ilvl w:val="0"/>
+          <w:numId w:val="22"/>
+        </w:numPr>
+        <w:rPr>
+          <w:rFonts w:cs="Times New Roman"/>
+        </w:rPr>
+      </w:pPr>
+      <w:r>
+        <w:rPr>
+          <w:rFonts w:cs="Times New Roman"/>
+        </w:rPr>
+        <w:t>David Carlyn, Kent State University, Fall 2016</w:t>
+      </w:r>
+    </w:p>
+    <w:p>
+      <w:pPr>
+        <w:pStyle w:val="ListParagraph"/>
+        <w:numPr>
+          <w:ilvl w:val="0"/>
+          <w:numId w:val="22"/>
+        </w:numPr>
+        <w:rPr>
+          <w:rFonts w:cs="Times New Roman"/>
+        </w:rPr>
+      </w:pPr>
+      <w:r>
+        <w:rPr>
+          <w:rFonts w:cs="Times New Roman"/>
+        </w:rPr>
+        <w:t>Patricia Jordan, Kent State University, Spring 2017</w:t>
+      </w:r>
+    </w:p>
+    <w:p>
+      <w:pPr>
+        <w:pStyle w:val="ListParagraph"/>
+        <w:numPr>
+          <w:ilvl w:val="0"/>
+          <w:numId w:val="22"/>
+        </w:numPr>
+        <w:rPr>
+          <w:rFonts w:cs="Times New Roman"/>
+        </w:rPr>
+      </w:pPr>
+      <w:r>
+        <w:rPr>
+          <w:rFonts w:cs="Times New Roman"/>
+        </w:rPr>
+        <w:t>Vlas Zyrianov, Kent State University, Fall 2016 and Spring 2017</w:t>
+      </w:r>
+    </w:p>
+    <w:p>
+      <w:pPr>
+        <w:pStyle w:val="ListParagraph"/>
+        <w:numPr>
+          <w:ilvl w:val="0"/>
+          <w:numId w:val="22"/>
+        </w:numPr>
+        <w:rPr>
+          <w:rFonts w:cs="Times New Roman"/>
+        </w:rPr>
+      </w:pPr>
+      <w:r>
+        <w:rPr>
+          <w:rFonts w:cs="Times New Roman"/>
+        </w:rPr>
+        <w:t>Aryan Jha, Rochester Institute of Technology, Summer 2019</w:t>
+      </w:r>
+    </w:p>
+    <w:p>
+      <w:pPr>
+        <w:pStyle w:val="Heading2"/>
+        <w:rPr>
+          <w:rFonts w:eastAsia="Calibri" w:cs="Times New Roman"/>
+        </w:rPr>
+      </w:pPr>
+      <w:r>
+        <w:rPr>
+          <w:rFonts w:eastAsia="Calibri" w:cs="Times New Roman"/>
+        </w:rPr>
+        <w:t>Masters Thesis Committee Member</w:t>
+      </w:r>
+    </w:p>
+    <w:p>
+      <w:pPr>
+        <w:pStyle w:val="ListParagraph"/>
+        <w:numPr>
+          <w:ilvl w:val="0"/>
+          <w:numId w:val="24"/>
+        </w:numPr>
+        <w:rPr>
+          <w:rFonts w:cs="Times New Roman"/>
+        </w:rPr>
+      </w:pPr>
+      <w:r>
+        <w:rPr>
+          <w:rFonts w:cs="Times New Roman"/>
+        </w:rPr>
+        <w:t>Rebaz Saleh, Rochester Institute of Technology, Graduated 12/2017</w:t>
+      </w:r>
+    </w:p>
+    <w:p>
+      <w:pPr>
+        <w:pStyle w:val="ListParagraph"/>
+        <w:numPr>
+          <w:ilvl w:val="0"/>
+          <w:numId w:val="24"/>
+        </w:numPr>
+        <w:rPr>
+          <w:rFonts w:cs="Times New Roman"/>
+        </w:rPr>
+      </w:pPr>
+      <w:r>
+        <w:rPr>
+          <w:rFonts w:cs="Times New Roman"/>
+        </w:rPr>
+        <w:t>Anthony Peruma, Rochester Institute of Technology, Graduated 5/2018</w:t>
+      </w:r>
+    </w:p>
+    <w:p>
+      <w:pPr>
+        <w:pStyle w:val="ListParagraph"/>
+        <w:numPr>
+          <w:ilvl w:val="0"/>
+          <w:numId w:val="24"/>
+        </w:numPr>
+        <w:rPr>
+          <w:rFonts w:cs="Times New Roman"/>
+        </w:rPr>
+      </w:pPr>
+      <w:r>
+        <w:rPr>
+          <w:rFonts w:cs="Times New Roman"/>
+        </w:rPr>
+        <w:t>Mazen Alotaibi, Rochester Institute of Technology, Graduated 5/2018</w:t>
+      </w:r>
+    </w:p>
+    <w:p>
+      <w:pPr>
+        <w:pStyle w:val="ListParagraph"/>
+        <w:numPr>
+          <w:ilvl w:val="0"/>
+          <w:numId w:val="24"/>
+        </w:numPr>
+        <w:rPr>
+          <w:rFonts w:cs="Times New Roman"/>
+        </w:rPr>
+      </w:pPr>
+      <w:r>
+        <w:rPr>
+          <w:rFonts w:cs="Times New Roman"/>
+        </w:rPr>
+        <w:t>Eman Abdullah Alomar, Rochester Institute of Technology, Graduated 5/2018</w:t>
+      </w:r>
+    </w:p>
+    <w:p>
+      <w:pPr>
+        <w:pStyle w:val="ListParagraph"/>
+        <w:numPr>
+          <w:ilvl w:val="0"/>
+          <w:numId w:val="24"/>
+        </w:numPr>
+        <w:rPr>
+          <w:rFonts w:cs="Times New Roman"/>
+        </w:rPr>
+      </w:pPr>
+      <w:r>
+        <w:rPr>
+          <w:rFonts w:cs="Times New Roman"/>
+        </w:rPr>
+        <w:t>Adriana Sejfia, Rochester Institute of Technology, Graduated 5/2018</w:t>
+      </w:r>
+    </w:p>
+    <w:p>
+      <w:pPr>
+        <w:pStyle w:val="ListParagraph"/>
+        <w:numPr>
+          <w:ilvl w:val="0"/>
+          <w:numId w:val="24"/>
+        </w:numPr>
+        <w:rPr>
+          <w:rFonts w:cs="Times New Roman"/>
+        </w:rPr>
+      </w:pPr>
+      <w:r>
+        <w:rPr>
+          <w:rFonts w:cs="Times New Roman"/>
+        </w:rPr>
+        <w:t>Kevin Hannigan, Rochester Institute of Technology, Graduated 8/2018</w:t>
+      </w:r>
+    </w:p>
+    <w:p>
+      <w:pPr>
+        <w:pStyle w:val="ListParagraph"/>
+        <w:numPr>
+          <w:ilvl w:val="0"/>
+          <w:numId w:val="24"/>
+        </w:numPr>
+        <w:rPr>
+          <w:rFonts w:cs="Times New Roman"/>
+        </w:rPr>
+      </w:pPr>
+      <w:r>
+        <w:rPr>
+          <w:rFonts w:cs="Times New Roman"/>
+        </w:rPr>
+        <w:t>Khalid Almalki, Rochester Institute of Technology, Graduated 12/2018</w:t>
+      </w:r>
+    </w:p>
+    <w:p>
+      <w:pPr>
+        <w:pStyle w:val="ListParagraph"/>
+        <w:numPr>
+          <w:ilvl w:val="0"/>
+          <w:numId w:val="24"/>
+        </w:numPr>
+        <w:rPr>
+          <w:rFonts w:cs="Times New Roman"/>
+        </w:rPr>
+      </w:pPr>
+      <w:r>
+        <w:rPr>
+          <w:rFonts w:cs="Times New Roman"/>
+        </w:rPr>
+        <w:t>Ahmed Aljohani, Rochester Institute of Technology, Graduated 5/2019</w:t>
+      </w:r>
+    </w:p>
+    <w:p>
+      <w:pPr>
+        <w:pStyle w:val="ListParagraph"/>
+        <w:numPr>
+          <w:ilvl w:val="0"/>
+          <w:numId w:val="24"/>
+        </w:numPr>
+        <w:rPr>
+          <w:rFonts w:cs="Times New Roman"/>
+        </w:rPr>
+      </w:pPr>
+      <w:r>
+        <w:rPr>
+          <w:rFonts w:cs="Times New Roman"/>
+        </w:rPr>
+        <w:t>Andrew Di Stassi, Rochester Institute of Technology, Graduated 5/2019</w:t>
+      </w:r>
+    </w:p>
+    <w:p>
+      <w:pPr>
+        <w:pStyle w:val="ListParagraph"/>
+        <w:numPr>
+          <w:ilvl w:val="0"/>
+          <w:numId w:val="24"/>
+        </w:numPr>
+        <w:rPr>
+          <w:rFonts w:cs="Times New Roman"/>
+        </w:rPr>
+      </w:pPr>
+      <w:r>
+        <w:rPr>
+          <w:rFonts w:cs="Times New Roman"/>
+        </w:rPr>
+        <w:t>Sultan Mira, Rochester Institute of Technology, Graduated 8/2019</w:t>
+      </w:r>
+    </w:p>
+    <w:p>
+      <w:pPr>
+        <w:pStyle w:val="ListParagraph"/>
+        <w:numPr>
+          <w:ilvl w:val="0"/>
+          <w:numId w:val="24"/>
+        </w:numPr>
+        <w:rPr>
+          <w:rFonts w:cs="Times New Roman"/>
+        </w:rPr>
+      </w:pPr>
+      <w:r>
+        <w:rPr>
+          <w:rFonts w:cs="Times New Roman"/>
+        </w:rPr>
+        <w:t>Ben Christians, Rochester Institute of Technology, Graduated 5/2020</w:t>
+      </w:r>
+    </w:p>
+    <w:p>
+      <w:pPr>
+        <w:pStyle w:val="ListParagraph"/>
+        <w:numPr>
+          <w:ilvl w:val="0"/>
+          <w:numId w:val="24"/>
+        </w:numPr>
+        <w:rPr>
+          <w:rFonts w:cs="Times New Roman"/>
+        </w:rPr>
+      </w:pPr>
+      <w:r>
+        <w:rPr>
+          <w:rFonts w:cs="Times New Roman"/>
+        </w:rPr>
+        <w:t>Steve Simmons, Rochester Institute of Technology, Graduated 5/2020</w:t>
+      </w:r>
+    </w:p>
+    <w:p>
+      <w:pPr>
+        <w:pStyle w:val="Heading2"/>
+        <w:rPr>
+          <w:rFonts w:eastAsia="Calibri" w:cs="Times New Roman"/>
+        </w:rPr>
+      </w:pPr>
+      <w:r>
+        <w:rPr>
+          <w:rFonts w:eastAsia="Calibri" w:cs="Times New Roman"/>
+        </w:rPr>
+        <w:t>Dissertation Defense Committee Member</w:t>
+      </w:r>
+    </w:p>
+    <w:p>
+      <w:pPr>
+        <w:pStyle w:val="ListParagraph"/>
+        <w:numPr>
+          <w:ilvl w:val="0"/>
+          <w:numId w:val="24"/>
+        </w:numPr>
+        <w:rPr>
+          <w:rFonts w:cs="Times New Roman"/>
+        </w:rPr>
+      </w:pPr>
+      <w:r>
+        <w:rPr>
+          <w:rFonts w:cs="Times New Roman"/>
+        </w:rPr>
+        <w:t>Waleed Zogaan, Rochester Institute of Technology, Graduated 12/2019</w:t>
+      </w:r>
+    </w:p>
+    <w:p>
+      <w:pPr>
+        <w:pStyle w:val="ListParagraph"/>
+        <w:numPr>
+          <w:ilvl w:val="0"/>
+          <w:numId w:val="24"/>
+        </w:numPr>
+        <w:rPr>
+          <w:rFonts w:cs="Times New Roman"/>
+        </w:rPr>
+      </w:pPr>
+      <w:r>
+        <w:rPr>
+          <w:rFonts w:cs="Times New Roman"/>
+        </w:rPr>
+        <w:t>Deema AlShoaibi, Rochester Institute of Technology, TBD</w:t>
+      </w:r>
+    </w:p>
+    <w:p>
+      <w:pPr>
+        <w:pStyle w:val="ListParagraph"/>
+        <w:numPr>
+          <w:ilvl w:val="0"/>
+          <w:numId w:val="24"/>
+        </w:numPr>
+        <w:rPr>
+          <w:rFonts w:cs="Times New Roman"/>
+        </w:rPr>
+      </w:pPr>
+      <w:r>
+        <w:rPr>
+          <w:rFonts w:cs="Times New Roman"/>
+        </w:rPr>
+        <w:t>Eman Abdullah Alomar, Rochester Institute of Technology, TBD</w:t>
+      </w:r>
+    </w:p>
+    <w:p>
+      <w:pPr>
+        <w:pStyle w:val="Heading1"/>
+        <w:rPr>
+          <w:rFonts w:eastAsia="Calibri" w:cs="Times New Roman"/>
+        </w:rPr>
+      </w:pPr>
+      <w:r>
+        <w:rPr>
+          <w:rFonts w:eastAsia="Calibri" w:cs="Times New Roman"/>
+        </w:rPr>
+        <w:t>Professional Service (internal)</w:t>
+      </w:r>
+    </w:p>
+    <w:p>
+      <w:pPr>
+        <w:pStyle w:val="ListParagraph"/>
+        <w:numPr>
+          <w:ilvl w:val="0"/>
+          <w:numId w:val="23"/>
+        </w:numPr>
+        <w:rPr>
+          <w:rFonts w:cs="Times New Roman"/>
+        </w:rPr>
+      </w:pPr>
+      <w:r>
+        <w:rPr>
+          <w:rFonts w:cs="Times New Roman"/>
+        </w:rPr>
+        <w:t>Undergraduate Curriculum Committee – Fall 2020</w:t>
+      </w:r>
+    </w:p>
+    <w:p>
+      <w:pPr>
+        <w:pStyle w:val="ListParagraph"/>
+        <w:numPr>
+          <w:ilvl w:val="0"/>
+          <w:numId w:val="23"/>
+        </w:numPr>
+        <w:rPr>
+          <w:rFonts w:cs="Times New Roman"/>
+        </w:rPr>
+      </w:pPr>
+      <w:r>
+        <w:rPr>
+          <w:rFonts w:cs="Times New Roman"/>
+        </w:rPr>
+        <w:t>Outstanding</w:t>
+      </w:r>
+      <w:r>
+        <w:rPr>
+          <w:rFonts w:cs="Times New Roman"/>
+          <w:szCs w:val="20"/>
+        </w:rPr>
+        <w:t xml:space="preserve"> Educator Award Committee – 2019 - 2020</w:t>
+      </w:r>
+    </w:p>
+    <w:p>
+      <w:pPr>
+        <w:pStyle w:val="ListParagraph"/>
+        <w:numPr>
+          <w:ilvl w:val="0"/>
+          <w:numId w:val="23"/>
+        </w:numPr>
+        <w:rPr>
+          <w:rFonts w:cs="Times New Roman"/>
+        </w:rPr>
+      </w:pPr>
+      <w:r>
+        <w:rPr>
+          <w:rFonts w:cs="Times New Roman"/>
+        </w:rPr>
+        <w:t>Tenure-track Search Committee – Fall 2019, Spring 2020</w:t>
+      </w:r>
+    </w:p>
+    <w:p>
+      <w:pPr>
+        <w:pStyle w:val="ListParagraph"/>
+        <w:numPr>
+          <w:ilvl w:val="0"/>
+          <w:numId w:val="23"/>
+        </w:numPr>
+        <w:rPr>
+          <w:rFonts w:cs="Times New Roman"/>
+        </w:rPr>
+      </w:pPr>
+      <w:r>
+        <w:rPr>
+          <w:rFonts w:cs="Times New Roman"/>
+        </w:rPr>
+        <w:t>Software Engineering Guest Speaker Series Committee – 2018-2019, 2019-2020</w:t>
+      </w:r>
+    </w:p>
+    <w:p>
+      <w:pPr>
+        <w:pStyle w:val="ListParagraph"/>
+        <w:numPr>
+          <w:ilvl w:val="0"/>
+          <w:numId w:val="23"/>
+        </w:numPr>
+        <w:rPr>
+          <w:rFonts w:cs="Times New Roman"/>
+        </w:rPr>
+      </w:pPr>
+      <w:r>
+        <w:rPr>
+          <w:rFonts w:cs="Times New Roman"/>
+        </w:rPr>
+        <w:t>Outstanding</w:t>
+      </w:r>
+      <w:r>
+        <w:rPr>
+          <w:rFonts w:cs="Times New Roman"/>
+          <w:szCs w:val="20"/>
+        </w:rPr>
+        <w:t xml:space="preserve"> Educator Award Committee – 2018-2019</w:t>
+      </w:r>
+    </w:p>
+    <w:p>
+      <w:pPr>
+        <w:pStyle w:val="ListParagraph"/>
+        <w:numPr>
+          <w:ilvl w:val="0"/>
+          <w:numId w:val="23"/>
+        </w:numPr>
+        <w:rPr>
+          <w:rFonts w:cs="Times New Roman"/>
+        </w:rPr>
+      </w:pPr>
+      <w:r>
+        <w:rPr>
+          <w:rFonts w:cs="Times New Roman"/>
+        </w:rPr>
+        <w:t>SEI Software Engineering Educators Workshop 2017</w:t>
+      </w:r>
+    </w:p>
+    <w:p>
+      <w:pPr>
+        <w:pStyle w:val="Heading1"/>
+        <w:rPr>
+          <w:rFonts w:eastAsia="Calibri" w:cs="Times New Roman"/>
+        </w:rPr>
+      </w:pPr>
+      <w:r>
+        <w:rPr>
+          <w:rFonts w:eastAsia="Calibri" w:cs="Times New Roman"/>
+        </w:rPr>
         <w:lastRenderedPageBreak/>
-        <w:t>Tessandra Sage, Kent State University, Fall 2014.</w:t>
+        <w:t>Professional Service (external)</w:t>
+      </w:r>
+    </w:p>
+    <w:p>
+      <w:pPr>
+        <w:pStyle w:val="Heading2"/>
+        <w:rPr>
+          <w:rFonts w:cs="Times New Roman"/>
+        </w:rPr>
+      </w:pPr>
+      <w:r>
+        <w:rPr>
+          <w:rFonts w:cs="Times New Roman"/>
+        </w:rPr>
+        <w:t>Workshop Co-Chair</w:t>
       </w:r>
     </w:p>
     <w:p>
@@ -6677,17 +7402,37 @@
         <w:pStyle w:val="ListParagraph"/>
         <w:numPr>
           <w:ilvl w:val="0"/>
-          <w:numId w:val="22"/>
-        </w:numPr>
-        <w:rPr>
-          <w:rFonts w:cs="Times New Roman"/>
-        </w:rPr>
-      </w:pPr>
-      <w:r>
-        <w:rPr>
-          <w:rFonts w:cs="Times New Roman"/>
-        </w:rPr>
-        <w:t>David Carlyn, Kent State University, Fall 2016</w:t>
+          <w:numId w:val="23"/>
+        </w:numPr>
+        <w:rPr>
+          <w:rFonts w:cs="Times New Roman"/>
+        </w:rPr>
+      </w:pPr>
+      <w:r>
+        <w:rPr>
+          <w:rFonts w:cs="Times New Roman"/>
+        </w:rPr>
+        <w:t>Exploring the Shifting Sands: Accounting for Evolution in Analyzing Data from Social Media Platforms 2018</w:t>
+      </w:r>
+      <w:r>
+        <w:rPr>
+          <w:rFonts w:cs="Times New Roman"/>
+        </w:rPr>
+        <w:t>, co-located with AOIR 2018.</w:t>
+      </w:r>
+    </w:p>
+    <w:p>
+      <w:pPr>
+        <w:pStyle w:val="Heading2"/>
+        <w:rPr>
+          <w:rFonts w:cs="Times New Roman"/>
+        </w:rPr>
+      </w:pPr>
+      <w:r>
+        <w:rPr>
+          <w:rFonts w:cs="Times New Roman"/>
+        </w:rPr>
+        <w:t>Program Committee</w:t>
       </w:r>
     </w:p>
     <w:p>
@@ -6695,17 +7440,53 @@
         <w:pStyle w:val="ListParagraph"/>
         <w:numPr>
           <w:ilvl w:val="0"/>
-          <w:numId w:val="22"/>
-        </w:numPr>
-        <w:rPr>
-          <w:rFonts w:cs="Times New Roman"/>
-        </w:rPr>
-      </w:pPr>
-      <w:r>
-        <w:rPr>
-          <w:rFonts w:cs="Times New Roman"/>
-        </w:rPr>
-        <w:t>Patricia Jordan, Kent State University, Spring 2017</w:t>
+          <w:numId w:val="23"/>
+        </w:numPr>
+        <w:rPr>
+          <w:rFonts w:cs="Times New Roman"/>
+        </w:rPr>
+      </w:pPr>
+      <w:r>
+        <w:rPr>
+          <w:rFonts w:cs="Times New Roman"/>
+        </w:rPr>
+        <w:t>IEEE 2</w:t>
+      </w:r>
+      <w:r>
+        <w:rPr>
+          <w:rFonts w:cs="Times New Roman"/>
+        </w:rPr>
+        <w:t>9</w:t>
+      </w:r>
+      <w:r>
+        <w:rPr>
+          <w:rFonts w:cs="Times New Roman"/>
+        </w:rPr>
+        <w:t>th International Conference on Program Comprehension (ICPC 202</w:t>
+      </w:r>
+      <w:r>
+        <w:rPr>
+          <w:rFonts w:cs="Times New Roman"/>
+        </w:rPr>
+        <w:t>1</w:t>
+      </w:r>
+      <w:r>
+        <w:rPr>
+          <w:rFonts w:cs="Times New Roman"/>
+        </w:rPr>
+        <w:t xml:space="preserve">) – </w:t>
+      </w:r>
+      <w:r>
+        <w:rPr>
+          <w:rFonts w:cs="Times New Roman"/>
+        </w:rPr>
+        <w:t xml:space="preserve">ERA </w:t>
+      </w:r>
+      <w:r>
+        <w:rPr>
+          <w:rFonts w:cs="Times New Roman"/>
+        </w:rPr>
+        <w:t>Track</w:t>
       </w:r>
     </w:p>
     <w:p>
@@ -6713,17 +7494,42 @@
         <w:pStyle w:val="ListParagraph"/>
         <w:numPr>
           <w:ilvl w:val="0"/>
-          <w:numId w:val="22"/>
-        </w:numPr>
-        <w:rPr>
-          <w:rFonts w:cs="Times New Roman"/>
-        </w:rPr>
-      </w:pPr>
-      <w:r>
-        <w:rPr>
-          <w:rFonts w:cs="Times New Roman"/>
-        </w:rPr>
-        <w:t>Vlas Zyrianov, Kent State University, Fall 2016 and Spring 2017</w:t>
+          <w:numId w:val="23"/>
+        </w:numPr>
+        <w:rPr>
+          <w:rFonts w:cs="Times New Roman"/>
+        </w:rPr>
+      </w:pPr>
+      <w:r>
+        <w:rPr>
+          <w:rFonts w:cs="Times New Roman"/>
+        </w:rPr>
+        <w:t xml:space="preserve">IEEE </w:t>
+      </w:r>
+      <w:r>
+        <w:rPr>
+          <w:rFonts w:cs="Times New Roman"/>
+        </w:rPr>
+        <w:t>27</w:t>
+      </w:r>
+      <w:r>
+        <w:rPr>
+          <w:rFonts w:cs="Times New Roman"/>
+          <w:vertAlign w:val="superscript"/>
+        </w:rPr>
+        <w:t>th</w:t>
+      </w:r>
+      <w:r>
+        <w:rPr>
+          <w:rFonts w:cs="Times New Roman"/>
+        </w:rPr>
+        <w:t xml:space="preserve"> </w:t>
+      </w:r>
+      <w:r>
+        <w:rPr>
+          <w:rFonts w:cs="Times New Roman"/>
+        </w:rPr>
+        <w:t>International Conference on Software Analysis, Evolution and Reengineering (SANER 2021) – Tool Track</w:t>
       </w:r>
     </w:p>
     <w:p>
@@ -6731,31 +7537,169 @@
         <w:pStyle w:val="ListParagraph"/>
         <w:numPr>
           <w:ilvl w:val="0"/>
-          <w:numId w:val="22"/>
-        </w:numPr>
-        <w:rPr>
-          <w:rFonts w:cs="Times New Roman"/>
-        </w:rPr>
-      </w:pPr>
-      <w:r>
-        <w:rPr>
-          <w:rFonts w:cs="Times New Roman"/>
-        </w:rPr>
-        <w:t>Aryan Jha, Rochester Institute of Technology, Summer 2019</w:t>
+          <w:numId w:val="23"/>
+        </w:numPr>
+        <w:rPr>
+          <w:rFonts w:cs="Times New Roman"/>
+        </w:rPr>
+      </w:pPr>
+      <w:r>
+        <w:t>The 12th ACM Symposium on Eye Tracking Research and Applications (ETRA2020)</w:t>
+      </w:r>
+      <w:r>
+        <w:t xml:space="preserve"> – Technical Track</w:t>
+      </w:r>
+    </w:p>
+    <w:p>
+      <w:pPr>
+        <w:pStyle w:val="ListParagraph"/>
+        <w:numPr>
+          <w:ilvl w:val="0"/>
+          <w:numId w:val="23"/>
+        </w:numPr>
+        <w:rPr>
+          <w:rFonts w:cs="Times New Roman"/>
+        </w:rPr>
+      </w:pPr>
+      <w:r>
+        <w:rPr>
+          <w:rFonts w:cs="Times New Roman"/>
+        </w:rPr>
+        <w:t>The 35th IEEE/ACM International Conference on Automated Software Engineering</w:t>
+      </w:r>
+      <w:r>
+        <w:rPr>
+          <w:rFonts w:cs="Times New Roman"/>
+        </w:rPr>
+        <w:t xml:space="preserve"> (ASE 2020)</w:t>
+      </w:r>
+      <w:r>
+        <w:rPr>
+          <w:rFonts w:cs="Times New Roman"/>
+        </w:rPr>
+        <w:t xml:space="preserve"> – Tool Track</w:t>
+      </w:r>
+    </w:p>
+    <w:p>
+      <w:pPr>
+        <w:pStyle w:val="ListParagraph"/>
+        <w:numPr>
+          <w:ilvl w:val="0"/>
+          <w:numId w:val="23"/>
+        </w:numPr>
+        <w:rPr>
+          <w:rFonts w:cs="Times New Roman"/>
+        </w:rPr>
+      </w:pPr>
+      <w:r>
+        <w:rPr>
+          <w:rFonts w:cs="Times New Roman"/>
+        </w:rPr>
+        <w:t>IEEE 28th International Conference on Program Comprehension (ICPC 2020) – Technical Track</w:t>
+      </w:r>
+    </w:p>
+    <w:p>
+      <w:pPr>
+        <w:pStyle w:val="ListParagraph"/>
+        <w:numPr>
+          <w:ilvl w:val="0"/>
+          <w:numId w:val="23"/>
+        </w:numPr>
+        <w:rPr>
+          <w:rFonts w:cs="Times New Roman"/>
+        </w:rPr>
+      </w:pPr>
+      <w:r>
+        <w:rPr>
+          <w:rFonts w:cs="Times New Roman"/>
+        </w:rPr>
+        <w:t>IEEE 34th International Conference on Software Maintenance and Evolution (ICSME’19) – Industry</w:t>
+      </w:r>
+      <w:r>
+        <w:rPr>
+          <w:rFonts w:cs="Times New Roman"/>
+        </w:rPr>
+        <w:t xml:space="preserve"> </w:t>
+      </w:r>
+      <w:r>
+        <w:rPr>
+          <w:rFonts w:cs="Times New Roman"/>
+        </w:rPr>
+        <w:t>Track</w:t>
+      </w:r>
+    </w:p>
+    <w:p>
+      <w:pPr>
+        <w:pStyle w:val="ListParagraph"/>
+        <w:numPr>
+          <w:ilvl w:val="0"/>
+          <w:numId w:val="23"/>
+        </w:numPr>
+        <w:rPr>
+          <w:rFonts w:cs="Times New Roman"/>
+        </w:rPr>
+      </w:pPr>
+      <w:r>
+        <w:rPr>
+          <w:rFonts w:cs="Times New Roman"/>
+        </w:rPr>
+        <w:t>IEEE 34th International Conference on Software Maintenance and Evolution (ICSME’19) – Technical Track</w:t>
+      </w:r>
+    </w:p>
+    <w:p>
+      <w:pPr>
+        <w:pStyle w:val="ListParagraph"/>
+        <w:numPr>
+          <w:ilvl w:val="0"/>
+          <w:numId w:val="23"/>
+        </w:numPr>
+        <w:rPr>
+          <w:rFonts w:cs="Times New Roman"/>
+        </w:rPr>
+      </w:pPr>
+      <w:r>
+        <w:rPr>
+          <w:rFonts w:cs="Times New Roman"/>
+        </w:rPr>
+        <w:t>IEEE 27th International Conference on Program Comprehension (ICPC ‘19) – Technical Track</w:t>
+      </w:r>
+    </w:p>
+    <w:p>
+      <w:pPr>
+        <w:pStyle w:val="ListParagraph"/>
+        <w:numPr>
+          <w:ilvl w:val="0"/>
+          <w:numId w:val="23"/>
+        </w:numPr>
+        <w:rPr>
+          <w:rFonts w:cs="Times New Roman"/>
+        </w:rPr>
+      </w:pPr>
+      <w:r>
+        <w:rPr>
+          <w:rFonts w:cs="Times New Roman"/>
+        </w:rPr>
+        <w:t>IEEE 25</w:t>
+      </w:r>
+      <w:r>
+        <w:rPr>
+          <w:rFonts w:cs="Times New Roman"/>
+        </w:rPr>
+        <w:t>th International Conference on Software Analysis, Evolution, and Reengineering (SANER’18) – ERA Track</w:t>
       </w:r>
     </w:p>
     <w:p>
       <w:pPr>
         <w:pStyle w:val="Heading2"/>
         <w:rPr>
-          <w:rFonts w:eastAsia="Calibri" w:cs="Times New Roman"/>
-        </w:rPr>
-      </w:pPr>
-      <w:r>
-        <w:rPr>
-          <w:rFonts w:eastAsia="Calibri" w:cs="Times New Roman"/>
-        </w:rPr>
-        <w:t>Masters Thesis Committee Member</w:t>
+          <w:rFonts w:cs="Times New Roman"/>
+        </w:rPr>
+      </w:pPr>
+      <w:r>
+        <w:rPr>
+          <w:rFonts w:cs="Times New Roman"/>
+        </w:rPr>
+        <w:t>Organizing Committee</w:t>
       </w:r>
     </w:p>
     <w:p>
@@ -6763,17 +7707,17 @@
         <w:pStyle w:val="ListParagraph"/>
         <w:numPr>
           <w:ilvl w:val="0"/>
-          <w:numId w:val="24"/>
-        </w:numPr>
-        <w:rPr>
-          <w:rFonts w:cs="Times New Roman"/>
-        </w:rPr>
-      </w:pPr>
-      <w:r>
-        <w:rPr>
-          <w:rFonts w:cs="Times New Roman"/>
-        </w:rPr>
-        <w:t>Rebaz Saleh, Rochester Institute of Technology, Graduated 12/2017</w:t>
+          <w:numId w:val="25"/>
+        </w:numPr>
+        <w:rPr>
+          <w:rFonts w:cs="Times New Roman"/>
+        </w:rPr>
+      </w:pPr>
+      <w:r>
+        <w:rPr>
+          <w:rFonts w:cs="Times New Roman"/>
+        </w:rPr>
+        <w:t xml:space="preserve">IEEE 20th International Working Conference on Source Code Analysis and Manipulation – NIER PC co-chair </w:t>
       </w:r>
     </w:p>
     <w:p>
@@ -6781,17 +7725,31 @@
         <w:pStyle w:val="ListParagraph"/>
         <w:numPr>
           <w:ilvl w:val="0"/>
-          <w:numId w:val="24"/>
-        </w:numPr>
-        <w:rPr>
-          <w:rFonts w:cs="Times New Roman"/>
-        </w:rPr>
-      </w:pPr>
-      <w:r>
-        <w:rPr>
-          <w:rFonts w:cs="Times New Roman"/>
-        </w:rPr>
-        <w:t>Anthony Peruma, Rochester Institute of Technology, Graduated 5/2018</w:t>
+          <w:numId w:val="25"/>
+        </w:numPr>
+        <w:rPr>
+          <w:rFonts w:cs="Times New Roman"/>
+        </w:rPr>
+      </w:pPr>
+      <w:r>
+        <w:rPr>
+          <w:rFonts w:cs="Times New Roman"/>
+        </w:rPr>
+        <w:t>IEEE 34th International Conference on Software Maintenance and Evolution (ICSME’19) – Student Volunteer Chair</w:t>
+      </w:r>
+    </w:p>
+    <w:p>
+      <w:pPr>
+        <w:pStyle w:val="Heading2"/>
+        <w:rPr>
+          <w:rFonts w:cs="Times New Roman"/>
+        </w:rPr>
+      </w:pPr>
+      <w:r>
+        <w:rPr>
+          <w:rFonts w:cs="Times New Roman"/>
+        </w:rPr>
+        <w:t>Journal Reviewer</w:t>
       </w:r>
     </w:p>
     <w:p>
@@ -6799,17 +7757,35 @@
         <w:pStyle w:val="ListParagraph"/>
         <w:numPr>
           <w:ilvl w:val="0"/>
-          <w:numId w:val="24"/>
-        </w:numPr>
-        <w:rPr>
-          <w:rFonts w:cs="Times New Roman"/>
-        </w:rPr>
-      </w:pPr>
-      <w:r>
-        <w:rPr>
-          <w:rFonts w:cs="Times New Roman"/>
-        </w:rPr>
-        <w:t>Mazen Alotaibi, Rochester Institute of Technology, Graduated 5/2018</w:t>
+          <w:numId w:val="25"/>
+        </w:numPr>
+        <w:rPr>
+          <w:rFonts w:cs="Times New Roman"/>
+        </w:rPr>
+      </w:pPr>
+      <w:r>
+        <w:rPr>
+          <w:rFonts w:cs="Times New Roman"/>
+        </w:rPr>
+        <w:t>IEEE Transactions on Software Engineering</w:t>
+      </w:r>
+      <w:r>
+        <w:rPr>
+          <w:rFonts w:cs="Times New Roman"/>
+        </w:rPr>
+        <w:t xml:space="preserve"> (TSE)</w:t>
+      </w:r>
+      <w:r>
+        <w:rPr>
+          <w:rFonts w:cs="Times New Roman"/>
+        </w:rPr>
+        <w:t xml:space="preserve"> – Spring 2020</w:t>
+      </w:r>
+      <w:r>
+        <w:rPr>
+          <w:rFonts w:cs="Times New Roman"/>
+        </w:rPr>
+        <w:t>, Summer 2020, Fall 2020</w:t>
       </w:r>
     </w:p>
     <w:p>
@@ -6817,17 +7793,17 @@
         <w:pStyle w:val="ListParagraph"/>
         <w:numPr>
           <w:ilvl w:val="0"/>
-          <w:numId w:val="24"/>
-        </w:numPr>
-        <w:rPr>
-          <w:rFonts w:cs="Times New Roman"/>
-        </w:rPr>
-      </w:pPr>
-      <w:r>
-        <w:rPr>
-          <w:rFonts w:cs="Times New Roman"/>
-        </w:rPr>
-        <w:t>Eman Abdullah Alomar, Rochester Institute of Technology, Graduated 5/2018</w:t>
+          <w:numId w:val="25"/>
+        </w:numPr>
+        <w:rPr>
+          <w:rFonts w:cs="Times New Roman"/>
+        </w:rPr>
+      </w:pPr>
+      <w:r>
+        <w:rPr>
+          <w:rFonts w:cs="Times New Roman"/>
+        </w:rPr>
+        <w:t>ACM Transactions on Computing Education (TOCE) – Summer 2020</w:t>
       </w:r>
     </w:p>
     <w:p>
@@ -6835,17 +7811,17 @@
         <w:pStyle w:val="ListParagraph"/>
         <w:numPr>
           <w:ilvl w:val="0"/>
-          <w:numId w:val="24"/>
-        </w:numPr>
-        <w:rPr>
-          <w:rFonts w:cs="Times New Roman"/>
-        </w:rPr>
-      </w:pPr>
-      <w:r>
-        <w:rPr>
-          <w:rFonts w:cs="Times New Roman"/>
-        </w:rPr>
-        <w:t>Adriana Sejfia, Rochester Institute of Technology, Graduated 5/2018</w:t>
+          <w:numId w:val="25"/>
+        </w:numPr>
+        <w:rPr>
+          <w:rFonts w:cs="Times New Roman"/>
+        </w:rPr>
+      </w:pPr>
+      <w:r>
+        <w:rPr>
+          <w:rFonts w:cs="Times New Roman"/>
+        </w:rPr>
+        <w:t>Software: Practice and Experience (SPE) – Summer 2020</w:t>
       </w:r>
     </w:p>
     <w:p>
@@ -6853,17 +7829,17 @@
         <w:pStyle w:val="ListParagraph"/>
         <w:numPr>
           <w:ilvl w:val="0"/>
-          <w:numId w:val="24"/>
-        </w:numPr>
-        <w:rPr>
-          <w:rFonts w:cs="Times New Roman"/>
-        </w:rPr>
-      </w:pPr>
-      <w:r>
-        <w:rPr>
-          <w:rFonts w:cs="Times New Roman"/>
-        </w:rPr>
-        <w:t>Kevin Hannigan, Rochester Institute of Technology, Graduated 8/2018</w:t>
+          <w:numId w:val="25"/>
+        </w:numPr>
+        <w:rPr>
+          <w:rFonts w:cs="Times New Roman"/>
+        </w:rPr>
+      </w:pPr>
+      <w:r>
+        <w:rPr>
+          <w:rFonts w:cs="Times New Roman"/>
+        </w:rPr>
+        <w:t>Empirical Software Engineering (EMSE) Summer 2020</w:t>
       </w:r>
     </w:p>
     <w:p>
@@ -6871,17 +7847,29 @@
         <w:pStyle w:val="ListParagraph"/>
         <w:numPr>
           <w:ilvl w:val="0"/>
-          <w:numId w:val="24"/>
-        </w:numPr>
-        <w:rPr>
-          <w:rFonts w:cs="Times New Roman"/>
-        </w:rPr>
-      </w:pPr>
-      <w:r>
-        <w:rPr>
-          <w:rFonts w:cs="Times New Roman"/>
-        </w:rPr>
-        <w:t>Khalid Almalki, Rochester Institute of Technology, Graduated 12/2018</w:t>
+          <w:numId w:val="25"/>
+        </w:numPr>
+        <w:rPr>
+          <w:rFonts w:cs="Times New Roman"/>
+        </w:rPr>
+      </w:pPr>
+      <w:r>
+        <w:rPr>
+          <w:rFonts w:cs="Times New Roman"/>
+        </w:rPr>
+        <w:t>Journal of Systems and Software</w:t>
+      </w:r>
+      <w:r>
+        <w:rPr>
+          <w:rFonts w:cs="Times New Roman"/>
+        </w:rPr>
+        <w:t xml:space="preserve"> (JSS)</w:t>
+      </w:r>
+      <w:r>
+        <w:rPr>
+          <w:rFonts w:cs="Times New Roman"/>
+        </w:rPr>
+        <w:t xml:space="preserve"> – Spring 2019</w:t>
       </w:r>
     </w:p>
     <w:p>
@@ -6889,17 +7877,29 @@
         <w:pStyle w:val="ListParagraph"/>
         <w:numPr>
           <w:ilvl w:val="0"/>
-          <w:numId w:val="24"/>
-        </w:numPr>
-        <w:rPr>
-          <w:rFonts w:cs="Times New Roman"/>
-        </w:rPr>
-      </w:pPr>
-      <w:r>
-        <w:rPr>
-          <w:rFonts w:cs="Times New Roman"/>
-        </w:rPr>
-        <w:t>Ahmed Aljohani, Rochester Institute of Technology, Graduated 5/2019</w:t>
+          <w:numId w:val="25"/>
+        </w:numPr>
+        <w:rPr>
+          <w:rFonts w:cs="Times New Roman"/>
+        </w:rPr>
+      </w:pPr>
+      <w:r>
+        <w:rPr>
+          <w:rFonts w:cs="Times New Roman"/>
+        </w:rPr>
+        <w:t>IEEE Transactions on Software Engineering</w:t>
+      </w:r>
+      <w:r>
+        <w:rPr>
+          <w:rFonts w:cs="Times New Roman"/>
+        </w:rPr>
+        <w:t xml:space="preserve"> (TSE)</w:t>
+      </w:r>
+      <w:r>
+        <w:rPr>
+          <w:rFonts w:cs="Times New Roman"/>
+        </w:rPr>
+        <w:t xml:space="preserve"> – Summer 2019</w:t>
       </w:r>
     </w:p>
     <w:p>
@@ -6907,17 +7907,47 @@
         <w:pStyle w:val="ListParagraph"/>
         <w:numPr>
           <w:ilvl w:val="0"/>
-          <w:numId w:val="24"/>
-        </w:numPr>
-        <w:rPr>
-          <w:rFonts w:cs="Times New Roman"/>
-        </w:rPr>
-      </w:pPr>
-      <w:r>
-        <w:rPr>
-          <w:rFonts w:cs="Times New Roman"/>
-        </w:rPr>
-        <w:t>Andrew Di Stassi, Rochester Institute of Technology, Graduated 5/2019</w:t>
+          <w:numId w:val="25"/>
+        </w:numPr>
+        <w:rPr>
+          <w:rFonts w:cs="Times New Roman"/>
+        </w:rPr>
+      </w:pPr>
+      <w:r>
+        <w:rPr>
+          <w:rFonts w:cs="Times New Roman"/>
+        </w:rPr>
+        <w:t>Journal of Software: Evolution and Process (JSEP) – Fall 2020</w:t>
+      </w:r>
+    </w:p>
+    <w:p>
+      <w:pPr>
+        <w:pStyle w:val="Heading1"/>
+        <w:rPr>
+          <w:rFonts w:eastAsia="Calibri" w:cs="Times New Roman"/>
+          <w:b w:val="0"/>
+        </w:rPr>
+      </w:pPr>
+      <w:r>
+        <w:rPr>
+          <w:rFonts w:eastAsia="Calibri" w:cs="Times New Roman"/>
+        </w:rPr>
+        <w:t>Professional Activities</w:t>
+      </w:r>
+    </w:p>
+    <w:p>
+      <w:pPr>
+        <w:pStyle w:val="Heading2"/>
+        <w:rPr>
+          <w:rFonts w:eastAsia="Calibri" w:cs="Times New Roman"/>
+          <w:b w:val="0"/>
+        </w:rPr>
+      </w:pPr>
+      <w:r>
+        <w:rPr>
+          <w:rFonts w:eastAsia="Calibri" w:cs="Times New Roman"/>
+        </w:rPr>
+        <w:t>Conferences Attended</w:t>
       </w:r>
     </w:p>
     <w:p>
@@ -6925,17 +7955,29 @@
         <w:pStyle w:val="ListParagraph"/>
         <w:numPr>
           <w:ilvl w:val="0"/>
-          <w:numId w:val="24"/>
-        </w:numPr>
-        <w:rPr>
-          <w:rFonts w:cs="Times New Roman"/>
-        </w:rPr>
-      </w:pPr>
-      <w:r>
-        <w:rPr>
-          <w:rFonts w:cs="Times New Roman"/>
-        </w:rPr>
-        <w:t>Sultan Mira, Rochester Institute of Technology, Graduated 8/2019</w:t>
+          <w:numId w:val="21"/>
+        </w:numPr>
+        <w:rPr>
+          <w:rFonts w:cs="Times New Roman"/>
+        </w:rPr>
+      </w:pPr>
+      <w:r>
+        <w:rPr>
+          <w:rFonts w:cs="Times New Roman"/>
+        </w:rPr>
+        <w:t>International Conference on Software Maintenance (</w:t>
+      </w:r>
+      <w:r>
+        <w:rPr>
+          <w:rFonts w:cs="Times New Roman"/>
+        </w:rPr>
+        <w:t>ICSM ‘</w:t>
+      </w:r>
+      <w:r>
+        <w:rPr>
+          <w:rFonts w:cs="Times New Roman"/>
+        </w:rPr>
+        <w:t>11)</w:t>
       </w:r>
     </w:p>
     <w:p>
@@ -6943,17 +7985,29 @@
         <w:pStyle w:val="ListParagraph"/>
         <w:numPr>
           <w:ilvl w:val="0"/>
-          <w:numId w:val="24"/>
-        </w:numPr>
-        <w:rPr>
-          <w:rFonts w:cs="Times New Roman"/>
-        </w:rPr>
-      </w:pPr>
-      <w:r>
-        <w:rPr>
-          <w:rFonts w:cs="Times New Roman"/>
-        </w:rPr>
-        <w:t>Ben Christians, Rochester Institute of Technology, Graduated 5/2020</w:t>
+          <w:numId w:val="21"/>
+        </w:numPr>
+        <w:rPr>
+          <w:rFonts w:cs="Times New Roman"/>
+        </w:rPr>
+      </w:pPr>
+      <w:r>
+        <w:rPr>
+          <w:rFonts w:cs="Times New Roman"/>
+        </w:rPr>
+        <w:t>Working Conference on Software Visualization (</w:t>
+      </w:r>
+      <w:r>
+        <w:rPr>
+          <w:rFonts w:cs="Times New Roman"/>
+        </w:rPr>
+        <w:t>VISSOFT ‘</w:t>
+      </w:r>
+      <w:r>
+        <w:rPr>
+          <w:rFonts w:cs="Times New Roman"/>
+        </w:rPr>
+        <w:t>11)</w:t>
       </w:r>
     </w:p>
     <w:p>
@@ -6961,31 +8015,29 @@
         <w:pStyle w:val="ListParagraph"/>
         <w:numPr>
           <w:ilvl w:val="0"/>
-          <w:numId w:val="24"/>
-        </w:numPr>
-        <w:rPr>
-          <w:rFonts w:cs="Times New Roman"/>
-        </w:rPr>
-      </w:pPr>
-      <w:r>
-        <w:rPr>
-          <w:rFonts w:cs="Times New Roman"/>
-        </w:rPr>
-        <w:t>Steve Simmons, Rochester Institute of Technology, Graduated 5/2020</w:t>
-      </w:r>
-    </w:p>
-    <w:p>
-      <w:pPr>
-        <w:pStyle w:val="Heading2"/>
-        <w:rPr>
-          <w:rFonts w:eastAsia="Calibri" w:cs="Times New Roman"/>
-        </w:rPr>
-      </w:pPr>
-      <w:r>
-        <w:rPr>
-          <w:rFonts w:eastAsia="Calibri" w:cs="Times New Roman"/>
-        </w:rPr>
-        <w:t>Dissertation Defense Committee Member</w:t>
+          <w:numId w:val="21"/>
+        </w:numPr>
+        <w:rPr>
+          <w:rFonts w:cs="Times New Roman"/>
+        </w:rPr>
+      </w:pPr>
+      <w:r>
+        <w:rPr>
+          <w:rFonts w:cs="Times New Roman"/>
+        </w:rPr>
+        <w:t>International Conference on Software Maintenance and Evolution (</w:t>
+      </w:r>
+      <w:r>
+        <w:rPr>
+          <w:rFonts w:cs="Times New Roman"/>
+        </w:rPr>
+        <w:t>ICSME ‘</w:t>
+      </w:r>
+      <w:r>
+        <w:rPr>
+          <w:rFonts w:cs="Times New Roman"/>
+        </w:rPr>
+        <w:t>15)</w:t>
       </w:r>
     </w:p>
     <w:p>
@@ -6993,17 +8045,29 @@
         <w:pStyle w:val="ListParagraph"/>
         <w:numPr>
           <w:ilvl w:val="0"/>
-          <w:numId w:val="24"/>
-        </w:numPr>
-        <w:rPr>
-          <w:rFonts w:cs="Times New Roman"/>
-        </w:rPr>
-      </w:pPr>
-      <w:r>
-        <w:rPr>
-          <w:rFonts w:cs="Times New Roman"/>
-        </w:rPr>
-        <w:t>Waleed Zogaan, Rochester Institute of Technology, Graduated 12/2019</w:t>
+          <w:numId w:val="21"/>
+        </w:numPr>
+        <w:rPr>
+          <w:rFonts w:cs="Times New Roman"/>
+        </w:rPr>
+      </w:pPr>
+      <w:r>
+        <w:rPr>
+          <w:rFonts w:cs="Times New Roman"/>
+        </w:rPr>
+        <w:t>Mining Unstructured Documents (</w:t>
+      </w:r>
+      <w:r>
+        <w:rPr>
+          <w:rFonts w:cs="Times New Roman"/>
+        </w:rPr>
+        <w:t>MUD ‘</w:t>
+      </w:r>
+      <w:r>
+        <w:rPr>
+          <w:rFonts w:cs="Times New Roman"/>
+        </w:rPr>
+        <w:t>15)</w:t>
       </w:r>
     </w:p>
     <w:p>
@@ -7011,17 +8075,37 @@
         <w:pStyle w:val="ListParagraph"/>
         <w:numPr>
           <w:ilvl w:val="0"/>
-          <w:numId w:val="24"/>
-        </w:numPr>
-        <w:rPr>
-          <w:rFonts w:cs="Times New Roman"/>
-        </w:rPr>
-      </w:pPr>
-      <w:r>
-        <w:rPr>
-          <w:rFonts w:cs="Times New Roman"/>
-        </w:rPr>
-        <w:t>Deema AlShoaibi, Rochester Institute of Technology, TBD</w:t>
+          <w:numId w:val="21"/>
+        </w:numPr>
+        <w:rPr>
+          <w:rFonts w:cs="Times New Roman"/>
+        </w:rPr>
+      </w:pPr>
+      <w:bookmarkStart w:id="6" w:name="_Hlk535931500"/>
+      <w:r>
+        <w:rPr>
+          <w:rFonts w:cs="Times New Roman"/>
+        </w:rPr>
+        <w:t>International Conference on Software Maintenance and Evolution</w:t>
+      </w:r>
+      <w:bookmarkEnd w:id="6"/>
+      <w:r>
+        <w:rPr>
+          <w:rFonts w:cs="Times New Roman"/>
+        </w:rPr>
+        <w:t xml:space="preserve"> (</w:t>
+      </w:r>
+      <w:r>
+        <w:rPr>
+          <w:rFonts w:cs="Times New Roman"/>
+        </w:rPr>
+        <w:t>ICSME ‘</w:t>
+      </w:r>
+      <w:r>
+        <w:rPr>
+          <w:rFonts w:cs="Times New Roman"/>
+        </w:rPr>
+        <w:t>16)</w:t>
       </w:r>
     </w:p>
     <w:p>
@@ -7029,31 +8113,29 @@
         <w:pStyle w:val="ListParagraph"/>
         <w:numPr>
           <w:ilvl w:val="0"/>
-          <w:numId w:val="24"/>
-        </w:numPr>
-        <w:rPr>
-          <w:rFonts w:cs="Times New Roman"/>
-        </w:rPr>
-      </w:pPr>
-      <w:r>
-        <w:rPr>
-          <w:rFonts w:cs="Times New Roman"/>
-        </w:rPr>
-        <w:t>Eman Abdullah Alomar, Rochester Institute of Technology, TBD</w:t>
-      </w:r>
-    </w:p>
-    <w:p>
-      <w:pPr>
-        <w:pStyle w:val="Heading1"/>
-        <w:rPr>
-          <w:rFonts w:eastAsia="Calibri" w:cs="Times New Roman"/>
-        </w:rPr>
-      </w:pPr>
-      <w:r>
-        <w:rPr>
-          <w:rFonts w:eastAsia="Calibri" w:cs="Times New Roman"/>
-        </w:rPr>
-        <w:t>Professional Service (internal)</w:t>
+          <w:numId w:val="21"/>
+        </w:numPr>
+        <w:rPr>
+          <w:rFonts w:cs="Times New Roman"/>
+        </w:rPr>
+      </w:pPr>
+      <w:r>
+        <w:rPr>
+          <w:rFonts w:cs="Times New Roman"/>
+        </w:rPr>
+        <w:t>International Conference on Software Analysis, Evolution, and Reengineering (</w:t>
+      </w:r>
+      <w:r>
+        <w:rPr>
+          <w:rFonts w:cs="Times New Roman"/>
+        </w:rPr>
+        <w:t>SANER ‘</w:t>
+      </w:r>
+      <w:r>
+        <w:rPr>
+          <w:rFonts w:cs="Times New Roman"/>
+        </w:rPr>
+        <w:t>17)</w:t>
       </w:r>
     </w:p>
     <w:p>
@@ -7061,24 +8143,17 @@
         <w:pStyle w:val="ListParagraph"/>
         <w:numPr>
           <w:ilvl w:val="0"/>
-          <w:numId w:val="23"/>
-        </w:numPr>
-        <w:rPr>
-          <w:rFonts w:cs="Times New Roman"/>
-        </w:rPr>
-      </w:pPr>
-      <w:r>
-        <w:rPr>
-          <w:rFonts w:cs="Times New Roman"/>
-        </w:rPr>
-        <w:t>Outstanding</w:t>
-      </w:r>
-      <w:r>
-        <w:rPr>
-          <w:rFonts w:cs="Times New Roman"/>
-          <w:szCs w:val="20"/>
-        </w:rPr>
-        <w:t xml:space="preserve"> Educator Award Committee – 2019 - 2020</w:t>
+          <w:numId w:val="21"/>
+        </w:numPr>
+        <w:rPr>
+          <w:rFonts w:cs="Times New Roman"/>
+        </w:rPr>
+      </w:pPr>
+      <w:r>
+        <w:rPr>
+          <w:rFonts w:cs="Times New Roman"/>
+        </w:rPr>
+        <w:t>SEI Software Engineering Workshop for Educators 2017</w:t>
       </w:r>
     </w:p>
     <w:p>
@@ -7086,17 +8161,17 @@
         <w:pStyle w:val="ListParagraph"/>
         <w:numPr>
           <w:ilvl w:val="0"/>
-          <w:numId w:val="23"/>
-        </w:numPr>
-        <w:rPr>
-          <w:rFonts w:cs="Times New Roman"/>
-        </w:rPr>
-      </w:pPr>
-      <w:r>
-        <w:rPr>
-          <w:rFonts w:cs="Times New Roman"/>
-        </w:rPr>
-        <w:t>Tenure-track Search Committee – Fall 2019, Spring 2020</w:t>
+          <w:numId w:val="21"/>
+        </w:numPr>
+        <w:rPr>
+          <w:rFonts w:cs="Times New Roman"/>
+        </w:rPr>
+      </w:pPr>
+      <w:r>
+        <w:rPr>
+          <w:rFonts w:cs="Times New Roman"/>
+        </w:rPr>
+        <w:t>International Conference on Software Maintenance and Evolution (ICSME ‘18)</w:t>
       </w:r>
     </w:p>
     <w:p>
@@ -7104,17 +8179,17 @@
         <w:pStyle w:val="ListParagraph"/>
         <w:numPr>
           <w:ilvl w:val="0"/>
-          <w:numId w:val="23"/>
-        </w:numPr>
-        <w:rPr>
-          <w:rFonts w:cs="Times New Roman"/>
-        </w:rPr>
-      </w:pPr>
-      <w:r>
-        <w:rPr>
-          <w:rFonts w:cs="Times New Roman"/>
-        </w:rPr>
-        <w:t>Software Engineering Guest Speaker Series Committee – 2018-2019, 2019-2020</w:t>
+          <w:numId w:val="21"/>
+        </w:numPr>
+        <w:rPr>
+          <w:rFonts w:cs="Times New Roman"/>
+        </w:rPr>
+      </w:pPr>
+      <w:r>
+        <w:rPr>
+          <w:rFonts w:cs="Times New Roman"/>
+        </w:rPr>
+        <w:t>International Conference on Software Engineering (ICSE‘18)</w:t>
       </w:r>
     </w:p>
     <w:p>
@@ -7122,24 +8197,17 @@
         <w:pStyle w:val="ListParagraph"/>
         <w:numPr>
           <w:ilvl w:val="0"/>
-          <w:numId w:val="23"/>
-        </w:numPr>
-        <w:rPr>
-          <w:rFonts w:cs="Times New Roman"/>
-        </w:rPr>
-      </w:pPr>
-      <w:r>
-        <w:rPr>
-          <w:rFonts w:cs="Times New Roman"/>
-        </w:rPr>
-        <w:t>Outstanding</w:t>
-      </w:r>
-      <w:r>
-        <w:rPr>
-          <w:rFonts w:cs="Times New Roman"/>
-          <w:szCs w:val="20"/>
-        </w:rPr>
-        <w:t xml:space="preserve"> Educator Award Committee – 2018-2019</w:t>
+          <w:numId w:val="21"/>
+        </w:numPr>
+        <w:rPr>
+          <w:rFonts w:cs="Times New Roman"/>
+        </w:rPr>
+      </w:pPr>
+      <w:r>
+        <w:rPr>
+          <w:rFonts w:cs="Times New Roman"/>
+        </w:rPr>
+        <w:t>International Workshop on Refactoring (IWOR‘18)</w:t>
       </w:r>
     </w:p>
     <w:p>
@@ -7147,45 +8215,17 @@
         <w:pStyle w:val="ListParagraph"/>
         <w:numPr>
           <w:ilvl w:val="0"/>
-          <w:numId w:val="23"/>
-        </w:numPr>
-        <w:rPr>
-          <w:rFonts w:cs="Times New Roman"/>
-        </w:rPr>
-      </w:pPr>
-      <w:r>
-        <w:rPr>
-          <w:rFonts w:cs="Times New Roman"/>
-        </w:rPr>
-        <w:t>SEI Software Engineering Educators Workshop 2017</w:t>
-      </w:r>
-    </w:p>
-    <w:p>
-      <w:pPr>
-        <w:pStyle w:val="Heading1"/>
-        <w:rPr>
-          <w:rFonts w:eastAsia="Calibri" w:cs="Times New Roman"/>
-        </w:rPr>
-      </w:pPr>
-      <w:r>
-        <w:rPr>
-          <w:rFonts w:eastAsia="Calibri" w:cs="Times New Roman"/>
-        </w:rPr>
-        <w:t>Professional Service (external)</w:t>
-      </w:r>
-    </w:p>
-    <w:p>
-      <w:pPr>
-        <w:pStyle w:val="Heading2"/>
-        <w:rPr>
-          <w:rFonts w:cs="Times New Roman"/>
-        </w:rPr>
-      </w:pPr>
-      <w:r>
-        <w:rPr>
-          <w:rFonts w:cs="Times New Roman"/>
-        </w:rPr>
-        <w:t>Workshop Co-Chair</w:t>
+          <w:numId w:val="21"/>
+        </w:numPr>
+        <w:rPr>
+          <w:rFonts w:cs="Times New Roman"/>
+        </w:rPr>
+      </w:pPr>
+      <w:r>
+        <w:rPr>
+          <w:rFonts w:cs="Times New Roman"/>
+        </w:rPr>
+        <w:t>Association of Internet Researchers (AOIR’19)</w:t>
       </w:r>
     </w:p>
     <w:p>
@@ -7193,37 +8233,17 @@
         <w:pStyle w:val="ListParagraph"/>
         <w:numPr>
           <w:ilvl w:val="0"/>
-          <w:numId w:val="23"/>
-        </w:numPr>
-        <w:rPr>
-          <w:rFonts w:cs="Times New Roman"/>
-        </w:rPr>
-      </w:pPr>
-      <w:r>
-        <w:rPr>
-          <w:rFonts w:cs="Times New Roman"/>
-        </w:rPr>
-        <w:t>Exploring the Shifting Sands: Accounting for Evolution in Analyzing Data from Social Media Platforms 2018</w:t>
-      </w:r>
-      <w:r>
-        <w:rPr>
-          <w:rFonts w:cs="Times New Roman"/>
-        </w:rPr>
-        <w:t>, co-located with AOIR 2018.</w:t>
-      </w:r>
-    </w:p>
-    <w:p>
-      <w:pPr>
-        <w:pStyle w:val="Heading2"/>
-        <w:rPr>
-          <w:rFonts w:cs="Times New Roman"/>
-        </w:rPr>
-      </w:pPr>
-      <w:r>
-        <w:rPr>
-          <w:rFonts w:cs="Times New Roman"/>
-        </w:rPr>
-        <w:t>Program Committee</w:t>
+          <w:numId w:val="21"/>
+        </w:numPr>
+        <w:rPr>
+          <w:rFonts w:cs="Times New Roman"/>
+        </w:rPr>
+      </w:pPr>
+      <w:r>
+        <w:rPr>
+          <w:rFonts w:cs="Times New Roman"/>
+        </w:rPr>
+        <w:t>International Conference on Software Engineering (ICSE‘19)</w:t>
       </w:r>
     </w:p>
     <w:p>
@@ -7231,206 +8251,7 @@
         <w:pStyle w:val="ListParagraph"/>
         <w:numPr>
           <w:ilvl w:val="0"/>
-          <w:numId w:val="23"/>
-        </w:numPr>
-        <w:rPr>
-          <w:rFonts w:cs="Times New Roman"/>
-        </w:rPr>
-      </w:pPr>
-      <w:r>
-        <w:rPr>
-          <w:rFonts w:cs="Times New Roman"/>
-        </w:rPr>
-        <w:t>IEEE 2</w:t>
-      </w:r>
-      <w:r>
-        <w:rPr>
-          <w:rFonts w:cs="Times New Roman"/>
-        </w:rPr>
-        <w:t>9</w:t>
-      </w:r>
-      <w:r>
-        <w:rPr>
-          <w:rFonts w:cs="Times New Roman"/>
-        </w:rPr>
-        <w:t>th International Conference on Program Comprehension (ICPC 202</w:t>
-      </w:r>
-      <w:r>
-        <w:rPr>
-          <w:rFonts w:cs="Times New Roman"/>
-        </w:rPr>
-        <w:t>1</w:t>
-      </w:r>
-      <w:r>
-        <w:rPr>
-          <w:rFonts w:cs="Times New Roman"/>
-        </w:rPr>
-        <w:t xml:space="preserve">) – </w:t>
-      </w:r>
-      <w:r>
-        <w:rPr>
-          <w:rFonts w:cs="Times New Roman"/>
-        </w:rPr>
-        <w:t xml:space="preserve">ERA </w:t>
-      </w:r>
-      <w:r>
-        <w:rPr>
-          <w:rFonts w:cs="Times New Roman"/>
-        </w:rPr>
-        <w:t>Track</w:t>
-      </w:r>
-    </w:p>
-    <w:p>
-      <w:pPr>
-        <w:pStyle w:val="ListParagraph"/>
-        <w:numPr>
-          <w:ilvl w:val="0"/>
-          <w:numId w:val="23"/>
-        </w:numPr>
-        <w:rPr>
-          <w:rFonts w:cs="Times New Roman"/>
-        </w:rPr>
-      </w:pPr>
-      <w:r>
-        <w:rPr>
-          <w:rFonts w:cs="Times New Roman"/>
-        </w:rPr>
-        <w:t xml:space="preserve">IEEE </w:t>
-      </w:r>
-      <w:r>
-        <w:rPr>
-          <w:rFonts w:cs="Times New Roman"/>
-        </w:rPr>
-        <w:t>27</w:t>
-      </w:r>
-      <w:r>
-        <w:rPr>
-          <w:rFonts w:cs="Times New Roman"/>
-          <w:vertAlign w:val="superscript"/>
-        </w:rPr>
-        <w:t>th</w:t>
-      </w:r>
-      <w:r>
-        <w:rPr>
-          <w:rFonts w:cs="Times New Roman"/>
-        </w:rPr>
-        <w:t xml:space="preserve"> </w:t>
-      </w:r>
-      <w:r>
-        <w:rPr>
-          <w:rFonts w:cs="Times New Roman"/>
-        </w:rPr>
-        <w:t>International Conference on Software Analysis, Evolution and Reengineering (SANER 2021) – Tool Track</w:t>
-      </w:r>
-    </w:p>
-    <w:p>
-      <w:pPr>
-        <w:pStyle w:val="ListParagraph"/>
-        <w:numPr>
-          <w:ilvl w:val="0"/>
-          <w:numId w:val="23"/>
-        </w:numPr>
-        <w:rPr>
-          <w:rFonts w:cs="Times New Roman"/>
-        </w:rPr>
-      </w:pPr>
-      <w:r>
-        <w:rPr>
-          <w:rFonts w:cs="Times New Roman"/>
-        </w:rPr>
-        <w:t>The 35th IEEE/ACM International Conference on Automated Software Engineering – Tool Track</w:t>
-      </w:r>
-    </w:p>
-    <w:p>
-      <w:pPr>
-        <w:pStyle w:val="ListParagraph"/>
-        <w:numPr>
-          <w:ilvl w:val="0"/>
-          <w:numId w:val="23"/>
-        </w:numPr>
-        <w:rPr>
-          <w:rFonts w:cs="Times New Roman"/>
-        </w:rPr>
-      </w:pPr>
-      <w:r>
-        <w:rPr>
-          <w:rFonts w:cs="Times New Roman"/>
-        </w:rPr>
-        <w:t>IEEE 28th International Conference on Program Comprehension (ICPC 2020) – Technical Track</w:t>
-      </w:r>
-    </w:p>
-    <w:p>
-      <w:pPr>
-        <w:pStyle w:val="ListParagraph"/>
-        <w:numPr>
-          <w:ilvl w:val="0"/>
-          <w:numId w:val="23"/>
-        </w:numPr>
-        <w:rPr>
-          <w:rFonts w:cs="Times New Roman"/>
-        </w:rPr>
-      </w:pPr>
-      <w:r>
-        <w:rPr>
-          <w:rFonts w:cs="Times New Roman"/>
-        </w:rPr>
-        <w:t>IEEE 34th International Conference on Software Maintenance and Evolution (ICSME’19) – Industry</w:t>
-      </w:r>
-      <w:r>
-        <w:rPr>
-          <w:rFonts w:cs="Times New Roman"/>
-        </w:rPr>
-        <w:t xml:space="preserve"> </w:t>
-      </w:r>
-      <w:r>
-        <w:rPr>
-          <w:rFonts w:cs="Times New Roman"/>
-        </w:rPr>
-        <w:t>Track</w:t>
-      </w:r>
-    </w:p>
-    <w:p>
-      <w:pPr>
-        <w:pStyle w:val="ListParagraph"/>
-        <w:numPr>
-          <w:ilvl w:val="0"/>
-          <w:numId w:val="23"/>
-        </w:numPr>
-        <w:rPr>
-          <w:rFonts w:cs="Times New Roman"/>
-        </w:rPr>
-      </w:pPr>
-      <w:r>
-        <w:rPr>
-          <w:rFonts w:cs="Times New Roman"/>
-        </w:rPr>
-        <w:t>IEEE 34th International Conference on Software Maintenance and Evolution (ICSME’19) – Technical Track</w:t>
-      </w:r>
-    </w:p>
-    <w:p>
-      <w:pPr>
-        <w:pStyle w:val="ListParagraph"/>
-        <w:numPr>
-          <w:ilvl w:val="0"/>
-          <w:numId w:val="23"/>
-        </w:numPr>
-        <w:rPr>
-          <w:rFonts w:cs="Times New Roman"/>
-        </w:rPr>
-      </w:pPr>
-      <w:r>
-        <w:rPr>
-          <w:rFonts w:cs="Times New Roman"/>
-        </w:rPr>
-        <w:t>IEEE 27th International Conference on Program Comprehension (ICPC ‘19) – Technical Track</w:t>
-      </w:r>
-    </w:p>
-    <w:p>
-      <w:pPr>
-        <w:pStyle w:val="ListParagraph"/>
-        <w:numPr>
-          <w:ilvl w:val="0"/>
-          <w:numId w:val="23"/>
+          <w:numId w:val="21"/>
         </w:numPr>
         <w:rPr>
           <w:rFonts w:cs="Times New Roman"/>
@@ -7441,486 +8262,6 @@
           <w:rFonts w:cs="Times New Roman"/>
         </w:rPr>
         <w:lastRenderedPageBreak/>
-        <w:t>IEEE 25</w:t>
-      </w:r>
-      <w:r>
-        <w:rPr>
-          <w:rFonts w:cs="Times New Roman"/>
-        </w:rPr>
-        <w:t>th International Conference on Software Analysis, Evolution, and Reengineering (SANER’18) – ERA Track</w:t>
-      </w:r>
-    </w:p>
-    <w:p>
-      <w:pPr>
-        <w:pStyle w:val="Heading2"/>
-        <w:rPr>
-          <w:rFonts w:cs="Times New Roman"/>
-        </w:rPr>
-      </w:pPr>
-      <w:r>
-        <w:rPr>
-          <w:rFonts w:cs="Times New Roman"/>
-        </w:rPr>
-        <w:t>Organizing Committee</w:t>
-      </w:r>
-    </w:p>
-    <w:p>
-      <w:pPr>
-        <w:pStyle w:val="ListParagraph"/>
-        <w:numPr>
-          <w:ilvl w:val="0"/>
-          <w:numId w:val="25"/>
-        </w:numPr>
-        <w:rPr>
-          <w:rFonts w:cs="Times New Roman"/>
-        </w:rPr>
-      </w:pPr>
-      <w:r>
-        <w:rPr>
-          <w:rFonts w:cs="Times New Roman"/>
-        </w:rPr>
-        <w:t xml:space="preserve">IEEE 20th International Working Conference on Source Code Analysis and Manipulation – NIER PC co-chair </w:t>
-      </w:r>
-    </w:p>
-    <w:p>
-      <w:pPr>
-        <w:pStyle w:val="ListParagraph"/>
-        <w:numPr>
-          <w:ilvl w:val="0"/>
-          <w:numId w:val="25"/>
-        </w:numPr>
-        <w:rPr>
-          <w:rFonts w:cs="Times New Roman"/>
-        </w:rPr>
-      </w:pPr>
-      <w:r>
-        <w:rPr>
-          <w:rFonts w:cs="Times New Roman"/>
-        </w:rPr>
-        <w:t>IEEE 34th International Conference on Software Maintenance and Evolution (ICSME’19) – Student Volunteer Chair</w:t>
-      </w:r>
-    </w:p>
-    <w:p>
-      <w:pPr>
-        <w:pStyle w:val="Heading2"/>
-        <w:rPr>
-          <w:rFonts w:cs="Times New Roman"/>
-        </w:rPr>
-      </w:pPr>
-      <w:r>
-        <w:rPr>
-          <w:rFonts w:cs="Times New Roman"/>
-        </w:rPr>
-        <w:t>Journal Reviewer</w:t>
-      </w:r>
-    </w:p>
-    <w:p>
-      <w:pPr>
-        <w:pStyle w:val="ListParagraph"/>
-        <w:numPr>
-          <w:ilvl w:val="0"/>
-          <w:numId w:val="25"/>
-        </w:numPr>
-        <w:rPr>
-          <w:rFonts w:cs="Times New Roman"/>
-        </w:rPr>
-      </w:pPr>
-      <w:r>
-        <w:rPr>
-          <w:rFonts w:cs="Times New Roman"/>
-        </w:rPr>
-        <w:t>IEEE Transactions on Software Engineering – Spring 2020</w:t>
-      </w:r>
-      <w:r>
-        <w:rPr>
-          <w:rFonts w:cs="Times New Roman"/>
-        </w:rPr>
-        <w:t>, Summer 2020, Fall 2020</w:t>
-      </w:r>
-    </w:p>
-    <w:p>
-      <w:pPr>
-        <w:pStyle w:val="ListParagraph"/>
-        <w:numPr>
-          <w:ilvl w:val="0"/>
-          <w:numId w:val="25"/>
-        </w:numPr>
-        <w:rPr>
-          <w:rFonts w:cs="Times New Roman"/>
-        </w:rPr>
-      </w:pPr>
-      <w:r>
-        <w:rPr>
-          <w:rFonts w:cs="Times New Roman"/>
-        </w:rPr>
-        <w:t>Journal of Systems and Software – Spring 2019</w:t>
-      </w:r>
-    </w:p>
-    <w:p>
-      <w:pPr>
-        <w:pStyle w:val="ListParagraph"/>
-        <w:numPr>
-          <w:ilvl w:val="0"/>
-          <w:numId w:val="25"/>
-        </w:numPr>
-        <w:rPr>
-          <w:rFonts w:cs="Times New Roman"/>
-        </w:rPr>
-      </w:pPr>
-      <w:r>
-        <w:rPr>
-          <w:rFonts w:cs="Times New Roman"/>
-        </w:rPr>
-        <w:t>IEEE Transactions on Software Engineering</w:t>
-      </w:r>
-      <w:r>
-        <w:rPr>
-          <w:rFonts w:cs="Times New Roman"/>
-        </w:rPr>
-        <w:t xml:space="preserve"> – Summer 2019</w:t>
-      </w:r>
-    </w:p>
-    <w:p>
-      <w:pPr>
-        <w:pStyle w:val="Heading1"/>
-        <w:rPr>
-          <w:rFonts w:eastAsia="Calibri" w:cs="Times New Roman"/>
-          <w:b w:val="0"/>
-        </w:rPr>
-      </w:pPr>
-      <w:r>
-        <w:rPr>
-          <w:rFonts w:eastAsia="Calibri" w:cs="Times New Roman"/>
-        </w:rPr>
-        <w:t>Professional Activities</w:t>
-      </w:r>
-    </w:p>
-    <w:p>
-      <w:pPr>
-        <w:pStyle w:val="Heading2"/>
-        <w:rPr>
-          <w:rFonts w:eastAsia="Calibri" w:cs="Times New Roman"/>
-          <w:b w:val="0"/>
-        </w:rPr>
-      </w:pPr>
-      <w:r>
-        <w:rPr>
-          <w:rFonts w:eastAsia="Calibri" w:cs="Times New Roman"/>
-        </w:rPr>
-        <w:t>Conferences Attended</w:t>
-      </w:r>
-    </w:p>
-    <w:p>
-      <w:pPr>
-        <w:pStyle w:val="ListParagraph"/>
-        <w:numPr>
-          <w:ilvl w:val="0"/>
-          <w:numId w:val="21"/>
-        </w:numPr>
-        <w:rPr>
-          <w:rFonts w:cs="Times New Roman"/>
-        </w:rPr>
-      </w:pPr>
-      <w:r>
-        <w:rPr>
-          <w:rFonts w:cs="Times New Roman"/>
-        </w:rPr>
-        <w:t>International Conference on Software Maintenance (</w:t>
-      </w:r>
-      <w:r>
-        <w:rPr>
-          <w:rFonts w:cs="Times New Roman"/>
-        </w:rPr>
-        <w:t>ICSM ‘</w:t>
-      </w:r>
-      <w:r>
-        <w:rPr>
-          <w:rFonts w:cs="Times New Roman"/>
-        </w:rPr>
-        <w:t>11)</w:t>
-      </w:r>
-    </w:p>
-    <w:p>
-      <w:pPr>
-        <w:pStyle w:val="ListParagraph"/>
-        <w:numPr>
-          <w:ilvl w:val="0"/>
-          <w:numId w:val="21"/>
-        </w:numPr>
-        <w:rPr>
-          <w:rFonts w:cs="Times New Roman"/>
-        </w:rPr>
-      </w:pPr>
-      <w:r>
-        <w:rPr>
-          <w:rFonts w:cs="Times New Roman"/>
-        </w:rPr>
-        <w:t>Working Conference on Software Visualization (</w:t>
-      </w:r>
-      <w:r>
-        <w:rPr>
-          <w:rFonts w:cs="Times New Roman"/>
-        </w:rPr>
-        <w:t>VISSOFT ‘</w:t>
-      </w:r>
-      <w:r>
-        <w:rPr>
-          <w:rFonts w:cs="Times New Roman"/>
-        </w:rPr>
-        <w:t>11)</w:t>
-      </w:r>
-    </w:p>
-    <w:p>
-      <w:pPr>
-        <w:pStyle w:val="ListParagraph"/>
-        <w:numPr>
-          <w:ilvl w:val="0"/>
-          <w:numId w:val="21"/>
-        </w:numPr>
-        <w:rPr>
-          <w:rFonts w:cs="Times New Roman"/>
-        </w:rPr>
-      </w:pPr>
-      <w:r>
-        <w:rPr>
-          <w:rFonts w:cs="Times New Roman"/>
-        </w:rPr>
-        <w:t>International Conference on Software Maintenance and Evolution (</w:t>
-      </w:r>
-      <w:r>
-        <w:rPr>
-          <w:rFonts w:cs="Times New Roman"/>
-        </w:rPr>
-        <w:t>ICSME ‘</w:t>
-      </w:r>
-      <w:r>
-        <w:rPr>
-          <w:rFonts w:cs="Times New Roman"/>
-        </w:rPr>
-        <w:t>15)</w:t>
-      </w:r>
-    </w:p>
-    <w:p>
-      <w:pPr>
-        <w:pStyle w:val="ListParagraph"/>
-        <w:numPr>
-          <w:ilvl w:val="0"/>
-          <w:numId w:val="21"/>
-        </w:numPr>
-        <w:rPr>
-          <w:rFonts w:cs="Times New Roman"/>
-        </w:rPr>
-      </w:pPr>
-      <w:r>
-        <w:rPr>
-          <w:rFonts w:cs="Times New Roman"/>
-        </w:rPr>
-        <w:t>Mining Unstructured Documents (</w:t>
-      </w:r>
-      <w:r>
-        <w:rPr>
-          <w:rFonts w:cs="Times New Roman"/>
-        </w:rPr>
-        <w:t>MUD ‘</w:t>
-      </w:r>
-      <w:r>
-        <w:rPr>
-          <w:rFonts w:cs="Times New Roman"/>
-        </w:rPr>
-        <w:t>15)</w:t>
-      </w:r>
-    </w:p>
-    <w:p>
-      <w:pPr>
-        <w:pStyle w:val="ListParagraph"/>
-        <w:numPr>
-          <w:ilvl w:val="0"/>
-          <w:numId w:val="21"/>
-        </w:numPr>
-        <w:rPr>
-          <w:rFonts w:cs="Times New Roman"/>
-        </w:rPr>
-      </w:pPr>
-      <w:bookmarkStart w:id="6" w:name="_Hlk535931500"/>
-      <w:r>
-        <w:rPr>
-          <w:rFonts w:cs="Times New Roman"/>
-        </w:rPr>
-        <w:t>International Conference on Software Maintenance and Evolution</w:t>
-      </w:r>
-      <w:bookmarkEnd w:id="6"/>
-      <w:r>
-        <w:rPr>
-          <w:rFonts w:cs="Times New Roman"/>
-        </w:rPr>
-        <w:t xml:space="preserve"> (</w:t>
-      </w:r>
-      <w:r>
-        <w:rPr>
-          <w:rFonts w:cs="Times New Roman"/>
-        </w:rPr>
-        <w:t>ICSME ‘</w:t>
-      </w:r>
-      <w:r>
-        <w:rPr>
-          <w:rFonts w:cs="Times New Roman"/>
-        </w:rPr>
-        <w:t>16)</w:t>
-      </w:r>
-    </w:p>
-    <w:p>
-      <w:pPr>
-        <w:pStyle w:val="ListParagraph"/>
-        <w:numPr>
-          <w:ilvl w:val="0"/>
-          <w:numId w:val="21"/>
-        </w:numPr>
-        <w:rPr>
-          <w:rFonts w:cs="Times New Roman"/>
-        </w:rPr>
-      </w:pPr>
-      <w:r>
-        <w:rPr>
-          <w:rFonts w:cs="Times New Roman"/>
-        </w:rPr>
-        <w:t>International Conference on Software Analysis, Evolution, and Reengineering (</w:t>
-      </w:r>
-      <w:r>
-        <w:rPr>
-          <w:rFonts w:cs="Times New Roman"/>
-        </w:rPr>
-        <w:t>SANER ‘</w:t>
-      </w:r>
-      <w:r>
-        <w:rPr>
-          <w:rFonts w:cs="Times New Roman"/>
-        </w:rPr>
-        <w:t>17)</w:t>
-      </w:r>
-    </w:p>
-    <w:p>
-      <w:pPr>
-        <w:pStyle w:val="ListParagraph"/>
-        <w:numPr>
-          <w:ilvl w:val="0"/>
-          <w:numId w:val="21"/>
-        </w:numPr>
-        <w:rPr>
-          <w:rFonts w:cs="Times New Roman"/>
-        </w:rPr>
-      </w:pPr>
-      <w:r>
-        <w:rPr>
-          <w:rFonts w:cs="Times New Roman"/>
-        </w:rPr>
-        <w:t>SEI Software Engineering Workshop for Educators 2017</w:t>
-      </w:r>
-    </w:p>
-    <w:p>
-      <w:pPr>
-        <w:pStyle w:val="ListParagraph"/>
-        <w:numPr>
-          <w:ilvl w:val="0"/>
-          <w:numId w:val="21"/>
-        </w:numPr>
-        <w:rPr>
-          <w:rFonts w:cs="Times New Roman"/>
-        </w:rPr>
-      </w:pPr>
-      <w:r>
-        <w:rPr>
-          <w:rFonts w:cs="Times New Roman"/>
-        </w:rPr>
-        <w:t>International Conference on Software Maintenance and Evolution (ICSME ‘18)</w:t>
-      </w:r>
-    </w:p>
-    <w:p>
-      <w:pPr>
-        <w:pStyle w:val="ListParagraph"/>
-        <w:numPr>
-          <w:ilvl w:val="0"/>
-          <w:numId w:val="21"/>
-        </w:numPr>
-        <w:rPr>
-          <w:rFonts w:cs="Times New Roman"/>
-        </w:rPr>
-      </w:pPr>
-      <w:r>
-        <w:rPr>
-          <w:rFonts w:cs="Times New Roman"/>
-        </w:rPr>
-        <w:t>International Conference on Software Engineering (ICSE‘18)</w:t>
-      </w:r>
-    </w:p>
-    <w:p>
-      <w:pPr>
-        <w:pStyle w:val="ListParagraph"/>
-        <w:numPr>
-          <w:ilvl w:val="0"/>
-          <w:numId w:val="21"/>
-        </w:numPr>
-        <w:rPr>
-          <w:rFonts w:cs="Times New Roman"/>
-        </w:rPr>
-      </w:pPr>
-      <w:r>
-        <w:rPr>
-          <w:rFonts w:cs="Times New Roman"/>
-        </w:rPr>
-        <w:t>International Workshop on Refactoring (IWOR‘18)</w:t>
-      </w:r>
-    </w:p>
-    <w:p>
-      <w:pPr>
-        <w:pStyle w:val="ListParagraph"/>
-        <w:numPr>
-          <w:ilvl w:val="0"/>
-          <w:numId w:val="21"/>
-        </w:numPr>
-        <w:rPr>
-          <w:rFonts w:cs="Times New Roman"/>
-        </w:rPr>
-      </w:pPr>
-      <w:r>
-        <w:rPr>
-          <w:rFonts w:cs="Times New Roman"/>
-        </w:rPr>
-        <w:t>Association of Internet Researchers (AOIR’19)</w:t>
-      </w:r>
-    </w:p>
-    <w:p>
-      <w:pPr>
-        <w:pStyle w:val="ListParagraph"/>
-        <w:numPr>
-          <w:ilvl w:val="0"/>
-          <w:numId w:val="21"/>
-        </w:numPr>
-        <w:rPr>
-          <w:rFonts w:cs="Times New Roman"/>
-        </w:rPr>
-      </w:pPr>
-      <w:r>
-        <w:rPr>
-          <w:rFonts w:cs="Times New Roman"/>
-        </w:rPr>
-        <w:t>International Conference on Software Engineering (ICSE‘19)</w:t>
-      </w:r>
-    </w:p>
-    <w:p>
-      <w:pPr>
-        <w:pStyle w:val="ListParagraph"/>
-        <w:numPr>
-          <w:ilvl w:val="0"/>
-          <w:numId w:val="21"/>
-        </w:numPr>
-        <w:rPr>
-          <w:rFonts w:cs="Times New Roman"/>
-        </w:rPr>
-      </w:pPr>
-      <w:r>
-        <w:rPr>
-          <w:rFonts w:cs="Times New Roman"/>
-        </w:rPr>
         <w:t>International Conference on Program Comprehension (ICPC‘19)</w:t>
       </w:r>
     </w:p>
@@ -8441,7 +8782,6 @@
         <w:rPr>
           <w:rFonts w:eastAsia="Times New Roman" w:cs="Times New Roman"/>
         </w:rPr>
-        <w:lastRenderedPageBreak/>
         <w:t>IEEE 20</w:t>
       </w:r>
       <w:r>
@@ -8535,7 +8875,7 @@
         </w:rPr>
         <w:t xml:space="preserve">ABB Engineering and Research intern; wrote a wrapper around the </w:t>
       </w:r>
-      <w:hyperlink r:id="rId21" w:history="1">
+      <w:hyperlink r:id="rId22" w:history="1">
         <w:r>
           <w:rPr>
             <w:rStyle w:val="Hyperlink"/>
@@ -8550,7 +8890,7 @@
         </w:rPr>
         <w:t xml:space="preserve"> framework in C#. The project can be found here: </w:t>
       </w:r>
-      <w:hyperlink r:id="rId22" w:history="1">
+      <w:hyperlink r:id="rId23" w:history="1">
         <w:r>
           <w:rPr>
             <w:rStyle w:val="Hyperlink"/>
@@ -8636,7 +8976,7 @@
       <w:bookmarkEnd w:id="1"/>
     </w:p>
     <w:sectPr>
-      <w:headerReference w:type="default" r:id="rId23"/>
+      <w:headerReference w:type="default" r:id="rId24"/>
       <w:type w:val="continuous"/>
       <w:pgSz w:w="12240" w:h="15840"/>
       <w:pgMar w:top="1440" w:right="1440" w:bottom="1440" w:left="1440" w:header="720" w:footer="720" w:gutter="0"/>

</xml_diff>

<commit_message>
A few new publications
</commit_message>
<xml_diff>
--- a/CV.docx
+++ b/CV.docx
@@ -901,7 +901,19 @@
         <w:br/>
       </w:r>
       <w:r>
-        <w:t xml:space="preserve">There is a strong relationship between the natural language (e.g., found in identifiers) and behavior of source code; developers use this relationship to understand the code they read daily. We explore this relationship by studying rename </w:t>
+        <w:t xml:space="preserve">There is a strong relationship between the natural language (e.g., found in identifiers) and behavior of source code; developers use this relationship to understand the code they read daily. </w:t>
+      </w:r>
+      <w:r>
+        <w:t>My lab</w:t>
+      </w:r>
+      <w:r>
+        <w:t xml:space="preserve"> explore</w:t>
+      </w:r>
+      <w:r>
+        <w:t>s</w:t>
+      </w:r>
+      <w:r>
+        <w:t xml:space="preserve"> this relationship by studying rename </w:t>
       </w:r>
       <w:proofErr w:type="spellStart"/>
       <w:r>
@@ -3850,6 +3862,109 @@
           <w:rFonts w:cs="Times New Roman"/>
           <w:szCs w:val="20"/>
         </w:rPr>
+        <w:t xml:space="preserve">Christian Newman, Michael Decker, Reem Alsuhaibani, Anthony Peruma, Mohamed Mkaouer, Satyajit Mohapatra, </w:t>
+      </w:r>
+      <w:proofErr w:type="spellStart"/>
+      <w:r>
+        <w:rPr>
+          <w:rFonts w:cs="Times New Roman"/>
+          <w:szCs w:val="20"/>
+        </w:rPr>
+        <w:t>Tajal</w:t>
+      </w:r>
+      <w:proofErr w:type="spellEnd"/>
+      <w:r>
+        <w:rPr>
+          <w:rFonts w:cs="Times New Roman"/>
+          <w:szCs w:val="20"/>
+        </w:rPr>
+        <w:t xml:space="preserve"> </w:t>
+      </w:r>
+      <w:proofErr w:type="spellStart"/>
+      <w:r>
+        <w:rPr>
+          <w:rFonts w:cs="Times New Roman"/>
+          <w:szCs w:val="20"/>
+        </w:rPr>
+        <w:t>Vishoi</w:t>
+      </w:r>
+      <w:proofErr w:type="spellEnd"/>
+      <w:r>
+        <w:rPr>
+          <w:rFonts w:cs="Times New Roman"/>
+          <w:szCs w:val="20"/>
+        </w:rPr>
+        <w:t xml:space="preserve">, Marcos Zampieri, Timothy Sheldon, Emily Hill. </w:t>
+      </w:r>
+      <w:r>
+        <w:rPr>
+          <w:rFonts w:cs="Times New Roman"/>
+          <w:szCs w:val="20"/>
+        </w:rPr>
+        <w:t>“</w:t>
+      </w:r>
+      <w:r>
+        <w:rPr>
+          <w:rFonts w:cs="Times New Roman"/>
+          <w:b/>
+          <w:bCs/>
+          <w:szCs w:val="20"/>
+        </w:rPr>
+        <w:t>An Ensemble Approach for Annotating Source Code Identifiers with Part-of-speech Tags</w:t>
+      </w:r>
+      <w:r>
+        <w:rPr>
+          <w:rFonts w:cs="Times New Roman"/>
+          <w:szCs w:val="20"/>
+        </w:rPr>
+        <w:t>.</w:t>
+      </w:r>
+      <w:r>
+        <w:rPr>
+          <w:rFonts w:cs="Times New Roman"/>
+          <w:szCs w:val="20"/>
+        </w:rPr>
+        <w:t>”</w:t>
+      </w:r>
+      <w:r>
+        <w:rPr>
+          <w:rFonts w:cs="Times New Roman"/>
+          <w:szCs w:val="20"/>
+        </w:rPr>
+        <w:t xml:space="preserve"> Transactions on Software Engineering</w:t>
+      </w:r>
+      <w:r>
+        <w:rPr>
+          <w:rFonts w:cs="Times New Roman"/>
+          <w:szCs w:val="20"/>
+        </w:rPr>
+        <w:t xml:space="preserve"> (To Appear), Accepted July 2021</w:t>
+      </w:r>
+      <w:r>
+        <w:rPr>
+          <w:rFonts w:cs="Times New Roman"/>
+          <w:szCs w:val="20"/>
+        </w:rPr>
+        <w:t>.</w:t>
+      </w:r>
+    </w:p>
+    <w:p>
+      <w:pPr>
+        <w:pStyle w:val="Bibliography"/>
+        <w:numPr>
+          <w:ilvl w:val="0"/>
+          <w:numId w:val="3"/>
+        </w:numPr>
+        <w:rPr>
+          <w:rFonts w:cs="Times New Roman"/>
+          <w:szCs w:val="20"/>
+        </w:rPr>
+      </w:pPr>
+      <w:r>
+        <w:rPr>
+          <w:rFonts w:cs="Times New Roman"/>
+          <w:szCs w:val="20"/>
+        </w:rPr>
         <w:t xml:space="preserve">Christian D. Newman, Reem S. AlSuhaibani, Michael J. Decker, Anthony Peruma, </w:t>
       </w:r>
       <w:proofErr w:type="spellStart"/>
@@ -3997,10 +4112,6 @@
           <w:ilvl w:val="0"/>
           <w:numId w:val="3"/>
         </w:numPr>
-        <w:rPr>
-          <w:rFonts w:cs="Times New Roman"/>
-          <w:szCs w:val="20"/>
-        </w:rPr>
       </w:pPr>
       <w:r>
         <w:t xml:space="preserve">R. Alsuhaibani, C. Newman, M. Decker, M. Collard and J. </w:t>
@@ -4041,6 +4152,62 @@
         <w:t>: 10.1109/ICSE43902.2021.00061.</w:t>
       </w:r>
     </w:p>
+    <w:p>
+      <w:pPr>
+        <w:pStyle w:val="Bibliography"/>
+        <w:numPr>
+          <w:ilvl w:val="0"/>
+          <w:numId w:val="3"/>
+        </w:numPr>
+        <w:rPr>
+          <w:rFonts w:cs="Times New Roman"/>
+          <w:szCs w:val="20"/>
+        </w:rPr>
+      </w:pPr>
+      <w:r>
+        <w:rPr>
+          <w:rFonts w:cs="Times New Roman"/>
+          <w:szCs w:val="20"/>
+        </w:rPr>
+        <w:t>Anthony Peruma, Mohamed Wiem Mkaouer, Michael J. Decker, Christian D. Newman, “</w:t>
+      </w:r>
+      <w:r>
+        <w:rPr>
+          <w:rFonts w:cs="Times New Roman"/>
+          <w:b/>
+          <w:bCs/>
+          <w:szCs w:val="20"/>
+        </w:rPr>
+        <w:t xml:space="preserve">Contextualizing rename decisions using </w:t>
+      </w:r>
+      <w:proofErr w:type="spellStart"/>
+      <w:r>
+        <w:rPr>
+          <w:rFonts w:cs="Times New Roman"/>
+          <w:b/>
+          <w:bCs/>
+          <w:szCs w:val="20"/>
+        </w:rPr>
+        <w:t>refactorings</w:t>
+      </w:r>
+      <w:proofErr w:type="spellEnd"/>
+      <w:r>
+        <w:rPr>
+          <w:rFonts w:cs="Times New Roman"/>
+          <w:b/>
+          <w:bCs/>
+          <w:szCs w:val="20"/>
+        </w:rPr>
+        <w:t>, commit messages, and data types</w:t>
+      </w:r>
+      <w:r>
+        <w:rPr>
+          <w:rFonts w:cs="Times New Roman"/>
+          <w:szCs w:val="20"/>
+        </w:rPr>
+        <w:t>”, Journal of Systems and Software, Volume 169, 2020, 110704, ISSN 0164-1212, https://doi.org/10.1016/j.jss.2020.110704.</w:t>
+      </w:r>
+    </w:p>
     <w:p/>
     <w:p>
       <w:pPr>
@@ -4075,6 +4242,137 @@
         </w:rPr>
       </w:pPr>
       <w:bookmarkStart w:id="2" w:name="_Ref472608826"/>
+      <w:r>
+        <w:rPr>
+          <w:rFonts w:cs="Times New Roman"/>
+          <w:szCs w:val="20"/>
+        </w:rPr>
+        <w:t xml:space="preserve">Anthony Peruma, Venera Arnaoudova, Christian Newman (2021). </w:t>
+      </w:r>
+      <w:r>
+        <w:rPr>
+          <w:rFonts w:cs="Times New Roman"/>
+          <w:szCs w:val="20"/>
+        </w:rPr>
+        <w:t>“</w:t>
+      </w:r>
+      <w:r>
+        <w:rPr>
+          <w:rFonts w:cs="Times New Roman"/>
+          <w:b/>
+          <w:bCs/>
+          <w:szCs w:val="20"/>
+        </w:rPr>
+        <w:t>IDEAL: An Open-Source Identifier Name Appraisal Tool.</w:t>
+      </w:r>
+      <w:r>
+        <w:rPr>
+          <w:rFonts w:cs="Times New Roman"/>
+          <w:szCs w:val="20"/>
+        </w:rPr>
+        <w:t>”</w:t>
+      </w:r>
+      <w:r>
+        <w:rPr>
+          <w:rFonts w:cs="Times New Roman"/>
+          <w:szCs w:val="20"/>
+        </w:rPr>
+        <w:t xml:space="preserve"> 2021 IEEE International Conference on Software Maintenance and Evolution (ICSME</w:t>
+      </w:r>
+      <w:r>
+        <w:rPr>
+          <w:rFonts w:cs="Times New Roman"/>
+          <w:szCs w:val="20"/>
+        </w:rPr>
+        <w:t>, To Appear</w:t>
+      </w:r>
+      <w:r>
+        <w:rPr>
+          <w:rFonts w:cs="Times New Roman"/>
+          <w:szCs w:val="20"/>
+        </w:rPr>
+        <w:t>).</w:t>
+      </w:r>
+    </w:p>
+    <w:p>
+      <w:pPr>
+        <w:pStyle w:val="Bibliography"/>
+        <w:numPr>
+          <w:ilvl w:val="0"/>
+          <w:numId w:val="26"/>
+        </w:numPr>
+        <w:rPr>
+          <w:rFonts w:cs="Times New Roman"/>
+          <w:szCs w:val="20"/>
+        </w:rPr>
+      </w:pPr>
+      <w:r>
+        <w:rPr>
+          <w:rFonts w:cs="Times New Roman"/>
+          <w:szCs w:val="20"/>
+        </w:rPr>
+        <w:lastRenderedPageBreak/>
+        <w:t xml:space="preserve">Eman Abdullah </w:t>
+      </w:r>
+      <w:proofErr w:type="spellStart"/>
+      <w:r>
+        <w:rPr>
+          <w:rFonts w:cs="Times New Roman"/>
+          <w:szCs w:val="20"/>
+        </w:rPr>
+        <w:t>AlOmar</w:t>
+      </w:r>
+      <w:proofErr w:type="spellEnd"/>
+      <w:r>
+        <w:rPr>
+          <w:rFonts w:cs="Times New Roman"/>
+          <w:szCs w:val="20"/>
+        </w:rPr>
+        <w:t xml:space="preserve">, Mohamed Wiem Mkaouer, Christian Newman, Ali Ouni, </w:t>
+      </w:r>
+      <w:r>
+        <w:rPr>
+          <w:rFonts w:cs="Times New Roman"/>
+          <w:szCs w:val="20"/>
+        </w:rPr>
+        <w:t>“</w:t>
+      </w:r>
+      <w:r>
+        <w:rPr>
+          <w:rFonts w:cs="Times New Roman"/>
+          <w:b/>
+          <w:bCs/>
+          <w:szCs w:val="20"/>
+        </w:rPr>
+        <w:t>On preserving the behavior in software refactoring: A systematic mapping study</w:t>
+      </w:r>
+      <w:r>
+        <w:rPr>
+          <w:rFonts w:cs="Times New Roman"/>
+          <w:szCs w:val="20"/>
+        </w:rPr>
+        <w:t>”</w:t>
+      </w:r>
+      <w:r>
+        <w:rPr>
+          <w:rFonts w:cs="Times New Roman"/>
+          <w:szCs w:val="20"/>
+        </w:rPr>
+        <w:t>, Information and Software Technology, Volume 140, 2021, 106675, ISSN 0950-5849, https://doi.org/10.1016/j.infsof.2021.106675. (https://www.sciencedirect.com/science/article/pii/S0950584921001348)</w:t>
+      </w:r>
+    </w:p>
+    <w:p>
+      <w:pPr>
+        <w:pStyle w:val="Bibliography"/>
+        <w:numPr>
+          <w:ilvl w:val="0"/>
+          <w:numId w:val="26"/>
+        </w:numPr>
+        <w:rPr>
+          <w:rFonts w:cs="Times New Roman"/>
+          <w:szCs w:val="20"/>
+        </w:rPr>
+      </w:pPr>
       <w:proofErr w:type="spellStart"/>
       <w:r>
         <w:rPr>
@@ -4290,7 +4588,6 @@
         </w:rPr>
       </w:pPr>
       <w:r>
-        <w:lastRenderedPageBreak/>
         <w:t xml:space="preserve">R. Alsuhaibani, C. Newman, M. Decker, M. Collard and J. </w:t>
       </w:r>
       <w:proofErr w:type="spellStart"/>
@@ -4519,10 +4816,7 @@
         <w:t>et al.</w:t>
       </w:r>
       <w:r>
-        <w:t xml:space="preserve"> </w:t>
-      </w:r>
-      <w:r>
-        <w:t>“</w:t>
+        <w:t xml:space="preserve"> “</w:t>
       </w:r>
       <w:r>
         <w:rPr>
@@ -4532,13 +4826,7 @@
         <w:t>On the use of textual feature extraction techniques to support the automated detection of refactoring documentation</w:t>
       </w:r>
       <w:r>
-        <w:t>.</w:t>
-      </w:r>
-      <w:r>
-        <w:t>”</w:t>
-      </w:r>
-      <w:r>
-        <w:t xml:space="preserve"> </w:t>
+        <w:t xml:space="preserve">.” </w:t>
       </w:r>
       <w:r>
         <w:rPr>
@@ -5050,6 +5338,7 @@
           <w:rFonts w:cs="Times New Roman"/>
           <w:szCs w:val="20"/>
         </w:rPr>
+        <w:lastRenderedPageBreak/>
         <w:t xml:space="preserve">Eman Abdullah </w:t>
       </w:r>
       <w:proofErr w:type="spellStart"/>
@@ -5364,7 +5653,6 @@
           <w:rFonts w:cs="Times New Roman"/>
           <w:szCs w:val="20"/>
         </w:rPr>
-        <w:lastRenderedPageBreak/>
         <w:t>C. Newman, M. J. Decker, R. AlSuhaibani, D. Kaushik, A. Peruma, and E. Hill, “</w:t>
       </w:r>
       <w:r>
@@ -6365,6 +6653,7 @@
           <w:rFonts w:cs="Times New Roman"/>
           <w:szCs w:val="20"/>
         </w:rPr>
+        <w:lastRenderedPageBreak/>
         <w:t>Decker</w:t>
       </w:r>
       <w:r>
@@ -6930,7 +7219,6 @@
           <w:rFonts w:cs="Times New Roman"/>
           <w:szCs w:val="20"/>
         </w:rPr>
-        <w:lastRenderedPageBreak/>
         <w:t xml:space="preserve">Newman, C.D., </w:t>
       </w:r>
       <w:proofErr w:type="spellStart"/>
@@ -7860,14 +8148,14 @@
                     <w:jc w:val="center"/>
                     <w:rPr>
                       <w:rFonts w:cs="Times New Roman"/>
-                      <w:b/>
+                      <w:bCs/>
                       <w:szCs w:val="20"/>
                     </w:rPr>
                   </w:pPr>
                   <w:r>
                     <w:rPr>
                       <w:rFonts w:cs="Times New Roman"/>
-                      <w:b/>
+                      <w:bCs/>
                       <w:szCs w:val="20"/>
                     </w:rPr>
                     <w:t>Fall 2021</w:t>
@@ -7884,14 +8172,14 @@
                     <w:jc w:val="center"/>
                     <w:rPr>
                       <w:rFonts w:cs="Times New Roman"/>
-                      <w:b/>
+                      <w:bCs/>
                       <w:szCs w:val="20"/>
                     </w:rPr>
                   </w:pPr>
                   <w:r>
                     <w:rPr>
                       <w:rFonts w:cs="Times New Roman"/>
-                      <w:b/>
+                      <w:bCs/>
                       <w:szCs w:val="20"/>
                     </w:rPr>
                     <w:t>RIT</w:t>
@@ -7937,14 +8225,14 @@
                     <w:jc w:val="center"/>
                     <w:rPr>
                       <w:rFonts w:cs="Times New Roman"/>
-                      <w:b/>
+                      <w:bCs/>
                       <w:szCs w:val="20"/>
                     </w:rPr>
                   </w:pPr>
                   <w:r>
                     <w:rPr>
                       <w:rFonts w:cs="Times New Roman"/>
-                      <w:b/>
+                      <w:bCs/>
                       <w:szCs w:val="20"/>
                     </w:rPr>
                     <w:t>Spring 2021</w:t>
@@ -7961,14 +8249,14 @@
                     <w:jc w:val="center"/>
                     <w:rPr>
                       <w:rFonts w:cs="Times New Roman"/>
-                      <w:b/>
+                      <w:bCs/>
                       <w:szCs w:val="20"/>
                     </w:rPr>
                   </w:pPr>
                   <w:r>
                     <w:rPr>
                       <w:rFonts w:cs="Times New Roman"/>
-                      <w:b/>
+                      <w:bCs/>
                       <w:szCs w:val="20"/>
                     </w:rPr>
                     <w:t>RIT</w:t>
@@ -8000,6 +8288,7 @@
                       <w:b/>
                       <w:szCs w:val="20"/>
                     </w:rPr>
+                    <w:lastRenderedPageBreak/>
                     <w:t>Web Engineering</w:t>
                   </w:r>
                 </w:p>
@@ -8698,6 +8987,7 @@
         <w:rPr>
           <w:rFonts w:eastAsia="Calibri" w:cs="Times New Roman"/>
         </w:rPr>
+        <w:lastRenderedPageBreak/>
         <w:t>Graduate Students</w:t>
       </w:r>
     </w:p>
@@ -8744,7 +9034,6 @@
         <w:rPr>
           <w:rFonts w:cs="Times New Roman"/>
         </w:rPr>
-        <w:lastRenderedPageBreak/>
         <w:t>Masters</w:t>
       </w:r>
     </w:p>
@@ -9638,6 +9927,7 @@
         <w:rPr>
           <w:rFonts w:eastAsia="Calibri" w:cs="Times New Roman"/>
         </w:rPr>
+        <w:lastRenderedPageBreak/>
         <w:t>Dissertation Defense Committee Member</w:t>
       </w:r>
     </w:p>
@@ -9895,7 +10185,6 @@
         <w:rPr>
           <w:rFonts w:cs="Times New Roman"/>
         </w:rPr>
-        <w:lastRenderedPageBreak/>
         <w:t>Outstanding</w:t>
       </w:r>
       <w:r>
@@ -10002,19 +10291,7 @@
         </w:rPr>
       </w:pPr>
       <w:r>
-        <w:t>The 1</w:t>
-      </w:r>
-      <w:r>
-        <w:t>3</w:t>
-      </w:r>
-      <w:r>
-        <w:t>th ACM Symposium on Eye Tracking Research and Applications (ETRA 202</w:t>
-      </w:r>
-      <w:r>
-        <w:t>1</w:t>
-      </w:r>
-      <w:r>
-        <w:t>) – Technical Track</w:t>
+        <w:t>The 13th ACM Symposium on Eye Tracking Research and Applications (ETRA 2021) – Technical Track</w:t>
       </w:r>
     </w:p>
     <w:p>
@@ -10032,13 +10309,7 @@
         <w:rPr>
           <w:rFonts w:cs="Times New Roman"/>
         </w:rPr>
-        <w:t xml:space="preserve">IEEE/ACM </w:t>
-      </w:r>
-      <w:r>
-        <w:rPr>
-          <w:rFonts w:cs="Times New Roman"/>
-        </w:rPr>
-        <w:t>36</w:t>
+        <w:t>IEEE/ACM 36</w:t>
       </w:r>
       <w:r>
         <w:rPr>
@@ -10510,6 +10781,7 @@
         <w:rPr>
           <w:rFonts w:cs="Times New Roman"/>
         </w:rPr>
+        <w:lastRenderedPageBreak/>
         <w:t xml:space="preserve">ACM Transactions on Computing Education (TOCE) </w:t>
       </w:r>
     </w:p>
@@ -10711,7 +10983,6 @@
         <w:rPr>
           <w:rFonts w:eastAsia="Calibri" w:cs="Times New Roman"/>
         </w:rPr>
-        <w:lastRenderedPageBreak/>
         <w:t>Professional Activities</w:t>
       </w:r>
     </w:p>
@@ -11650,6 +11921,7 @@
         <w:rPr>
           <w:rFonts w:eastAsia="Times New Roman" w:cs="Times New Roman"/>
         </w:rPr>
+        <w:lastRenderedPageBreak/>
         <w:t>IEEE Transactions on Software Engineering (TSE)</w:t>
       </w:r>
     </w:p>

</xml_diff>

<commit_message>
Add a few bullet points for masters students
</commit_message>
<xml_diff>
--- a/CV.docx
+++ b/CV.docx
@@ -8193,6 +8193,26 @@
           <w:rFonts w:cs="Times New Roman"/>
           <w:szCs w:val="20"/>
         </w:rPr>
+        <w:t>Gavin Burris – February 2022 - TBD</w:t>
+      </w:r>
+    </w:p>
+    <w:p>
+      <w:pPr>
+        <w:pStyle w:val="ListParagraph"/>
+        <w:numPr>
+          <w:ilvl w:val="0"/>
+          <w:numId w:val="23"/>
+        </w:numPr>
+        <w:rPr>
+          <w:rFonts w:cs="Times New Roman"/>
+          <w:szCs w:val="20"/>
+        </w:rPr>
+      </w:pPr>
+      <w:r>
+        <w:rPr>
+          <w:rFonts w:cs="Times New Roman"/>
+          <w:szCs w:val="20"/>
+        </w:rPr>
         <w:t>Stacy Skalicky - August 2021 – May 2022</w:t>
       </w:r>
     </w:p>
@@ -9088,6 +9108,7 @@
         <w:rPr>
           <w:rFonts w:cs="Times New Roman"/>
         </w:rPr>
+        <w:lastRenderedPageBreak/>
         <w:t>Andrew Di Stassi, Rochester Institute of Technology, Graduated 5/2019</w:t>
       </w:r>
     </w:p>
@@ -9106,8 +9127,1021 @@
         <w:rPr>
           <w:rFonts w:cs="Times New Roman"/>
         </w:rPr>
+        <w:t>Sultan Mira, Rochester Institute of Technology, Graduated 8/2019</w:t>
+      </w:r>
+    </w:p>
+    <w:p>
+      <w:pPr>
+        <w:pStyle w:val="ListParagraph"/>
+        <w:numPr>
+          <w:ilvl w:val="0"/>
+          <w:numId w:val="24"/>
+        </w:numPr>
+        <w:rPr>
+          <w:rFonts w:cs="Times New Roman"/>
+        </w:rPr>
+      </w:pPr>
+      <w:r>
+        <w:rPr>
+          <w:rFonts w:cs="Times New Roman"/>
+        </w:rPr>
+        <w:t>Ben Christians, Rochester Institute of Technology, Graduated 5/2020</w:t>
+      </w:r>
+    </w:p>
+    <w:p>
+      <w:pPr>
+        <w:pStyle w:val="ListParagraph"/>
+        <w:numPr>
+          <w:ilvl w:val="0"/>
+          <w:numId w:val="24"/>
+        </w:numPr>
+        <w:rPr>
+          <w:rFonts w:cs="Times New Roman"/>
+        </w:rPr>
+      </w:pPr>
+      <w:r>
+        <w:rPr>
+          <w:rFonts w:cs="Times New Roman"/>
+        </w:rPr>
+        <w:t>Steve Simmons, Rochester Institute of Technology, Graduated 5/2020</w:t>
+      </w:r>
+    </w:p>
+    <w:p>
+      <w:pPr>
+        <w:pStyle w:val="Heading2"/>
+        <w:rPr>
+          <w:rFonts w:eastAsia="Calibri" w:cs="Times New Roman"/>
+        </w:rPr>
+      </w:pPr>
+      <w:r>
+        <w:rPr>
+          <w:rFonts w:eastAsia="Calibri" w:cs="Times New Roman"/>
+        </w:rPr>
+        <w:t>Dissertation Defense Committee Member</w:t>
+      </w:r>
+    </w:p>
+    <w:p>
+      <w:pPr>
+        <w:pStyle w:val="ListParagraph"/>
+        <w:numPr>
+          <w:ilvl w:val="0"/>
+          <w:numId w:val="24"/>
+        </w:numPr>
+        <w:rPr>
+          <w:rFonts w:cs="Times New Roman"/>
+        </w:rPr>
+      </w:pPr>
+      <w:r>
+        <w:rPr>
+          <w:rFonts w:cs="Times New Roman"/>
+        </w:rPr>
+        <w:t>Waleed Zogaan, Rochester Institute of Technology, Graduated 12/2019</w:t>
+      </w:r>
+    </w:p>
+    <w:p>
+      <w:pPr>
+        <w:pStyle w:val="ListParagraph"/>
+        <w:numPr>
+          <w:ilvl w:val="0"/>
+          <w:numId w:val="24"/>
+        </w:numPr>
+        <w:rPr>
+          <w:rFonts w:cs="Times New Roman"/>
+        </w:rPr>
+      </w:pPr>
+      <w:r>
+        <w:rPr>
+          <w:rFonts w:cs="Times New Roman"/>
+        </w:rPr>
+        <w:t>Deema AlShoaibi, Rochester Institute of Technology, TBD</w:t>
+      </w:r>
+    </w:p>
+    <w:p>
+      <w:pPr>
+        <w:pStyle w:val="ListParagraph"/>
+        <w:numPr>
+          <w:ilvl w:val="0"/>
+          <w:numId w:val="24"/>
+        </w:numPr>
+        <w:rPr>
+          <w:rFonts w:cs="Times New Roman"/>
+        </w:rPr>
+      </w:pPr>
+      <w:r>
+        <w:rPr>
+          <w:rFonts w:cs="Times New Roman"/>
+        </w:rPr>
+        <w:t>Eman Abdullah Alomar, Rochester Institute of Technology, TBD</w:t>
+      </w:r>
+    </w:p>
+    <w:p>
+      <w:pPr>
+        <w:pStyle w:val="ListParagraph"/>
+        <w:numPr>
+          <w:ilvl w:val="0"/>
+          <w:numId w:val="24"/>
+        </w:numPr>
+        <w:rPr>
+          <w:rFonts w:cs="Times New Roman"/>
+        </w:rPr>
+      </w:pPr>
+      <w:r>
+        <w:rPr>
+          <w:rFonts w:cs="Times New Roman"/>
+        </w:rPr>
+        <w:t>Danielle Gonzalez</w:t>
+      </w:r>
+      <w:r>
+        <w:rPr>
+          <w:rFonts w:cs="Times New Roman"/>
+        </w:rPr>
+        <w:t>, Rochester Institute of Technology, 7/2021</w:t>
+      </w:r>
+    </w:p>
+    <w:p>
+      <w:pPr>
+        <w:pStyle w:val="ListParagraph"/>
+        <w:numPr>
+          <w:ilvl w:val="0"/>
+          <w:numId w:val="24"/>
+        </w:numPr>
+        <w:rPr>
+          <w:rFonts w:cs="Times New Roman"/>
+        </w:rPr>
+      </w:pPr>
+      <w:r>
+        <w:rPr>
+          <w:rFonts w:cs="Times New Roman"/>
+        </w:rPr>
+        <w:t>Jianwei Wu, University of Delaware, TBD</w:t>
+      </w:r>
+    </w:p>
+    <w:p>
+      <w:pPr>
+        <w:pStyle w:val="Heading1"/>
+        <w:rPr>
+          <w:rFonts w:eastAsia="Calibri" w:cs="Times New Roman"/>
+        </w:rPr>
+      </w:pPr>
+      <w:r>
+        <w:rPr>
+          <w:rFonts w:eastAsia="Calibri" w:cs="Times New Roman"/>
+        </w:rPr>
+        <w:t>Professional Service (internal)</w:t>
+      </w:r>
+    </w:p>
+    <w:p>
+      <w:pPr>
+        <w:pStyle w:val="ListParagraph"/>
+        <w:numPr>
+          <w:ilvl w:val="0"/>
+          <w:numId w:val="23"/>
+        </w:numPr>
+        <w:rPr>
+          <w:rFonts w:cs="Times New Roman"/>
+        </w:rPr>
+      </w:pPr>
+      <w:r>
+        <w:rPr>
+          <w:rFonts w:cs="Times New Roman"/>
+        </w:rPr>
+        <w:t>SE Grad Faculty Coffee Break Organizer</w:t>
+      </w:r>
+      <w:r>
+        <w:rPr>
+          <w:rFonts w:cs="Times New Roman"/>
+        </w:rPr>
+        <w:t xml:space="preserve"> – Fall 2021, Spring 2022</w:t>
+      </w:r>
+    </w:p>
+    <w:p>
+      <w:pPr>
+        <w:pStyle w:val="ListParagraph"/>
+        <w:numPr>
+          <w:ilvl w:val="0"/>
+          <w:numId w:val="23"/>
+        </w:numPr>
+        <w:rPr>
+          <w:rFonts w:cs="Times New Roman"/>
+        </w:rPr>
+      </w:pPr>
+      <w:r>
+        <w:rPr>
+          <w:rFonts w:cs="Times New Roman"/>
+        </w:rPr>
+        <w:t>SE Faculty Performance Evaluation Committee – Spring 2020, Spring 2022</w:t>
+      </w:r>
+    </w:p>
+    <w:p>
+      <w:pPr>
+        <w:pStyle w:val="ListParagraph"/>
+        <w:numPr>
+          <w:ilvl w:val="0"/>
+          <w:numId w:val="23"/>
+        </w:numPr>
+        <w:rPr>
+          <w:rFonts w:cs="Times New Roman"/>
+        </w:rPr>
+      </w:pPr>
+      <w:r>
+        <w:t>ENGAgE Mentor – Fall 2021</w:t>
+      </w:r>
+      <w:r>
+        <w:rPr>
+          <w:rFonts w:cs="Times New Roman"/>
+        </w:rPr>
+        <w:t>, Spring 2022</w:t>
+      </w:r>
+    </w:p>
+    <w:p>
+      <w:pPr>
+        <w:pStyle w:val="ListParagraph"/>
+        <w:numPr>
+          <w:ilvl w:val="0"/>
+          <w:numId w:val="23"/>
+        </w:numPr>
+        <w:rPr>
+          <w:rFonts w:cs="Times New Roman"/>
+        </w:rPr>
+      </w:pPr>
+      <w:r>
+        <w:rPr>
+          <w:rFonts w:cs="Times New Roman"/>
+        </w:rPr>
+        <w:t>GCCIS SEED Fund reviewer – Fall 2021</w:t>
+      </w:r>
+    </w:p>
+    <w:p>
+      <w:pPr>
+        <w:pStyle w:val="ListParagraph"/>
+        <w:numPr>
+          <w:ilvl w:val="0"/>
+          <w:numId w:val="23"/>
+        </w:numPr>
+        <w:rPr>
+          <w:rFonts w:cs="Times New Roman"/>
+        </w:rPr>
+      </w:pPr>
+      <w:r>
+        <w:rPr>
+          <w:rFonts w:cs="Times New Roman"/>
+        </w:rPr>
+        <w:t xml:space="preserve">FEAD committee </w:t>
+      </w:r>
+      <w:r>
+        <w:rPr>
+          <w:rFonts w:cs="Times New Roman"/>
+        </w:rPr>
+        <w:t xml:space="preserve">Lead </w:t>
+      </w:r>
+      <w:r>
+        <w:rPr>
+          <w:rFonts w:cs="Times New Roman"/>
+        </w:rPr>
+        <w:t>– Fall 2021, Spring 2022</w:t>
+      </w:r>
+    </w:p>
+    <w:p>
+      <w:pPr>
+        <w:pStyle w:val="ListParagraph"/>
+        <w:numPr>
+          <w:ilvl w:val="0"/>
+          <w:numId w:val="23"/>
+        </w:numPr>
+        <w:rPr>
+          <w:rFonts w:cs="Times New Roman"/>
+        </w:rPr>
+      </w:pPr>
+      <w:r>
+        <w:rPr>
+          <w:rFonts w:cs="Times New Roman"/>
+        </w:rPr>
+        <w:t>Graduate curriculum Committee – Fall 2021, Spring 2022</w:t>
+      </w:r>
+    </w:p>
+    <w:p>
+      <w:pPr>
+        <w:pStyle w:val="ListParagraph"/>
+        <w:numPr>
+          <w:ilvl w:val="0"/>
+          <w:numId w:val="23"/>
+        </w:numPr>
+        <w:rPr>
+          <w:rFonts w:cs="Times New Roman"/>
+        </w:rPr>
+      </w:pPr>
+      <w:r>
+        <w:rPr>
+          <w:rFonts w:cs="Times New Roman"/>
+        </w:rPr>
+        <w:t>Undergraduate Curriculum Committee – Fall 2020</w:t>
+      </w:r>
+      <w:r>
+        <w:rPr>
+          <w:rFonts w:cs="Times New Roman"/>
+        </w:rPr>
+        <w:t>, Spring 202</w:t>
+      </w:r>
+      <w:r>
+        <w:rPr>
+          <w:rFonts w:cs="Times New Roman"/>
+        </w:rPr>
+        <w:t>1, Fall 2021, Spring 2022</w:t>
+      </w:r>
+    </w:p>
+    <w:p>
+      <w:pPr>
+        <w:pStyle w:val="ListParagraph"/>
+        <w:numPr>
+          <w:ilvl w:val="0"/>
+          <w:numId w:val="23"/>
+        </w:numPr>
+        <w:rPr>
+          <w:rFonts w:cs="Times New Roman"/>
+        </w:rPr>
+      </w:pPr>
+      <w:r>
+        <w:rPr>
+          <w:rFonts w:cs="Times New Roman"/>
+        </w:rPr>
+        <w:t>Outstanding</w:t>
+      </w:r>
+      <w:r>
+        <w:rPr>
+          <w:rFonts w:cs="Times New Roman"/>
+          <w:szCs w:val="20"/>
+        </w:rPr>
+        <w:t xml:space="preserve"> Educator Award Committee – 2019 - 2020</w:t>
+      </w:r>
+    </w:p>
+    <w:p>
+      <w:pPr>
+        <w:pStyle w:val="ListParagraph"/>
+        <w:numPr>
+          <w:ilvl w:val="0"/>
+          <w:numId w:val="23"/>
+        </w:numPr>
+        <w:rPr>
+          <w:rFonts w:cs="Times New Roman"/>
+        </w:rPr>
+      </w:pPr>
+      <w:r>
+        <w:rPr>
+          <w:rFonts w:cs="Times New Roman"/>
+        </w:rPr>
+        <w:t>Tenure-track Search Committee – Fall 2019, Spring 2020</w:t>
+      </w:r>
+    </w:p>
+    <w:p>
+      <w:pPr>
+        <w:pStyle w:val="ListParagraph"/>
+        <w:numPr>
+          <w:ilvl w:val="0"/>
+          <w:numId w:val="23"/>
+        </w:numPr>
+        <w:rPr>
+          <w:rFonts w:cs="Times New Roman"/>
+        </w:rPr>
+      </w:pPr>
+      <w:r>
+        <w:rPr>
+          <w:rFonts w:cs="Times New Roman"/>
+        </w:rPr>
+        <w:t>Software Engineering Guest Speaker Series Committee – 2018-2019, 2019-2020</w:t>
+      </w:r>
+    </w:p>
+    <w:p>
+      <w:pPr>
+        <w:pStyle w:val="ListParagraph"/>
+        <w:numPr>
+          <w:ilvl w:val="0"/>
+          <w:numId w:val="23"/>
+        </w:numPr>
+        <w:rPr>
+          <w:rFonts w:cs="Times New Roman"/>
+        </w:rPr>
+      </w:pPr>
+      <w:r>
+        <w:rPr>
+          <w:rFonts w:cs="Times New Roman"/>
+        </w:rPr>
+        <w:t>Outstanding</w:t>
+      </w:r>
+      <w:r>
+        <w:rPr>
+          <w:rFonts w:cs="Times New Roman"/>
+          <w:szCs w:val="20"/>
+        </w:rPr>
+        <w:t xml:space="preserve"> Educator Award Committee – 2018-2019</w:t>
+      </w:r>
+    </w:p>
+    <w:p>
+      <w:pPr>
+        <w:pStyle w:val="ListParagraph"/>
+        <w:numPr>
+          <w:ilvl w:val="0"/>
+          <w:numId w:val="23"/>
+        </w:numPr>
+        <w:rPr>
+          <w:rFonts w:cs="Times New Roman"/>
+        </w:rPr>
+      </w:pPr>
+      <w:r>
+        <w:rPr>
+          <w:rFonts w:cs="Times New Roman"/>
+        </w:rPr>
+        <w:t>SEI Software Engineering Educators Workshop 2017</w:t>
+      </w:r>
+    </w:p>
+    <w:p>
+      <w:pPr>
+        <w:pStyle w:val="Heading1"/>
+        <w:rPr>
+          <w:rFonts w:eastAsia="Calibri" w:cs="Times New Roman"/>
+        </w:rPr>
+      </w:pPr>
+      <w:r>
+        <w:rPr>
+          <w:rFonts w:eastAsia="Calibri" w:cs="Times New Roman"/>
+        </w:rPr>
+        <w:t>Professional Service (external)</w:t>
+      </w:r>
+    </w:p>
+    <w:p>
+      <w:pPr>
+        <w:pStyle w:val="Heading2"/>
+        <w:rPr>
+          <w:rFonts w:cs="Times New Roman"/>
+        </w:rPr>
+      </w:pPr>
+      <w:r>
+        <w:rPr>
+          <w:rFonts w:cs="Times New Roman"/>
+        </w:rPr>
+        <w:t>Workshop Co-Chair</w:t>
+      </w:r>
+    </w:p>
+    <w:p>
+      <w:pPr>
+        <w:pStyle w:val="ListParagraph"/>
+        <w:numPr>
+          <w:ilvl w:val="0"/>
+          <w:numId w:val="23"/>
+        </w:numPr>
+        <w:rPr>
+          <w:rFonts w:cs="Times New Roman"/>
+        </w:rPr>
+      </w:pPr>
+      <w:r>
+        <w:rPr>
+          <w:rFonts w:cs="Times New Roman"/>
+        </w:rPr>
+        <w:t>Exploring the Shifting Sands: Accounting for Evolution in Analyzing Data from Social Media Platforms 2018</w:t>
+      </w:r>
+      <w:r>
+        <w:rPr>
+          <w:rFonts w:cs="Times New Roman"/>
+        </w:rPr>
+        <w:t>, co-located with AOIR 2018.</w:t>
+      </w:r>
+    </w:p>
+    <w:p>
+      <w:pPr>
+        <w:pStyle w:val="Heading2"/>
+        <w:rPr>
+          <w:rFonts w:cs="Times New Roman"/>
+        </w:rPr>
+      </w:pPr>
+      <w:r>
+        <w:rPr>
+          <w:rFonts w:cs="Times New Roman"/>
+        </w:rPr>
+        <w:t>Program Committee</w:t>
+      </w:r>
+    </w:p>
+    <w:p>
+      <w:pPr>
+        <w:pStyle w:val="ListParagraph"/>
+        <w:numPr>
+          <w:ilvl w:val="0"/>
+          <w:numId w:val="23"/>
+        </w:numPr>
+        <w:rPr>
+          <w:rFonts w:cs="Times New Roman"/>
+        </w:rPr>
+      </w:pPr>
+      <w:r>
+        <w:rPr>
+          <w:rFonts w:cs="Times New Roman"/>
+        </w:rPr>
+        <w:t xml:space="preserve">IEEE </w:t>
+      </w:r>
+      <w:r>
+        <w:rPr>
+          <w:rFonts w:cs="Times New Roman"/>
+        </w:rPr>
+        <w:t>30</w:t>
+      </w:r>
+      <w:r>
+        <w:rPr>
+          <w:rFonts w:cs="Times New Roman"/>
+        </w:rPr>
+        <w:t>th International Conference on Program Comprehension (ICPC 202</w:t>
+      </w:r>
+      <w:r>
+        <w:rPr>
+          <w:rFonts w:cs="Times New Roman"/>
+        </w:rPr>
+        <w:t>2</w:t>
+      </w:r>
+      <w:r>
+        <w:rPr>
+          <w:rFonts w:cs="Times New Roman"/>
+        </w:rPr>
+        <w:t xml:space="preserve">) – </w:t>
+      </w:r>
+      <w:r>
+        <w:rPr>
+          <w:rFonts w:cs="Times New Roman"/>
+        </w:rPr>
+        <w:t>Negative Results Track</w:t>
+      </w:r>
+    </w:p>
+    <w:p>
+      <w:pPr>
+        <w:pStyle w:val="ListParagraph"/>
+        <w:numPr>
+          <w:ilvl w:val="0"/>
+          <w:numId w:val="23"/>
+        </w:numPr>
+        <w:rPr>
+          <w:rFonts w:cs="Times New Roman"/>
+        </w:rPr>
+      </w:pPr>
+      <w:r>
+        <w:rPr>
+          <w:rFonts w:cs="Times New Roman"/>
+        </w:rPr>
+        <w:t xml:space="preserve">IEEE </w:t>
+      </w:r>
+      <w:r>
+        <w:rPr>
+          <w:rFonts w:cs="Times New Roman"/>
+        </w:rPr>
+        <w:t>30</w:t>
+      </w:r>
+      <w:r>
+        <w:rPr>
+          <w:rFonts w:cs="Times New Roman"/>
+        </w:rPr>
+        <w:t>th International Conference on Program Comprehension (ICPC 202</w:t>
+      </w:r>
+      <w:r>
+        <w:rPr>
+          <w:rFonts w:cs="Times New Roman"/>
+        </w:rPr>
+        <w:t>2</w:t>
+      </w:r>
+      <w:r>
+        <w:rPr>
+          <w:rFonts w:cs="Times New Roman"/>
+        </w:rPr>
+        <w:t xml:space="preserve">) – </w:t>
+      </w:r>
+      <w:r>
+        <w:rPr>
+          <w:rFonts w:cs="Times New Roman"/>
+        </w:rPr>
+        <w:t>Research</w:t>
+      </w:r>
+      <w:r>
+        <w:rPr>
+          <w:rFonts w:cs="Times New Roman"/>
+        </w:rPr>
+        <w:t xml:space="preserve"> </w:t>
+      </w:r>
+      <w:r>
+        <w:rPr>
+          <w:rFonts w:cs="Times New Roman"/>
+        </w:rPr>
+        <w:t>Track</w:t>
+      </w:r>
+    </w:p>
+    <w:p>
+      <w:pPr>
+        <w:pStyle w:val="ListParagraph"/>
+        <w:numPr>
+          <w:ilvl w:val="0"/>
+          <w:numId w:val="23"/>
+        </w:numPr>
+        <w:rPr>
+          <w:rFonts w:cs="Times New Roman"/>
+        </w:rPr>
+      </w:pPr>
+      <w:r>
+        <w:rPr>
+          <w:rFonts w:cs="Times New Roman"/>
+        </w:rPr>
+        <w:t xml:space="preserve">IEEE </w:t>
+      </w:r>
+      <w:r>
+        <w:rPr>
+          <w:rFonts w:cs="Times New Roman"/>
+        </w:rPr>
+        <w:t>30</w:t>
+      </w:r>
+      <w:r>
+        <w:rPr>
+          <w:rFonts w:cs="Times New Roman"/>
+        </w:rPr>
+        <w:t>th International Conference on Program Comprehension (ICPC 202</w:t>
+      </w:r>
+      <w:r>
+        <w:rPr>
+          <w:rFonts w:cs="Times New Roman"/>
+        </w:rPr>
+        <w:t>2</w:t>
+      </w:r>
+      <w:r>
+        <w:rPr>
+          <w:rFonts w:cs="Times New Roman"/>
+        </w:rPr>
+        <w:t>) – ERA Track</w:t>
+      </w:r>
+    </w:p>
+    <w:p>
+      <w:pPr>
+        <w:pStyle w:val="ListParagraph"/>
+        <w:numPr>
+          <w:ilvl w:val="0"/>
+          <w:numId w:val="23"/>
+        </w:numPr>
+        <w:rPr>
+          <w:rFonts w:cs="Times New Roman"/>
+        </w:rPr>
+      </w:pPr>
+      <w:r>
+        <w:rPr>
+          <w:rFonts w:cs="Times New Roman"/>
+        </w:rPr>
+        <w:t xml:space="preserve">IEEE/ACM ICSE </w:t>
+      </w:r>
+      <w:r>
+        <w:rPr>
+          <w:rFonts w:cs="Times New Roman"/>
+        </w:rPr>
+        <w:t>SEET - Software Engineering Education and Training</w:t>
+      </w:r>
+      <w:r>
+        <w:rPr>
+          <w:rFonts w:cs="Times New Roman"/>
+        </w:rPr>
+        <w:t xml:space="preserve"> (SEET 2022) – Research Track</w:t>
+      </w:r>
+    </w:p>
+    <w:p>
+      <w:pPr>
+        <w:pStyle w:val="ListParagraph"/>
+        <w:numPr>
+          <w:ilvl w:val="0"/>
+          <w:numId w:val="23"/>
+        </w:numPr>
+        <w:rPr>
+          <w:rFonts w:cs="Times New Roman"/>
+        </w:rPr>
+      </w:pPr>
+      <w:r>
+        <w:rPr>
+          <w:rFonts w:cs="Times New Roman"/>
+        </w:rPr>
+        <w:t>15th Innovations in Software Engineering Conference</w:t>
+      </w:r>
+      <w:r>
+        <w:rPr>
+          <w:rFonts w:cs="Times New Roman"/>
+        </w:rPr>
+        <w:t xml:space="preserve"> (I</w:t>
+      </w:r>
+      <w:r>
+        <w:rPr>
+          <w:rFonts w:cs="Times New Roman"/>
+        </w:rPr>
+        <w:t>SEC 2022</w:t>
+      </w:r>
+      <w:r>
+        <w:rPr>
+          <w:rFonts w:cs="Times New Roman"/>
+        </w:rPr>
+        <w:t>) – Research Track</w:t>
+      </w:r>
+    </w:p>
+    <w:p>
+      <w:pPr>
+        <w:pStyle w:val="ListParagraph"/>
+        <w:numPr>
+          <w:ilvl w:val="0"/>
+          <w:numId w:val="23"/>
+        </w:numPr>
+        <w:rPr>
+          <w:rFonts w:cs="Times New Roman"/>
+        </w:rPr>
+      </w:pPr>
+      <w:r>
+        <w:t>The 13th ACM Symposium on Eye Tracking Research and Applications (ETRA 2021) – Technical Track</w:t>
+      </w:r>
+    </w:p>
+    <w:p>
+      <w:pPr>
+        <w:pStyle w:val="ListParagraph"/>
+        <w:numPr>
+          <w:ilvl w:val="0"/>
+          <w:numId w:val="23"/>
+        </w:numPr>
+        <w:rPr>
+          <w:rFonts w:cs="Times New Roman"/>
+        </w:rPr>
+      </w:pPr>
+      <w:r>
+        <w:rPr>
+          <w:rFonts w:cs="Times New Roman"/>
+        </w:rPr>
+        <w:t>IEEE/ACM 36</w:t>
+      </w:r>
+      <w:r>
+        <w:rPr>
+          <w:rFonts w:cs="Times New Roman"/>
+          <w:vertAlign w:val="superscript"/>
+        </w:rPr>
+        <w:t>th</w:t>
+      </w:r>
+      <w:r>
+        <w:rPr>
+          <w:rFonts w:cs="Times New Roman"/>
+        </w:rPr>
+        <w:t xml:space="preserve"> International Conference on Automated Software Engineering (ASE 2021)</w:t>
+      </w:r>
+      <w:r>
+        <w:rPr>
+          <w:rFonts w:cs="Times New Roman"/>
+        </w:rPr>
+        <w:t xml:space="preserve"> -</w:t>
+      </w:r>
+      <w:r>
+        <w:rPr>
+          <w:rFonts w:cs="Times New Roman"/>
+        </w:rPr>
+        <w:t xml:space="preserve"> Technical Track</w:t>
+      </w:r>
+    </w:p>
+    <w:p>
+      <w:pPr>
+        <w:pStyle w:val="ListParagraph"/>
+        <w:numPr>
+          <w:ilvl w:val="0"/>
+          <w:numId w:val="23"/>
+        </w:numPr>
+        <w:rPr>
+          <w:rFonts w:cs="Times New Roman"/>
+        </w:rPr>
+      </w:pPr>
+      <w:r>
+        <w:rPr>
+          <w:rFonts w:cs="Times New Roman"/>
+        </w:rPr>
+        <w:t>IEEE 2</w:t>
+      </w:r>
+      <w:r>
+        <w:rPr>
+          <w:rFonts w:cs="Times New Roman"/>
+        </w:rPr>
+        <w:t>9</w:t>
+      </w:r>
+      <w:r>
+        <w:rPr>
+          <w:rFonts w:cs="Times New Roman"/>
+        </w:rPr>
+        <w:t>th International Conference on Program Comprehension (ICPC 202</w:t>
+      </w:r>
+      <w:r>
+        <w:rPr>
+          <w:rFonts w:cs="Times New Roman"/>
+        </w:rPr>
+        <w:t>1</w:t>
+      </w:r>
+      <w:r>
+        <w:rPr>
+          <w:rFonts w:cs="Times New Roman"/>
+        </w:rPr>
+        <w:t xml:space="preserve">) – </w:t>
+      </w:r>
+      <w:r>
+        <w:rPr>
+          <w:rFonts w:cs="Times New Roman"/>
+        </w:rPr>
+        <w:t xml:space="preserve">ERA </w:t>
+      </w:r>
+      <w:r>
+        <w:rPr>
+          <w:rFonts w:cs="Times New Roman"/>
+        </w:rPr>
+        <w:t>Track</w:t>
+      </w:r>
+    </w:p>
+    <w:p>
+      <w:pPr>
+        <w:pStyle w:val="ListParagraph"/>
+        <w:numPr>
+          <w:ilvl w:val="0"/>
+          <w:numId w:val="23"/>
+        </w:numPr>
+        <w:rPr>
+          <w:rFonts w:cs="Times New Roman"/>
+        </w:rPr>
+      </w:pPr>
+      <w:r>
+        <w:rPr>
+          <w:rFonts w:cs="Times New Roman"/>
+        </w:rPr>
+        <w:t xml:space="preserve">IEEE </w:t>
+      </w:r>
+      <w:r>
+        <w:rPr>
+          <w:rFonts w:cs="Times New Roman"/>
+        </w:rPr>
+        <w:t>27</w:t>
+      </w:r>
+      <w:r>
+        <w:rPr>
+          <w:rFonts w:cs="Times New Roman"/>
+          <w:vertAlign w:val="superscript"/>
+        </w:rPr>
+        <w:t>th</w:t>
+      </w:r>
+      <w:r>
+        <w:rPr>
+          <w:rFonts w:cs="Times New Roman"/>
+        </w:rPr>
+        <w:t xml:space="preserve"> </w:t>
+      </w:r>
+      <w:r>
+        <w:rPr>
+          <w:rFonts w:cs="Times New Roman"/>
+        </w:rPr>
+        <w:t>International Conference on Software Analysis, Evolution and Reengineering (SANER 2021) – Tool Track</w:t>
+      </w:r>
+    </w:p>
+    <w:p>
+      <w:pPr>
+        <w:pStyle w:val="ListParagraph"/>
+        <w:numPr>
+          <w:ilvl w:val="0"/>
+          <w:numId w:val="23"/>
+        </w:numPr>
+        <w:rPr>
+          <w:rFonts w:cs="Times New Roman"/>
+        </w:rPr>
+      </w:pPr>
+      <w:r>
+        <w:rPr>
+          <w:rFonts w:cs="Times New Roman"/>
+        </w:rPr>
+        <w:t>IEEE 3</w:t>
+      </w:r>
+      <w:r>
+        <w:rPr>
+          <w:rFonts w:cs="Times New Roman"/>
+        </w:rPr>
+        <w:t>6</w:t>
+      </w:r>
+      <w:r>
+        <w:rPr>
+          <w:rFonts w:cs="Times New Roman"/>
+        </w:rPr>
+        <w:t>th International Conference on Software Maintenance and Evolution (ICSME’</w:t>
+      </w:r>
+      <w:r>
+        <w:rPr>
+          <w:rFonts w:cs="Times New Roman"/>
+        </w:rPr>
+        <w:t>21</w:t>
+      </w:r>
+      <w:r>
+        <w:rPr>
+          <w:rFonts w:cs="Times New Roman"/>
+        </w:rPr>
+        <w:t xml:space="preserve">) – </w:t>
+      </w:r>
+      <w:r>
+        <w:rPr>
+          <w:rFonts w:cs="Times New Roman"/>
+        </w:rPr>
+        <w:t>NIER</w:t>
+      </w:r>
+      <w:r>
+        <w:rPr>
+          <w:rFonts w:cs="Times New Roman"/>
+        </w:rPr>
+        <w:t xml:space="preserve"> Track</w:t>
+      </w:r>
+    </w:p>
+    <w:p>
+      <w:pPr>
+        <w:pStyle w:val="ListParagraph"/>
+        <w:numPr>
+          <w:ilvl w:val="0"/>
+          <w:numId w:val="23"/>
+        </w:numPr>
+        <w:rPr>
+          <w:rFonts w:cs="Times New Roman"/>
+        </w:rPr>
+      </w:pPr>
+      <w:r>
+        <w:t>The 12th ACM Symposium on Eye Tracking Research and Applications (ETRA</w:t>
+      </w:r>
+      <w:r>
+        <w:t xml:space="preserve"> </w:t>
+      </w:r>
+      <w:r>
+        <w:t>2020) – Technical Track</w:t>
+      </w:r>
+    </w:p>
+    <w:p>
+      <w:pPr>
+        <w:pStyle w:val="ListParagraph"/>
+        <w:numPr>
+          <w:ilvl w:val="0"/>
+          <w:numId w:val="23"/>
+        </w:numPr>
+        <w:rPr>
+          <w:rFonts w:cs="Times New Roman"/>
+        </w:rPr>
+      </w:pPr>
+      <w:r>
+        <w:rPr>
+          <w:rFonts w:cs="Times New Roman"/>
+        </w:rPr>
+        <w:t>The 35th IEEE/ACM International Conference on Automated Software Engineering</w:t>
+      </w:r>
+      <w:r>
+        <w:rPr>
+          <w:rFonts w:cs="Times New Roman"/>
+        </w:rPr>
+        <w:t xml:space="preserve"> (ASE 2020)</w:t>
+      </w:r>
+      <w:r>
+        <w:rPr>
+          <w:rFonts w:cs="Times New Roman"/>
+        </w:rPr>
+        <w:t xml:space="preserve"> – Tool Track</w:t>
+      </w:r>
+    </w:p>
+    <w:p>
+      <w:pPr>
+        <w:pStyle w:val="ListParagraph"/>
+        <w:numPr>
+          <w:ilvl w:val="0"/>
+          <w:numId w:val="23"/>
+        </w:numPr>
+        <w:rPr>
+          <w:rFonts w:cs="Times New Roman"/>
+        </w:rPr>
+      </w:pPr>
+      <w:r>
+        <w:rPr>
+          <w:rFonts w:cs="Times New Roman"/>
+        </w:rPr>
+        <w:t>IEEE 28th International Conference on Program Comprehension (ICPC 2020) – Technical Track</w:t>
+      </w:r>
+    </w:p>
+    <w:p>
+      <w:pPr>
+        <w:pStyle w:val="ListParagraph"/>
+        <w:numPr>
+          <w:ilvl w:val="0"/>
+          <w:numId w:val="23"/>
+        </w:numPr>
+        <w:rPr>
+          <w:rFonts w:cs="Times New Roman"/>
+        </w:rPr>
+      </w:pPr>
+      <w:r>
+        <w:rPr>
+          <w:rFonts w:cs="Times New Roman"/>
+        </w:rPr>
         <w:lastRenderedPageBreak/>
-        <w:t>Sultan Mira, Rochester Institute of Technology, Graduated 8/2019</w:t>
+        <w:t>IEEE 34th International Conference on Software Maintenance and Evolution (ICSME’19) – Industry</w:t>
+      </w:r>
+      <w:r>
+        <w:rPr>
+          <w:rFonts w:cs="Times New Roman"/>
+        </w:rPr>
+        <w:t xml:space="preserve"> </w:t>
+      </w:r>
+      <w:r>
+        <w:rPr>
+          <w:rFonts w:cs="Times New Roman"/>
+        </w:rPr>
+        <w:t>Track</w:t>
       </w:r>
     </w:p>
     <w:p>
@@ -9115,166 +10149,6 @@
         <w:pStyle w:val="ListParagraph"/>
         <w:numPr>
           <w:ilvl w:val="0"/>
-          <w:numId w:val="24"/>
-        </w:numPr>
-        <w:rPr>
-          <w:rFonts w:cs="Times New Roman"/>
-        </w:rPr>
-      </w:pPr>
-      <w:r>
-        <w:rPr>
-          <w:rFonts w:cs="Times New Roman"/>
-        </w:rPr>
-        <w:t>Ben Christians, Rochester Institute of Technology, Graduated 5/2020</w:t>
-      </w:r>
-    </w:p>
-    <w:p>
-      <w:pPr>
-        <w:pStyle w:val="ListParagraph"/>
-        <w:numPr>
-          <w:ilvl w:val="0"/>
-          <w:numId w:val="24"/>
-        </w:numPr>
-        <w:rPr>
-          <w:rFonts w:cs="Times New Roman"/>
-        </w:rPr>
-      </w:pPr>
-      <w:r>
-        <w:rPr>
-          <w:rFonts w:cs="Times New Roman"/>
-        </w:rPr>
-        <w:t>Steve Simmons, Rochester Institute of Technology, Graduated 5/2020</w:t>
-      </w:r>
-    </w:p>
-    <w:p>
-      <w:pPr>
-        <w:pStyle w:val="Heading2"/>
-        <w:rPr>
-          <w:rFonts w:eastAsia="Calibri" w:cs="Times New Roman"/>
-        </w:rPr>
-      </w:pPr>
-      <w:r>
-        <w:rPr>
-          <w:rFonts w:eastAsia="Calibri" w:cs="Times New Roman"/>
-        </w:rPr>
-        <w:t>Dissertation Defense Committee Member</w:t>
-      </w:r>
-    </w:p>
-    <w:p>
-      <w:pPr>
-        <w:pStyle w:val="ListParagraph"/>
-        <w:numPr>
-          <w:ilvl w:val="0"/>
-          <w:numId w:val="24"/>
-        </w:numPr>
-        <w:rPr>
-          <w:rFonts w:cs="Times New Roman"/>
-        </w:rPr>
-      </w:pPr>
-      <w:r>
-        <w:rPr>
-          <w:rFonts w:cs="Times New Roman"/>
-        </w:rPr>
-        <w:t>Waleed Zogaan, Rochester Institute of Technology, Graduated 12/2019</w:t>
-      </w:r>
-    </w:p>
-    <w:p>
-      <w:pPr>
-        <w:pStyle w:val="ListParagraph"/>
-        <w:numPr>
-          <w:ilvl w:val="0"/>
-          <w:numId w:val="24"/>
-        </w:numPr>
-        <w:rPr>
-          <w:rFonts w:cs="Times New Roman"/>
-        </w:rPr>
-      </w:pPr>
-      <w:r>
-        <w:rPr>
-          <w:rFonts w:cs="Times New Roman"/>
-        </w:rPr>
-        <w:t>Deema AlShoaibi, Rochester Institute of Technology, TBD</w:t>
-      </w:r>
-    </w:p>
-    <w:p>
-      <w:pPr>
-        <w:pStyle w:val="ListParagraph"/>
-        <w:numPr>
-          <w:ilvl w:val="0"/>
-          <w:numId w:val="24"/>
-        </w:numPr>
-        <w:rPr>
-          <w:rFonts w:cs="Times New Roman"/>
-        </w:rPr>
-      </w:pPr>
-      <w:r>
-        <w:rPr>
-          <w:rFonts w:cs="Times New Roman"/>
-        </w:rPr>
-        <w:t>Eman Abdullah Alomar, Rochester Institute of Technology, TBD</w:t>
-      </w:r>
-    </w:p>
-    <w:p>
-      <w:pPr>
-        <w:pStyle w:val="ListParagraph"/>
-        <w:numPr>
-          <w:ilvl w:val="0"/>
-          <w:numId w:val="24"/>
-        </w:numPr>
-        <w:rPr>
-          <w:rFonts w:cs="Times New Roman"/>
-        </w:rPr>
-      </w:pPr>
-      <w:r>
-        <w:rPr>
-          <w:rFonts w:cs="Times New Roman"/>
-        </w:rPr>
-        <w:t>Danielle Gonzalez</w:t>
-      </w:r>
-      <w:r>
-        <w:rPr>
-          <w:rFonts w:cs="Times New Roman"/>
-        </w:rPr>
-        <w:t>, Rochester Institute of Technology, 7/2021</w:t>
-      </w:r>
-    </w:p>
-    <w:p>
-      <w:pPr>
-        <w:pStyle w:val="ListParagraph"/>
-        <w:numPr>
-          <w:ilvl w:val="0"/>
-          <w:numId w:val="24"/>
-        </w:numPr>
-        <w:rPr>
-          <w:rFonts w:cs="Times New Roman"/>
-        </w:rPr>
-      </w:pPr>
-      <w:r>
-        <w:rPr>
-          <w:rFonts w:cs="Times New Roman"/>
-        </w:rPr>
-        <w:t>Jianwei Wu, University of Delaware, TBD</w:t>
-      </w:r>
-    </w:p>
-    <w:p>
-      <w:pPr>
-        <w:pStyle w:val="Heading1"/>
-        <w:rPr>
-          <w:rFonts w:eastAsia="Calibri" w:cs="Times New Roman"/>
-        </w:rPr>
-      </w:pPr>
-      <w:r>
-        <w:rPr>
-          <w:rFonts w:eastAsia="Calibri" w:cs="Times New Roman"/>
-        </w:rPr>
-        <w:t>Professional Service (internal)</w:t>
-      </w:r>
-    </w:p>
-    <w:p>
-      <w:pPr>
-        <w:pStyle w:val="ListParagraph"/>
-        <w:numPr>
-          <w:ilvl w:val="0"/>
           <w:numId w:val="23"/>
         </w:numPr>
         <w:rPr>
@@ -9285,842 +10159,6 @@
         <w:rPr>
           <w:rFonts w:cs="Times New Roman"/>
         </w:rPr>
-        <w:t>SE Grad Faculty Coffee Break Organizer</w:t>
-      </w:r>
-    </w:p>
-    <w:p>
-      <w:pPr>
-        <w:pStyle w:val="ListParagraph"/>
-        <w:numPr>
-          <w:ilvl w:val="0"/>
-          <w:numId w:val="23"/>
-        </w:numPr>
-        <w:rPr>
-          <w:rFonts w:cs="Times New Roman"/>
-        </w:rPr>
-      </w:pPr>
-      <w:r>
-        <w:rPr>
-          <w:rFonts w:cs="Times New Roman"/>
-        </w:rPr>
-        <w:t>SE Faculty Performance Evaluation Committee – Spring 2020, Spring 2022</w:t>
-      </w:r>
-    </w:p>
-    <w:p>
-      <w:pPr>
-        <w:pStyle w:val="ListParagraph"/>
-        <w:numPr>
-          <w:ilvl w:val="0"/>
-          <w:numId w:val="23"/>
-        </w:numPr>
-        <w:rPr>
-          <w:rFonts w:cs="Times New Roman"/>
-        </w:rPr>
-      </w:pPr>
-      <w:r>
-        <w:t>ENGAgE Mentor – Fall 2021</w:t>
-      </w:r>
-      <w:r>
-        <w:rPr>
-          <w:rFonts w:cs="Times New Roman"/>
-        </w:rPr>
-        <w:t xml:space="preserve"> </w:t>
-      </w:r>
-    </w:p>
-    <w:p>
-      <w:pPr>
-        <w:pStyle w:val="ListParagraph"/>
-        <w:numPr>
-          <w:ilvl w:val="0"/>
-          <w:numId w:val="23"/>
-        </w:numPr>
-        <w:rPr>
-          <w:rFonts w:cs="Times New Roman"/>
-        </w:rPr>
-      </w:pPr>
-      <w:r>
-        <w:rPr>
-          <w:rFonts w:cs="Times New Roman"/>
-        </w:rPr>
-        <w:t>GCCIS SEED Fund reviewer – Fall 2021</w:t>
-      </w:r>
-    </w:p>
-    <w:p>
-      <w:pPr>
-        <w:pStyle w:val="ListParagraph"/>
-        <w:numPr>
-          <w:ilvl w:val="0"/>
-          <w:numId w:val="23"/>
-        </w:numPr>
-        <w:rPr>
-          <w:rFonts w:cs="Times New Roman"/>
-        </w:rPr>
-      </w:pPr>
-      <w:r>
-        <w:rPr>
-          <w:rFonts w:cs="Times New Roman"/>
-        </w:rPr>
-        <w:t>FEAD committee – Fall 2021, Spring 2022</w:t>
-      </w:r>
-    </w:p>
-    <w:p>
-      <w:pPr>
-        <w:pStyle w:val="ListParagraph"/>
-        <w:numPr>
-          <w:ilvl w:val="0"/>
-          <w:numId w:val="23"/>
-        </w:numPr>
-        <w:rPr>
-          <w:rFonts w:cs="Times New Roman"/>
-        </w:rPr>
-      </w:pPr>
-      <w:r>
-        <w:rPr>
-          <w:rFonts w:cs="Times New Roman"/>
-        </w:rPr>
-        <w:t>Graduate curriculum Committee – Fall 2021, Spring 2022</w:t>
-      </w:r>
-    </w:p>
-    <w:p>
-      <w:pPr>
-        <w:pStyle w:val="ListParagraph"/>
-        <w:numPr>
-          <w:ilvl w:val="0"/>
-          <w:numId w:val="23"/>
-        </w:numPr>
-        <w:rPr>
-          <w:rFonts w:cs="Times New Roman"/>
-        </w:rPr>
-      </w:pPr>
-      <w:r>
-        <w:rPr>
-          <w:rFonts w:cs="Times New Roman"/>
-        </w:rPr>
-        <w:t>Undergraduate Curriculum Committee – Fall 2020</w:t>
-      </w:r>
-      <w:r>
-        <w:rPr>
-          <w:rFonts w:cs="Times New Roman"/>
-        </w:rPr>
-        <w:t>, Spring 202</w:t>
-      </w:r>
-      <w:r>
-        <w:rPr>
-          <w:rFonts w:cs="Times New Roman"/>
-        </w:rPr>
-        <w:t>1, Fall 2021, Spring 2022</w:t>
-      </w:r>
-    </w:p>
-    <w:p>
-      <w:pPr>
-        <w:pStyle w:val="ListParagraph"/>
-        <w:numPr>
-          <w:ilvl w:val="0"/>
-          <w:numId w:val="23"/>
-        </w:numPr>
-        <w:rPr>
-          <w:rFonts w:cs="Times New Roman"/>
-        </w:rPr>
-      </w:pPr>
-      <w:r>
-        <w:rPr>
-          <w:rFonts w:cs="Times New Roman"/>
-        </w:rPr>
-        <w:t>Outstanding</w:t>
-      </w:r>
-      <w:r>
-        <w:rPr>
-          <w:rFonts w:cs="Times New Roman"/>
-          <w:szCs w:val="20"/>
-        </w:rPr>
-        <w:t xml:space="preserve"> Educator Award Committee – 2019 - 2020</w:t>
-      </w:r>
-    </w:p>
-    <w:p>
-      <w:pPr>
-        <w:pStyle w:val="ListParagraph"/>
-        <w:numPr>
-          <w:ilvl w:val="0"/>
-          <w:numId w:val="23"/>
-        </w:numPr>
-        <w:rPr>
-          <w:rFonts w:cs="Times New Roman"/>
-        </w:rPr>
-      </w:pPr>
-      <w:r>
-        <w:rPr>
-          <w:rFonts w:cs="Times New Roman"/>
-        </w:rPr>
-        <w:t>Tenure-track Search Committee – Fall 2019, Spring 2020</w:t>
-      </w:r>
-    </w:p>
-    <w:p>
-      <w:pPr>
-        <w:pStyle w:val="ListParagraph"/>
-        <w:numPr>
-          <w:ilvl w:val="0"/>
-          <w:numId w:val="23"/>
-        </w:numPr>
-        <w:rPr>
-          <w:rFonts w:cs="Times New Roman"/>
-        </w:rPr>
-      </w:pPr>
-      <w:r>
-        <w:rPr>
-          <w:rFonts w:cs="Times New Roman"/>
-        </w:rPr>
-        <w:t>Software Engineering Guest Speaker Series Committee – 2018-2019, 2019-2020</w:t>
-      </w:r>
-    </w:p>
-    <w:p>
-      <w:pPr>
-        <w:pStyle w:val="ListParagraph"/>
-        <w:numPr>
-          <w:ilvl w:val="0"/>
-          <w:numId w:val="23"/>
-        </w:numPr>
-        <w:rPr>
-          <w:rFonts w:cs="Times New Roman"/>
-        </w:rPr>
-      </w:pPr>
-      <w:r>
-        <w:rPr>
-          <w:rFonts w:cs="Times New Roman"/>
-        </w:rPr>
-        <w:t>Outstanding</w:t>
-      </w:r>
-      <w:r>
-        <w:rPr>
-          <w:rFonts w:cs="Times New Roman"/>
-          <w:szCs w:val="20"/>
-        </w:rPr>
-        <w:t xml:space="preserve"> Educator Award Committee – 2018-2019</w:t>
-      </w:r>
-    </w:p>
-    <w:p>
-      <w:pPr>
-        <w:pStyle w:val="ListParagraph"/>
-        <w:numPr>
-          <w:ilvl w:val="0"/>
-          <w:numId w:val="23"/>
-        </w:numPr>
-        <w:rPr>
-          <w:rFonts w:cs="Times New Roman"/>
-        </w:rPr>
-      </w:pPr>
-      <w:r>
-        <w:rPr>
-          <w:rFonts w:cs="Times New Roman"/>
-        </w:rPr>
-        <w:t>SEI Software Engineering Educators Workshop 2017</w:t>
-      </w:r>
-    </w:p>
-    <w:p>
-      <w:pPr>
-        <w:pStyle w:val="Heading1"/>
-        <w:rPr>
-          <w:rFonts w:eastAsia="Calibri" w:cs="Times New Roman"/>
-        </w:rPr>
-      </w:pPr>
-      <w:r>
-        <w:rPr>
-          <w:rFonts w:eastAsia="Calibri" w:cs="Times New Roman"/>
-        </w:rPr>
-        <w:t>Professional Service (external)</w:t>
-      </w:r>
-    </w:p>
-    <w:p>
-      <w:pPr>
-        <w:pStyle w:val="Heading2"/>
-        <w:rPr>
-          <w:rFonts w:cs="Times New Roman"/>
-        </w:rPr>
-      </w:pPr>
-      <w:r>
-        <w:rPr>
-          <w:rFonts w:cs="Times New Roman"/>
-        </w:rPr>
-        <w:t>Workshop Co-Chair</w:t>
-      </w:r>
-    </w:p>
-    <w:p>
-      <w:pPr>
-        <w:pStyle w:val="ListParagraph"/>
-        <w:numPr>
-          <w:ilvl w:val="0"/>
-          <w:numId w:val="23"/>
-        </w:numPr>
-        <w:rPr>
-          <w:rFonts w:cs="Times New Roman"/>
-        </w:rPr>
-      </w:pPr>
-      <w:r>
-        <w:rPr>
-          <w:rFonts w:cs="Times New Roman"/>
-        </w:rPr>
-        <w:t>Exploring the Shifting Sands: Accounting for Evolution in Analyzing Data from Social Media Platforms 2018</w:t>
-      </w:r>
-      <w:r>
-        <w:rPr>
-          <w:rFonts w:cs="Times New Roman"/>
-        </w:rPr>
-        <w:t>, co-located with AOIR 2018.</w:t>
-      </w:r>
-    </w:p>
-    <w:p>
-      <w:pPr>
-        <w:pStyle w:val="Heading2"/>
-        <w:rPr>
-          <w:rFonts w:cs="Times New Roman"/>
-        </w:rPr>
-      </w:pPr>
-      <w:r>
-        <w:rPr>
-          <w:rFonts w:cs="Times New Roman"/>
-        </w:rPr>
-        <w:t>Program Committee</w:t>
-      </w:r>
-    </w:p>
-    <w:p>
-      <w:pPr>
-        <w:pStyle w:val="ListParagraph"/>
-        <w:numPr>
-          <w:ilvl w:val="0"/>
-          <w:numId w:val="23"/>
-        </w:numPr>
-        <w:rPr>
-          <w:rFonts w:cs="Times New Roman"/>
-        </w:rPr>
-      </w:pPr>
-      <w:r>
-        <w:rPr>
-          <w:rFonts w:cs="Times New Roman"/>
-        </w:rPr>
-        <w:t xml:space="preserve">IEEE </w:t>
-      </w:r>
-      <w:r>
-        <w:rPr>
-          <w:rFonts w:cs="Times New Roman"/>
-        </w:rPr>
-        <w:t>30</w:t>
-      </w:r>
-      <w:r>
-        <w:rPr>
-          <w:rFonts w:cs="Times New Roman"/>
-        </w:rPr>
-        <w:t>th International Conference on Program Comprehension (ICPC 202</w:t>
-      </w:r>
-      <w:r>
-        <w:rPr>
-          <w:rFonts w:cs="Times New Roman"/>
-        </w:rPr>
-        <w:t>2</w:t>
-      </w:r>
-      <w:r>
-        <w:rPr>
-          <w:rFonts w:cs="Times New Roman"/>
-        </w:rPr>
-        <w:t xml:space="preserve">) – </w:t>
-      </w:r>
-      <w:r>
-        <w:rPr>
-          <w:rFonts w:cs="Times New Roman"/>
-        </w:rPr>
-        <w:t>Negative Results Track</w:t>
-      </w:r>
-    </w:p>
-    <w:p>
-      <w:pPr>
-        <w:pStyle w:val="ListParagraph"/>
-        <w:numPr>
-          <w:ilvl w:val="0"/>
-          <w:numId w:val="23"/>
-        </w:numPr>
-        <w:rPr>
-          <w:rFonts w:cs="Times New Roman"/>
-        </w:rPr>
-      </w:pPr>
-      <w:r>
-        <w:rPr>
-          <w:rFonts w:cs="Times New Roman"/>
-        </w:rPr>
-        <w:t xml:space="preserve">IEEE </w:t>
-      </w:r>
-      <w:r>
-        <w:rPr>
-          <w:rFonts w:cs="Times New Roman"/>
-        </w:rPr>
-        <w:t>30</w:t>
-      </w:r>
-      <w:r>
-        <w:rPr>
-          <w:rFonts w:cs="Times New Roman"/>
-        </w:rPr>
-        <w:t>th International Conference on Program Comprehension (ICPC 202</w:t>
-      </w:r>
-      <w:r>
-        <w:rPr>
-          <w:rFonts w:cs="Times New Roman"/>
-        </w:rPr>
-        <w:t>2</w:t>
-      </w:r>
-      <w:r>
-        <w:rPr>
-          <w:rFonts w:cs="Times New Roman"/>
-        </w:rPr>
-        <w:t xml:space="preserve">) – </w:t>
-      </w:r>
-      <w:r>
-        <w:rPr>
-          <w:rFonts w:cs="Times New Roman"/>
-        </w:rPr>
-        <w:t>Research</w:t>
-      </w:r>
-      <w:r>
-        <w:rPr>
-          <w:rFonts w:cs="Times New Roman"/>
-        </w:rPr>
-        <w:t xml:space="preserve"> </w:t>
-      </w:r>
-      <w:r>
-        <w:rPr>
-          <w:rFonts w:cs="Times New Roman"/>
-        </w:rPr>
-        <w:t>Track</w:t>
-      </w:r>
-    </w:p>
-    <w:p>
-      <w:pPr>
-        <w:pStyle w:val="ListParagraph"/>
-        <w:numPr>
-          <w:ilvl w:val="0"/>
-          <w:numId w:val="23"/>
-        </w:numPr>
-        <w:rPr>
-          <w:rFonts w:cs="Times New Roman"/>
-        </w:rPr>
-      </w:pPr>
-      <w:r>
-        <w:rPr>
-          <w:rFonts w:cs="Times New Roman"/>
-        </w:rPr>
-        <w:t xml:space="preserve">IEEE </w:t>
-      </w:r>
-      <w:r>
-        <w:rPr>
-          <w:rFonts w:cs="Times New Roman"/>
-        </w:rPr>
-        <w:t>30</w:t>
-      </w:r>
-      <w:r>
-        <w:rPr>
-          <w:rFonts w:cs="Times New Roman"/>
-        </w:rPr>
-        <w:t>th International Conference on Program Comprehension (ICPC 202</w:t>
-      </w:r>
-      <w:r>
-        <w:rPr>
-          <w:rFonts w:cs="Times New Roman"/>
-        </w:rPr>
-        <w:t>2</w:t>
-      </w:r>
-      <w:r>
-        <w:rPr>
-          <w:rFonts w:cs="Times New Roman"/>
-        </w:rPr>
-        <w:t>) – ERA Track</w:t>
-      </w:r>
-    </w:p>
-    <w:p>
-      <w:pPr>
-        <w:pStyle w:val="ListParagraph"/>
-        <w:numPr>
-          <w:ilvl w:val="0"/>
-          <w:numId w:val="23"/>
-        </w:numPr>
-        <w:rPr>
-          <w:rFonts w:cs="Times New Roman"/>
-        </w:rPr>
-      </w:pPr>
-      <w:r>
-        <w:rPr>
-          <w:rFonts w:cs="Times New Roman"/>
-        </w:rPr>
-        <w:t xml:space="preserve">IEEE/ACM ICSE </w:t>
-      </w:r>
-      <w:r>
-        <w:rPr>
-          <w:rFonts w:cs="Times New Roman"/>
-        </w:rPr>
-        <w:t>SEET - Software Engineering Education and Training</w:t>
-      </w:r>
-      <w:r>
-        <w:rPr>
-          <w:rFonts w:cs="Times New Roman"/>
-        </w:rPr>
-        <w:t xml:space="preserve"> (SEET 2022) – Research Track</w:t>
-      </w:r>
-    </w:p>
-    <w:p>
-      <w:pPr>
-        <w:pStyle w:val="ListParagraph"/>
-        <w:numPr>
-          <w:ilvl w:val="0"/>
-          <w:numId w:val="23"/>
-        </w:numPr>
-        <w:rPr>
-          <w:rFonts w:cs="Times New Roman"/>
-        </w:rPr>
-      </w:pPr>
-      <w:r>
-        <w:rPr>
-          <w:rFonts w:cs="Times New Roman"/>
-        </w:rPr>
-        <w:t>15th Innovations in Software Engineering Conference</w:t>
-      </w:r>
-      <w:r>
-        <w:rPr>
-          <w:rFonts w:cs="Times New Roman"/>
-        </w:rPr>
-        <w:t xml:space="preserve"> (I</w:t>
-      </w:r>
-      <w:r>
-        <w:rPr>
-          <w:rFonts w:cs="Times New Roman"/>
-        </w:rPr>
-        <w:t>SEC 2022</w:t>
-      </w:r>
-      <w:r>
-        <w:rPr>
-          <w:rFonts w:cs="Times New Roman"/>
-        </w:rPr>
-        <w:t>) – Research Track</w:t>
-      </w:r>
-    </w:p>
-    <w:p>
-      <w:pPr>
-        <w:pStyle w:val="ListParagraph"/>
-        <w:numPr>
-          <w:ilvl w:val="0"/>
-          <w:numId w:val="23"/>
-        </w:numPr>
-        <w:rPr>
-          <w:rFonts w:cs="Times New Roman"/>
-        </w:rPr>
-      </w:pPr>
-      <w:r>
-        <w:t>The 13th ACM Symposium on Eye Tracking Research and Applications (ETRA 2021) – Technical Track</w:t>
-      </w:r>
-    </w:p>
-    <w:p>
-      <w:pPr>
-        <w:pStyle w:val="ListParagraph"/>
-        <w:numPr>
-          <w:ilvl w:val="0"/>
-          <w:numId w:val="23"/>
-        </w:numPr>
-        <w:rPr>
-          <w:rFonts w:cs="Times New Roman"/>
-        </w:rPr>
-      </w:pPr>
-      <w:r>
-        <w:rPr>
-          <w:rFonts w:cs="Times New Roman"/>
-        </w:rPr>
-        <w:t>IEEE/ACM 36</w:t>
-      </w:r>
-      <w:r>
-        <w:rPr>
-          <w:rFonts w:cs="Times New Roman"/>
-          <w:vertAlign w:val="superscript"/>
-        </w:rPr>
-        <w:t>th</w:t>
-      </w:r>
-      <w:r>
-        <w:rPr>
-          <w:rFonts w:cs="Times New Roman"/>
-        </w:rPr>
-        <w:t xml:space="preserve"> International Conference on Automated Software Engineering (ASE 2021)</w:t>
-      </w:r>
-      <w:r>
-        <w:rPr>
-          <w:rFonts w:cs="Times New Roman"/>
-        </w:rPr>
-        <w:t xml:space="preserve"> -</w:t>
-      </w:r>
-      <w:r>
-        <w:rPr>
-          <w:rFonts w:cs="Times New Roman"/>
-        </w:rPr>
-        <w:t xml:space="preserve"> Technical Track</w:t>
-      </w:r>
-    </w:p>
-    <w:p>
-      <w:pPr>
-        <w:pStyle w:val="ListParagraph"/>
-        <w:numPr>
-          <w:ilvl w:val="0"/>
-          <w:numId w:val="23"/>
-        </w:numPr>
-        <w:rPr>
-          <w:rFonts w:cs="Times New Roman"/>
-        </w:rPr>
-      </w:pPr>
-      <w:r>
-        <w:rPr>
-          <w:rFonts w:cs="Times New Roman"/>
-        </w:rPr>
-        <w:t>IEEE 2</w:t>
-      </w:r>
-      <w:r>
-        <w:rPr>
-          <w:rFonts w:cs="Times New Roman"/>
-        </w:rPr>
-        <w:t>9</w:t>
-      </w:r>
-      <w:r>
-        <w:rPr>
-          <w:rFonts w:cs="Times New Roman"/>
-        </w:rPr>
-        <w:t>th International Conference on Program Comprehension (ICPC 202</w:t>
-      </w:r>
-      <w:r>
-        <w:rPr>
-          <w:rFonts w:cs="Times New Roman"/>
-        </w:rPr>
-        <w:t>1</w:t>
-      </w:r>
-      <w:r>
-        <w:rPr>
-          <w:rFonts w:cs="Times New Roman"/>
-        </w:rPr>
-        <w:t xml:space="preserve">) – </w:t>
-      </w:r>
-      <w:r>
-        <w:rPr>
-          <w:rFonts w:cs="Times New Roman"/>
-        </w:rPr>
-        <w:t xml:space="preserve">ERA </w:t>
-      </w:r>
-      <w:r>
-        <w:rPr>
-          <w:rFonts w:cs="Times New Roman"/>
-        </w:rPr>
-        <w:t>Track</w:t>
-      </w:r>
-    </w:p>
-    <w:p>
-      <w:pPr>
-        <w:pStyle w:val="ListParagraph"/>
-        <w:numPr>
-          <w:ilvl w:val="0"/>
-          <w:numId w:val="23"/>
-        </w:numPr>
-        <w:rPr>
-          <w:rFonts w:cs="Times New Roman"/>
-        </w:rPr>
-      </w:pPr>
-      <w:r>
-        <w:rPr>
-          <w:rFonts w:cs="Times New Roman"/>
-        </w:rPr>
-        <w:t xml:space="preserve">IEEE </w:t>
-      </w:r>
-      <w:r>
-        <w:rPr>
-          <w:rFonts w:cs="Times New Roman"/>
-        </w:rPr>
-        <w:t>27</w:t>
-      </w:r>
-      <w:r>
-        <w:rPr>
-          <w:rFonts w:cs="Times New Roman"/>
-          <w:vertAlign w:val="superscript"/>
-        </w:rPr>
-        <w:t>th</w:t>
-      </w:r>
-      <w:r>
-        <w:rPr>
-          <w:rFonts w:cs="Times New Roman"/>
-        </w:rPr>
-        <w:t xml:space="preserve"> </w:t>
-      </w:r>
-      <w:r>
-        <w:rPr>
-          <w:rFonts w:cs="Times New Roman"/>
-        </w:rPr>
-        <w:t>International Conference on Software Analysis, Evolution and Reengineering (SANER 2021) – Tool Track</w:t>
-      </w:r>
-    </w:p>
-    <w:p>
-      <w:pPr>
-        <w:pStyle w:val="ListParagraph"/>
-        <w:numPr>
-          <w:ilvl w:val="0"/>
-          <w:numId w:val="23"/>
-        </w:numPr>
-        <w:rPr>
-          <w:rFonts w:cs="Times New Roman"/>
-        </w:rPr>
-      </w:pPr>
-      <w:r>
-        <w:rPr>
-          <w:rFonts w:cs="Times New Roman"/>
-        </w:rPr>
-        <w:t>IEEE 3</w:t>
-      </w:r>
-      <w:r>
-        <w:rPr>
-          <w:rFonts w:cs="Times New Roman"/>
-        </w:rPr>
-        <w:t>6</w:t>
-      </w:r>
-      <w:r>
-        <w:rPr>
-          <w:rFonts w:cs="Times New Roman"/>
-        </w:rPr>
-        <w:t>th International Conference on Software Maintenance and Evolution (ICSME’</w:t>
-      </w:r>
-      <w:r>
-        <w:rPr>
-          <w:rFonts w:cs="Times New Roman"/>
-        </w:rPr>
-        <w:t>21</w:t>
-      </w:r>
-      <w:r>
-        <w:rPr>
-          <w:rFonts w:cs="Times New Roman"/>
-        </w:rPr>
-        <w:t xml:space="preserve">) – </w:t>
-      </w:r>
-      <w:r>
-        <w:rPr>
-          <w:rFonts w:cs="Times New Roman"/>
-        </w:rPr>
-        <w:t>NIER</w:t>
-      </w:r>
-      <w:r>
-        <w:rPr>
-          <w:rFonts w:cs="Times New Roman"/>
-        </w:rPr>
-        <w:t xml:space="preserve"> Track</w:t>
-      </w:r>
-    </w:p>
-    <w:p>
-      <w:pPr>
-        <w:pStyle w:val="ListParagraph"/>
-        <w:numPr>
-          <w:ilvl w:val="0"/>
-          <w:numId w:val="23"/>
-        </w:numPr>
-        <w:rPr>
-          <w:rFonts w:cs="Times New Roman"/>
-        </w:rPr>
-      </w:pPr>
-      <w:r>
-        <w:t>The 12th ACM Symposium on Eye Tracking Research and Applications (ETRA</w:t>
-      </w:r>
-      <w:r>
-        <w:t xml:space="preserve"> </w:t>
-      </w:r>
-      <w:r>
-        <w:t>2020) – Technical Track</w:t>
-      </w:r>
-    </w:p>
-    <w:p>
-      <w:pPr>
-        <w:pStyle w:val="ListParagraph"/>
-        <w:numPr>
-          <w:ilvl w:val="0"/>
-          <w:numId w:val="23"/>
-        </w:numPr>
-        <w:rPr>
-          <w:rFonts w:cs="Times New Roman"/>
-        </w:rPr>
-      </w:pPr>
-      <w:r>
-        <w:rPr>
-          <w:rFonts w:cs="Times New Roman"/>
-        </w:rPr>
-        <w:t>The 35th IEEE/ACM International Conference on Automated Software Engineering</w:t>
-      </w:r>
-      <w:r>
-        <w:rPr>
-          <w:rFonts w:cs="Times New Roman"/>
-        </w:rPr>
-        <w:t xml:space="preserve"> (ASE 2020)</w:t>
-      </w:r>
-      <w:r>
-        <w:rPr>
-          <w:rFonts w:cs="Times New Roman"/>
-        </w:rPr>
-        <w:t xml:space="preserve"> – Tool Track</w:t>
-      </w:r>
-    </w:p>
-    <w:p>
-      <w:pPr>
-        <w:pStyle w:val="ListParagraph"/>
-        <w:numPr>
-          <w:ilvl w:val="0"/>
-          <w:numId w:val="23"/>
-        </w:numPr>
-        <w:rPr>
-          <w:rFonts w:cs="Times New Roman"/>
-        </w:rPr>
-      </w:pPr>
-      <w:r>
-        <w:rPr>
-          <w:rFonts w:cs="Times New Roman"/>
-        </w:rPr>
-        <w:t>IEEE 28th International Conference on Program Comprehension (ICPC 2020) – Technical Track</w:t>
-      </w:r>
-    </w:p>
-    <w:p>
-      <w:pPr>
-        <w:pStyle w:val="ListParagraph"/>
-        <w:numPr>
-          <w:ilvl w:val="0"/>
-          <w:numId w:val="23"/>
-        </w:numPr>
-        <w:rPr>
-          <w:rFonts w:cs="Times New Roman"/>
-        </w:rPr>
-      </w:pPr>
-      <w:r>
-        <w:rPr>
-          <w:rFonts w:cs="Times New Roman"/>
-        </w:rPr>
-        <w:t>IEEE 34th International Conference on Software Maintenance and Evolution (ICSME’19) – Industry</w:t>
-      </w:r>
-      <w:r>
-        <w:rPr>
-          <w:rFonts w:cs="Times New Roman"/>
-        </w:rPr>
-        <w:t xml:space="preserve"> </w:t>
-      </w:r>
-      <w:r>
-        <w:rPr>
-          <w:rFonts w:cs="Times New Roman"/>
-        </w:rPr>
-        <w:t>Track</w:t>
-      </w:r>
-    </w:p>
-    <w:p>
-      <w:pPr>
-        <w:pStyle w:val="ListParagraph"/>
-        <w:numPr>
-          <w:ilvl w:val="0"/>
-          <w:numId w:val="23"/>
-        </w:numPr>
-        <w:rPr>
-          <w:rFonts w:cs="Times New Roman"/>
-        </w:rPr>
-      </w:pPr>
-      <w:r>
-        <w:rPr>
-          <w:rFonts w:cs="Times New Roman"/>
-        </w:rPr>
-        <w:lastRenderedPageBreak/>
         <w:t>IEEE 34th International Conference on Software Maintenance and Evolution (ICSME’19) – Technical Track</w:t>
       </w:r>
     </w:p>
@@ -10987,6 +11025,7 @@
         <w:rPr>
           <w:rFonts w:cs="Times New Roman"/>
         </w:rPr>
+        <w:lastRenderedPageBreak/>
         <w:t>International Working Conference on Source Code Analysis and Manipulation (SCAM ’19)</w:t>
       </w:r>
     </w:p>
@@ -11001,7 +11040,6 @@
         <w:rPr>
           <w:rFonts w:eastAsia="Calibri" w:cs="Times New Roman"/>
         </w:rPr>
-        <w:lastRenderedPageBreak/>
         <w:t>Additional Reviewer</w:t>
       </w:r>
     </w:p>

</xml_diff>

<commit_message>
Update - Emerging Scholar Award
</commit_message>
<xml_diff>
--- a/CV.docx
+++ b/CV.docx
@@ -1017,7 +1017,15 @@
         </w:r>
       </w:hyperlink>
       <w:r>
-        <w:t xml:space="preserve">. We are dedicated to providing high-quality research tools and data sets for software research and development. Check our </w:t>
+        <w:t xml:space="preserve">. We </w:t>
+      </w:r>
+      <w:proofErr w:type="gramStart"/>
+      <w:r>
+        <w:t>are dedicated to providing</w:t>
+      </w:r>
+      <w:proofErr w:type="gramEnd"/>
+      <w:r>
+        <w:t xml:space="preserve"> high-quality research tools and data sets for software research and development. Check our </w:t>
       </w:r>
       <w:hyperlink r:id="rId14" w:tgtFrame="_blank" w:history="1">
         <w:proofErr w:type="spellStart"/>
@@ -1214,6 +1222,7 @@
               </w:rPr>
             </w:pPr>
             <w:proofErr w:type="spellStart"/>
+            <w:proofErr w:type="gramStart"/>
             <w:r>
               <w:rPr>
                 <w:rFonts w:eastAsia="Times New Roman" w:cs="Times New Roman"/>
@@ -1221,6 +1230,7 @@
               </w:rPr>
               <w:t>CRII:SHF</w:t>
             </w:r>
+            <w:proofErr w:type="gramEnd"/>
             <w:r>
               <w:rPr>
                 <w:rFonts w:cs="Times New Roman"/>
@@ -1408,6 +1418,7 @@
               <w:t xml:space="preserve">REU Supplement </w:t>
             </w:r>
             <w:proofErr w:type="spellStart"/>
+            <w:proofErr w:type="gramStart"/>
             <w:r>
               <w:rPr>
                 <w:rFonts w:eastAsia="Times New Roman" w:cs="Times New Roman"/>
@@ -1415,6 +1426,7 @@
               </w:rPr>
               <w:t>CRII:SHF</w:t>
             </w:r>
+            <w:proofErr w:type="gramEnd"/>
             <w:r>
               <w:rPr>
                 <w:rFonts w:cs="Times New Roman"/>
@@ -1770,8 +1782,19 @@
                 <w:sz w:val="20"/>
                 <w:szCs w:val="20"/>
               </w:rPr>
-              <w:t>3 year</w:t>
+              <w:t xml:space="preserve">3 </w:t>
             </w:r>
+            <w:proofErr w:type="gramStart"/>
+            <w:r>
+              <w:rPr>
+                <w:rFonts w:cs="Times New Roman"/>
+                <w:b w:val="0"/>
+                <w:sz w:val="20"/>
+                <w:szCs w:val="20"/>
+              </w:rPr>
+              <w:t>year</w:t>
+            </w:r>
+            <w:proofErr w:type="gramEnd"/>
           </w:p>
         </w:tc>
       </w:tr>
@@ -1805,6 +1828,7 @@
           <w:p>
             <w:pPr>
               <w:pStyle w:val="Heading2"/>
+              <w:outlineLvl w:val="1"/>
               <w:rPr>
                 <w:rFonts w:cs="Times New Roman"/>
                 <w:b w:val="0"/>
@@ -1923,8 +1947,19 @@
                 <w:sz w:val="20"/>
                 <w:szCs w:val="20"/>
               </w:rPr>
-              <w:t>3 year</w:t>
+              <w:t xml:space="preserve">3 </w:t>
             </w:r>
+            <w:proofErr w:type="gramStart"/>
+            <w:r>
+              <w:rPr>
+                <w:rFonts w:cs="Times New Roman"/>
+                <w:b w:val="0"/>
+                <w:sz w:val="20"/>
+                <w:szCs w:val="20"/>
+              </w:rPr>
+              <w:t>year</w:t>
+            </w:r>
+            <w:proofErr w:type="gramEnd"/>
           </w:p>
         </w:tc>
       </w:tr>
@@ -2359,8 +2394,17 @@
                 <w:rFonts w:cs="Times New Roman"/>
                 <w:szCs w:val="20"/>
               </w:rPr>
-              <w:t>4 year</w:t>
+              <w:t xml:space="preserve">4 </w:t>
             </w:r>
+            <w:proofErr w:type="gramStart"/>
+            <w:r>
+              <w:rPr>
+                <w:rFonts w:cs="Times New Roman"/>
+                <w:szCs w:val="20"/>
+              </w:rPr>
+              <w:t>year</w:t>
+            </w:r>
+            <w:proofErr w:type="gramEnd"/>
           </w:p>
         </w:tc>
       </w:tr>
@@ -2377,6 +2421,7 @@
               </w:rPr>
             </w:pPr>
             <w:proofErr w:type="spellStart"/>
+            <w:proofErr w:type="gramStart"/>
             <w:r>
               <w:rPr>
                 <w:rFonts w:cs="Times New Roman"/>
@@ -2385,6 +2430,7 @@
               <w:t>CAREER:Providing</w:t>
             </w:r>
             <w:proofErr w:type="spellEnd"/>
+            <w:proofErr w:type="gramEnd"/>
             <w:r>
               <w:rPr>
                 <w:rFonts w:cs="Times New Roman"/>
@@ -2549,12 +2595,21 @@
               <w:t xml:space="preserve">Collaborative Research: </w:t>
             </w:r>
             <w:proofErr w:type="spellStart"/>
+            <w:proofErr w:type="gramStart"/>
             <w:r>
               <w:rPr>
                 <w:rFonts w:cs="Times New Roman"/>
                 <w:szCs w:val="20"/>
               </w:rPr>
-              <w:t>SHF:Small:Utilizing</w:t>
+              <w:t>SHF:Small</w:t>
+            </w:r>
+            <w:proofErr w:type="gramEnd"/>
+            <w:r>
+              <w:rPr>
+                <w:rFonts w:cs="Times New Roman"/>
+                <w:szCs w:val="20"/>
+              </w:rPr>
+              <w:t>:Utilizing</w:t>
             </w:r>
             <w:proofErr w:type="spellEnd"/>
             <w:r>
@@ -2721,13 +2776,22 @@
               </w:rPr>
             </w:pPr>
             <w:proofErr w:type="spellStart"/>
+            <w:proofErr w:type="gramStart"/>
             <w:r>
               <w:rPr>
                 <w:rFonts w:eastAsia="Times New Roman" w:cs="Times New Roman"/>
                 <w:szCs w:val="20"/>
               </w:rPr>
               <w:lastRenderedPageBreak/>
-              <w:t>SHF:Small:Augmenting</w:t>
+              <w:t>SHF:Small</w:t>
+            </w:r>
+            <w:proofErr w:type="gramEnd"/>
+            <w:r>
+              <w:rPr>
+                <w:rFonts w:eastAsia="Times New Roman" w:cs="Times New Roman"/>
+                <w:szCs w:val="20"/>
+              </w:rPr>
+              <w:t>:Augmenting</w:t>
             </w:r>
             <w:proofErr w:type="spellEnd"/>
             <w:r>
@@ -3271,12 +3335,21 @@
               </w:rPr>
             </w:pPr>
             <w:proofErr w:type="spellStart"/>
+            <w:proofErr w:type="gramStart"/>
             <w:r>
               <w:rPr>
                 <w:rFonts w:cs="Times New Roman"/>
                 <w:szCs w:val="20"/>
               </w:rPr>
-              <w:t>SHF:MEDIUM:Collaborative</w:t>
+              <w:t>SHF:MEDIUM</w:t>
+            </w:r>
+            <w:proofErr w:type="gramEnd"/>
+            <w:r>
+              <w:rPr>
+                <w:rFonts w:cs="Times New Roman"/>
+                <w:szCs w:val="20"/>
+              </w:rPr>
+              <w:t>:Collaborative</w:t>
             </w:r>
             <w:proofErr w:type="spellEnd"/>
             <w:r>
@@ -3443,12 +3516,21 @@
               </w:rPr>
             </w:pPr>
             <w:proofErr w:type="spellStart"/>
+            <w:proofErr w:type="gramStart"/>
             <w:r>
               <w:rPr>
                 <w:rFonts w:eastAsia="Times New Roman" w:cs="Times New Roman"/>
                 <w:szCs w:val="20"/>
               </w:rPr>
-              <w:t>SHF:SMALL:RUI:Collaborative</w:t>
+              <w:t>SHF:SMALL</w:t>
+            </w:r>
+            <w:proofErr w:type="gramEnd"/>
+            <w:r>
+              <w:rPr>
+                <w:rFonts w:eastAsia="Times New Roman" w:cs="Times New Roman"/>
+                <w:szCs w:val="20"/>
+              </w:rPr>
+              <w:t>:RUI:Collaborative</w:t>
             </w:r>
             <w:proofErr w:type="spellEnd"/>
             <w:r>
@@ -3711,12 +3793,21 @@
               </w:rPr>
             </w:pPr>
             <w:proofErr w:type="spellStart"/>
+            <w:proofErr w:type="gramStart"/>
             <w:r>
               <w:rPr>
                 <w:rFonts w:eastAsia="Times New Roman" w:cs="Times New Roman"/>
                 <w:szCs w:val="20"/>
               </w:rPr>
-              <w:t>SHF:SMALL:RUI:Collaborative</w:t>
+              <w:t>SHF:SMALL</w:t>
+            </w:r>
+            <w:proofErr w:type="gramEnd"/>
+            <w:r>
+              <w:rPr>
+                <w:rFonts w:eastAsia="Times New Roman" w:cs="Times New Roman"/>
+                <w:szCs w:val="20"/>
+              </w:rPr>
+              <w:t>:RUI:Collaborative</w:t>
             </w:r>
             <w:proofErr w:type="spellEnd"/>
             <w:r>
@@ -3856,12 +3947,21 @@
               </w:rPr>
             </w:pPr>
             <w:proofErr w:type="spellStart"/>
+            <w:proofErr w:type="gramStart"/>
             <w:r>
               <w:rPr>
                 <w:rFonts w:eastAsia="Times New Roman" w:cs="Times New Roman"/>
                 <w:szCs w:val="20"/>
               </w:rPr>
-              <w:t>SHF:SMALL:Designing</w:t>
+              <w:t>SHF:SMALL</w:t>
+            </w:r>
+            <w:proofErr w:type="gramEnd"/>
+            <w:r>
+              <w:rPr>
+                <w:rFonts w:eastAsia="Times New Roman" w:cs="Times New Roman"/>
+                <w:szCs w:val="20"/>
+              </w:rPr>
+              <w:t>:Designing</w:t>
             </w:r>
             <w:proofErr w:type="spellEnd"/>
             <w:r>
@@ -4041,6 +4141,46 @@
         <w:rPr>
           <w:rFonts w:cs="Times New Roman"/>
           <w:b/>
+          <w:bCs/>
+        </w:rPr>
+        <w:t>Emerging Scholar Award</w:t>
+      </w:r>
+      <w:r>
+        <w:rPr>
+          <w:rFonts w:cs="Times New Roman"/>
+        </w:rPr>
+        <w:t xml:space="preserve"> – Spring 2022 - In recognition of strong research and scholarship for pre-</w:t>
+      </w:r>
+      <w:proofErr w:type="spellStart"/>
+      <w:r>
+        <w:rPr>
+          <w:rFonts w:cs="Times New Roman"/>
+        </w:rPr>
+        <w:t>tenure</w:t>
+      </w:r>
+      <w:proofErr w:type="spellEnd"/>
+      <w:r>
+        <w:rPr>
+          <w:rFonts w:cs="Times New Roman"/>
+        </w:rPr>
+        <w:t xml:space="preserve"> faculty at RIT.</w:t>
+      </w:r>
+    </w:p>
+    <w:p>
+      <w:pPr>
+        <w:pStyle w:val="ListParagraph"/>
+        <w:numPr>
+          <w:ilvl w:val="0"/>
+          <w:numId w:val="20"/>
+        </w:numPr>
+        <w:rPr>
+          <w:rFonts w:cs="Times New Roman"/>
+        </w:rPr>
+      </w:pPr>
+      <w:r>
+        <w:rPr>
+          <w:rFonts w:cs="Times New Roman"/>
+          <w:b/>
         </w:rPr>
         <w:t>ABB Stipend</w:t>
       </w:r>
@@ -4161,7 +4301,21 @@
         <w:rPr>
           <w:rFonts w:cs="Times New Roman"/>
         </w:rPr>
-        <w:t xml:space="preserve"> – Undergrad scholarship for science, technology, engineering and mathematics (5000$) – 2009-2010</w:t>
+        <w:t xml:space="preserve"> – Undergrad scholarship for science, technology, </w:t>
+      </w:r>
+      <w:proofErr w:type="gramStart"/>
+      <w:r>
+        <w:rPr>
+          <w:rFonts w:cs="Times New Roman"/>
+        </w:rPr>
+        <w:t>engineering</w:t>
+      </w:r>
+      <w:proofErr w:type="gramEnd"/>
+      <w:r>
+        <w:rPr>
+          <w:rFonts w:cs="Times New Roman"/>
+        </w:rPr>
+        <w:t xml:space="preserve"> and mathematics (5000$) – 2009-2010</w:t>
       </w:r>
     </w:p>
     <w:p>
@@ -4344,6 +4498,7 @@
           <w:rFonts w:cs="Times New Roman"/>
           <w:szCs w:val="20"/>
         </w:rPr>
+        <w:lastRenderedPageBreak/>
         <w:t xml:space="preserve">Christian D. Newman, Reem S. </w:t>
       </w:r>
       <w:proofErr w:type="spellStart"/>
@@ -4385,17 +4540,7 @@
           <w:bCs/>
           <w:szCs w:val="20"/>
         </w:rPr>
-        <w:t xml:space="preserve">On the generation, structure, and semantics of grammar patterns in source </w:t>
-      </w:r>
-      <w:r>
-        <w:rPr>
-          <w:rFonts w:cs="Times New Roman"/>
-          <w:b/>
-          <w:bCs/>
-          <w:szCs w:val="20"/>
-        </w:rPr>
-        <w:lastRenderedPageBreak/>
-        <w:t>code identifiers</w:t>
+        <w:t>On the generation, structure, and semantics of grammar patterns in source code identifiers</w:t>
       </w:r>
       <w:r>
         <w:rPr>
@@ -4519,7 +4664,15 @@
         </w:numPr>
       </w:pPr>
       <w:r>
-        <w:t xml:space="preserve">R. Alsuhaibani, C. Newman, M. Decker, M. Collard and J. </w:t>
+        <w:t xml:space="preserve">R. Alsuhaibani, C. Newman, M. Decker, M. </w:t>
+      </w:r>
+      <w:proofErr w:type="gramStart"/>
+      <w:r>
+        <w:t>Collard</w:t>
+      </w:r>
+      <w:proofErr w:type="gramEnd"/>
+      <w:r>
+        <w:t xml:space="preserve"> and J. </w:t>
       </w:r>
       <w:proofErr w:type="spellStart"/>
       <w:r>
@@ -4763,15 +4916,7 @@
           <w:i w:val="0"/>
           <w:iCs w:val="0"/>
         </w:rPr>
-        <w:t>The 1st Intl. Workshop on Natural Language-based Software Engineering</w:t>
-      </w:r>
-      <w:r>
-        <w:rPr>
-          <w:rStyle w:val="Emphasis"/>
-          <w:i w:val="0"/>
-          <w:iCs w:val="0"/>
-        </w:rPr>
-        <w:t>, to appear</w:t>
+        <w:t>The 1st Intl. Workshop on Natural Language-based Software Engineering, to appear</w:t>
       </w:r>
     </w:p>
     <w:p>
@@ -5209,13 +5354,23 @@
         </w:rPr>
         <w:t xml:space="preserve">, Mohamed Wiem Mkaouer, Christian Newman, Ali Ouni, </w:t>
       </w:r>
+      <w:proofErr w:type="gramStart"/>
       <w:r>
         <w:rPr>
           <w:rStyle w:val="author"/>
           <w:b/>
           <w:bCs/>
         </w:rPr>
-        <w:t>On preserving the behavior in software refactoring: A systematic mapping study</w:t>
+        <w:t>On</w:t>
+      </w:r>
+      <w:proofErr w:type="gramEnd"/>
+      <w:r>
+        <w:rPr>
+          <w:rStyle w:val="author"/>
+          <w:b/>
+          <w:bCs/>
+        </w:rPr>
+        <w:t xml:space="preserve"> preserving the behavior in software refactoring: A systematic mapping study</w:t>
       </w:r>
       <w:r>
         <w:rPr>
@@ -5337,6 +5492,7 @@
       <w:r>
         <w:t xml:space="preserve">. </w:t>
       </w:r>
+      <w:proofErr w:type="gramStart"/>
       <w:r>
         <w:rPr>
           <w:rStyle w:val="pubyear"/>
@@ -5344,7 +5500,11 @@
         <w:t>2021</w:t>
       </w:r>
       <w:r>
-        <w:t>;e2395. doi:</w:t>
+        <w:t>;e</w:t>
+      </w:r>
+      <w:proofErr w:type="gramEnd"/>
+      <w:r>
+        <w:t>2395. doi:</w:t>
       </w:r>
       <w:hyperlink r:id="rId17" w:tgtFrame="_blank" w:tooltip="Link to external resource: 10.1002/smr.2395" w:history="1">
         <w:r>
@@ -5726,7 +5886,15 @@
         </w:rPr>
       </w:pPr>
       <w:r>
-        <w:t xml:space="preserve">R. S. Alsuhaibani, C. D. Newman, M. J. Decker, M. L. Collard and J. I. </w:t>
+        <w:t xml:space="preserve">R. S. Alsuhaibani, C. D. Newman, M. J. Decker, M. L. </w:t>
+      </w:r>
+      <w:proofErr w:type="gramStart"/>
+      <w:r>
+        <w:t>Collard</w:t>
+      </w:r>
+      <w:proofErr w:type="gramEnd"/>
+      <w:r>
+        <w:t xml:space="preserve"> and J. I. </w:t>
       </w:r>
       <w:proofErr w:type="spellStart"/>
       <w:r>
@@ -5777,7 +5945,15 @@
         </w:rPr>
       </w:pPr>
       <w:r>
-        <w:t xml:space="preserve">R. Alsuhaibani, C. Newman, M. Decker, M. Collard and J. </w:t>
+        <w:t xml:space="preserve">R. Alsuhaibani, C. Newman, M. Decker, M. </w:t>
+      </w:r>
+      <w:proofErr w:type="gramStart"/>
+      <w:r>
+        <w:t>Collard</w:t>
+      </w:r>
+      <w:proofErr w:type="gramEnd"/>
+      <w:r>
+        <w:t xml:space="preserve"> and J. </w:t>
       </w:r>
       <w:proofErr w:type="spellStart"/>
       <w:r>
@@ -6311,8 +6487,9 @@
           <w:bCs/>
           <w:szCs w:val="20"/>
         </w:rPr>
-        <w:t>: an open source test smells detection tool.</w:t>
-      </w:r>
+        <w:t xml:space="preserve">: an </w:t>
+      </w:r>
+      <w:proofErr w:type="gramStart"/>
       <w:r>
         <w:rPr>
           <w:rFonts w:cs="Times New Roman"/>
@@ -6320,74 +6497,9 @@
           <w:bCs/>
           <w:szCs w:val="20"/>
         </w:rPr>
-        <w:t>”</w:t>
-      </w:r>
-      <w:r>
-        <w:rPr>
-          <w:rFonts w:cs="Times New Roman"/>
-          <w:szCs w:val="20"/>
-        </w:rPr>
-        <w:t xml:space="preserve"> Proceedings of the 28th ACM Joint Meeting on European Software Engineering Conference and Symposium on the Foundations of Software Engineering. Association for Computing Machinery, New York, NY, USA, 1650–1654. </w:t>
-      </w:r>
-      <w:proofErr w:type="spellStart"/>
-      <w:r>
-        <w:rPr>
-          <w:rFonts w:cs="Times New Roman"/>
-          <w:szCs w:val="20"/>
-        </w:rPr>
-        <w:t>DOI:https</w:t>
-      </w:r>
-      <w:proofErr w:type="spellEnd"/>
-      <w:r>
-        <w:rPr>
-          <w:rFonts w:cs="Times New Roman"/>
-          <w:szCs w:val="20"/>
-        </w:rPr>
-        <w:t>://doi.org/10.1145/3368089.3417921</w:t>
-      </w:r>
-    </w:p>
-    <w:p>
-      <w:pPr>
-        <w:pStyle w:val="Bibliography"/>
-        <w:numPr>
-          <w:ilvl w:val="0"/>
-          <w:numId w:val="28"/>
-        </w:numPr>
-        <w:rPr>
-          <w:rFonts w:cs="Times New Roman"/>
-          <w:szCs w:val="20"/>
-        </w:rPr>
-      </w:pPr>
-      <w:r>
-        <w:rPr>
-          <w:rFonts w:cs="Times New Roman"/>
-          <w:szCs w:val="20"/>
-        </w:rPr>
-        <w:t xml:space="preserve">Anthony Peruma, Christian D. Newman, Mohamed Wiem Mkaouer, Ali Ouni, and Fabio </w:t>
-      </w:r>
-      <w:proofErr w:type="spellStart"/>
-      <w:r>
-        <w:rPr>
-          <w:rFonts w:cs="Times New Roman"/>
-          <w:szCs w:val="20"/>
-        </w:rPr>
-        <w:t>Palomba</w:t>
-      </w:r>
-      <w:proofErr w:type="spellEnd"/>
-      <w:r>
-        <w:rPr>
-          <w:rFonts w:cs="Times New Roman"/>
-          <w:szCs w:val="20"/>
-        </w:rPr>
-        <w:t xml:space="preserve">. 2020. </w:t>
-      </w:r>
-      <w:r>
-        <w:rPr>
-          <w:rFonts w:cs="Times New Roman"/>
-          <w:szCs w:val="20"/>
-        </w:rPr>
-        <w:t>“</w:t>
-      </w:r>
+        <w:t>open source</w:t>
+      </w:r>
+      <w:proofErr w:type="gramEnd"/>
       <w:r>
         <w:rPr>
           <w:rFonts w:cs="Times New Roman"/>
@@ -6395,6 +6507,92 @@
           <w:bCs/>
           <w:szCs w:val="20"/>
         </w:rPr>
+        <w:t xml:space="preserve"> test smells detection tool.</w:t>
+      </w:r>
+      <w:r>
+        <w:rPr>
+          <w:rFonts w:cs="Times New Roman"/>
+          <w:b/>
+          <w:bCs/>
+          <w:szCs w:val="20"/>
+        </w:rPr>
+        <w:t>”</w:t>
+      </w:r>
+      <w:r>
+        <w:rPr>
+          <w:rFonts w:cs="Times New Roman"/>
+          <w:szCs w:val="20"/>
+        </w:rPr>
+        <w:t xml:space="preserve"> Proceedings of the 28th ACM Joint Meeting on European Software Engineering Conference and Symposium on the Foundations of Software Engineering. Association for Computing Machinery, New York, NY, USA, 1650–1654. </w:t>
+      </w:r>
+      <w:proofErr w:type="spellStart"/>
+      <w:proofErr w:type="gramStart"/>
+      <w:r>
+        <w:rPr>
+          <w:rFonts w:cs="Times New Roman"/>
+          <w:szCs w:val="20"/>
+        </w:rPr>
+        <w:t>DOI:https</w:t>
+      </w:r>
+      <w:proofErr w:type="spellEnd"/>
+      <w:r>
+        <w:rPr>
+          <w:rFonts w:cs="Times New Roman"/>
+          <w:szCs w:val="20"/>
+        </w:rPr>
+        <w:t>://doi.org/10.1145/3368089.3417921</w:t>
+      </w:r>
+      <w:proofErr w:type="gramEnd"/>
+    </w:p>
+    <w:p>
+      <w:pPr>
+        <w:pStyle w:val="Bibliography"/>
+        <w:numPr>
+          <w:ilvl w:val="0"/>
+          <w:numId w:val="28"/>
+        </w:numPr>
+        <w:rPr>
+          <w:rFonts w:cs="Times New Roman"/>
+          <w:szCs w:val="20"/>
+        </w:rPr>
+      </w:pPr>
+      <w:r>
+        <w:rPr>
+          <w:rFonts w:cs="Times New Roman"/>
+          <w:szCs w:val="20"/>
+        </w:rPr>
+        <w:t xml:space="preserve">Anthony Peruma, Christian D. Newman, Mohamed Wiem Mkaouer, Ali Ouni, and Fabio </w:t>
+      </w:r>
+      <w:proofErr w:type="spellStart"/>
+      <w:r>
+        <w:rPr>
+          <w:rFonts w:cs="Times New Roman"/>
+          <w:szCs w:val="20"/>
+        </w:rPr>
+        <w:t>Palomba</w:t>
+      </w:r>
+      <w:proofErr w:type="spellEnd"/>
+      <w:r>
+        <w:rPr>
+          <w:rFonts w:cs="Times New Roman"/>
+          <w:szCs w:val="20"/>
+        </w:rPr>
+        <w:t xml:space="preserve">. 2020. </w:t>
+      </w:r>
+      <w:r>
+        <w:rPr>
+          <w:rFonts w:cs="Times New Roman"/>
+          <w:szCs w:val="20"/>
+        </w:rPr>
+        <w:t>“</w:t>
+      </w:r>
+      <w:r>
+        <w:rPr>
+          <w:rFonts w:cs="Times New Roman"/>
+          <w:b/>
+          <w:bCs/>
+          <w:szCs w:val="20"/>
+        </w:rPr>
         <w:t>An Exploratory Study on the Refactoring of Unit Test Files in Android Applications.</w:t>
       </w:r>
       <w:r>
@@ -6412,6 +6610,7 @@
         <w:t xml:space="preserve"> In Proceedings of the IEEE/ACM 42nd International Conference on Software Engineering Workshops (ICSEW'20). Association for Computing Machinery, New York, NY, USA, 350–357. </w:t>
       </w:r>
       <w:proofErr w:type="spellStart"/>
+      <w:proofErr w:type="gramStart"/>
       <w:r>
         <w:rPr>
           <w:rFonts w:cs="Times New Roman"/>
@@ -6427,6 +6626,7 @@
         </w:rPr>
         <w:t>://doi.org/10.1145/3387940.3392189</w:t>
       </w:r>
+      <w:proofErr w:type="gramEnd"/>
     </w:p>
     <w:p>
       <w:pPr>
@@ -6608,6 +6808,7 @@
         <w:t xml:space="preserve">. In Proceedings of the IEEE/ACM 42nd International Conference on Software Engineering Workshops (ICSEW'20). Association for Computing Machinery, New York, NY, USA, 342–349. </w:t>
       </w:r>
       <w:proofErr w:type="spellStart"/>
+      <w:proofErr w:type="gramStart"/>
       <w:r>
         <w:rPr>
           <w:rFonts w:cs="Times New Roman"/>
@@ -6623,6 +6824,7 @@
         </w:rPr>
         <w:t>://doi.org/10.1145/3387940.3392193</w:t>
       </w:r>
+      <w:proofErr w:type="gramEnd"/>
     </w:p>
     <w:p>
       <w:pPr>
@@ -6782,66 +6984,9 @@
           <w:bCs/>
           <w:szCs w:val="20"/>
         </w:rPr>
-        <w:t>On the Distribution of Test Smells in Open Source Android Applications: An Exploratory Study,</w:t>
-      </w:r>
-      <w:r>
-        <w:rPr>
-          <w:rFonts w:cs="Times New Roman"/>
-          <w:szCs w:val="20"/>
-        </w:rPr>
-        <w:t>” in Proceedings of the 29</w:t>
-      </w:r>
-      <w:r>
-        <w:rPr>
-          <w:rFonts w:cs="Times New Roman"/>
-          <w:szCs w:val="20"/>
-          <w:vertAlign w:val="superscript"/>
-        </w:rPr>
-        <w:t>th</w:t>
-      </w:r>
-      <w:r>
-        <w:rPr>
-          <w:rFonts w:cs="Times New Roman"/>
-          <w:szCs w:val="20"/>
-        </w:rPr>
-        <w:t xml:space="preserve"> Annual International Conference on Computer Science and Software Engineering, Nov 4-6th</w:t>
-      </w:r>
-    </w:p>
-    <w:p>
-      <w:pPr>
-        <w:pStyle w:val="Bibliography"/>
-        <w:numPr>
-          <w:ilvl w:val="0"/>
-          <w:numId w:val="28"/>
-        </w:numPr>
-        <w:rPr>
-          <w:rFonts w:cs="Times New Roman"/>
-          <w:szCs w:val="20"/>
-        </w:rPr>
-      </w:pPr>
-      <w:r>
-        <w:rPr>
-          <w:rFonts w:cs="Times New Roman"/>
-          <w:szCs w:val="20"/>
-        </w:rPr>
-        <w:t xml:space="preserve">C. Newman, M. J. Decker, R. </w:t>
-      </w:r>
-      <w:proofErr w:type="spellStart"/>
-      <w:r>
-        <w:rPr>
-          <w:rFonts w:cs="Times New Roman"/>
-          <w:szCs w:val="20"/>
-        </w:rPr>
-        <w:t>AlSuhaibani</w:t>
-      </w:r>
-      <w:proofErr w:type="spellEnd"/>
-      <w:r>
-        <w:rPr>
-          <w:rFonts w:cs="Times New Roman"/>
-          <w:szCs w:val="20"/>
-        </w:rPr>
-        <w:t>, D. Kaushik, A. Peruma, and E. Hill, “</w:t>
-      </w:r>
+        <w:t xml:space="preserve">On the Distribution of Test Smells in </w:t>
+      </w:r>
+      <w:proofErr w:type="gramStart"/>
       <w:r>
         <w:rPr>
           <w:rFonts w:cs="Times New Roman"/>
@@ -6849,6 +6994,83 @@
           <w:bCs/>
           <w:szCs w:val="20"/>
         </w:rPr>
+        <w:t>Open Source</w:t>
+      </w:r>
+      <w:proofErr w:type="gramEnd"/>
+      <w:r>
+        <w:rPr>
+          <w:rFonts w:cs="Times New Roman"/>
+          <w:b/>
+          <w:bCs/>
+          <w:szCs w:val="20"/>
+        </w:rPr>
+        <w:t xml:space="preserve"> Android Applications: An Exploratory Study,</w:t>
+      </w:r>
+      <w:r>
+        <w:rPr>
+          <w:rFonts w:cs="Times New Roman"/>
+          <w:szCs w:val="20"/>
+        </w:rPr>
+        <w:t>” in Proceedings of the 29</w:t>
+      </w:r>
+      <w:r>
+        <w:rPr>
+          <w:rFonts w:cs="Times New Roman"/>
+          <w:szCs w:val="20"/>
+          <w:vertAlign w:val="superscript"/>
+        </w:rPr>
+        <w:t>th</w:t>
+      </w:r>
+      <w:r>
+        <w:rPr>
+          <w:rFonts w:cs="Times New Roman"/>
+          <w:szCs w:val="20"/>
+        </w:rPr>
+        <w:t xml:space="preserve"> Annual International Conference on Computer Science and Software Engineering, Nov 4-6th</w:t>
+      </w:r>
+    </w:p>
+    <w:p>
+      <w:pPr>
+        <w:pStyle w:val="Bibliography"/>
+        <w:numPr>
+          <w:ilvl w:val="0"/>
+          <w:numId w:val="28"/>
+        </w:numPr>
+        <w:rPr>
+          <w:rFonts w:cs="Times New Roman"/>
+          <w:szCs w:val="20"/>
+        </w:rPr>
+      </w:pPr>
+      <w:r>
+        <w:rPr>
+          <w:rFonts w:cs="Times New Roman"/>
+          <w:szCs w:val="20"/>
+        </w:rPr>
+        <w:t xml:space="preserve">C. Newman, M. J. Decker, R. </w:t>
+      </w:r>
+      <w:proofErr w:type="spellStart"/>
+      <w:r>
+        <w:rPr>
+          <w:rFonts w:cs="Times New Roman"/>
+          <w:szCs w:val="20"/>
+        </w:rPr>
+        <w:t>AlSuhaibani</w:t>
+      </w:r>
+      <w:proofErr w:type="spellEnd"/>
+      <w:r>
+        <w:rPr>
+          <w:rFonts w:cs="Times New Roman"/>
+          <w:szCs w:val="20"/>
+        </w:rPr>
+        <w:t>, D. Kaushik, A. Peruma, and E. Hill, “</w:t>
+      </w:r>
+      <w:r>
+        <w:rPr>
+          <w:rFonts w:cs="Times New Roman"/>
+          <w:b/>
+          <w:bCs/>
+          <w:szCs w:val="20"/>
+        </w:rPr>
         <w:t>An Open Dataset of Abbreviations and Expansions</w:t>
       </w:r>
       <w:r>
@@ -7565,7 +7787,27 @@
           <w:iCs/>
           <w:szCs w:val="20"/>
         </w:rPr>
-        <w:t>Proceedings of The 26th IEEE International Conference on Program Comprehension (ICPC ’18) Industry Track</w:t>
+        <w:t xml:space="preserve">Proceedings of </w:t>
+      </w:r>
+      <w:proofErr w:type="gramStart"/>
+      <w:r>
+        <w:rPr>
+          <w:rFonts w:cs="Times New Roman"/>
+          <w:i/>
+          <w:iCs/>
+          <w:szCs w:val="20"/>
+        </w:rPr>
+        <w:t>The</w:t>
+      </w:r>
+      <w:proofErr w:type="gramEnd"/>
+      <w:r>
+        <w:rPr>
+          <w:rFonts w:cs="Times New Roman"/>
+          <w:i/>
+          <w:iCs/>
+          <w:szCs w:val="20"/>
+        </w:rPr>
+        <w:t xml:space="preserve"> 26th IEEE International Conference on Program Comprehension (ICPC ’18) Industry Track</w:t>
       </w:r>
       <w:r>
         <w:rPr>
@@ -8183,7 +8425,23 @@
           <w:rFonts w:cs="Times New Roman"/>
           <w:szCs w:val="20"/>
         </w:rPr>
-        <w:t xml:space="preserve">R. S. Alsuhaibani, C. D. Newman, M. L. Collard and J. I. </w:t>
+        <w:t xml:space="preserve">R. S. Alsuhaibani, C. D. Newman, M. L. </w:t>
+      </w:r>
+      <w:proofErr w:type="gramStart"/>
+      <w:r>
+        <w:rPr>
+          <w:rFonts w:cs="Times New Roman"/>
+          <w:szCs w:val="20"/>
+        </w:rPr>
+        <w:t>Collard</w:t>
+      </w:r>
+      <w:proofErr w:type="gramEnd"/>
+      <w:r>
+        <w:rPr>
+          <w:rFonts w:cs="Times New Roman"/>
+          <w:szCs w:val="20"/>
+        </w:rPr>
+        <w:t xml:space="preserve"> and J. I. </w:t>
       </w:r>
       <w:proofErr w:type="spellStart"/>
       <w:r>
@@ -8464,9 +8722,17 @@
         <w:rPr>
           <w:rFonts w:eastAsia="Calibri" w:cs="Times New Roman"/>
         </w:rPr>
-        <w:t>M.J.Decker</w:t>
+        <w:t>M.</w:t>
+      </w:r>
+      <w:proofErr w:type="gramStart"/>
+      <w:r>
+        <w:rPr>
+          <w:rFonts w:eastAsia="Calibri" w:cs="Times New Roman"/>
+        </w:rPr>
+        <w:t>J.Decker</w:t>
       </w:r>
       <w:proofErr w:type="spellEnd"/>
+      <w:proofErr w:type="gramEnd"/>
       <w:r>
         <w:rPr>
           <w:rFonts w:eastAsia="Calibri" w:cs="Times New Roman"/>
@@ -12972,7 +13238,21 @@
         <w:rPr>
           <w:rFonts w:cs="Times New Roman"/>
         </w:rPr>
-        <w:t>International Conference on Software Engineering (ICSE‘18)</w:t>
+        <w:t>International Conference on Software Engineering (</w:t>
+      </w:r>
+      <w:proofErr w:type="gramStart"/>
+      <w:r>
+        <w:rPr>
+          <w:rFonts w:cs="Times New Roman"/>
+        </w:rPr>
+        <w:t>ICSE‘</w:t>
+      </w:r>
+      <w:proofErr w:type="gramEnd"/>
+      <w:r>
+        <w:rPr>
+          <w:rFonts w:cs="Times New Roman"/>
+        </w:rPr>
+        <w:t>18)</w:t>
       </w:r>
     </w:p>
     <w:p>
@@ -12990,7 +13270,21 @@
         <w:rPr>
           <w:rFonts w:cs="Times New Roman"/>
         </w:rPr>
-        <w:t>International Workshop on Refactoring (IWOR‘18)</w:t>
+        <w:t>International Workshop on Refactoring (</w:t>
+      </w:r>
+      <w:proofErr w:type="gramStart"/>
+      <w:r>
+        <w:rPr>
+          <w:rFonts w:cs="Times New Roman"/>
+        </w:rPr>
+        <w:t>IWOR‘</w:t>
+      </w:r>
+      <w:proofErr w:type="gramEnd"/>
+      <w:r>
+        <w:rPr>
+          <w:rFonts w:cs="Times New Roman"/>
+        </w:rPr>
+        <w:t>18)</w:t>
       </w:r>
     </w:p>
     <w:p>
@@ -13026,7 +13320,21 @@
         <w:rPr>
           <w:rFonts w:cs="Times New Roman"/>
         </w:rPr>
-        <w:t>International Conference on Software Engineering (ICSE‘19)</w:t>
+        <w:t>International Conference on Software Engineering (</w:t>
+      </w:r>
+      <w:proofErr w:type="gramStart"/>
+      <w:r>
+        <w:rPr>
+          <w:rFonts w:cs="Times New Roman"/>
+        </w:rPr>
+        <w:t>ICSE‘</w:t>
+      </w:r>
+      <w:proofErr w:type="gramEnd"/>
+      <w:r>
+        <w:rPr>
+          <w:rFonts w:cs="Times New Roman"/>
+        </w:rPr>
+        <w:t>19)</w:t>
       </w:r>
     </w:p>
     <w:p>
@@ -13044,7 +13352,21 @@
         <w:rPr>
           <w:rFonts w:cs="Times New Roman"/>
         </w:rPr>
-        <w:t>International Conference on Program Comprehension (ICPC‘19)</w:t>
+        <w:t>International Conference on Program Comprehension (</w:t>
+      </w:r>
+      <w:proofErr w:type="gramStart"/>
+      <w:r>
+        <w:rPr>
+          <w:rFonts w:cs="Times New Roman"/>
+        </w:rPr>
+        <w:t>ICPC‘</w:t>
+      </w:r>
+      <w:proofErr w:type="gramEnd"/>
+      <w:r>
+        <w:rPr>
+          <w:rFonts w:cs="Times New Roman"/>
+        </w:rPr>
+        <w:t>19)</w:t>
       </w:r>
     </w:p>
     <w:p>
@@ -13706,11 +14028,19 @@
         </w:rPr>
         <w:t>th</w:t>
       </w:r>
+      <w:proofErr w:type="gramStart"/>
       <w:r>
         <w:rPr>
           <w:rFonts w:eastAsia="Calibri" w:cs="Times New Roman"/>
         </w:rPr>
-        <w:t xml:space="preserve"> 2015 – Feb 17</w:t>
+        <w:t xml:space="preserve"> 2015</w:t>
+      </w:r>
+      <w:proofErr w:type="gramEnd"/>
+      <w:r>
+        <w:rPr>
+          <w:rFonts w:eastAsia="Calibri" w:cs="Times New Roman"/>
+        </w:rPr>
+        <w:t xml:space="preserve"> – Feb 17</w:t>
       </w:r>
       <w:r>
         <w:rPr>

</xml_diff>

<commit_message>
Pre tenure packet submission
</commit_message>
<xml_diff>
--- a/CV.docx
+++ b/CV.docx
@@ -1063,8 +1063,8 @@
       <w:tblGrid>
         <w:gridCol w:w="3145"/>
         <w:gridCol w:w="2250"/>
-        <w:gridCol w:w="1890"/>
-        <w:gridCol w:w="1097"/>
+        <w:gridCol w:w="1800"/>
+        <w:gridCol w:w="1187"/>
         <w:gridCol w:w="968"/>
       </w:tblGrid>
       <w:tr>
@@ -1114,7 +1114,7 @@
         </w:tc>
         <w:tc>
           <w:tcPr>
-            <w:tcW w:w="1890" w:type="dxa"/>
+            <w:tcW w:w="1800" w:type="dxa"/>
             <w:shd w:val="clear" w:color="auto" w:fill="AEAAAA" w:themeFill="background2" w:themeFillShade="BF"/>
           </w:tcPr>
           <w:p>
@@ -1136,7 +1136,7 @@
         </w:tc>
         <w:tc>
           <w:tcPr>
-            <w:tcW w:w="1097" w:type="dxa"/>
+            <w:tcW w:w="1187" w:type="dxa"/>
             <w:shd w:val="clear" w:color="auto" w:fill="AEAAAA" w:themeFill="background2" w:themeFillShade="BF"/>
           </w:tcPr>
           <w:p>
@@ -1284,7 +1284,7 @@
         </w:tc>
         <w:tc>
           <w:tcPr>
-            <w:tcW w:w="1890" w:type="dxa"/>
+            <w:tcW w:w="1800" w:type="dxa"/>
             <w:shd w:val="clear" w:color="auto" w:fill="FFFFFF" w:themeFill="background1"/>
           </w:tcPr>
           <w:p>
@@ -1313,7 +1313,7 @@
         </w:tc>
         <w:tc>
           <w:tcPr>
-            <w:tcW w:w="1097" w:type="dxa"/>
+            <w:tcW w:w="1187" w:type="dxa"/>
             <w:shd w:val="clear" w:color="auto" w:fill="FFFFFF" w:themeFill="background1"/>
           </w:tcPr>
           <w:p>
@@ -1478,7 +1478,7 @@
         </w:tc>
         <w:tc>
           <w:tcPr>
-            <w:tcW w:w="1890" w:type="dxa"/>
+            <w:tcW w:w="1800" w:type="dxa"/>
             <w:shd w:val="clear" w:color="auto" w:fill="FFFFFF" w:themeFill="background1"/>
           </w:tcPr>
           <w:p>
@@ -1507,7 +1507,7 @@
         </w:tc>
         <w:tc>
           <w:tcPr>
-            <w:tcW w:w="1097" w:type="dxa"/>
+            <w:tcW w:w="1187" w:type="dxa"/>
             <w:shd w:val="clear" w:color="auto" w:fill="FFFFFF" w:themeFill="background1"/>
           </w:tcPr>
           <w:p>
@@ -1696,7 +1696,7 @@
         </w:tc>
         <w:tc>
           <w:tcPr>
-            <w:tcW w:w="1890" w:type="dxa"/>
+            <w:tcW w:w="1800" w:type="dxa"/>
             <w:shd w:val="clear" w:color="auto" w:fill="FFFFFF" w:themeFill="background1"/>
           </w:tcPr>
           <w:p>
@@ -1733,7 +1733,7 @@
         </w:tc>
         <w:tc>
           <w:tcPr>
-            <w:tcW w:w="1097" w:type="dxa"/>
+            <w:tcW w:w="1187" w:type="dxa"/>
             <w:shd w:val="clear" w:color="auto" w:fill="FFFFFF" w:themeFill="background1"/>
           </w:tcPr>
           <w:p>
@@ -1875,7 +1875,7 @@
         </w:tc>
         <w:tc>
           <w:tcPr>
-            <w:tcW w:w="1890" w:type="dxa"/>
+            <w:tcW w:w="1800" w:type="dxa"/>
             <w:shd w:val="clear" w:color="auto" w:fill="FFFFFF" w:themeFill="background1"/>
           </w:tcPr>
           <w:p>
@@ -1902,7 +1902,7 @@
         </w:tc>
         <w:tc>
           <w:tcPr>
-            <w:tcW w:w="1097" w:type="dxa"/>
+            <w:tcW w:w="1187" w:type="dxa"/>
             <w:shd w:val="clear" w:color="auto" w:fill="FFFFFF" w:themeFill="background1"/>
           </w:tcPr>
           <w:p>
@@ -1989,6 +1989,29 @@
                 <w:szCs w:val="20"/>
               </w:rPr>
             </w:pPr>
+            <w:r>
+              <w:rPr>
+                <w:rFonts w:eastAsia="Times New Roman" w:cs="Times New Roman"/>
+                <w:szCs w:val="20"/>
+              </w:rPr>
+              <w:t>Collaborative Research: SHF: Medium: Crafting a Holistic Theory of Identifier Readability</w:t>
+            </w:r>
+            <w:r>
+              <w:rPr>
+                <w:rFonts w:eastAsia="Times New Roman" w:cs="Times New Roman"/>
+                <w:szCs w:val="20"/>
+              </w:rPr>
+              <w:t xml:space="preserve"> </w:t>
+            </w:r>
+            <w:r>
+              <w:rPr>
+                <w:rFonts w:eastAsia="Times New Roman" w:cs="Times New Roman"/>
+                <w:b/>
+                <w:bCs/>
+                <w:szCs w:val="20"/>
+              </w:rPr>
+              <w:t>(to be resubmitted in November)</w:t>
+            </w:r>
           </w:p>
         </w:tc>
         <w:tc>
@@ -2007,11 +2030,62 @@
                 <w:szCs w:val="20"/>
               </w:rPr>
             </w:pPr>
+            <w:r>
+              <w:rPr>
+                <w:rFonts w:cs="Times New Roman"/>
+                <w:b w:val="0"/>
+                <w:sz w:val="20"/>
+                <w:szCs w:val="20"/>
+              </w:rPr>
+              <w:t>Newman, C.D (RIT)</w:t>
+            </w:r>
+          </w:p>
+          <w:p>
+            <w:pPr>
+              <w:pStyle w:val="Heading2"/>
+              <w:outlineLvl w:val="1"/>
+              <w:rPr>
+                <w:rFonts w:cs="Times New Roman"/>
+                <w:b w:val="0"/>
+                <w:sz w:val="20"/>
+                <w:szCs w:val="20"/>
+              </w:rPr>
+            </w:pPr>
+            <w:r>
+              <w:rPr>
+                <w:rFonts w:cs="Times New Roman"/>
+                <w:b w:val="0"/>
+                <w:sz w:val="20"/>
+                <w:szCs w:val="20"/>
+              </w:rPr>
+              <w:t>Decker, M.J(BGSU)</w:t>
+            </w:r>
+          </w:p>
+          <w:p>
+            <w:pPr>
+              <w:pStyle w:val="Heading2"/>
+              <w:outlineLvl w:val="1"/>
+              <w:rPr>
+                <w:rFonts w:cs="Times New Roman"/>
+                <w:b w:val="0"/>
+                <w:sz w:val="20"/>
+                <w:szCs w:val="20"/>
+              </w:rPr>
+            </w:pPr>
+            <w:r>
+              <w:rPr>
+                <w:rFonts w:cs="Times New Roman"/>
+                <w:b w:val="0"/>
+                <w:sz w:val="20"/>
+                <w:szCs w:val="20"/>
+              </w:rPr>
+              <w:t>Maletic, J.I. (KSU)</w:t>
+            </w:r>
           </w:p>
         </w:tc>
         <w:tc>
           <w:tcPr>
-            <w:tcW w:w="1890" w:type="dxa"/>
+            <w:tcW w:w="1800" w:type="dxa"/>
             <w:shd w:val="clear" w:color="auto" w:fill="FFFFFF" w:themeFill="background1"/>
           </w:tcPr>
           <w:p>
@@ -2025,11 +2099,20 @@
                 <w:szCs w:val="20"/>
               </w:rPr>
             </w:pPr>
+            <w:r>
+              <w:rPr>
+                <w:rFonts w:cs="Times New Roman"/>
+                <w:b w:val="0"/>
+                <w:sz w:val="20"/>
+                <w:szCs w:val="20"/>
+              </w:rPr>
+              <w:t>National Science Foundation CCF: Core Programs</w:t>
+            </w:r>
           </w:p>
         </w:tc>
         <w:tc>
           <w:tcPr>
-            <w:tcW w:w="1097" w:type="dxa"/>
+            <w:tcW w:w="1187" w:type="dxa"/>
             <w:shd w:val="clear" w:color="auto" w:fill="FFFFFF" w:themeFill="background1"/>
           </w:tcPr>
           <w:p>
@@ -2044,6 +2127,33 @@
                 <w:szCs w:val="20"/>
               </w:rPr>
             </w:pPr>
+            <w:r>
+              <w:rPr>
+                <w:rFonts w:cs="Times New Roman"/>
+                <w:b w:val="0"/>
+                <w:sz w:val="20"/>
+                <w:szCs w:val="20"/>
+              </w:rPr>
+              <w:t>$</w:t>
+            </w:r>
+            <w:r>
+              <w:rPr>
+                <w:rFonts w:cs="Times New Roman"/>
+                <w:b w:val="0"/>
+                <w:sz w:val="20"/>
+                <w:szCs w:val="20"/>
+              </w:rPr>
+              <w:t>XXX</w:t>
+            </w:r>
+            <w:r>
+              <w:rPr>
+                <w:rFonts w:cs="Times New Roman"/>
+                <w:b w:val="0"/>
+                <w:sz w:val="20"/>
+                <w:szCs w:val="20"/>
+              </w:rPr>
+              <w:t xml:space="preserve"> (TBD in November)</w:t>
+            </w:r>
           </w:p>
         </w:tc>
         <w:tc>
@@ -2063,6 +2173,15 @@
                 <w:szCs w:val="20"/>
               </w:rPr>
             </w:pPr>
+            <w:r>
+              <w:rPr>
+                <w:rFonts w:cs="Times New Roman"/>
+                <w:b w:val="0"/>
+                <w:sz w:val="20"/>
+                <w:szCs w:val="20"/>
+              </w:rPr>
+              <w:t>4 year</w:t>
+            </w:r>
           </w:p>
         </w:tc>
       </w:tr>
@@ -2126,7 +2245,7 @@
         </w:tc>
         <w:tc>
           <w:tcPr>
-            <w:tcW w:w="1890" w:type="dxa"/>
+            <w:tcW w:w="1800" w:type="dxa"/>
           </w:tcPr>
           <w:p>
             <w:pPr>
@@ -2139,7 +2258,7 @@
         </w:tc>
         <w:tc>
           <w:tcPr>
-            <w:tcW w:w="1097" w:type="dxa"/>
+            <w:tcW w:w="1187" w:type="dxa"/>
           </w:tcPr>
           <w:p>
             <w:pPr>
@@ -2251,7 +2370,7 @@
         </w:tc>
         <w:tc>
           <w:tcPr>
-            <w:tcW w:w="1890" w:type="dxa"/>
+            <w:tcW w:w="1800" w:type="dxa"/>
           </w:tcPr>
           <w:p>
             <w:pPr>
@@ -2271,7 +2390,7 @@
         </w:tc>
         <w:tc>
           <w:tcPr>
-            <w:tcW w:w="1097" w:type="dxa"/>
+            <w:tcW w:w="1187" w:type="dxa"/>
           </w:tcPr>
           <w:p>
             <w:pPr>
@@ -2407,7 +2526,7 @@
         </w:tc>
         <w:tc>
           <w:tcPr>
-            <w:tcW w:w="1890" w:type="dxa"/>
+            <w:tcW w:w="1800" w:type="dxa"/>
           </w:tcPr>
           <w:p>
             <w:pPr>
@@ -2427,7 +2546,7 @@
         </w:tc>
         <w:tc>
           <w:tcPr>
-            <w:tcW w:w="1097" w:type="dxa"/>
+            <w:tcW w:w="1187" w:type="dxa"/>
           </w:tcPr>
           <w:p>
             <w:pPr>
@@ -2485,7 +2604,15 @@
                 <w:rFonts w:cs="Times New Roman"/>
                 <w:szCs w:val="20"/>
               </w:rPr>
-              <w:t>Collaborative Research: SHF:Small:Utilizing Design Context to Analyze and Understand the Semantics of Identifier Naming Structures</w:t>
+              <w:t xml:space="preserve">Collaborative Research: SHF:Small:Utilizing Design Context to Analyze and Understand </w:t>
+            </w:r>
+            <w:r>
+              <w:rPr>
+                <w:rFonts w:cs="Times New Roman"/>
+                <w:szCs w:val="20"/>
+              </w:rPr>
+              <w:lastRenderedPageBreak/>
+              <w:t>the Semantics of Identifier Naming Structures</w:t>
             </w:r>
           </w:p>
           <w:p>
@@ -2528,6 +2655,7 @@
                 <w:rFonts w:cs="Times New Roman"/>
                 <w:szCs w:val="20"/>
               </w:rPr>
+              <w:lastRenderedPageBreak/>
               <w:t>Newman, C.D. (RIT)</w:t>
             </w:r>
           </w:p>
@@ -2570,7 +2698,7 @@
         </w:tc>
         <w:tc>
           <w:tcPr>
-            <w:tcW w:w="1890" w:type="dxa"/>
+            <w:tcW w:w="1800" w:type="dxa"/>
           </w:tcPr>
           <w:p>
             <w:pPr>
@@ -2590,7 +2718,7 @@
         </w:tc>
         <w:tc>
           <w:tcPr>
-            <w:tcW w:w="1097" w:type="dxa"/>
+            <w:tcW w:w="1187" w:type="dxa"/>
           </w:tcPr>
           <w:p>
             <w:pPr>
@@ -2648,7 +2776,6 @@
                 <w:rFonts w:eastAsia="Times New Roman" w:cs="Times New Roman"/>
                 <w:szCs w:val="20"/>
               </w:rPr>
-              <w:lastRenderedPageBreak/>
               <w:t>SHF:Small:Augmenting Rename Practices by Formulating On-Demand Rename Structure Recommendations</w:t>
             </w:r>
           </w:p>
@@ -2713,7 +2840,7 @@
         </w:tc>
         <w:tc>
           <w:tcPr>
-            <w:tcW w:w="1890" w:type="dxa"/>
+            <w:tcW w:w="1800" w:type="dxa"/>
           </w:tcPr>
           <w:p>
             <w:pPr>
@@ -2733,7 +2860,7 @@
         </w:tc>
         <w:tc>
           <w:tcPr>
-            <w:tcW w:w="1097" w:type="dxa"/>
+            <w:tcW w:w="1187" w:type="dxa"/>
           </w:tcPr>
           <w:p>
             <w:pPr>
@@ -2850,7 +2977,7 @@
         </w:tc>
         <w:tc>
           <w:tcPr>
-            <w:tcW w:w="1890" w:type="dxa"/>
+            <w:tcW w:w="1800" w:type="dxa"/>
           </w:tcPr>
           <w:p>
             <w:pPr>
@@ -2870,7 +2997,7 @@
         </w:tc>
         <w:tc>
           <w:tcPr>
-            <w:tcW w:w="1097" w:type="dxa"/>
+            <w:tcW w:w="1187" w:type="dxa"/>
           </w:tcPr>
           <w:p>
             <w:pPr>
@@ -2987,7 +3114,7 @@
         </w:tc>
         <w:tc>
           <w:tcPr>
-            <w:tcW w:w="1890" w:type="dxa"/>
+            <w:tcW w:w="1800" w:type="dxa"/>
           </w:tcPr>
           <w:p>
             <w:pPr>
@@ -3007,7 +3134,7 @@
         </w:tc>
         <w:tc>
           <w:tcPr>
-            <w:tcW w:w="1097" w:type="dxa"/>
+            <w:tcW w:w="1187" w:type="dxa"/>
           </w:tcPr>
           <w:p>
             <w:pPr>
@@ -3108,7 +3235,7 @@
         </w:tc>
         <w:tc>
           <w:tcPr>
-            <w:tcW w:w="1890" w:type="dxa"/>
+            <w:tcW w:w="1800" w:type="dxa"/>
           </w:tcPr>
           <w:p>
             <w:pPr>
@@ -3129,7 +3256,7 @@
         </w:tc>
         <w:tc>
           <w:tcPr>
-            <w:tcW w:w="1097" w:type="dxa"/>
+            <w:tcW w:w="1187" w:type="dxa"/>
           </w:tcPr>
           <w:p>
             <w:pPr>
@@ -3265,7 +3392,7 @@
         </w:tc>
         <w:tc>
           <w:tcPr>
-            <w:tcW w:w="1890" w:type="dxa"/>
+            <w:tcW w:w="1800" w:type="dxa"/>
           </w:tcPr>
           <w:p>
             <w:pPr>
@@ -3285,7 +3412,7 @@
         </w:tc>
         <w:tc>
           <w:tcPr>
-            <w:tcW w:w="1097" w:type="dxa"/>
+            <w:tcW w:w="1187" w:type="dxa"/>
           </w:tcPr>
           <w:p>
             <w:pPr>
@@ -3403,7 +3530,7 @@
         </w:tc>
         <w:tc>
           <w:tcPr>
-            <w:tcW w:w="1890" w:type="dxa"/>
+            <w:tcW w:w="1800" w:type="dxa"/>
           </w:tcPr>
           <w:p>
             <w:pPr>
@@ -3423,7 +3550,7 @@
         </w:tc>
         <w:tc>
           <w:tcPr>
-            <w:tcW w:w="1097" w:type="dxa"/>
+            <w:tcW w:w="1187" w:type="dxa"/>
           </w:tcPr>
           <w:p>
             <w:pPr>
@@ -3524,7 +3651,7 @@
         </w:tc>
         <w:tc>
           <w:tcPr>
-            <w:tcW w:w="1890" w:type="dxa"/>
+            <w:tcW w:w="1800" w:type="dxa"/>
           </w:tcPr>
           <w:p>
             <w:pPr>
@@ -3544,7 +3671,7 @@
         </w:tc>
         <w:tc>
           <w:tcPr>
-            <w:tcW w:w="1097" w:type="dxa"/>
+            <w:tcW w:w="1187" w:type="dxa"/>
           </w:tcPr>
           <w:p>
             <w:pPr>
@@ -3660,7 +3787,7 @@
         </w:tc>
         <w:tc>
           <w:tcPr>
-            <w:tcW w:w="1890" w:type="dxa"/>
+            <w:tcW w:w="1800" w:type="dxa"/>
           </w:tcPr>
           <w:p>
             <w:pPr>
@@ -3680,7 +3807,7 @@
         </w:tc>
         <w:tc>
           <w:tcPr>
-            <w:tcW w:w="1097" w:type="dxa"/>
+            <w:tcW w:w="1187" w:type="dxa"/>
           </w:tcPr>
           <w:p>
             <w:pPr>
@@ -3796,7 +3923,7 @@
         </w:tc>
         <w:tc>
           <w:tcPr>
-            <w:tcW w:w="1890" w:type="dxa"/>
+            <w:tcW w:w="1800" w:type="dxa"/>
           </w:tcPr>
           <w:p>
             <w:pPr>
@@ -3816,7 +3943,7 @@
         </w:tc>
         <w:tc>
           <w:tcPr>
-            <w:tcW w:w="1097" w:type="dxa"/>
+            <w:tcW w:w="1187" w:type="dxa"/>
           </w:tcPr>
           <w:p>
             <w:pPr>
@@ -7082,25 +7209,19 @@
         </w:rPr>
         <w:t>”, in the Proceedings of the IEEE International</w:t>
       </w:r>
-    </w:p>
-    <w:p>
-      <w:pPr>
-        <w:pStyle w:val="ListParagraph"/>
-        <w:numPr>
-          <w:ilvl w:val="0"/>
-          <w:numId w:val="28"/>
-        </w:numPr>
-        <w:rPr>
-          <w:rFonts w:cs="Times New Roman"/>
-          <w:szCs w:val="20"/>
-        </w:rPr>
-      </w:pPr>
-      <w:r>
-        <w:rPr>
-          <w:rFonts w:cs="Times New Roman"/>
-          <w:szCs w:val="20"/>
-        </w:rPr>
-        <w:t>Workshop on Visualizing Software for Understanding and Analysis (VISSOFT’11), Williamsburg, VA, USA, Sept 31 – Oct 1, pp</w:t>
+      <w:r>
+        <w:rPr>
+          <w:rFonts w:cs="Times New Roman"/>
+          <w:szCs w:val="20"/>
+        </w:rPr>
+        <w:t xml:space="preserve"> </w:t>
+      </w:r>
+      <w:r>
+        <w:rPr>
+          <w:rFonts w:cs="Times New Roman"/>
+          <w:szCs w:val="20"/>
+        </w:rPr>
+        <w:t>Workshop on Visualizing Software for Understanding and Analysis (VISSOFT’11), Williamsburg, VA, USA, Sept 31 – Oct 1</w:t>
       </w:r>
     </w:p>
     <w:bookmarkEnd w:id="2"/>
@@ -8709,7 +8830,14 @@
           <w:rFonts w:cs="Times New Roman"/>
           <w:szCs w:val="20"/>
         </w:rPr>
-        <w:t>Gavin Burris – February 2022 - TBD</w:t>
+        <w:t xml:space="preserve">Gavin Burris – February 2022 - </w:t>
+      </w:r>
+      <w:r>
+        <w:rPr>
+          <w:rFonts w:cs="Times New Roman"/>
+          <w:szCs w:val="20"/>
+        </w:rPr>
+        <w:t>Current</w:t>
       </w:r>
     </w:p>
     <w:p>
@@ -8729,7 +8857,14 @@
           <w:rFonts w:cs="Times New Roman"/>
           <w:szCs w:val="20"/>
         </w:rPr>
-        <w:t>Stacy Skalicky - August 2021 – May 2022</w:t>
+        <w:t xml:space="preserve">Stacy Skalicky - August 2021 – </w:t>
+      </w:r>
+      <w:r>
+        <w:rPr>
+          <w:rFonts w:cs="Times New Roman"/>
+          <w:szCs w:val="20"/>
+        </w:rPr>
+        <w:t>Current</w:t>
       </w:r>
     </w:p>
     <w:p>
@@ -8889,6 +9024,20 @@
         </w:rPr>
         <w:t>Galekwan Sango - Fall 2022</w:t>
       </w:r>
+      <w:r>
+        <w:rPr>
+          <w:rFonts w:cs="Times New Roman"/>
+          <w:szCs w:val="20"/>
+        </w:rPr>
+        <w:t xml:space="preserve"> - </w:t>
+      </w:r>
+      <w:r>
+        <w:rPr>
+          <w:rFonts w:cs="Times New Roman"/>
+          <w:szCs w:val="20"/>
+        </w:rPr>
+        <w:t>Current</w:t>
+      </w:r>
     </w:p>
     <w:p>
       <w:pPr>
@@ -8909,6 +9058,20 @@
         </w:rPr>
         <w:t>Henry Keena – Fall 2022</w:t>
       </w:r>
+      <w:r>
+        <w:rPr>
+          <w:rFonts w:cs="Times New Roman"/>
+          <w:szCs w:val="20"/>
+        </w:rPr>
+        <w:t xml:space="preserve"> - </w:t>
+      </w:r>
+      <w:r>
+        <w:rPr>
+          <w:rFonts w:cs="Times New Roman"/>
+          <w:szCs w:val="20"/>
+        </w:rPr>
+        <w:t>Current</w:t>
+      </w:r>
     </w:p>
     <w:p>
       <w:pPr>
@@ -8927,8 +9090,24 @@
           <w:rFonts w:cs="Times New Roman"/>
           <w:szCs w:val="20"/>
         </w:rPr>
-        <w:t>Muhammad Kamran - August 2021 – May 2022</w:t>
-      </w:r>
+        <w:t>Muhammad Kamran - August 2021</w:t>
+      </w:r>
+      <w:r>
+        <w:rPr>
+          <w:rFonts w:cs="Times New Roman"/>
+          <w:szCs w:val="20"/>
+        </w:rPr>
+        <w:t xml:space="preserve"> - </w:t>
+      </w:r>
+      <w:bookmarkStart w:id="6" w:name="_Hlk112710229"/>
+      <w:r>
+        <w:rPr>
+          <w:rFonts w:cs="Times New Roman"/>
+          <w:szCs w:val="20"/>
+        </w:rPr>
+        <w:t>Current</w:t>
+      </w:r>
+      <w:bookmarkEnd w:id="6"/>
     </w:p>
     <w:p>
       <w:pPr>
@@ -8947,7 +9126,14 @@
           <w:rFonts w:cs="Times New Roman"/>
           <w:szCs w:val="20"/>
         </w:rPr>
-        <w:t>Tarun Mittal – August 2021 – May 2022</w:t>
+        <w:t xml:space="preserve">Tarun Mittal – August 2021 – </w:t>
+      </w:r>
+      <w:r>
+        <w:rPr>
+          <w:rFonts w:cs="Times New Roman"/>
+          <w:szCs w:val="20"/>
+        </w:rPr>
+        <w:t>Current</w:t>
       </w:r>
     </w:p>
     <w:p>
@@ -9501,6 +9687,188 @@
         <w:pStyle w:val="ListParagraph"/>
         <w:numPr>
           <w:ilvl w:val="0"/>
+          <w:numId w:val="31"/>
+        </w:numPr>
+      </w:pPr>
+      <w:r>
+        <w:t>Benjamin Dow, Rochester Institute of Technology, Graduated 2022</w:t>
+      </w:r>
+    </w:p>
+    <w:p>
+      <w:pPr>
+        <w:pStyle w:val="ListParagraph"/>
+        <w:numPr>
+          <w:ilvl w:val="0"/>
+          <w:numId w:val="31"/>
+        </w:numPr>
+      </w:pPr>
+      <w:r>
+        <w:t>Christopher Enock, Rochester Institute of Technology, Graduated 2021</w:t>
+      </w:r>
+    </w:p>
+    <w:p>
+      <w:pPr>
+        <w:pStyle w:val="ListParagraph"/>
+        <w:numPr>
+          <w:ilvl w:val="0"/>
+          <w:numId w:val="31"/>
+        </w:numPr>
+      </w:pPr>
+      <w:r>
+        <w:t>Steve Simmons, Rochester Institute of Technology, Graduated 5/2020</w:t>
+      </w:r>
+    </w:p>
+    <w:p>
+      <w:pPr>
+        <w:pStyle w:val="ListParagraph"/>
+        <w:numPr>
+          <w:ilvl w:val="0"/>
+          <w:numId w:val="31"/>
+        </w:numPr>
+      </w:pPr>
+      <w:r>
+        <w:t>Ben Christians, Rochester Institute of Technology, Graduated 5/2020</w:t>
+      </w:r>
+    </w:p>
+    <w:p>
+      <w:pPr>
+        <w:pStyle w:val="ListParagraph"/>
+        <w:numPr>
+          <w:ilvl w:val="0"/>
+          <w:numId w:val="31"/>
+        </w:numPr>
+      </w:pPr>
+      <w:r>
+        <w:t>Sultan Mira, Rochester Institute of Technology, Graduated 8/2019</w:t>
+      </w:r>
+    </w:p>
+    <w:p>
+      <w:pPr>
+        <w:pStyle w:val="ListParagraph"/>
+        <w:numPr>
+          <w:ilvl w:val="0"/>
+          <w:numId w:val="31"/>
+        </w:numPr>
+      </w:pPr>
+      <w:r>
+        <w:t>Andrew Di Stassi, Rochester Institute of Technology, Graduated 5/2019</w:t>
+      </w:r>
+    </w:p>
+    <w:p>
+      <w:pPr>
+        <w:pStyle w:val="ListParagraph"/>
+        <w:numPr>
+          <w:ilvl w:val="0"/>
+          <w:numId w:val="31"/>
+        </w:numPr>
+      </w:pPr>
+      <w:r>
+        <w:t>Ahmed Aljohani, Rochester Institute of Technology, Graduated 5/2019</w:t>
+      </w:r>
+    </w:p>
+    <w:p>
+      <w:pPr>
+        <w:pStyle w:val="ListParagraph"/>
+        <w:numPr>
+          <w:ilvl w:val="0"/>
+          <w:numId w:val="31"/>
+        </w:numPr>
+      </w:pPr>
+      <w:r>
+        <w:t>Khalid Almalki, Rochester Institute of Technology, Graduated 12/2018</w:t>
+      </w:r>
+    </w:p>
+    <w:p>
+      <w:pPr>
+        <w:pStyle w:val="ListParagraph"/>
+        <w:numPr>
+          <w:ilvl w:val="0"/>
+          <w:numId w:val="31"/>
+        </w:numPr>
+      </w:pPr>
+      <w:r>
+        <w:t>Kevin Hannigan, Rochester Institute of Technology, Graduated 8/2018</w:t>
+      </w:r>
+    </w:p>
+    <w:p>
+      <w:pPr>
+        <w:pStyle w:val="ListParagraph"/>
+        <w:numPr>
+          <w:ilvl w:val="0"/>
+          <w:numId w:val="31"/>
+        </w:numPr>
+      </w:pPr>
+      <w:r>
+        <w:t>Adriana Sejfia, Rochester Institute of Technology, Graduated 5/2018</w:t>
+      </w:r>
+    </w:p>
+    <w:p>
+      <w:pPr>
+        <w:pStyle w:val="ListParagraph"/>
+        <w:numPr>
+          <w:ilvl w:val="0"/>
+          <w:numId w:val="31"/>
+        </w:numPr>
+      </w:pPr>
+      <w:r>
+        <w:t>Eman Abdullah Alomar, Rochester Institute of Technology, Graduated 5/2018</w:t>
+      </w:r>
+    </w:p>
+    <w:p>
+      <w:pPr>
+        <w:pStyle w:val="ListParagraph"/>
+        <w:numPr>
+          <w:ilvl w:val="0"/>
+          <w:numId w:val="31"/>
+        </w:numPr>
+      </w:pPr>
+      <w:r>
+        <w:t>Mazen Alotaibi, Rochester Institute of Technology, Graduated 5/2018</w:t>
+      </w:r>
+    </w:p>
+    <w:p>
+      <w:pPr>
+        <w:pStyle w:val="ListParagraph"/>
+        <w:numPr>
+          <w:ilvl w:val="0"/>
+          <w:numId w:val="31"/>
+        </w:numPr>
+      </w:pPr>
+      <w:r>
+        <w:t>Anthony Peruma, Rochester Institute of Technology, Graduated 5/2018</w:t>
+      </w:r>
+    </w:p>
+    <w:p>
+      <w:pPr>
+        <w:pStyle w:val="ListParagraph"/>
+        <w:numPr>
+          <w:ilvl w:val="0"/>
+          <w:numId w:val="31"/>
+        </w:numPr>
+      </w:pPr>
+      <w:r>
+        <w:t>Rebaz Saleh, Rochester Institute of Technology, Graduated 12/2017</w:t>
+      </w:r>
+    </w:p>
+    <w:p>
+      <w:pPr>
+        <w:pStyle w:val="Heading2"/>
+        <w:rPr>
+          <w:rFonts w:eastAsia="Calibri" w:cs="Times New Roman"/>
+        </w:rPr>
+      </w:pPr>
+      <w:r>
+        <w:rPr>
+          <w:rFonts w:eastAsia="Calibri" w:cs="Times New Roman"/>
+        </w:rPr>
+        <w:t>Dissertation Defense Committee Member</w:t>
+      </w:r>
+    </w:p>
+    <w:p>
+      <w:pPr>
+        <w:pStyle w:val="ListParagraph"/>
+        <w:numPr>
+          <w:ilvl w:val="0"/>
           <w:numId w:val="24"/>
         </w:numPr>
         <w:rPr>
@@ -9511,7 +9879,7 @@
         <w:rPr>
           <w:rFonts w:cs="Times New Roman"/>
         </w:rPr>
-        <w:t>Rebaz Saleh, Rochester Institute of Technology, Graduated 12/2017</w:t>
+        <w:t>Deema AlShoaibi, Rochester Institute of Technology, TBD</w:t>
       </w:r>
     </w:p>
     <w:p>
@@ -9529,7 +9897,7 @@
         <w:rPr>
           <w:rFonts w:cs="Times New Roman"/>
         </w:rPr>
-        <w:t>Anthony Peruma, Rochester Institute of Technology, Graduated 5/2018</w:t>
+        <w:t>Jianwei Wu, University of Delaware, TBD</w:t>
       </w:r>
     </w:p>
     <w:p>
@@ -9547,7 +9915,13 @@
         <w:rPr>
           <w:rFonts w:cs="Times New Roman"/>
         </w:rPr>
-        <w:t>Mazen Alotaibi, Rochester Institute of Technology, Graduated 5/2018</w:t>
+        <w:t xml:space="preserve">Farhad Akhbardeh, Rochester Institute of Technology, </w:t>
+      </w:r>
+      <w:r>
+        <w:rPr>
+          <w:rFonts w:cs="Times New Roman"/>
+        </w:rPr>
+        <w:t>Graduated Summer 2022</w:t>
       </w:r>
     </w:p>
     <w:p>
@@ -9565,7 +9939,13 @@
         <w:rPr>
           <w:rFonts w:cs="Times New Roman"/>
         </w:rPr>
-        <w:t>Eman Abdullah Alomar, Rochester Institute of Technology, Graduated 5/2018</w:t>
+        <w:t xml:space="preserve">Eman Abdullah Alomar, Rochester Institute of Technology, </w:t>
+      </w:r>
+      <w:r>
+        <w:rPr>
+          <w:rFonts w:cs="Times New Roman"/>
+        </w:rPr>
+        <w:t>Graduated 2021</w:t>
       </w:r>
     </w:p>
     <w:p>
@@ -9583,7 +9963,13 @@
         <w:rPr>
           <w:rFonts w:cs="Times New Roman"/>
         </w:rPr>
-        <w:t>Adriana Sejfia, Rochester Institute of Technology, Graduated 5/2018</w:t>
+        <w:t>Danielle Gonzalez</w:t>
+      </w:r>
+      <w:r>
+        <w:rPr>
+          <w:rFonts w:cs="Times New Roman"/>
+        </w:rPr>
+        <w:t>, Rochester Institute of Technology, 7/2021</w:t>
       </w:r>
     </w:p>
     <w:p>
@@ -9601,7 +9987,21 @@
         <w:rPr>
           <w:rFonts w:cs="Times New Roman"/>
         </w:rPr>
-        <w:t>Kevin Hannigan, Rochester Institute of Technology, Graduated 8/2018</w:t>
+        <w:t>Waleed Zogaan, Rochester Institute of Technology, Graduated 12/2019</w:t>
+      </w:r>
+    </w:p>
+    <w:p>
+      <w:pPr>
+        <w:pStyle w:val="Heading1"/>
+        <w:rPr>
+          <w:rFonts w:eastAsia="Calibri" w:cs="Times New Roman"/>
+        </w:rPr>
+      </w:pPr>
+      <w:r>
+        <w:rPr>
+          <w:rFonts w:eastAsia="Calibri" w:cs="Times New Roman"/>
+        </w:rPr>
+        <w:t>Professional Service (internal)</w:t>
       </w:r>
     </w:p>
     <w:p>
@@ -9609,17 +10009,17 @@
         <w:pStyle w:val="ListParagraph"/>
         <w:numPr>
           <w:ilvl w:val="0"/>
-          <w:numId w:val="24"/>
-        </w:numPr>
-        <w:rPr>
-          <w:rFonts w:cs="Times New Roman"/>
-        </w:rPr>
-      </w:pPr>
-      <w:r>
-        <w:rPr>
-          <w:rFonts w:cs="Times New Roman"/>
-        </w:rPr>
-        <w:t>Khalid Almalki, Rochester Institute of Technology, Graduated 12/2018</w:t>
+          <w:numId w:val="23"/>
+        </w:numPr>
+        <w:rPr>
+          <w:rFonts w:cs="Times New Roman"/>
+        </w:rPr>
+      </w:pPr>
+      <w:r>
+        <w:rPr>
+          <w:rFonts w:cs="Times New Roman"/>
+        </w:rPr>
+        <w:t>Co-Chair Hiring Committee Fall 2022 – Spring 2023</w:t>
       </w:r>
     </w:p>
     <w:p>
@@ -9627,17 +10027,29 @@
         <w:pStyle w:val="ListParagraph"/>
         <w:numPr>
           <w:ilvl w:val="0"/>
-          <w:numId w:val="24"/>
-        </w:numPr>
-        <w:rPr>
-          <w:rFonts w:cs="Times New Roman"/>
-        </w:rPr>
-      </w:pPr>
-      <w:r>
-        <w:rPr>
-          <w:rFonts w:cs="Times New Roman"/>
-        </w:rPr>
-        <w:t>Ahmed Aljohani, Rochester Institute of Technology, Graduated 5/2019</w:t>
+          <w:numId w:val="23"/>
+        </w:numPr>
+        <w:rPr>
+          <w:rFonts w:cs="Times New Roman"/>
+        </w:rPr>
+      </w:pPr>
+      <w:r>
+        <w:rPr>
+          <w:rFonts w:cs="Times New Roman"/>
+        </w:rPr>
+        <w:t>SE Grad Faculty Coffee Break Organizer</w:t>
+      </w:r>
+      <w:r>
+        <w:rPr>
+          <w:rFonts w:cs="Times New Roman"/>
+        </w:rPr>
+        <w:t xml:space="preserve"> – Fall 2021, Spring 2022</w:t>
+      </w:r>
+      <w:r>
+        <w:rPr>
+          <w:rFonts w:cs="Times New Roman"/>
+        </w:rPr>
+        <w:t>, Fall 2022</w:t>
       </w:r>
     </w:p>
     <w:p>
@@ -9645,17 +10057,17 @@
         <w:pStyle w:val="ListParagraph"/>
         <w:numPr>
           <w:ilvl w:val="0"/>
-          <w:numId w:val="24"/>
-        </w:numPr>
-        <w:rPr>
-          <w:rFonts w:cs="Times New Roman"/>
-        </w:rPr>
-      </w:pPr>
-      <w:r>
-        <w:rPr>
-          <w:rFonts w:cs="Times New Roman"/>
-        </w:rPr>
-        <w:t>Andrew Di Stassi, Rochester Institute of Technology, Graduated 5/2019</w:t>
+          <w:numId w:val="23"/>
+        </w:numPr>
+        <w:rPr>
+          <w:rFonts w:cs="Times New Roman"/>
+        </w:rPr>
+      </w:pPr>
+      <w:r>
+        <w:rPr>
+          <w:rFonts w:cs="Times New Roman"/>
+        </w:rPr>
+        <w:t>SE Faculty Performance Evaluation Committee – Spring 2020, Spring 2022</w:t>
       </w:r>
     </w:p>
     <w:p>
@@ -9663,17 +10075,26 @@
         <w:pStyle w:val="ListParagraph"/>
         <w:numPr>
           <w:ilvl w:val="0"/>
-          <w:numId w:val="24"/>
-        </w:numPr>
-        <w:rPr>
-          <w:rFonts w:cs="Times New Roman"/>
-        </w:rPr>
-      </w:pPr>
-      <w:r>
-        <w:rPr>
-          <w:rFonts w:cs="Times New Roman"/>
-        </w:rPr>
-        <w:t>Sultan Mira, Rochester Institute of Technology, Graduated 8/2019</w:t>
+          <w:numId w:val="23"/>
+        </w:numPr>
+        <w:rPr>
+          <w:rFonts w:cs="Times New Roman"/>
+        </w:rPr>
+      </w:pPr>
+      <w:r>
+        <w:t>ENGAgE Mentor – Fall 2021</w:t>
+      </w:r>
+      <w:r>
+        <w:rPr>
+          <w:rFonts w:cs="Times New Roman"/>
+        </w:rPr>
+        <w:t>, Spring 2022</w:t>
+      </w:r>
+      <w:r>
+        <w:rPr>
+          <w:rFonts w:cs="Times New Roman"/>
+        </w:rPr>
+        <w:t>, Fall 2022</w:t>
       </w:r>
     </w:p>
     <w:p>
@@ -9681,17 +10102,17 @@
         <w:pStyle w:val="ListParagraph"/>
         <w:numPr>
           <w:ilvl w:val="0"/>
-          <w:numId w:val="24"/>
-        </w:numPr>
-        <w:rPr>
-          <w:rFonts w:cs="Times New Roman"/>
-        </w:rPr>
-      </w:pPr>
-      <w:r>
-        <w:rPr>
-          <w:rFonts w:cs="Times New Roman"/>
-        </w:rPr>
-        <w:t>Ben Christians, Rochester Institute of Technology, Graduated 5/2020</w:t>
+          <w:numId w:val="23"/>
+        </w:numPr>
+        <w:rPr>
+          <w:rFonts w:cs="Times New Roman"/>
+        </w:rPr>
+      </w:pPr>
+      <w:r>
+        <w:rPr>
+          <w:rFonts w:cs="Times New Roman"/>
+        </w:rPr>
+        <w:t>GCCIS SEED Fund reviewer – Fall 2021</w:t>
       </w:r>
     </w:p>
     <w:p>
@@ -9699,17 +10120,29 @@
         <w:pStyle w:val="ListParagraph"/>
         <w:numPr>
           <w:ilvl w:val="0"/>
-          <w:numId w:val="24"/>
-        </w:numPr>
-        <w:rPr>
-          <w:rFonts w:cs="Times New Roman"/>
-        </w:rPr>
-      </w:pPr>
-      <w:r>
-        <w:rPr>
-          <w:rFonts w:cs="Times New Roman"/>
-        </w:rPr>
-        <w:t>Steve Simmons, Rochester Institute of Technology, Graduated 5/2020</w:t>
+          <w:numId w:val="23"/>
+        </w:numPr>
+        <w:rPr>
+          <w:rFonts w:cs="Times New Roman"/>
+        </w:rPr>
+      </w:pPr>
+      <w:r>
+        <w:rPr>
+          <w:rFonts w:cs="Times New Roman"/>
+        </w:rPr>
+        <w:t xml:space="preserve">FEAD committee </w:t>
+      </w:r>
+      <w:r>
+        <w:rPr>
+          <w:rFonts w:cs="Times New Roman"/>
+        </w:rPr>
+        <w:t xml:space="preserve">Lead </w:t>
+      </w:r>
+      <w:r>
+        <w:rPr>
+          <w:rFonts w:cs="Times New Roman"/>
+        </w:rPr>
+        <w:t>– Fall 2021, Spring 2022</w:t>
       </w:r>
     </w:p>
     <w:p>
@@ -9717,17 +10150,23 @@
         <w:pStyle w:val="ListParagraph"/>
         <w:numPr>
           <w:ilvl w:val="0"/>
-          <w:numId w:val="24"/>
-        </w:numPr>
-        <w:rPr>
-          <w:rFonts w:cs="Times New Roman"/>
-        </w:rPr>
-      </w:pPr>
-      <w:r>
-        <w:rPr>
-          <w:rFonts w:cs="Times New Roman"/>
-        </w:rPr>
-        <w:t>Christopher Enock, Rochester Institute of Technology, Graduated 2021</w:t>
+          <w:numId w:val="23"/>
+        </w:numPr>
+        <w:rPr>
+          <w:rFonts w:cs="Times New Roman"/>
+        </w:rPr>
+      </w:pPr>
+      <w:r>
+        <w:rPr>
+          <w:rFonts w:cs="Times New Roman"/>
+        </w:rPr>
+        <w:t>Graduate curriculum Committee – Fall 2021, Spring 2022</w:t>
+      </w:r>
+      <w:r>
+        <w:rPr>
+          <w:rFonts w:cs="Times New Roman"/>
+        </w:rPr>
+        <w:t>, Fall 2022</w:t>
       </w:r>
     </w:p>
     <w:p>
@@ -9735,31 +10174,35 @@
         <w:pStyle w:val="ListParagraph"/>
         <w:numPr>
           <w:ilvl w:val="0"/>
-          <w:numId w:val="24"/>
-        </w:numPr>
-        <w:rPr>
-          <w:rFonts w:cs="Times New Roman"/>
-        </w:rPr>
-      </w:pPr>
-      <w:r>
-        <w:rPr>
-          <w:rFonts w:cs="Times New Roman"/>
-        </w:rPr>
-        <w:t>Benjamin Dow, Rochester Institute of Technology, TBD</w:t>
-      </w:r>
-    </w:p>
-    <w:p>
-      <w:pPr>
-        <w:pStyle w:val="Heading2"/>
-        <w:rPr>
-          <w:rFonts w:eastAsia="Calibri" w:cs="Times New Roman"/>
-        </w:rPr>
-      </w:pPr>
-      <w:r>
-        <w:rPr>
-          <w:rFonts w:eastAsia="Calibri" w:cs="Times New Roman"/>
-        </w:rPr>
-        <w:t>Dissertation Defense Committee Member</w:t>
+          <w:numId w:val="23"/>
+        </w:numPr>
+        <w:rPr>
+          <w:rFonts w:cs="Times New Roman"/>
+        </w:rPr>
+      </w:pPr>
+      <w:r>
+        <w:rPr>
+          <w:rFonts w:cs="Times New Roman"/>
+        </w:rPr>
+        <w:t>Undergraduate Curriculum Committee – Fall 2020</w:t>
+      </w:r>
+      <w:r>
+        <w:rPr>
+          <w:rFonts w:cs="Times New Roman"/>
+        </w:rPr>
+        <w:t>, Spring 202</w:t>
+      </w:r>
+      <w:r>
+        <w:rPr>
+          <w:rFonts w:cs="Times New Roman"/>
+        </w:rPr>
+        <w:t>1, Fall 2021, Spring 2022</w:t>
+      </w:r>
+      <w:r>
+        <w:rPr>
+          <w:rFonts w:cs="Times New Roman"/>
+        </w:rPr>
+        <w:t>, Fall 2022</w:t>
       </w:r>
     </w:p>
     <w:p>
@@ -9767,17 +10210,24 @@
         <w:pStyle w:val="ListParagraph"/>
         <w:numPr>
           <w:ilvl w:val="0"/>
-          <w:numId w:val="24"/>
-        </w:numPr>
-        <w:rPr>
-          <w:rFonts w:cs="Times New Roman"/>
-        </w:rPr>
-      </w:pPr>
-      <w:r>
-        <w:rPr>
-          <w:rFonts w:cs="Times New Roman"/>
-        </w:rPr>
-        <w:t>Farhad Akhbardeh, Rochester Institute of Technology, TBD</w:t>
+          <w:numId w:val="23"/>
+        </w:numPr>
+        <w:rPr>
+          <w:rFonts w:cs="Times New Roman"/>
+        </w:rPr>
+      </w:pPr>
+      <w:r>
+        <w:rPr>
+          <w:rFonts w:cs="Times New Roman"/>
+        </w:rPr>
+        <w:t>Outstanding</w:t>
+      </w:r>
+      <w:r>
+        <w:rPr>
+          <w:rFonts w:cs="Times New Roman"/>
+          <w:szCs w:val="20"/>
+        </w:rPr>
+        <w:t xml:space="preserve"> Educator Award Committee – 2019 - 2020</w:t>
       </w:r>
     </w:p>
     <w:p>
@@ -9785,17 +10235,17 @@
         <w:pStyle w:val="ListParagraph"/>
         <w:numPr>
           <w:ilvl w:val="0"/>
-          <w:numId w:val="24"/>
-        </w:numPr>
-        <w:rPr>
-          <w:rFonts w:cs="Times New Roman"/>
-        </w:rPr>
-      </w:pPr>
-      <w:r>
-        <w:rPr>
-          <w:rFonts w:cs="Times New Roman"/>
-        </w:rPr>
-        <w:t>Waleed Zogaan, Rochester Institute of Technology, Graduated 12/2019</w:t>
+          <w:numId w:val="23"/>
+        </w:numPr>
+        <w:rPr>
+          <w:rFonts w:cs="Times New Roman"/>
+        </w:rPr>
+      </w:pPr>
+      <w:r>
+        <w:rPr>
+          <w:rFonts w:cs="Times New Roman"/>
+        </w:rPr>
+        <w:t>Tenure-track Search Committee – Fall 2019, Spring 2020</w:t>
       </w:r>
     </w:p>
     <w:p>
@@ -9803,17 +10253,18 @@
         <w:pStyle w:val="ListParagraph"/>
         <w:numPr>
           <w:ilvl w:val="0"/>
-          <w:numId w:val="24"/>
-        </w:numPr>
-        <w:rPr>
-          <w:rFonts w:cs="Times New Roman"/>
-        </w:rPr>
-      </w:pPr>
-      <w:r>
-        <w:rPr>
-          <w:rFonts w:cs="Times New Roman"/>
-        </w:rPr>
-        <w:t>Deema AlShoaibi, Rochester Institute of Technology, TBD</w:t>
+          <w:numId w:val="23"/>
+        </w:numPr>
+        <w:rPr>
+          <w:rFonts w:cs="Times New Roman"/>
+        </w:rPr>
+      </w:pPr>
+      <w:r>
+        <w:rPr>
+          <w:rFonts w:cs="Times New Roman"/>
+        </w:rPr>
+        <w:lastRenderedPageBreak/>
+        <w:t>Software Engineering Guest Speaker Series Committee – 2018-2019, 2019-2020</w:t>
       </w:r>
     </w:p>
     <w:p>
@@ -9821,86 +10272,6 @@
         <w:pStyle w:val="ListParagraph"/>
         <w:numPr>
           <w:ilvl w:val="0"/>
-          <w:numId w:val="24"/>
-        </w:numPr>
-        <w:rPr>
-          <w:rFonts w:cs="Times New Roman"/>
-        </w:rPr>
-      </w:pPr>
-      <w:r>
-        <w:rPr>
-          <w:rFonts w:cs="Times New Roman"/>
-        </w:rPr>
-        <w:t xml:space="preserve">Eman Abdullah Alomar, Rochester Institute of Technology, </w:t>
-      </w:r>
-      <w:r>
-        <w:rPr>
-          <w:rFonts w:cs="Times New Roman"/>
-        </w:rPr>
-        <w:t>Graduated 2021</w:t>
-      </w:r>
-    </w:p>
-    <w:p>
-      <w:pPr>
-        <w:pStyle w:val="ListParagraph"/>
-        <w:numPr>
-          <w:ilvl w:val="0"/>
-          <w:numId w:val="24"/>
-        </w:numPr>
-        <w:rPr>
-          <w:rFonts w:cs="Times New Roman"/>
-        </w:rPr>
-      </w:pPr>
-      <w:r>
-        <w:rPr>
-          <w:rFonts w:cs="Times New Roman"/>
-        </w:rPr>
-        <w:t>Danielle Gonzalez</w:t>
-      </w:r>
-      <w:r>
-        <w:rPr>
-          <w:rFonts w:cs="Times New Roman"/>
-        </w:rPr>
-        <w:t>, Rochester Institute of Technology, 7/2021</w:t>
-      </w:r>
-    </w:p>
-    <w:p>
-      <w:pPr>
-        <w:pStyle w:val="ListParagraph"/>
-        <w:numPr>
-          <w:ilvl w:val="0"/>
-          <w:numId w:val="24"/>
-        </w:numPr>
-        <w:rPr>
-          <w:rFonts w:cs="Times New Roman"/>
-        </w:rPr>
-      </w:pPr>
-      <w:r>
-        <w:rPr>
-          <w:rFonts w:cs="Times New Roman"/>
-        </w:rPr>
-        <w:t>Jianwei Wu, University of Delaware, TBD</w:t>
-      </w:r>
-    </w:p>
-    <w:p>
-      <w:pPr>
-        <w:pStyle w:val="Heading1"/>
-        <w:rPr>
-          <w:rFonts w:eastAsia="Calibri" w:cs="Times New Roman"/>
-        </w:rPr>
-      </w:pPr>
-      <w:r>
-        <w:rPr>
-          <w:rFonts w:eastAsia="Calibri" w:cs="Times New Roman"/>
-        </w:rPr>
-        <w:t>Professional Service (internal)</w:t>
-      </w:r>
-    </w:p>
-    <w:p>
-      <w:pPr>
-        <w:pStyle w:val="ListParagraph"/>
-        <w:numPr>
-          <w:ilvl w:val="0"/>
           <w:numId w:val="23"/>
         </w:numPr>
         <w:rPr>
@@ -9911,227 +10282,6 @@
         <w:rPr>
           <w:rFonts w:cs="Times New Roman"/>
         </w:rPr>
-        <w:t>SE Grad Faculty Coffee Break Organizer</w:t>
-      </w:r>
-      <w:r>
-        <w:rPr>
-          <w:rFonts w:cs="Times New Roman"/>
-        </w:rPr>
-        <w:t xml:space="preserve"> – Fall 2021, Spring 2022</w:t>
-      </w:r>
-    </w:p>
-    <w:p>
-      <w:pPr>
-        <w:pStyle w:val="ListParagraph"/>
-        <w:numPr>
-          <w:ilvl w:val="0"/>
-          <w:numId w:val="23"/>
-        </w:numPr>
-        <w:rPr>
-          <w:rFonts w:cs="Times New Roman"/>
-        </w:rPr>
-      </w:pPr>
-      <w:r>
-        <w:rPr>
-          <w:rFonts w:cs="Times New Roman"/>
-        </w:rPr>
-        <w:t>SE Faculty Performance Evaluation Committee – Spring 2020, Spring 2022</w:t>
-      </w:r>
-    </w:p>
-    <w:p>
-      <w:pPr>
-        <w:pStyle w:val="ListParagraph"/>
-        <w:numPr>
-          <w:ilvl w:val="0"/>
-          <w:numId w:val="23"/>
-        </w:numPr>
-        <w:rPr>
-          <w:rFonts w:cs="Times New Roman"/>
-        </w:rPr>
-      </w:pPr>
-      <w:r>
-        <w:t>ENGAgE Mentor – Fall 2021</w:t>
-      </w:r>
-      <w:r>
-        <w:rPr>
-          <w:rFonts w:cs="Times New Roman"/>
-        </w:rPr>
-        <w:t>, Spring 2022</w:t>
-      </w:r>
-    </w:p>
-    <w:p>
-      <w:pPr>
-        <w:pStyle w:val="ListParagraph"/>
-        <w:numPr>
-          <w:ilvl w:val="0"/>
-          <w:numId w:val="23"/>
-        </w:numPr>
-        <w:rPr>
-          <w:rFonts w:cs="Times New Roman"/>
-        </w:rPr>
-      </w:pPr>
-      <w:r>
-        <w:rPr>
-          <w:rFonts w:cs="Times New Roman"/>
-        </w:rPr>
-        <w:t>GCCIS SEED Fund reviewer – Fall 2021</w:t>
-      </w:r>
-    </w:p>
-    <w:p>
-      <w:pPr>
-        <w:pStyle w:val="ListParagraph"/>
-        <w:numPr>
-          <w:ilvl w:val="0"/>
-          <w:numId w:val="23"/>
-        </w:numPr>
-        <w:rPr>
-          <w:rFonts w:cs="Times New Roman"/>
-        </w:rPr>
-      </w:pPr>
-      <w:r>
-        <w:rPr>
-          <w:rFonts w:cs="Times New Roman"/>
-        </w:rPr>
-        <w:t xml:space="preserve">FEAD committee </w:t>
-      </w:r>
-      <w:r>
-        <w:rPr>
-          <w:rFonts w:cs="Times New Roman"/>
-        </w:rPr>
-        <w:t xml:space="preserve">Lead </w:t>
-      </w:r>
-      <w:r>
-        <w:rPr>
-          <w:rFonts w:cs="Times New Roman"/>
-        </w:rPr>
-        <w:t>– Fall 2021, Spring 2022</w:t>
-      </w:r>
-    </w:p>
-    <w:p>
-      <w:pPr>
-        <w:pStyle w:val="ListParagraph"/>
-        <w:numPr>
-          <w:ilvl w:val="0"/>
-          <w:numId w:val="23"/>
-        </w:numPr>
-        <w:rPr>
-          <w:rFonts w:cs="Times New Roman"/>
-        </w:rPr>
-      </w:pPr>
-      <w:r>
-        <w:rPr>
-          <w:rFonts w:cs="Times New Roman"/>
-        </w:rPr>
-        <w:t>Graduate curriculum Committee – Fall 2021, Spring 2022</w:t>
-      </w:r>
-    </w:p>
-    <w:p>
-      <w:pPr>
-        <w:pStyle w:val="ListParagraph"/>
-        <w:numPr>
-          <w:ilvl w:val="0"/>
-          <w:numId w:val="23"/>
-        </w:numPr>
-        <w:rPr>
-          <w:rFonts w:cs="Times New Roman"/>
-        </w:rPr>
-      </w:pPr>
-      <w:r>
-        <w:rPr>
-          <w:rFonts w:cs="Times New Roman"/>
-        </w:rPr>
-        <w:t>Undergraduate Curriculum Committee – Fall 2020</w:t>
-      </w:r>
-      <w:r>
-        <w:rPr>
-          <w:rFonts w:cs="Times New Roman"/>
-        </w:rPr>
-        <w:t>, Spring 202</w:t>
-      </w:r>
-      <w:r>
-        <w:rPr>
-          <w:rFonts w:cs="Times New Roman"/>
-        </w:rPr>
-        <w:t>1, Fall 2021, Spring 2022</w:t>
-      </w:r>
-    </w:p>
-    <w:p>
-      <w:pPr>
-        <w:pStyle w:val="ListParagraph"/>
-        <w:numPr>
-          <w:ilvl w:val="0"/>
-          <w:numId w:val="23"/>
-        </w:numPr>
-        <w:rPr>
-          <w:rFonts w:cs="Times New Roman"/>
-        </w:rPr>
-      </w:pPr>
-      <w:r>
-        <w:rPr>
-          <w:rFonts w:cs="Times New Roman"/>
-        </w:rPr>
-        <w:t>Outstanding</w:t>
-      </w:r>
-      <w:r>
-        <w:rPr>
-          <w:rFonts w:cs="Times New Roman"/>
-          <w:szCs w:val="20"/>
-        </w:rPr>
-        <w:t xml:space="preserve"> Educator Award Committee – 2019 - 2020</w:t>
-      </w:r>
-    </w:p>
-    <w:p>
-      <w:pPr>
-        <w:pStyle w:val="ListParagraph"/>
-        <w:numPr>
-          <w:ilvl w:val="0"/>
-          <w:numId w:val="23"/>
-        </w:numPr>
-        <w:rPr>
-          <w:rFonts w:cs="Times New Roman"/>
-        </w:rPr>
-      </w:pPr>
-      <w:r>
-        <w:rPr>
-          <w:rFonts w:cs="Times New Roman"/>
-        </w:rPr>
-        <w:t>Tenure-track Search Committee – Fall 2019, Spring 2020</w:t>
-      </w:r>
-    </w:p>
-    <w:p>
-      <w:pPr>
-        <w:pStyle w:val="ListParagraph"/>
-        <w:numPr>
-          <w:ilvl w:val="0"/>
-          <w:numId w:val="23"/>
-        </w:numPr>
-        <w:rPr>
-          <w:rFonts w:cs="Times New Roman"/>
-        </w:rPr>
-      </w:pPr>
-      <w:r>
-        <w:rPr>
-          <w:rFonts w:cs="Times New Roman"/>
-        </w:rPr>
-        <w:t>Software Engineering Guest Speaker Series Committee – 2018-2019, 2019-2020</w:t>
-      </w:r>
-    </w:p>
-    <w:p>
-      <w:pPr>
-        <w:pStyle w:val="ListParagraph"/>
-        <w:numPr>
-          <w:ilvl w:val="0"/>
-          <w:numId w:val="23"/>
-        </w:numPr>
-        <w:rPr>
-          <w:rFonts w:cs="Times New Roman"/>
-        </w:rPr>
-      </w:pPr>
-      <w:r>
-        <w:rPr>
-          <w:rFonts w:cs="Times New Roman"/>
-        </w:rPr>
-        <w:lastRenderedPageBreak/>
         <w:t>Outstanding</w:t>
       </w:r>
       <w:r>
@@ -10209,170 +10359,149 @@
           <w:sz w:val="20"/>
           <w:szCs w:val="22"/>
         </w:rPr>
-        <w:t>Computer and Information Science and Engineering Research Initiation Initiative (CRII)</w:t>
-      </w:r>
-      <w:r>
-        <w:rPr>
-          <w:rFonts w:eastAsiaTheme="minorEastAsia" w:cstheme="minorBidi"/>
-          <w:b w:val="0"/>
-          <w:sz w:val="20"/>
-          <w:szCs w:val="22"/>
+        <w:t xml:space="preserve">Computer and Information Science and Engineering Research Initiation Initiative (CRII) </w:t>
+      </w:r>
+    </w:p>
+    <w:p>
+      <w:pPr>
+        <w:pStyle w:val="Heading2"/>
+        <w:rPr>
+          <w:rFonts w:cs="Times New Roman"/>
+        </w:rPr>
+      </w:pPr>
+      <w:r>
+        <w:rPr>
+          <w:rFonts w:cs="Times New Roman"/>
+        </w:rPr>
+        <w:t>Workshop Co-Chair</w:t>
+      </w:r>
+    </w:p>
+    <w:p>
+      <w:pPr>
+        <w:pStyle w:val="ListParagraph"/>
+        <w:numPr>
+          <w:ilvl w:val="0"/>
+          <w:numId w:val="23"/>
+        </w:numPr>
+        <w:rPr>
+          <w:rFonts w:cs="Times New Roman"/>
+        </w:rPr>
+      </w:pPr>
+      <w:r>
+        <w:rPr>
+          <w:rFonts w:cs="Times New Roman"/>
+        </w:rPr>
+        <w:t>Exploring the Shifting Sands: Accounting for Evolution in Analyzing Data from Social Media Platforms 2018</w:t>
+      </w:r>
+      <w:r>
+        <w:rPr>
+          <w:rFonts w:cs="Times New Roman"/>
+        </w:rPr>
+        <w:t>, co-located with AOIR 2018.</w:t>
+      </w:r>
+    </w:p>
+    <w:p>
+      <w:pPr>
+        <w:pStyle w:val="Heading2"/>
+        <w:rPr>
+          <w:rFonts w:cs="Times New Roman"/>
+        </w:rPr>
+      </w:pPr>
+      <w:r>
+        <w:rPr>
+          <w:rFonts w:cs="Times New Roman"/>
+        </w:rPr>
+        <w:t>Program Committee</w:t>
+      </w:r>
+    </w:p>
+    <w:p>
+      <w:pPr>
+        <w:pStyle w:val="ListParagraph"/>
+        <w:numPr>
+          <w:ilvl w:val="0"/>
+          <w:numId w:val="23"/>
+        </w:numPr>
+        <w:rPr>
+          <w:rFonts w:cs="Times New Roman"/>
+        </w:rPr>
+      </w:pPr>
+      <w:r>
+        <w:rPr>
+          <w:rFonts w:cs="Times New Roman"/>
+        </w:rPr>
+        <w:t>International Workshop on Refactoring</w:t>
+      </w:r>
+      <w:r>
+        <w:rPr>
+          <w:rFonts w:cs="Times New Roman"/>
+        </w:rPr>
+        <w:t xml:space="preserve"> (IWoR 2022)</w:t>
+      </w:r>
+      <w:r>
+        <w:rPr>
+          <w:rFonts w:cs="Times New Roman"/>
+        </w:rPr>
+        <w:t xml:space="preserve"> – Research Track</w:t>
+      </w:r>
+    </w:p>
+    <w:p>
+      <w:pPr>
+        <w:pStyle w:val="ListParagraph"/>
+        <w:numPr>
+          <w:ilvl w:val="0"/>
+          <w:numId w:val="23"/>
+        </w:numPr>
+        <w:rPr>
+          <w:rFonts w:cs="Times New Roman"/>
+        </w:rPr>
+      </w:pPr>
+      <w:r>
+        <w:rPr>
+          <w:rFonts w:cs="Times New Roman"/>
+        </w:rPr>
+        <w:t>22nd IEEE International Working Conference on Source Code Analysis and Manipulation</w:t>
+      </w:r>
+      <w:r>
+        <w:rPr>
+          <w:rFonts w:cs="Times New Roman"/>
+        </w:rPr>
+        <w:t xml:space="preserve"> (SCAM 2022)</w:t>
+      </w:r>
+      <w:r>
+        <w:rPr>
+          <w:rFonts w:cs="Times New Roman"/>
+        </w:rPr>
+        <w:t xml:space="preserve"> – Research Track</w:t>
+      </w:r>
+    </w:p>
+    <w:p>
+      <w:pPr>
+        <w:pStyle w:val="ListParagraph"/>
+        <w:numPr>
+          <w:ilvl w:val="0"/>
+          <w:numId w:val="23"/>
+        </w:numPr>
+        <w:rPr>
+          <w:rFonts w:cs="Times New Roman"/>
+        </w:rPr>
+      </w:pPr>
+      <w:r>
+        <w:rPr>
+          <w:rFonts w:cs="Times New Roman"/>
+        </w:rPr>
+        <w:t>22nd IEEE International Working Conference on Source Code Analysis and Manipulation</w:t>
+      </w:r>
+      <w:r>
+        <w:rPr>
+          <w:rFonts w:cs="Times New Roman"/>
         </w:rPr>
         <w:t xml:space="preserve"> </w:t>
       </w:r>
-    </w:p>
-    <w:p>
-      <w:pPr>
-        <w:pStyle w:val="Heading2"/>
-        <w:rPr>
-          <w:rFonts w:cs="Times New Roman"/>
-        </w:rPr>
-      </w:pPr>
-      <w:r>
-        <w:rPr>
-          <w:rFonts w:cs="Times New Roman"/>
-        </w:rPr>
-        <w:t>Workshop Co-Chair</w:t>
-      </w:r>
-    </w:p>
-    <w:p>
-      <w:pPr>
-        <w:pStyle w:val="ListParagraph"/>
-        <w:numPr>
-          <w:ilvl w:val="0"/>
-          <w:numId w:val="23"/>
-        </w:numPr>
-        <w:rPr>
-          <w:rFonts w:cs="Times New Roman"/>
-        </w:rPr>
-      </w:pPr>
-      <w:r>
-        <w:rPr>
-          <w:rFonts w:cs="Times New Roman"/>
-        </w:rPr>
-        <w:t>Exploring the Shifting Sands: Accounting for Evolution in Analyzing Data from Social Media Platforms 2018</w:t>
-      </w:r>
-      <w:r>
-        <w:rPr>
-          <w:rFonts w:cs="Times New Roman"/>
-        </w:rPr>
-        <w:t>, co-located with AOIR 2018.</w:t>
-      </w:r>
-    </w:p>
-    <w:p>
-      <w:pPr>
-        <w:pStyle w:val="Heading2"/>
-        <w:rPr>
-          <w:rFonts w:cs="Times New Roman"/>
-        </w:rPr>
-      </w:pPr>
-      <w:r>
-        <w:rPr>
-          <w:rFonts w:cs="Times New Roman"/>
-        </w:rPr>
-        <w:t>Program Committee</w:t>
-      </w:r>
-    </w:p>
-    <w:p>
-      <w:pPr>
-        <w:pStyle w:val="ListParagraph"/>
-        <w:numPr>
-          <w:ilvl w:val="0"/>
-          <w:numId w:val="23"/>
-        </w:numPr>
-        <w:rPr>
-          <w:rFonts w:cs="Times New Roman"/>
-        </w:rPr>
-      </w:pPr>
-      <w:r>
-        <w:rPr>
-          <w:rFonts w:cs="Times New Roman"/>
-        </w:rPr>
-        <w:t>International Workshop on Refactoring</w:t>
-      </w:r>
-      <w:r>
-        <w:rPr>
-          <w:rFonts w:cs="Times New Roman"/>
-        </w:rPr>
-        <w:t xml:space="preserve"> (IWoR 2022)</w:t>
-      </w:r>
-      <w:r>
-        <w:rPr>
-          <w:rFonts w:cs="Times New Roman"/>
-        </w:rPr>
-        <w:t xml:space="preserve"> – Research Track</w:t>
-      </w:r>
-    </w:p>
-    <w:p>
-      <w:pPr>
-        <w:pStyle w:val="ListParagraph"/>
-        <w:numPr>
-          <w:ilvl w:val="0"/>
-          <w:numId w:val="23"/>
-        </w:numPr>
-        <w:rPr>
-          <w:rFonts w:cs="Times New Roman"/>
-        </w:rPr>
-      </w:pPr>
-      <w:r>
-        <w:rPr>
-          <w:rFonts w:cs="Times New Roman"/>
-        </w:rPr>
-        <w:t>22nd IEEE International Working Conference on Source Code Analysis and Manipulation</w:t>
-      </w:r>
-      <w:r>
-        <w:rPr>
-          <w:rFonts w:cs="Times New Roman"/>
-        </w:rPr>
-        <w:t xml:space="preserve"> (SCAM 2022)</w:t>
-      </w:r>
-      <w:r>
-        <w:rPr>
-          <w:rFonts w:cs="Times New Roman"/>
-        </w:rPr>
-        <w:t xml:space="preserve"> – </w:t>
-      </w:r>
-      <w:r>
-        <w:rPr>
-          <w:rFonts w:cs="Times New Roman"/>
-        </w:rPr>
-        <w:t>Research Track</w:t>
-      </w:r>
-    </w:p>
-    <w:p>
-      <w:pPr>
-        <w:pStyle w:val="ListParagraph"/>
-        <w:numPr>
-          <w:ilvl w:val="0"/>
-          <w:numId w:val="23"/>
-        </w:numPr>
-        <w:rPr>
-          <w:rFonts w:cs="Times New Roman"/>
-        </w:rPr>
-      </w:pPr>
-      <w:r>
-        <w:rPr>
-          <w:rFonts w:cs="Times New Roman"/>
-        </w:rPr>
-        <w:t>22nd IEEE International Working Conference on Source Code Analysis and Manipulation</w:t>
-      </w:r>
-      <w:r>
-        <w:rPr>
-          <w:rFonts w:cs="Times New Roman"/>
-        </w:rPr>
-        <w:t xml:space="preserve"> </w:t>
-      </w:r>
-      <w:r>
-        <w:rPr>
-          <w:rFonts w:cs="Times New Roman"/>
-        </w:rPr>
-        <w:t>(SCAM 2022)</w:t>
-      </w:r>
-      <w:r>
-        <w:rPr>
-          <w:rFonts w:cs="Times New Roman"/>
-        </w:rPr>
-        <w:t xml:space="preserve"> </w:t>
+      <w:r>
+        <w:rPr>
+          <w:rFonts w:cs="Times New Roman"/>
+        </w:rPr>
+        <w:t xml:space="preserve">(SCAM 2022) </w:t>
       </w:r>
       <w:r>
         <w:rPr>
@@ -11337,6 +11466,12 @@
         </w:rPr>
         <w:t>2020, 2021</w:t>
       </w:r>
+      <w:r>
+        <w:rPr>
+          <w:rFonts w:cs="Times New Roman"/>
+        </w:rPr>
+        <w:t>, 2022</w:t>
+      </w:r>
     </w:p>
     <w:p>
       <w:pPr>
@@ -11595,14 +11730,14 @@
           <w:rFonts w:cs="Times New Roman"/>
         </w:rPr>
       </w:pPr>
-      <w:bookmarkStart w:id="6" w:name="_Hlk535931500"/>
+      <w:bookmarkStart w:id="7" w:name="_Hlk535931500"/>
       <w:r>
         <w:rPr>
           <w:rFonts w:cs="Times New Roman"/>
         </w:rPr>
         <w:t>International Conference on Software Maintenance and Evolution</w:t>
       </w:r>
-      <w:bookmarkEnd w:id="6"/>
+      <w:bookmarkEnd w:id="7"/>
       <w:r>
         <w:rPr>
           <w:rFonts w:cs="Times New Roman"/>
@@ -13195,6 +13330,119 @@
     </w:lvl>
   </w:abstractNum>
   <w:abstractNum w:abstractNumId="5" w15:restartNumberingAfterBreak="0">
+    <w:nsid w:val="16AB43D8"/>
+    <w:multiLevelType w:val="hybridMultilevel"/>
+    <w:tmpl w:val="0010BCFA"/>
+    <w:lvl w:ilvl="0" w:tplc="04090001">
+      <w:start w:val="1"/>
+      <w:numFmt w:val="bullet"/>
+      <w:lvlText w:val=""/>
+      <w:lvlJc w:val="left"/>
+      <w:pPr>
+        <w:ind w:left="360" w:hanging="360"/>
+      </w:pPr>
+      <w:rPr>
+        <w:rFonts w:ascii="Symbol" w:hAnsi="Symbol" w:hint="default"/>
+      </w:rPr>
+    </w:lvl>
+    <w:lvl w:ilvl="1" w:tplc="04090003" w:tentative="1">
+      <w:start w:val="1"/>
+      <w:numFmt w:val="bullet"/>
+      <w:lvlText w:val="o"/>
+      <w:lvlJc w:val="left"/>
+      <w:pPr>
+        <w:ind w:left="1080" w:hanging="360"/>
+      </w:pPr>
+      <w:rPr>
+        <w:rFonts w:ascii="Courier New" w:hAnsi="Courier New" w:cs="Courier New" w:hint="default"/>
+      </w:rPr>
+    </w:lvl>
+    <w:lvl w:ilvl="2" w:tplc="04090005" w:tentative="1">
+      <w:start w:val="1"/>
+      <w:numFmt w:val="bullet"/>
+      <w:lvlText w:val=""/>
+      <w:lvlJc w:val="left"/>
+      <w:pPr>
+        <w:ind w:left="1800" w:hanging="360"/>
+      </w:pPr>
+      <w:rPr>
+        <w:rFonts w:ascii="Wingdings" w:hAnsi="Wingdings" w:hint="default"/>
+      </w:rPr>
+    </w:lvl>
+    <w:lvl w:ilvl="3" w:tplc="04090001" w:tentative="1">
+      <w:start w:val="1"/>
+      <w:numFmt w:val="bullet"/>
+      <w:lvlText w:val=""/>
+      <w:lvlJc w:val="left"/>
+      <w:pPr>
+        <w:ind w:left="2520" w:hanging="360"/>
+      </w:pPr>
+      <w:rPr>
+        <w:rFonts w:ascii="Symbol" w:hAnsi="Symbol" w:hint="default"/>
+      </w:rPr>
+    </w:lvl>
+    <w:lvl w:ilvl="4" w:tplc="04090003" w:tentative="1">
+      <w:start w:val="1"/>
+      <w:numFmt w:val="bullet"/>
+      <w:lvlText w:val="o"/>
+      <w:lvlJc w:val="left"/>
+      <w:pPr>
+        <w:ind w:left="3240" w:hanging="360"/>
+      </w:pPr>
+      <w:rPr>
+        <w:rFonts w:ascii="Courier New" w:hAnsi="Courier New" w:cs="Courier New" w:hint="default"/>
+      </w:rPr>
+    </w:lvl>
+    <w:lvl w:ilvl="5" w:tplc="04090005" w:tentative="1">
+      <w:start w:val="1"/>
+      <w:numFmt w:val="bullet"/>
+      <w:lvlText w:val=""/>
+      <w:lvlJc w:val="left"/>
+      <w:pPr>
+        <w:ind w:left="3960" w:hanging="360"/>
+      </w:pPr>
+      <w:rPr>
+        <w:rFonts w:ascii="Wingdings" w:hAnsi="Wingdings" w:hint="default"/>
+      </w:rPr>
+    </w:lvl>
+    <w:lvl w:ilvl="6" w:tplc="04090001" w:tentative="1">
+      <w:start w:val="1"/>
+      <w:numFmt w:val="bullet"/>
+      <w:lvlText w:val=""/>
+      <w:lvlJc w:val="left"/>
+      <w:pPr>
+        <w:ind w:left="4680" w:hanging="360"/>
+      </w:pPr>
+      <w:rPr>
+        <w:rFonts w:ascii="Symbol" w:hAnsi="Symbol" w:hint="default"/>
+      </w:rPr>
+    </w:lvl>
+    <w:lvl w:ilvl="7" w:tplc="04090003" w:tentative="1">
+      <w:start w:val="1"/>
+      <w:numFmt w:val="bullet"/>
+      <w:lvlText w:val="o"/>
+      <w:lvlJc w:val="left"/>
+      <w:pPr>
+        <w:ind w:left="5400" w:hanging="360"/>
+      </w:pPr>
+      <w:rPr>
+        <w:rFonts w:ascii="Courier New" w:hAnsi="Courier New" w:cs="Courier New" w:hint="default"/>
+      </w:rPr>
+    </w:lvl>
+    <w:lvl w:ilvl="8" w:tplc="04090005" w:tentative="1">
+      <w:start w:val="1"/>
+      <w:numFmt w:val="bullet"/>
+      <w:lvlText w:val=""/>
+      <w:lvlJc w:val="left"/>
+      <w:pPr>
+        <w:ind w:left="6120" w:hanging="360"/>
+      </w:pPr>
+      <w:rPr>
+        <w:rFonts w:ascii="Wingdings" w:hAnsi="Wingdings" w:hint="default"/>
+      </w:rPr>
+    </w:lvl>
+  </w:abstractNum>
+  <w:abstractNum w:abstractNumId="6" w15:restartNumberingAfterBreak="0">
     <w:nsid w:val="1718383D"/>
     <w:multiLevelType w:val="hybridMultilevel"/>
     <w:tmpl w:val="54049E6A"/>
@@ -13308,7 +13556,7 @@
       </w:rPr>
     </w:lvl>
   </w:abstractNum>
-  <w:abstractNum w:abstractNumId="6" w15:restartNumberingAfterBreak="0">
+  <w:abstractNum w:abstractNumId="7" w15:restartNumberingAfterBreak="0">
     <w:nsid w:val="1E24076D"/>
     <w:multiLevelType w:val="hybridMultilevel"/>
     <w:tmpl w:val="3F8A1BE6"/>
@@ -13421,7 +13669,7 @@
       </w:rPr>
     </w:lvl>
   </w:abstractNum>
-  <w:abstractNum w:abstractNumId="7" w15:restartNumberingAfterBreak="0">
+  <w:abstractNum w:abstractNumId="8" w15:restartNumberingAfterBreak="0">
     <w:nsid w:val="1E624F66"/>
     <w:multiLevelType w:val="hybridMultilevel"/>
     <w:tmpl w:val="91B8B47A"/>
@@ -13534,7 +13782,7 @@
       </w:rPr>
     </w:lvl>
   </w:abstractNum>
-  <w:abstractNum w:abstractNumId="8" w15:restartNumberingAfterBreak="0">
+  <w:abstractNum w:abstractNumId="9" w15:restartNumberingAfterBreak="0">
     <w:nsid w:val="23233164"/>
     <w:multiLevelType w:val="hybridMultilevel"/>
     <w:tmpl w:val="11261C50"/>
@@ -13648,7 +13896,7 @@
       </w:rPr>
     </w:lvl>
   </w:abstractNum>
-  <w:abstractNum w:abstractNumId="9" w15:restartNumberingAfterBreak="0">
+  <w:abstractNum w:abstractNumId="10" w15:restartNumberingAfterBreak="0">
     <w:nsid w:val="2ADD0E9C"/>
     <w:multiLevelType w:val="hybridMultilevel"/>
     <w:tmpl w:val="73A4F9FE"/>
@@ -13762,7 +14010,7 @@
       </w:rPr>
     </w:lvl>
   </w:abstractNum>
-  <w:abstractNum w:abstractNumId="10" w15:restartNumberingAfterBreak="0">
+  <w:abstractNum w:abstractNumId="11" w15:restartNumberingAfterBreak="0">
     <w:nsid w:val="2BF64A51"/>
     <w:multiLevelType w:val="hybridMultilevel"/>
     <w:tmpl w:val="3732BFD0"/>
@@ -13851,7 +14099,7 @@
       </w:pPr>
     </w:lvl>
   </w:abstractNum>
-  <w:abstractNum w:abstractNumId="11" w15:restartNumberingAfterBreak="0">
+  <w:abstractNum w:abstractNumId="12" w15:restartNumberingAfterBreak="0">
     <w:nsid w:val="2C5C7712"/>
     <w:multiLevelType w:val="hybridMultilevel"/>
     <w:tmpl w:val="9F749708"/>
@@ -13964,7 +14212,7 @@
       </w:rPr>
     </w:lvl>
   </w:abstractNum>
-  <w:abstractNum w:abstractNumId="12" w15:restartNumberingAfterBreak="0">
+  <w:abstractNum w:abstractNumId="13" w15:restartNumberingAfterBreak="0">
     <w:nsid w:val="2DC50DA1"/>
     <w:multiLevelType w:val="hybridMultilevel"/>
     <w:tmpl w:val="213E9696"/>
@@ -14077,7 +14325,7 @@
       </w:rPr>
     </w:lvl>
   </w:abstractNum>
-  <w:abstractNum w:abstractNumId="13" w15:restartNumberingAfterBreak="0">
+  <w:abstractNum w:abstractNumId="14" w15:restartNumberingAfterBreak="0">
     <w:nsid w:val="30B71813"/>
     <w:multiLevelType w:val="hybridMultilevel"/>
     <w:tmpl w:val="6D086B26"/>
@@ -14190,7 +14438,7 @@
       </w:rPr>
     </w:lvl>
   </w:abstractNum>
-  <w:abstractNum w:abstractNumId="14" w15:restartNumberingAfterBreak="0">
+  <w:abstractNum w:abstractNumId="15" w15:restartNumberingAfterBreak="0">
     <w:nsid w:val="375B68DF"/>
     <w:multiLevelType w:val="hybridMultilevel"/>
     <w:tmpl w:val="F174A78C"/>
@@ -14304,7 +14552,7 @@
       </w:rPr>
     </w:lvl>
   </w:abstractNum>
-  <w:abstractNum w:abstractNumId="15" w15:restartNumberingAfterBreak="0">
+  <w:abstractNum w:abstractNumId="16" w15:restartNumberingAfterBreak="0">
     <w:nsid w:val="3CC91977"/>
     <w:multiLevelType w:val="hybridMultilevel"/>
     <w:tmpl w:val="5A1C59DC"/>
@@ -14417,7 +14665,7 @@
       </w:rPr>
     </w:lvl>
   </w:abstractNum>
-  <w:abstractNum w:abstractNumId="16" w15:restartNumberingAfterBreak="0">
+  <w:abstractNum w:abstractNumId="17" w15:restartNumberingAfterBreak="0">
     <w:nsid w:val="3D287AFC"/>
     <w:multiLevelType w:val="hybridMultilevel"/>
     <w:tmpl w:val="BC7A127E"/>
@@ -14506,7 +14754,7 @@
       </w:pPr>
     </w:lvl>
   </w:abstractNum>
-  <w:abstractNum w:abstractNumId="17" w15:restartNumberingAfterBreak="0">
+  <w:abstractNum w:abstractNumId="18" w15:restartNumberingAfterBreak="0">
     <w:nsid w:val="3D4375A9"/>
     <w:multiLevelType w:val="hybridMultilevel"/>
     <w:tmpl w:val="3D64A2DA"/>
@@ -14619,7 +14867,7 @@
       </w:rPr>
     </w:lvl>
   </w:abstractNum>
-  <w:abstractNum w:abstractNumId="18" w15:restartNumberingAfterBreak="0">
+  <w:abstractNum w:abstractNumId="19" w15:restartNumberingAfterBreak="0">
     <w:nsid w:val="4C0B1303"/>
     <w:multiLevelType w:val="hybridMultilevel"/>
     <w:tmpl w:val="6FB4C79E"/>
@@ -14732,7 +14980,7 @@
       </w:rPr>
     </w:lvl>
   </w:abstractNum>
-  <w:abstractNum w:abstractNumId="19" w15:restartNumberingAfterBreak="0">
+  <w:abstractNum w:abstractNumId="20" w15:restartNumberingAfterBreak="0">
     <w:nsid w:val="4C2C04A1"/>
     <w:multiLevelType w:val="hybridMultilevel"/>
     <w:tmpl w:val="96EA3E02"/>
@@ -14845,7 +15093,7 @@
       </w:rPr>
     </w:lvl>
   </w:abstractNum>
-  <w:abstractNum w:abstractNumId="20" w15:restartNumberingAfterBreak="0">
+  <w:abstractNum w:abstractNumId="21" w15:restartNumberingAfterBreak="0">
     <w:nsid w:val="5F2A11D4"/>
     <w:multiLevelType w:val="hybridMultilevel"/>
     <w:tmpl w:val="3732BFD0"/>
@@ -14934,7 +15182,7 @@
       </w:pPr>
     </w:lvl>
   </w:abstractNum>
-  <w:abstractNum w:abstractNumId="21" w15:restartNumberingAfterBreak="0">
+  <w:abstractNum w:abstractNumId="22" w15:restartNumberingAfterBreak="0">
     <w:nsid w:val="65791A0F"/>
     <w:multiLevelType w:val="hybridMultilevel"/>
     <w:tmpl w:val="CDD86D74"/>
@@ -15048,7 +15296,7 @@
       </w:rPr>
     </w:lvl>
   </w:abstractNum>
-  <w:abstractNum w:abstractNumId="22" w15:restartNumberingAfterBreak="0">
+  <w:abstractNum w:abstractNumId="23" w15:restartNumberingAfterBreak="0">
     <w:nsid w:val="686D5820"/>
     <w:multiLevelType w:val="hybridMultilevel"/>
     <w:tmpl w:val="6F962EA0"/>
@@ -15161,7 +15409,7 @@
       </w:rPr>
     </w:lvl>
   </w:abstractNum>
-  <w:abstractNum w:abstractNumId="23" w15:restartNumberingAfterBreak="0">
+  <w:abstractNum w:abstractNumId="24" w15:restartNumberingAfterBreak="0">
     <w:nsid w:val="6ACA172E"/>
     <w:multiLevelType w:val="hybridMultilevel"/>
     <w:tmpl w:val="D6CCDEB0"/>
@@ -15274,7 +15522,7 @@
       </w:rPr>
     </w:lvl>
   </w:abstractNum>
-  <w:abstractNum w:abstractNumId="24" w15:restartNumberingAfterBreak="0">
+  <w:abstractNum w:abstractNumId="25" w15:restartNumberingAfterBreak="0">
     <w:nsid w:val="6E8B1A9B"/>
     <w:multiLevelType w:val="hybridMultilevel"/>
     <w:tmpl w:val="4544B410"/>
@@ -15387,7 +15635,7 @@
       </w:rPr>
     </w:lvl>
   </w:abstractNum>
-  <w:abstractNum w:abstractNumId="25" w15:restartNumberingAfterBreak="0">
+  <w:abstractNum w:abstractNumId="26" w15:restartNumberingAfterBreak="0">
     <w:nsid w:val="75790364"/>
     <w:multiLevelType w:val="hybridMultilevel"/>
     <w:tmpl w:val="C37ADAF2"/>
@@ -15476,7 +15724,7 @@
       </w:pPr>
     </w:lvl>
   </w:abstractNum>
-  <w:abstractNum w:abstractNumId="26" w15:restartNumberingAfterBreak="0">
+  <w:abstractNum w:abstractNumId="27" w15:restartNumberingAfterBreak="0">
     <w:nsid w:val="779F70F5"/>
     <w:multiLevelType w:val="hybridMultilevel"/>
     <w:tmpl w:val="85C455BA"/>
@@ -15590,7 +15838,7 @@
       </w:rPr>
     </w:lvl>
   </w:abstractNum>
-  <w:abstractNum w:abstractNumId="27" w15:restartNumberingAfterBreak="0">
+  <w:abstractNum w:abstractNumId="28" w15:restartNumberingAfterBreak="0">
     <w:nsid w:val="7AEE52EC"/>
     <w:multiLevelType w:val="hybridMultilevel"/>
     <w:tmpl w:val="FC66937E"/>
@@ -15703,7 +15951,7 @@
       </w:rPr>
     </w:lvl>
   </w:abstractNum>
-  <w:abstractNum w:abstractNumId="28" w15:restartNumberingAfterBreak="0">
+  <w:abstractNum w:abstractNumId="29" w15:restartNumberingAfterBreak="0">
     <w:nsid w:val="7D12740C"/>
     <w:multiLevelType w:val="hybridMultilevel"/>
     <w:tmpl w:val="776CDD2C"/>
@@ -15816,7 +16064,7 @@
       </w:rPr>
     </w:lvl>
   </w:abstractNum>
-  <w:abstractNum w:abstractNumId="29" w15:restartNumberingAfterBreak="0">
+  <w:abstractNum w:abstractNumId="30" w15:restartNumberingAfterBreak="0">
     <w:nsid w:val="7EAB4419"/>
     <w:multiLevelType w:val="hybridMultilevel"/>
     <w:tmpl w:val="529C8FC2"/>
@@ -15931,94 +16179,97 @@
     </w:lvl>
   </w:abstractNum>
   <w:num w:numId="1" w16cid:durableId="408966593">
-    <w:abstractNumId w:val="23"/>
+    <w:abstractNumId w:val="24"/>
   </w:num>
   <w:num w:numId="2" w16cid:durableId="195966710">
     <w:abstractNumId w:val="3"/>
   </w:num>
   <w:num w:numId="3" w16cid:durableId="80181870">
-    <w:abstractNumId w:val="10"/>
+    <w:abstractNumId w:val="11"/>
   </w:num>
   <w:num w:numId="4" w16cid:durableId="108593472">
     <w:abstractNumId w:val="1"/>
   </w:num>
   <w:num w:numId="5" w16cid:durableId="1145389096">
-    <w:abstractNumId w:val="24"/>
+    <w:abstractNumId w:val="25"/>
   </w:num>
   <w:num w:numId="6" w16cid:durableId="633173521">
-    <w:abstractNumId w:val="29"/>
+    <w:abstractNumId w:val="30"/>
   </w:num>
   <w:num w:numId="7" w16cid:durableId="1742831532">
-    <w:abstractNumId w:val="13"/>
+    <w:abstractNumId w:val="14"/>
   </w:num>
   <w:num w:numId="8" w16cid:durableId="675353308">
-    <w:abstractNumId w:val="27"/>
+    <w:abstractNumId w:val="28"/>
   </w:num>
   <w:num w:numId="9" w16cid:durableId="2146579649">
     <w:abstractNumId w:val="0"/>
   </w:num>
   <w:num w:numId="10" w16cid:durableId="186719361">
-    <w:abstractNumId w:val="15"/>
+    <w:abstractNumId w:val="16"/>
   </w:num>
   <w:num w:numId="11" w16cid:durableId="1699547830">
-    <w:abstractNumId w:val="17"/>
+    <w:abstractNumId w:val="18"/>
   </w:num>
   <w:num w:numId="12" w16cid:durableId="943339394">
     <w:abstractNumId w:val="2"/>
   </w:num>
   <w:num w:numId="13" w16cid:durableId="2128043411">
-    <w:abstractNumId w:val="7"/>
+    <w:abstractNumId w:val="8"/>
   </w:num>
   <w:num w:numId="14" w16cid:durableId="1270697735">
-    <w:abstractNumId w:val="12"/>
+    <w:abstractNumId w:val="13"/>
   </w:num>
   <w:num w:numId="15" w16cid:durableId="1484153176">
-    <w:abstractNumId w:val="26"/>
+    <w:abstractNumId w:val="27"/>
   </w:num>
   <w:num w:numId="16" w16cid:durableId="623584961">
-    <w:abstractNumId w:val="16"/>
+    <w:abstractNumId w:val="17"/>
   </w:num>
   <w:num w:numId="17" w16cid:durableId="115487601">
-    <w:abstractNumId w:val="9"/>
+    <w:abstractNumId w:val="10"/>
   </w:num>
   <w:num w:numId="18" w16cid:durableId="83261479">
-    <w:abstractNumId w:val="21"/>
+    <w:abstractNumId w:val="22"/>
   </w:num>
   <w:num w:numId="19" w16cid:durableId="1604460248">
-    <w:abstractNumId w:val="8"/>
+    <w:abstractNumId w:val="9"/>
   </w:num>
   <w:num w:numId="20" w16cid:durableId="2031712855">
     <w:abstractNumId w:val="4"/>
   </w:num>
   <w:num w:numId="21" w16cid:durableId="211819018">
-    <w:abstractNumId w:val="5"/>
+    <w:abstractNumId w:val="6"/>
   </w:num>
   <w:num w:numId="22" w16cid:durableId="2099519870">
-    <w:abstractNumId w:val="14"/>
+    <w:abstractNumId w:val="15"/>
   </w:num>
   <w:num w:numId="23" w16cid:durableId="248388249">
-    <w:abstractNumId w:val="18"/>
+    <w:abstractNumId w:val="19"/>
   </w:num>
   <w:num w:numId="24" w16cid:durableId="2022319169">
-    <w:abstractNumId w:val="11"/>
+    <w:abstractNumId w:val="12"/>
   </w:num>
   <w:num w:numId="25" w16cid:durableId="841511294">
-    <w:abstractNumId w:val="22"/>
+    <w:abstractNumId w:val="23"/>
   </w:num>
   <w:num w:numId="26" w16cid:durableId="1128738263">
+    <w:abstractNumId w:val="21"/>
+  </w:num>
+  <w:num w:numId="27" w16cid:durableId="1846170231">
+    <w:abstractNumId w:val="7"/>
+  </w:num>
+  <w:num w:numId="28" w16cid:durableId="166752884">
+    <w:abstractNumId w:val="26"/>
+  </w:num>
+  <w:num w:numId="29" w16cid:durableId="211814296">
+    <w:abstractNumId w:val="29"/>
+  </w:num>
+  <w:num w:numId="30" w16cid:durableId="1027752909">
     <w:abstractNumId w:val="20"/>
   </w:num>
-  <w:num w:numId="27" w16cid:durableId="1846170231">
-    <w:abstractNumId w:val="6"/>
-  </w:num>
-  <w:num w:numId="28" w16cid:durableId="166752884">
-    <w:abstractNumId w:val="25"/>
-  </w:num>
-  <w:num w:numId="29" w16cid:durableId="211814296">
-    <w:abstractNumId w:val="28"/>
-  </w:num>
-  <w:num w:numId="30" w16cid:durableId="1027752909">
-    <w:abstractNumId w:val="19"/>
+  <w:num w:numId="31" w16cid:durableId="677579096">
+    <w:abstractNumId w:val="5"/>
   </w:num>
 </w:numbering>
 </file>

</xml_diff>